<commit_message>
Update template and date object
</commit_message>
<xml_diff>
--- a/src/Assets/template.docx
+++ b/src/Assets/template.docx
@@ -119,7 +119,7 @@
           <w:szCs w:val="28"/>
           <w:rtl w:val="0"/>
         </w:rPr>
-        <w:t xml:space="preserve">, —Prosecretario- en carácter de Jefe de Gabinete de Informática Forense. {#integrantes} Junto a {nombreYApellido} – contratada –  en carácter de {cargo}, con el DNI NRO º {DNI} y el legajo NRO º {legajoOMatricula}. {/integrantes} encontrándose en el Laboratorio de Informática forense del CIJ. La presente acta se labra acorde a lo normado en el Capítulo 4°, artículos 56 y 57 del Código Procesal Penal de la Ciudad Autónoma de Buenos Aires, con el objeto de describir las tareas a desarrollar. -</w:t>
+        <w:t xml:space="preserve">, —Prosecretario- en carácter de Jefe de Gabinete de Informática Forense. {#integrantes} Junto a {nombreYApellido} en carácter de {cargo}, con el DNI N º {dni} y el legajo N º {legajoOMatricula}. {/integrantes} encontrándose en el Laboratorio de Informática forense del CIJ. La presente acta se labra acorde a lo normado en el Capítulo 4°, artículos 56 y 57 del Código Procesal Penal de la Ciudad Autónoma de Buenos Aires, con el objeto de describir las tareas a desarrollar. -</w:t>
       </w:r>
     </w:p>
     <w:p>
@@ -145,49 +145,52 @@
       <w:pPr>
         <w:spacing w:line="360" w:lineRule="auto"/>
         <w:jc w:val="both"/>
-        <w:rPr/>
+        <w:rPr>
+          <w:rFonts w:ascii="Calibri" w:cs="Calibri" w:eastAsia="Calibri" w:hAnsi="Calibri"/>
+          <w:b w:val="1"/>
+          <w:sz w:val="28"/>
+          <w:szCs w:val="28"/>
+        </w:rPr>
       </w:pPr>
       <w:bookmarkStart w:colFirst="0" w:colLast="0" w:name="_heading=h.pycn951kivb6" w:id="0"/>
       <w:bookmarkEnd w:id="0"/>
       <w:r>
         <w:rPr>
           <w:rFonts w:ascii="Calibri" w:cs="Calibri" w:eastAsia="Calibri" w:hAnsi="Calibri"/>
-          <w:sz w:val="26"/>
-          <w:szCs w:val="26"/>
-          <w:rtl w:val="0"/>
-        </w:rPr>
-        <w:t xml:space="preserve">{#bolsas}</w:t>
-      </w:r>
-      <w:r>
-        <w:rPr>
-          <w:rFonts w:ascii="Calibri" w:cs="Calibri" w:eastAsia="Calibri" w:hAnsi="Calibri"/>
-          <w:sz w:val="28"/>
-          <w:szCs w:val="28"/>
-          <w:rtl w:val="0"/>
-        </w:rPr>
-        <w:t xml:space="preserve"> </w:t>
-      </w:r>
-      <w:r>
-        <w:rPr>
-          <w:rFonts w:ascii="Calibri" w:cs="Calibri" w:eastAsia="Calibri" w:hAnsi="Calibri"/>
-          <w:sz w:val="26"/>
-          <w:szCs w:val="26"/>
-          <w:rtl w:val="0"/>
-        </w:rPr>
-        <w:t xml:space="preserve">Una bolsa plástica transparente del CIJ cerrada con un </w:t>
+          <w:sz w:val="28"/>
+          <w:szCs w:val="28"/>
+          <w:rtl w:val="0"/>
+        </w:rPr>
+        <w:t xml:space="preserve">{#bolsas} Una bolsa plástica transparente del CIJ cerrada con un </w:t>
       </w:r>
       <w:r>
         <w:rPr>
           <w:rFonts w:ascii="Calibri" w:cs="Calibri" w:eastAsia="Calibri" w:hAnsi="Calibri"/>
           <w:b w:val="1"/>
-          <w:sz w:val="26"/>
-          <w:szCs w:val="26"/>
-          <w:rtl w:val="0"/>
-        </w:rPr>
-        <w:t xml:space="preserve">precinto color {colorPrecinto} NROº {nroPrecinto}. </w:t>
-      </w:r>
-      <w:r>
-        <w:rPr>
+          <w:sz w:val="28"/>
+          <w:szCs w:val="28"/>
+          <w:rtl w:val="0"/>
+        </w:rPr>
+        <w:t xml:space="preserve">precinto color {colorPrecinto} Nº {nroPrecinto}. </w:t>
+      </w:r>
+    </w:p>
+    <w:p>
+      <w:pPr>
+        <w:spacing w:line="360" w:lineRule="auto"/>
+        <w:jc w:val="both"/>
+        <w:rPr>
+          <w:rFonts w:ascii="Calibri" w:cs="Calibri" w:eastAsia="Calibri" w:hAnsi="Calibri"/>
+          <w:sz w:val="28"/>
+          <w:szCs w:val="28"/>
+        </w:rPr>
+      </w:pPr>
+      <w:bookmarkStart w:colFirst="0" w:colLast="0" w:name="_heading=h.oql12y6oo9e5" w:id="1"/>
+      <w:bookmarkEnd w:id="1"/>
+      <w:r>
+        <w:rPr>
+          <w:rFonts w:ascii="Calibri" w:cs="Calibri" w:eastAsia="Calibri" w:hAnsi="Calibri"/>
+          <w:sz w:val="28"/>
+          <w:szCs w:val="28"/>
           <w:rtl w:val="0"/>
         </w:rPr>
         <w:t xml:space="preserve">De su interior se extrae: -</w:t>
@@ -204,17 +207,17 @@
         <w:jc w:val="both"/>
         <w:rPr>
           <w:rFonts w:ascii="Calibri" w:cs="Calibri" w:eastAsia="Calibri" w:hAnsi="Calibri"/>
-          <w:sz w:val="26"/>
-          <w:szCs w:val="26"/>
-        </w:rPr>
-      </w:pPr>
-      <w:bookmarkStart w:colFirst="0" w:colLast="0" w:name="_heading=h.4h6862p91sib" w:id="1"/>
-      <w:bookmarkEnd w:id="1"/>
-      <w:r>
-        <w:rPr>
-          <w:rFonts w:ascii="Calibri" w:cs="Calibri" w:eastAsia="Calibri" w:hAnsi="Calibri"/>
-          <w:sz w:val="26"/>
-          <w:szCs w:val="26"/>
+          <w:sz w:val="28"/>
+          <w:szCs w:val="28"/>
+        </w:rPr>
+      </w:pPr>
+      <w:bookmarkStart w:colFirst="0" w:colLast="0" w:name="_heading=h.4h6862p91sib" w:id="2"/>
+      <w:bookmarkEnd w:id="2"/>
+      <w:r>
+        <w:rPr>
+          <w:rFonts w:ascii="Calibri" w:cs="Calibri" w:eastAsia="Calibri" w:hAnsi="Calibri"/>
+          <w:sz w:val="28"/>
+          <w:szCs w:val="28"/>
           <w:rtl w:val="0"/>
         </w:rPr>
         <w:t xml:space="preserve">{#efectos} {#nroPrecintoBolsa === nroPrecinto}</w:t>
@@ -226,17 +229,17 @@
         <w:jc w:val="both"/>
         <w:rPr>
           <w:rFonts w:ascii="Calibri" w:cs="Calibri" w:eastAsia="Calibri" w:hAnsi="Calibri"/>
-          <w:sz w:val="26"/>
-          <w:szCs w:val="26"/>
-        </w:rPr>
-      </w:pPr>
-      <w:bookmarkStart w:colFirst="0" w:colLast="0" w:name="_heading=h.6w6b4pt5v166" w:id="2"/>
-      <w:bookmarkEnd w:id="2"/>
-      <w:r>
-        <w:rPr>
-          <w:rFonts w:ascii="Calibri" w:cs="Calibri" w:eastAsia="Calibri" w:hAnsi="Calibri"/>
-          <w:sz w:val="26"/>
-          <w:szCs w:val="26"/>
+          <w:sz w:val="28"/>
+          <w:szCs w:val="28"/>
+        </w:rPr>
+      </w:pPr>
+      <w:bookmarkStart w:colFirst="0" w:colLast="0" w:name="_heading=h.6w6b4pt5v166" w:id="3"/>
+      <w:bookmarkEnd w:id="3"/>
+      <w:r>
+        <w:rPr>
+          <w:rFonts w:ascii="Calibri" w:cs="Calibri" w:eastAsia="Calibri" w:hAnsi="Calibri"/>
+          <w:sz w:val="28"/>
+          <w:szCs w:val="28"/>
           <w:rtl w:val="0"/>
         </w:rPr>
         <w:t xml:space="preserve">Un (01) {tipoDeElemento} de marca {marca}, modelo {modelo}, {#imei === “”} sin IMEI visible. {/} {#imei !== “”} con IMEI Nro: “{imei}” {/}. {#tipoExtraccion === “ninguna”} No se realizó tarea técnica {/} {#tipoExtraccion !== “”} Sobre este elemento se procede a realizar una tarea técnica utilizando el software Forense aportado por la empresa Cellebrite, UFED 4PC. Al iniciar el dispositivo móvil se</w:t>
@@ -248,17 +251,17 @@
         <w:jc w:val="both"/>
         <w:rPr>
           <w:rFonts w:ascii="Calibri" w:cs="Calibri" w:eastAsia="Calibri" w:hAnsi="Calibri"/>
-          <w:sz w:val="26"/>
-          <w:szCs w:val="26"/>
-        </w:rPr>
-      </w:pPr>
-      <w:bookmarkStart w:colFirst="0" w:colLast="0" w:name="_heading=h.qg9wbpb3sq8" w:id="3"/>
-      <w:bookmarkEnd w:id="3"/>
-      <w:r>
-        <w:rPr>
-          <w:rFonts w:ascii="Calibri" w:cs="Calibri" w:eastAsia="Calibri" w:hAnsi="Calibri"/>
-          <w:sz w:val="26"/>
-          <w:szCs w:val="26"/>
+          <w:sz w:val="28"/>
+          <w:szCs w:val="28"/>
+        </w:rPr>
+      </w:pPr>
+      <w:bookmarkStart w:colFirst="0" w:colLast="0" w:name="_heading=h.qg9wbpb3sq8" w:id="4"/>
+      <w:bookmarkEnd w:id="4"/>
+      <w:r>
+        <w:rPr>
+          <w:rFonts w:ascii="Calibri" w:cs="Calibri" w:eastAsia="Calibri" w:hAnsi="Calibri"/>
+          <w:sz w:val="28"/>
+          <w:szCs w:val="28"/>
           <w:rtl w:val="0"/>
         </w:rPr>
         <w:t xml:space="preserve">puede observar que el mismo se encuentra {#tipoSeguridad === “ninguna”} desbloqueado {/} {#tipoSeguridad !== “ninguna”} bloqueado con {tipoSeguridad},</w:t>
@@ -270,17 +273,17 @@
         <w:jc w:val="both"/>
         <w:rPr>
           <w:rFonts w:ascii="Calibri" w:cs="Calibri" w:eastAsia="Calibri" w:hAnsi="Calibri"/>
-          <w:sz w:val="26"/>
-          <w:szCs w:val="26"/>
-        </w:rPr>
-      </w:pPr>
-      <w:bookmarkStart w:colFirst="0" w:colLast="0" w:name="_heading=h.kfku3aaczn7p" w:id="4"/>
-      <w:bookmarkEnd w:id="4"/>
-      <w:r>
-        <w:rPr>
-          <w:rFonts w:ascii="Calibri" w:cs="Calibri" w:eastAsia="Calibri" w:hAnsi="Calibri"/>
-          <w:sz w:val="26"/>
-          <w:szCs w:val="26"/>
+          <w:sz w:val="28"/>
+          <w:szCs w:val="28"/>
+        </w:rPr>
+      </w:pPr>
+      <w:bookmarkStart w:colFirst="0" w:colLast="0" w:name="_heading=h.kfku3aaczn7p" w:id="5"/>
+      <w:bookmarkEnd w:id="5"/>
+      <w:r>
+        <w:rPr>
+          <w:rFonts w:ascii="Calibri" w:cs="Calibri" w:eastAsia="Calibri" w:hAnsi="Calibri"/>
+          <w:sz w:val="28"/>
+          <w:szCs w:val="28"/>
           <w:rtl w:val="0"/>
         </w:rPr>
         <w:t xml:space="preserve">{#desbloqueo === “no”} tras reiterados intentos no se logró deshabilitar el mismo, por lo tanto no se realizó ningún tipo de extracción forense.  {/} {/} {#desbloqueo === “si”} tras reiterados intentos se logró deshabilitar el mismo, por lo tanto se realizó una extracción {tipoExtraccion}. {/} Además, {descripcionTarea}. {/}{/} {/efectos}</w:t>
@@ -292,17 +295,17 @@
         <w:jc w:val="both"/>
         <w:rPr>
           <w:rFonts w:ascii="Calibri" w:cs="Calibri" w:eastAsia="Calibri" w:hAnsi="Calibri"/>
-          <w:sz w:val="26"/>
-          <w:szCs w:val="26"/>
-        </w:rPr>
-      </w:pPr>
-      <w:bookmarkStart w:colFirst="0" w:colLast="0" w:name="_heading=h.6mlbt7g13uqg" w:id="5"/>
-      <w:bookmarkEnd w:id="5"/>
-      <w:r>
-        <w:rPr>
-          <w:rFonts w:ascii="Calibri" w:cs="Calibri" w:eastAsia="Calibri" w:hAnsi="Calibri"/>
-          <w:sz w:val="26"/>
-          <w:szCs w:val="26"/>
+          <w:sz w:val="28"/>
+          <w:szCs w:val="28"/>
+        </w:rPr>
+      </w:pPr>
+      <w:bookmarkStart w:colFirst="0" w:colLast="0" w:name="_heading=h.6mlbt7g13uqg" w:id="6"/>
+      <w:bookmarkEnd w:id="6"/>
+      <w:r>
+        <w:rPr>
+          <w:rFonts w:ascii="Calibri" w:cs="Calibri" w:eastAsia="Calibri" w:hAnsi="Calibri"/>
+          <w:sz w:val="28"/>
+          <w:szCs w:val="28"/>
           <w:rtl w:val="0"/>
         </w:rPr>
         <w:t xml:space="preserve">Finalizadas las tareas técnicas pertinentes, se guardan los elementos descriptos anteriormente junto con sus respectivos envoltorios, en una nueva bolsa. La misma es cerrada con un precinto blanco CIJ Nº {nroPrecintoBlanco}.{/bolsas}</w:t>
@@ -314,17 +317,17 @@
         <w:jc w:val="both"/>
         <w:rPr>
           <w:rFonts w:ascii="Calibri" w:cs="Calibri" w:eastAsia="Calibri" w:hAnsi="Calibri"/>
-          <w:sz w:val="26"/>
-          <w:szCs w:val="26"/>
-        </w:rPr>
-      </w:pPr>
-      <w:bookmarkStart w:colFirst="0" w:colLast="0" w:name="_heading=h.bcu845hmpo59" w:id="6"/>
-      <w:bookmarkEnd w:id="6"/>
-      <w:r>
-        <w:rPr>
-          <w:rFonts w:ascii="Calibri" w:cs="Calibri" w:eastAsia="Calibri" w:hAnsi="Calibri"/>
-          <w:sz w:val="26"/>
-          <w:szCs w:val="26"/>
+          <w:sz w:val="28"/>
+          <w:szCs w:val="28"/>
+        </w:rPr>
+      </w:pPr>
+      <w:bookmarkStart w:colFirst="0" w:colLast="0" w:name="_heading=h.bcu845hmpo59" w:id="7"/>
+      <w:bookmarkEnd w:id="7"/>
+      <w:r>
+        <w:rPr>
+          <w:rFonts w:ascii="Calibri" w:cs="Calibri" w:eastAsia="Calibri" w:hAnsi="Calibri"/>
+          <w:sz w:val="28"/>
+          <w:szCs w:val="28"/>
           <w:rtl w:val="0"/>
         </w:rPr>
         <w:t xml:space="preserve">La totalidad de los efectos mencionados quedan almacenados en el depósito de evidencia de esta dependencia a disposición de la autoridad fiscal interviniente.</w:t>
@@ -336,17 +339,17 @@
         <w:jc w:val="both"/>
         <w:rPr>
           <w:rFonts w:ascii="Calibri" w:cs="Calibri" w:eastAsia="Calibri" w:hAnsi="Calibri"/>
-          <w:sz w:val="26"/>
-          <w:szCs w:val="26"/>
-        </w:rPr>
-      </w:pPr>
-      <w:bookmarkStart w:colFirst="0" w:colLast="0" w:name="_heading=h.pllvuormhfyy" w:id="7"/>
-      <w:bookmarkEnd w:id="7"/>
-      <w:r>
-        <w:rPr>
-          <w:rFonts w:ascii="Calibri" w:cs="Calibri" w:eastAsia="Calibri" w:hAnsi="Calibri"/>
-          <w:sz w:val="26"/>
-          <w:szCs w:val="26"/>
+          <w:sz w:val="28"/>
+          <w:szCs w:val="28"/>
+        </w:rPr>
+      </w:pPr>
+      <w:bookmarkStart w:colFirst="0" w:colLast="0" w:name="_heading=h.pllvuormhfyy" w:id="8"/>
+      <w:bookmarkEnd w:id="8"/>
+      <w:r>
+        <w:rPr>
+          <w:rFonts w:ascii="Calibri" w:cs="Calibri" w:eastAsia="Calibri" w:hAnsi="Calibri"/>
+          <w:sz w:val="28"/>
+          <w:szCs w:val="28"/>
           <w:rtl w:val="0"/>
         </w:rPr>
         <w:t xml:space="preserve">{actaObservaciones}.</w:t>
@@ -358,17 +361,17 @@
         <w:jc w:val="both"/>
         <w:rPr>
           <w:rFonts w:ascii="Calibri" w:cs="Calibri" w:eastAsia="Calibri" w:hAnsi="Calibri"/>
-          <w:sz w:val="26"/>
-          <w:szCs w:val="26"/>
-        </w:rPr>
-      </w:pPr>
-      <w:bookmarkStart w:colFirst="0" w:colLast="0" w:name="_heading=h.oporlg8h8evz" w:id="8"/>
-      <w:bookmarkEnd w:id="8"/>
-      <w:r>
-        <w:rPr>
-          <w:rFonts w:ascii="Calibri" w:cs="Calibri" w:eastAsia="Calibri" w:hAnsi="Calibri"/>
-          <w:sz w:val="26"/>
-          <w:szCs w:val="26"/>
+          <w:sz w:val="28"/>
+          <w:szCs w:val="28"/>
+        </w:rPr>
+      </w:pPr>
+      <w:bookmarkStart w:colFirst="0" w:colLast="0" w:name="_heading=h.oporlg8h8evz" w:id="9"/>
+      <w:bookmarkEnd w:id="9"/>
+      <w:r>
+        <w:rPr>
+          <w:rFonts w:ascii="Calibri" w:cs="Calibri" w:eastAsia="Calibri" w:hAnsi="Calibri"/>
+          <w:sz w:val="28"/>
+          <w:szCs w:val="28"/>
           <w:rtl w:val="0"/>
         </w:rPr>
         <w:t xml:space="preserve">Con lo que no siendo para más, se da por finalizado el acto, firmando los presentes para constancia y por ante mí que doy fe. - </w:t>
@@ -380,36 +383,41 @@
         <w:jc w:val="both"/>
         <w:rPr>
           <w:rFonts w:ascii="Calibri" w:cs="Calibri" w:eastAsia="Calibri" w:hAnsi="Calibri"/>
-          <w:sz w:val="26"/>
-          <w:szCs w:val="26"/>
-        </w:rPr>
-      </w:pPr>
-      <w:bookmarkStart w:colFirst="0" w:colLast="0" w:name="_heading=h.ge6axy202q85" w:id="9"/>
-      <w:bookmarkEnd w:id="9"/>
-      <w:r>
-        <w:rPr>
-          <w:rtl w:val="0"/>
-        </w:rPr>
-      </w:r>
-    </w:p>
-    <w:p>
-      <w:pPr>
-        <w:jc w:val="both"/>
-        <w:rPr>
-          <w:sz w:val="28"/>
-          <w:szCs w:val="28"/>
-        </w:rPr>
-      </w:pPr>
-      <w:r>
-        <w:rPr>
-          <w:rtl w:val="0"/>
-        </w:rPr>
-      </w:r>
-    </w:p>
-    <w:p>
-      <w:pPr>
-        <w:jc w:val="both"/>
-        <w:rPr/>
+          <w:sz w:val="28"/>
+          <w:szCs w:val="28"/>
+        </w:rPr>
+      </w:pPr>
+      <w:bookmarkStart w:colFirst="0" w:colLast="0" w:name="_heading=h.ge6axy202q85" w:id="10"/>
+      <w:bookmarkEnd w:id="10"/>
+      <w:r>
+        <w:rPr>
+          <w:rtl w:val="0"/>
+        </w:rPr>
+      </w:r>
+    </w:p>
+    <w:p>
+      <w:pPr>
+        <w:jc w:val="both"/>
+        <w:rPr>
+          <w:rFonts w:ascii="Calibri" w:cs="Calibri" w:eastAsia="Calibri" w:hAnsi="Calibri"/>
+          <w:sz w:val="28"/>
+          <w:szCs w:val="28"/>
+        </w:rPr>
+      </w:pPr>
+      <w:r>
+        <w:rPr>
+          <w:rtl w:val="0"/>
+        </w:rPr>
+      </w:r>
+    </w:p>
+    <w:p>
+      <w:pPr>
+        <w:jc w:val="both"/>
+        <w:rPr>
+          <w:rFonts w:ascii="Calibri" w:cs="Calibri" w:eastAsia="Calibri" w:hAnsi="Calibri"/>
+          <w:sz w:val="28"/>
+          <w:szCs w:val="28"/>
+        </w:rPr>
       </w:pPr>
       <w:r>
         <w:rPr>
@@ -1155,7 +1163,7 @@
 
 <file path=customXML/item1.xml><?xml version="1.0" encoding="utf-8"?>
 <go:gDocsCustomXmlDataStorage xmlns:go="http://customooxmlschemas.google.com/" xmlns:r="http://schemas.openxmlformats.org/officeDocument/2006/relationships">
-  <go:docsCustomData xmlns:go="http://customooxmlschemas.google.com/" roundtripDataSignature="AMtx7mhwwnhR2Nnuszsebm7D1u9RkIOOzw==">AMUW2mVNQ647FK1pdIRbemoPAhaJb8Fvk/qweIXCCtn351bV3IY67iFSKPfWZbhpn6vGHINZf7vseJLWgyfgHYRxKqEjl/N+RvEl/u85yANgqsVeVr1ghTnOUqU8sIFI2zAa+qvmciTXNdx15ZrtNPDHsP58Stur61ghg0GQXn+clVMPvn+4TbfIWWs46BslOIAEePOQNqPKiESUUpXuoxWEvIvSqIuMxNhQPWUx8mE3WIllpv5AtXByK+H9FbFHebO1tqDv65Zz8vqT3sTDP6K3FIQlSJUG81s9/cawBvqKg6opku+OEJ4loHaQMZMRNK3n+RJNgg19</go:docsCustomData>
+  <go:docsCustomData xmlns:go="http://customooxmlschemas.google.com/" roundtripDataSignature="AMtx7miRLvfF378CGS3eiXQclHDAk4zxhw==">AMUW2mXnGPtYSGVe+ex4pM5NIgVrQYwOQ6/Yw/TyhcPjQkLTe6Dm4YRETRNojYPVwunXCqOnSqzHh5YVUvZ2T56rdCrASS/mcf8W/INeLA8Usj2sDghc3Ed8qj4HM3q3XHISsiCV44I7ZYybaO95/UxcP66ys0Sz0XN7/BeseOEhyvn/wmtTXQRTxy71vX1UlEVkzsg47vowOX73AjT3kz7FXtT+/aLFFZAc1/L/UPSN4AIKy2betNN+rk+5aOybA4HrLATq7Ja9WqmUHEEgn2u4luH/4wFNbk9961D4BLIkMOh6pZlD91uM7AOl/nKpKgwPQJ/b9DcrxvmOFs5xEAhStDLYML3akQ==</go:docsCustomData>
 </go:gDocsCustomXmlDataStorage>
 </file>
 

</xml_diff>

<commit_message>
Add peritos to genDoc file and update template
</commit_message>
<xml_diff>
--- a/src/Assets/template.docx
+++ b/src/Assets/template.docx
@@ -176,7 +176,7 @@
           <w:szCs w:val="28"/>
           <w:rtl w:val="0"/>
         </w:rPr>
-        <w:t xml:space="preserve">, –Prosecretario– en carácter de Jefe de Gabinete de Informática Forense. {#integrantes} Junto a </w:t>
+        <w:t xml:space="preserve">, –Prosecretario– en carácter de Jefe de Gabinete de Informática Forense.{#peritos} </w:t>
       </w:r>
       <w:r>
         <w:rPr>
@@ -195,16 +195,35 @@
           <w:szCs w:val="28"/>
           <w:rtl w:val="0"/>
         </w:rPr>
-        <w:t xml:space="preserve">, – XX –</w:t>
-      </w:r>
-      <w:r>
-        <w:rPr>
-          <w:rFonts w:ascii="Calibri" w:cs="Calibri" w:eastAsia="Calibri" w:hAnsi="Calibri"/>
-          <w:sz w:val="28"/>
-          <w:szCs w:val="28"/>
-          <w:rtl w:val="0"/>
-        </w:rPr>
-        <w:t xml:space="preserve"> en carácter de {cargo}.{/integrantes} encontrándose en el Laboratorio de Informática forense del CIJ. La presente acta se labra acorde a lo normado en el Capítulo 4°, artículos 56 y 57 del Código Procesal Penal de la Ciudad Autónoma de Buenos Aires, con el objeto de describir las tareas a desarrollar.-</w:t>
+        <w:t xml:space="preserve">, –{cargo}–</w:t>
+      </w:r>
+      <w:r>
+        <w:rPr>
+          <w:rFonts w:ascii="Calibri" w:cs="Calibri" w:eastAsia="Calibri" w:hAnsi="Calibri"/>
+          <w:sz w:val="28"/>
+          <w:szCs w:val="28"/>
+          <w:rtl w:val="0"/>
+        </w:rPr>
+        <w:t xml:space="preserve"> en carácter de perito informático,{/peritos}{#integrantes !== []}{#integrantes}</w:t>
+      </w:r>
+    </w:p>
+    <w:p>
+      <w:pPr>
+        <w:jc w:val="both"/>
+        <w:rPr>
+          <w:rFonts w:ascii="Calibri" w:cs="Calibri" w:eastAsia="Calibri" w:hAnsi="Calibri"/>
+          <w:sz w:val="28"/>
+          <w:szCs w:val="28"/>
+        </w:rPr>
+      </w:pPr>
+      <w:r>
+        <w:rPr>
+          <w:rFonts w:ascii="Calibri" w:cs="Calibri" w:eastAsia="Calibri" w:hAnsi="Calibri"/>
+          <w:sz w:val="28"/>
+          <w:szCs w:val="28"/>
+          <w:rtl w:val="0"/>
+        </w:rPr>
+        <w:t xml:space="preserve">Junto a {nombreYApellido}, con DNI Nº {dni}, matrícula Nº {matricula}, con el cargo de {cargo}.{/integrantes}{/} Encontrándose en el Laboratorio de Informática forense del CIJ. La presente acta se labra acorde a lo normado en el Capítulo 4°, artículos 56 y 57 del Código Procesal Penal de la Ciudad Autónoma de Buenos Aires, con el objeto de describir las tareas a desarrollar.-</w:t>
       </w:r>
     </w:p>
     <w:p>
@@ -304,6 +323,15 @@
         </w:rPr>
         <w:t xml:space="preserve">{observaciones} y de su interior se extrae:--</w:t>
       </w:r>
+      <w:r>
+        <w:rPr>
+          <w:rFonts w:ascii="Calibri" w:cs="Calibri" w:eastAsia="Calibri" w:hAnsi="Calibri"/>
+          <w:sz w:val="28"/>
+          <w:szCs w:val="28"/>
+          <w:rtl w:val="0"/>
+        </w:rPr>
+        <w:t xml:space="preserve">{#efectos}{#nroPrecintoBolsa===nroPrecinto}{#tipoDeElemento===”tablet”}Una (01) Tablet marca {marca}, modelo {modelo},{#imei!==””} con IMEI Nº {imei}.{/}{#imei===””}Sin imei visible.{/} Respecto de la misma, se pudo observar que la misma se encuentra {#tipoSeguridad===”ninguna”} desbloqueado, por lo tanto se realizó una extracción {tipoExtraccion}.{/}{#tipoSeguridad!==“ninguna”} bloqueado con {tipoSeguridad},{#desbloqueo===“no”} tras reiterados intentos no se logró deshabilitar el mismo, por lo tanto no se realizó ningún tipo de extracción forense.{/}{#desbloqueo===“si”} tras reiterados intentos se logró deshabilitar el mismo, por lo tanto se realizó una extracción {tipoExtraccion}.{/}{/}{/}</w:t>
+      </w:r>
     </w:p>
     <w:p>
       <w:pPr>
@@ -315,7 +343,7 @@
           <w:szCs w:val="28"/>
         </w:rPr>
       </w:pPr>
-      <w:bookmarkStart w:colFirst="0" w:colLast="0" w:name="_heading=h.4h6862p91sib" w:id="1"/>
+      <w:bookmarkStart w:colFirst="0" w:colLast="0" w:name="_heading=h.rg53elgrcdpy" w:id="1"/>
       <w:bookmarkEnd w:id="1"/>
       <w:r>
         <w:rPr>
@@ -324,7 +352,7 @@
           <w:szCs w:val="28"/>
           <w:rtl w:val="0"/>
         </w:rPr>
-        <w:t xml:space="preserve">{#efectos} {#nroPrecintoBolsa === nroPrecinto}</w:t>
+        <w:t xml:space="preserve">{#tipoDeElemento===”pendrive”}</w:t>
       </w:r>
     </w:p>
     <w:p>
@@ -337,7 +365,7 @@
           <w:szCs w:val="28"/>
         </w:rPr>
       </w:pPr>
-      <w:bookmarkStart w:colFirst="0" w:colLast="0" w:name="_heading=h.c39mehrewor6" w:id="2"/>
+      <w:bookmarkStart w:colFirst="0" w:colLast="0" w:name="_heading=h.veew2u77b6mt" w:id="2"/>
       <w:bookmarkEnd w:id="2"/>
       <w:r>
         <w:rPr>
@@ -346,7 +374,7 @@
           <w:szCs w:val="28"/>
           <w:rtl w:val="0"/>
         </w:rPr>
-        <w:t xml:space="preserve">{#tipoDeElemento===”tablet”}</w:t>
+        <w:t xml:space="preserve">Un (01) pendrive marca {marca}, {modelo}, de {almacenamiento}GB de capacidad. Respecto del mismo se informa que se procedio a conectarlo a un bloqueador de escrituras a los fines de realizar una adquisición forense de su contenido a través del software Tableau Imager.{#extraccion===”si”} Se informa que la misma finalizó de forma exitosa y fue alojada en el servidor de este laboratorio de informática forense.{/}{#extraccion===”no”} Se informa que la misma no finalizó de forma exitosa y no se pudo obtener información de este elemento.{/} Se adjunta su correspondiente reporte de copiado junto a la presente acta.--{/}</w:t>
       </w:r>
     </w:p>
     <w:p>
@@ -359,7 +387,7 @@
           <w:szCs w:val="28"/>
         </w:rPr>
       </w:pPr>
-      <w:bookmarkStart w:colFirst="0" w:colLast="0" w:name="_heading=h.m5691j5sghlm" w:id="3"/>
+      <w:bookmarkStart w:colFirst="0" w:colLast="0" w:name="_heading=h.4j9xyqd4zej2" w:id="3"/>
       <w:bookmarkEnd w:id="3"/>
       <w:r>
         <w:rPr>
@@ -368,7 +396,7 @@
           <w:szCs w:val="28"/>
           <w:rtl w:val="0"/>
         </w:rPr>
-        <w:t xml:space="preserve">Una (01) Tablet marca {marca}, modelo {modelo},{#imei!==””} con IMEI Nº {imei}.{/}{#imei===””}Sin imei visible.{/} Respecto de la misma, se pudo observar que la misma se encuentra {#tipoSeguridad===”ninguna”} desbloqueado, por lo tanto se realizó una extracción {tipoExtraccion}.{/}{#tipoSeguridad!==“ninguna”} bloqueado con {tipoSeguridad},{#desbloqueo===“no”} tras reiterados intentos no se logró deshabilitar el mismo, por lo tanto no se realizó ningún tipo de extracción forense.{/}{#desbloqueo===“si”} tras reiterados intentos se logró deshabilitar el mismo, por lo tanto se realizó una extracción {tipoExtraccion}.{/}{/}{/}</w:t>
+        <w:t xml:space="preserve">{#tipoDeElemento===“notebook”}</w:t>
       </w:r>
     </w:p>
     <w:p>
@@ -381,7 +409,7 @@
           <w:szCs w:val="28"/>
         </w:rPr>
       </w:pPr>
-      <w:bookmarkStart w:colFirst="0" w:colLast="0" w:name="_heading=h.rg53elgrcdpy" w:id="4"/>
+      <w:bookmarkStart w:colFirst="0" w:colLast="0" w:name="_heading=h.d719cioif3e9" w:id="4"/>
       <w:bookmarkEnd w:id="4"/>
       <w:r>
         <w:rPr>
@@ -390,7 +418,7 @@
           <w:szCs w:val="28"/>
           <w:rtl w:val="0"/>
         </w:rPr>
-        <w:t xml:space="preserve">{#tipoDeElemento===”pendrive”}</w:t>
+        <w:t xml:space="preserve">Un (01) ordenador portátil, color XX, marca {marca}, modelo {modelo},{#imei===“”} Sin S/N visible{/}{#imei!==“”} con S/N: {imei} {/}, de su interior se extrae:-{#Discos!==[]}{#Discos}</w:t>
       </w:r>
     </w:p>
     <w:p>
@@ -403,7 +431,7 @@
           <w:szCs w:val="28"/>
         </w:rPr>
       </w:pPr>
-      <w:bookmarkStart w:colFirst="0" w:colLast="0" w:name="_heading=h.veew2u77b6mt" w:id="5"/>
+      <w:bookmarkStart w:colFirst="0" w:colLast="0" w:name="_heading=h.l8tzmcjsqzk7" w:id="5"/>
       <w:bookmarkEnd w:id="5"/>
       <w:r>
         <w:rPr>
@@ -412,7 +440,7 @@
           <w:szCs w:val="28"/>
           <w:rtl w:val="0"/>
         </w:rPr>
-        <w:t xml:space="preserve">Un (01) pendrive marca {marca}, {modelo}, de {almacenamiento}GB de capacidad. Respecto del mismo se informa que se procedio a conectarlo a un bloqueador de escrituras a los fines de realizar una adquisición forense de su contenido a través del software Tableau Imager.{#extraccion===”si”} Se informa que la misma finalizó de forma exitosa y fue alojada en el servidor de este laboratorio de informática forense.{/}{#extraccion===”no”} Se informa que la misma no finalizó de forma exitosa y no se pudo obtener información de este elemento.{/} Se adjunta su correspondiente reporte de copiado junto a la presente acta.--{/}</w:t>
+        <w:t xml:space="preserve">Un (01) {tipoDeDisco} de marca {marca}, modelo {modelo},{#imei!==””} con S/N: {imei},{/}{#imei===””}Sin S/N visible,{/} de {almacenamiento}GB de capacidad. Respecto de este elemento, se procedió a conectarlo a un duplicador forense por hardware marca Tableau, a los fines de realizar una adquisición forense de su contenido a través del software Tableau Imager, la cual finalizo de manera exitosa y fue alojada en el servidor de este laboratorio. Se adjunta su correspondiente reporte de copiado junto a la presente acta.--</w:t>
       </w:r>
     </w:p>
     <w:p>
@@ -425,7 +453,7 @@
           <w:szCs w:val="28"/>
         </w:rPr>
       </w:pPr>
-      <w:bookmarkStart w:colFirst="0" w:colLast="0" w:name="_heading=h.4j9xyqd4zej2" w:id="6"/>
+      <w:bookmarkStart w:colFirst="0" w:colLast="0" w:name="_heading=h.gjib577f2doz" w:id="6"/>
       <w:bookmarkEnd w:id="6"/>
       <w:r>
         <w:rPr>
@@ -434,7 +462,7 @@
           <w:szCs w:val="28"/>
           <w:rtl w:val="0"/>
         </w:rPr>
-        <w:t xml:space="preserve">{#tipoDeElemento===“notebook”}</w:t>
+        <w:t xml:space="preserve">{/Discos}{/}{/}</w:t>
       </w:r>
     </w:p>
     <w:p>
@@ -447,7 +475,7 @@
           <w:szCs w:val="28"/>
         </w:rPr>
       </w:pPr>
-      <w:bookmarkStart w:colFirst="0" w:colLast="0" w:name="_heading=h.d719cioif3e9" w:id="7"/>
+      <w:bookmarkStart w:colFirst="0" w:colLast="0" w:name="_heading=h.bxjm4234dxhb" w:id="7"/>
       <w:bookmarkEnd w:id="7"/>
       <w:r>
         <w:rPr>
@@ -456,7 +484,7 @@
           <w:szCs w:val="28"/>
           <w:rtl w:val="0"/>
         </w:rPr>
-        <w:t xml:space="preserve">Un (01) ordenador portátil, color XX, marca {marca}, modelo {modelo},{#imei===“”} Sin S/N visible{/}{#imei!==“”} con S/N: {imei} {/}, de su interior se extrae:-{#Discos!==[]}{#Discos}</w:t>
+        <w:t xml:space="preserve">{#tipoDeElemento === “celular”} </w:t>
       </w:r>
     </w:p>
     <w:p>
@@ -469,7 +497,7 @@
           <w:szCs w:val="28"/>
         </w:rPr>
       </w:pPr>
-      <w:bookmarkStart w:colFirst="0" w:colLast="0" w:name="_heading=h.l8tzmcjsqzk7" w:id="8"/>
+      <w:bookmarkStart w:colFirst="0" w:colLast="0" w:name="_heading=h.fdyap1muw0ff" w:id="8"/>
       <w:bookmarkEnd w:id="8"/>
       <w:r>
         <w:rPr>
@@ -478,7 +506,7 @@
           <w:szCs w:val="28"/>
           <w:rtl w:val="0"/>
         </w:rPr>
-        <w:t xml:space="preserve">Un (01) {tipoDeDisco} de marca {marca}, modelo {modelo},{#imei!==””} con S/N: {imei},{/}{#imei===””}Sin S/N visible,{/} de {almacenamiento}GB de capacidad. Respecto de este elemento, se procedió a conectarlo a un duplicador forense por hardware marca Tableau, a los fines de realizar una adquisición forense de su contenido a través del software Tableau Imager, la cual finalizo de manera exitosa y fue alojada en el servidor de este laboratorio. Se adjunta su correspondiente reporte de copiado junto a la presente acta.--</w:t>
+        <w:t xml:space="preserve">Un (01) dispositivo móvil, color XX, marca {marca}, modelo {modelo}, {#imei===“”} IMEI no visible.{/}{#imei!==“”} IMEI: “{imei}”.{/}{#Sims!==[]}{#Sims} SIM de la empresa {empresaSim} Nº {serialSim}. Sobre este elemento se procede a realizar una tarea técnica utilizando el software forense aportado por la empresa Cellebrite, UFED 4PC. {#tipoExtraccionSim===”ninguna”} Seguidamente sobre la tarjeta SIM no se pudo realizar tarea técnica.{/}{#tipoExtraccionSim!==“ninguna”} Seguidamente sobre la tarjeta SIM se realizó una extracción {tipoExtraccionSim} con éxito.{/}{/Sims}{/} Al iniciar el dispositivo Movil se puede observar que el mismo se encuentra {#tipoSeguridad===”ninguna”} desbloqueado, por lo tanto se realizó una extracción {tipoExtraccion}.{/}{#tipoSeguridad!==“ninguna”} bloqueado con {tipoSeguridad},{#desbloqueo===“no”} tras reiterados intentos no se logró deshabilitar el mismo, por lo tanto no se realizó ningún tipo de extracción forense.{/}{#desbloqueo===“si”} tras reiterados intentos se logró deshabilitar el mismo, por lo tanto se realizó una extracción {tipoExtraccion}.{/}{/}{/}{/}{/efectos}</w:t>
       </w:r>
     </w:p>
     <w:p>
@@ -491,7 +519,7 @@
           <w:szCs w:val="28"/>
         </w:rPr>
       </w:pPr>
-      <w:bookmarkStart w:colFirst="0" w:colLast="0" w:name="_heading=h.gjib577f2doz" w:id="9"/>
+      <w:bookmarkStart w:colFirst="0" w:colLast="0" w:name="_heading=h.uibdvvkg7zr" w:id="9"/>
       <w:bookmarkEnd w:id="9"/>
       <w:r>
         <w:rPr>
@@ -500,7 +528,26 @@
           <w:szCs w:val="28"/>
           <w:rtl w:val="0"/>
         </w:rPr>
-        <w:t xml:space="preserve">{/Discos}{/}{/}</w:t>
+        <w:t xml:space="preserve">Finalizadas las tareas técnicas pertinentes, se guardan los elementos descriptos anteriormente junto con sus respectivos envoltorios, en una nueva bolsa. La misma es cerrada con un </w:t>
+      </w:r>
+      <w:r>
+        <w:rPr>
+          <w:rFonts w:ascii="Calibri" w:cs="Calibri" w:eastAsia="Calibri" w:hAnsi="Calibri"/>
+          <w:b w:val="1"/>
+          <w:sz w:val="28"/>
+          <w:szCs w:val="28"/>
+          <w:rtl w:val="0"/>
+        </w:rPr>
+        <w:t xml:space="preserve">precinto blanco CIJ Nº {nroPrecintoBlanco}</w:t>
+      </w:r>
+      <w:r>
+        <w:rPr>
+          <w:rFonts w:ascii="Calibri" w:cs="Calibri" w:eastAsia="Calibri" w:hAnsi="Calibri"/>
+          <w:sz w:val="28"/>
+          <w:szCs w:val="28"/>
+          <w:rtl w:val="0"/>
+        </w:rPr>
+        <w:t xml:space="preserve">.--{/bolsas}</w:t>
       </w:r>
     </w:p>
     <w:p>
@@ -513,7 +560,7 @@
           <w:szCs w:val="28"/>
         </w:rPr>
       </w:pPr>
-      <w:bookmarkStart w:colFirst="0" w:colLast="0" w:name="_heading=h.bxjm4234dxhb" w:id="10"/>
+      <w:bookmarkStart w:colFirst="0" w:colLast="0" w:name="_heading=h.bcu845hmpo59" w:id="10"/>
       <w:bookmarkEnd w:id="10"/>
       <w:r>
         <w:rPr>
@@ -522,7 +569,7 @@
           <w:szCs w:val="28"/>
           <w:rtl w:val="0"/>
         </w:rPr>
-        <w:t xml:space="preserve">{#tipoDeElemento === “celular”} </w:t>
+        <w:t xml:space="preserve">La totalidad de los efectos mencionados quedan almacenados en el depósito de evidencia de esta dependencia a disposición de la autoridad fiscal interviniente. {actaObservaciones}. Con lo que no siendo para más, se da por finalizado el acto, firmando los presentes para constancia y por ante mí que doy fe.-- </w:t>
       </w:r>
     </w:p>
     <w:p>
@@ -535,93 +582,8 @@
           <w:szCs w:val="28"/>
         </w:rPr>
       </w:pPr>
-      <w:bookmarkStart w:colFirst="0" w:colLast="0" w:name="_heading=h.fdyap1muw0ff" w:id="11"/>
+      <w:bookmarkStart w:colFirst="0" w:colLast="0" w:name="_heading=h.ge6axy202q85" w:id="11"/>
       <w:bookmarkEnd w:id="11"/>
-      <w:r>
-        <w:rPr>
-          <w:rFonts w:ascii="Calibri" w:cs="Calibri" w:eastAsia="Calibri" w:hAnsi="Calibri"/>
-          <w:sz w:val="28"/>
-          <w:szCs w:val="28"/>
-          <w:rtl w:val="0"/>
-        </w:rPr>
-        <w:t xml:space="preserve">Un (01) dispositivo móvil, color XX, marca {marca}, modelo {modelo}, {#imei===“”} IMEI no visible.{/}{#imei!==“”} IMEI: “{imei}”.{/}{#Sims!==[]}{#Sims} SIM de la empresa {empresaSim} Nº {serialSim}. Sobre este elemento se procede a realizar una tarea técnica utilizando el software forense aportado por la empresa Cellebrite, UFED 4PC. {#tipoExtraccionSim===”ninguna”} Seguidamente sobre la tarjeta SIM no se pudo realizar tarea técnica.{/}{#tipoExtraccionSim!==“ninguna”} Seguidamente sobre la tarjeta SIM se realizó una extracción {tipoExtraccionSim} con éxito.{/}{/Sims}{/} Al iniciar el dispositivo Movil se puede observar que el mismo se encuentra {#tipoSeguridad===”ninguna”} desbloqueado, por lo tanto se realizó una extracción {tipoExtraccion}.{/}{#tipoSeguridad!==“ninguna”} bloqueado con {tipoSeguridad},{#desbloqueo===“no”} tras reiterados intentos no se logró deshabilitar el mismo, por lo tanto no se realizó ningún tipo de extracción forense.{/}{#desbloqueo===“si”} tras reiterados intentos se logró deshabilitar el mismo, por lo tanto se realizó una extracción {tipoExtraccion}.{/}{/}{/}{/}{/efectos}</w:t>
-      </w:r>
-    </w:p>
-    <w:p>
-      <w:pPr>
-        <w:spacing w:line="360" w:lineRule="auto"/>
-        <w:jc w:val="both"/>
-        <w:rPr>
-          <w:rFonts w:ascii="Calibri" w:cs="Calibri" w:eastAsia="Calibri" w:hAnsi="Calibri"/>
-          <w:sz w:val="28"/>
-          <w:szCs w:val="28"/>
-        </w:rPr>
-      </w:pPr>
-      <w:bookmarkStart w:colFirst="0" w:colLast="0" w:name="_heading=h.uibdvvkg7zr" w:id="12"/>
-      <w:bookmarkEnd w:id="12"/>
-      <w:r>
-        <w:rPr>
-          <w:rFonts w:ascii="Calibri" w:cs="Calibri" w:eastAsia="Calibri" w:hAnsi="Calibri"/>
-          <w:sz w:val="28"/>
-          <w:szCs w:val="28"/>
-          <w:rtl w:val="0"/>
-        </w:rPr>
-        <w:t xml:space="preserve">Finalizadas las tareas técnicas pertinentes, se guardan los elementos descriptos anteriormente junto con sus respectivos envoltorios, en una nueva bolsa. La misma es cerrada con un </w:t>
-      </w:r>
-      <w:r>
-        <w:rPr>
-          <w:rFonts w:ascii="Calibri" w:cs="Calibri" w:eastAsia="Calibri" w:hAnsi="Calibri"/>
-          <w:b w:val="1"/>
-          <w:sz w:val="28"/>
-          <w:szCs w:val="28"/>
-          <w:rtl w:val="0"/>
-        </w:rPr>
-        <w:t xml:space="preserve">precinto blanco CIJ Nº {nroPrecintoBlanco}</w:t>
-      </w:r>
-      <w:r>
-        <w:rPr>
-          <w:rFonts w:ascii="Calibri" w:cs="Calibri" w:eastAsia="Calibri" w:hAnsi="Calibri"/>
-          <w:sz w:val="28"/>
-          <w:szCs w:val="28"/>
-          <w:rtl w:val="0"/>
-        </w:rPr>
-        <w:t xml:space="preserve">.--{/bolsas}</w:t>
-      </w:r>
-    </w:p>
-    <w:p>
-      <w:pPr>
-        <w:spacing w:line="360" w:lineRule="auto"/>
-        <w:jc w:val="both"/>
-        <w:rPr>
-          <w:rFonts w:ascii="Calibri" w:cs="Calibri" w:eastAsia="Calibri" w:hAnsi="Calibri"/>
-          <w:sz w:val="28"/>
-          <w:szCs w:val="28"/>
-        </w:rPr>
-      </w:pPr>
-      <w:bookmarkStart w:colFirst="0" w:colLast="0" w:name="_heading=h.bcu845hmpo59" w:id="13"/>
-      <w:bookmarkEnd w:id="13"/>
-      <w:r>
-        <w:rPr>
-          <w:rFonts w:ascii="Calibri" w:cs="Calibri" w:eastAsia="Calibri" w:hAnsi="Calibri"/>
-          <w:sz w:val="28"/>
-          <w:szCs w:val="28"/>
-          <w:rtl w:val="0"/>
-        </w:rPr>
-        <w:t xml:space="preserve">La totalidad de los efectos mencionados quedan almacenados en el depósito de evidencia de esta dependencia a disposición de la autoridad fiscal interviniente. {actaObservaciones}. Con lo que no siendo para más, se da por finalizado el acto, firmando los presentes para constancia y por ante mí que doy fe.-- </w:t>
-      </w:r>
-    </w:p>
-    <w:p>
-      <w:pPr>
-        <w:spacing w:line="360" w:lineRule="auto"/>
-        <w:jc w:val="both"/>
-        <w:rPr>
-          <w:rFonts w:ascii="Calibri" w:cs="Calibri" w:eastAsia="Calibri" w:hAnsi="Calibri"/>
-          <w:sz w:val="28"/>
-          <w:szCs w:val="28"/>
-        </w:rPr>
-      </w:pPr>
-      <w:bookmarkStart w:colFirst="0" w:colLast="0" w:name="_heading=h.ge6axy202q85" w:id="14"/>
-      <w:bookmarkEnd w:id="14"/>
       <w:r>
         <w:rPr>
           <w:rtl w:val="0"/>
@@ -1396,7 +1358,7 @@
 
 <file path=customXML/item1.xml><?xml version="1.0" encoding="utf-8"?>
 <go:gDocsCustomXmlDataStorage xmlns:go="http://customooxmlschemas.google.com/" xmlns:r="http://schemas.openxmlformats.org/officeDocument/2006/relationships">
-  <go:docsCustomData xmlns:go="http://customooxmlschemas.google.com/" roundtripDataSignature="AMtx7mjat/+riorBgkvGuCJs1jAS94wi9w==">AMUW2mV4FTh6Q720Lg0Q3oYhIkqoAOzHaoSkT8Y3doo92j5QRI/MnQNoKCbTapxSHIN+VkHrfEXI3sU2TXWH/pjVIJj6oZ9StFtZTSWfj4Dfv+Srfs3pGGsp7hNT4Z/16hN0cQEwUg8kp8dGlkIAUsSjEh7NbBy2MUl/1bNLtYDOlhwbJoWgKLe0/QJy40JkZNUqVLOACGUs91G6F88mgvmHKUytB3sQogK5GKwAcumOKxF9abMooKkTl4njbIEptXEJA+CnjOYfy7O161sRhKTHzIc2fuQM06vsDeA2abMRyPaCVAtLCxMPDaliMpspjkCMrOJZz9U9BKSLXe4ai0nX39f/vA+JBxMHMwgJaRNPAXLZtlWjwfYVHymaIT17fZmVw7v3FsjqlrsPM4ZP0zGbfvze8suJ+BmTaosOFHBwc0WTOjojdgA=</go:docsCustomData>
+  <go:docsCustomData xmlns:go="http://customooxmlschemas.google.com/" roundtripDataSignature="AMtx7mh8hGfd9vSf8b9Fofh6zKjya9sEIQ==">AMUW2mU4ha0pjeEM2UJZLvaOtskKNrDalcWZ/MKcKTM6y2IHibsm9kbUkwmjYwgmoY7/ghTIg/gjSYEjhECOJM1L6qTYTrswPfGyZkNBDrFc6hWDwbfkCGaORZXB0GmWtq+Z8VAreNmMl1bucwNEfdea0WTXiuMZlUFPxDuXsfkeHK0Xr586NC74TickCJzjukqPNKS5MUbi24NRotmv1ye5+LEX2zAbmRCHaxtwvgsfB23Iu8fc1Ff5khDssIwmWaCx3ig/NoMWGCrjP8/pmiJYUfkfRa+cD8zXkE5Sr+oWRUJOzc7BGrzMbFQNxN1kApLQ8pskJ/1mM0zs6HNOGpn7haGSSu3SvR12pgMZPoLGd22Yl+JV74U=</go:docsCustomData>
 </go:gDocsCustomXmlDataStorage>
 </file>
 

</xml_diff>

<commit_message>
update template and add serial to efecto notebook
</commit_message>
<xml_diff>
--- a/src/Assets/template.docx
+++ b/src/Assets/template.docx
@@ -176,7 +176,7 @@
           <w:szCs w:val="28"/>
           <w:rtl w:val="0"/>
         </w:rPr>
-        <w:t xml:space="preserve">, –Prosecretario– en carácter de Jefe de Gabinete de Informática Forense.{#peritos} </w:t>
+        <w:t xml:space="preserve">, –Prosecretario– en carácter de Jefe de Gabinete de Informática Forense y {#peritos} </w:t>
       </w:r>
       <w:r>
         <w:rPr>
@@ -204,26 +204,7 @@
           <w:szCs w:val="28"/>
           <w:rtl w:val="0"/>
         </w:rPr>
-        <w:t xml:space="preserve"> en carácter de perito informático,{/peritos}{#integrantes !== []}{#integrantes}</w:t>
-      </w:r>
-    </w:p>
-    <w:p>
-      <w:pPr>
-        <w:jc w:val="both"/>
-        <w:rPr>
-          <w:rFonts w:ascii="Calibri" w:cs="Calibri" w:eastAsia="Calibri" w:hAnsi="Calibri"/>
-          <w:sz w:val="28"/>
-          <w:szCs w:val="28"/>
-        </w:rPr>
-      </w:pPr>
-      <w:r>
-        <w:rPr>
-          <w:rFonts w:ascii="Calibri" w:cs="Calibri" w:eastAsia="Calibri" w:hAnsi="Calibri"/>
-          <w:sz w:val="28"/>
-          <w:szCs w:val="28"/>
-          <w:rtl w:val="0"/>
-        </w:rPr>
-        <w:t xml:space="preserve">Junto a {nombreYApellido}, con DNI Nº {dni}, matrícula Nº {matricula}, con el cargo de {cargo}.{/integrantes}{/} Encontrándose en el Laboratorio de Informática forense del CIJ. La presente acta se labra acorde a lo normado en el Capítulo 4°, artículos 56 y 57 del Código Procesal Penal de la Ciudad Autónoma de Buenos Aires, con el objeto de describir las tareas a desarrollar.-</w:t>
+        <w:t xml:space="preserve"> en carácter de perito informático.{/peritos}{#integrantes !== []}{#integrantes} Junto a {nombreYApellido}, con DNI Nº {dni}, matrícula Nº {legajoOMatricula}, con el cargo de {cargo}.{/integrantes}{/} Encontrándose en el Laboratorio de Informática forense del CIJ. La presente acta se labra acorde a lo normado en el Capítulo 4°, artículos 56 y 57 del Código Procesal Penal de la Ciudad Autónoma de Buenos Aires, con el objeto de describir las tareas a desarrollar.-</w:t>
       </w:r>
     </w:p>
     <w:p>
@@ -418,7 +399,7 @@
           <w:szCs w:val="28"/>
           <w:rtl w:val="0"/>
         </w:rPr>
-        <w:t xml:space="preserve">Un (01) ordenador portátil, color XX, marca {marca}, modelo {modelo},{#imei===“”} Sin S/N visible{/}{#imei!==“”} con S/N: {imei} {/}, de su interior se extrae:-{#Discos!==[]}{#Discos}</w:t>
+        <w:t xml:space="preserve">Un (01) ordenador portátil, color XX, marca {marca}, modelo {modelo},{#serialNumber===“”} Sin S/N visible{/}{#serialNumber!==“”} con S/N: {serialNumber} {/}, de su interior se extrae:-{#Discos!==[]}{#Discos}</w:t>
       </w:r>
     </w:p>
     <w:p>
@@ -440,7 +421,7 @@
           <w:szCs w:val="28"/>
           <w:rtl w:val="0"/>
         </w:rPr>
-        <w:t xml:space="preserve">Un (01) {tipoDeDisco} de marca {marca}, modelo {modelo},{#imei!==””} con S/N: {imei},{/}{#imei===””}Sin S/N visible,{/} de {almacenamiento}GB de capacidad. Respecto de este elemento, se procedió a conectarlo a un duplicador forense por hardware marca Tableau, a los fines de realizar una adquisición forense de su contenido a través del software Tableau Imager, la cual finalizo de manera exitosa y fue alojada en el servidor de este laboratorio. Se adjunta su correspondiente reporte de copiado junto a la presente acta.--</w:t>
+        <w:t xml:space="preserve">Un (01) {tipoDeDisco} de marca {marca}, modelo {modelo},{#serialNumber!==””} con S/N: {serialNumber},{/}{#serialNumber===””}Sin S/N visible,{/} de {almacenamiento}GB de capacidad. Respecto de este elemento, se procedió a conectarlo a un duplicador forense por hardware marca Tableau, a los fines de realizar una adquisición forense de su contenido a través del software Tableau Imager, la cual finalizo de manera exitosa y fue alojada en el servidor de este laboratorio. Se adjunta su correspondiente reporte de copiado junto a la presente acta.--</w:t>
       </w:r>
     </w:p>
     <w:p>
@@ -1358,7 +1339,7 @@
 
 <file path=customXML/item1.xml><?xml version="1.0" encoding="utf-8"?>
 <go:gDocsCustomXmlDataStorage xmlns:go="http://customooxmlschemas.google.com/" xmlns:r="http://schemas.openxmlformats.org/officeDocument/2006/relationships">
-  <go:docsCustomData xmlns:go="http://customooxmlschemas.google.com/" roundtripDataSignature="AMtx7mh8hGfd9vSf8b9Fofh6zKjya9sEIQ==">AMUW2mU4ha0pjeEM2UJZLvaOtskKNrDalcWZ/MKcKTM6y2IHibsm9kbUkwmjYwgmoY7/ghTIg/gjSYEjhECOJM1L6qTYTrswPfGyZkNBDrFc6hWDwbfkCGaORZXB0GmWtq+Z8VAreNmMl1bucwNEfdea0WTXiuMZlUFPxDuXsfkeHK0Xr586NC74TickCJzjukqPNKS5MUbi24NRotmv1ye5+LEX2zAbmRCHaxtwvgsfB23Iu8fc1Ff5khDssIwmWaCx3ig/NoMWGCrjP8/pmiJYUfkfRa+cD8zXkE5Sr+oWRUJOzc7BGrzMbFQNxN1kApLQ8pskJ/1mM0zs6HNOGpn7haGSSu3SvR12pgMZPoLGd22Yl+JV74U=</go:docsCustomData>
+  <go:docsCustomData xmlns:go="http://customooxmlschemas.google.com/" roundtripDataSignature="AMtx7mh8hGfd9vSf8b9Fofh6zKjya9sEIQ==">AMUW2mXubJ9OQncjstvN7uhTGlAMZn5c7Ycx7gan+RiypYp2etJDzUhJNm1vk7JCSVMWMIqJSG2/YcwaGYIacbc50mqNs0MpCQgctk6L04UeRcABdwX1qSAQT047U9lpFazveS5cEG5L7jUdXs7ZXpwEn2Ceu2Fu2Fp0g4Q/2M4mrZz8whXw4HHYJ0r5oU0gBxjVXo9zau3EBhItsozEoIy8fK2HlInFjbdklxbxSZDFyAciPyx31y8StkNSC552A+CzKVNWnXlO8Z3IrQMNb3Jf1ZTw4FhJQR1yKcTY/UPgOuQ0iCyf1lVgGuGiuZUHbExk5pCFP+JWWvepdfAQQcm4MwXT7qCEXPRP0k0FqdqCEO34wwYy9LA=</go:docsCustomData>
 </go:gDocsCustomXmlDataStorage>
 </file>
 

</xml_diff>

<commit_message>
Update template & let user send no observation
</commit_message>
<xml_diff>
--- a/src/Assets/template.docx
+++ b/src/Assets/template.docx
@@ -550,7 +550,7 @@
           <w:szCs w:val="28"/>
           <w:rtl w:val="0"/>
         </w:rPr>
-        <w:t xml:space="preserve">La totalidad de los efectos mencionados quedan almacenados en el depósito de evidencia de esta dependencia a disposición de la autoridad fiscal interviniente. {actaObservaciones}. Con lo que no siendo para más, se da por finalizado el acto, firmando los presentes para constancia y por ante mí que doy fe.-- </w:t>
+        <w:t xml:space="preserve">La totalidad de los efectos mencionados quedan almacenados en el depósito de evidencia de esta dependencia a disposición de la autoridad fiscal interviniente.{#actaObservaciones!==””}{actaObservaciones}.{/} Con lo que no siendo para más, se da por finalizado el acto, firmando los presentes para constancia y por ante mí que doy fe.-- </w:t>
       </w:r>
     </w:p>
     <w:p>
@@ -1339,7 +1339,7 @@
 
 <file path=customXML/item1.xml><?xml version="1.0" encoding="utf-8"?>
 <go:gDocsCustomXmlDataStorage xmlns:go="http://customooxmlschemas.google.com/" xmlns:r="http://schemas.openxmlformats.org/officeDocument/2006/relationships">
-  <go:docsCustomData xmlns:go="http://customooxmlschemas.google.com/" roundtripDataSignature="AMtx7mh8hGfd9vSf8b9Fofh6zKjya9sEIQ==">AMUW2mXubJ9OQncjstvN7uhTGlAMZn5c7Ycx7gan+RiypYp2etJDzUhJNm1vk7JCSVMWMIqJSG2/YcwaGYIacbc50mqNs0MpCQgctk6L04UeRcABdwX1qSAQT047U9lpFazveS5cEG5L7jUdXs7ZXpwEn2Ceu2Fu2Fp0g4Q/2M4mrZz8whXw4HHYJ0r5oU0gBxjVXo9zau3EBhItsozEoIy8fK2HlInFjbdklxbxSZDFyAciPyx31y8StkNSC552A+CzKVNWnXlO8Z3IrQMNb3Jf1ZTw4FhJQR1yKcTY/UPgOuQ0iCyf1lVgGuGiuZUHbExk5pCFP+JWWvepdfAQQcm4MwXT7qCEXPRP0k0FqdqCEO34wwYy9LA=</go:docsCustomData>
+  <go:docsCustomData xmlns:go="http://customooxmlschemas.google.com/" roundtripDataSignature="AMtx7mh8hGfd9vSf8b9Fofh6zKjya9sEIQ==">AMUW2mUirktEaPFp24nJHbLbJRlHoWK8ZUSGqorJ+hbfcQ/bvCEXXD9QD3eql1r1vCM9GcRP6k5AtRMmOv7YIdpjKIS0LsvQRZ2YSnAvAy8avEK1BapHGgZradZhSrS5dich+bdB5gR/bQ/jDpwKxuPpwzHY12vBGjMtNJyg8xD+0GiJ+ukxqjxkSWQ+Y6lm0iA231JUUuGPWjqrkPpuZU1JUjY4RLUMkBU0wLIX4EDk361AZ6G+hEXsAms1LsZQJKFjNyFeL2BISRsM+tZ406KgPIMPtePYDgnYpkiJ1nIelm88SaDPCToOAGvVtfa5YDFiA8KDZo41+8boYU1oFS2VRxpFerxEHOnIAGJSXCE7w6fBEMUyW/s=</go:docsCustomData>
 </go:gDocsCustomXmlDataStorage>
 </file>
 

</xml_diff>

<commit_message>
Update template and change default text
</commit_message>
<xml_diff>
--- a/src/Assets/template.docx
+++ b/src/Assets/template.docx
@@ -4,46 +4,22 @@
   <w:body>
     <w:p>
       <w:pPr>
-        <w:jc w:val="both"/>
-        <w:rPr>
-          <w:rFonts w:ascii="Calibri" w:cs="Calibri" w:eastAsia="Calibri" w:hAnsi="Calibri"/>
-          <w:sz w:val="28"/>
-          <w:szCs w:val="28"/>
-          <w:u w:val="single"/>
-        </w:rPr>
-      </w:pPr>
-      <w:r>
-        <w:rPr>
-          <w:rFonts w:ascii="Calibri" w:cs="Calibri" w:eastAsia="Calibri" w:hAnsi="Calibri"/>
-          <w:sz w:val="28"/>
-          <w:szCs w:val="28"/>
-          <w:rtl w:val="0"/>
-        </w:rPr>
-        <w:t xml:space="preserve">{#encabezadoFlag == "MPF/DEN"}</w:t>
-      </w:r>
-      <w:r>
-        <w:rPr>
-          <w:rtl w:val="0"/>
-        </w:rPr>
-      </w:r>
-    </w:p>
-    <w:p>
-      <w:pPr>
-        <w:jc w:val="both"/>
-        <w:rPr>
-          <w:rFonts w:ascii="Calibri" w:cs="Calibri" w:eastAsia="Calibri" w:hAnsi="Calibri"/>
-          <w:sz w:val="28"/>
-          <w:szCs w:val="28"/>
-        </w:rPr>
-      </w:pPr>
-      <w:r>
-        <w:rPr>
-          <w:rFonts w:ascii="Calibri" w:cs="Calibri" w:eastAsia="Calibri" w:hAnsi="Calibri"/>
-          <w:sz w:val="28"/>
-          <w:szCs w:val="28"/>
-          <w:rtl w:val="0"/>
-        </w:rPr>
-        <w:t xml:space="preserve">En la Ciudad Autónoma de Buenos Aires, a los {dias} días del mes de {mes} del año {anio}, siendo las {hora}hs, en la sede del cuerpo de Investigaciones Judiciales del Ministerio Publico Fiscal, situada en la calle Chacabuco 151 de esta ciudad, se procede a actuar de conformidad a lo solicitado por la </w:t>
+        <w:ind w:left="0" w:firstLine="0"/>
+        <w:jc w:val="both"/>
+        <w:rPr>
+          <w:rFonts w:ascii="Calibri" w:cs="Calibri" w:eastAsia="Calibri" w:hAnsi="Calibri"/>
+          <w:sz w:val="28"/>
+          <w:szCs w:val="28"/>
+        </w:rPr>
+      </w:pPr>
+      <w:r>
+        <w:rPr>
+          <w:rFonts w:ascii="Calibri" w:cs="Calibri" w:eastAsia="Calibri" w:hAnsi="Calibri"/>
+          <w:sz w:val="28"/>
+          <w:szCs w:val="28"/>
+          <w:rtl w:val="0"/>
+        </w:rPr>
+        <w:t xml:space="preserve">En la Ciudad Autónoma de Buenos Aires, a los {dias} días del mes de {mes} del año {anio}, siendo las {hora}hs, en la sede del cuerpo de Investigaciones Judiciales del Ministerio Publico Fiscal, situada en la calle Chacabuco 151 de esta ciudad,{#encabezadoFlag==="MPF/DEN"} se procede a actuar de conformidad a lo solicitado por la </w:t>
       </w:r>
       <w:r>
         <w:rPr>
@@ -81,45 +57,7 @@
           <w:szCs w:val="28"/>
           <w:rtl w:val="0"/>
         </w:rPr>
-        <w:t xml:space="preserve">.{/}</w:t>
-      </w:r>
-    </w:p>
-    <w:p>
-      <w:pPr>
-        <w:jc w:val="both"/>
-        <w:rPr>
-          <w:rFonts w:ascii="Calibri" w:cs="Calibri" w:eastAsia="Calibri" w:hAnsi="Calibri"/>
-          <w:sz w:val="28"/>
-          <w:szCs w:val="28"/>
-        </w:rPr>
-      </w:pPr>
-      <w:r>
-        <w:rPr>
-          <w:rFonts w:ascii="Calibri" w:cs="Calibri" w:eastAsia="Calibri" w:hAnsi="Calibri"/>
-          <w:sz w:val="28"/>
-          <w:szCs w:val="28"/>
-          <w:rtl w:val="0"/>
-        </w:rPr>
-        <w:t xml:space="preserve">{#encabezadoFlag == "COOP"}</w:t>
-      </w:r>
-    </w:p>
-    <w:p>
-      <w:pPr>
-        <w:jc w:val="both"/>
-        <w:rPr>
-          <w:rFonts w:ascii="Calibri" w:cs="Calibri" w:eastAsia="Calibri" w:hAnsi="Calibri"/>
-          <w:sz w:val="28"/>
-          <w:szCs w:val="28"/>
-        </w:rPr>
-      </w:pPr>
-      <w:r>
-        <w:rPr>
-          <w:rFonts w:ascii="Calibri" w:cs="Calibri" w:eastAsia="Calibri" w:hAnsi="Calibri"/>
-          <w:sz w:val="28"/>
-          <w:szCs w:val="28"/>
-          <w:rtl w:val="0"/>
-        </w:rPr>
-        <w:t xml:space="preserve">En la Ciudad Autónoma de Buenos Aires, a los {dias} días del mes de {mes} del año {anio}, siendo las {hora}hs, en la sede del cuerpo de Investigaciones Judiciales del Ministerio Publico Fiscal, situada en la calle Chacabuco 151 de esta ciudad, se procede a actuar de conformidad a lo solicitado por el </w:t>
+        <w:t xml:space="preserve">.{/}{#encabezadoFlag==="COOP"} se procede a actuar de conformidad a lo solicitado por el </w:t>
       </w:r>
       <w:r>
         <w:rPr>
@@ -138,14 +76,54 @@
           <w:szCs w:val="28"/>
           <w:rtl w:val="0"/>
         </w:rPr>
-        <w:t xml:space="preserve"> en el marco de la Cooperación Nº {nro_coop}, causa N° {nro_causa}, caratulada como "{caratula}".{/}</w:t>
-      </w:r>
-    </w:p>
-    <w:p>
-      <w:pPr>
-        <w:jc w:val="both"/>
-        <w:rPr>
-          <w:rFonts w:ascii="Calibri" w:cs="Calibri" w:eastAsia="Calibri" w:hAnsi="Calibri"/>
+        <w:t xml:space="preserve"> en el marco de la Cooperación Nº </w:t>
+      </w:r>
+      <w:r>
+        <w:rPr>
+          <w:rFonts w:ascii="Calibri" w:cs="Calibri" w:eastAsia="Calibri" w:hAnsi="Calibri"/>
+          <w:b w:val="1"/>
+          <w:sz w:val="28"/>
+          <w:szCs w:val="28"/>
+          <w:rtl w:val="0"/>
+        </w:rPr>
+        <w:t xml:space="preserve">{nro_coop}</w:t>
+      </w:r>
+      <w:r>
+        <w:rPr>
+          <w:rFonts w:ascii="Calibri" w:cs="Calibri" w:eastAsia="Calibri" w:hAnsi="Calibri"/>
+          <w:sz w:val="28"/>
+          <w:szCs w:val="28"/>
+          <w:rtl w:val="0"/>
+        </w:rPr>
+        <w:t xml:space="preserve">, causa N° </w:t>
+      </w:r>
+      <w:r>
+        <w:rPr>
+          <w:rFonts w:ascii="Calibri" w:cs="Calibri" w:eastAsia="Calibri" w:hAnsi="Calibri"/>
+          <w:b w:val="1"/>
+          <w:sz w:val="28"/>
+          <w:szCs w:val="28"/>
+          <w:rtl w:val="0"/>
+        </w:rPr>
+        <w:t xml:space="preserve">{nro_causa}</w:t>
+      </w:r>
+      <w:r>
+        <w:rPr>
+          <w:rFonts w:ascii="Calibri" w:cs="Calibri" w:eastAsia="Calibri" w:hAnsi="Calibri"/>
+          <w:sz w:val="28"/>
+          <w:szCs w:val="28"/>
+          <w:rtl w:val="0"/>
+        </w:rPr>
+        <w:t xml:space="preserve">, caratulada como "{caratula}".{/}</w:t>
+      </w:r>
+    </w:p>
+    <w:p>
+      <w:pPr>
+        <w:ind w:left="0" w:firstLine="0"/>
+        <w:jc w:val="both"/>
+        <w:rPr>
+          <w:rFonts w:ascii="Calibri" w:cs="Calibri" w:eastAsia="Calibri" w:hAnsi="Calibri"/>
+          <w:b w:val="1"/>
           <w:sz w:val="28"/>
           <w:szCs w:val="28"/>
         </w:rPr>
@@ -204,26 +182,151 @@
           <w:szCs w:val="28"/>
           <w:rtl w:val="0"/>
         </w:rPr>
-        <w:t xml:space="preserve"> en carácter de perito informático.{/peritos}{#integrantes !== []}{#integrantes} Junto a {nombreYApellido}, con DNI Nº {dni}, matrícula Nº {legajoOMatricula}, con el cargo de {cargo}.{/integrantes}{/} Encontrándose en el Laboratorio de Informática forense del CIJ. La presente acta se labra acorde a lo normado en el Capítulo 4°, artículos 56 y 57 del Código Procesal Penal de la Ciudad Autónoma de Buenos Aires, con el objeto de describir las tareas a desarrollar.-</w:t>
-      </w:r>
-    </w:p>
-    <w:p>
-      <w:pPr>
-        <w:jc w:val="both"/>
-        <w:rPr>
-          <w:rFonts w:ascii="Calibri" w:cs="Calibri" w:eastAsia="Calibri" w:hAnsi="Calibri"/>
-          <w:sz w:val="28"/>
-          <w:szCs w:val="28"/>
-        </w:rPr>
-      </w:pPr>
-      <w:r>
-        <w:rPr>
-          <w:rFonts w:ascii="Calibri" w:cs="Calibri" w:eastAsia="Calibri" w:hAnsi="Calibri"/>
-          <w:sz w:val="28"/>
-          <w:szCs w:val="28"/>
-          <w:rtl w:val="0"/>
-        </w:rPr>
-        <w:t xml:space="preserve">Atento a lo mencionado anteriormente y a fin de dar comienzo al procedimiento pericial:--</w:t>
+        <w:t xml:space="preserve"> en carácter de perito informático.{/peritos}{#integrantes!==[]}{#integrantes} Junto a {nombreYApellido}, con DNI Nº {dni}, matrícula Nº {legajoOMatricula}, con el cargo de {cargo}.{/integrantes}{/} Encontrándose en el Laboratorio de Informática forense del CIJ. La presente acta se labra acorde a lo normado en el Capítulo 4°, artículos 56 y 57 del Código Procesal Penal de la Ciudad Autónoma de Buenos Aires, con el objeto de describir las tareas a desarrollar.</w:t>
+      </w:r>
+      <w:r>
+        <w:rPr>
+          <w:rFonts w:ascii="Calibri" w:cs="Calibri" w:eastAsia="Calibri" w:hAnsi="Calibri"/>
+          <w:b w:val="1"/>
+          <w:sz w:val="28"/>
+          <w:szCs w:val="28"/>
+          <w:rtl w:val="0"/>
+        </w:rPr>
+        <w:t xml:space="preserve">----</w:t>
+      </w:r>
+    </w:p>
+    <w:p>
+      <w:pPr>
+        <w:jc w:val="both"/>
+        <w:rPr>
+          <w:rFonts w:ascii="Calibri" w:cs="Calibri" w:eastAsia="Calibri" w:hAnsi="Calibri"/>
+          <w:sz w:val="28"/>
+          <w:szCs w:val="28"/>
+        </w:rPr>
+      </w:pPr>
+      <w:r>
+        <w:rPr>
+          <w:rFonts w:ascii="Calibri" w:cs="Calibri" w:eastAsia="Calibri" w:hAnsi="Calibri"/>
+          <w:sz w:val="28"/>
+          <w:szCs w:val="28"/>
+          <w:rtl w:val="0"/>
+        </w:rPr>
+        <w:t xml:space="preserve">Atento a lo mencionado anteriormente y a fin de dar comienzo al procedimiento pericial:</w:t>
+      </w:r>
+      <w:r>
+        <w:rPr>
+          <w:rFonts w:ascii="Calibri" w:cs="Calibri" w:eastAsia="Calibri" w:hAnsi="Calibri"/>
+          <w:b w:val="1"/>
+          <w:sz w:val="28"/>
+          <w:szCs w:val="28"/>
+          <w:rtl w:val="0"/>
+        </w:rPr>
+        <w:t xml:space="preserve">----</w:t>
+      </w:r>
+      <w:r>
+        <w:rPr>
+          <w:rFonts w:ascii="Calibri" w:cs="Calibri" w:eastAsia="Calibri" w:hAnsi="Calibri"/>
+          <w:sz w:val="28"/>
+          <w:szCs w:val="28"/>
+          <w:rtl w:val="0"/>
+        </w:rPr>
+        <w:t xml:space="preserve">{#bolsas}</w:t>
+      </w:r>
+    </w:p>
+    <w:p>
+      <w:pPr>
+        <w:ind w:left="0" w:firstLine="0"/>
+        <w:jc w:val="both"/>
+        <w:rPr>
+          <w:rFonts w:ascii="Calibri" w:cs="Calibri" w:eastAsia="Calibri" w:hAnsi="Calibri"/>
+          <w:sz w:val="28"/>
+          <w:szCs w:val="28"/>
+        </w:rPr>
+      </w:pPr>
+      <w:r>
+        <w:rPr>
+          <w:rFonts w:ascii="Calibri" w:cs="Calibri" w:eastAsia="Calibri" w:hAnsi="Calibri"/>
+          <w:sz w:val="28"/>
+          <w:szCs w:val="28"/>
+          <w:rtl w:val="0"/>
+        </w:rPr>
+        <w:t xml:space="preserve">Se da apertura a una bolsa plástica transparente del CIJ cerrada </w:t>
+      </w:r>
+      <w:r>
+        <w:rPr>
+          <w:rFonts w:ascii="Calibri" w:cs="Calibri" w:eastAsia="Calibri" w:hAnsi="Calibri"/>
+          <w:b w:val="1"/>
+          <w:sz w:val="28"/>
+          <w:szCs w:val="28"/>
+          <w:rtl w:val="0"/>
+        </w:rPr>
+        <w:t xml:space="preserve">con</w:t>
+      </w:r>
+      <w:r>
+        <w:rPr>
+          <w:rFonts w:ascii="Calibri" w:cs="Calibri" w:eastAsia="Calibri" w:hAnsi="Calibri"/>
+          <w:sz w:val="28"/>
+          <w:szCs w:val="28"/>
+          <w:rtl w:val="0"/>
+        </w:rPr>
+        <w:t xml:space="preserve"> </w:t>
+      </w:r>
+      <w:r>
+        <w:rPr>
+          <w:rFonts w:ascii="Calibri" w:cs="Calibri" w:eastAsia="Calibri" w:hAnsi="Calibri"/>
+          <w:b w:val="1"/>
+          <w:sz w:val="28"/>
+          <w:szCs w:val="28"/>
+          <w:rtl w:val="0"/>
+        </w:rPr>
+        <w:t xml:space="preserve">precinto color {colorPrecinto} Nº {nroPrecinto} </w:t>
+      </w:r>
+      <w:r>
+        <w:rPr>
+          <w:rFonts w:ascii="Calibri" w:cs="Calibri" w:eastAsia="Calibri" w:hAnsi="Calibri"/>
+          <w:sz w:val="28"/>
+          <w:szCs w:val="28"/>
+          <w:rtl w:val="0"/>
+        </w:rPr>
+        <w:t xml:space="preserve">y de su interior se extrae</w:t>
+      </w:r>
+      <w:r>
+        <w:rPr>
+          <w:rFonts w:ascii="Calibri" w:cs="Calibri" w:eastAsia="Calibri" w:hAnsi="Calibri"/>
+          <w:b w:val="1"/>
+          <w:sz w:val="28"/>
+          <w:szCs w:val="28"/>
+          <w:rtl w:val="0"/>
+        </w:rPr>
+        <w:t xml:space="preserve"> </w:t>
+      </w:r>
+      <w:r>
+        <w:rPr>
+          <w:rFonts w:ascii="Calibri" w:cs="Calibri" w:eastAsia="Calibri" w:hAnsi="Calibri"/>
+          <w:sz w:val="28"/>
+          <w:szCs w:val="28"/>
+          <w:rtl w:val="0"/>
+        </w:rPr>
+        <w:t xml:space="preserve">{observaciones} y de su interior se extrae:</w:t>
+      </w:r>
+      <w:r>
+        <w:rPr>
+          <w:rFonts w:ascii="Calibri" w:cs="Calibri" w:eastAsia="Calibri" w:hAnsi="Calibri"/>
+          <w:b w:val="1"/>
+          <w:sz w:val="28"/>
+          <w:szCs w:val="28"/>
+          <w:rtl w:val="0"/>
+        </w:rPr>
+        <w:t xml:space="preserve">----</w:t>
+      </w:r>
+      <w:r>
+        <w:rPr>
+          <w:rFonts w:ascii="Calibri" w:cs="Calibri" w:eastAsia="Calibri" w:hAnsi="Calibri"/>
+          <w:sz w:val="28"/>
+          <w:szCs w:val="28"/>
+          <w:rtl w:val="0"/>
+        </w:rPr>
+        <w:t xml:space="preserve">{#efectos}{#nroPrecintoBolsa===nroPrecinto}</w:t>
       </w:r>
     </w:p>
     <w:p>
@@ -236,7 +339,7 @@
           <w:szCs w:val="28"/>
         </w:rPr>
       </w:pPr>
-      <w:bookmarkStart w:colFirst="0" w:colLast="0" w:name="_heading=h.pycn951kivb6" w:id="0"/>
+      <w:bookmarkStart w:colFirst="0" w:colLast="0" w:name="_heading=h.4j9xyqd4zej2" w:id="0"/>
       <w:bookmarkEnd w:id="0"/>
       <w:r>
         <w:rPr>
@@ -245,17 +348,520 @@
           <w:szCs w:val="28"/>
           <w:rtl w:val="0"/>
         </w:rPr>
-        <w:t xml:space="preserve">{#bolsas} Se da apertura a una bolsa plástica transparente del CIJ cerrada </w:t>
-      </w:r>
-      <w:r>
-        <w:rPr>
-          <w:rFonts w:ascii="Calibri" w:cs="Calibri" w:eastAsia="Calibri" w:hAnsi="Calibri"/>
-          <w:b w:val="1"/>
-          <w:sz w:val="28"/>
-          <w:szCs w:val="28"/>
-          <w:rtl w:val="0"/>
-        </w:rPr>
-        <w:t xml:space="preserve">con</w:t>
+        <w:t xml:space="preserve">{#tipoDeElemento===“pc”}</w:t>
+      </w:r>
+    </w:p>
+    <w:p>
+      <w:pPr>
+        <w:spacing w:line="360" w:lineRule="auto"/>
+        <w:jc w:val="both"/>
+        <w:rPr>
+          <w:rFonts w:ascii="Calibri" w:cs="Calibri" w:eastAsia="Calibri" w:hAnsi="Calibri"/>
+          <w:sz w:val="28"/>
+          <w:szCs w:val="28"/>
+        </w:rPr>
+      </w:pPr>
+      <w:bookmarkStart w:colFirst="0" w:colLast="0" w:name="_heading=h.d719cioif3e9" w:id="1"/>
+      <w:bookmarkEnd w:id="1"/>
+      <w:r>
+        <w:rPr>
+          <w:rFonts w:ascii="Calibri" w:cs="Calibri" w:eastAsia="Calibri" w:hAnsi="Calibri"/>
+          <w:sz w:val="28"/>
+          <w:szCs w:val="28"/>
+          <w:rtl w:val="0"/>
+        </w:rPr>
+        <w:t xml:space="preserve">Un (01) ordenador de escritorio, con sistema operativo {sistemaOperativo},{#tipoSeguridad===”ninguna”} con ningun tipo de seguridad.{/}{#tipoSeguridad!==”ninguna”} y {tipoSeguridad} como tipo de seguridad.{/} De su interior se extrae:</w:t>
+      </w:r>
+      <w:r>
+        <w:rPr>
+          <w:rFonts w:ascii="Calibri" w:cs="Calibri" w:eastAsia="Calibri" w:hAnsi="Calibri"/>
+          <w:b w:val="1"/>
+          <w:sz w:val="28"/>
+          <w:szCs w:val="28"/>
+          <w:rtl w:val="0"/>
+        </w:rPr>
+        <w:t xml:space="preserve">---</w:t>
+      </w:r>
+      <w:r>
+        <w:rPr>
+          <w:rFonts w:ascii="Calibri" w:cs="Calibri" w:eastAsia="Calibri" w:hAnsi="Calibri"/>
+          <w:sz w:val="28"/>
+          <w:szCs w:val="28"/>
+          <w:rtl w:val="0"/>
+        </w:rPr>
+        <w:t xml:space="preserve">{#Discos!==[]}{#Discos}</w:t>
+      </w:r>
+    </w:p>
+    <w:p>
+      <w:pPr>
+        <w:spacing w:line="360" w:lineRule="auto"/>
+        <w:jc w:val="both"/>
+        <w:rPr>
+          <w:rFonts w:ascii="Calibri" w:cs="Calibri" w:eastAsia="Calibri" w:hAnsi="Calibri"/>
+          <w:b w:val="1"/>
+          <w:sz w:val="28"/>
+          <w:szCs w:val="28"/>
+        </w:rPr>
+      </w:pPr>
+      <w:bookmarkStart w:colFirst="0" w:colLast="0" w:name="_heading=h.l8tzmcjsqzk7" w:id="2"/>
+      <w:bookmarkEnd w:id="2"/>
+      <w:r>
+        <w:rPr>
+          <w:rFonts w:ascii="Calibri" w:cs="Calibri" w:eastAsia="Calibri" w:hAnsi="Calibri"/>
+          <w:sz w:val="28"/>
+          <w:szCs w:val="28"/>
+          <w:rtl w:val="0"/>
+        </w:rPr>
+        <w:t xml:space="preserve">Un (01) {tipoDeDisco} de marca {marca}, modelo {modelo},{#serialNumber!==””} con S/N: {serialNumber},{/}{#serialNumber===””}Sin S/N visible,{/} de {almacenamiento}GB de capacidad. Respecto de este elemento, se procedió a conectarlo a un duplicador forense por hardware marca </w:t>
+      </w:r>
+      <w:r>
+        <w:rPr>
+          <w:rFonts w:ascii="Calibri" w:cs="Calibri" w:eastAsia="Calibri" w:hAnsi="Calibri"/>
+          <w:b w:val="1"/>
+          <w:sz w:val="28"/>
+          <w:szCs w:val="28"/>
+          <w:rtl w:val="0"/>
+        </w:rPr>
+        <w:t xml:space="preserve">XXXXX</w:t>
+      </w:r>
+      <w:r>
+        <w:rPr>
+          <w:rFonts w:ascii="Calibri" w:cs="Calibri" w:eastAsia="Calibri" w:hAnsi="Calibri"/>
+          <w:sz w:val="28"/>
+          <w:szCs w:val="28"/>
+          <w:rtl w:val="0"/>
+        </w:rPr>
+        <w:t xml:space="preserve">, a los fines de realizar una adquisición forense de su contenido a través del software </w:t>
+      </w:r>
+      <w:r>
+        <w:rPr>
+          <w:rFonts w:ascii="Calibri" w:cs="Calibri" w:eastAsia="Calibri" w:hAnsi="Calibri"/>
+          <w:b w:val="1"/>
+          <w:sz w:val="28"/>
+          <w:szCs w:val="28"/>
+          <w:rtl w:val="0"/>
+        </w:rPr>
+        <w:t xml:space="preserve">XXXXX</w:t>
+      </w:r>
+      <w:r>
+        <w:rPr>
+          <w:rFonts w:ascii="Calibri" w:cs="Calibri" w:eastAsia="Calibri" w:hAnsi="Calibri"/>
+          <w:sz w:val="28"/>
+          <w:szCs w:val="28"/>
+          <w:rtl w:val="0"/>
+        </w:rPr>
+        <w:t xml:space="preserve">, la cual finalizo de manera exitosa y fue alojada en el servidor de este laboratorio. Se adjunta su correspondiente reporte de copiado junto a la presente acta.</w:t>
+      </w:r>
+      <w:r>
+        <w:rPr>
+          <w:rFonts w:ascii="Calibri" w:cs="Calibri" w:eastAsia="Calibri" w:hAnsi="Calibri"/>
+          <w:b w:val="1"/>
+          <w:sz w:val="28"/>
+          <w:szCs w:val="28"/>
+          <w:rtl w:val="0"/>
+        </w:rPr>
+        <w:t xml:space="preserve">----</w:t>
+      </w:r>
+    </w:p>
+    <w:p>
+      <w:pPr>
+        <w:spacing w:line="360" w:lineRule="auto"/>
+        <w:jc w:val="both"/>
+        <w:rPr>
+          <w:rFonts w:ascii="Calibri" w:cs="Calibri" w:eastAsia="Calibri" w:hAnsi="Calibri"/>
+          <w:sz w:val="28"/>
+          <w:szCs w:val="28"/>
+        </w:rPr>
+      </w:pPr>
+      <w:bookmarkStart w:colFirst="0" w:colLast="0" w:name="_heading=h.gjib577f2doz" w:id="3"/>
+      <w:bookmarkEnd w:id="3"/>
+      <w:r>
+        <w:rPr>
+          <w:rFonts w:ascii="Calibri" w:cs="Calibri" w:eastAsia="Calibri" w:hAnsi="Calibri"/>
+          <w:sz w:val="28"/>
+          <w:szCs w:val="28"/>
+          <w:rtl w:val="0"/>
+        </w:rPr>
+        <w:t xml:space="preserve">{/Discos}{/}{/}</w:t>
+      </w:r>
+      <w:r>
+        <w:rPr>
+          <w:rFonts w:ascii="Calibri" w:cs="Calibri" w:eastAsia="Calibri" w:hAnsi="Calibri"/>
+          <w:sz w:val="28"/>
+          <w:szCs w:val="28"/>
+          <w:rtl w:val="0"/>
+        </w:rPr>
+        <w:t xml:space="preserve">{#tipoDeElemento===”tablet”}</w:t>
+      </w:r>
+    </w:p>
+    <w:p>
+      <w:pPr>
+        <w:ind w:left="0" w:firstLine="0"/>
+        <w:jc w:val="both"/>
+        <w:rPr>
+          <w:rFonts w:ascii="Calibri" w:cs="Calibri" w:eastAsia="Calibri" w:hAnsi="Calibri"/>
+          <w:sz w:val="28"/>
+          <w:szCs w:val="28"/>
+        </w:rPr>
+      </w:pPr>
+      <w:r>
+        <w:rPr>
+          <w:rFonts w:ascii="Calibri" w:cs="Calibri" w:eastAsia="Calibri" w:hAnsi="Calibri"/>
+          <w:sz w:val="28"/>
+          <w:szCs w:val="28"/>
+          <w:rtl w:val="0"/>
+        </w:rPr>
+        <w:t xml:space="preserve">Una (01) Tablet marca {marca}, modelo {modelo},{#imei!==””} con IMEI Nº {imei}.{/}{#imei===””}Sin imei visible.{/} Respecto de la misma, se pudo observar que la misma se encuentra {#tipoSeguridad===”ninguna”} desbloqueado, por lo tanto se realizó una extracción {tipoExtraccion}.{/}{#tipoSeguridad!==“ninguna”} bloqueado con {tipoSeguridad},{#desbloqueo===“no”} tras reiterados intentos no se logró deshabilitar el mismo, por lo tanto no se realizó ningún tipo de extracción forense.{/}{#desbloqueo===“si”} tras reiterados intentos se logró deshabilitar el mismo, por lo tanto se realizó una extracción {tipoExtraccion}.{/}{/}{/}</w:t>
+      </w:r>
+      <w:r>
+        <w:rPr>
+          <w:rtl w:val="0"/>
+        </w:rPr>
+      </w:r>
+    </w:p>
+    <w:p>
+      <w:pPr>
+        <w:spacing w:line="360" w:lineRule="auto"/>
+        <w:jc w:val="both"/>
+        <w:rPr>
+          <w:rFonts w:ascii="Calibri" w:cs="Calibri" w:eastAsia="Calibri" w:hAnsi="Calibri"/>
+          <w:sz w:val="28"/>
+          <w:szCs w:val="28"/>
+        </w:rPr>
+      </w:pPr>
+      <w:bookmarkStart w:colFirst="0" w:colLast="0" w:name="_heading=h.rg53elgrcdpy" w:id="4"/>
+      <w:bookmarkEnd w:id="4"/>
+      <w:r>
+        <w:rPr>
+          <w:rFonts w:ascii="Calibri" w:cs="Calibri" w:eastAsia="Calibri" w:hAnsi="Calibri"/>
+          <w:sz w:val="28"/>
+          <w:szCs w:val="28"/>
+          <w:rtl w:val="0"/>
+        </w:rPr>
+        <w:t xml:space="preserve">{#tipoDeElemento===”pendrive”}</w:t>
+      </w:r>
+    </w:p>
+    <w:p>
+      <w:pPr>
+        <w:spacing w:line="360" w:lineRule="auto"/>
+        <w:jc w:val="both"/>
+        <w:rPr>
+          <w:rFonts w:ascii="Calibri" w:cs="Calibri" w:eastAsia="Calibri" w:hAnsi="Calibri"/>
+          <w:sz w:val="28"/>
+          <w:szCs w:val="28"/>
+        </w:rPr>
+      </w:pPr>
+      <w:bookmarkStart w:colFirst="0" w:colLast="0" w:name="_heading=h.veew2u77b6mt" w:id="5"/>
+      <w:bookmarkEnd w:id="5"/>
+      <w:r>
+        <w:rPr>
+          <w:rFonts w:ascii="Calibri" w:cs="Calibri" w:eastAsia="Calibri" w:hAnsi="Calibri"/>
+          <w:sz w:val="28"/>
+          <w:szCs w:val="28"/>
+          <w:rtl w:val="0"/>
+        </w:rPr>
+        <w:t xml:space="preserve">Un (01) pendrive marca {marca}, {modelo}, de {almacenamiento}GB de capacidad. Respecto del mismo se informa que se procedio a conectarlo a un bloqueador de escrituras a los fines de realizar una adquisición forense de su contenido a través del software Tableau Imager.{#extraccion===”si”} Se informa que la misma finalizó de forma exitosa y fue alojada en el servidor de este laboratorio de informática forense.{/}{#extraccion===”no”} Se informa que la misma no finalizó de forma exitosa y no se pudo obtener información de este elemento.{/} Se adjunta su correspondiente reporte de copiado junto a la presente acta.</w:t>
+      </w:r>
+      <w:r>
+        <w:rPr>
+          <w:rFonts w:ascii="Calibri" w:cs="Calibri" w:eastAsia="Calibri" w:hAnsi="Calibri"/>
+          <w:b w:val="1"/>
+          <w:sz w:val="28"/>
+          <w:szCs w:val="28"/>
+          <w:rtl w:val="0"/>
+        </w:rPr>
+        <w:t xml:space="preserve">----</w:t>
+      </w:r>
+      <w:r>
+        <w:rPr>
+          <w:rFonts w:ascii="Calibri" w:cs="Calibri" w:eastAsia="Calibri" w:hAnsi="Calibri"/>
+          <w:sz w:val="28"/>
+          <w:szCs w:val="28"/>
+          <w:rtl w:val="0"/>
+        </w:rPr>
+        <w:t xml:space="preserve">{/}</w:t>
+      </w:r>
+    </w:p>
+    <w:p>
+      <w:pPr>
+        <w:spacing w:line="360" w:lineRule="auto"/>
+        <w:jc w:val="both"/>
+        <w:rPr>
+          <w:rFonts w:ascii="Calibri" w:cs="Calibri" w:eastAsia="Calibri" w:hAnsi="Calibri"/>
+          <w:sz w:val="28"/>
+          <w:szCs w:val="28"/>
+        </w:rPr>
+      </w:pPr>
+      <w:bookmarkStart w:colFirst="0" w:colLast="0" w:name="_heading=h.4j9xyqd4zej2" w:id="0"/>
+      <w:bookmarkEnd w:id="0"/>
+      <w:r>
+        <w:rPr>
+          <w:rFonts w:ascii="Calibri" w:cs="Calibri" w:eastAsia="Calibri" w:hAnsi="Calibri"/>
+          <w:sz w:val="28"/>
+          <w:szCs w:val="28"/>
+          <w:rtl w:val="0"/>
+        </w:rPr>
+        <w:t xml:space="preserve">{#tipoDeElemento===“notebook”}</w:t>
+      </w:r>
+    </w:p>
+    <w:p>
+      <w:pPr>
+        <w:spacing w:line="360" w:lineRule="auto"/>
+        <w:jc w:val="both"/>
+        <w:rPr>
+          <w:rFonts w:ascii="Calibri" w:cs="Calibri" w:eastAsia="Calibri" w:hAnsi="Calibri"/>
+          <w:sz w:val="28"/>
+          <w:szCs w:val="28"/>
+        </w:rPr>
+      </w:pPr>
+      <w:bookmarkStart w:colFirst="0" w:colLast="0" w:name="_heading=h.d719cioif3e9" w:id="1"/>
+      <w:bookmarkEnd w:id="1"/>
+      <w:r>
+        <w:rPr>
+          <w:rFonts w:ascii="Calibri" w:cs="Calibri" w:eastAsia="Calibri" w:hAnsi="Calibri"/>
+          <w:sz w:val="28"/>
+          <w:szCs w:val="28"/>
+          <w:rtl w:val="0"/>
+        </w:rPr>
+        <w:t xml:space="preserve">Un (01) ordenador portátil, color XX, marca {marca}, modelo {modelo},{#serialNumber===“”} Sin S/N visible{/}{#serialNumber!==“”} con S/N: {serialNumber} {/}, de su interior se extrae:-{#Discos!==[]}{#Discos}</w:t>
+      </w:r>
+    </w:p>
+    <w:p>
+      <w:pPr>
+        <w:spacing w:line="360" w:lineRule="auto"/>
+        <w:jc w:val="both"/>
+        <w:rPr>
+          <w:rFonts w:ascii="Calibri" w:cs="Calibri" w:eastAsia="Calibri" w:hAnsi="Calibri"/>
+          <w:b w:val="1"/>
+          <w:sz w:val="28"/>
+          <w:szCs w:val="28"/>
+        </w:rPr>
+      </w:pPr>
+      <w:bookmarkStart w:colFirst="0" w:colLast="0" w:name="_heading=h.l8tzmcjsqzk7" w:id="2"/>
+      <w:bookmarkEnd w:id="2"/>
+      <w:r>
+        <w:rPr>
+          <w:rFonts w:ascii="Calibri" w:cs="Calibri" w:eastAsia="Calibri" w:hAnsi="Calibri"/>
+          <w:sz w:val="28"/>
+          <w:szCs w:val="28"/>
+          <w:rtl w:val="0"/>
+        </w:rPr>
+        <w:t xml:space="preserve">Un (01) {tipoDeDisco} de marca {marca}, modelo {modelo},{#serialNumber!==””} con S/N: {serialNumber},{/}{#serialNumber===””}Sin S/N visible,{/} de {almacenamiento}GB de capacidad. Respecto de este elemento, se procedió a conectarlo a un duplicador forense por hardware marca Tableau, a los fines de realizar una adquisición forense de su contenido a través del software Tableau Imager, la cual finalizo de manera exitosa y fue alojada en el servidor de este laboratorio. Se adjunta su correspondiente reporte de copiado junto a la presente acta.</w:t>
+      </w:r>
+      <w:r>
+        <w:rPr>
+          <w:rFonts w:ascii="Calibri" w:cs="Calibri" w:eastAsia="Calibri" w:hAnsi="Calibri"/>
+          <w:b w:val="1"/>
+          <w:sz w:val="28"/>
+          <w:szCs w:val="28"/>
+          <w:rtl w:val="0"/>
+        </w:rPr>
+        <w:t xml:space="preserve">----</w:t>
+      </w:r>
+    </w:p>
+    <w:p>
+      <w:pPr>
+        <w:spacing w:line="360" w:lineRule="auto"/>
+        <w:jc w:val="both"/>
+        <w:rPr>
+          <w:rFonts w:ascii="Calibri" w:cs="Calibri" w:eastAsia="Calibri" w:hAnsi="Calibri"/>
+          <w:sz w:val="28"/>
+          <w:szCs w:val="28"/>
+        </w:rPr>
+      </w:pPr>
+      <w:bookmarkStart w:colFirst="0" w:colLast="0" w:name="_heading=h.gjib577f2doz" w:id="3"/>
+      <w:bookmarkEnd w:id="3"/>
+      <w:r>
+        <w:rPr>
+          <w:rFonts w:ascii="Calibri" w:cs="Calibri" w:eastAsia="Calibri" w:hAnsi="Calibri"/>
+          <w:sz w:val="28"/>
+          <w:szCs w:val="28"/>
+          <w:rtl w:val="0"/>
+        </w:rPr>
+        <w:t xml:space="preserve">{/Discos}{/}{/}{#tipoDeElemento === “celular”} </w:t>
+      </w:r>
+    </w:p>
+    <w:p>
+      <w:pPr>
+        <w:spacing w:line="360" w:lineRule="auto"/>
+        <w:jc w:val="both"/>
+        <w:rPr>
+          <w:rFonts w:ascii="Calibri" w:cs="Calibri" w:eastAsia="Calibri" w:hAnsi="Calibri"/>
+          <w:sz w:val="28"/>
+          <w:szCs w:val="28"/>
+        </w:rPr>
+      </w:pPr>
+      <w:bookmarkStart w:colFirst="0" w:colLast="0" w:name="_heading=h.fdyap1muw0ff" w:id="6"/>
+      <w:bookmarkEnd w:id="6"/>
+      <w:r>
+        <w:rPr>
+          <w:rFonts w:ascii="Calibri" w:cs="Calibri" w:eastAsia="Calibri" w:hAnsi="Calibri"/>
+          <w:sz w:val="28"/>
+          <w:szCs w:val="28"/>
+          <w:rtl w:val="0"/>
+        </w:rPr>
+        <w:t xml:space="preserve">Un (01) dispositivo móvil, color XX, marca {marca}, modelo {modelo}, {#imei===“”} IMEI no visible.{/}{#imei!==“”} IMEI: “{imei}”.{/}{#Sims!==[]}{#Sims} SIM de la empresa {empresaSim} Nº {serialSim}. Sobre este elemento se procede a realizar una tarea técnica utilizando el software forense aportado por la empresa Cellebrite, UFED 4PC. {#tipoExtraccionSim===”ninguna”} Seguidamente sobre la tarjeta SIM no se pudo realizar tarea técnica.{/}{#tipoExtraccionSim!==“ninguna”} Seguidamente sobre la tarjeta SIM se realizó una extracción {tipoExtraccionSim} con éxito.{/}{/Sims}{/} Al iniciar el dispositivo Movil se puede observar que el mismo se encuentra {#tipoSeguridad===”ninguna”} desbloqueado, por lo tanto se realizó una extracción {tipoExtraccion}.{/}{#tipoSeguridad!==“ninguna”} bloqueado con {tipoSeguridad},{#desbloqueo===“no”} tras reiterados intentos no se logró deshabilitar el mismo, por lo tanto no se realizó ningún tipo de extracción forense.{/}{#desbloqueo===“si”} tras reiterados intentos se logró deshabilitar el mismo, por lo tanto se realizó una extracción {tipoExtraccion}.</w:t>
+      </w:r>
+      <w:r>
+        <w:rPr>
+          <w:rFonts w:ascii="Calibri" w:cs="Calibri" w:eastAsia="Calibri" w:hAnsi="Calibri"/>
+          <w:b w:val="1"/>
+          <w:sz w:val="28"/>
+          <w:szCs w:val="28"/>
+          <w:rtl w:val="0"/>
+        </w:rPr>
+        <w:t xml:space="preserve">----</w:t>
+      </w:r>
+      <w:r>
+        <w:rPr>
+          <w:rFonts w:ascii="Calibri" w:cs="Calibri" w:eastAsia="Calibri" w:hAnsi="Calibri"/>
+          <w:sz w:val="28"/>
+          <w:szCs w:val="28"/>
+          <w:rtl w:val="0"/>
+        </w:rPr>
+        <w:t xml:space="preserve">{/}{/}{/}{/}{/efectos}</w:t>
+      </w:r>
+    </w:p>
+    <w:p>
+      <w:pPr>
+        <w:spacing w:line="360" w:lineRule="auto"/>
+        <w:jc w:val="both"/>
+        <w:rPr>
+          <w:rFonts w:ascii="Calibri" w:cs="Calibri" w:eastAsia="Calibri" w:hAnsi="Calibri"/>
+          <w:sz w:val="28"/>
+          <w:szCs w:val="28"/>
+        </w:rPr>
+      </w:pPr>
+      <w:bookmarkStart w:colFirst="0" w:colLast="0" w:name="_heading=h.sz7cxhcg6kc2" w:id="7"/>
+      <w:bookmarkEnd w:id="7"/>
+      <w:r>
+        <w:rPr>
+          <w:rFonts w:ascii="Calibri" w:cs="Calibri" w:eastAsia="Calibri" w:hAnsi="Calibri"/>
+          <w:sz w:val="28"/>
+          <w:szCs w:val="28"/>
+          <w:rtl w:val="0"/>
+        </w:rPr>
+        <w:t xml:space="preserve">{#estado===”en proceso”}Finalizadas las tareas técnicas pertinentes, {leyenda}.</w:t>
+      </w:r>
+      <w:r>
+        <w:rPr>
+          <w:rFonts w:ascii="Calibri" w:cs="Calibri" w:eastAsia="Calibri" w:hAnsi="Calibri"/>
+          <w:b w:val="1"/>
+          <w:sz w:val="28"/>
+          <w:szCs w:val="28"/>
+          <w:rtl w:val="0"/>
+        </w:rPr>
+        <w:t xml:space="preserve">----</w:t>
+      </w:r>
+      <w:r>
+        <w:rPr>
+          <w:rFonts w:ascii="Calibri" w:cs="Calibri" w:eastAsia="Calibri" w:hAnsi="Calibri"/>
+          <w:sz w:val="28"/>
+          <w:szCs w:val="28"/>
+          <w:rtl w:val="0"/>
+        </w:rPr>
+        <w:t xml:space="preserve">{/}{#estado===”completo”}</w:t>
+      </w:r>
+    </w:p>
+    <w:p>
+      <w:pPr>
+        <w:spacing w:line="360" w:lineRule="auto"/>
+        <w:jc w:val="both"/>
+        <w:rPr>
+          <w:rFonts w:ascii="Calibri" w:cs="Calibri" w:eastAsia="Calibri" w:hAnsi="Calibri"/>
+          <w:sz w:val="28"/>
+          <w:szCs w:val="28"/>
+        </w:rPr>
+      </w:pPr>
+      <w:bookmarkStart w:colFirst="0" w:colLast="0" w:name="_heading=h.uibdvvkg7zr" w:id="8"/>
+      <w:bookmarkEnd w:id="8"/>
+      <w:r>
+        <w:rPr>
+          <w:rFonts w:ascii="Calibri" w:cs="Calibri" w:eastAsia="Calibri" w:hAnsi="Calibri"/>
+          <w:sz w:val="28"/>
+          <w:szCs w:val="28"/>
+          <w:rtl w:val="0"/>
+        </w:rPr>
+        <w:t xml:space="preserve">Finalizadas las tareas técnicas pertinentes, se guardan los elementos descriptos anteriormente junto con sus respectivos envoltorios, en una nueva bolsa. La misma es cerrada con un </w:t>
+      </w:r>
+      <w:r>
+        <w:rPr>
+          <w:rFonts w:ascii="Calibri" w:cs="Calibri" w:eastAsia="Calibri" w:hAnsi="Calibri"/>
+          <w:b w:val="1"/>
+          <w:sz w:val="28"/>
+          <w:szCs w:val="28"/>
+          <w:rtl w:val="0"/>
+        </w:rPr>
+        <w:t xml:space="preserve">precinto blanco CIJ Nº {nroPrecintoBlanco}</w:t>
+      </w:r>
+      <w:r>
+        <w:rPr>
+          <w:rFonts w:ascii="Calibri" w:cs="Calibri" w:eastAsia="Calibri" w:hAnsi="Calibri"/>
+          <w:sz w:val="28"/>
+          <w:szCs w:val="28"/>
+          <w:rtl w:val="0"/>
+        </w:rPr>
+        <w:t xml:space="preserve">.</w:t>
+      </w:r>
+      <w:r>
+        <w:rPr>
+          <w:rFonts w:ascii="Calibri" w:cs="Calibri" w:eastAsia="Calibri" w:hAnsi="Calibri"/>
+          <w:b w:val="1"/>
+          <w:sz w:val="28"/>
+          <w:szCs w:val="28"/>
+          <w:rtl w:val="0"/>
+        </w:rPr>
+        <w:t xml:space="preserve">----</w:t>
+      </w:r>
+      <w:r>
+        <w:rPr>
+          <w:rFonts w:ascii="Calibri" w:cs="Calibri" w:eastAsia="Calibri" w:hAnsi="Calibri"/>
+          <w:sz w:val="28"/>
+          <w:szCs w:val="28"/>
+          <w:rtl w:val="0"/>
+        </w:rPr>
+        <w:t xml:space="preserve">{/}</w:t>
+      </w:r>
+      <w:r>
+        <w:rPr>
+          <w:rFonts w:ascii="Calibri" w:cs="Calibri" w:eastAsia="Calibri" w:hAnsi="Calibri"/>
+          <w:sz w:val="28"/>
+          <w:szCs w:val="28"/>
+          <w:rtl w:val="0"/>
+        </w:rPr>
+        <w:t xml:space="preserve">{/bolsas}</w:t>
+      </w:r>
+    </w:p>
+    <w:p>
+      <w:pPr>
+        <w:spacing w:line="360" w:lineRule="auto"/>
+        <w:jc w:val="both"/>
+        <w:rPr>
+          <w:rFonts w:ascii="Calibri" w:cs="Calibri" w:eastAsia="Calibri" w:hAnsi="Calibri"/>
+          <w:sz w:val="28"/>
+          <w:szCs w:val="28"/>
+        </w:rPr>
+      </w:pPr>
+      <w:bookmarkStart w:colFirst="0" w:colLast="0" w:name="_heading=h.bcu845hmpo59" w:id="9"/>
+      <w:bookmarkEnd w:id="9"/>
+      <w:r>
+        <w:rPr>
+          <w:rFonts w:ascii="Calibri" w:cs="Calibri" w:eastAsia="Calibri" w:hAnsi="Calibri"/>
+          <w:sz w:val="28"/>
+          <w:szCs w:val="28"/>
+          <w:rtl w:val="0"/>
+        </w:rPr>
+        <w:t xml:space="preserve">.{#actaObservaciones!==””}{actaObservaciones}.{/} Con lo que no siendo para más, se da por finalizado el acto, firmando los presentes para constancia y por ante mí que doy fe.</w:t>
+      </w:r>
+      <w:r>
+        <w:rPr>
+          <w:rFonts w:ascii="Calibri" w:cs="Calibri" w:eastAsia="Calibri" w:hAnsi="Calibri"/>
+          <w:b w:val="1"/>
+          <w:sz w:val="28"/>
+          <w:szCs w:val="28"/>
+          <w:rtl w:val="0"/>
+        </w:rPr>
+        <w:t xml:space="preserve">----</w:t>
       </w:r>
       <w:r>
         <w:rPr>
@@ -266,53 +872,6 @@
         </w:rPr>
         <w:t xml:space="preserve"> </w:t>
       </w:r>
-      <w:r>
-        <w:rPr>
-          <w:rFonts w:ascii="Calibri" w:cs="Calibri" w:eastAsia="Calibri" w:hAnsi="Calibri"/>
-          <w:b w:val="1"/>
-          <w:sz w:val="28"/>
-          <w:szCs w:val="28"/>
-          <w:rtl w:val="0"/>
-        </w:rPr>
-        <w:t xml:space="preserve">precinto color {colorPrecinto} Nº {nroPrecinto} </w:t>
-      </w:r>
-      <w:r>
-        <w:rPr>
-          <w:rFonts w:ascii="Calibri" w:cs="Calibri" w:eastAsia="Calibri" w:hAnsi="Calibri"/>
-          <w:sz w:val="28"/>
-          <w:szCs w:val="28"/>
-          <w:rtl w:val="0"/>
-        </w:rPr>
-        <w:t xml:space="preserve">y de su interior se extrae</w:t>
-      </w:r>
-      <w:r>
-        <w:rPr>
-          <w:rFonts w:ascii="Calibri" w:cs="Calibri" w:eastAsia="Calibri" w:hAnsi="Calibri"/>
-          <w:b w:val="1"/>
-          <w:sz w:val="28"/>
-          <w:szCs w:val="28"/>
-          <w:rtl w:val="0"/>
-        </w:rPr>
-        <w:t xml:space="preserve"> </w:t>
-      </w:r>
-      <w:r>
-        <w:rPr>
-          <w:rFonts w:ascii="Calibri" w:cs="Calibri" w:eastAsia="Calibri" w:hAnsi="Calibri"/>
-          <w:sz w:val="28"/>
-          <w:szCs w:val="28"/>
-          <w:rtl w:val="0"/>
-        </w:rPr>
-        <w:t xml:space="preserve">{observaciones} y de su interior se extrae:--</w:t>
-      </w:r>
-      <w:r>
-        <w:rPr>
-          <w:rFonts w:ascii="Calibri" w:cs="Calibri" w:eastAsia="Calibri" w:hAnsi="Calibri"/>
-          <w:sz w:val="28"/>
-          <w:szCs w:val="28"/>
-          <w:rtl w:val="0"/>
-        </w:rPr>
-        <w:t xml:space="preserve">{#efectos}{#nroPrecintoBolsa===nroPrecinto}{#tipoDeElemento===”tablet”}Una (01) Tablet marca {marca}, modelo {modelo},{#imei!==””} con IMEI Nº {imei}.{/}{#imei===””}Sin imei visible.{/} Respecto de la misma, se pudo observar que la misma se encuentra {#tipoSeguridad===”ninguna”} desbloqueado, por lo tanto se realizó una extracción {tipoExtraccion}.{/}{#tipoSeguridad!==“ninguna”} bloqueado con {tipoSeguridad},{#desbloqueo===“no”} tras reiterados intentos no se logró deshabilitar el mismo, por lo tanto no se realizó ningún tipo de extracción forense.{/}{#desbloqueo===“si”} tras reiterados intentos se logró deshabilitar el mismo, por lo tanto se realizó una extracción {tipoExtraccion}.{/}{/}{/}</w:t>
-      </w:r>
     </w:p>
     <w:p>
       <w:pPr>
@@ -324,247 +883,8 @@
           <w:szCs w:val="28"/>
         </w:rPr>
       </w:pPr>
-      <w:bookmarkStart w:colFirst="0" w:colLast="0" w:name="_heading=h.rg53elgrcdpy" w:id="1"/>
-      <w:bookmarkEnd w:id="1"/>
-      <w:r>
-        <w:rPr>
-          <w:rFonts w:ascii="Calibri" w:cs="Calibri" w:eastAsia="Calibri" w:hAnsi="Calibri"/>
-          <w:sz w:val="28"/>
-          <w:szCs w:val="28"/>
-          <w:rtl w:val="0"/>
-        </w:rPr>
-        <w:t xml:space="preserve">{#tipoDeElemento===”pendrive”}</w:t>
-      </w:r>
-    </w:p>
-    <w:p>
-      <w:pPr>
-        <w:spacing w:line="360" w:lineRule="auto"/>
-        <w:jc w:val="both"/>
-        <w:rPr>
-          <w:rFonts w:ascii="Calibri" w:cs="Calibri" w:eastAsia="Calibri" w:hAnsi="Calibri"/>
-          <w:sz w:val="28"/>
-          <w:szCs w:val="28"/>
-        </w:rPr>
-      </w:pPr>
-      <w:bookmarkStart w:colFirst="0" w:colLast="0" w:name="_heading=h.veew2u77b6mt" w:id="2"/>
-      <w:bookmarkEnd w:id="2"/>
-      <w:r>
-        <w:rPr>
-          <w:rFonts w:ascii="Calibri" w:cs="Calibri" w:eastAsia="Calibri" w:hAnsi="Calibri"/>
-          <w:sz w:val="28"/>
-          <w:szCs w:val="28"/>
-          <w:rtl w:val="0"/>
-        </w:rPr>
-        <w:t xml:space="preserve">Un (01) pendrive marca {marca}, {modelo}, de {almacenamiento}GB de capacidad. Respecto del mismo se informa que se procedio a conectarlo a un bloqueador de escrituras a los fines de realizar una adquisición forense de su contenido a través del software Tableau Imager.{#extraccion===”si”} Se informa que la misma finalizó de forma exitosa y fue alojada en el servidor de este laboratorio de informática forense.{/}{#extraccion===”no”} Se informa que la misma no finalizó de forma exitosa y no se pudo obtener información de este elemento.{/} Se adjunta su correspondiente reporte de copiado junto a la presente acta.--{/}</w:t>
-      </w:r>
-    </w:p>
-    <w:p>
-      <w:pPr>
-        <w:spacing w:line="360" w:lineRule="auto"/>
-        <w:jc w:val="both"/>
-        <w:rPr>
-          <w:rFonts w:ascii="Calibri" w:cs="Calibri" w:eastAsia="Calibri" w:hAnsi="Calibri"/>
-          <w:sz w:val="28"/>
-          <w:szCs w:val="28"/>
-        </w:rPr>
-      </w:pPr>
-      <w:bookmarkStart w:colFirst="0" w:colLast="0" w:name="_heading=h.4j9xyqd4zej2" w:id="3"/>
-      <w:bookmarkEnd w:id="3"/>
-      <w:r>
-        <w:rPr>
-          <w:rFonts w:ascii="Calibri" w:cs="Calibri" w:eastAsia="Calibri" w:hAnsi="Calibri"/>
-          <w:sz w:val="28"/>
-          <w:szCs w:val="28"/>
-          <w:rtl w:val="0"/>
-        </w:rPr>
-        <w:t xml:space="preserve">{#tipoDeElemento===“notebook”}</w:t>
-      </w:r>
-    </w:p>
-    <w:p>
-      <w:pPr>
-        <w:spacing w:line="360" w:lineRule="auto"/>
-        <w:jc w:val="both"/>
-        <w:rPr>
-          <w:rFonts w:ascii="Calibri" w:cs="Calibri" w:eastAsia="Calibri" w:hAnsi="Calibri"/>
-          <w:sz w:val="28"/>
-          <w:szCs w:val="28"/>
-        </w:rPr>
-      </w:pPr>
-      <w:bookmarkStart w:colFirst="0" w:colLast="0" w:name="_heading=h.d719cioif3e9" w:id="4"/>
-      <w:bookmarkEnd w:id="4"/>
-      <w:r>
-        <w:rPr>
-          <w:rFonts w:ascii="Calibri" w:cs="Calibri" w:eastAsia="Calibri" w:hAnsi="Calibri"/>
-          <w:sz w:val="28"/>
-          <w:szCs w:val="28"/>
-          <w:rtl w:val="0"/>
-        </w:rPr>
-        <w:t xml:space="preserve">Un (01) ordenador portátil, color XX, marca {marca}, modelo {modelo},{#serialNumber===“”} Sin S/N visible{/}{#serialNumber!==“”} con S/N: {serialNumber} {/}, de su interior se extrae:-{#Discos!==[]}{#Discos}</w:t>
-      </w:r>
-    </w:p>
-    <w:p>
-      <w:pPr>
-        <w:spacing w:line="360" w:lineRule="auto"/>
-        <w:jc w:val="both"/>
-        <w:rPr>
-          <w:rFonts w:ascii="Calibri" w:cs="Calibri" w:eastAsia="Calibri" w:hAnsi="Calibri"/>
-          <w:sz w:val="28"/>
-          <w:szCs w:val="28"/>
-        </w:rPr>
-      </w:pPr>
-      <w:bookmarkStart w:colFirst="0" w:colLast="0" w:name="_heading=h.l8tzmcjsqzk7" w:id="5"/>
-      <w:bookmarkEnd w:id="5"/>
-      <w:r>
-        <w:rPr>
-          <w:rFonts w:ascii="Calibri" w:cs="Calibri" w:eastAsia="Calibri" w:hAnsi="Calibri"/>
-          <w:sz w:val="28"/>
-          <w:szCs w:val="28"/>
-          <w:rtl w:val="0"/>
-        </w:rPr>
-        <w:t xml:space="preserve">Un (01) {tipoDeDisco} de marca {marca}, modelo {modelo},{#serialNumber!==””} con S/N: {serialNumber},{/}{#serialNumber===””}Sin S/N visible,{/} de {almacenamiento}GB de capacidad. Respecto de este elemento, se procedió a conectarlo a un duplicador forense por hardware marca Tableau, a los fines de realizar una adquisición forense de su contenido a través del software Tableau Imager, la cual finalizo de manera exitosa y fue alojada en el servidor de este laboratorio. Se adjunta su correspondiente reporte de copiado junto a la presente acta.--</w:t>
-      </w:r>
-    </w:p>
-    <w:p>
-      <w:pPr>
-        <w:spacing w:line="360" w:lineRule="auto"/>
-        <w:jc w:val="both"/>
-        <w:rPr>
-          <w:rFonts w:ascii="Calibri" w:cs="Calibri" w:eastAsia="Calibri" w:hAnsi="Calibri"/>
-          <w:sz w:val="28"/>
-          <w:szCs w:val="28"/>
-        </w:rPr>
-      </w:pPr>
-      <w:bookmarkStart w:colFirst="0" w:colLast="0" w:name="_heading=h.gjib577f2doz" w:id="6"/>
-      <w:bookmarkEnd w:id="6"/>
-      <w:r>
-        <w:rPr>
-          <w:rFonts w:ascii="Calibri" w:cs="Calibri" w:eastAsia="Calibri" w:hAnsi="Calibri"/>
-          <w:sz w:val="28"/>
-          <w:szCs w:val="28"/>
-          <w:rtl w:val="0"/>
-        </w:rPr>
-        <w:t xml:space="preserve">{/Discos}{/}{/}</w:t>
-      </w:r>
-    </w:p>
-    <w:p>
-      <w:pPr>
-        <w:spacing w:line="360" w:lineRule="auto"/>
-        <w:jc w:val="both"/>
-        <w:rPr>
-          <w:rFonts w:ascii="Calibri" w:cs="Calibri" w:eastAsia="Calibri" w:hAnsi="Calibri"/>
-          <w:sz w:val="28"/>
-          <w:szCs w:val="28"/>
-        </w:rPr>
-      </w:pPr>
-      <w:bookmarkStart w:colFirst="0" w:colLast="0" w:name="_heading=h.bxjm4234dxhb" w:id="7"/>
-      <w:bookmarkEnd w:id="7"/>
-      <w:r>
-        <w:rPr>
-          <w:rFonts w:ascii="Calibri" w:cs="Calibri" w:eastAsia="Calibri" w:hAnsi="Calibri"/>
-          <w:sz w:val="28"/>
-          <w:szCs w:val="28"/>
-          <w:rtl w:val="0"/>
-        </w:rPr>
-        <w:t xml:space="preserve">{#tipoDeElemento === “celular”} </w:t>
-      </w:r>
-    </w:p>
-    <w:p>
-      <w:pPr>
-        <w:spacing w:line="360" w:lineRule="auto"/>
-        <w:jc w:val="both"/>
-        <w:rPr>
-          <w:rFonts w:ascii="Calibri" w:cs="Calibri" w:eastAsia="Calibri" w:hAnsi="Calibri"/>
-          <w:sz w:val="28"/>
-          <w:szCs w:val="28"/>
-        </w:rPr>
-      </w:pPr>
-      <w:bookmarkStart w:colFirst="0" w:colLast="0" w:name="_heading=h.fdyap1muw0ff" w:id="8"/>
-      <w:bookmarkEnd w:id="8"/>
-      <w:r>
-        <w:rPr>
-          <w:rFonts w:ascii="Calibri" w:cs="Calibri" w:eastAsia="Calibri" w:hAnsi="Calibri"/>
-          <w:sz w:val="28"/>
-          <w:szCs w:val="28"/>
-          <w:rtl w:val="0"/>
-        </w:rPr>
-        <w:t xml:space="preserve">Un (01) dispositivo móvil, color XX, marca {marca}, modelo {modelo}, {#imei===“”} IMEI no visible.{/}{#imei!==“”} IMEI: “{imei}”.{/}{#Sims!==[]}{#Sims} SIM de la empresa {empresaSim} Nº {serialSim}. Sobre este elemento se procede a realizar una tarea técnica utilizando el software forense aportado por la empresa Cellebrite, UFED 4PC. {#tipoExtraccionSim===”ninguna”} Seguidamente sobre la tarjeta SIM no se pudo realizar tarea técnica.{/}{#tipoExtraccionSim!==“ninguna”} Seguidamente sobre la tarjeta SIM se realizó una extracción {tipoExtraccionSim} con éxito.{/}{/Sims}{/} Al iniciar el dispositivo Movil se puede observar que el mismo se encuentra {#tipoSeguridad===”ninguna”} desbloqueado, por lo tanto se realizó una extracción {tipoExtraccion}.{/}{#tipoSeguridad!==“ninguna”} bloqueado con {tipoSeguridad},{#desbloqueo===“no”} tras reiterados intentos no se logró deshabilitar el mismo, por lo tanto no se realizó ningún tipo de extracción forense.{/}{#desbloqueo===“si”} tras reiterados intentos se logró deshabilitar el mismo, por lo tanto se realizó una extracción {tipoExtraccion}.{/}{/}{/}{/}{/efectos}</w:t>
-      </w:r>
-    </w:p>
-    <w:p>
-      <w:pPr>
-        <w:spacing w:line="360" w:lineRule="auto"/>
-        <w:jc w:val="both"/>
-        <w:rPr>
-          <w:rFonts w:ascii="Calibri" w:cs="Calibri" w:eastAsia="Calibri" w:hAnsi="Calibri"/>
-          <w:sz w:val="28"/>
-          <w:szCs w:val="28"/>
-        </w:rPr>
-      </w:pPr>
-      <w:bookmarkStart w:colFirst="0" w:colLast="0" w:name="_heading=h.uibdvvkg7zr" w:id="9"/>
-      <w:bookmarkEnd w:id="9"/>
-      <w:r>
-        <w:rPr>
-          <w:rFonts w:ascii="Calibri" w:cs="Calibri" w:eastAsia="Calibri" w:hAnsi="Calibri"/>
-          <w:sz w:val="28"/>
-          <w:szCs w:val="28"/>
-          <w:rtl w:val="0"/>
-        </w:rPr>
-        <w:t xml:space="preserve">Finalizadas las tareas técnicas pertinentes, se guardan los elementos descriptos anteriormente junto con sus respectivos envoltorios, en una nueva bolsa. La misma es cerrada con un </w:t>
-      </w:r>
-      <w:r>
-        <w:rPr>
-          <w:rFonts w:ascii="Calibri" w:cs="Calibri" w:eastAsia="Calibri" w:hAnsi="Calibri"/>
-          <w:b w:val="1"/>
-          <w:sz w:val="28"/>
-          <w:szCs w:val="28"/>
-          <w:rtl w:val="0"/>
-        </w:rPr>
-        <w:t xml:space="preserve">precinto blanco CIJ Nº {nroPrecintoBlanco}</w:t>
-      </w:r>
-      <w:r>
-        <w:rPr>
-          <w:rFonts w:ascii="Calibri" w:cs="Calibri" w:eastAsia="Calibri" w:hAnsi="Calibri"/>
-          <w:sz w:val="28"/>
-          <w:szCs w:val="28"/>
-          <w:rtl w:val="0"/>
-        </w:rPr>
-        <w:t xml:space="preserve">.--{/bolsas}</w:t>
-      </w:r>
-    </w:p>
-    <w:p>
-      <w:pPr>
-        <w:spacing w:line="360" w:lineRule="auto"/>
-        <w:jc w:val="both"/>
-        <w:rPr>
-          <w:rFonts w:ascii="Calibri" w:cs="Calibri" w:eastAsia="Calibri" w:hAnsi="Calibri"/>
-          <w:sz w:val="28"/>
-          <w:szCs w:val="28"/>
-        </w:rPr>
-      </w:pPr>
-      <w:bookmarkStart w:colFirst="0" w:colLast="0" w:name="_heading=h.bcu845hmpo59" w:id="10"/>
+      <w:bookmarkStart w:colFirst="0" w:colLast="0" w:name="_heading=h.ge6axy202q85" w:id="10"/>
       <w:bookmarkEnd w:id="10"/>
-      <w:r>
-        <w:rPr>
-          <w:rFonts w:ascii="Calibri" w:cs="Calibri" w:eastAsia="Calibri" w:hAnsi="Calibri"/>
-          <w:sz w:val="28"/>
-          <w:szCs w:val="28"/>
-          <w:rtl w:val="0"/>
-        </w:rPr>
-        <w:t xml:space="preserve">La totalidad de los efectos mencionados quedan almacenados en el depósito de evidencia de esta dependencia a disposición de la autoridad fiscal interviniente.{#actaObservaciones!==””}{actaObservaciones}.{/} Con lo que no siendo para más, se da por finalizado el acto, firmando los presentes para constancia y por ante mí que doy fe.-- </w:t>
-      </w:r>
-    </w:p>
-    <w:p>
-      <w:pPr>
-        <w:spacing w:line="360" w:lineRule="auto"/>
-        <w:jc w:val="both"/>
-        <w:rPr>
-          <w:rFonts w:ascii="Calibri" w:cs="Calibri" w:eastAsia="Calibri" w:hAnsi="Calibri"/>
-          <w:sz w:val="28"/>
-          <w:szCs w:val="28"/>
-        </w:rPr>
-      </w:pPr>
-      <w:bookmarkStart w:colFirst="0" w:colLast="0" w:name="_heading=h.ge6axy202q85" w:id="11"/>
-      <w:bookmarkEnd w:id="11"/>
       <w:r>
         <w:rPr>
           <w:rtl w:val="0"/>
@@ -1338,8 +1658,8 @@
 </file>
 
 <file path=customXML/item1.xml><?xml version="1.0" encoding="utf-8"?>
-<go:gDocsCustomXmlDataStorage xmlns:go="http://customooxmlschemas.google.com/" xmlns:r="http://schemas.openxmlformats.org/officeDocument/2006/relationships">
-  <go:docsCustomData xmlns:go="http://customooxmlschemas.google.com/" roundtripDataSignature="AMtx7mh8hGfd9vSf8b9Fofh6zKjya9sEIQ==">AMUW2mUirktEaPFp24nJHbLbJRlHoWK8ZUSGqorJ+hbfcQ/bvCEXXD9QD3eql1r1vCM9GcRP6k5AtRMmOv7YIdpjKIS0LsvQRZ2YSnAvAy8avEK1BapHGgZradZhSrS5dich+bdB5gR/bQ/jDpwKxuPpwzHY12vBGjMtNJyg8xD+0GiJ+ukxqjxkSWQ+Y6lm0iA231JUUuGPWjqrkPpuZU1JUjY4RLUMkBU0wLIX4EDk361AZ6G+hEXsAms1LsZQJKFjNyFeL2BISRsM+tZ406KgPIMPtePYDgnYpkiJ1nIelm88SaDPCToOAGvVtfa5YDFiA8KDZo41+8boYU1oFS2VRxpFerxEHOnIAGJSXCE7w6fBEMUyW/s=</go:docsCustomData>
+<go:gDocsCustomXmlDataStorage xmlns:go="http://customooxmlschemas.google.com/" xmlns:r="http://schemas.openxmlformats.org/officeDocument/2006/relationships" uri="GoogleDocsCustomDataVersion1">
+  <go:docsCustomData xmlns:go="http://customooxmlschemas.google.com/" roundtripDataSignature="AMtx7mjWLI2RH6LoG3N/dAFn8hxz4Hjimg==">AMUW2mXa47QQGpDI2FTfmjGFfj+VwQFseaAQgzQZjmVaGXAX/R6Vx4XnJggj9brm+VTSNMmC5XCJAfhQLuN2+BCwTu5qxXCQgrU+oemI7LEFNa09REZtdkK8ZR0LptGFfe5pAm1FOsvSMfm1Kd2dVTOU3+2/ZYfBj/Vt0wAY+kYk2U5NzwWuu3NRZvqGgLWr+WHpmEJANzneK1dPNl01ncJ2j1YYvHebUByZN2Gbp69agJM4geMrwjZGaWXYciDfXtLPxUQd58XmLIWNnkGBfSFA+3xUipoxSk16zXf/7lJ42oSFvOWmAp0BJk7fLjkWi4O6KeEPH7Fzos0sNIDN/tc+njJUGZ5nuw8zlTi9Pjywf2piPV08k7tn2prJnnkS2Bvzk4SD3/MYpFZYnnj7c99R2jv02HT5AVwWhBmVbB/0my8cmril5zY=</go:docsCustomData>
 </go:gDocsCustomXmlDataStorage>
 </file>
 

</xml_diff>

<commit_message>
Update template and add estado to discos
</commit_message>
<xml_diff>
--- a/src/Assets/template.docx
+++ b/src/Assets/template.docx
@@ -569,7 +569,7 @@
           <w:szCs w:val="28"/>
           <w:rtl w:val="0"/>
         </w:rPr>
-        <w:t xml:space="preserve">Un (01) pendrive marca {marca}, {modelo}, de {almacenamiento}GB de capacidad. Respecto del mismo se informa que se procedio a conectarlo a un bloqueador de escrituras a los fines de realizar una adquisición forense de su contenido a través del software Tableau Imager.{#extraccion==”si”} Se informa que la misma finalizó de forma exitosa y fue alojada en el servidor de este laboratorio de informática forense.{/}{#extraccion==”no”} Se informa que la misma no finalizó de forma exitosa y no se pudo obtener información de este elemento.{/} Se adjunta su correspondiente reporte de copiado junto a la presente acta.</w:t>
+        <w:t xml:space="preserve">Un (01) pendrive marca {marca}, {modelo}, de {almacenamiento}GB de capacidad. Respecto del mismo se informa que se procedió a conectarlo a un bloqueador de escrituras a los fines de realizar una adquisición forense de su contenido a través del software Tableau Imager.{#extraccion==”si”} Se informa que la misma finalizó de forma exitosa y fue alojada en el servidor de este laboratorio de informática forense. Se adjunta su correspondiente reporte de copiado junto a la presente acta.</w:t>
       </w:r>
       <w:r>
         <w:rPr>
@@ -588,7 +588,26 @@
           <w:szCs w:val="28"/>
           <w:rtl w:val="0"/>
         </w:rPr>
-        <w:t xml:space="preserve">{/}</w:t>
+        <w:t xml:space="preserve">{/}{#extraccion==”no”} Se informa que la misma no finalizó de forma exitosa y no se pudo obtener información de este elemento.</w:t>
+      </w:r>
+      <w:r>
+        <w:rPr>
+          <w:rFonts w:ascii="Calibri" w:cs="Calibri" w:eastAsia="Calibri" w:hAnsi="Calibri"/>
+          <w:b w:val="1"/>
+          <w:sz w:val="28"/>
+          <w:szCs w:val="28"/>
+          <w:rtl w:val="0"/>
+        </w:rPr>
+        <w:t xml:space="preserve">----</w:t>
+      </w:r>
+      <w:r>
+        <w:rPr>
+          <w:rFonts w:ascii="Calibri" w:cs="Calibri" w:eastAsia="Calibri" w:hAnsi="Calibri"/>
+          <w:sz w:val="28"/>
+          <w:szCs w:val="28"/>
+          <w:rtl w:val="0"/>
+        </w:rPr>
+        <w:t xml:space="preserve">{/}{/}</w:t>
       </w:r>
     </w:p>
     <w:p>
@@ -641,7 +660,6 @@
         <w:jc w:val="both"/>
         <w:rPr>
           <w:rFonts w:ascii="Calibri" w:cs="Calibri" w:eastAsia="Calibri" w:hAnsi="Calibri"/>
-          <w:b w:val="1"/>
           <w:sz w:val="28"/>
           <w:szCs w:val="28"/>
         </w:rPr>
@@ -655,7 +673,7 @@
           <w:szCs w:val="28"/>
           <w:rtl w:val="0"/>
         </w:rPr>
-        <w:t xml:space="preserve">Un (01) {tipoDeDisco} de marca {marca}, modelo {modelo},{#serialNumber!=””} con S/N: {serialNumber},{/}{#serialNumber==””}Sin S/N visible,{/} de {almacenamiento}GB de capacidad. Respecto de este elemento, se procedió a conectarlo a un duplicador forense por hardware marca Tableau, a los fines de realizar una adquisición forense de su contenido a través del software Tableau Imager, la cual finalizo de manera exitosa y fue alojada en el servidor de este laboratorio. Se adjunta su correspondiente reporte de copiado junto a la presente acta.</w:t>
+        <w:t xml:space="preserve">Un (01) {tipoDeDisco} de marca {marca}, modelo {modelo},{#serialNumber!=””} con S/N: {serialNumber},{/}{#serialNumber==””}Sin S/N visible,{/} de {almacenamiento}GB de capacidad. Respecto de este elemento, se procedió a conectarlo a un duplicador forense marca Tableau, a los fines de realizar una adquisición forense de su contenido{#estadoDisco==”completo”} a través del software Tableau Imager, la cual finalizó de manera exitosa y fue alojada en el servidor de este laboratorio. Se adjunta su correspondiente reporte de copiado junto a la presente acta.</w:t>
       </w:r>
       <w:r>
         <w:rPr>
@@ -666,6 +684,34 @@
           <w:rtl w:val="0"/>
         </w:rPr>
         <w:t xml:space="preserve">----</w:t>
+      </w:r>
+      <w:r>
+        <w:rPr>
+          <w:rFonts w:ascii="Calibri" w:cs="Calibri" w:eastAsia="Calibri" w:hAnsi="Calibri"/>
+          <w:sz w:val="28"/>
+          <w:szCs w:val="28"/>
+          <w:rtl w:val="0"/>
+        </w:rPr>
+        <w:t xml:space="preserve">{/}{#estadoDisco==”en proceso”}. Se informa que la misma arroja gran cantidad de horas para su finalización, por lo que se deja realizando de forma automatizada a puertas cerradas, para ingreso a la sala de duplicación solo por personal autorizado.</w:t>
+      </w:r>
+      <w:r>
+        <w:rPr>
+          <w:rFonts w:ascii="Calibri" w:cs="Calibri" w:eastAsia="Calibri" w:hAnsi="Calibri"/>
+          <w:b w:val="1"/>
+          <w:sz w:val="28"/>
+          <w:szCs w:val="28"/>
+          <w:rtl w:val="0"/>
+        </w:rPr>
+        <w:t xml:space="preserve">----</w:t>
+      </w:r>
+      <w:r>
+        <w:rPr>
+          <w:rFonts w:ascii="Calibri" w:cs="Calibri" w:eastAsia="Calibri" w:hAnsi="Calibri"/>
+          <w:sz w:val="28"/>
+          <w:szCs w:val="28"/>
+          <w:rtl w:val="0"/>
+        </w:rPr>
+        <w:t xml:space="preserve">{/}</w:t>
       </w:r>
     </w:p>
     <w:p>
@@ -1665,7 +1711,7 @@
 
 <file path=customXML/item1.xml><?xml version="1.0" encoding="utf-8"?>
 <go:gDocsCustomXmlDataStorage xmlns:go="http://customooxmlschemas.google.com/" xmlns:r="http://schemas.openxmlformats.org/officeDocument/2006/relationships" uri="GoogleDocsCustomDataVersion1">
-  <go:docsCustomData xmlns:go="http://customooxmlschemas.google.com/" roundtripDataSignature="AMtx7mhvSG5xs0m2/eKOVU7mYH6UcRXRGQ==">AMUW2mXfBZToen3Oic/oiHp1NNMaeHPAo+MGZKoGZ3BKgAzK9GpMJ9/iMSqGxZPV+HQuSpeVXleGIeEp4flX6l4OXm3FPCFSttsyt7GcfRnZuPIdetxVSK9fAkPiaFvS4H7UXJvIVPrufpz2lF+XYadERTC7VbcP1fyVimUtkV3mnxBAqXsXwUXZvj3TJAu6QloYcg/32HdsYeAoWUZ/sXJ44Bj+CbgEKQRg5tWEJRy351STQtjyRyVhaqsWzPj6P49spiQG57mP1flZIBvs46S0bR5YRmyPK9saMolETFk5xfkS/s1PRZjE0h86zrAgPfUXB0vJkdI/1uAew4xQlk8T2UjZyu6+7F4aNzi9WVHz9UwfhCgv1+hD+ZJvZjGK47MIlxx4aWv7UTC6l837UGgDkBWEthhRbg==</go:docsCustomData>
+  <go:docsCustomData xmlns:go="http://customooxmlschemas.google.com/" roundtripDataSignature="AMtx7mhvSG5xs0m2/eKOVU7mYH6UcRXRGQ==">AMUW2mU1iJPdzPr6C0jLaQWysfSqLKYhdtdFIfYANbThEMO0F2JCxWCI7sljW7FRnMJbde1K03hxTLzavYNvtTdCu+fHCIx9viBYNPUse/sxumNU3+kXZaQF1xLftJIxulmOyNcWMr+v7aXeD1746prKN1+a8kIx7cSYJUw25qZhfb6dfQstStxVjTiZGybMoYao74IfGN3VnW5yrxU/Z1KFVAMPKBwiqp9yxYjPVpmb9ZyntRhRsmRkO+8x3KI9zdGW8zpr0LRse61oYx5EM8i/15zWZ/3a/w/D0oPcoTsvwzr8D2yarn/5CRJ/kaKzLWabix5I0ra5aI+tAwVH7Zk5MkrMvdxCbd0Nz9xO9/o+y5JkjhRbBeyjbp5AgzrxLNB5bTN2QLkQyelIf+8SyNe/uzqgFtPyHA==</go:docsCustomData>
 </go:gDocsCustomXmlDataStorage>
 </file>
 

</xml_diff>

<commit_message>
Update template, add herramientaSoft, add disabled
</commit_message>
<xml_diff>
--- a/src/Assets/template.docx
+++ b/src/Assets/template.docx
@@ -505,26 +505,26 @@
           <w:szCs w:val="28"/>
           <w:rtl w:val="0"/>
         </w:rPr>
-        <w:t xml:space="preserve">luego de brindarle energía y encenderla, se procedió a realizar una tarea técnica utilizando el software forense aportado por la empresa Cellebrite, UFED 4PC versión </w:t>
-      </w:r>
-      <w:r>
-        <w:rPr>
-          <w:rFonts w:ascii="Calibri" w:cs="Calibri" w:eastAsia="Calibri" w:hAnsi="Calibri"/>
-          <w:b w:val="1"/>
-          <w:sz w:val="28"/>
-          <w:szCs w:val="28"/>
-          <w:rtl w:val="0"/>
-        </w:rPr>
-        <w:t xml:space="preserve">XXXX.</w:t>
-      </w:r>
-      <w:r>
-        <w:rPr>
-          <w:rFonts w:ascii="Calibri" w:cs="Calibri" w:eastAsia="Calibri" w:hAnsi="Calibri"/>
-          <w:sz w:val="28"/>
-          <w:szCs w:val="28"/>
-          <w:rtl w:val="0"/>
-        </w:rPr>
-        <w:t xml:space="preserve"> Conforme a la marca y modelo del celular a peritar y su versión de seguridad se pudo advertir  qué el mismo{#tipoSeguridad==”ninguna”} no poseía bloqueo, por lo tanto, el software ofrecía extracciones y finalmente se logró realizar una extracción {tipoExtraccion} de su contenido con éxito.{/}{#tipoSeguridad!=“ninguna”} poseía {tipoSeguridad}, sin embargo, {#desbloqueo==“no”} el software no ofrecía extracciones con esta seguridad activa, por lo tanto no se logró realizar ninguna tarea técnica.{/}{#desbloqueo==“si”} el software ofrecía extracciones con esta seguridad activa y finalmente se logró realizar una extracción {tipoExtraccion} de su contenido con éxito.{/}{/} La totalidad de las extracciones fueron alojadas en el servidor de este laboratorio de informática forense.</w:t>
+        <w:t xml:space="preserve">luego de brindarle energía y encenderla, se procedió a realizar una tarea técnica utilizando el software forense aportado por la empresa {herramientaSoft}</w:t>
+      </w:r>
+      <w:r>
+        <w:rPr>
+          <w:rFonts w:ascii="Calibri" w:cs="Calibri" w:eastAsia="Calibri" w:hAnsi="Calibri"/>
+          <w:b w:val="1"/>
+          <w:sz w:val="28"/>
+          <w:szCs w:val="28"/>
+          <w:rtl w:val="0"/>
+        </w:rPr>
+        <w:t xml:space="preserve">.</w:t>
+      </w:r>
+      <w:r>
+        <w:rPr>
+          <w:rFonts w:ascii="Calibri" w:cs="Calibri" w:eastAsia="Calibri" w:hAnsi="Calibri"/>
+          <w:sz w:val="28"/>
+          <w:szCs w:val="28"/>
+          <w:rtl w:val="0"/>
+        </w:rPr>
+        <w:t xml:space="preserve"> Conforme a la marca, modelo y su versión de seguridad se pudo advertir  qué el mismo{#tipoSeguridad==”ninguna”} no poseía bloqueo, por lo tanto, el software ofrecía extracciones y finalmente se logró realizar una extracción {tipoExtraccion} de su contenido con éxito.{/}{#tipoSeguridad!=“ninguna”} poseía {tipoSeguridad}, sin embargo, {#desbloqueo==“no”} el software no ofrecía extracciones con esta seguridad activa, por lo tanto no se logró realizar ninguna tarea técnica.{/}{#desbloqueo==“si”} el software ofrecía extracciones con esta seguridad activa y finalmente se logró realizar una extracción {tipoExtraccion} de su contenido con éxito.{/}{/} La totalidad de las extracciones fueron alojadas en el servidor de este laboratorio de informática forense.</w:t>
       </w:r>
       <w:r>
         <w:rPr>
@@ -825,17 +825,17 @@
           <w:szCs w:val="28"/>
           <w:rtl w:val="0"/>
         </w:rPr>
-        <w:t xml:space="preserve">Respecto del equipo de telefonía celular, luego de brindarle energía y encenderlo, se procedió a realizar una tarea técnica utilizando el software forense aportado por la empresa Cellebrite, UFED 4PC versión </w:t>
-      </w:r>
-      <w:r>
-        <w:rPr>
-          <w:rFonts w:ascii="Calibri" w:cs="Calibri" w:eastAsia="Calibri" w:hAnsi="Calibri"/>
-          <w:b w:val="1"/>
-          <w:sz w:val="28"/>
-          <w:szCs w:val="28"/>
-          <w:rtl w:val="0"/>
-        </w:rPr>
-        <w:t xml:space="preserve">XXXX.</w:t>
+        <w:t xml:space="preserve">Respecto del equipo de telefonía celular, luego de brindarle energía y encenderlo, se procedió a realizar una tarea técnica utilizando el software forense aportado por la empresa {herramientaSoft}</w:t>
+      </w:r>
+      <w:r>
+        <w:rPr>
+          <w:rFonts w:ascii="Calibri" w:cs="Calibri" w:eastAsia="Calibri" w:hAnsi="Calibri"/>
+          <w:b w:val="1"/>
+          <w:sz w:val="28"/>
+          <w:szCs w:val="28"/>
+          <w:rtl w:val="0"/>
+        </w:rPr>
+        <w:t xml:space="preserve">.</w:t>
       </w:r>
       <w:r>
         <w:rPr>
@@ -995,7 +995,7 @@
           <w:szCs w:val="28"/>
           <w:rtl w:val="0"/>
         </w:rPr>
-        <w:t xml:space="preserve">{#actaObservaciones!=””}{actaObservaciones}.{/} Con lo que no siendo para más, se da por finalizado el acto, firmando los presentes para constancia y por ante mí que doy fe.</w:t>
+        <w:t xml:space="preserve">{#observaciones!=null}{observaciones}.{/} Con lo que no siendo para más, se da por finalizado el acto, firmando los presentes para constancia y por ante mí que doy fe.</w:t>
       </w:r>
       <w:r>
         <w:rPr>
@@ -1781,7 +1781,7 @@
 
 <file path=customXML/item1.xml><?xml version="1.0" encoding="utf-8"?>
 <go:gDocsCustomXmlDataStorage xmlns:go="http://customooxmlschemas.google.com/" xmlns:r="http://schemas.openxmlformats.org/officeDocument/2006/relationships" uri="GoogleDocsCustomDataVersion1">
-  <go:docsCustomData xmlns:go="http://customooxmlschemas.google.com/" roundtripDataSignature="AMtx7mhgDhU5MRu1CDyeQK3a9jVqRmBHvw==">AMUW2mXteihDZjwXr3qSdQSaLRzh9Tf22dZF6t0EP9JqjVAI4HalSa4b0KKdFrlLovBIozDFrrnZ02TtaepJXGtM2o0XHFWv/qdHLHloyhcZTYG66sjh03GCPFj47CwsZTfQ2Xhhi4odJfgiCV6m1ZPNb3UJmIHRZMBH5vJ6puPs+T5a59uY0m5GUUdK+23LvTQ4ECV8RGG+hNvB86NwU7BsuUhG4HSJY+6HhYV4l9haxqlQtHhgGj8QbRCD7naKGTwyfnX0FcF469qiwD1B+bwKEFTa7TODerFCZo96XoHpk0KqRQENMa0xy0LIlc/V4dRR0Z+x9/prOVXiLtFkaVqKZK20U9NxxLqHPn6axHSJHppgKMbk3S047MTDpf1h/PZQsmdzoJx0</go:docsCustomData>
+  <go:docsCustomData xmlns:go="http://customooxmlschemas.google.com/" roundtripDataSignature="AMtx7mhgDhU5MRu1CDyeQK3a9jVqRmBHvw==">AMUW2mV7TtlfHZqd/kDMUA8sLB6vyXY8NQ12MLAHy9RvrvUatJXE1nz+f/HNd3u89ovN8Jsa+D4tYSAz3Id9jGLVVVxa+YmTG16oxfG0ctq8ZvzqhcAHj56HipJtXcDUXpZpbfR5+IX/5ntZJdRvaN2shq05Zfz6aoR+hqk8OvNbEkJgJRs/npSAGcKB5hlfi+VNr+tnDD+0wzSPDqHX43yZBdOKo54jNGi2/bVqYWIVdMQ8xM+dZ/7RXHtUh/QFpk58BvCz+pq/k7R89vzBrxiYVSgYa9Fgqf94aDAwTTS99NowDWiR3lJv3k8nFiMGa5E1dLzkO066XfD2CAG7/Ww4dRJvvsh9rJKxRnPZmR6U/SrQYPpBjCyda/ab33Y+4lgHCclA2S+X</go:docsCustomData>
 </go:gDocsCustomXmlDataStorage>
 </file>
 

</xml_diff>

<commit_message>
Update template and validations on efecto create
</commit_message>
<xml_diff>
--- a/src/Assets/template.docx
+++ b/src/Assets/template.docx
@@ -197,13 +197,23 @@
     </w:p>
     <w:p>
       <w:pPr>
-        <w:jc w:val="both"/>
-        <w:rPr>
-          <w:rFonts w:ascii="Calibri" w:cs="Calibri" w:eastAsia="Calibri" w:hAnsi="Calibri"/>
-          <w:sz w:val="28"/>
-          <w:szCs w:val="28"/>
-        </w:rPr>
-      </w:pPr>
+        <w:ind w:left="0" w:firstLine="0"/>
+        <w:jc w:val="both"/>
+        <w:rPr>
+          <w:rFonts w:ascii="Calibri" w:cs="Calibri" w:eastAsia="Calibri" w:hAnsi="Calibri"/>
+          <w:sz w:val="28"/>
+          <w:szCs w:val="28"/>
+        </w:rPr>
+      </w:pPr>
+      <w:r>
+        <w:rPr>
+          <w:rFonts w:ascii="Calibri" w:cs="Calibri" w:eastAsia="Calibri" w:hAnsi="Calibri"/>
+          <w:sz w:val="28"/>
+          <w:szCs w:val="28"/>
+          <w:rtl w:val="0"/>
+        </w:rPr>
+        <w:t xml:space="preserve">{#!processToComplete}</w:t>
+      </w:r>
       <w:r>
         <w:rPr>
           <w:rFonts w:ascii="Calibri" w:cs="Calibri" w:eastAsia="Calibri" w:hAnsi="Calibri"/>
@@ -221,6 +231,139 @@
           <w:szCs w:val="28"/>
           <w:rtl w:val="0"/>
         </w:rPr>
+        <w:t xml:space="preserve">-----</w:t>
+      </w:r>
+      <w:r>
+        <w:rPr>
+          <w:rFonts w:ascii="Calibri" w:cs="Calibri" w:eastAsia="Calibri" w:hAnsi="Calibri"/>
+          <w:sz w:val="28"/>
+          <w:szCs w:val="28"/>
+          <w:rtl w:val="0"/>
+        </w:rPr>
+        <w:t xml:space="preserve">{/}{#processToComplete}Atento a lo mencionado anteriormente, se procedió a verificar el estado de los elementos que se dejaron en proceso para luego dar cierre de la totalidad de los elementos:</w:t>
+      </w:r>
+      <w:r>
+        <w:rPr>
+          <w:rFonts w:ascii="Calibri" w:cs="Calibri" w:eastAsia="Calibri" w:hAnsi="Calibri"/>
+          <w:b w:val="1"/>
+          <w:sz w:val="28"/>
+          <w:szCs w:val="28"/>
+          <w:rtl w:val="0"/>
+        </w:rPr>
+        <w:t xml:space="preserve">-----</w:t>
+      </w:r>
+      <w:r>
+        <w:rPr>
+          <w:rFonts w:ascii="Calibri" w:cs="Calibri" w:eastAsia="Calibri" w:hAnsi="Calibri"/>
+          <w:sz w:val="28"/>
+          <w:szCs w:val="28"/>
+          <w:rtl w:val="0"/>
+        </w:rPr>
+        <w:t xml:space="preserve">{}</w:t>
+      </w:r>
+      <w:r>
+        <w:rPr>
+          <w:rFonts w:ascii="Calibri" w:cs="Calibri" w:eastAsia="Calibri" w:hAnsi="Calibri"/>
+          <w:sz w:val="28"/>
+          <w:szCs w:val="28"/>
+          <w:rtl w:val="0"/>
+        </w:rPr>
+        <w:t xml:space="preserve">{#bolsas}</w:t>
+      </w:r>
+    </w:p>
+    <w:p>
+      <w:pPr>
+        <w:ind w:left="0" w:firstLine="0"/>
+        <w:jc w:val="both"/>
+        <w:rPr>
+          <w:rFonts w:ascii="Calibri" w:cs="Calibri" w:eastAsia="Calibri" w:hAnsi="Calibri"/>
+          <w:sz w:val="28"/>
+          <w:szCs w:val="28"/>
+        </w:rPr>
+      </w:pPr>
+      <w:r>
+        <w:rPr>
+          <w:rFonts w:ascii="Calibri" w:cs="Calibri" w:eastAsia="Calibri" w:hAnsi="Calibri"/>
+          <w:sz w:val="28"/>
+          <w:szCs w:val="28"/>
+          <w:rtl w:val="0"/>
+        </w:rPr>
+        <w:t xml:space="preserve">{#!processToComplete}Se da apertura a una{/}{#processToComplete} Que de la{/} bolsa plástica transparente del CIJ cerrada </w:t>
+      </w:r>
+      <w:r>
+        <w:rPr>
+          <w:rFonts w:ascii="Calibri" w:cs="Calibri" w:eastAsia="Calibri" w:hAnsi="Calibri"/>
+          <w:sz w:val="28"/>
+          <w:szCs w:val="28"/>
+          <w:rtl w:val="0"/>
+        </w:rPr>
+        <w:t xml:space="preserve">con </w:t>
+      </w:r>
+      <w:r>
+        <w:rPr>
+          <w:rFonts w:ascii="Calibri" w:cs="Calibri" w:eastAsia="Calibri" w:hAnsi="Calibri"/>
+          <w:b w:val="1"/>
+          <w:sz w:val="28"/>
+          <w:szCs w:val="28"/>
+          <w:rtl w:val="0"/>
+        </w:rPr>
+        <w:t xml:space="preserve">precinto color {colorPrecinto} Nº {nroPrecinto}</w:t>
+      </w:r>
+      <w:r>
+        <w:rPr>
+          <w:rFonts w:ascii="Calibri" w:cs="Calibri" w:eastAsia="Calibri" w:hAnsi="Calibri"/>
+          <w:sz w:val="28"/>
+          <w:szCs w:val="28"/>
+          <w:rtl w:val="0"/>
+        </w:rPr>
+        <w:t xml:space="preserve">{#!processToComplete}</w:t>
+      </w:r>
+      <w:r>
+        <w:rPr>
+          <w:rFonts w:ascii="Calibri" w:cs="Calibri" w:eastAsia="Calibri" w:hAnsi="Calibri"/>
+          <w:b w:val="1"/>
+          <w:sz w:val="28"/>
+          <w:szCs w:val="28"/>
+          <w:rtl w:val="0"/>
+        </w:rPr>
+        <w:t xml:space="preserve"> </w:t>
+      </w:r>
+      <w:r>
+        <w:rPr>
+          <w:rFonts w:ascii="Calibri" w:cs="Calibri" w:eastAsia="Calibri" w:hAnsi="Calibri"/>
+          <w:sz w:val="28"/>
+          <w:szCs w:val="28"/>
+          <w:rtl w:val="0"/>
+        </w:rPr>
+        <w:t xml:space="preserve">y de su interior se extrae</w:t>
+      </w:r>
+      <w:r>
+        <w:rPr>
+          <w:rFonts w:ascii="Calibri" w:cs="Calibri" w:eastAsia="Calibri" w:hAnsi="Calibri"/>
+          <w:b w:val="1"/>
+          <w:sz w:val="28"/>
+          <w:szCs w:val="28"/>
+          <w:rtl w:val="0"/>
+        </w:rPr>
+        <w:t xml:space="preserve"> </w:t>
+      </w:r>
+      <w:r>
+        <w:rPr>
+          <w:rFonts w:ascii="Calibri" w:cs="Calibri" w:eastAsia="Calibri" w:hAnsi="Calibri"/>
+          <w:sz w:val="28"/>
+          <w:szCs w:val="28"/>
+          <w:rtl w:val="0"/>
+        </w:rPr>
+        <w:t xml:space="preserve">{observaciones} y de su interior se extraen los siguientes elementos:</w:t>
+      </w:r>
+      <w:r>
+        <w:rPr>
+          <w:rFonts w:ascii="Calibri" w:cs="Calibri" w:eastAsia="Calibri" w:hAnsi="Calibri"/>
+          <w:b w:val="1"/>
+          <w:sz w:val="28"/>
+          <w:szCs w:val="28"/>
+          <w:rtl w:val="0"/>
+        </w:rPr>
         <w:t xml:space="preserve">----</w:t>
       </w:r>
       <w:r>
@@ -230,84 +373,26 @@
           <w:szCs w:val="28"/>
           <w:rtl w:val="0"/>
         </w:rPr>
-        <w:t xml:space="preserve">{#bolsas}</w:t>
-      </w:r>
-    </w:p>
-    <w:p>
-      <w:pPr>
-        <w:ind w:left="0" w:firstLine="0"/>
-        <w:jc w:val="both"/>
-        <w:rPr>
-          <w:rFonts w:ascii="Calibri" w:cs="Calibri" w:eastAsia="Calibri" w:hAnsi="Calibri"/>
-          <w:sz w:val="28"/>
-          <w:szCs w:val="28"/>
-        </w:rPr>
-      </w:pPr>
-      <w:r>
-        <w:rPr>
-          <w:rFonts w:ascii="Calibri" w:cs="Calibri" w:eastAsia="Calibri" w:hAnsi="Calibri"/>
-          <w:sz w:val="28"/>
-          <w:szCs w:val="28"/>
-          <w:rtl w:val="0"/>
-        </w:rPr>
-        <w:t xml:space="preserve">Se da apertura a una bolsa plástica transparente del CIJ cerrada </w:t>
-      </w:r>
-      <w:r>
-        <w:rPr>
-          <w:rFonts w:ascii="Calibri" w:cs="Calibri" w:eastAsia="Calibri" w:hAnsi="Calibri"/>
-          <w:sz w:val="28"/>
-          <w:szCs w:val="28"/>
-          <w:rtl w:val="0"/>
-        </w:rPr>
-        <w:t xml:space="preserve">con </w:t>
-      </w:r>
-      <w:r>
-        <w:rPr>
-          <w:rFonts w:ascii="Calibri" w:cs="Calibri" w:eastAsia="Calibri" w:hAnsi="Calibri"/>
-          <w:b w:val="1"/>
-          <w:sz w:val="28"/>
-          <w:szCs w:val="28"/>
-          <w:rtl w:val="0"/>
-        </w:rPr>
-        <w:t xml:space="preserve">precinto color {colorPrecinto} Nº {nroPrecinto} </w:t>
-      </w:r>
-      <w:r>
-        <w:rPr>
-          <w:rFonts w:ascii="Calibri" w:cs="Calibri" w:eastAsia="Calibri" w:hAnsi="Calibri"/>
-          <w:sz w:val="28"/>
-          <w:szCs w:val="28"/>
-          <w:rtl w:val="0"/>
-        </w:rPr>
-        <w:t xml:space="preserve">y de su interior se extrae</w:t>
-      </w:r>
-      <w:r>
-        <w:rPr>
-          <w:rFonts w:ascii="Calibri" w:cs="Calibri" w:eastAsia="Calibri" w:hAnsi="Calibri"/>
-          <w:b w:val="1"/>
-          <w:sz w:val="28"/>
-          <w:szCs w:val="28"/>
-          <w:rtl w:val="0"/>
-        </w:rPr>
-        <w:t xml:space="preserve"> </w:t>
-      </w:r>
-      <w:r>
-        <w:rPr>
-          <w:rFonts w:ascii="Calibri" w:cs="Calibri" w:eastAsia="Calibri" w:hAnsi="Calibri"/>
-          <w:sz w:val="28"/>
-          <w:szCs w:val="28"/>
-          <w:rtl w:val="0"/>
-        </w:rPr>
-        <w:t xml:space="preserve">{observaciones} y de su interior se extraen los siguientes elementos:</w:t>
-      </w:r>
-      <w:r>
-        <w:rPr>
-          <w:rFonts w:ascii="Calibri" w:cs="Calibri" w:eastAsia="Calibri" w:hAnsi="Calibri"/>
-          <w:b w:val="1"/>
-          <w:sz w:val="28"/>
-          <w:szCs w:val="28"/>
-          <w:rtl w:val="0"/>
-        </w:rPr>
-        <w:t xml:space="preserve">----</w:t>
+        <w:t xml:space="preserve">{/}{#processToComplete}, la cual contenía {observaciones y en su interior los siguientes elementos:</w:t>
+      </w:r>
+      <w:r>
+        <w:rPr>
+          <w:rFonts w:ascii="Calibri" w:cs="Calibri" w:eastAsia="Calibri" w:hAnsi="Calibri"/>
+          <w:b w:val="1"/>
+          <w:sz w:val="28"/>
+          <w:szCs w:val="28"/>
+          <w:rtl w:val="0"/>
+        </w:rPr>
+        <w:t xml:space="preserve">-----</w:t>
+      </w:r>
+      <w:r>
+        <w:rPr>
+          <w:rFonts w:ascii="Calibri" w:cs="Calibri" w:eastAsia="Calibri" w:hAnsi="Calibri"/>
+          <w:sz w:val="28"/>
+          <w:szCs w:val="28"/>
+          <w:rtl w:val="0"/>
+        </w:rPr>
+        <w:t xml:space="preserve">}{/}</w:t>
       </w:r>
       <w:r>
         <w:rPr>
@@ -885,7 +970,7 @@
           <w:szCs w:val="28"/>
           <w:rtl w:val="0"/>
         </w:rPr>
-        <w:t xml:space="preserve">{#estado==”cerrada en proceso”}Finalizadas las tareas técnicas pertinentes, {leyenda}.</w:t>
+        <w:t xml:space="preserve">{#estado==”cerrada en proceso”}{leyenda}.</w:t>
       </w:r>
       <w:r>
         <w:rPr>
@@ -986,7 +1071,7 @@
           <w:szCs w:val="28"/>
         </w:rPr>
       </w:pPr>
-      <w:bookmarkStart w:colFirst="0" w:colLast="0" w:name="_heading=h.bcu845hmpo59" w:id="10"/>
+      <w:bookmarkStart w:colFirst="0" w:colLast="0" w:name="_heading=h.k0zo42cq9c04" w:id="10"/>
       <w:bookmarkEnd w:id="10"/>
       <w:r>
         <w:rPr>
@@ -995,7 +1080,29 @@
           <w:szCs w:val="28"/>
           <w:rtl w:val="0"/>
         </w:rPr>
-        <w:t xml:space="preserve">{#observaciones!=null}{observaciones}.{/} Con lo que no siendo para más, se da por finalizado el acto, firmando los presentes para constancia y por ante mí que doy fe.</w:t>
+        <w:t xml:space="preserve">{#observaciones!=null}{observaciones}.{/} </w:t>
+      </w:r>
+    </w:p>
+    <w:p>
+      <w:pPr>
+        <w:spacing w:line="360" w:lineRule="auto"/>
+        <w:jc w:val="both"/>
+        <w:rPr>
+          <w:rFonts w:ascii="Calibri" w:cs="Calibri" w:eastAsia="Calibri" w:hAnsi="Calibri"/>
+          <w:sz w:val="28"/>
+          <w:szCs w:val="28"/>
+        </w:rPr>
+      </w:pPr>
+      <w:bookmarkStart w:colFirst="0" w:colLast="0" w:name="_heading=h.kocc0851mwi9" w:id="11"/>
+      <w:bookmarkEnd w:id="11"/>
+      <w:r>
+        <w:rPr>
+          <w:rFonts w:ascii="Calibri" w:cs="Calibri" w:eastAsia="Calibri" w:hAnsi="Calibri"/>
+          <w:sz w:val="28"/>
+          <w:szCs w:val="28"/>
+          <w:rtl w:val="0"/>
+        </w:rPr>
+        <w:t xml:space="preserve">{#!processToComplete}Con lo que no siendo para más,{/}{#processToComplete}Habiendo concretado la totalidad de las copias posibles de los elementos secuestrados,{/} se da por finalizado el acto, firmando los presentes para constancia y por ante mí que doy fe.</w:t>
       </w:r>
       <w:r>
         <w:rPr>
@@ -1781,7 +1888,7 @@
 
 <file path=customXML/item1.xml><?xml version="1.0" encoding="utf-8"?>
 <go:gDocsCustomXmlDataStorage xmlns:go="http://customooxmlschemas.google.com/" xmlns:r="http://schemas.openxmlformats.org/officeDocument/2006/relationships" uri="GoogleDocsCustomDataVersion1">
-  <go:docsCustomData xmlns:go="http://customooxmlschemas.google.com/" roundtripDataSignature="AMtx7mhgDhU5MRu1CDyeQK3a9jVqRmBHvw==">AMUW2mV7TtlfHZqd/kDMUA8sLB6vyXY8NQ12MLAHy9RvrvUatJXE1nz+f/HNd3u89ovN8Jsa+D4tYSAz3Id9jGLVVVxa+YmTG16oxfG0ctq8ZvzqhcAHj56HipJtXcDUXpZpbfR5+IX/5ntZJdRvaN2shq05Zfz6aoR+hqk8OvNbEkJgJRs/npSAGcKB5hlfi+VNr+tnDD+0wzSPDqHX43yZBdOKo54jNGi2/bVqYWIVdMQ8xM+dZ/7RXHtUh/QFpk58BvCz+pq/k7R89vzBrxiYVSgYa9Fgqf94aDAwTTS99NowDWiR3lJv3k8nFiMGa5E1dLzkO066XfD2CAG7/Ww4dRJvvsh9rJKxRnPZmR6U/SrQYPpBjCyda/ab33Y+4lgHCclA2S+X</go:docsCustomData>
+  <go:docsCustomData xmlns:go="http://customooxmlschemas.google.com/" roundtripDataSignature="AMtx7mjdvdBrnfRTAvtIPCct52E2tB2wzg==">AMUW2mVhMxNRvk1z0h2yJvR6FqWEZgaWT3Vj0TA82f2ycx9+BfzeJx83WMCEszvPbDdYz3j35rYDFo2izwoapMj9V36b2fauVxUXaDXhXQzb6lPdYQ/YkG8JErzZ9HA2S/thcoAfv0KYGssi7FY0VndDrOJ6XgL/U4NfaorLC0ItJbphAqLWOmaoOMzZDI7dtoa7V4g9gCB3kQFX40YKGlpVU04hrh22ZC7A0Y28ILVUihSQPtH3mHDeHVL7ah6/UCY8uD02Eu4EwWkjTXKV20zJ1Q16CSY4Y42Fqs6D9eFyJowWGZ+/dNvDWH/8aM9xaO1elqMjfNiUscwnFBvu2SR4VpgFOVtwAzFSfjxZN2HcsIx7ruMTs3FogVuLYtR0I4XcQYGQeKTeJ0f5+OfWi/TO9gk2UyXGzQ==</go:docsCustomData>
 </go:gDocsCustomXmlDataStorage>
 </file>
 

</xml_diff>

<commit_message>
Update template and add processToComplete in doc
</commit_message>
<xml_diff>
--- a/src/Assets/template.docx
+++ b/src/Assets/template.docx
@@ -212,7 +212,7 @@
           <w:szCs w:val="28"/>
           <w:rtl w:val="0"/>
         </w:rPr>
-        <w:t xml:space="preserve">{#!processToComplete}</w:t>
+        <w:t xml:space="preserve">{#processToComplete=="false"}</w:t>
       </w:r>
       <w:r>
         <w:rPr>
@@ -240,7 +240,7 @@
           <w:szCs w:val="28"/>
           <w:rtl w:val="0"/>
         </w:rPr>
-        <w:t xml:space="preserve">{/}{#processToComplete}Atento a lo mencionado anteriormente, se procedió a verificar el estado de los elementos que se dejaron en proceso para luego dar cierre de la totalidad de los elementos:</w:t>
+        <w:t xml:space="preserve">{/}{#processToComplete=="true"}Atento a lo mencionado anteriormente, se procedió a verificar el estado de los elementos que se dejaron en proceso para luego dar cierre de la totalidad de los elementos:</w:t>
       </w:r>
       <w:r>
         <w:rPr>
@@ -259,7 +259,7 @@
           <w:szCs w:val="28"/>
           <w:rtl w:val="0"/>
         </w:rPr>
-        <w:t xml:space="preserve">{}</w:t>
+        <w:t xml:space="preserve">{/}</w:t>
       </w:r>
       <w:r>
         <w:rPr>
@@ -288,7 +288,7 @@
           <w:szCs w:val="28"/>
           <w:rtl w:val="0"/>
         </w:rPr>
-        <w:t xml:space="preserve">{#!processToComplete}Se da apertura a una{/}{#processToComplete} Que de la{/} bolsa plástica transparente del CIJ cerrada </w:t>
+        <w:t xml:space="preserve">{#processToComplete=="false"}Se da apertura a una{/}{#processToComplete=="true"} Que de la{/} bolsa plástica transparente del CIJ cerrada </w:t>
       </w:r>
       <w:r>
         <w:rPr>
@@ -316,7 +316,7 @@
           <w:szCs w:val="28"/>
           <w:rtl w:val="0"/>
         </w:rPr>
-        <w:t xml:space="preserve">{#!processToComplete}</w:t>
+        <w:t xml:space="preserve">{#processToComplete=="false"}</w:t>
       </w:r>
       <w:r>
         <w:rPr>
@@ -373,7 +373,7 @@
           <w:szCs w:val="28"/>
           <w:rtl w:val="0"/>
         </w:rPr>
-        <w:t xml:space="preserve">{/}{#processToComplete}, la cual contenía {observaciones y en su interior los siguientes elementos:</w:t>
+        <w:t xml:space="preserve">{/}{#processToComplete=="true"}, la cual contenía {observaciones} y en su interior los siguientes elementos:</w:t>
       </w:r>
       <w:r>
         <w:rPr>
@@ -392,7 +392,7 @@
           <w:szCs w:val="28"/>
           <w:rtl w:val="0"/>
         </w:rPr>
-        <w:t xml:space="preserve">}{/}</w:t>
+        <w:t xml:space="preserve">{/}</w:t>
       </w:r>
       <w:r>
         <w:rPr>
@@ -1102,7 +1102,7 @@
           <w:szCs w:val="28"/>
           <w:rtl w:val="0"/>
         </w:rPr>
-        <w:t xml:space="preserve">{#!processToComplete}Con lo que no siendo para más,{/}{#processToComplete}Habiendo concretado la totalidad de las copias posibles de los elementos secuestrados,{/} se da por finalizado el acto, firmando los presentes para constancia y por ante mí que doy fe.</w:t>
+        <w:t xml:space="preserve">{#processToComplete=="false"}Con lo que no siendo para más,{/}{#processToComplete=="true"}Habiendo concretado la totalidad de las copias posibles de los elementos secuestrados,{/} se da por finalizado el acto, firmando los presentes para constancia y por ante mí que doy fe.</w:t>
       </w:r>
       <w:r>
         <w:rPr>
@@ -1888,7 +1888,7 @@
 
 <file path=customXML/item1.xml><?xml version="1.0" encoding="utf-8"?>
 <go:gDocsCustomXmlDataStorage xmlns:go="http://customooxmlschemas.google.com/" xmlns:r="http://schemas.openxmlformats.org/officeDocument/2006/relationships" uri="GoogleDocsCustomDataVersion1">
-  <go:docsCustomData xmlns:go="http://customooxmlschemas.google.com/" roundtripDataSignature="AMtx7mjdvdBrnfRTAvtIPCct52E2tB2wzg==">AMUW2mVhMxNRvk1z0h2yJvR6FqWEZgaWT3Vj0TA82f2ycx9+BfzeJx83WMCEszvPbDdYz3j35rYDFo2izwoapMj9V36b2fauVxUXaDXhXQzb6lPdYQ/YkG8JErzZ9HA2S/thcoAfv0KYGssi7FY0VndDrOJ6XgL/U4NfaorLC0ItJbphAqLWOmaoOMzZDI7dtoa7V4g9gCB3kQFX40YKGlpVU04hrh22ZC7A0Y28ILVUihSQPtH3mHDeHVL7ah6/UCY8uD02Eu4EwWkjTXKV20zJ1Q16CSY4Y42Fqs6D9eFyJowWGZ+/dNvDWH/8aM9xaO1elqMjfNiUscwnFBvu2SR4VpgFOVtwAzFSfjxZN2HcsIx7ruMTs3FogVuLYtR0I4XcQYGQeKTeJ0f5+OfWi/TO9gk2UyXGzQ==</go:docsCustomData>
+  <go:docsCustomData xmlns:go="http://customooxmlschemas.google.com/" roundtripDataSignature="AMtx7mjdvdBrnfRTAvtIPCct52E2tB2wzg==">AMUW2mUoBFvU2/irM3d2SaI8JCkMLhne318aBgoH5xUt5VCkxrDCAUFGpCbzW1w6XJ5Hd14wtP6gOFMgwTH5q/9N3SrmgIzVkJTv1ngfNvDmxx1EKqNJzboYsIJdfRkDwzeapd4StjxCBK8q9dsuj2purcJunwnjzaUWgdFALhYZyxAizhyyVuzy6s0Hyb+WNyNgOHsMBWHjI4SSbIFUvCXNZVfSzZrXBD6Y8uyd5Y4KIV/wxgUQb6CyNild9YBmYcdqNu0Hm9BoefGpi4iaUNvL0kS/YbMdf34O27LsZUJNPjQhFgzE4GoUN/+ToGyIlh0gAwWsubneB6VzFxi3DfVT8WM0fgN8it3h6KM3oBNvNzrR+kuq2pExWgWbPNMPsybeU7GrgkhGVbrnqBqAc7qfPX3SjVSGfg==</go:docsCustomData>
 </go:gDocsCustomXmlDataStorage>
 </file>
 

</xml_diff>

<commit_message>
Update template and fix ternary bug
</commit_message>
<xml_diff>
--- a/src/Assets/template.docx
+++ b/src/Assets/template.docx
@@ -445,7 +445,7 @@
           <w:szCs w:val="28"/>
           <w:rtl w:val="0"/>
         </w:rPr>
-        <w:t xml:space="preserve">Un (01) gabinete, color XX, marca {marca}, modelo {modelo}, de su interior se extrae:</w:t>
+        <w:t xml:space="preserve">Un (01) gabinete, color XX, marca {marca}, modelo {modelo},{#serialNumber==“”} Sin S/N visible{/}{#serialNumber!=“”} con S/N: {serialNumber}{/}, de su interior se extrae:</w:t>
       </w:r>
       <w:r>
         <w:rPr>
@@ -486,7 +486,7 @@
           <w:szCs w:val="28"/>
           <w:rtl w:val="0"/>
         </w:rPr>
-        <w:t xml:space="preserve">Un (01) {tipoDeDisco} de marca {marca}, modelo {modelo},{#serialNumber!=””} con S/N: {serialNumber},{/}{#serialNumber==””}Sin S/N visible,{/} de {almacenamiento}GB de capacidad. Respecto de este elemento, se procedió a conectarlo a un duplicador forense marca Tableau, a los fines de realizar una adquisición forense de su contenido{#estadoDisco==”completo”} a través del software Tableau Imager, la cual finalizó de manera exitosa y fue alojada en el servidor de este laboratorio. Se adjunta su correspondiente reporte de copiado junto a la presente acta.</w:t>
+        <w:t xml:space="preserve">Un (01) {tipoDeDisco} de marca {marca}, modelo {modelo},{#serialNumber!=””} con S/N: {serialNumber},{/}{#serialNumber==””}Sin S/N visible,{/} de {almacenamiento}GB de capacidad. Respecto de este elemento, se procedió a realizar una tarea técnica utilizando el software forense aportado por la empresa {herramientaSoftDisco}, a los fines de realizar una adquisición forense de su contenido{#estadoDisco==”completo”} la cual finalizó de manera exitosa y fue alojada en el servidor de este laboratorio. Se adjunta su correspondiente reporte de copiado junto a la presente acta.</w:t>
       </w:r>
       <w:r>
         <w:rPr>
@@ -800,7 +800,7 @@
           <w:szCs w:val="28"/>
           <w:rtl w:val="0"/>
         </w:rPr>
-        <w:t xml:space="preserve">Un (01) {tipoDeDisco} de marca {marca}, modelo {modelo},{#serialNumber!=””} con S/N: {serialNumber},{/}{#serialNumber==””}Sin S/N visible,{/} de {almacenamiento}GB de capacidad. Respecto de este elemento, se procedió a conectarlo a un duplicador forense marca Tableau, a los fines de realizar una adquisición forense de su contenido{#estadoDisco==”completo”} a través del software Tableau Imager, la cual finalizó de manera exitosa y fue alojada en el servidor de este laboratorio. Se adjunta su correspondiente reporte de copiado junto a la presente acta.</w:t>
+        <w:t xml:space="preserve">Un (01) {tipoDeDisco} de marca {marca}, modelo {modelo},{#serialNumber!=””} con S/N: {serialNumber},{/}{#serialNumber==””}Sin S/N visible,{/} de {almacenamiento}GB de capacidad. Respecto de este elemento, se procedió a realizar una tarea técnica utilizando el software forense aportado por la empresa {herramientaSoftDisco}, a los fines de realizar una adquisición forense de su contenido{#estadoDisco==”completo”} la cual finalizó de manera exitosa y fue alojada en el servidor de este laboratorio. Se adjunta su correspondiente reporte de copiado junto a la presente acta.</w:t>
       </w:r>
       <w:r>
         <w:rPr>
@@ -1888,7 +1888,7 @@
 
 <file path=customXML/item1.xml><?xml version="1.0" encoding="utf-8"?>
 <go:gDocsCustomXmlDataStorage xmlns:go="http://customooxmlschemas.google.com/" xmlns:r="http://schemas.openxmlformats.org/officeDocument/2006/relationships" uri="GoogleDocsCustomDataVersion1">
-  <go:docsCustomData xmlns:go="http://customooxmlschemas.google.com/" roundtripDataSignature="AMtx7mjdvdBrnfRTAvtIPCct52E2tB2wzg==">AMUW2mXxTVblwLOqcmJUVevhuC6gYzQSTxz5XonSiwDuYZgzYnY2wbwjPEWZJlwv4eCwP2Vg3rwE1cxxlp9qQZAPBvAo75RJSOxBQkzwlIKTPEIdLOGNokTVKKAEjlVSZJRLunMJ1W+e+Fel8XomGeuGCjK0Tzi6Hoa3ddQn2hCqk0+7AysTn8YpuhE8qRaeK7u/VjDirbijNgMV9RiuLOESm+PYaQWgaBOUvcW5azdYZFQw3YNY+mrvy7ywNglGR/nW+YA4r3P54QCZejpXfE6b0JyLyrYQeNUyoL0+9AOOiUmcBxmu9oao9iXA9WqJ20WzCvJIP+Ef8/cH5Kpsa9I/nne+6/7HTeFvkIY/vZWNySi+UlXOBYz7gf5LjD2sZ6l/c2ldccg4e13Vw/E8tLEa4W86RHPtiQ==</go:docsCustomData>
+  <go:docsCustomData xmlns:go="http://customooxmlschemas.google.com/" roundtripDataSignature="AMtx7mjdvdBrnfRTAvtIPCct52E2tB2wzg==">AMUW2mVHUE5MoYTNVCV2bWGD5SKmcqWlj3eRhm2x77H6A4VhJLI85HvQL5Ju9yHvi6q40UEyRkYrSEyHDRbydEcjM+zbHCkVetkE7Q0EaNDk8lcM4wbi3DqVL562vbfdoVkdZl7T/TNGvCZYdQCJFeEOqyJd/TeZHk01+05eW25QCcG2USG73ecNc+HhOVZkwKLn4q41Nv5bvQzDNFXoqHp8Q9mBr25mhbugkLVYPFPNx8pSPKpx40777Jq3fl6zVrlihuC803080XD6yEITHqN5EUgU8aoQqqtyMeqq6H7CikHjrD2MBIGs96QrFeNcjqF7gh0il0hYjd/JFNYm85yLhoGiGzfuTRDB6nz9X85KsmkN16csY6z0GZTsLMK4I45C4BEOzWi2VwbhWH/ekQ+EcWtsUO8MUA==</go:docsCustomData>
 </go:gDocsCustomXmlDataStorage>
 </file>
 

</xml_diff>

<commit_message>
Update template and details of efecto
</commit_message>
<xml_diff>
--- a/src/Assets/template.docx
+++ b/src/Assets/template.docx
@@ -581,16 +581,16 @@
           <w:szCs w:val="28"/>
           <w:rtl w:val="0"/>
         </w:rPr>
-        <w:t xml:space="preserve">.{/} Respecto de la misma, </w:t>
-      </w:r>
-      <w:r>
-        <w:rPr>
-          <w:rFonts w:ascii="Calibri" w:cs="Calibri" w:eastAsia="Calibri" w:hAnsi="Calibri"/>
-          <w:sz w:val="28"/>
-          <w:szCs w:val="28"/>
-          <w:rtl w:val="0"/>
-        </w:rPr>
-        <w:t xml:space="preserve">luego de brindarle energía y encenderla, se procedió a realizar una tarea técnica utilizando el software forense aportado por la empresa {herramientaSoft}</w:t>
+        <w:t xml:space="preserve">.{/} Respecto de la misma,{#encendido==”si”} </w:t>
+      </w:r>
+      <w:r>
+        <w:rPr>
+          <w:rFonts w:ascii="Calibri" w:cs="Calibri" w:eastAsia="Calibri" w:hAnsi="Calibri"/>
+          <w:sz w:val="28"/>
+          <w:szCs w:val="28"/>
+          <w:rtl w:val="0"/>
+        </w:rPr>
+        <w:t xml:space="preserve">luego de brindarle energía y encenderla,{#elementoFallado==”si”} {observacionFalla}{/}{#elementoFallado==”no”} se procedió a realizar una tarea técnica utilizando el software forense aportado por la empresa {herramientaSoft}</w:t>
       </w:r>
       <w:r>
         <w:rPr>
@@ -609,7 +609,7 @@
           <w:szCs w:val="28"/>
           <w:rtl w:val="0"/>
         </w:rPr>
-        <w:t xml:space="preserve"> Conforme a la marca, modelo y su versión de seguridad se pudo advertir  qué el mismo{#tipoSeguridad==”ninguna”} no poseía bloqueo, por lo tanto, el software ofrecía extracciones y finalmente se logró realizar una extracción {tipoExtraccion} de su contenido con éxito.{/}{#tipoSeguridad!=“ninguna”} poseía {tipoSeguridad}, sin embargo, {#desbloqueo==“no”} el software no ofrecía extracciones con esta seguridad activa, por lo tanto no se logró realizar ninguna tarea técnica.{/}{#desbloqueo==“si”} el software ofrecía extracciones con esta seguridad activa y finalmente se logró realizar una extracción {tipoExtraccion} de su contenido con éxito.{/}{/} La totalidad de las extracciones fueron alojadas en el servidor de este laboratorio de informática forense.</w:t>
+        <w:t xml:space="preserve"> Conforme a la marca, modelo y su versión de seguridad se pudo advertir  qué el mismo{#tipoSeguridad==”ninguna”} no poseía bloqueo, por lo tanto, el software ofrecía extracciones y finalmente se logró realizar una extracción {tipoExtraccion} de su contenido con éxito.{/}{#tipoSeguridad!=“ninguna”} poseía {tipoSeguridad}, sin embargo, {#desbloqueo==“no”} el software no ofrecía extracciones con esta seguridad activa, por lo tanto no se logró realizar ninguna tarea técnica.{/}{#desbloqueo==“si”} el software ofrecía extracciones con esta seguridad activa y finalmente se logró realizar una extracción {tipoExtraccion} de su contenido con éxito.{/}{/}{/}{/}{#encendido==”no”} se procedió a conectarla a un cargador de este Laboratorio, observando que la misma no enciende. {observacionEncendido}.{/} La totalidad de las extracciones fueron alojadas en el servidor de este laboratorio de informática forense.</w:t>
       </w:r>
       <w:r>
         <w:rPr>
@@ -677,7 +677,7 @@
           <w:szCs w:val="28"/>
           <w:rtl w:val="0"/>
         </w:rPr>
-        <w:t xml:space="preserve">Un (01) pendrive marca {marca}, {modelo}, de {almacenamiento}GB de capacidad. Respecto del mismo se informa que se procedió a conectarlo a un bloqueador de escrituras a los fines de realizar una adquisición forense de su contenido a través del software Tableau Imager.{#extraccion==”si”} Se informa que la misma finalizó de forma exitosa y fue alojada en el servidor de este laboratorio de informática forense. Se adjunta su correspondiente reporte de copiado junto a la presente acta.</w:t>
+        <w:t xml:space="preserve">Un (01) pendrive marca {marca}, {modelo}, de {almacenamiento}GB de capacidad.{#elementoFallado==”si”} {observacionFalla}{/}{#elementoFallado==”no”} Respecto del mismo se informa que se procedió a conectarlo a un bloqueador de escrituras a los fines de realizar una adquisición forense de su contenido a través del software Tableau Imager.{#extraccion==”si”} Se informa que la misma finalizó de forma exitosa y fue alojada en el servidor de este laboratorio de informática forense. Se adjunta su correspondiente reporte de copiado junto a la presente acta.</w:t>
       </w:r>
       <w:r>
         <w:rPr>
@@ -715,7 +715,7 @@
           <w:szCs w:val="28"/>
           <w:rtl w:val="0"/>
         </w:rPr>
-        <w:t xml:space="preserve">{/}{/}</w:t>
+        <w:t xml:space="preserve">{/}{/}{/}</w:t>
       </w:r>
     </w:p>
     <w:p>
@@ -910,7 +910,25 @@
           <w:szCs w:val="28"/>
           <w:rtl w:val="0"/>
         </w:rPr>
-        <w:t xml:space="preserve">Respecto del equipo de telefonía celular, luego de brindarle energía y encenderlo, se procedió a realizar una tarea técnica utilizando el software forense aportado por la empresa {herramientaSoft}</w:t>
+        <w:t xml:space="preserve">Respecto del equipo de telefonía celular, </w:t>
+      </w:r>
+      <w:r>
+        <w:rPr>
+          <w:rFonts w:ascii="Calibri" w:cs="Calibri" w:eastAsia="Calibri" w:hAnsi="Calibri"/>
+          <w:sz w:val="28"/>
+          <w:szCs w:val="28"/>
+          <w:rtl w:val="0"/>
+        </w:rPr>
+        <w:t xml:space="preserve">{#encendido==”si”} </w:t>
+      </w:r>
+      <w:r>
+        <w:rPr>
+          <w:rFonts w:ascii="Calibri" w:cs="Calibri" w:eastAsia="Calibri" w:hAnsi="Calibri"/>
+          <w:sz w:val="28"/>
+          <w:szCs w:val="28"/>
+          <w:rtl w:val="0"/>
+        </w:rPr>
+        <w:t xml:space="preserve">luego de brindarle energía y encenderla,{#elementoFallado==”si”} {observacionFalla}{/}{#elementoFallado==”no”} se procedió a realizar una tarea técnica utilizando el software forense aportado por la empresa {herramientaSoft}</w:t>
       </w:r>
       <w:r>
         <w:rPr>
@@ -929,7 +947,7 @@
           <w:szCs w:val="28"/>
           <w:rtl w:val="0"/>
         </w:rPr>
-        <w:t xml:space="preserve"> Conforme a la marca y modelo del celular a peritar y su versión de seguridad se pudo advertir  qué el mismo{#tipoSeguridad==”ninguna”} no poseía bloqueo, por lo tanto, el software ofrecía extracciones y finalmente se logró realizar una extracción {tipoExtraccion} de su contenido con éxito.{/}{#tipoSeguridad!=“ninguna”} poseía {tipoSeguridad}, sin embargo, {#desbloqueo==“no”} el software no ofrecía extracciones con esta seguridad activa, por lo tanto no se logró realizar ninguna tarea técnica.{/}{#desbloqueo==“si”} el software ofrecía extracciones con esta seguridad activa y finalmente se logró realizar una extracción {tipoExtraccion} de su contenido con éxito.{/}{/} La totalidad de las extracciones fueron alojadas en el servidor de este laboratorio de informática forense.</w:t>
+        <w:t xml:space="preserve"> Conforme a la marca, modelo y su versión de seguridad se pudo advertir  qué el mismo{#tipoSeguridad==”ninguna”} no poseía bloqueo, por lo tanto, el software ofrecía extracciones y finalmente se logró realizar una extracción {tipoExtraccion} de su contenido con éxito.{/}{#tipoSeguridad!=“ninguna”} poseía {tipoSeguridad}, sin embargo, {#desbloqueo==“no”} el software no ofrecía extracciones con esta seguridad activa, por lo tanto no se logró realizar ninguna tarea técnica.{/}{#desbloqueo==“si”} el software ofrecía extracciones con esta seguridad activa y finalmente se logró realizar una extracción {tipoExtraccion} de su contenido con éxito.{/}{/}{/}{/}{#encendido==”no”} se procedió a conectarla a un cargador de este Laboratorio, observando que la misma no enciende. {observacionEncendido}.{/} La totalidad de las extracciones fueron alojadas en el servidor de este laboratorio de informática forense.</w:t>
       </w:r>
       <w:r>
         <w:rPr>
@@ -948,7 +966,16 @@
           <w:szCs w:val="28"/>
           <w:rtl w:val="0"/>
         </w:rPr>
-        <w:t xml:space="preserve"> {/}{/}{/efectos}</w:t>
+        <w:t xml:space="preserve">{/}</w:t>
+      </w:r>
+      <w:r>
+        <w:rPr>
+          <w:rFonts w:ascii="Calibri" w:cs="Calibri" w:eastAsia="Calibri" w:hAnsi="Calibri"/>
+          <w:sz w:val="28"/>
+          <w:szCs w:val="28"/>
+          <w:rtl w:val="0"/>
+        </w:rPr>
+        <w:t xml:space="preserve">{/}{/efectos}</w:t>
       </w:r>
     </w:p>
     <w:p>
@@ -1122,28 +1149,14 @@
     </w:p>
     <w:p>
       <w:pPr>
+        <w:spacing w:line="360" w:lineRule="auto"/>
         <w:jc w:val="both"/>
         <w:rPr>
           <w:rFonts w:ascii="Calibri" w:cs="Calibri" w:eastAsia="Calibri" w:hAnsi="Calibri"/>
-          <w:sz w:val="28"/>
-          <w:szCs w:val="28"/>
-        </w:rPr>
-      </w:pPr>
-      <w:r>
-        <w:rPr>
-          <w:rtl w:val="0"/>
-        </w:rPr>
-      </w:r>
-    </w:p>
-    <w:p>
-      <w:pPr>
-        <w:jc w:val="both"/>
-        <w:rPr>
-          <w:rFonts w:ascii="Calibri" w:cs="Calibri" w:eastAsia="Calibri" w:hAnsi="Calibri"/>
-          <w:sz w:val="28"/>
-          <w:szCs w:val="28"/>
-        </w:rPr>
-      </w:pPr>
+        </w:rPr>
+      </w:pPr>
+      <w:bookmarkStart w:colFirst="0" w:colLast="0" w:name="_heading=h.vbq7guhlvm6f" w:id="12"/>
+      <w:bookmarkEnd w:id="12"/>
       <w:r>
         <w:rPr>
           <w:rtl w:val="0"/>
@@ -1888,7 +1901,7 @@
 
 <file path=customXML/item1.xml><?xml version="1.0" encoding="utf-8"?>
 <go:gDocsCustomXmlDataStorage xmlns:go="http://customooxmlschemas.google.com/" xmlns:r="http://schemas.openxmlformats.org/officeDocument/2006/relationships" uri="GoogleDocsCustomDataVersion1">
-  <go:docsCustomData xmlns:go="http://customooxmlschemas.google.com/" roundtripDataSignature="AMtx7mjdvdBrnfRTAvtIPCct52E2tB2wzg==">AMUW2mVHUE5MoYTNVCV2bWGD5SKmcqWlj3eRhm2x77H6A4VhJLI85HvQL5Ju9yHvi6q40UEyRkYrSEyHDRbydEcjM+zbHCkVetkE7Q0EaNDk8lcM4wbi3DqVL562vbfdoVkdZl7T/TNGvCZYdQCJFeEOqyJd/TeZHk01+05eW25QCcG2USG73ecNc+HhOVZkwKLn4q41Nv5bvQzDNFXoqHp8Q9mBr25mhbugkLVYPFPNx8pSPKpx40777Jq3fl6zVrlihuC803080XD6yEITHqN5EUgU8aoQqqtyMeqq6H7CikHjrD2MBIGs96QrFeNcjqF7gh0il0hYjd/JFNYm85yLhoGiGzfuTRDB6nz9X85KsmkN16csY6z0GZTsLMK4I45C4BEOzWi2VwbhWH/ekQ+EcWtsUO8MUA==</go:docsCustomData>
+  <go:docsCustomData xmlns:go="http://customooxmlschemas.google.com/" roundtripDataSignature="AMtx7miv985oAnWUuDiu9+OyoQ1kaTdnqA==">AMUW2mW6jcZSAsGDjEM27Mshn4kDPpLuJfki7+Y1ORjEGgOEqz/UoNTMBwcJS+qsYIocLO5W4GNLsIB6BhNPGeKG0uOVNPKkKWoxGUM9pLJUDcTyoDdsyRhk2phHSQ9aKsiFxzklzG9WPWFxPytfHOafSTOXN/2bAFMeV+3AXCOjhMx55+jyeqOfNtiC3IK+d7j8+KwIjpEYVkKlR3SoEJotJhKr/sL1KrqAU3izW1IFmI1QyoXbee1V+IFbEljRubWhypBx4kv/0hu2h4LnZp1Hc/V+mi1Tl60o5gBzPm1iNLqIut+0u7c98CZp3sHHJ75bsEOY9GNwUC+iM4L4FOoSJr5clCkIP6/CGmIU2BW5t128hAkReQHt9xPGJvdDzkkqWl1/x1BHXcQVfwFrxRS6xjU2tnDS5eDopes7+JizjINqNw/Pi+8=</go:docsCustomData>
 </go:gDocsCustomXmlDataStorage>
 </file>
 

</xml_diff>

<commit_message>
demo con sam corrections
</commit_message>
<xml_diff>
--- a/src/Assets/template.docx
+++ b/src/Assets/template.docx
@@ -573,7 +573,7 @@
           <w:szCs w:val="26"/>
           <w:rtl w:val="0"/>
         </w:rPr>
-        <w:t xml:space="preserve">{#tipoDeElemento==“pc”}Un (01) gabinete, color </w:t>
+        <w:t xml:space="preserve">{#tipoDeElemento==“gabinete”}Un (01) gabinete, color </w:t>
       </w:r>
       <w:r>
         <w:rPr>
@@ -2041,7 +2041,7 @@
 
 <file path=customXML/item1.xml><?xml version="1.0" encoding="utf-8"?>
 <go:gDocsCustomXmlDataStorage xmlns:go="http://customooxmlschemas.google.com/" xmlns:r="http://schemas.openxmlformats.org/officeDocument/2006/relationships" uri="GoogleDocsCustomDataVersion1">
-  <go:docsCustomData xmlns:go="http://customooxmlschemas.google.com/" roundtripDataSignature="AMtx7mhH1wsBuyMLYNmBJbXgAJxki5sZHg==">AMUW2mVbMaEvX/pNM2Izo23jD3JzDAPZTaQ7tQVIgFfNuM16pbeDGeqkwATbzq7JqNB94OQmaOYND26D+bohlQmK5Fnq00rhqiowirOyWXL4tWw+cmc525rs0Wl2iolbvzVaAGOJmKQWrcZ+iBbsEpdJs7OAym/Sjr4H4dqoMuW+s05lDHlM41giWxchEwaZnFz5fwVdAYe2jwlsX/a3RhBSSRvxPYu8qmHZEHfCNmAy9lUsxxyxI61gFnA9LSwZ37r8+uG95xN29+VuBVJ70aLTchXrwNgGkyWm6zp+y8cql5yvYmhe0dbJUdGjRtB8o3A+cyUjaz9dtzL7wjhh872Zr0WrLFZWh19RbUM+EAvV/H7PxB3sNGtt/QfeNOtsqBUX0diBgpfa</go:docsCustomData>
+  <go:docsCustomData xmlns:go="http://customooxmlschemas.google.com/" roundtripDataSignature="AMtx7mhH1wsBuyMLYNmBJbXgAJxki5sZHg==">AMUW2mX6S7HFb1/QCyVhXs5xoHgoQuNzzdR3k83SqifAI94dBXZrHQJp5u+FBvEclZOB8w5G2NS87riMRvkJMQuC3nRBSQarg+OSRCpFWkbLA/oBVJTQcUYLu6j57qhV+FAzkYEDjK5ZMPH5oi1rcLGENgpYEMcEAF4mKYqoy2lm77AX3/iAUiKpAdaEALKQ10p7sqU7tGUI1RKzvDnQ9fqpasV+U+GIlEvWAmT3c9HQeuspBUNk3n3oCExFUr48qcHyXtqC9tTLENKxvzRcLZprVekK88TNgEoI2FcUg9biWxB2mwa4381m8dZ6R9Vm6dSSzP1UXe3AGoizB3UQjk20pig1aSKeDWzUeAqQM28ZEqhdlnbUyUKMe74uv5AL24wr+sNORJFY</go:docsCustomData>
 </go:gDocsCustomXmlDataStorage>
 </file>
 

</xml_diff>

<commit_message>
update template and change position
</commit_message>
<xml_diff>
--- a/src/Assets/template.docx
+++ b/src/Assets/template.docx
@@ -21,7 +21,7 @@
           <w:szCs w:val="26"/>
           <w:rtl w:val="0"/>
         </w:rPr>
-        <w:t xml:space="preserve">En la Ciudad Autónoma de Buenos Aires, a los {dias} días del mes de {mes} del año {anio}, siendo las {hora}hs, en la sede del Cuerpo de Investigaciones Judiciales del Ministerio Publico Fiscal, sito en calle Chacabuco N° 151 de esta ciudad,{#encabezadoFlag=="MPF/DEN"} se procede a actuar de conformidad a lo solicitado por la </w:t>
+        <w:t xml:space="preserve">En la Ciudad Autónoma de Buenos Aires, a los {dias} días del mes de {mes} del año {anio}, siendo las {hora}hs, en la sede del Cuerpo de Investigaciones Judiciales del Ministerio Público Fiscal, sito en calle Chacabuco N° 151 de esta ciudad,{#encabezadoFlag=="MPF/DEN"} se procede a actuar de conformidad a lo solicitado por la </w:t>
       </w:r>
       <w:r>
         <w:rPr>
@@ -387,7 +387,7 @@
           <w:szCs w:val="26"/>
           <w:rtl w:val="0"/>
         </w:rPr>
-        <w:t xml:space="preserve">Un (01) {tipoDeDisco} suelto,{#marca==””} sin marca visible{/}{#marca!=””} marca {marca}{/},{#modelo==””} sin modelo visible{/}{#modelo!=””} modelo {modelo}{/},{#serialNumber==“”} Sin S/N visible{/}{#serialNumber!=“”} con S/N: {serialNumber}{/}, de {almacenamiento} GB de capacidad. Respecto de este elemento, se procedió a realizar una tarea técnica utilizando el software forense aportado por la empresa {herramientaSoft}, a los fines de realizar una adquisición forense de su contenido{#estado==”completo”} la cual finalizó de manera exitosa y fue alojada en el servidor de este laboratorio. Se adjunta su correspondiente reporte de copiado junto a la presente acta.</w:t>
+        <w:t xml:space="preserve">Un (01) {tipoDeDisco} suelto,{#marca==””} sin marca visible{/}{#marca!=””} marca {marca}{/},{#modelo==””} sin modelo visible{/}{#modelo!=””} modelo {modelo}{/},{#serialNumber==“”} Sin S/N visible{/}{#serialNumber!=“”} con S/N: {serialNumber}{/}, de {almacenamiento} de capacidad. Respecto de este elemento, se procedió a realizar una tarea técnica utilizando el software forense aportado por la empresa {herramientaSoft}, a los fines de realizar una adquisición forense de su contenido{#estado==”completo”} la cual finalizó de manera exitosa y fue alojada en el servidor de este laboratorio. Se adjunta su correspondiente reporte de copiado junto a la presente acta.</w:t>
       </w:r>
       <w:r>
         <w:rPr>
@@ -513,7 +513,7 @@
           <w:szCs w:val="26"/>
           <w:rtl w:val="0"/>
         </w:rPr>
-        <w:t xml:space="preserve">Un (01) {tipoDeDisco},{#marca==””} sin marca visible{/}{#marca!=””} marca {marca}{/},{#modelo==””} sin modelo visible{/}{#modelo!=””} modelo {modelo}{/},{#serialNumber==“”} Sin S/N visible{/},{#serialNumber!=“”} con S/N: {serialNumber}{/}, de {almacenamiento} GB de capacidad. Respecto de este elemento, se procedió a realizar una tarea técnica utilizando el software forense aportado por la empresa {herramientaSoftDisco}, a los fines de realizar una adquisición forense de su contenido{#estadoDisco==”completo”} la cual finalizó de manera exitosa y fue alojada en el servidor de este laboratorio. Se adjunta su correspondiente reporte de copiado junto a la presente acta.</w:t>
+        <w:t xml:space="preserve">Un (01) {tipoDeDisco},{#marca==””} sin marca visible{/}{#marca!=””} marca {marca}{/},{#modelo==””} sin modelo visible{/}{#modelo!=””} modelo {modelo}{/},{#serialNumber==“”} Sin S/N visible{/},{#serialNumber!=“”} con S/N: {serialNumber}{/}, de {almacenamiento}  de capacidad. Respecto de este elemento, se procedió a realizar una tarea técnica utilizando el software forense aportado por la empresa {herramientaSoftDisco}, a los fines de realizar una adquisición forense de su contenido{#estadoDisco==”completo”} la cual finalizó de manera exitosa y fue alojada en el servidor de este laboratorio. Se adjunta su correspondiente reporte de copiado junto a la presente acta.</w:t>
       </w:r>
       <w:r>
         <w:rPr>
@@ -651,7 +651,7 @@
           <w:szCs w:val="26"/>
           <w:rtl w:val="0"/>
         </w:rPr>
-        <w:t xml:space="preserve">Un (01) {tipoDeDisco},{#marca==””} sin marca visible{/}{#marca!=””} marca {marca}{/},{#modelo==””} sin modelo visible{/}{#modelo!=””} modelo {modelo}{/},{#serialNumber==“”} Sin S/N visible,{/}{#serialNumber!=“”} con S/N: {serialNumber},{/} de {almacenamiento} GB de capacidad. Respecto de este elemento, se procedió a realizar una tarea técnica utilizando el software forense aportado por la empresa {herramientaSoftDisco}, a los fines de realizar una adquisición forense de su contenido{#estadoDisco==”completo”} la cual finalizó de manera exitosa y fue alojada en el servidor de este laboratorio. Se adjunta su correspondiente reporte de copiado junto a la presente acta.</w:t>
+        <w:t xml:space="preserve">Un (01) {tipoDeDisco},{#marca==””} sin marca visible{/}{#marca!=””} marca {marca}{/},{#modelo==””} sin modelo visible{/}{#modelo!=””} modelo {modelo}{/},{#serialNumber==“”} Sin S/N visible,{/}{#serialNumber!=“”} con S/N: {serialNumber},{/} de {almacenamiento} de capacidad. Respecto de este elemento, se procedió a realizar una tarea técnica utilizando el software forense aportado por la empresa {herramientaSoftDisco}, a los fines de realizar una adquisición forense de su contenido{#estadoDisco==”completo”} la cual finalizó de manera exitosa y fue alojada en el servidor de este laboratorio. Se adjunta su correspondiente reporte de copiado junto a la presente acta.</w:t>
       </w:r>
       <w:r>
         <w:rPr>
@@ -794,7 +794,7 @@
           <w:szCs w:val="26"/>
           <w:rtl w:val="0"/>
         </w:rPr>
-        <w:t xml:space="preserve"> Conforme a la marca, modelo y su versión de seguridad se pudo advertir  qué el mismo{#tipoSeguridad==”ninguna”} no poseía bloqueo, por lo tanto, el software ofrecía extracciones y finalmente se logró realizar una extracción {tipoExtraccion} de su contenido con éxito.{/}{#tipoSeguridad!=“ninguna”} poseía {tipoSeguridad}, sin embargo, {#desbloqueo==“no”} el software no ofrecía extracciones con esta seguridad activa, por lo tanto no se logró realizar ninguna tarea técnica.{/}{#desbloqueo==“si”} el software ofrecía extracciones con esta seguridad activa y finalmente se logró realizar una extracción {tipoExtraccion} de su contenido con éxito.{/}{/}{/}{/}{#encendido==”no”} se procedió a conectarla a un cargador de este Laboratorio, observando que la misma no enciende, {observacionEncendido}, por lo que no se adopta temperamento alguno sobre el elemento.{/}{#Sims.length!=0}{#Sims} Una tarjeta SIM{#empresaSim==””} sin empresa visible,{/}{#empresaSim!=””} {empresaSim}{/}, Nº{#serialSim==””} no visible{/}.{#serialSim!=””} {serialSim}{/}. Respecto de su tarjeta SIM,{#tipoExtraccionSim==”ninguna”} no se logró realizar ninguna tarea técnica.{/}{#tipoExtraccionSim!=“ninguna”} se logró realizar una extracción {tipoExtraccionSim} de su contenido de manera exitosa.{/}{/Sims}{/}{#Sds.length!=0}{#Sds} Una tarjeta micro SD,{#marca==””} sin marca visible{/},{#marca!=””} marca {marca}{/},{#modelo==””} sin modelo visible{/},{#modelo!=””} modelo {modelo}{/}, de {almacenamiento} GB. Respecto de su tarjeta micro SD de {almacenamiento} GB,{#tipoExtraccionSd==”ninguna”} no se logró realizar ninguna tarea técnica.{/}{#tipoExtraccionSd!=“ninguna”} se logró realizar una extracción {tipoExtraccionSd} de su contenido de manera exitosa.{/}{/Sds}{/} La totalidad de las extracciones fueron alojadas en el servidor de este laboratorio de informática forense.</w:t>
+        <w:t xml:space="preserve"> Conforme a la marca, modelo y su versión de seguridad se pudo advertir  qué el mismo{#tipoSeguridad==”ninguna”} no poseía bloqueo, por lo tanto, el software ofrecía extracciones y finalmente se logró realizar una extracción {tipoExtraccion} de su contenido con éxito.{/}{#tipoSeguridad!=“ninguna”} poseía {tipoSeguridad}, sin embargo, {#desbloqueo==“no”} el software no ofrecía extracciones con esta seguridad activa, por lo tanto no se logró realizar ninguna tarea técnica.{/}{#desbloqueo==“si”} el software ofrecía extracciones con esta seguridad activa y finalmente se logró realizar una extracción {tipoExtraccion} de su contenido con éxito.{/}{/}{/}{/}{#encendido==”no”} se procedió a conectarla a un cargador de este Laboratorio, observando que la misma no enciende, {observacionEncendido}, por lo que no se adopta temperamento alguno sobre el elemento.{/}{#Sims.length!=0}{#Sims} Una tarjeta SIM{#empresaSim==””} sin empresa visible,{/}{#empresaSim!=””} {empresaSim}{/}, Nº{#serialSim==””} no visible{/}.{#serialSim!=””} {serialSim}{/}. Respecto de su tarjeta SIM,{#tipoExtraccionSim==”ninguna”} no se logró realizar ninguna tarea técnica.{/}{#tipoExtraccionSim!=“ninguna”} se logró realizar una extracción {tipoExtraccionSim} de su contenido de manera exitosa.{/}{/Sims}{/}{#Sds.length!=0}{#Sds} Una tarjeta micro SD,{#marca==””} sin marca visible{/},{#marca!=””} marca {marca}{/},{#modelo==””} sin modelo visible{/},{#modelo!=””} modelo {modelo}{/}, de {almacenamiento}. Respecto de su tarjeta micro SD de {almacenamiento},{#tipoExtraccionSd==”ninguna”} no se logró realizar ninguna tarea técnica.{/}{#tipoExtraccionSd!=“ninguna”} se logró realizar una extracción {tipoExtraccionSd} de su contenido de manera exitosa.{/}{/Sds}{/} La totalidad de las extracciones fueron alojadas en el servidor de este laboratorio de informática forense.</w:t>
       </w:r>
       <w:r>
         <w:rPr>
@@ -840,7 +840,7 @@
           <w:szCs w:val="26"/>
           <w:rtl w:val="0"/>
         </w:rPr>
-        <w:t xml:space="preserve">{#tipoDeElemento==”pendrive”}Un (01) pendrive,{#marca==””} sin marca visible{/}{#marca!=””} marca {marca}{/},{#modelo==””} modelo no visible{/}{#modelo!=””} modelo {modelo}{/},{#serialNumber==“”} Sin S/N visible{/}{#serialNumber!=“”} con S/N: {serialNumber}{/},{#elementoFallado==”si”} tuvo una falla, {observacionFalla}, por lo que no se adopta otro temperamento debido a fallas técnicas del elemento.{/}{#elementoFallado==”no”} de {almacenamiento} GB de almacenamiento. Respecto del mismo se informa que se procedió a conectarlo a un bloqueador de escrituras a los fines de realizar una adquisición forense de su contenido a través del software Tableau Imager.{#extraccion==”si”} Se informa que la misma finalizó de forma exitosa y fue alojada en el servidor de este laboratorio de informática forense. Se adjunta su correspondiente reporte de copiado junto a la presente acta.</w:t>
+        <w:t xml:space="preserve">{#tipoDeElemento==”unidad de almacenamiento flash”}Una (01) Unidad de Almacenamiento Flash,{#marca==””} sin marca visible{/}{#marca!=””} marca {marca}{/},{#modelo==””} sin modelo visible{/}{#modelo!=””} modelo {modelo}{/},{#serialNumber==“”} Sin S/N visible{/}{#serialNumber!=“”} con S/N: {serialNumber}{/},{#elementoFallado==”si”} tuvo una falla, {observacionFalla}, por lo que no se adopta otro temperamento debido a fallas técnicas del elemento.{/}{#elementoFallado==”no”} de {almacenamiento} de almacenamiento. Respecto del mismo se informa que se procedió a conectarlo a un bloqueador de escrituras a los fines de realizar una adquisición forense de su contenido a través del software Tableau Imager.{#extraccion==”si”} Se informa que la misma finalizó de forma exitosa y fue alojada en el servidor de este laboratorio de informática forense. Se adjunta su correspondiente reporte de copiado junto a la presente acta.</w:t>
       </w:r>
       <w:r>
         <w:rPr>
@@ -970,7 +970,7 @@
           <w:szCs w:val="26"/>
           <w:rtl w:val="0"/>
         </w:rPr>
-        <w:t xml:space="preserve">}Un (01) {tipoDeDisco},{#marca==””} sin marca visible{/}{#marca!=””} marca {marca}{/},{#modelo==””} sin modelo visible{/}{#modelo!=””} modelo {modelo}{/},{#serialNumber==“”} Sin S/N visible,{/}{#serialNumber!=“”} con S/N: {serialNumber},{/} de {almacenamiento} GB de capacidad. Respecto de este elemento, se procedió a realizar una tarea técnica utilizando el software forense aportado por la empresa {herramientaSoftDisco}, a los fines de realizar una adquisición forense de su contenido{#estadoDisco==”completo”} la cual finalizó de manera exitosa y fue alojada en el servidor de este laboratorio. Se adjunta su correspondiente reporte de copiado junto a la presente acta.</w:t>
+        <w:t xml:space="preserve">}Un (01) {tipoDeDisco},{#marca==””} sin marca visible{/}{#marca!=””} marca {marca}{/},{#modelo==””} sin modelo visible{/}{#modelo!=””} modelo {modelo}{/},{#serialNumber==“”} Sin S/N visible,{/}{#serialNumber!=“”} con S/N: {serialNumber},{/} de {almacenamiento} de capacidad. Respecto de este elemento, se procedió a realizar una tarea técnica utilizando el software forense aportado por la empresa {herramientaSoftDisco}, a los fines de realizar una adquisición forense de su contenido{#estadoDisco==”completo”} la cual finalizó de manera exitosa y fue alojada en el servidor de este laboratorio. Se adjunta su correspondiente reporte de copiado junto a la presente acta.</w:t>
       </w:r>
       <w:r>
         <w:rPr>
@@ -1085,7 +1085,7 @@
           <w:szCs w:val="26"/>
           <w:rtl w:val="0"/>
         </w:rPr>
-        <w:t xml:space="preserve"> {modelo},{/} de {almacenamiento} GB de almacenamiento. Respecto de la misma,{#tipoExtraccionSd==”ninguna”} no se logró realizar ninguna tarea técnica.{/}{#tipoExtraccionSd!=“ninguna”} se logró realizar una extracción {tipoExtraccionSd} de su contenido de manera exitosa.{/}{/Sds}{/} La totalidad de las extracciones fueron alojadas en el servidor de este laboratorio de informática forense.</w:t>
+        <w:t xml:space="preserve"> {modelo},{/} de {almacenamiento} de almacenamiento. Respecto de la misma,{#tipoExtraccionSd==”ninguna”} no se logró realizar ninguna tarea técnica.{/}{#tipoExtraccionSd!=“ninguna”} se logró realizar una extracción {tipoExtraccionSd} de su contenido de manera exitosa.{/}{/Sds}{/} La totalidad de las extracciones fueron alojadas en el servidor de este laboratorio de informática forense.</w:t>
       </w:r>
       <w:r>
         <w:rPr>
@@ -2041,7 +2041,7 @@
 
 <file path=customXML/item1.xml><?xml version="1.0" encoding="utf-8"?>
 <go:gDocsCustomXmlDataStorage xmlns:go="http://customooxmlschemas.google.com/" xmlns:r="http://schemas.openxmlformats.org/officeDocument/2006/relationships" uri="GoogleDocsCustomDataVersion1">
-  <go:docsCustomData xmlns:go="http://customooxmlschemas.google.com/" roundtripDataSignature="AMtx7mhH1wsBuyMLYNmBJbXgAJxki5sZHg==">AMUW2mX6S7HFb1/QCyVhXs5xoHgoQuNzzdR3k83SqifAI94dBXZrHQJp5u+FBvEclZOB8w5G2NS87riMRvkJMQuC3nRBSQarg+OSRCpFWkbLA/oBVJTQcUYLu6j57qhV+FAzkYEDjK5ZMPH5oi1rcLGENgpYEMcEAF4mKYqoy2lm77AX3/iAUiKpAdaEALKQ10p7sqU7tGUI1RKzvDnQ9fqpasV+U+GIlEvWAmT3c9HQeuspBUNk3n3oCExFUr48qcHyXtqC9tTLENKxvzRcLZprVekK88TNgEoI2FcUg9biWxB2mwa4381m8dZ6R9Vm6dSSzP1UXe3AGoizB3UQjk20pig1aSKeDWzUeAqQM28ZEqhdlnbUyUKMe74uv5AL24wr+sNORJFY</go:docsCustomData>
+  <go:docsCustomData xmlns:go="http://customooxmlschemas.google.com/" roundtripDataSignature="AMtx7mhH1wsBuyMLYNmBJbXgAJxki5sZHg==">AMUW2mWiQR7VNmavXHD+zb2d0WuQmFxfVAYaaRRP9Lfk91+qcnjD4Erf5eLlqGZlUjiL0SVEcXGhmyyEgU0fJuxoljUzeooO8/ra6vNag2rYPOuHoeL85BgfZWHsnXpICndhNd5yZSuniSnbqA7NNKMQt/yxwORWha/2S+INA69s6E84xD32N3AZN0jWLrnHcmeY5jRhz7cA7v+eX8OzOOS4P83j2TjuhT04LShlShNYDFlSGzHN1M+JAdrKMXZ0U39n50W6Fhsvqp8qVoOVsLg7V28sBRZ56krBRMn4da/KfQ3Kq66nlnMI8hTQIlR0+YOs1En9LMH7jukLmyo5fypT5ncO47FYOdfnMxmU7uQFEX9FRm8+gnQaJe/hgcBhpodzPrNYVaar</go:docsCustomData>
 </go:gDocsCustomXmlDataStorage>
 </file>
 

</xml_diff>

<commit_message>
Fix some things and update template
</commit_message>
<xml_diff>
--- a/src/Assets/template.docx
+++ b/src/Assets/template.docx
@@ -387,7 +387,35 @@
           <w:szCs w:val="26"/>
           <w:rtl w:val="0"/>
         </w:rPr>
-        <w:t xml:space="preserve">Un (01) {tipoDeDisco} suelto,{#marca==””} sin marca visible{/}{#marca!=””} marca {marca}{/},{#modelo==””} sin modelo visible{/}{#modelo!=””} modelo {modelo}{/},{#serialNumber==“”} Sin S/N visible{/}{#serialNumber!=“”} con S/N: {serialNumber}{/}, de {almacenamiento} de capacidad. Respecto de este elemento, se procedió a realizar una tarea técnica utilizando el software forense aportado por la empresa {herramientaSoft}, a los fines de realizar una adquisición forense de su contenido{#estado==”completo”} la cual finalizó de manera exitosa y fue alojada en el servidor de este laboratorio. Se adjunta su correspondiente reporte de copiado junto a la presente acta.</w:t>
+        <w:t xml:space="preserve">Un (01) {tipoDeDisco} suelto,{#marca==””} sin marca visible{/}{#marca!=””} marca {marca}{/},{#modelo==””} sin modelo visible{/}{#modelo!=””} modelo {modelo}{/},{#serialNumber==“”} Sin S/N visible{/}{#serialNumber!=“”} con S/N: {serialNumber}{/},{#almacenamiento==””} sin almacenamiento visible{/}{#almacenamiento!=””} de {almacenamiento} de capacidad{/}. Respecto de este elemento,{#elementoFallado==”si”} tuvo una falla, {observacionFalla}, por lo que no se adopta otro temperamento debido a fallas técnicas del elemento.{/}{#elementoFallado==”no”} se procedió a realizar una tarea técnica utilizando el software forense aportado por la empresa {herramientaSoft}</w:t>
+      </w:r>
+      <w:r>
+        <w:rPr>
+          <w:rFonts w:ascii="Calibri" w:cs="Calibri" w:eastAsia="Calibri" w:hAnsi="Calibri"/>
+          <w:b w:val="1"/>
+          <w:sz w:val="26"/>
+          <w:szCs w:val="26"/>
+          <w:rtl w:val="0"/>
+        </w:rPr>
+        <w:t xml:space="preserve">.</w:t>
+      </w:r>
+      <w:r>
+        <w:rPr>
+          <w:rFonts w:ascii="Calibri" w:cs="Calibri" w:eastAsia="Calibri" w:hAnsi="Calibri"/>
+          <w:sz w:val="26"/>
+          <w:szCs w:val="26"/>
+          <w:rtl w:val="0"/>
+        </w:rPr>
+        <w:t xml:space="preserve"> F</w:t>
+      </w:r>
+      <w:r>
+        <w:rPr>
+          <w:rFonts w:ascii="Calibri" w:cs="Calibri" w:eastAsia="Calibri" w:hAnsi="Calibri"/>
+          <w:sz w:val="26"/>
+          <w:szCs w:val="26"/>
+          <w:rtl w:val="0"/>
+        </w:rPr>
+        <w:t xml:space="preserve">inalmente se logró realizar una extracción {tipoExtraccion} de su contenido con éxito.{#estado==”completo”} la cual finalizó de manera exitosa y fue alojada en el servidor de este laboratorio. Se adjunta su correspondiente reporte de copiado junto a la presente acta.</w:t>
       </w:r>
       <w:r>
         <w:rPr>
@@ -425,7 +453,7 @@
           <w:szCs w:val="26"/>
           <w:rtl w:val="0"/>
         </w:rPr>
-        <w:t xml:space="preserve">{/}{/}</w:t>
+        <w:t xml:space="preserve">{/}{/}{/}</w:t>
       </w:r>
       <w:r>
         <w:rPr>
@@ -513,7 +541,26 @@
           <w:szCs w:val="26"/>
           <w:rtl w:val="0"/>
         </w:rPr>
-        <w:t xml:space="preserve">Un (01) {tipoDeDisco},{#marca==””} sin marca visible{/}{#marca!=””} marca {marca}{/},{#modelo==””} sin modelo visible{/}{#modelo!=””} modelo {modelo}{/},{#serialNumber==“”} Sin S/N visible{/},{#serialNumber!=“”} con S/N: {serialNumber}{/}, de {almacenamiento}  de capacidad. Respecto de este elemento, se procedió a realizar una tarea técnica utilizando el software forense aportado por la empresa {herramientaSoftDisco}, a los fines de realizar una adquisición forense de su contenido{#estadoDisco==”completo”} la cual finalizó de manera exitosa y fue alojada en el servidor de este laboratorio. Se adjunta su correspondiente reporte de copiado junto a la presente acta.</w:t>
+        <w:t xml:space="preserve">Un (01) {tipoDeDisco},{#marca==””} sin marca visible{/}{#marca!=””} marca {marca}{/},{#modelo==””} sin modelo visible{/}{#modelo!=””} modelo {modelo}{/},{#serialNumber==“”} Sin S/N visible{/}{#serialNumber!=“”} con S/N: {serialNumber}{/},{#almacenamiento==””} sin almacenamiento visible{/}{#almacenamiento!=””} de {almacenamiento} de capacidad{/}. Respecto de este elemento,{#discoFallado==”si”} tuvo una falla, {observacionFallaDisco}, por lo que no se adopta otro temperamento debido a fallas técnicas del elemento.{/}{#discoFallado==”no”} se procedió a realizar una tarea técnica utilizando el software forense aportado por la empresa {herramientaSoftDisco}</w:t>
+      </w:r>
+      <w:r>
+        <w:rPr>
+          <w:rFonts w:ascii="Calibri" w:cs="Calibri" w:eastAsia="Calibri" w:hAnsi="Calibri"/>
+          <w:b w:val="1"/>
+          <w:sz w:val="26"/>
+          <w:szCs w:val="26"/>
+          <w:rtl w:val="0"/>
+        </w:rPr>
+        <w:t xml:space="preserve">.</w:t>
+      </w:r>
+      <w:r>
+        <w:rPr>
+          <w:rFonts w:ascii="Calibri" w:cs="Calibri" w:eastAsia="Calibri" w:hAnsi="Calibri"/>
+          <w:sz w:val="26"/>
+          <w:szCs w:val="26"/>
+          <w:rtl w:val="0"/>
+        </w:rPr>
+        <w:t xml:space="preserve"> Finalmente se logró realizar una extracción {tipoExtraccionDisco} de su contenido con éxito.{#estado==”completo”} la cual finalizó de manera exitosa y fue alojada en el servidor de este laboratorio. Se adjunta su correspondiente reporte de copiado junto a la presente acta.</w:t>
       </w:r>
       <w:r>
         <w:rPr>
@@ -532,7 +579,7 @@
           <w:szCs w:val="26"/>
           <w:rtl w:val="0"/>
         </w:rPr>
-        <w:t xml:space="preserve">{/}{#estadoDisco==”en proceso”}. Se informa que la misma arroja gran cantidad de horas para su finalización, por lo que se deja realizando de forma automatizada a puertas cerradas, para ingreso a la sala de duplicación solo por personal autorizado.</w:t>
+        <w:t xml:space="preserve">{/}{#estado==”en proceso”}. Se informa que la misma arroja gran cantidad de horas para su finalización, por lo que se deja realizando de forma automatizada a puertas cerradas, para ingreso a la sala de duplicación solo por personal autorizado.</w:t>
       </w:r>
       <w:r>
         <w:rPr>
@@ -551,7 +598,7 @@
           <w:szCs w:val="26"/>
           <w:rtl w:val="0"/>
         </w:rPr>
-        <w:t xml:space="preserve">{/} {/Discos}{/}{/}</w:t>
+        <w:t xml:space="preserve">{/}{/}</w:t>
       </w:r>
     </w:p>
     <w:p>
@@ -564,7 +611,7 @@
           <w:szCs w:val="26"/>
         </w:rPr>
       </w:pPr>
-      <w:bookmarkStart w:colFirst="0" w:colLast="0" w:name="_heading=h.gkbt0cf6mv0y" w:id="1"/>
+      <w:bookmarkStart w:colFirst="0" w:colLast="0" w:name="_heading=h.qkb6sa1h02no" w:id="1"/>
       <w:bookmarkEnd w:id="1"/>
       <w:r>
         <w:rPr>
@@ -573,63 +620,7 @@
           <w:szCs w:val="26"/>
           <w:rtl w:val="0"/>
         </w:rPr>
-        <w:t xml:space="preserve">{#tipoDeElemento==“gabinete”}Un (01) gabinete, color </w:t>
-      </w:r>
-      <w:r>
-        <w:rPr>
-          <w:rFonts w:ascii="Calibri" w:cs="Calibri" w:eastAsia="Calibri" w:hAnsi="Calibri"/>
-          <w:b w:val="1"/>
-          <w:sz w:val="26"/>
-          <w:szCs w:val="26"/>
-          <w:rtl w:val="0"/>
-        </w:rPr>
-        <w:t xml:space="preserve">XXXXX</w:t>
-      </w:r>
-      <w:r>
-        <w:rPr>
-          <w:rFonts w:ascii="Calibri" w:cs="Calibri" w:eastAsia="Calibri" w:hAnsi="Calibri"/>
-          <w:sz w:val="26"/>
-          <w:szCs w:val="26"/>
-          <w:rtl w:val="0"/>
-        </w:rPr>
-        <w:t xml:space="preserve">,{#marca==””} sin marca visible{/}{#marca!=””} marca {marca}{/},{#modelo==””} sin modelo visible{/}{#modelo!=””} modelo {modelo}{/},{#serialNumber==“”} Sin S/N visible{/}{#serialNumber!=“”} con S/N: {serialNumber}{/}{#</w:t>
-      </w:r>
-      <w:r>
-        <w:rPr>
-          <w:rFonts w:ascii="Calibri" w:cs="Calibri" w:eastAsia="Calibri" w:hAnsi="Calibri"/>
-          <w:sz w:val="26"/>
-          <w:szCs w:val="26"/>
-          <w:rtl w:val="0"/>
-        </w:rPr>
-        <w:t xml:space="preserve">Discos</w:t>
-      </w:r>
-      <w:r>
-        <w:rPr>
-          <w:rFonts w:ascii="Calibri" w:cs="Calibri" w:eastAsia="Calibri" w:hAnsi="Calibri"/>
-          <w:sz w:val="26"/>
-          <w:szCs w:val="26"/>
-          <w:rtl w:val="0"/>
-        </w:rPr>
-        <w:t xml:space="preserve">.length==0}, sin Discos, por lo que no se adopta temperamento alguno sobre el elemento.{/}{#Discos.length!=0}, de su interior se extrae:</w:t>
-      </w:r>
-      <w:r>
-        <w:rPr>
-          <w:rFonts w:ascii="Calibri" w:cs="Calibri" w:eastAsia="Calibri" w:hAnsi="Calibri"/>
-          <w:b w:val="1"/>
-          <w:sz w:val="26"/>
-          <w:szCs w:val="26"/>
-          <w:rtl w:val="0"/>
-        </w:rPr>
-        <w:t xml:space="preserve">---</w:t>
-      </w:r>
-      <w:r>
-        <w:rPr>
-          <w:rFonts w:ascii="Calibri" w:cs="Calibri" w:eastAsia="Calibri" w:hAnsi="Calibri"/>
-          <w:sz w:val="26"/>
-          <w:szCs w:val="26"/>
-          <w:rtl w:val="0"/>
-        </w:rPr>
-        <w:t xml:space="preserve">{#Discos}</w:t>
+        <w:t xml:space="preserve">{/Discos}{/}{/}</w:t>
       </w:r>
     </w:p>
     <w:p>
@@ -642,63 +633,72 @@
           <w:szCs w:val="26"/>
         </w:rPr>
       </w:pPr>
-      <w:bookmarkStart w:colFirst="0" w:colLast="0" w:name="_heading=h.vdl86ixgpufx" w:id="0"/>
-      <w:bookmarkEnd w:id="0"/>
-      <w:r>
-        <w:rPr>
-          <w:rFonts w:ascii="Calibri" w:cs="Calibri" w:eastAsia="Calibri" w:hAnsi="Calibri"/>
-          <w:sz w:val="26"/>
-          <w:szCs w:val="26"/>
-          <w:rtl w:val="0"/>
-        </w:rPr>
-        <w:t xml:space="preserve">Un (01) {tipoDeDisco},{#marca==””} sin marca visible{/}{#marca!=””} marca {marca}{/},{#modelo==””} sin modelo visible{/}{#modelo!=””} modelo {modelo}{/},{#serialNumber==“”} Sin S/N visible,{/}{#serialNumber!=“”} con S/N: {serialNumber},{/} de {almacenamiento} de capacidad. Respecto de este elemento, se procedió a realizar una tarea técnica utilizando el software forense aportado por la empresa {herramientaSoftDisco}, a los fines de realizar una adquisición forense de su contenido{#estadoDisco==”completo”} la cual finalizó de manera exitosa y fue alojada en el servidor de este laboratorio. Se adjunta su correspondiente reporte de copiado junto a la presente acta.</w:t>
-      </w:r>
-      <w:r>
-        <w:rPr>
-          <w:rFonts w:ascii="Calibri" w:cs="Calibri" w:eastAsia="Calibri" w:hAnsi="Calibri"/>
-          <w:b w:val="1"/>
-          <w:sz w:val="26"/>
-          <w:szCs w:val="26"/>
-          <w:rtl w:val="0"/>
-        </w:rPr>
-        <w:t xml:space="preserve">----</w:t>
-      </w:r>
-      <w:r>
-        <w:rPr>
-          <w:rFonts w:ascii="Calibri" w:cs="Calibri" w:eastAsia="Calibri" w:hAnsi="Calibri"/>
-          <w:sz w:val="26"/>
-          <w:szCs w:val="26"/>
-          <w:rtl w:val="0"/>
-        </w:rPr>
-        <w:t xml:space="preserve">{/}{#estadoDisco==”en proceso”}. Se informa que la misma arroja gran cantidad de horas para su finalización, por lo que se deja realizando de forma automatizada a puertas cerradas, para ingreso a la sala de duplicación solo por personal autorizado.</w:t>
-      </w:r>
-      <w:r>
-        <w:rPr>
-          <w:rFonts w:ascii="Calibri" w:cs="Calibri" w:eastAsia="Calibri" w:hAnsi="Calibri"/>
-          <w:b w:val="1"/>
-          <w:sz w:val="26"/>
-          <w:szCs w:val="26"/>
-          <w:rtl w:val="0"/>
-        </w:rPr>
-        <w:t xml:space="preserve">----</w:t>
-      </w:r>
-      <w:r>
-        <w:rPr>
-          <w:rFonts w:ascii="Calibri" w:cs="Calibri" w:eastAsia="Calibri" w:hAnsi="Calibri"/>
-          <w:sz w:val="26"/>
-          <w:szCs w:val="26"/>
-          <w:rtl w:val="0"/>
-        </w:rPr>
-        <w:t xml:space="preserve">{/}{/Discos}{/}</w:t>
-      </w:r>
-      <w:r>
-        <w:rPr>
-          <w:rFonts w:ascii="Calibri" w:cs="Calibri" w:eastAsia="Calibri" w:hAnsi="Calibri"/>
-          <w:sz w:val="26"/>
-          <w:szCs w:val="26"/>
-          <w:rtl w:val="0"/>
-        </w:rPr>
-        <w:t xml:space="preserve">{/}</w:t>
+      <w:bookmarkStart w:colFirst="0" w:colLast="0" w:name="_heading=h.gkbt0cf6mv0y" w:id="2"/>
+      <w:bookmarkEnd w:id="2"/>
+      <w:r>
+        <w:rPr>
+          <w:rFonts w:ascii="Calibri" w:cs="Calibri" w:eastAsia="Calibri" w:hAnsi="Calibri"/>
+          <w:sz w:val="26"/>
+          <w:szCs w:val="26"/>
+          <w:rtl w:val="0"/>
+        </w:rPr>
+        <w:t xml:space="preserve">{#tipoDeElemento==“gabinete”}Un (01) gabinete, color </w:t>
+      </w:r>
+      <w:r>
+        <w:rPr>
+          <w:rFonts w:ascii="Calibri" w:cs="Calibri" w:eastAsia="Calibri" w:hAnsi="Calibri"/>
+          <w:b w:val="1"/>
+          <w:sz w:val="26"/>
+          <w:szCs w:val="26"/>
+          <w:rtl w:val="0"/>
+        </w:rPr>
+        <w:t xml:space="preserve">XXXXX</w:t>
+      </w:r>
+      <w:r>
+        <w:rPr>
+          <w:rFonts w:ascii="Calibri" w:cs="Calibri" w:eastAsia="Calibri" w:hAnsi="Calibri"/>
+          <w:sz w:val="26"/>
+          <w:szCs w:val="26"/>
+          <w:rtl w:val="0"/>
+        </w:rPr>
+        <w:t xml:space="preserve">,{#marca==””} sin marca visible{/}{#marca!=””} marca {marca}{/},{#modelo==””} sin modelo visible{/}{#modelo!=””} modelo {modelo}{/},{#serialNumber==“”} Sin S/N visible{/}{#serialNumber!=“”} con S/N: {serialNumber}{/}{#</w:t>
+      </w:r>
+      <w:r>
+        <w:rPr>
+          <w:rFonts w:ascii="Calibri" w:cs="Calibri" w:eastAsia="Calibri" w:hAnsi="Calibri"/>
+          <w:sz w:val="26"/>
+          <w:szCs w:val="26"/>
+          <w:rtl w:val="0"/>
+        </w:rPr>
+        <w:t xml:space="preserve">Discos</w:t>
+      </w:r>
+      <w:r>
+        <w:rPr>
+          <w:rFonts w:ascii="Calibri" w:cs="Calibri" w:eastAsia="Calibri" w:hAnsi="Calibri"/>
+          <w:sz w:val="26"/>
+          <w:szCs w:val="26"/>
+          <w:rtl w:val="0"/>
+        </w:rPr>
+        <w:t xml:space="preserve">.length==0}, sin Discos, por lo que no se adopta temperamento alguno sobre el elemento.{/}{#Discos.length!=0}, de su interior se extrae:</w:t>
+      </w:r>
+      <w:r>
+        <w:rPr>
+          <w:rFonts w:ascii="Calibri" w:cs="Calibri" w:eastAsia="Calibri" w:hAnsi="Calibri"/>
+          <w:b w:val="1"/>
+          <w:sz w:val="26"/>
+          <w:szCs w:val="26"/>
+          <w:rtl w:val="0"/>
+        </w:rPr>
+        <w:t xml:space="preserve">---</w:t>
+      </w:r>
+      <w:r>
+        <w:rPr>
+          <w:rFonts w:ascii="Calibri" w:cs="Calibri" w:eastAsia="Calibri" w:hAnsi="Calibri"/>
+          <w:sz w:val="26"/>
+          <w:szCs w:val="26"/>
+          <w:rtl w:val="0"/>
+        </w:rPr>
+        <w:t xml:space="preserve">{#Discos}</w:t>
       </w:r>
     </w:p>
     <w:p>
@@ -711,71 +711,16 @@
           <w:szCs w:val="26"/>
         </w:rPr>
       </w:pPr>
-      <w:bookmarkStart w:colFirst="0" w:colLast="0" w:name="_heading=h.eb1dueok7zqb" w:id="2"/>
-      <w:bookmarkEnd w:id="2"/>
-      <w:r>
-        <w:rPr>
-          <w:rFonts w:ascii="Calibri" w:cs="Calibri" w:eastAsia="Calibri" w:hAnsi="Calibri"/>
-          <w:sz w:val="26"/>
-          <w:szCs w:val="26"/>
-          <w:rtl w:val="0"/>
-        </w:rPr>
-        <w:t xml:space="preserve">{#tipoDeElemento==”tablet”}</w:t>
-      </w:r>
-      <w:r>
-        <w:rPr>
-          <w:rFonts w:ascii="Calibri" w:cs="Calibri" w:eastAsia="Calibri" w:hAnsi="Calibri"/>
-          <w:sz w:val="26"/>
-          <w:szCs w:val="26"/>
-          <w:rtl w:val="0"/>
-        </w:rPr>
-        <w:t xml:space="preserve">Una (01) Tablet,</w:t>
-      </w:r>
-      <w:r>
-        <w:rPr>
-          <w:rFonts w:ascii="Calibri" w:cs="Calibri" w:eastAsia="Calibri" w:hAnsi="Calibri"/>
-          <w:sz w:val="26"/>
-          <w:szCs w:val="26"/>
-          <w:rtl w:val="0"/>
-        </w:rPr>
-        <w:t xml:space="preserve">{#marca==””} sin marca visible{/}{#marca!=””} marca {marca}{/},{#modelo==””} sin modelo visible{/}{#modelo!=””} modelo {modelo}{/},{#serialNumber==“”} Sin S/N visible{/}{#serialNumber!=“”} con S/N: {serialNumber}{/}, </w:t>
-      </w:r>
-      <w:r>
-        <w:rPr>
-          <w:rFonts w:ascii="Calibri" w:cs="Calibri" w:eastAsia="Calibri" w:hAnsi="Calibri"/>
-          <w:sz w:val="26"/>
-          <w:szCs w:val="26"/>
-          <w:rtl w:val="0"/>
-        </w:rPr>
-        <w:t xml:space="preserve">color </w:t>
-      </w:r>
-      <w:r>
-        <w:rPr>
-          <w:rFonts w:ascii="Calibri" w:cs="Calibri" w:eastAsia="Calibri" w:hAnsi="Calibri"/>
-          <w:b w:val="1"/>
-          <w:sz w:val="26"/>
-          <w:szCs w:val="26"/>
-          <w:rtl w:val="0"/>
-        </w:rPr>
-        <w:t xml:space="preserve">XXXXX</w:t>
-      </w:r>
-      <w:r>
-        <w:rPr>
-          <w:rFonts w:ascii="Calibri" w:cs="Calibri" w:eastAsia="Calibri" w:hAnsi="Calibri"/>
-          <w:sz w:val="26"/>
-          <w:szCs w:val="26"/>
-          <w:rtl w:val="0"/>
-        </w:rPr>
-        <w:t xml:space="preserve">. Respecto de la misma,{#encendido==”si”} </w:t>
-      </w:r>
-      <w:r>
-        <w:rPr>
-          <w:rFonts w:ascii="Calibri" w:cs="Calibri" w:eastAsia="Calibri" w:hAnsi="Calibri"/>
-          <w:sz w:val="26"/>
-          <w:szCs w:val="26"/>
-          <w:rtl w:val="0"/>
-        </w:rPr>
-        <w:t xml:space="preserve">luego de brindarle energía y encenderla,{#elementoFallado==”si”} tuvo una falla, {observacionFalla}, por lo que no se adopta otro temperamento debido a fallas técnicas del elemento.{/}{#elementoFallado==”no”} se procedió a realizar una tarea técnica utilizando el software forense aportado por la empresa {herramientaSoft}</w:t>
+      <w:bookmarkStart w:colFirst="0" w:colLast="0" w:name="_heading=h.vdl86ixgpufx" w:id="0"/>
+      <w:bookmarkEnd w:id="0"/>
+      <w:r>
+        <w:rPr>
+          <w:rFonts w:ascii="Calibri" w:cs="Calibri" w:eastAsia="Calibri" w:hAnsi="Calibri"/>
+          <w:sz w:val="26"/>
+          <w:szCs w:val="26"/>
+          <w:rtl w:val="0"/>
+        </w:rPr>
+        <w:t xml:space="preserve">Un (01) {tipoDeDisco},{#marca==””} sin marca visible{/}{#marca!=””} marca {marca}{/},{#modelo==””} sin modelo visible{/}{#modelo!=””} modelo {modelo}{/},{#serialNumber==“”} Sin S/N visible{/}{#serialNumber!=“”} con S/N: {serialNumber}{/},{#almacenamiento==””} sin almacenamiento visible{/}{#almacenamiento!=””} de {almacenamiento} de capacidad{/}. Respecto de este elemento,{#discoFallado==”si”} tuvo una falla, {observacionFallaDisco}, por lo que no se adopta otro temperamento debido a fallas técnicas del elemento.{/}{#discoFallado==”no”} se procedió a realizar una tarea técnica utilizando el software forense aportado por la empresa {herramientaSoftDisco}</w:t>
       </w:r>
       <w:r>
         <w:rPr>
@@ -794,7 +739,7 @@
           <w:szCs w:val="26"/>
           <w:rtl w:val="0"/>
         </w:rPr>
-        <w:t xml:space="preserve"> Conforme a la marca, modelo y su versión de seguridad se pudo advertir  qué el mismo{#tipoSeguridad==”ninguna”} no poseía bloqueo, por lo tanto, el software ofrecía extracciones y finalmente se logró realizar una extracción {tipoExtraccion} de su contenido con éxito.{/}{#tipoSeguridad!=“ninguna”} poseía {tipoSeguridad}, sin embargo, {#desbloqueo==“no”} el software no ofrecía extracciones con esta seguridad activa, por lo tanto no se logró realizar ninguna tarea técnica.{/}{#desbloqueo==“si”} el software ofrecía extracciones con esta seguridad activa y finalmente se logró realizar una extracción {tipoExtraccion} de su contenido con éxito.{/}{/}{/}{/}{#encendido==”no”} se procedió a conectarla a un cargador de este Laboratorio, observando que la misma no enciende, {observacionEncendido}, por lo que no se adopta temperamento alguno sobre el elemento.{/}{#Sims.length!=0}{#Sims} Una tarjeta SIM{#empresaSim==””} sin empresa visible,{/}{#empresaSim!=””} {empresaSim}{/}, Nº{#serialSim==””} no visible{/}.{#serialSim!=””} {serialSim}{/}. Respecto de su tarjeta SIM,{#tipoExtraccionSim==”ninguna”} no se logró realizar ninguna tarea técnica.{/}{#tipoExtraccionSim!=“ninguna”} se logró realizar una extracción {tipoExtraccionSim} de su contenido de manera exitosa.{/}{/Sims}{/}{#Sds.length!=0}{#Sds} Una tarjeta micro SD,{#marca==””} sin marca visible{/},{#marca!=””} marca {marca}{/},{#modelo==””} sin modelo visible{/},{#modelo!=””} modelo {modelo}{/}, de {almacenamiento}. Respecto de su tarjeta micro SD de {almacenamiento},{#tipoExtraccionSd==”ninguna”} no se logró realizar ninguna tarea técnica.{/}{#tipoExtraccionSd!=“ninguna”} se logró realizar una extracción {tipoExtraccionSd} de su contenido de manera exitosa.{/}{/Sds}{/} La totalidad de las extracciones fueron alojadas en el servidor de este laboratorio de informática forense.</w:t>
+        <w:t xml:space="preserve"> Finalmente se logró realizar una extracción {tipoExtraccionDisco} de su contenido con éxito.{#estado==”completo”} la cual finalizó de manera exitosa y fue alojada en el servidor de este laboratorio. Se adjunta su correspondiente reporte de copiado junto a la presente acta.</w:t>
       </w:r>
       <w:r>
         <w:rPr>
@@ -813,12 +758,26 @@
           <w:szCs w:val="26"/>
           <w:rtl w:val="0"/>
         </w:rPr>
-        <w:t xml:space="preserve">{/}</w:t>
-      </w:r>
-      <w:r>
-        <w:rPr>
-          <w:rtl w:val="0"/>
-        </w:rPr>
+        <w:t xml:space="preserve">{/}{#estado==”en proceso”}. Se informa que la misma arroja gran cantidad de horas para su finalización, por lo que se deja realizando de forma automatizada a puertas cerradas, para ingreso a la sala de duplicación solo por personal autorizado.</w:t>
+      </w:r>
+      <w:r>
+        <w:rPr>
+          <w:rFonts w:ascii="Calibri" w:cs="Calibri" w:eastAsia="Calibri" w:hAnsi="Calibri"/>
+          <w:b w:val="1"/>
+          <w:sz w:val="26"/>
+          <w:szCs w:val="26"/>
+          <w:rtl w:val="0"/>
+        </w:rPr>
+        <w:t xml:space="preserve">----</w:t>
+      </w:r>
+      <w:r>
+        <w:rPr>
+          <w:rFonts w:ascii="Calibri" w:cs="Calibri" w:eastAsia="Calibri" w:hAnsi="Calibri"/>
+          <w:sz w:val="26"/>
+          <w:szCs w:val="26"/>
+          <w:rtl w:val="0"/>
+        </w:rPr>
+        <w:t xml:space="preserve">{/}{/}</w:t>
       </w:r>
     </w:p>
     <w:p>
@@ -831,7 +790,7 @@
           <w:szCs w:val="26"/>
         </w:rPr>
       </w:pPr>
-      <w:bookmarkStart w:colFirst="0" w:colLast="0" w:name="_heading=h.rg53elgrcdpy" w:id="3"/>
+      <w:bookmarkStart w:colFirst="0" w:colLast="0" w:name="_heading=h.1v7vwaqqd0k8" w:id="3"/>
       <w:bookmarkEnd w:id="3"/>
       <w:r>
         <w:rPr>
@@ -840,45 +799,16 @@
           <w:szCs w:val="26"/>
           <w:rtl w:val="0"/>
         </w:rPr>
-        <w:t xml:space="preserve">{#tipoDeElemento==”unidad de almacenamiento flash”}Una (01) Unidad de Almacenamiento Flash,{#marca==””} sin marca visible{/}{#marca!=””} marca {marca}{/},{#modelo==””} sin modelo visible{/}{#modelo!=””} modelo {modelo}{/},{#serialNumber==“”} Sin S/N visible{/}{#serialNumber!=“”} con S/N: {serialNumber}{/},{#elementoFallado==”si”} tuvo una falla, {observacionFalla}, por lo que no se adopta otro temperamento debido a fallas técnicas del elemento.{/}{#elementoFallado==”no”} de {almacenamiento} de almacenamiento. Respecto del mismo se informa que se procedió a conectarlo a un bloqueador de escrituras a los fines de realizar una adquisición forense de su contenido a través del software Tableau Imager.{#extraccion==”si”} Se informa que la misma finalizó de forma exitosa y fue alojada en el servidor de este laboratorio de informática forense. Se adjunta su correspondiente reporte de copiado junto a la presente acta.</w:t>
-      </w:r>
-      <w:r>
-        <w:rPr>
-          <w:rFonts w:ascii="Calibri" w:cs="Calibri" w:eastAsia="Calibri" w:hAnsi="Calibri"/>
-          <w:b w:val="1"/>
-          <w:sz w:val="26"/>
-          <w:szCs w:val="26"/>
-          <w:rtl w:val="0"/>
-        </w:rPr>
-        <w:t xml:space="preserve">----</w:t>
-      </w:r>
-      <w:r>
-        <w:rPr>
-          <w:rFonts w:ascii="Calibri" w:cs="Calibri" w:eastAsia="Calibri" w:hAnsi="Calibri"/>
-          <w:sz w:val="26"/>
-          <w:szCs w:val="26"/>
-          <w:rtl w:val="0"/>
-        </w:rPr>
-        <w:t xml:space="preserve">{/}{#extraccion==”no”} Se informa que la misma no finalizó de forma exitosa y no se pudo obtener información de este elemento.</w:t>
-      </w:r>
-      <w:r>
-        <w:rPr>
-          <w:rFonts w:ascii="Calibri" w:cs="Calibri" w:eastAsia="Calibri" w:hAnsi="Calibri"/>
-          <w:b w:val="1"/>
-          <w:sz w:val="26"/>
-          <w:szCs w:val="26"/>
-          <w:rtl w:val="0"/>
-        </w:rPr>
-        <w:t xml:space="preserve">----</w:t>
-      </w:r>
-      <w:r>
-        <w:rPr>
-          <w:rFonts w:ascii="Calibri" w:cs="Calibri" w:eastAsia="Calibri" w:hAnsi="Calibri"/>
-          <w:sz w:val="26"/>
-          <w:szCs w:val="26"/>
-          <w:rtl w:val="0"/>
-        </w:rPr>
-        <w:t xml:space="preserve">{/}{/}{/}</w:t>
+        <w:t xml:space="preserve">{/Discos}{/}</w:t>
+      </w:r>
+      <w:r>
+        <w:rPr>
+          <w:rFonts w:ascii="Calibri" w:cs="Calibri" w:eastAsia="Calibri" w:hAnsi="Calibri"/>
+          <w:sz w:val="26"/>
+          <w:szCs w:val="26"/>
+          <w:rtl w:val="0"/>
+        </w:rPr>
+        <w:t xml:space="preserve">{/}</w:t>
       </w:r>
     </w:p>
     <w:p>
@@ -887,12 +817,11 @@
         <w:jc w:val="both"/>
         <w:rPr>
           <w:rFonts w:ascii="Calibri" w:cs="Calibri" w:eastAsia="Calibri" w:hAnsi="Calibri"/>
-          <w:b w:val="1"/>
           <w:sz w:val="26"/>
           <w:szCs w:val="26"/>
         </w:rPr>
       </w:pPr>
-      <w:bookmarkStart w:colFirst="0" w:colLast="0" w:name="_heading=h.4j9xyqd4zej2" w:id="4"/>
+      <w:bookmarkStart w:colFirst="0" w:colLast="0" w:name="_heading=h.eb1dueok7zqb" w:id="4"/>
       <w:bookmarkEnd w:id="4"/>
       <w:r>
         <w:rPr>
@@ -901,7 +830,34 @@
           <w:szCs w:val="26"/>
           <w:rtl w:val="0"/>
         </w:rPr>
-        <w:t xml:space="preserve">{#tipoDeElemento==“notebook”}Un (01) ordenador portátil,{#marca==””} sin marca visible{/}{#marca!=””} marca {marca}{/},{#modelo==””} sin modelo visible{/}{#modelo!=””} modelo {modelo}{/},{#serialNumber==“”} sin S/N visible{/}{#serialNumber!=“”} con S/N: {serialNumber}{/}, color </w:t>
+        <w:t xml:space="preserve">{#tipoDeElemento==”tablet”}</w:t>
+      </w:r>
+      <w:r>
+        <w:rPr>
+          <w:rFonts w:ascii="Calibri" w:cs="Calibri" w:eastAsia="Calibri" w:hAnsi="Calibri"/>
+          <w:sz w:val="26"/>
+          <w:szCs w:val="26"/>
+          <w:rtl w:val="0"/>
+        </w:rPr>
+        <w:t xml:space="preserve">Una (01) Tablet,</w:t>
+      </w:r>
+      <w:r>
+        <w:rPr>
+          <w:rFonts w:ascii="Calibri" w:cs="Calibri" w:eastAsia="Calibri" w:hAnsi="Calibri"/>
+          <w:sz w:val="26"/>
+          <w:szCs w:val="26"/>
+          <w:rtl w:val="0"/>
+        </w:rPr>
+        <w:t xml:space="preserve">{#marca==””} sin marca visible{/}{#marca!=””} marca {marca}{/},{#modelo==””} sin modelo visible{/}{#modelo!=””} modelo {modelo}{/},{#serialNumber==“”} Sin S/N visible{/}{#serialNumber!=“”} con S/N: {serialNumber}{/}, </w:t>
+      </w:r>
+      <w:r>
+        <w:rPr>
+          <w:rFonts w:ascii="Calibri" w:cs="Calibri" w:eastAsia="Calibri" w:hAnsi="Calibri"/>
+          <w:sz w:val="26"/>
+          <w:szCs w:val="26"/>
+          <w:rtl w:val="0"/>
+        </w:rPr>
+        <w:t xml:space="preserve">color </w:t>
       </w:r>
       <w:r>
         <w:rPr>
@@ -920,7 +876,35 @@
           <w:szCs w:val="26"/>
           <w:rtl w:val="0"/>
         </w:rPr>
-        <w:t xml:space="preserve">{#Discos.length==0}, sin Discos, por lo que no se adopta temperamento alguno sobre el elemento.{/}{#Discos.length!=0}, de su interior se extrae:</w:t>
+        <w:t xml:space="preserve">. Respecto de la misma,{#encendido==”si”} </w:t>
+      </w:r>
+      <w:r>
+        <w:rPr>
+          <w:rFonts w:ascii="Calibri" w:cs="Calibri" w:eastAsia="Calibri" w:hAnsi="Calibri"/>
+          <w:sz w:val="26"/>
+          <w:szCs w:val="26"/>
+          <w:rtl w:val="0"/>
+        </w:rPr>
+        <w:t xml:space="preserve">luego de brindarle energía y encenderla,{#elementoFallado==”si”} tuvo una falla, {observacionFalla}, por lo que no se adopta otro temperamento debido a fallas técnicas del elemento.{/}{#elementoFallado==”no”} se procedió a realizar una tarea técnica utilizando el software forense aportado por la empresa {herramientaSoft}</w:t>
+      </w:r>
+      <w:r>
+        <w:rPr>
+          <w:rFonts w:ascii="Calibri" w:cs="Calibri" w:eastAsia="Calibri" w:hAnsi="Calibri"/>
+          <w:b w:val="1"/>
+          <w:sz w:val="26"/>
+          <w:szCs w:val="26"/>
+          <w:rtl w:val="0"/>
+        </w:rPr>
+        <w:t xml:space="preserve">.</w:t>
+      </w:r>
+      <w:r>
+        <w:rPr>
+          <w:rFonts w:ascii="Calibri" w:cs="Calibri" w:eastAsia="Calibri" w:hAnsi="Calibri"/>
+          <w:sz w:val="26"/>
+          <w:szCs w:val="26"/>
+          <w:rtl w:val="0"/>
+        </w:rPr>
+        <w:t xml:space="preserve"> Conforme a la marca, modelo y su versión de seguridad se pudo advertir  qué el mismo{#tipoSeguridad==”ninguna”} no poseía bloqueo, por lo tanto, el software ofrecía extracciones y finalmente se logró realizar una extracción {tipoExtraccion} de su contenido con éxito.{/}{#tipoSeguridad!=“ninguna”} poseía {tipoSeguridad}, sin embargo, {#desbloqueo==“no”} el software no ofrecía extracciones con esta seguridad activa, por lo tanto no se logró realizar ninguna tarea técnica.{/}{#desbloqueo==“si”} el software ofrecía extracciones con esta seguridad activa y finalmente se logró realizar una extracción {tipoExtraccion} de su contenido con éxito.{/}{/}{/}{/}{#encendido==”no”} se procedió a conectarla a un cargador de este Laboratorio, observando que la misma no enciende, {observacionEncendido}, por lo que no se adopta temperamento alguno sobre el elemento.{/}{#Sims.length!=0}{#Sims} Una tarjeta SIM{#empresaSim==””} sin empresa visible,{/}{#empresaSim!=””} {empresaSim}{/}, Nº{#serialSim==””} no visible{/}.{#serialSim!=””} {serialSim}{/}. Respecto de su tarjeta SIM,{#tipoExtraccionSim==”ninguna”} no se logró realizar ninguna tarea técnica.{/}{#tipoExtraccionSim!=“ninguna”} se logró realizar una extracción {tipoExtraccionSim} de su contenido de manera exitosa.{/}{/Sims}{/}{#Sds.length!=0}{#Sds} Una tarjeta micro SD,{#marca==””} sin marca visible{/},{#marca!=””} marca {marca}{/},{#modelo==””} sin modelo visible{/},{#modelo!=””} modelo {modelo}{/}, de {almacenamiento}. Respecto de su tarjeta micro SD de {almacenamiento},{#tipoExtraccionSd==”ninguna”} no se logró realizar ninguna tarea técnica.{/}{#tipoExtraccionSd!=“ninguna”} se logró realizar una extracción {tipoExtraccionSd} de su contenido de manera exitosa.{/}{/Sds}{/} La totalidad de las extracciones fueron alojadas en el servidor de este laboratorio de informática forense.</w:t>
       </w:r>
       <w:r>
         <w:rPr>
@@ -931,6 +915,20 @@
           <w:rtl w:val="0"/>
         </w:rPr>
         <w:t xml:space="preserve">----</w:t>
+      </w:r>
+      <w:r>
+        <w:rPr>
+          <w:rFonts w:ascii="Calibri" w:cs="Calibri" w:eastAsia="Calibri" w:hAnsi="Calibri"/>
+          <w:sz w:val="26"/>
+          <w:szCs w:val="26"/>
+          <w:rtl w:val="0"/>
+        </w:rPr>
+        <w:t xml:space="preserve">{/}</w:t>
+      </w:r>
+      <w:r>
+        <w:rPr>
+          <w:rtl w:val="0"/>
+        </w:rPr>
       </w:r>
     </w:p>
     <w:p>
@@ -943,7 +941,7 @@
           <w:szCs w:val="26"/>
         </w:rPr>
       </w:pPr>
-      <w:bookmarkStart w:colFirst="0" w:colLast="0" w:name="_heading=h.bgcuv9dezm6o" w:id="5"/>
+      <w:bookmarkStart w:colFirst="0" w:colLast="0" w:name="_heading=h.rg53elgrcdpy" w:id="5"/>
       <w:bookmarkEnd w:id="5"/>
       <w:r>
         <w:rPr>
@@ -952,25 +950,7 @@
           <w:szCs w:val="26"/>
           <w:rtl w:val="0"/>
         </w:rPr>
-        <w:t xml:space="preserve">{#</w:t>
-      </w:r>
-      <w:r>
-        <w:rPr>
-          <w:rFonts w:ascii="Calibri" w:cs="Calibri" w:eastAsia="Calibri" w:hAnsi="Calibri"/>
-          <w:sz w:val="26"/>
-          <w:szCs w:val="26"/>
-          <w:rtl w:val="0"/>
-        </w:rPr>
-        <w:t xml:space="preserve">Discos</w:t>
-      </w:r>
-      <w:r>
-        <w:rPr>
-          <w:rFonts w:ascii="Calibri" w:cs="Calibri" w:eastAsia="Calibri" w:hAnsi="Calibri"/>
-          <w:sz w:val="26"/>
-          <w:szCs w:val="26"/>
-          <w:rtl w:val="0"/>
-        </w:rPr>
-        <w:t xml:space="preserve">}Un (01) {tipoDeDisco},{#marca==””} sin marca visible{/}{#marca!=””} marca {marca}{/},{#modelo==””} sin modelo visible{/}{#modelo!=””} modelo {modelo}{/},{#serialNumber==“”} Sin S/N visible,{/}{#serialNumber!=“”} con S/N: {serialNumber},{/} de {almacenamiento} de capacidad. Respecto de este elemento, se procedió a realizar una tarea técnica utilizando el software forense aportado por la empresa {herramientaSoftDisco}, a los fines de realizar una adquisición forense de su contenido{#estadoDisco==”completo”} la cual finalizó de manera exitosa y fue alojada en el servidor de este laboratorio. Se adjunta su correspondiente reporte de copiado junto a la presente acta.</w:t>
+        <w:t xml:space="preserve">{#tipoDeElemento==”unidad de almacenamiento flash”}Una (01) Unidad de Almacenamiento Flash,{#marca==””} sin marca visible{/}{#marca!=””} marca {marca}{/},{#modelo==””} sin modelo visible{/}{#modelo!=””} modelo {modelo}{/},{#serialNumber==“”} Sin S/N visible{/}{#serialNumber!=“”} con S/N: {serialNumber}{/},{#almacenamiento==””} sin almacenamiento visible{/}{#almacenamiento!=””} de {almacenamiento} de almacenamiento{/}.{#elementoFallado==”si”} Tuvo una falla, {observacionFalla}, por lo que no se adopta otro temperamento debido a fallas técnicas del elemento.{/}{#elementoFallado==”no”} Respecto del mismo se informa que se procedió a conectarlo a un bloqueador de escrituras a los fines de realizar una adquisición forense de su contenido a través del software Tableau Imager.{#extraccion==”si”} Se informa que la misma finalizó de forma exitosa y fue alojada en el servidor de este laboratorio de informática forense. Se adjunta su correspondiente reporte de copiado junto a la presente acta.</w:t>
       </w:r>
       <w:r>
         <w:rPr>
@@ -989,7 +969,7 @@
           <w:szCs w:val="26"/>
           <w:rtl w:val="0"/>
         </w:rPr>
-        <w:t xml:space="preserve">{/}{#estadoDisco==”en proceso”}. Se informa que la misma arroja gran cantidad de horas para su finalización, por lo que se deja realizando de forma automatizada a puertas cerradas, para ingreso a la sala de duplicación solo por personal autorizado.</w:t>
+        <w:t xml:space="preserve">{/}{#extraccion==”no”} Se informa que la misma no finalizó de forma exitosa y no se pudo obtener información de este elemento.</w:t>
       </w:r>
       <w:r>
         <w:rPr>
@@ -1008,7 +988,7 @@
           <w:szCs w:val="26"/>
           <w:rtl w:val="0"/>
         </w:rPr>
-        <w:t xml:space="preserve">{/}{/Discos}{/}{/}</w:t>
+        <w:t xml:space="preserve">{/}{/}{/}</w:t>
       </w:r>
     </w:p>
     <w:p>
@@ -1017,11 +997,12 @@
         <w:jc w:val="both"/>
         <w:rPr>
           <w:rFonts w:ascii="Calibri" w:cs="Calibri" w:eastAsia="Calibri" w:hAnsi="Calibri"/>
+          <w:b w:val="1"/>
           <w:sz w:val="26"/>
           <w:szCs w:val="26"/>
         </w:rPr>
       </w:pPr>
-      <w:bookmarkStart w:colFirst="0" w:colLast="0" w:name="_heading=h.zc7v9zxln099" w:id="6"/>
+      <w:bookmarkStart w:colFirst="0" w:colLast="0" w:name="_heading=h.4j9xyqd4zej2" w:id="6"/>
       <w:bookmarkEnd w:id="6"/>
       <w:r>
         <w:rPr>
@@ -1030,62 +1011,26 @@
           <w:szCs w:val="26"/>
           <w:rtl w:val="0"/>
         </w:rPr>
-        <w:t xml:space="preserve">{#tipoDeElemento==“celular”}Un (01) teléfono celular,{#marca==””} sin marca visible{/}{#marca!=””} marca {marca}{/},{#modelo==””} sin modelo visible{/}{#modelo!=””} modelo {modelo}{/},{#imei==“”} IMEI no visible{/}{#imei!==“”} IMEI Nº {imei}{/}. Respecto del equipo de telefonía celular,</w:t>
-      </w:r>
-      <w:r>
-        <w:rPr>
-          <w:rFonts w:ascii="Calibri" w:cs="Calibri" w:eastAsia="Calibri" w:hAnsi="Calibri"/>
-          <w:sz w:val="26"/>
-          <w:szCs w:val="26"/>
-          <w:rtl w:val="0"/>
-        </w:rPr>
-        <w:t xml:space="preserve">{#encendido==”si”}</w:t>
-      </w:r>
-      <w:r>
-        <w:rPr>
-          <w:rFonts w:ascii="Calibri" w:cs="Calibri" w:eastAsia="Calibri" w:hAnsi="Calibri"/>
-          <w:sz w:val="26"/>
-          <w:szCs w:val="26"/>
-          <w:rtl w:val="0"/>
-        </w:rPr>
-        <w:t xml:space="preserve"> luego de brindarle energía y encenderlo,{#elementoFallado==”si”} tuvo una falla, {observacionFalla}, por lo que no se adopta otro temperamento debido a fallas técnicas del elemento.{/}{#elementoFallado==”no”} se procedió a realizar una tarea técnica utilizando el software forense aportado por la empresa {herramientaSoft}</w:t>
-      </w:r>
-      <w:r>
-        <w:rPr>
-          <w:rFonts w:ascii="Calibri" w:cs="Calibri" w:eastAsia="Calibri" w:hAnsi="Calibri"/>
-          <w:b w:val="1"/>
-          <w:sz w:val="26"/>
-          <w:szCs w:val="26"/>
-          <w:rtl w:val="0"/>
-        </w:rPr>
-        <w:t xml:space="preserve">.</w:t>
-      </w:r>
-      <w:r>
-        <w:rPr>
-          <w:rFonts w:ascii="Calibri" w:cs="Calibri" w:eastAsia="Calibri" w:hAnsi="Calibri"/>
-          <w:sz w:val="26"/>
-          <w:szCs w:val="26"/>
-          <w:rtl w:val="0"/>
-        </w:rPr>
-        <w:t xml:space="preserve"> Conforme a la marca, modelo y su versión de seguridad se pudo advertir qué el mismo{#tipoSeguridad==”ninguna”} no poseía bloqueo, por lo tanto, el software ofrecía extracciones y finalmente se logró realizar una extracción {tipoExtraccion} de su contenido con éxito.{/}{#tipoSeguridad!=“ninguna”} poseía {tipoSeguridad}, sin embargo,{#desbloqueo==“no”} el software no ofrecía extracciones con esta seguridad activa, por lo tanto no se logró realizar ninguna tarea técnica.{/}{#desbloqueo==“si”} el software ofrecía extracciones con esta seguridad activa y finalmente se logró realizar una extracción {tipoExtraccion} de su contenido con éxito.{/}{/}{/}{/}{#encendido==”no”} se procedió a conectarlo a un cargador de este Laboratorio, observando que el mismo no enciende, {observacionEncendido}, por lo que no se adopta temperamento alguno sobre el elemento.{/} {#Sims.length!=0}{#Sims} Una tarjeta SIM{#empresaSim==””} sin empresa visible,{/}{#empresaSim!=””} de la empresa {empresaSim}{/} Nº{#serialSim==””} no visible,{/}{#serialSim!=””} {serialSim}.{/} Respecto de su tarjeta SIM,{#tipoExtraccionSim==”ninguna”} no se logró realizar ninguna tarea técnica.{/}{#tipoExtraccionSim!=“ninguna”} se logró realizar una extracción {tipoExtraccionSim} de su contenido de manera exitosa.{/}{/Sims}{/}{#Sds.length!=0}{#Sds} Una tarjeta micro SD,{#marca==””} sin marca visible,{/}{#marca!=””} marca {marca},{/}{#modelo==””} modelo no visible,{/}{#modelo!=””</w:t>
-      </w:r>
-      <w:r>
-        <w:rPr>
-          <w:rFonts w:ascii="Calibri" w:cs="Calibri" w:eastAsia="Calibri" w:hAnsi="Calibri"/>
-          <w:sz w:val="26"/>
-          <w:szCs w:val="26"/>
-          <w:rtl w:val="0"/>
-        </w:rPr>
-        <w:t xml:space="preserve">} modelo</w:t>
-      </w:r>
-      <w:r>
-        <w:rPr>
-          <w:rFonts w:ascii="Calibri" w:cs="Calibri" w:eastAsia="Calibri" w:hAnsi="Calibri"/>
-          <w:sz w:val="26"/>
-          <w:szCs w:val="26"/>
-          <w:rtl w:val="0"/>
-        </w:rPr>
-        <w:t xml:space="preserve"> {modelo},{/} de {almacenamiento} de almacenamiento. Respecto de la misma,{#tipoExtraccionSd==”ninguna”} no se logró realizar ninguna tarea técnica.{/}{#tipoExtraccionSd!=“ninguna”} se logró realizar una extracción {tipoExtraccionSd} de su contenido de manera exitosa.{/}{/Sds}{/} La totalidad de las extracciones fueron alojadas en el servidor de este laboratorio de informática forense.</w:t>
+        <w:t xml:space="preserve">{#tipoDeElemento==“notebook”}Un (01) ordenador portátil,{#marca==””} sin marca visible{/}{#marca!=””} marca {marca}{/},{#modelo==””} sin modelo visible{/}{#modelo!=””} modelo {modelo}{/},{#serialNumber==“”} sin S/N visible{/}{#serialNumber!=“”} con S/N: {serialNumber}{/}, color </w:t>
+      </w:r>
+      <w:r>
+        <w:rPr>
+          <w:rFonts w:ascii="Calibri" w:cs="Calibri" w:eastAsia="Calibri" w:hAnsi="Calibri"/>
+          <w:b w:val="1"/>
+          <w:sz w:val="26"/>
+          <w:szCs w:val="26"/>
+          <w:rtl w:val="0"/>
+        </w:rPr>
+        <w:t xml:space="preserve">XXXXX</w:t>
+      </w:r>
+      <w:r>
+        <w:rPr>
+          <w:rFonts w:ascii="Calibri" w:cs="Calibri" w:eastAsia="Calibri" w:hAnsi="Calibri"/>
+          <w:sz w:val="26"/>
+          <w:szCs w:val="26"/>
+          <w:rtl w:val="0"/>
+        </w:rPr>
+        <w:t xml:space="preserve">{#Discos.length==0}, sin Discos, por lo que no se adopta temperamento alguno sobre el elemento.{/}{#Discos.length!=0}, de su interior se extrae:</w:t>
       </w:r>
       <w:r>
         <w:rPr>
@@ -1096,24 +1041,6 @@
           <w:rtl w:val="0"/>
         </w:rPr>
         <w:t xml:space="preserve">----</w:t>
-      </w:r>
-      <w:r>
-        <w:rPr>
-          <w:rFonts w:ascii="Calibri" w:cs="Calibri" w:eastAsia="Calibri" w:hAnsi="Calibri"/>
-          <w:sz w:val="26"/>
-          <w:szCs w:val="26"/>
-          <w:rtl w:val="0"/>
-        </w:rPr>
-        <w:t xml:space="preserve">{/}</w:t>
-      </w:r>
-      <w:r>
-        <w:rPr>
-          <w:rFonts w:ascii="Calibri" w:cs="Calibri" w:eastAsia="Calibri" w:hAnsi="Calibri"/>
-          <w:sz w:val="26"/>
-          <w:szCs w:val="26"/>
-          <w:rtl w:val="0"/>
-        </w:rPr>
-        <w:t xml:space="preserve">{/}{/efectos}</w:t>
       </w:r>
     </w:p>
     <w:p>
@@ -1126,7 +1053,7 @@
           <w:szCs w:val="26"/>
         </w:rPr>
       </w:pPr>
-      <w:bookmarkStart w:colFirst="0" w:colLast="0" w:name="_heading=h.sz7cxhcg6kc2" w:id="7"/>
+      <w:bookmarkStart w:colFirst="0" w:colLast="0" w:name="_heading=h.bgcuv9dezm6o" w:id="7"/>
       <w:bookmarkEnd w:id="7"/>
       <w:r>
         <w:rPr>
@@ -1135,7 +1062,44 @@
           <w:szCs w:val="26"/>
           <w:rtl w:val="0"/>
         </w:rPr>
-        <w:t xml:space="preserve">{#estado==”cerrada en proceso”}{leyenda}.</w:t>
+        <w:t xml:space="preserve">{#</w:t>
+      </w:r>
+      <w:r>
+        <w:rPr>
+          <w:rFonts w:ascii="Calibri" w:cs="Calibri" w:eastAsia="Calibri" w:hAnsi="Calibri"/>
+          <w:sz w:val="26"/>
+          <w:szCs w:val="26"/>
+          <w:rtl w:val="0"/>
+        </w:rPr>
+        <w:t xml:space="preserve">Discos</w:t>
+      </w:r>
+      <w:r>
+        <w:rPr>
+          <w:rFonts w:ascii="Calibri" w:cs="Calibri" w:eastAsia="Calibri" w:hAnsi="Calibri"/>
+          <w:sz w:val="26"/>
+          <w:szCs w:val="26"/>
+          <w:rtl w:val="0"/>
+        </w:rPr>
+        <w:t xml:space="preserve">}Un (01) {tipoDeDisco},{#marca==””} sin marca visible{/}{#marca!=””} marca {marca}{/},{#modelo==””} sin modelo visible{/}{#modelo!=””} modelo {modelo}{/},{#serialNumber==“”} Sin S/N visible{/}{#serialNumber!=“”} con S/N: {serialNumber}{/},{#almacenamiento==””} sin almacenamiento visible{/}{#almacenamiento!=””} de {almacenamiento} de capacidad{/}. Respecto de este elemento,{#discoFallado==”si”} tuvo una falla, {observacionFallaDisco}, por lo que no se adopta otro temperamento debido a fallas técnicas del elemento.{/}{#discoFallado==”no”} se procedió a realizar una tarea técnica utilizando el software forense aportado por la empresa {herramientaSoftDisco}</w:t>
+      </w:r>
+      <w:r>
+        <w:rPr>
+          <w:rFonts w:ascii="Calibri" w:cs="Calibri" w:eastAsia="Calibri" w:hAnsi="Calibri"/>
+          <w:b w:val="1"/>
+          <w:sz w:val="26"/>
+          <w:szCs w:val="26"/>
+          <w:rtl w:val="0"/>
+        </w:rPr>
+        <w:t xml:space="preserve">.</w:t>
+      </w:r>
+      <w:r>
+        <w:rPr>
+          <w:rFonts w:ascii="Calibri" w:cs="Calibri" w:eastAsia="Calibri" w:hAnsi="Calibri"/>
+          <w:sz w:val="26"/>
+          <w:szCs w:val="26"/>
+          <w:rtl w:val="0"/>
+        </w:rPr>
+        <w:t xml:space="preserve"> Finalmente se logró realizar una extracción {tipoExtraccionDisco} de su contenido con éxito.{#estado==”completo”} la cual finalizó de manera exitosa y fue alojada en el servidor de este laboratorio. Se adjunta su correspondiente reporte de copiado junto a la presente acta.</w:t>
       </w:r>
       <w:r>
         <w:rPr>
@@ -1154,7 +1118,26 @@
           <w:szCs w:val="26"/>
           <w:rtl w:val="0"/>
         </w:rPr>
-        <w:t xml:space="preserve">{/}{#estado==”cerrada”}</w:t>
+        <w:t xml:space="preserve">{/}{#estado==”en proceso”}. Se informa que la misma arroja gran cantidad de horas para su finalización, por lo que se deja realizando de forma automatizada a puertas cerradas, para ingreso a la sala de duplicación solo por personal autorizado.</w:t>
+      </w:r>
+      <w:r>
+        <w:rPr>
+          <w:rFonts w:ascii="Calibri" w:cs="Calibri" w:eastAsia="Calibri" w:hAnsi="Calibri"/>
+          <w:b w:val="1"/>
+          <w:sz w:val="26"/>
+          <w:szCs w:val="26"/>
+          <w:rtl w:val="0"/>
+        </w:rPr>
+        <w:t xml:space="preserve">----</w:t>
+      </w:r>
+      <w:r>
+        <w:rPr>
+          <w:rFonts w:ascii="Calibri" w:cs="Calibri" w:eastAsia="Calibri" w:hAnsi="Calibri"/>
+          <w:sz w:val="26"/>
+          <w:szCs w:val="26"/>
+          <w:rtl w:val="0"/>
+        </w:rPr>
+        <w:t xml:space="preserve">{/}{/}</w:t>
       </w:r>
     </w:p>
     <w:p>
@@ -1167,7 +1150,7 @@
           <w:szCs w:val="26"/>
         </w:rPr>
       </w:pPr>
-      <w:bookmarkStart w:colFirst="0" w:colLast="0" w:name="_heading=h.uibdvvkg7zr" w:id="8"/>
+      <w:bookmarkStart w:colFirst="0" w:colLast="0" w:name="_heading=h.ds04ebvv1jc1" w:id="8"/>
       <w:bookmarkEnd w:id="8"/>
       <w:r>
         <w:rPr>
@@ -1176,54 +1159,7 @@
           <w:szCs w:val="26"/>
           <w:rtl w:val="0"/>
         </w:rPr>
-        <w:t xml:space="preserve">Finalizadas las tareas con los elementos descriptos, se procedió a resguardar los mismos, en una nueva bolsa transparente del CIJ, junto con sus envoltorios y precinto de apertura, cerrada con el </w:t>
-      </w:r>
-      <w:r>
-        <w:rPr>
-          <w:rFonts w:ascii="Calibri" w:cs="Calibri" w:eastAsia="Calibri" w:hAnsi="Calibri"/>
-          <w:b w:val="1"/>
-          <w:sz w:val="26"/>
-          <w:szCs w:val="26"/>
-          <w:rtl w:val="0"/>
-        </w:rPr>
-        <w:t xml:space="preserve">precinto blanco Nº {nroPrecintoBlanco}</w:t>
-      </w:r>
-      <w:r>
-        <w:rPr>
-          <w:rFonts w:ascii="Calibri" w:cs="Calibri" w:eastAsia="Calibri" w:hAnsi="Calibri"/>
-          <w:sz w:val="26"/>
-          <w:szCs w:val="26"/>
-          <w:rtl w:val="0"/>
-        </w:rPr>
-        <w:t xml:space="preserve">.</w:t>
-      </w:r>
-      <w:r>
-        <w:rPr>
-          <w:rFonts w:ascii="Calibri" w:cs="Calibri" w:eastAsia="Calibri" w:hAnsi="Calibri"/>
-          <w:b w:val="1"/>
-          <w:sz w:val="26"/>
-          <w:szCs w:val="26"/>
-          <w:rtl w:val="0"/>
-        </w:rPr>
-        <w:t xml:space="preserve">----</w:t>
-      </w:r>
-      <w:r>
-        <w:rPr>
-          <w:rFonts w:ascii="Calibri" w:cs="Calibri" w:eastAsia="Calibri" w:hAnsi="Calibri"/>
-          <w:sz w:val="26"/>
-          <w:szCs w:val="26"/>
-          <w:rtl w:val="0"/>
-        </w:rPr>
-        <w:t xml:space="preserve">{/}</w:t>
-      </w:r>
-      <w:r>
-        <w:rPr>
-          <w:rFonts w:ascii="Calibri" w:cs="Calibri" w:eastAsia="Calibri" w:hAnsi="Calibri"/>
-          <w:sz w:val="26"/>
-          <w:szCs w:val="26"/>
-          <w:rtl w:val="0"/>
-        </w:rPr>
-        <w:t xml:space="preserve">{/bolsas}</w:t>
+        <w:t xml:space="preserve">{/Discos}{/}{/}</w:t>
       </w:r>
     </w:p>
     <w:p>
@@ -1236,7 +1172,7 @@
           <w:szCs w:val="26"/>
         </w:rPr>
       </w:pPr>
-      <w:bookmarkStart w:colFirst="0" w:colLast="0" w:name="_heading=h.k0zo42cq9c04" w:id="9"/>
+      <w:bookmarkStart w:colFirst="0" w:colLast="0" w:name="_heading=h.zc7v9zxln099" w:id="9"/>
       <w:bookmarkEnd w:id="9"/>
       <w:r>
         <w:rPr>
@@ -1245,7 +1181,90 @@
           <w:szCs w:val="26"/>
           <w:rtl w:val="0"/>
         </w:rPr>
-        <w:t xml:space="preserve">{#observaciones!=null}{observaciones}.{/} </w:t>
+        <w:t xml:space="preserve">{#tipoDeElemento==“celular”}Un (01) teléfono celular,{#marca==””} sin marca visible{/}{#marca!=””} marca {marca}{/},{#modelo==””} sin modelo visible{/}{#modelo!=””} modelo {modelo}{/},{#imei==“”} IMEI no visible{/}{#imei!==“”} IMEI Nº {imei}{/}. Respecto del equipo de telefonía celular,</w:t>
+      </w:r>
+      <w:r>
+        <w:rPr>
+          <w:rFonts w:ascii="Calibri" w:cs="Calibri" w:eastAsia="Calibri" w:hAnsi="Calibri"/>
+          <w:sz w:val="26"/>
+          <w:szCs w:val="26"/>
+          <w:rtl w:val="0"/>
+        </w:rPr>
+        <w:t xml:space="preserve">{#encendido==”si”}</w:t>
+      </w:r>
+      <w:r>
+        <w:rPr>
+          <w:rFonts w:ascii="Calibri" w:cs="Calibri" w:eastAsia="Calibri" w:hAnsi="Calibri"/>
+          <w:sz w:val="26"/>
+          <w:szCs w:val="26"/>
+          <w:rtl w:val="0"/>
+        </w:rPr>
+        <w:t xml:space="preserve"> luego de brindarle energía y encenderlo,{#elementoFallado==”si”} tuvo una falla, {observacionFalla}, por lo que no se adopta otro temperamento debido a fallas técnicas del elemento.{/}{#elementoFallado==”no”} se procedió a realizar una tarea técnica utilizando el software forense aportado por la empresa {herramientaSoft}</w:t>
+      </w:r>
+      <w:r>
+        <w:rPr>
+          <w:rFonts w:ascii="Calibri" w:cs="Calibri" w:eastAsia="Calibri" w:hAnsi="Calibri"/>
+          <w:b w:val="1"/>
+          <w:sz w:val="26"/>
+          <w:szCs w:val="26"/>
+          <w:rtl w:val="0"/>
+        </w:rPr>
+        <w:t xml:space="preserve">.</w:t>
+      </w:r>
+      <w:r>
+        <w:rPr>
+          <w:rFonts w:ascii="Calibri" w:cs="Calibri" w:eastAsia="Calibri" w:hAnsi="Calibri"/>
+          <w:sz w:val="26"/>
+          <w:szCs w:val="26"/>
+          <w:rtl w:val="0"/>
+        </w:rPr>
+        <w:t xml:space="preserve"> Conforme a la marca, modelo y su versión de seguridad se pudo advertir qué el mismo{#tipoSeguridad==”ninguna”} no poseía bloqueo, por lo tanto, el software ofrecía extracciones y finalmente se logró realizar una extracción {tipoExtraccion} de su contenido con éxito.{/}{#tipoSeguridad!=“ninguna”} poseía {tipoSeguridad}, sin embargo,{#desbloqueo==“no”} el software no ofrecía extracciones con esta seguridad activa, por lo tanto no se logró realizar ninguna tarea técnica.{/}{#desbloqueo==“si”} el software ofrecía extracciones con esta seguridad activa y finalmente se logró realizar una extracción {tipoExtraccion} de su contenido con éxito.{/}{/}{/}{/}{#encendido==”no”} se procedió a conectarlo a un cargador de este Laboratorio, observando que el mismo no enciende, {observacionEncendido}, por lo que no se adopta temperamento alguno sobre el elemento.{/} {#Sims.length!=0}{#Sims} Una tarjeta SIM{#empresaSim==””} sin empresa visible,{/}{#empresaSim!=””} de la empresa {empresaSim}{/} Nº{#serialSim==””} no visible,{/}{#serialSim!=””} {serialSim}.{/} Respecto de su tarjeta SIM,{#tipoExtraccionSim==”ninguna”} no se logró realizar ninguna tarea técnica.{/}{#tipoExtraccionSim!=“ninguna”} se logró realizar una extracción {tipoExtraccionSim} de su contenido de manera exitosa.{/}{/Sims}{/}{#Sds.length!=0}{#Sds} Una tarjeta micro SD,{#marca==””} sin marca visible,{/}{#marca!=””} marca {marca},{/}{#modelo==””} modelo no visible,{/}{#modelo!=””</w:t>
+      </w:r>
+      <w:r>
+        <w:rPr>
+          <w:rFonts w:ascii="Calibri" w:cs="Calibri" w:eastAsia="Calibri" w:hAnsi="Calibri"/>
+          <w:sz w:val="26"/>
+          <w:szCs w:val="26"/>
+          <w:rtl w:val="0"/>
+        </w:rPr>
+        <w:t xml:space="preserve">} modelo</w:t>
+      </w:r>
+      <w:r>
+        <w:rPr>
+          <w:rFonts w:ascii="Calibri" w:cs="Calibri" w:eastAsia="Calibri" w:hAnsi="Calibri"/>
+          <w:sz w:val="26"/>
+          <w:szCs w:val="26"/>
+          <w:rtl w:val="0"/>
+        </w:rPr>
+        <w:t xml:space="preserve"> {modelo},{/} de {almacenamiento} de almacenamiento. Respecto de la misma,{#tipoExtraccionSd==”ninguna”} no se logró realizar ninguna tarea técnica.{/}{#tipoExtraccionSd!=“ninguna”} se logró realizar una extracción {tipoExtraccionSd} de su contenido de manera exitosa.{/}{/Sds}{/} La totalidad de las extracciones fueron alojadas en el servidor de este laboratorio de informática forense.</w:t>
+      </w:r>
+      <w:r>
+        <w:rPr>
+          <w:rFonts w:ascii="Calibri" w:cs="Calibri" w:eastAsia="Calibri" w:hAnsi="Calibri"/>
+          <w:b w:val="1"/>
+          <w:sz w:val="26"/>
+          <w:szCs w:val="26"/>
+          <w:rtl w:val="0"/>
+        </w:rPr>
+        <w:t xml:space="preserve">----</w:t>
+      </w:r>
+      <w:r>
+        <w:rPr>
+          <w:rFonts w:ascii="Calibri" w:cs="Calibri" w:eastAsia="Calibri" w:hAnsi="Calibri"/>
+          <w:sz w:val="26"/>
+          <w:szCs w:val="26"/>
+          <w:rtl w:val="0"/>
+        </w:rPr>
+        <w:t xml:space="preserve">{/}</w:t>
+      </w:r>
+      <w:r>
+        <w:rPr>
+          <w:rFonts w:ascii="Calibri" w:cs="Calibri" w:eastAsia="Calibri" w:hAnsi="Calibri"/>
+          <w:sz w:val="26"/>
+          <w:szCs w:val="26"/>
+          <w:rtl w:val="0"/>
+        </w:rPr>
+        <w:t xml:space="preserve">{/}{/efectos}</w:t>
       </w:r>
     </w:p>
     <w:p>
@@ -1258,8 +1277,140 @@
           <w:szCs w:val="26"/>
         </w:rPr>
       </w:pPr>
-      <w:bookmarkStart w:colFirst="0" w:colLast="0" w:name="_heading=h.kocc0851mwi9" w:id="10"/>
+      <w:bookmarkStart w:colFirst="0" w:colLast="0" w:name="_heading=h.sz7cxhcg6kc2" w:id="10"/>
       <w:bookmarkEnd w:id="10"/>
+      <w:r>
+        <w:rPr>
+          <w:rFonts w:ascii="Calibri" w:cs="Calibri" w:eastAsia="Calibri" w:hAnsi="Calibri"/>
+          <w:sz w:val="26"/>
+          <w:szCs w:val="26"/>
+          <w:rtl w:val="0"/>
+        </w:rPr>
+        <w:t xml:space="preserve">{#estado==”cerrada en proceso”}{leyenda}.</w:t>
+      </w:r>
+      <w:r>
+        <w:rPr>
+          <w:rFonts w:ascii="Calibri" w:cs="Calibri" w:eastAsia="Calibri" w:hAnsi="Calibri"/>
+          <w:b w:val="1"/>
+          <w:sz w:val="26"/>
+          <w:szCs w:val="26"/>
+          <w:rtl w:val="0"/>
+        </w:rPr>
+        <w:t xml:space="preserve">----</w:t>
+      </w:r>
+      <w:r>
+        <w:rPr>
+          <w:rFonts w:ascii="Calibri" w:cs="Calibri" w:eastAsia="Calibri" w:hAnsi="Calibri"/>
+          <w:sz w:val="26"/>
+          <w:szCs w:val="26"/>
+          <w:rtl w:val="0"/>
+        </w:rPr>
+        <w:t xml:space="preserve">{/}{#estado==”cerrada”}</w:t>
+      </w:r>
+    </w:p>
+    <w:p>
+      <w:pPr>
+        <w:spacing w:line="276" w:lineRule="auto"/>
+        <w:jc w:val="both"/>
+        <w:rPr>
+          <w:rFonts w:ascii="Calibri" w:cs="Calibri" w:eastAsia="Calibri" w:hAnsi="Calibri"/>
+          <w:sz w:val="26"/>
+          <w:szCs w:val="26"/>
+        </w:rPr>
+      </w:pPr>
+      <w:bookmarkStart w:colFirst="0" w:colLast="0" w:name="_heading=h.uibdvvkg7zr" w:id="11"/>
+      <w:bookmarkEnd w:id="11"/>
+      <w:r>
+        <w:rPr>
+          <w:rFonts w:ascii="Calibri" w:cs="Calibri" w:eastAsia="Calibri" w:hAnsi="Calibri"/>
+          <w:sz w:val="26"/>
+          <w:szCs w:val="26"/>
+          <w:rtl w:val="0"/>
+        </w:rPr>
+        <w:t xml:space="preserve">Finalizadas las tareas con los elementos descriptos, se procedió a resguardar los mismos, en una nueva bolsa transparente del CIJ, junto con sus envoltorios y precinto de apertura, cerrada con el </w:t>
+      </w:r>
+      <w:r>
+        <w:rPr>
+          <w:rFonts w:ascii="Calibri" w:cs="Calibri" w:eastAsia="Calibri" w:hAnsi="Calibri"/>
+          <w:b w:val="1"/>
+          <w:sz w:val="26"/>
+          <w:szCs w:val="26"/>
+          <w:rtl w:val="0"/>
+        </w:rPr>
+        <w:t xml:space="preserve">precinto blanco Nº {nroPrecintoBlanco}</w:t>
+      </w:r>
+      <w:r>
+        <w:rPr>
+          <w:rFonts w:ascii="Calibri" w:cs="Calibri" w:eastAsia="Calibri" w:hAnsi="Calibri"/>
+          <w:sz w:val="26"/>
+          <w:szCs w:val="26"/>
+          <w:rtl w:val="0"/>
+        </w:rPr>
+        <w:t xml:space="preserve">.</w:t>
+      </w:r>
+      <w:r>
+        <w:rPr>
+          <w:rFonts w:ascii="Calibri" w:cs="Calibri" w:eastAsia="Calibri" w:hAnsi="Calibri"/>
+          <w:b w:val="1"/>
+          <w:sz w:val="26"/>
+          <w:szCs w:val="26"/>
+          <w:rtl w:val="0"/>
+        </w:rPr>
+        <w:t xml:space="preserve">----</w:t>
+      </w:r>
+      <w:r>
+        <w:rPr>
+          <w:rFonts w:ascii="Calibri" w:cs="Calibri" w:eastAsia="Calibri" w:hAnsi="Calibri"/>
+          <w:sz w:val="26"/>
+          <w:szCs w:val="26"/>
+          <w:rtl w:val="0"/>
+        </w:rPr>
+        <w:t xml:space="preserve">{/}</w:t>
+      </w:r>
+      <w:r>
+        <w:rPr>
+          <w:rFonts w:ascii="Calibri" w:cs="Calibri" w:eastAsia="Calibri" w:hAnsi="Calibri"/>
+          <w:sz w:val="26"/>
+          <w:szCs w:val="26"/>
+          <w:rtl w:val="0"/>
+        </w:rPr>
+        <w:t xml:space="preserve">{/bolsas}</w:t>
+      </w:r>
+    </w:p>
+    <w:p>
+      <w:pPr>
+        <w:spacing w:line="276" w:lineRule="auto"/>
+        <w:jc w:val="both"/>
+        <w:rPr>
+          <w:rFonts w:ascii="Calibri" w:cs="Calibri" w:eastAsia="Calibri" w:hAnsi="Calibri"/>
+          <w:sz w:val="26"/>
+          <w:szCs w:val="26"/>
+        </w:rPr>
+      </w:pPr>
+      <w:bookmarkStart w:colFirst="0" w:colLast="0" w:name="_heading=h.k0zo42cq9c04" w:id="12"/>
+      <w:bookmarkEnd w:id="12"/>
+      <w:r>
+        <w:rPr>
+          <w:rFonts w:ascii="Calibri" w:cs="Calibri" w:eastAsia="Calibri" w:hAnsi="Calibri"/>
+          <w:sz w:val="26"/>
+          <w:szCs w:val="26"/>
+          <w:rtl w:val="0"/>
+        </w:rPr>
+        <w:t xml:space="preserve">{#observaciones!=null}{observaciones}.{/} </w:t>
+      </w:r>
+    </w:p>
+    <w:p>
+      <w:pPr>
+        <w:spacing w:line="276" w:lineRule="auto"/>
+        <w:jc w:val="both"/>
+        <w:rPr>
+          <w:rFonts w:ascii="Calibri" w:cs="Calibri" w:eastAsia="Calibri" w:hAnsi="Calibri"/>
+          <w:sz w:val="26"/>
+          <w:szCs w:val="26"/>
+        </w:rPr>
+      </w:pPr>
+      <w:bookmarkStart w:colFirst="0" w:colLast="0" w:name="_heading=h.kocc0851mwi9" w:id="13"/>
+      <w:bookmarkEnd w:id="13"/>
       <w:r>
         <w:rPr>
           <w:rFonts w:ascii="Calibri" w:cs="Calibri" w:eastAsia="Calibri" w:hAnsi="Calibri"/>
@@ -1295,8 +1446,8 @@
           <w:szCs w:val="26"/>
         </w:rPr>
       </w:pPr>
-      <w:bookmarkStart w:colFirst="0" w:colLast="0" w:name="_heading=h.vbq7guhlvm6f" w:id="11"/>
-      <w:bookmarkEnd w:id="11"/>
+      <w:bookmarkStart w:colFirst="0" w:colLast="0" w:name="_heading=h.vbq7guhlvm6f" w:id="14"/>
+      <w:bookmarkEnd w:id="14"/>
       <w:r>
         <w:rPr>
           <w:rtl w:val="0"/>
@@ -2041,7 +2192,7 @@
 
 <file path=customXML/item1.xml><?xml version="1.0" encoding="utf-8"?>
 <go:gDocsCustomXmlDataStorage xmlns:go="http://customooxmlschemas.google.com/" xmlns:r="http://schemas.openxmlformats.org/officeDocument/2006/relationships" uri="GoogleDocsCustomDataVersion1">
-  <go:docsCustomData xmlns:go="http://customooxmlschemas.google.com/" roundtripDataSignature="AMtx7mhH1wsBuyMLYNmBJbXgAJxki5sZHg==">AMUW2mWiQR7VNmavXHD+zb2d0WuQmFxfVAYaaRRP9Lfk91+qcnjD4Erf5eLlqGZlUjiL0SVEcXGhmyyEgU0fJuxoljUzeooO8/ra6vNag2rYPOuHoeL85BgfZWHsnXpICndhNd5yZSuniSnbqA7NNKMQt/yxwORWha/2S+INA69s6E84xD32N3AZN0jWLrnHcmeY5jRhz7cA7v+eX8OzOOS4P83j2TjuhT04LShlShNYDFlSGzHN1M+JAdrKMXZ0U39n50W6Fhsvqp8qVoOVsLg7V28sBRZ56krBRMn4da/KfQ3Kq66nlnMI8hTQIlR0+YOs1En9LMH7jukLmyo5fypT5ncO47FYOdfnMxmU7uQFEX9FRm8+gnQaJe/hgcBhpodzPrNYVaar</go:docsCustomData>
+  <go:docsCustomData xmlns:go="http://customooxmlschemas.google.com/" roundtripDataSignature="AMtx7mg6wLCxzXuD6Tr6vrv1xw0yJlp/ew==">AMUW2mXB803HFzrFxjS/w3qs01Z76hZD4qxYrjwMMHEQS2vUptuR32EVU3+0yHwAOv5lYEwCw0dDzzqZddy4Vw6ydO3ef/BHE677bQn3N9jaKuPlfdqed56vv2ea98BjsTPpTWsmWkzGkqnqp4mqLkRA3Ab2kwoSrI0L+1bAa/xxSq+AbVP8S+PsNg6gEnGMWI65ukqM+3toaYBWHX+IcurcwJ4GHShucKtO42L3EJfDm5R5OTnxKaPJxOgm9t2yJH/4JRBzuLmVg9CbptkiT0X3RmmxxDlEArXMESa5Mc9AEsCiXLoW5AQMkaQ9DlhmcT7gIv5iYCaypHZ3rsc30wMkSP2L3dynFRK9ABSQztJmZ8iDPIqwcQ21y1xbv6myRnHBEh4RiUSSC5FLZrTB+MbSPJyZeMMmnCQ02Xbld2RZSGJt8aSiHo6WAlMP3Op+lMfHgy06xxOk</go:docsCustomData>
 </go:gDocsCustomXmlDataStorage>
 </file>
 

</xml_diff>

<commit_message>
Add color to efectos and template
</commit_message>
<xml_diff>
--- a/src/Assets/template.docx
+++ b/src/Assets/template.docx
@@ -642,26 +642,7 @@
           <w:szCs w:val="26"/>
           <w:rtl w:val="0"/>
         </w:rPr>
-        <w:t xml:space="preserve">{#tipoDeElemento==“gabinete”}Un (01) gabinete, color </w:t>
-      </w:r>
-      <w:r>
-        <w:rPr>
-          <w:rFonts w:ascii="Calibri" w:cs="Calibri" w:eastAsia="Calibri" w:hAnsi="Calibri"/>
-          <w:b w:val="1"/>
-          <w:sz w:val="26"/>
-          <w:szCs w:val="26"/>
-          <w:rtl w:val="0"/>
-        </w:rPr>
-        <w:t xml:space="preserve">XXXXX</w:t>
-      </w:r>
-      <w:r>
-        <w:rPr>
-          <w:rFonts w:ascii="Calibri" w:cs="Calibri" w:eastAsia="Calibri" w:hAnsi="Calibri"/>
-          <w:sz w:val="26"/>
-          <w:szCs w:val="26"/>
-          <w:rtl w:val="0"/>
-        </w:rPr>
-        <w:t xml:space="preserve">,{#marca==””} sin marca visible{/}{#marca!=””} marca {marca}{/},{#modelo==””} sin modelo visible{/}{#modelo!=””} modelo {modelo}{/},{#serialNumber==“”} Sin S/N visible{/}{#serialNumber!=“”} con S/N: {serialNumber}{/}{#</w:t>
+        <w:t xml:space="preserve">{#tipoDeElemento==“gabinete”}Un (01) gabinete, color {color},{#marca==””} sin marca visible{/}{#marca!=””} marca {marca}{/},{#modelo==””} sin modelo visible{/}{#modelo!=””} modelo {modelo}{/},{#serialNumber==“”} Sin S/N visible{/}{#serialNumber!=“”} con S/N: {serialNumber}{/}{#</w:t>
       </w:r>
       <w:r>
         <w:rPr>
@@ -857,26 +838,7 @@
           <w:szCs w:val="26"/>
           <w:rtl w:val="0"/>
         </w:rPr>
-        <w:t xml:space="preserve">color </w:t>
-      </w:r>
-      <w:r>
-        <w:rPr>
-          <w:rFonts w:ascii="Calibri" w:cs="Calibri" w:eastAsia="Calibri" w:hAnsi="Calibri"/>
-          <w:b w:val="1"/>
-          <w:sz w:val="26"/>
-          <w:szCs w:val="26"/>
-          <w:rtl w:val="0"/>
-        </w:rPr>
-        <w:t xml:space="preserve">XXXXX</w:t>
-      </w:r>
-      <w:r>
-        <w:rPr>
-          <w:rFonts w:ascii="Calibri" w:cs="Calibri" w:eastAsia="Calibri" w:hAnsi="Calibri"/>
-          <w:sz w:val="26"/>
-          <w:szCs w:val="26"/>
-          <w:rtl w:val="0"/>
-        </w:rPr>
-        <w:t xml:space="preserve">. Respecto de la misma,{#encendido==”si”} </w:t>
+        <w:t xml:space="preserve">color {color}. Respecto de la misma,{#encendido==”si”} </w:t>
       </w:r>
       <w:r>
         <w:rPr>
@@ -950,7 +912,7 @@
           <w:szCs w:val="26"/>
           <w:rtl w:val="0"/>
         </w:rPr>
-        <w:t xml:space="preserve">{#tipoDeElemento==”unidad de almacenamiento flash”}Una (01) Unidad de Almacenamiento Flash,{#marca==””} sin marca visible{/}{#marca!=””} marca {marca}{/},{#modelo==””} sin modelo visible{/}{#modelo!=””} modelo {modelo}{/},{#serialNumber==“”} Sin S/N visible{/}{#serialNumber!=“”} con S/N: {serialNumber}{/},{#almacenamiento==””} sin almacenamiento visible{/}{#almacenamiento!=””} de {almacenamiento} de almacenamiento{/}.{#elementoFallado==”si”} Respecto del mismo se informa que tuvo una falla, {observacionFalla}, por lo que no se adopta otro temperamento debido a fallas técnicas del elemento.{/}{#elementoFallado==”no”}  Respecto del mismo se procedió a realizar una tarea técnica utilizando el software forense aportado por la empresa {herramientaSoft}. Finalmente se logró realizar una extracción {tipoExtraccion} de su contenido con éxito.{#estado==”completo”} la cual finalizó de manera exitosa y fue alojada en el servidor de este laboratorio. Se adjunta su correspondiente reporte de copiado junto a la presente acta.----{/}{#estado==”en proceso”}. Se informa que la misma arroja gran cantidad de horas para su finalización, por lo que se deja realizando de forma automatizada a puertas cerradas, para ingreso a la sala de duplicación solo por personal autorizado.----{/}{/}{/}</w:t>
+        <w:t xml:space="preserve">{#tipoDeElemento==”unidad de almacenamiento flash”}Una (01) Unidad de Almacenamiento Flash,{#marca==””} sin marca visible{/}{#marca!=””} marca {marca}{/},{#modelo==””} sin modelo visible{/}{#modelo!=””} modelo {modelo}{/},{#serialNumber==“”} Sin S/N visible{/}{#serialNumber!=“”} con S/N: {serialNumber}{/},{#almacenamiento==””} sin almacenamiento visible{/}{#almacenamiento!=””} de {almacenamiento} de almacenamiento{/}, color {color}.{#elementoFallado==”si”} Respecto del mismo se informa que tuvo una falla, {observacionFalla}, por lo que no se adopta otro temperamento debido a fallas técnicas del elemento.{/}{#elementoFallado==”no”}  Respecto del mismo se procedió a realizar una tarea técnica utilizando el software forense aportado por la empresa {herramientaSoft}. Finalmente se logró realizar una extracción {tipoExtraccion} de su contenido con éxito.{#estado==”completo”} la cual finalizó de manera exitosa y fue alojada en el servidor de este laboratorio. Se adjunta su correspondiente reporte de copiado junto a la presente acta.----{/}{#estado==”en proceso”}. Se informa que la misma arroja gran cantidad de horas para su finalización, por lo que se deja realizando de forma automatizada a puertas cerradas, para ingreso a la sala de duplicación solo por personal autorizado.----{/}{/}{/}</w:t>
       </w:r>
     </w:p>
     <w:p>
@@ -973,26 +935,7 @@
           <w:szCs w:val="26"/>
           <w:rtl w:val="0"/>
         </w:rPr>
-        <w:t xml:space="preserve">{#tipoDeElemento==“notebook”}Un (01) ordenador portátil,{#marca==””} sin marca visible{/}{#marca!=””} marca {marca}{/},{#modelo==””} sin modelo visible{/}{#modelo!=””} modelo {modelo}{/},{#serialNumber==“”} sin S/N visible{/}{#serialNumber!=“”} con S/N: {serialNumber}{/}, color </w:t>
-      </w:r>
-      <w:r>
-        <w:rPr>
-          <w:rFonts w:ascii="Calibri" w:cs="Calibri" w:eastAsia="Calibri" w:hAnsi="Calibri"/>
-          <w:b w:val="1"/>
-          <w:sz w:val="26"/>
-          <w:szCs w:val="26"/>
-          <w:rtl w:val="0"/>
-        </w:rPr>
-        <w:t xml:space="preserve">XXXXX</w:t>
-      </w:r>
-      <w:r>
-        <w:rPr>
-          <w:rFonts w:ascii="Calibri" w:cs="Calibri" w:eastAsia="Calibri" w:hAnsi="Calibri"/>
-          <w:sz w:val="26"/>
-          <w:szCs w:val="26"/>
-          <w:rtl w:val="0"/>
-        </w:rPr>
-        <w:t xml:space="preserve">{#Discos.length==0}, sin Discos, por lo que no se adopta temperamento alguno sobre el elemento.{/}{#Discos.length!=0}, de su interior se extrae:</w:t>
+        <w:t xml:space="preserve">{#tipoDeElemento==“notebook”}Un (01) ordenador portátil,{#marca==””} sin marca visible{/}{#marca!=””} marca {marca}{/},{#modelo==””} sin modelo visible{/}{#modelo!=””} modelo {modelo}{/},{#serialNumber==“”} sin S/N visible{/}{#serialNumber!=“”} con S/N: {serialNumber}{/}, color {color}{#Discos.length==0}. Sin discos, por lo que no se adopta temperamento alguno sobre el elemento.{/}{#Discos.length!=0}, de su interior se extrae:</w:t>
       </w:r>
       <w:r>
         <w:rPr>
@@ -1143,7 +1086,7 @@
           <w:szCs w:val="26"/>
           <w:rtl w:val="0"/>
         </w:rPr>
-        <w:t xml:space="preserve">{#tipoDeElemento==“celular”}Un (01) teléfono celular,{#marca==””} sin marca visible{/}{#marca!=””} marca {marca}{/},{#modelo==””} sin modelo visible{/}{#modelo!=””} modelo {modelo}{/},{#imei==“”} IMEI no visible{/}{#imei!==“”} IMEI Nº {imei}{/}. Respecto del equipo de telefonía celular,</w:t>
+        <w:t xml:space="preserve">{#tipoDeElemento==“celular”}Un (01) teléfono celular,{#marca==””} sin marca visible{/}{#marca!=””} marca {marca}{/},{#modelo==””} sin modelo visible{/}{#modelo!=””} modelo {modelo}{/},{#imei==“”} IMEI no visible{/}{#imei!==“”} IMEI Nº {imei}{/}, color {color}. Respecto del equipo de telefonía celular,</w:t>
       </w:r>
       <w:r>
         <w:rPr>
@@ -2154,7 +2097,7 @@
 
 <file path=customXML/item1.xml><?xml version="1.0" encoding="utf-8"?>
 <go:gDocsCustomXmlDataStorage xmlns:go="http://customooxmlschemas.google.com/" xmlns:r="http://schemas.openxmlformats.org/officeDocument/2006/relationships" uri="GoogleDocsCustomDataVersion1">
-  <go:docsCustomData xmlns:go="http://customooxmlschemas.google.com/" roundtripDataSignature="AMtx7mg6wLCxzXuD6Tr6vrv1xw0yJlp/ew==">AMUW2mWhWoGCznaKmeKciyZgTqpAIyMHYHahLZchvSjEtCz5dl1zTywgXSr15UncZxeUOoTZYI8iifq8so0ZKnNbi+n3lODPIyXSBYOI+cqfqdMie5JhgJiHZjAUpuYiKyFRnelyC1CimAGzB3RhKDp3QYlxXa/fu5QPS6xvTObW36NRdElzOsBbtPwJBMmha9kmRERM4PJ/CW4OM8BtHlt6n2jrNo9IqoFzkmvmivKd+zMQQygRyoymdmQFxFx252L4oECPaEC+f2vW/50Dj6C49U2g0BKx2p6kbRmu6XNYDnrufOQqO3iCTuSDd7uAv+PuDSj0OQM7hTC7Awr3gvKaRhmu2hWIse25At3rZpf2gMQOztH5QLp5jfTPA5BTZjfk8sy+/2V5WpRc9MT0xb5lCIc8Jpap2dIPnuJ7Li/pLUeeIovFfq9uqoIiJ3pXu7YEinOU4sGX</go:docsCustomData>
+  <go:docsCustomData xmlns:go="http://customooxmlschemas.google.com/" roundtripDataSignature="AMtx7mg6wLCxzXuD6Tr6vrv1xw0yJlp/ew==">AMUW2mUzho9FUOcKr/Op9wXxGOOedC6FzsSfFanBTqvv6GLomCaXvcIt/CTxmB+8SLB7Q8CpF9ygVFNrK5S4tH2CIzBJXm5dYYH+3ds9uEqhL3zsdKdFMBgUhz6dMJgcNsuu5IFONlWnfrpCWEpx/n9i3vEzueao0he7M0yxeBmuazgqF7DIHVccT0gKq6qHegvaW4tjHdORWxWCpc+9O3IJhyRNAPuRGiT01b93G3VhP6RCdGnytGVEpz3pRGibv0uDhvWn2rO9fgwnK3GcfxI93TeOu2MXTZh+gR9b4PveheQ/trOUwIF0YBtRvcxm10MTczF6JVNPSIPL8efXNq+ASfqTUVWaEP9jkZI+eCXKm0swrheee1aN/an7lMW1K6Iap4RevPO42dY6DZR4/5Pd3zF4Rp1cJp9UnphiSmwFudRhpRRTHbGjVY4IIoaIjTUFC69pjj4+</go:docsCustomData>
 </go:gDocsCustomXmlDataStorage>
 </file>
 

</xml_diff>

<commit_message>
Add location to integrantes and template
</commit_message>
<xml_diff>
--- a/src/Assets/template.docx
+++ b/src/Assets/template.docx
@@ -163,7 +163,7 @@
           <w:szCs w:val="26"/>
           <w:rtl w:val="0"/>
         </w:rPr>
-        <w:t xml:space="preserve"> en carácter de perito informático.{/peritos}{#integrantes.length!=0}{#integrantes} {nombreYApellido}, con matrícula Nº {legajoOMatricula},{#presentes} presentes en este laboratorio{/}{#videollamada} por videollamada{/} con el cargo de {cargo}.{/integrantes}{/} Encontrándose en el Laboratorio de Informática forense del CIJ. La presente acta se labra acorde a lo normado en el Capítulo 4°, artículos 56 y 57 del Código Procesal Penal de la Ciudad Autónoma de Buenos Aires, con el objeto de describir las tareas a desarrollar.</w:t>
+        <w:t xml:space="preserve"> en carácter de perito informático.{/peritos}{#integrantes.length!=0}{#integrantes} {nombreYApellido}, con matrícula Nº {legajoOMatricula}, con el cargo de {cargo},{#locacion==”presencial”} encontrándose en el Laboratorio de Informática forense del CIJ{/}{#locacion==”videollamada”} por videollamada a través de la plataforma de videoconferencia WebEx{/}.{/integrantes}{/} La presente acta se labra acorde a lo normado en el Capítulo 4°, artículos 56 y 57 del Código Procesal Penal de la Ciudad Autónoma de Buenos Aires, con el objeto de describir las tareas a desarrollar.</w:t>
       </w:r>
       <w:r>
         <w:rPr>
@@ -2097,7 +2097,7 @@
 
 <file path=customXML/item1.xml><?xml version="1.0" encoding="utf-8"?>
 <go:gDocsCustomXmlDataStorage xmlns:go="http://customooxmlschemas.google.com/" xmlns:r="http://schemas.openxmlformats.org/officeDocument/2006/relationships" uri="GoogleDocsCustomDataVersion1">
-  <go:docsCustomData xmlns:go="http://customooxmlschemas.google.com/" roundtripDataSignature="AMtx7mg6wLCxzXuD6Tr6vrv1xw0yJlp/ew==">AMUW2mUzho9FUOcKr/Op9wXxGOOedC6FzsSfFanBTqvv6GLomCaXvcIt/CTxmB+8SLB7Q8CpF9ygVFNrK5S4tH2CIzBJXm5dYYH+3ds9uEqhL3zsdKdFMBgUhz6dMJgcNsuu5IFONlWnfrpCWEpx/n9i3vEzueao0he7M0yxeBmuazgqF7DIHVccT0gKq6qHegvaW4tjHdORWxWCpc+9O3IJhyRNAPuRGiT01b93G3VhP6RCdGnytGVEpz3pRGibv0uDhvWn2rO9fgwnK3GcfxI93TeOu2MXTZh+gR9b4PveheQ/trOUwIF0YBtRvcxm10MTczF6JVNPSIPL8efXNq+ASfqTUVWaEP9jkZI+eCXKm0swrheee1aN/an7lMW1K6Iap4RevPO42dY6DZR4/5Pd3zF4Rp1cJp9UnphiSmwFudRhpRRTHbGjVY4IIoaIjTUFC69pjj4+</go:docsCustomData>
+  <go:docsCustomData xmlns:go="http://customooxmlschemas.google.com/" roundtripDataSignature="AMtx7mg6wLCxzXuD6Tr6vrv1xw0yJlp/ew==">AMUW2mVgKloXKXqXt0sXDTAC3xhY9jl/P5AV0oIWXaWqNeVcqZEWY8k68HS31wgucxMtCVaVvU61/FgCYm8UTJf3DKukQMOfQXK63QH7qx2B7xlrIh4x6KWUSlzrQx1lot5o6gs98aKEKdjgdk0OpDdzniH//EfZsrNTpUr2G+4c76Se/DMDY0TExHGdDYqaSzqRPV3+5c0mGfRWhZAJNDMGhdk6Fy/FggDcDUtjt4KMiXbUNpsE8siMsJIoTLj132q/vv66azawQsylO4fMaUfhvlsLm5880/J1bg0pMUiBSkzepKU54QedlyKc0za1vvG4uV1hkmaJiOWr1brR3D/tTIEumrVl+fJvPEIVR1JzIs6MM/epmmPmUx1gbu2GWY3B67FZQWM3MswSXd565AmrkaavydDrKRHEGEkxCwNhLb3gj3A9HMCoiJcFOkkntCMn3tVLDGyM</go:docsCustomData>
 </go:gDocsCustomXmlDataStorage>
 </file>
 

</xml_diff>

<commit_message>
Add validation on efecto edit
</commit_message>
<xml_diff>
--- a/src/Assets/template.docx
+++ b/src/Assets/template.docx
@@ -811,16 +811,7 @@
           <w:szCs w:val="26"/>
           <w:rtl w:val="0"/>
         </w:rPr>
-        <w:t xml:space="preserve">{#tipoDeElemento==”tablet”}</w:t>
-      </w:r>
-      <w:r>
-        <w:rPr>
-          <w:rFonts w:ascii="Calibri" w:cs="Calibri" w:eastAsia="Calibri" w:hAnsi="Calibri"/>
-          <w:sz w:val="26"/>
-          <w:szCs w:val="26"/>
-          <w:rtl w:val="0"/>
-        </w:rPr>
-        <w:t xml:space="preserve">Una (01) Tablet,</w:t>
+        <w:t xml:space="preserve">{#tipoDeElemento==”tablet”}Una (01) Tablet,</w:t>
       </w:r>
       <w:r>
         <w:rPr>
@@ -838,16 +829,34 @@
           <w:szCs w:val="26"/>
           <w:rtl w:val="0"/>
         </w:rPr>
-        <w:t xml:space="preserve">color {color}. Respecto de la misma,{#encendido==”si”} </w:t>
-      </w:r>
-      <w:r>
-        <w:rPr>
-          <w:rFonts w:ascii="Calibri" w:cs="Calibri" w:eastAsia="Calibri" w:hAnsi="Calibri"/>
-          <w:sz w:val="26"/>
-          <w:szCs w:val="26"/>
-          <w:rtl w:val="0"/>
-        </w:rPr>
-        <w:t xml:space="preserve">luego de brindarle energía y encenderla,{#elementoFallado==”si”} tuvo una falla, {observacionFalla}, por lo que no se adopta otro temperamento debido a fallas técnicas del elemento.{/}{#elementoFallado==”no”} se procedió a realizar una tarea técnica utilizando el software forense aportado por la empresa {herramientaSoft}</w:t>
+        <w:t xml:space="preserve">color {color}.</w:t>
+      </w:r>
+      <w:r>
+        <w:rPr>
+          <w:rFonts w:ascii="Calibri" w:cs="Calibri" w:eastAsia="Calibri" w:hAnsi="Calibri"/>
+          <w:sz w:val="26"/>
+          <w:szCs w:val="26"/>
+          <w:rtl w:val="0"/>
+        </w:rPr>
+        <w:t xml:space="preserve">{#processToCompleteEfecto==”false”} El cual fue descripto y peritado en la jornada anterior.{/}{#processToCompleteEfecto==””}</w:t>
+      </w:r>
+      <w:r>
+        <w:rPr>
+          <w:rFonts w:ascii="Calibri" w:cs="Calibri" w:eastAsia="Calibri" w:hAnsi="Calibri"/>
+          <w:sz w:val="26"/>
+          <w:szCs w:val="26"/>
+          <w:rtl w:val="0"/>
+        </w:rPr>
+        <w:t xml:space="preserve"> Respecto de la misma,{#encendido==”si”} </w:t>
+      </w:r>
+      <w:r>
+        <w:rPr>
+          <w:rFonts w:ascii="Calibri" w:cs="Calibri" w:eastAsia="Calibri" w:hAnsi="Calibri"/>
+          <w:sz w:val="26"/>
+          <w:szCs w:val="26"/>
+          <w:rtl w:val="0"/>
+        </w:rPr>
+        <w:t xml:space="preserve">luego de brindarle energía y encenderla,{#elementoFallado==”si”} se conectó a  el software forense aportado por la empresa {herramientaSoft} pero tuvo una falla, {observacionFalla}, por lo que no se adopta otro temperamento debido a fallas técnicas del elemento.{/}{#elementoFallado==”no”} se procedió a realizar una tarea técnica utilizando el software forense aportado por la empresa {herramientaSoft}</w:t>
       </w:r>
       <w:r>
         <w:rPr>
@@ -866,7 +875,7 @@
           <w:szCs w:val="26"/>
           <w:rtl w:val="0"/>
         </w:rPr>
-        <w:t xml:space="preserve"> Conforme a la marca, modelo y su versión de seguridad se pudo advertir  qué el mismo{#tipoSeguridad==”ninguna”} no poseía bloqueo, por lo tanto, el software ofrecía extracciones y finalmente se logró realizar una extracción {tipoExtraccion} de su contenido con éxito.{/}{#tipoSeguridad!=“ninguna”} poseía {tipoSeguridad}, sin embargo, {#desbloqueo==“no”} el software no ofrecía extracciones con esta seguridad activa, por lo tanto no se logró realizar ninguna tarea técnica.{/}{#desbloqueo==“si”} el software ofrecía extracciones con esta seguridad activa y finalmente se logró realizar una extracción {tipoExtraccion} de su contenido con éxito.{/}{/}{/}{/}{#encendido==”no”} se procedió a conectarla a un cargador de este Laboratorio, observando que la misma no enciende, {observacionEncendido}, por lo que no se adopta temperamento alguno sobre el elemento.{/}{#Sims.length!=0}{#Sims} Una tarjeta SIM{#empresaSim==””} sin empresa visible,{/}{#empresaSim!=””} {empresaSim}{/}, Nº{#serialSim==””} no visible{/}.{#serialSim!=””} {serialSim}{/}. Respecto de su tarjeta SIM,{#tipoExtraccionSim==”ninguna”} no se logró realizar ninguna tarea técnica.{/}{#tipoExtraccionSim!=“ninguna”} se logró realizar una extracción {tipoExtraccionSim} de su contenido de manera exitosa.{/}{/Sims}{/}{#Sds.length!=0}{#Sds} Una tarjeta micro SD,{#marca==””} sin marca visible{/},{#marca!=””} marca {marca}{/},{#modelo==””} sin modelo visible{/},{#modelo!=””} modelo {modelo}{/}, de {almacenamiento}. Respecto de su tarjeta micro SD de {almacenamiento},{#tipoExtraccionSd==”ninguna”} no se logró realizar ninguna tarea técnica.{/}{#tipoExtraccionSd!=“ninguna”} se logró realizar una extracción {tipoExtraccionSd} de su contenido de manera exitosa.{/}{/Sds}{/} La totalidad de las extracciones fueron alojadas en el servidor de este laboratorio de informática forense.</w:t>
+        <w:t xml:space="preserve"> Conforme a la marca, modelo y su versión de seguridad se pudo advertir  qué el mismo{#tipoSeguridad==”ninguna”} no poseía bloqueo, por lo tanto, el software ofrecía extracciones y finalmente se logró realizar una extracción {tipoExtraccion} de su contenido con éxito.{/}{#tipoSeguridad!=“ninguna”} poseía {tipoSeguridad}, sin embargo, {#desbloqueo==“no”} el software no ofrecía extracciones con esta seguridad activa, por lo tanto no se logró realizar ninguna tarea técnica.{/}{#desbloqueo==“si”} el software ofrecía extracciones con esta seguridad activa y finalmente se logró realizar una extracción {tipoExtraccion} de su contenido con éxito.{/}{/}{/}{/}{#encendido==”no”} se procedió a conectarla a un cargador de este Laboratorio, observando que la misma no enciende, {observacionEncendido}, por lo que no se adopta temperamento alguno sobre el elemento.{/}{#Sims.length!=0}{#Sims}  Dentro de la misma, se encontró una tarjeta SIM{#empresaSim==””} sin empresa visible,{/}{#empresaSim!=””} {empresaSim}{/}, Nº{#serialSim==””} no visible{/}.{#serialSim!=””} {serialSim}{/}. Respecto de la misma,{#tipoExtraccionSim==”ninguna”} no se logró realizar ninguna tarea técnica.{/}{#tipoExtraccionSim!=“ninguna”} se logró realizar una extracción {tipoExtraccionSim} de su contenido de manera exitosa.{/}{/Sims}{/}{#Sds.length!=0}{#Sds} Dentro de la misma, se encontró una tarjeta micro SD,{#marca==””} sin marca visible{/},{#marca!=””} marca {marca}{/},{#modelo==””} sin modelo visible{/},{#modelo!=””} modelo {modelo}{/}, de {almacenamiento}. Respecto de la misma de {almacenamiento},{#tipoExtraccionSd==”ninguna”} no se logró realizar ninguna tarea técnica.{/}{#tipoExtraccionSd!=“ninguna”} se logró realizar una extracción {tipoExtraccionSd} de su contenido de manera exitosa.{/}{/Sds}{/} La totalidad de las extracciones fueron alojadas en el servidor de este laboratorio de informática forense.</w:t>
       </w:r>
       <w:r>
         <w:rPr>
@@ -889,8 +898,12 @@
       </w:r>
       <w:r>
         <w:rPr>
-          <w:rtl w:val="0"/>
-        </w:rPr>
+          <w:rFonts w:ascii="Calibri" w:cs="Calibri" w:eastAsia="Calibri" w:hAnsi="Calibri"/>
+          <w:sz w:val="26"/>
+          <w:szCs w:val="26"/>
+          <w:rtl w:val="0"/>
+        </w:rPr>
+        <w:t xml:space="preserve">{/}</w:t>
       </w:r>
     </w:p>
     <w:p>
@@ -1086,7 +1099,7 @@
           <w:szCs w:val="26"/>
           <w:rtl w:val="0"/>
         </w:rPr>
-        <w:t xml:space="preserve">{#tipoDeElemento==“celular”}Un (01) teléfono celular,{#marca==””} sin marca visible{/}{#marca!=””} marca {marca}{/},{#modelo==””} sin modelo visible{/}{#modelo!=””} modelo {modelo}{/},{#imei==“”} IMEI no visible{/}{#imei!==“”} IMEI Nº {imei}{/}, color {color}. Respecto del equipo de telefonía celular,</w:t>
+        <w:t xml:space="preserve">{#tipoDeElemento==“celular”}Un (01) teléfono celular,{#marca==””} sin marca visible{/}{#marca!=””} marca {marca}{/},{#modelo==””} sin modelo visible{/}{#modelo!=””} modelo {modelo}{/},{#imei==“”} IMEI no visible{/}{#imei!==“”} IMEI Nº {imei}{/}, color {color}.{#processToCompleteEfecto==”false”} El cual fue descripto y peritado en la jornada anterior.{/}{#processToCompleteEfecto==””} Respecto del equipo de telefonía celular,</w:t>
       </w:r>
       <w:r>
         <w:rPr>
@@ -1104,7 +1117,7 @@
           <w:szCs w:val="26"/>
           <w:rtl w:val="0"/>
         </w:rPr>
-        <w:t xml:space="preserve"> luego de brindarle energía y encenderlo,{#elementoFallado==”si”} tuvo una falla, {observacionFalla}, por lo que no se adopta otro temperamento debido a fallas técnicas del elemento.{/}{#elementoFallado==”no”} se procedió a realizar una tarea técnica utilizando el software forense aportado por la empresa {herramientaSoft}</w:t>
+        <w:t xml:space="preserve"> luego de brindarle energía y encenderlo,{#elementoFallado==”si”} se conectó a  el software forense aportado por la empresa {herramientaSoft} pero tuvo una falla, {observacionFalla}, por lo que no se adopta otro temperamento debido a fallas técnicas del elemento.{/}{#elementoFallado==”no”} se procedió a realizar una tarea técnica utilizando el software forense aportado por la empresa {herramientaSoft}</w:t>
       </w:r>
       <w:r>
         <w:rPr>
@@ -1123,7 +1136,7 @@
           <w:szCs w:val="26"/>
           <w:rtl w:val="0"/>
         </w:rPr>
-        <w:t xml:space="preserve"> Conforme a la marca, modelo y su versión de seguridad se pudo advertir qué el mismo{#tipoSeguridad==”ninguna”} no poseía bloqueo, por lo tanto, el software ofrecía extracciones y finalmente se logró realizar una extracción {tipoExtraccion} de su contenido con éxito.{/}{#tipoSeguridad!=“ninguna”} poseía {tipoSeguridad}, sin embargo,{#desbloqueo==“no”} el software no ofrecía extracciones con esta seguridad activa, por lo tanto no se logró realizar ninguna tarea técnica.{/}{#desbloqueo==“si”} el software ofrecía extracciones con esta seguridad activa y finalmente se logró realizar una extracción {tipoExtraccion} de su contenido con éxito.{/}{/}{/}{/}{#encendido==”no”} se procedió a conectarlo a un cargador de este Laboratorio, observando que el mismo no enciende, {observacionEncendido}, por lo que no se adopta temperamento alguno sobre el elemento.{/} {#Sims.length!=0}{#Sims} Una tarjeta SIM{#empresaSim==””} sin empresa visible,{/}{#empresaSim!=””} de la empresa {empresaSim}{/} Nº{#serialSim==””} no visible,{/}{#serialSim!=””} {serialSim}.{/} Respecto de su tarjeta SIM,{#tipoExtraccionSim==”ninguna”} no se logró realizar ninguna tarea técnica.{/}{#tipoExtraccionSim!=“ninguna”} se logró realizar una extracción {tipoExtraccionSim} de su contenido de manera exitosa.{/}{/Sims}{/}{#Sds.length!=0}{#Sds} Una tarjeta micro SD,{#marca==””} sin marca visible,{/}{#marca!=””} marca {marca},{/}{#modelo==””} modelo no visible,{/}{#modelo!=””</w:t>
+        <w:t xml:space="preserve"> Conforme a la marca, modelo y su versión de seguridad se pudo advertir qué el mismo{#tipoSeguridad==”ninguna”} no poseía bloqueo, por lo tanto, el software ofrecía extracciones y finalmente se logró realizar una extracción {tipoExtraccion} de su contenido con éxito.{/}{#tipoSeguridad!=“ninguna”} poseía {tipoSeguridad}, sin embargo,{#desbloqueo==“no”} el software no ofrecía extracciones con esta seguridad activa, por lo tanto no se logró realizar ninguna tarea técnica.{/}{#desbloqueo==“si”} el software ofrecía extracciones con esta seguridad activa y finalmente se logró realizar una extracción {tipoExtraccion} de su contenido con éxito.{/}{/}{/}{/}{#encendido==”no”} se procedió a conectarlo a un cargador de este Laboratorio, observando que el mismo no enciende, {observacionEncendido}, por lo que no se adopta temperamento alguno sobre el elemento.{/} {#Sims.length!=0}{#Sims} Dentro del mismo, se encontró una tarjeta SIM{#empresaSim==””} sin empresa visible,{/}{#empresaSim!=””} de la empresa {empresaSim}{/} Nº{#serialSim==””} no visible,{/}{#serialSim!=””} {serialSim}.{/} Respecto de la misma,{#tipoExtraccionSim==”ninguna”} no se logró realizar ninguna tarea técnica.{/}{#tipoExtraccionSim!=“ninguna”} se logró realizar una extracción {tipoExtraccionSim} de su contenido de manera exitosa.{/}{/Sims}{/}{#Sds.length!=0}{#Sds} Dentro del mismo, se encontró una tarjeta micro SD,{#marca==””} sin marca visible,{/}{#marca!=””} marca {marca},{/}{#modelo==””} modelo no visible,{/}{#modelo!=””</w:t>
       </w:r>
       <w:r>
         <w:rPr>
@@ -1169,7 +1182,7 @@
           <w:szCs w:val="26"/>
           <w:rtl w:val="0"/>
         </w:rPr>
-        <w:t xml:space="preserve">{/}{/efectos}</w:t>
+        <w:t xml:space="preserve">{/}{/}{/efectos}</w:t>
       </w:r>
     </w:p>
     <w:p>
@@ -2097,7 +2110,7 @@
 
 <file path=customXML/item1.xml><?xml version="1.0" encoding="utf-8"?>
 <go:gDocsCustomXmlDataStorage xmlns:go="http://customooxmlschemas.google.com/" xmlns:r="http://schemas.openxmlformats.org/officeDocument/2006/relationships" uri="GoogleDocsCustomDataVersion1">
-  <go:docsCustomData xmlns:go="http://customooxmlschemas.google.com/" roundtripDataSignature="AMtx7mg6wLCxzXuD6Tr6vrv1xw0yJlp/ew==">AMUW2mVgKloXKXqXt0sXDTAC3xhY9jl/P5AV0oIWXaWqNeVcqZEWY8k68HS31wgucxMtCVaVvU61/FgCYm8UTJf3DKukQMOfQXK63QH7qx2B7xlrIh4x6KWUSlzrQx1lot5o6gs98aKEKdjgdk0OpDdzniH//EfZsrNTpUr2G+4c76Se/DMDY0TExHGdDYqaSzqRPV3+5c0mGfRWhZAJNDMGhdk6Fy/FggDcDUtjt4KMiXbUNpsE8siMsJIoTLj132q/vv66azawQsylO4fMaUfhvlsLm5880/J1bg0pMUiBSkzepKU54QedlyKc0za1vvG4uV1hkmaJiOWr1brR3D/tTIEumrVl+fJvPEIVR1JzIs6MM/epmmPmUx1gbu2GWY3B67FZQWM3MswSXd565AmrkaavydDrKRHEGEkxCwNhLb3gj3A9HMCoiJcFOkkntCMn3tVLDGyM</go:docsCustomData>
+  <go:docsCustomData xmlns:go="http://customooxmlschemas.google.com/" roundtripDataSignature="AMtx7mg6wLCxzXuD6Tr6vrv1xw0yJlp/ew==">AMUW2mVtxVWRBHhaEA5R+hTr29lyW9t8KLgbMekeN//qDiQkaDkZO8Ksw6+hcb0hoPu7qJ5fG+2G1ZZFcQDZW3kwMlaJiEca8z6Nwx0AYb3yqETn7Gs6NeuRm1a70SwHvBTI6q2IWbb1BIrHQn575tOiCX2mo2D2FyGwIvGd5clwJoienU/7zt2TnN0pMUNmaoEUGz5Gn3sObq280KwWK2h82DA5PF+OdZc1yXKyPIQFApzTyTaNdJS8OjRK+vwGD0O6qb+LDVZyjgw/6RDK+tWW21y6/udSta7QoBVSLaederxQqkwC/zDywn7pXnwUtiTtkoDUCJvB94ej5nJjgVcO7Y5BNq8Y4whgpyq/uA9SjLoGjudyEiRqQFtp1m5Tc2bgqJNx8YfQ5yXSsrbK4DP0JJ8uJvsPC/V3Bo5Z+lCX9BNofM/F2kFs9Cl94B0orZ+uLAmcXiyK</go:docsCustomData>
 </go:gDocsCustomXmlDataStorage>
 </file>
 

</xml_diff>

<commit_message>
Update position on add disco modal
</commit_message>
<xml_diff>
--- a/src/Assets/template.docx
+++ b/src/Assets/template.docx
@@ -948,7 +948,7 @@
           <w:szCs w:val="26"/>
           <w:rtl w:val="0"/>
         </w:rPr>
-        <w:t xml:space="preserve">{#tipoDeElemento==“notebook”}Un (01) ordenador portátil,{#marca==””} sin marca visible{/}{#marca!=””} marca {marca}{/},{#modelo==””} sin modelo visible{/}{#modelo!=””} modelo {modelo}{/},{#serialNumber==“”} sin S/N visible{/}{#serialNumber!=“”} con S/N: {serialNumber}{/}, color {color}{#Discos.length==0}. Sin discos, por lo que no se adopta temperamento alguno sobre el elemento.{/}{#Discos.length!=0}, de su interior se extrae:</w:t>
+        <w:t xml:space="preserve">{#tipoDeElemento==“notebook”}Un (01) ordenador portátil,{#marca==””} sin marca visible{/}{#marca!=””} marca {marca}{/},{#modelo==””} sin modelo visible{/}{#modelo!=””} modelo {modelo}{/},{#serialNumber==“”} sin S/N visible{/}{#serialNumber!=“”} con S/N: {serialNumber}{/}, color {color}{#Discos.length==0}. Sin discos, por lo que no se adopta temperamento alguno sobre el elemento.{/}{#processToCompleteEfecto==”false”} El cual fue descripto y peritado en la jornada anterior.{/}{#processToCompleteEfecto==””}{#Discos.length!=0}, de su interior se extrae:</w:t>
       </w:r>
       <w:r>
         <w:rPr>
@@ -980,25 +980,7 @@
           <w:szCs w:val="26"/>
           <w:rtl w:val="0"/>
         </w:rPr>
-        <w:t xml:space="preserve">{#</w:t>
-      </w:r>
-      <w:r>
-        <w:rPr>
-          <w:rFonts w:ascii="Calibri" w:cs="Calibri" w:eastAsia="Calibri" w:hAnsi="Calibri"/>
-          <w:sz w:val="26"/>
-          <w:szCs w:val="26"/>
-          <w:rtl w:val="0"/>
-        </w:rPr>
-        <w:t xml:space="preserve">Discos</w:t>
-      </w:r>
-      <w:r>
-        <w:rPr>
-          <w:rFonts w:ascii="Calibri" w:cs="Calibri" w:eastAsia="Calibri" w:hAnsi="Calibri"/>
-          <w:sz w:val="26"/>
-          <w:szCs w:val="26"/>
-          <w:rtl w:val="0"/>
-        </w:rPr>
-        <w:t xml:space="preserve">}Un (01) {tipoDeDisco},{#marca==””} sin marca visible{/}{#marca!=””} marca {marca}{/},{#modelo==””} sin modelo visible{/}{#modelo!=””} modelo {modelo}{/},{#serialNumber==“”} Sin S/N visible{/}{#serialNumber!=“”} con S/N: {serialNumber}{/},{#almacenamiento==””} sin almacenamiento visible{/}{#almacenamiento!=””} de {almacenamiento} de capacidad{/}. Respecto de este elemento,{#discoFallado==”si”} tuvo una falla, {observacionFallaDisco}, por lo que no se adopta otro temperamento debido a fallas técnicas del elemento.{/}{#discoFallado==”no”} se procedió a realizar una tarea técnica utilizando el software forense aportado por la empresa {herramientaSoftDisco}</w:t>
+        <w:t xml:space="preserve">{#Discos}Un (01) {tipoDeDisco},{#marca==””} sin marca visible{/}{#marca!=””} marca {marca}{/},{#modelo==””} sin modelo visible{/}{#modelo!=””} modelo {modelo}{/},{#serialNumber==“”} Sin S/N visible{/}{#serialNumber!=“”} con S/N: {serialNumber}{/},{#almacenamiento==””} sin almacenamiento visible{/}{#almacenamiento!=””} de {almacenamiento} de capacidad{/}. Respecto de este elemento,{#discoFallado==”si”} se conectó a  el software forense aportado por la empresa {herramientaSoftDisco} pero tuvo una falla, {observacionFallaDisco}, por lo que no se adopta otro temperamento debido a fallas técnicas del elemento.{/}{#discoFallado==”no”} se procedió a realizar una tarea técnica utilizando el software forense aportado por la empresa {herramientaSoftDisco}</w:t>
       </w:r>
       <w:r>
         <w:rPr>
@@ -1055,7 +1037,7 @@
           <w:szCs w:val="26"/>
           <w:rtl w:val="0"/>
         </w:rPr>
-        <w:t xml:space="preserve">{/}{/}</w:t>
+        <w:t xml:space="preserve">{/}{/}{/Discos}{/}{/}{/}</w:t>
       </w:r>
     </w:p>
     <w:p>
@@ -1068,7 +1050,7 @@
           <w:szCs w:val="26"/>
         </w:rPr>
       </w:pPr>
-      <w:bookmarkStart w:colFirst="0" w:colLast="0" w:name="_heading=h.ds04ebvv1jc1" w:id="8"/>
+      <w:bookmarkStart w:colFirst="0" w:colLast="0" w:name="_heading=h.zc7v9zxln099" w:id="8"/>
       <w:bookmarkEnd w:id="8"/>
       <w:r>
         <w:rPr>
@@ -1077,7 +1059,90 @@
           <w:szCs w:val="26"/>
           <w:rtl w:val="0"/>
         </w:rPr>
-        <w:t xml:space="preserve">{/Discos}{/}{/}</w:t>
+        <w:t xml:space="preserve">{#tipoDeElemento==“celular”}Un (01) teléfono celular,{#marca==””} sin marca visible{/}{#marca!=””} marca {marca}{/},{#modelo==””} sin modelo visible{/}{#modelo!=””} modelo {modelo}{/},{#imei==“”} IMEI no visible{/}{#imei!==“”} IMEI Nº {imei}{/}, color {color}.{#processToCompleteEfecto==”false”} El cual fue descripto y peritado en la jornada anterior.{/}{#processToCompleteEfecto==””} Respecto del equipo de telefonía celular,</w:t>
+      </w:r>
+      <w:r>
+        <w:rPr>
+          <w:rFonts w:ascii="Calibri" w:cs="Calibri" w:eastAsia="Calibri" w:hAnsi="Calibri"/>
+          <w:sz w:val="26"/>
+          <w:szCs w:val="26"/>
+          <w:rtl w:val="0"/>
+        </w:rPr>
+        <w:t xml:space="preserve">{#encendido==”si”}</w:t>
+      </w:r>
+      <w:r>
+        <w:rPr>
+          <w:rFonts w:ascii="Calibri" w:cs="Calibri" w:eastAsia="Calibri" w:hAnsi="Calibri"/>
+          <w:sz w:val="26"/>
+          <w:szCs w:val="26"/>
+          <w:rtl w:val="0"/>
+        </w:rPr>
+        <w:t xml:space="preserve"> luego de brindarle energía y encenderlo,{#elementoFallado==”si”} se conectó a  el software forense aportado por la empresa {herramientaSoft} pero tuvo una falla, {observacionFalla}, por lo que no se adopta otro temperamento debido a fallas técnicas del elemento.{/}{#elementoFallado==”no”} se procedió a realizar una tarea técnica utilizando el software forense aportado por la empresa {herramientaSoft}</w:t>
+      </w:r>
+      <w:r>
+        <w:rPr>
+          <w:rFonts w:ascii="Calibri" w:cs="Calibri" w:eastAsia="Calibri" w:hAnsi="Calibri"/>
+          <w:b w:val="1"/>
+          <w:sz w:val="26"/>
+          <w:szCs w:val="26"/>
+          <w:rtl w:val="0"/>
+        </w:rPr>
+        <w:t xml:space="preserve">.</w:t>
+      </w:r>
+      <w:r>
+        <w:rPr>
+          <w:rFonts w:ascii="Calibri" w:cs="Calibri" w:eastAsia="Calibri" w:hAnsi="Calibri"/>
+          <w:sz w:val="26"/>
+          <w:szCs w:val="26"/>
+          <w:rtl w:val="0"/>
+        </w:rPr>
+        <w:t xml:space="preserve"> Conforme a la marca, modelo y su versión de seguridad se pudo advertir qué el mismo{#tipoSeguridad==”ninguna”} no poseía bloqueo, por lo tanto, el software ofrecía extracciones y finalmente se logró realizar una extracción {tipoExtraccion} de su contenido con éxito.{/}{#tipoSeguridad!=“ninguna”} poseía {tipoSeguridad}, sin embargo,{#desbloqueo==“no”} el software no ofrecía extracciones con esta seguridad activa, por lo tanto no se logró realizar ninguna tarea técnica.{/}{#desbloqueo==“si”} el software ofrecía extracciones con esta seguridad activa y finalmente se logró realizar una extracción {tipoExtraccion} de su contenido con éxito.{/}{/}{/}{/}{#encendido==”no”} se procedió a conectarlo a un cargador de este Laboratorio, observando que el mismo no enciende, {observacionEncendido}, por lo que no se adopta temperamento alguno sobre el elemento.{/} {#Sims.length!=0}{#Sims} Dentro del mismo, se encontró una tarjeta SIM{#empresaSim==””} sin empresa visible,{/}{#empresaSim!=””} de la empresa {empresaSim}{/} Nº{#serialSim==””} no visible,{/}{#serialSim!=””} {serialSim}.{/} Respecto de la misma,{#tipoExtraccionSim==”ninguna”} no se logró realizar ninguna tarea técnica.{/}{#tipoExtraccionSim!=“ninguna”} se logró realizar una extracción {tipoExtraccionSim} de su contenido de manera exitosa.{/}{/Sims}{/}{#Sds.length!=0}{#Sds} Dentro del mismo, se encontró una tarjeta micro SD,{#marca==””} sin marca visible,{/}{#marca!=””} marca {marca},{/}{#modelo==””} modelo no visible,{/}{#modelo!=””</w:t>
+      </w:r>
+      <w:r>
+        <w:rPr>
+          <w:rFonts w:ascii="Calibri" w:cs="Calibri" w:eastAsia="Calibri" w:hAnsi="Calibri"/>
+          <w:sz w:val="26"/>
+          <w:szCs w:val="26"/>
+          <w:rtl w:val="0"/>
+        </w:rPr>
+        <w:t xml:space="preserve">} modelo</w:t>
+      </w:r>
+      <w:r>
+        <w:rPr>
+          <w:rFonts w:ascii="Calibri" w:cs="Calibri" w:eastAsia="Calibri" w:hAnsi="Calibri"/>
+          <w:sz w:val="26"/>
+          <w:szCs w:val="26"/>
+          <w:rtl w:val="0"/>
+        </w:rPr>
+        <w:t xml:space="preserve"> {modelo},{/} de {almacenamiento} de almacenamiento. Respecto de la misma,{#tipoExtraccionSd==”ninguna”} no se logró realizar ninguna tarea técnica.{/}{#tipoExtraccionSd!=“ninguna”} se logró realizar una extracción {tipoExtraccionSd} de su contenido de manera exitosa.{/}{/Sds}{/} La totalidad de las extracciones fueron alojadas en el servidor de este laboratorio de informática forense.</w:t>
+      </w:r>
+      <w:r>
+        <w:rPr>
+          <w:rFonts w:ascii="Calibri" w:cs="Calibri" w:eastAsia="Calibri" w:hAnsi="Calibri"/>
+          <w:b w:val="1"/>
+          <w:sz w:val="26"/>
+          <w:szCs w:val="26"/>
+          <w:rtl w:val="0"/>
+        </w:rPr>
+        <w:t xml:space="preserve">----</w:t>
+      </w:r>
+      <w:r>
+        <w:rPr>
+          <w:rFonts w:ascii="Calibri" w:cs="Calibri" w:eastAsia="Calibri" w:hAnsi="Calibri"/>
+          <w:sz w:val="26"/>
+          <w:szCs w:val="26"/>
+          <w:rtl w:val="0"/>
+        </w:rPr>
+        <w:t xml:space="preserve">{/}</w:t>
+      </w:r>
+      <w:r>
+        <w:rPr>
+          <w:rFonts w:ascii="Calibri" w:cs="Calibri" w:eastAsia="Calibri" w:hAnsi="Calibri"/>
+          <w:sz w:val="26"/>
+          <w:szCs w:val="26"/>
+          <w:rtl w:val="0"/>
+        </w:rPr>
+        <w:t xml:space="preserve">{/}{/}{/efectos}</w:t>
       </w:r>
     </w:p>
     <w:p>
@@ -1090,7 +1155,7 @@
           <w:szCs w:val="26"/>
         </w:rPr>
       </w:pPr>
-      <w:bookmarkStart w:colFirst="0" w:colLast="0" w:name="_heading=h.zc7v9zxln099" w:id="9"/>
+      <w:bookmarkStart w:colFirst="0" w:colLast="0" w:name="_heading=h.sz7cxhcg6kc2" w:id="9"/>
       <w:bookmarkEnd w:id="9"/>
       <w:r>
         <w:rPr>
@@ -1099,62 +1164,7 @@
           <w:szCs w:val="26"/>
           <w:rtl w:val="0"/>
         </w:rPr>
-        <w:t xml:space="preserve">{#tipoDeElemento==“celular”}Un (01) teléfono celular,{#marca==””} sin marca visible{/}{#marca!=””} marca {marca}{/},{#modelo==””} sin modelo visible{/}{#modelo!=””} modelo {modelo}{/},{#imei==“”} IMEI no visible{/}{#imei!==“”} IMEI Nº {imei}{/}, color {color}.{#processToCompleteEfecto==”false”} El cual fue descripto y peritado en la jornada anterior.{/}{#processToCompleteEfecto==””} Respecto del equipo de telefonía celular,</w:t>
-      </w:r>
-      <w:r>
-        <w:rPr>
-          <w:rFonts w:ascii="Calibri" w:cs="Calibri" w:eastAsia="Calibri" w:hAnsi="Calibri"/>
-          <w:sz w:val="26"/>
-          <w:szCs w:val="26"/>
-          <w:rtl w:val="0"/>
-        </w:rPr>
-        <w:t xml:space="preserve">{#encendido==”si”}</w:t>
-      </w:r>
-      <w:r>
-        <w:rPr>
-          <w:rFonts w:ascii="Calibri" w:cs="Calibri" w:eastAsia="Calibri" w:hAnsi="Calibri"/>
-          <w:sz w:val="26"/>
-          <w:szCs w:val="26"/>
-          <w:rtl w:val="0"/>
-        </w:rPr>
-        <w:t xml:space="preserve"> luego de brindarle energía y encenderlo,{#elementoFallado==”si”} se conectó a  el software forense aportado por la empresa {herramientaSoft} pero tuvo una falla, {observacionFalla}, por lo que no se adopta otro temperamento debido a fallas técnicas del elemento.{/}{#elementoFallado==”no”} se procedió a realizar una tarea técnica utilizando el software forense aportado por la empresa {herramientaSoft}</w:t>
-      </w:r>
-      <w:r>
-        <w:rPr>
-          <w:rFonts w:ascii="Calibri" w:cs="Calibri" w:eastAsia="Calibri" w:hAnsi="Calibri"/>
-          <w:b w:val="1"/>
-          <w:sz w:val="26"/>
-          <w:szCs w:val="26"/>
-          <w:rtl w:val="0"/>
-        </w:rPr>
-        <w:t xml:space="preserve">.</w:t>
-      </w:r>
-      <w:r>
-        <w:rPr>
-          <w:rFonts w:ascii="Calibri" w:cs="Calibri" w:eastAsia="Calibri" w:hAnsi="Calibri"/>
-          <w:sz w:val="26"/>
-          <w:szCs w:val="26"/>
-          <w:rtl w:val="0"/>
-        </w:rPr>
-        <w:t xml:space="preserve"> Conforme a la marca, modelo y su versión de seguridad se pudo advertir qué el mismo{#tipoSeguridad==”ninguna”} no poseía bloqueo, por lo tanto, el software ofrecía extracciones y finalmente se logró realizar una extracción {tipoExtraccion} de su contenido con éxito.{/}{#tipoSeguridad!=“ninguna”} poseía {tipoSeguridad}, sin embargo,{#desbloqueo==“no”} el software no ofrecía extracciones con esta seguridad activa, por lo tanto no se logró realizar ninguna tarea técnica.{/}{#desbloqueo==“si”} el software ofrecía extracciones con esta seguridad activa y finalmente se logró realizar una extracción {tipoExtraccion} de su contenido con éxito.{/}{/}{/}{/}{#encendido==”no”} se procedió a conectarlo a un cargador de este Laboratorio, observando que el mismo no enciende, {observacionEncendido}, por lo que no se adopta temperamento alguno sobre el elemento.{/} {#Sims.length!=0}{#Sims} Dentro del mismo, se encontró una tarjeta SIM{#empresaSim==””} sin empresa visible,{/}{#empresaSim!=””} de la empresa {empresaSim}{/} Nº{#serialSim==””} no visible,{/}{#serialSim!=””} {serialSim}.{/} Respecto de la misma,{#tipoExtraccionSim==”ninguna”} no se logró realizar ninguna tarea técnica.{/}{#tipoExtraccionSim!=“ninguna”} se logró realizar una extracción {tipoExtraccionSim} de su contenido de manera exitosa.{/}{/Sims}{/}{#Sds.length!=0}{#Sds} Dentro del mismo, se encontró una tarjeta micro SD,{#marca==””} sin marca visible,{/}{#marca!=””} marca {marca},{/}{#modelo==””} modelo no visible,{/}{#modelo!=””</w:t>
-      </w:r>
-      <w:r>
-        <w:rPr>
-          <w:rFonts w:ascii="Calibri" w:cs="Calibri" w:eastAsia="Calibri" w:hAnsi="Calibri"/>
-          <w:sz w:val="26"/>
-          <w:szCs w:val="26"/>
-          <w:rtl w:val="0"/>
-        </w:rPr>
-        <w:t xml:space="preserve">} modelo</w:t>
-      </w:r>
-      <w:r>
-        <w:rPr>
-          <w:rFonts w:ascii="Calibri" w:cs="Calibri" w:eastAsia="Calibri" w:hAnsi="Calibri"/>
-          <w:sz w:val="26"/>
-          <w:szCs w:val="26"/>
-          <w:rtl w:val="0"/>
-        </w:rPr>
-        <w:t xml:space="preserve"> {modelo},{/} de {almacenamiento} de almacenamiento. Respecto de la misma,{#tipoExtraccionSd==”ninguna”} no se logró realizar ninguna tarea técnica.{/}{#tipoExtraccionSd!=“ninguna”} se logró realizar una extracción {tipoExtraccionSd} de su contenido de manera exitosa.{/}{/Sds}{/} La totalidad de las extracciones fueron alojadas en el servidor de este laboratorio de informática forense.</w:t>
+        <w:t xml:space="preserve">{#estado==”cerrada en proceso”}{leyenda}.</w:t>
       </w:r>
       <w:r>
         <w:rPr>
@@ -1173,16 +1183,7 @@
           <w:szCs w:val="26"/>
           <w:rtl w:val="0"/>
         </w:rPr>
-        <w:t xml:space="preserve">{/}</w:t>
-      </w:r>
-      <w:r>
-        <w:rPr>
-          <w:rFonts w:ascii="Calibri" w:cs="Calibri" w:eastAsia="Calibri" w:hAnsi="Calibri"/>
-          <w:sz w:val="26"/>
-          <w:szCs w:val="26"/>
-          <w:rtl w:val="0"/>
-        </w:rPr>
-        <w:t xml:space="preserve">{/}{/}{/efectos}</w:t>
+        <w:t xml:space="preserve">{/}{#estado==”cerrada”}</w:t>
       </w:r>
     </w:p>
     <w:p>
@@ -1195,7 +1196,7 @@
           <w:szCs w:val="26"/>
         </w:rPr>
       </w:pPr>
-      <w:bookmarkStart w:colFirst="0" w:colLast="0" w:name="_heading=h.sz7cxhcg6kc2" w:id="10"/>
+      <w:bookmarkStart w:colFirst="0" w:colLast="0" w:name="_heading=h.uibdvvkg7zr" w:id="10"/>
       <w:bookmarkEnd w:id="10"/>
       <w:r>
         <w:rPr>
@@ -1204,7 +1205,26 @@
           <w:szCs w:val="26"/>
           <w:rtl w:val="0"/>
         </w:rPr>
-        <w:t xml:space="preserve">{#estado==”cerrada en proceso”}{leyenda}.</w:t>
+        <w:t xml:space="preserve">Finalizadas las tareas con los elementos descriptos, se procedió a resguardar los mismos, en una nueva bolsa transparente del CIJ, junto con sus envoltorios y precinto de apertura, cerrada con el </w:t>
+      </w:r>
+      <w:r>
+        <w:rPr>
+          <w:rFonts w:ascii="Calibri" w:cs="Calibri" w:eastAsia="Calibri" w:hAnsi="Calibri"/>
+          <w:b w:val="1"/>
+          <w:sz w:val="26"/>
+          <w:szCs w:val="26"/>
+          <w:rtl w:val="0"/>
+        </w:rPr>
+        <w:t xml:space="preserve">precinto blanco Nº {nroPrecintoBlanco}</w:t>
+      </w:r>
+      <w:r>
+        <w:rPr>
+          <w:rFonts w:ascii="Calibri" w:cs="Calibri" w:eastAsia="Calibri" w:hAnsi="Calibri"/>
+          <w:sz w:val="26"/>
+          <w:szCs w:val="26"/>
+          <w:rtl w:val="0"/>
+        </w:rPr>
+        <w:t xml:space="preserve">.</w:t>
       </w:r>
       <w:r>
         <w:rPr>
@@ -1223,7 +1243,16 @@
           <w:szCs w:val="26"/>
           <w:rtl w:val="0"/>
         </w:rPr>
-        <w:t xml:space="preserve">{/}{#estado==”cerrada”}</w:t>
+        <w:t xml:space="preserve">{/}</w:t>
+      </w:r>
+      <w:r>
+        <w:rPr>
+          <w:rFonts w:ascii="Calibri" w:cs="Calibri" w:eastAsia="Calibri" w:hAnsi="Calibri"/>
+          <w:sz w:val="26"/>
+          <w:szCs w:val="26"/>
+          <w:rtl w:val="0"/>
+        </w:rPr>
+        <w:t xml:space="preserve">{/bolsas}</w:t>
       </w:r>
     </w:p>
     <w:p>
@@ -1236,7 +1265,7 @@
           <w:szCs w:val="26"/>
         </w:rPr>
       </w:pPr>
-      <w:bookmarkStart w:colFirst="0" w:colLast="0" w:name="_heading=h.uibdvvkg7zr" w:id="11"/>
+      <w:bookmarkStart w:colFirst="0" w:colLast="0" w:name="_heading=h.k0zo42cq9c04" w:id="11"/>
       <w:bookmarkEnd w:id="11"/>
       <w:r>
         <w:rPr>
@@ -1245,54 +1274,7 @@
           <w:szCs w:val="26"/>
           <w:rtl w:val="0"/>
         </w:rPr>
-        <w:t xml:space="preserve">Finalizadas las tareas con los elementos descriptos, se procedió a resguardar los mismos, en una nueva bolsa transparente del CIJ, junto con sus envoltorios y precinto de apertura, cerrada con el </w:t>
-      </w:r>
-      <w:r>
-        <w:rPr>
-          <w:rFonts w:ascii="Calibri" w:cs="Calibri" w:eastAsia="Calibri" w:hAnsi="Calibri"/>
-          <w:b w:val="1"/>
-          <w:sz w:val="26"/>
-          <w:szCs w:val="26"/>
-          <w:rtl w:val="0"/>
-        </w:rPr>
-        <w:t xml:space="preserve">precinto blanco Nº {nroPrecintoBlanco}</w:t>
-      </w:r>
-      <w:r>
-        <w:rPr>
-          <w:rFonts w:ascii="Calibri" w:cs="Calibri" w:eastAsia="Calibri" w:hAnsi="Calibri"/>
-          <w:sz w:val="26"/>
-          <w:szCs w:val="26"/>
-          <w:rtl w:val="0"/>
-        </w:rPr>
-        <w:t xml:space="preserve">.</w:t>
-      </w:r>
-      <w:r>
-        <w:rPr>
-          <w:rFonts w:ascii="Calibri" w:cs="Calibri" w:eastAsia="Calibri" w:hAnsi="Calibri"/>
-          <w:b w:val="1"/>
-          <w:sz w:val="26"/>
-          <w:szCs w:val="26"/>
-          <w:rtl w:val="0"/>
-        </w:rPr>
-        <w:t xml:space="preserve">----</w:t>
-      </w:r>
-      <w:r>
-        <w:rPr>
-          <w:rFonts w:ascii="Calibri" w:cs="Calibri" w:eastAsia="Calibri" w:hAnsi="Calibri"/>
-          <w:sz w:val="26"/>
-          <w:szCs w:val="26"/>
-          <w:rtl w:val="0"/>
-        </w:rPr>
-        <w:t xml:space="preserve">{/}</w:t>
-      </w:r>
-      <w:r>
-        <w:rPr>
-          <w:rFonts w:ascii="Calibri" w:cs="Calibri" w:eastAsia="Calibri" w:hAnsi="Calibri"/>
-          <w:sz w:val="26"/>
-          <w:szCs w:val="26"/>
-          <w:rtl w:val="0"/>
-        </w:rPr>
-        <w:t xml:space="preserve">{/bolsas}</w:t>
+        <w:t xml:space="preserve">{#observaciones!=null}{observaciones}.{/} </w:t>
       </w:r>
     </w:p>
     <w:p>
@@ -1305,7 +1287,7 @@
           <w:szCs w:val="26"/>
         </w:rPr>
       </w:pPr>
-      <w:bookmarkStart w:colFirst="0" w:colLast="0" w:name="_heading=h.k0zo42cq9c04" w:id="12"/>
+      <w:bookmarkStart w:colFirst="0" w:colLast="0" w:name="_heading=h.kocc0851mwi9" w:id="12"/>
       <w:bookmarkEnd w:id="12"/>
       <w:r>
         <w:rPr>
@@ -1314,48 +1296,26 @@
           <w:szCs w:val="26"/>
           <w:rtl w:val="0"/>
         </w:rPr>
-        <w:t xml:space="preserve">{#observaciones!=null}{observaciones}.{/} </w:t>
+        <w:t xml:space="preserve">{#processToComplete=="false"}Con lo que no siendo para más,{/}{#processToComplete=="true"}Habiendo concretado la totalidad de las copias posibles de los elementos secuestrados,{/} se da por finalizado el acto, firmando los presentes para constancia y por ante mí que doy fe.</w:t>
+      </w:r>
+      <w:r>
+        <w:rPr>
+          <w:rFonts w:ascii="Calibri" w:cs="Calibri" w:eastAsia="Calibri" w:hAnsi="Calibri"/>
+          <w:b w:val="1"/>
+          <w:sz w:val="26"/>
+          <w:szCs w:val="26"/>
+          <w:rtl w:val="0"/>
+        </w:rPr>
+        <w:t xml:space="preserve">----</w:t>
+      </w:r>
+      <w:r>
+        <w:rPr>
+          <w:rtl w:val="0"/>
+        </w:rPr>
       </w:r>
     </w:p>
     <w:p>
       <w:pPr>
-        <w:spacing w:line="276" w:lineRule="auto"/>
-        <w:jc w:val="both"/>
-        <w:rPr>
-          <w:rFonts w:ascii="Calibri" w:cs="Calibri" w:eastAsia="Calibri" w:hAnsi="Calibri"/>
-          <w:sz w:val="26"/>
-          <w:szCs w:val="26"/>
-        </w:rPr>
-      </w:pPr>
-      <w:bookmarkStart w:colFirst="0" w:colLast="0" w:name="_heading=h.kocc0851mwi9" w:id="13"/>
-      <w:bookmarkEnd w:id="13"/>
-      <w:r>
-        <w:rPr>
-          <w:rFonts w:ascii="Calibri" w:cs="Calibri" w:eastAsia="Calibri" w:hAnsi="Calibri"/>
-          <w:sz w:val="26"/>
-          <w:szCs w:val="26"/>
-          <w:rtl w:val="0"/>
-        </w:rPr>
-        <w:t xml:space="preserve">{#processToComplete=="false"}Con lo que no siendo para más,{/}{#processToComplete=="true"}Habiendo concretado la totalidad de las copias posibles de los elementos secuestrados,{/} se da por finalizado el acto, firmando los presentes para constancia y por ante mí que doy fe.</w:t>
-      </w:r>
-      <w:r>
-        <w:rPr>
-          <w:rFonts w:ascii="Calibri" w:cs="Calibri" w:eastAsia="Calibri" w:hAnsi="Calibri"/>
-          <w:b w:val="1"/>
-          <w:sz w:val="26"/>
-          <w:szCs w:val="26"/>
-          <w:rtl w:val="0"/>
-        </w:rPr>
-        <w:t xml:space="preserve">----</w:t>
-      </w:r>
-      <w:r>
-        <w:rPr>
-          <w:rtl w:val="0"/>
-        </w:rPr>
-      </w:r>
-    </w:p>
-    <w:p>
-      <w:pPr>
         <w:spacing w:line="360" w:lineRule="auto"/>
         <w:jc w:val="both"/>
         <w:rPr>
@@ -1364,8 +1324,8 @@
           <w:szCs w:val="26"/>
         </w:rPr>
       </w:pPr>
-      <w:bookmarkStart w:colFirst="0" w:colLast="0" w:name="_heading=h.vbq7guhlvm6f" w:id="14"/>
-      <w:bookmarkEnd w:id="14"/>
+      <w:bookmarkStart w:colFirst="0" w:colLast="0" w:name="_heading=h.vbq7guhlvm6f" w:id="13"/>
+      <w:bookmarkEnd w:id="13"/>
       <w:r>
         <w:rPr>
           <w:rtl w:val="0"/>
@@ -2110,7 +2070,7 @@
 
 <file path=customXML/item1.xml><?xml version="1.0" encoding="utf-8"?>
 <go:gDocsCustomXmlDataStorage xmlns:go="http://customooxmlschemas.google.com/" xmlns:r="http://schemas.openxmlformats.org/officeDocument/2006/relationships" uri="GoogleDocsCustomDataVersion1">
-  <go:docsCustomData xmlns:go="http://customooxmlschemas.google.com/" roundtripDataSignature="AMtx7mg6wLCxzXuD6Tr6vrv1xw0yJlp/ew==">AMUW2mVtxVWRBHhaEA5R+hTr29lyW9t8KLgbMekeN//qDiQkaDkZO8Ksw6+hcb0hoPu7qJ5fG+2G1ZZFcQDZW3kwMlaJiEca8z6Nwx0AYb3yqETn7Gs6NeuRm1a70SwHvBTI6q2IWbb1BIrHQn575tOiCX2mo2D2FyGwIvGd5clwJoienU/7zt2TnN0pMUNmaoEUGz5Gn3sObq280KwWK2h82DA5PF+OdZc1yXKyPIQFApzTyTaNdJS8OjRK+vwGD0O6qb+LDVZyjgw/6RDK+tWW21y6/udSta7QoBVSLaederxQqkwC/zDywn7pXnwUtiTtkoDUCJvB94ej5nJjgVcO7Y5BNq8Y4whgpyq/uA9SjLoGjudyEiRqQFtp1m5Tc2bgqJNx8YfQ5yXSsrbK4DP0JJ8uJvsPC/V3Bo5Z+lCX9BNofM/F2kFs9Cl94B0orZ+uLAmcXiyK</go:docsCustomData>
+  <go:docsCustomData xmlns:go="http://customooxmlschemas.google.com/" roundtripDataSignature="AMtx7mhavCh7qaUFOBNFno6HDQd242k4IQ==">AMUW2mUXVF1NV8xy4lSjwYB+tMWtH65vroWHUkifaS8MwkTNQA65jAQt5huv2LOiTy6ibREM+SvDUfX/eprdLJx8GDZ1B6s3qW1mkWYgkdnPmieFn5XcSUC65hDXWGnGNhINJGT2sRyB2iWHTFT+hONXl5AG8dhsfh9y+ONFuKTTXCQGJZo7NjJgps9xifIgizkzmwhNjqnSd0vdHaMdWp5HeYj0OoOMAlpMtjFv+l+yjbaRFu7mBwQKlUBuzGHw6wM6cam3Qi2cgq9TeD72rrBjL0bHm6wnJmdsaUfQiVCPk40yYPFAnZ/W9/owbfDEk4w9QtvWl0TbvLGzla9QULvl/jyGlV9iXBFCe8Ih6FaPRp2cAagYFjg3QvhvjYIdeE5/cDdeUPg0Mk01l7pHvTLNvNXDD+UfalWdZrPsjjZhkSA2aWmXQgk=</go:docsCustomData>
 </go:gDocsCustomXmlDataStorage>
 </file>
 

</xml_diff>

<commit_message>
Update template and change placeholder
</commit_message>
<xml_diff>
--- a/src/Assets/template.docx
+++ b/src/Assets/template.docx
@@ -934,7 +934,6 @@
         <w:jc w:val="both"/>
         <w:rPr>
           <w:rFonts w:ascii="Calibri" w:cs="Calibri" w:eastAsia="Calibri" w:hAnsi="Calibri"/>
-          <w:b w:val="1"/>
           <w:sz w:val="26"/>
           <w:szCs w:val="26"/>
         </w:rPr>
@@ -948,7 +947,7 @@
           <w:szCs w:val="26"/>
           <w:rtl w:val="0"/>
         </w:rPr>
-        <w:t xml:space="preserve">{#tipoDeElemento==“notebook”}Un (01) ordenador portátil,{#marca==””} sin marca visible{/}{#marca!=””} marca {marca}{/},{#modelo==””} sin modelo visible{/}{#modelo!=””} modelo {modelo}{/},{#serialNumber==“”} sin S/N visible{/}{#serialNumber!=“”} con S/N: {serialNumber}{/}, color {color}{#Discos.length==0}. Sin discos, por lo que no se adopta temperamento alguno sobre el elemento.{/}{#processToCompleteEfecto==”false”} El cual fue descripto y peritado en la jornada anterior.{/}{#processToCompleteEfecto==””}{#Discos.length!=0}, de su interior se extrae:</w:t>
+        <w:t xml:space="preserve">{#tipoDeElemento==“notebook”}Un (01) ordenador portátil,{#marca==””} sin marca visible{/}{#marca!=””} marca {marca}{/},{#modelo==””} sin modelo visible{/}{#modelo!=””} modelo {modelo}{/},{#serialNumber==“”} sin S/N visible{/}{#serialNumber!=“”} con S/N: {serialNumber}{/},{#color==””} sin color visible.{/}{#color!=””} color {color}.{/}{#Discos.length==0} Sin discos, por lo que no se adopta temperamento alguno sobre el elemento.{/}{#processToCompleteEfecto==”false”} El cual fue descripto y peritado en la jornada anterior.{/}{#processToCompleteEfecto==””}{#Discos.length!=0} De su interior se extrae:</w:t>
       </w:r>
       <w:r>
         <w:rPr>
@@ -959,6 +958,15 @@
           <w:rtl w:val="0"/>
         </w:rPr>
         <w:t xml:space="preserve">----</w:t>
+      </w:r>
+      <w:r>
+        <w:rPr>
+          <w:rFonts w:ascii="Calibri" w:cs="Calibri" w:eastAsia="Calibri" w:hAnsi="Calibri"/>
+          <w:sz w:val="26"/>
+          <w:szCs w:val="26"/>
+          <w:rtl w:val="0"/>
+        </w:rPr>
+        <w:t xml:space="preserve">{#Discos}</w:t>
       </w:r>
     </w:p>
     <w:p>
@@ -971,7 +979,7 @@
           <w:szCs w:val="26"/>
         </w:rPr>
       </w:pPr>
-      <w:bookmarkStart w:colFirst="0" w:colLast="0" w:name="_heading=h.bgcuv9dezm6o" w:id="7"/>
+      <w:bookmarkStart w:colFirst="0" w:colLast="0" w:name="_heading=h.u9eoou2v0rfx" w:id="7"/>
       <w:bookmarkEnd w:id="7"/>
       <w:r>
         <w:rPr>
@@ -980,26 +988,7 @@
           <w:szCs w:val="26"/>
           <w:rtl w:val="0"/>
         </w:rPr>
-        <w:t xml:space="preserve">{#Discos}Un (01) {tipoDeDisco},{#marca==””} sin marca visible{/}{#marca!=””} marca {marca}{/},{#modelo==””} sin modelo visible{/}{#modelo!=””} modelo {modelo}{/},{#serialNumber==“”} Sin S/N visible{/}{#serialNumber!=“”} con S/N: {serialNumber}{/},{#almacenamiento==””} sin almacenamiento visible{/}{#almacenamiento!=””} de {almacenamiento} de capacidad{/}. Respecto de este elemento,{#discoFallado==”si”} se conectó a  el software forense aportado por la empresa {herramientaSoftDisco} pero tuvo una falla, {observacionFallaDisco}, por lo que no se adopta otro temperamento debido a fallas técnicas del elemento.{/}{#discoFallado==”no”} se procedió a realizar una tarea técnica utilizando el software forense aportado por la empresa {herramientaSoftDisco}</w:t>
-      </w:r>
-      <w:r>
-        <w:rPr>
-          <w:rFonts w:ascii="Calibri" w:cs="Calibri" w:eastAsia="Calibri" w:hAnsi="Calibri"/>
-          <w:b w:val="1"/>
-          <w:sz w:val="26"/>
-          <w:szCs w:val="26"/>
-          <w:rtl w:val="0"/>
-        </w:rPr>
-        <w:t xml:space="preserve">.</w:t>
-      </w:r>
-      <w:r>
-        <w:rPr>
-          <w:rFonts w:ascii="Calibri" w:cs="Calibri" w:eastAsia="Calibri" w:hAnsi="Calibri"/>
-          <w:sz w:val="26"/>
-          <w:szCs w:val="26"/>
-          <w:rtl w:val="0"/>
-        </w:rPr>
-        <w:t xml:space="preserve"> Finalmente se logró realizar una extracción {tipoExtraccionDisco} de su contenido con éxito.{#estado==”completo”} la cual finalizó de manera exitosa y fue alojada en el servidor de este laboratorio. Se adjunta su correspondiente reporte de copiado junto a la presente acta.</w:t>
+        <w:t xml:space="preserve">Un (01) {tipoDeDisco},{#marca==””} sin marca visible{/}{#marca!=””} marca {marca}{/},{#modelo==””} sin modelo visible{/}{#modelo!=””} modelo {modelo}{/},{#serialNumber==“”} Sin S/N visible{/}{#serialNumber!=“”} con S/N: {serialNumber}{/},{#almacenamiento==””} sin almacenamiento visible{/}{#almacenamiento!=””} de {almacenamiento} de capacidad{/}. Respecto de este elemento,{#discoFallado==”si”} se conectó a  el software forense aportado por la empresa {herramientaSoftDisco} pero tuvo una falla, {observacionFallaDisco}, por lo que no se adopta otro temperamento debido a fallas técnicas del elemento.{/}{#discoFallado==”no”} se procedió a realizar una tarea técnica utilizando el software forense aportado por la empresa {herramientaSoftDisco}. {#estadoDisco==”completo”}Finalmente se logró realizar una extracción {tipoExtraccionDisco} de su contenido con éxito. la cual finalizó de manera exitosa y fue alojada en el servidor de este laboratorio. Se adjunta su correspondiente reporte de copiado junto a la presente acta.</w:t>
       </w:r>
       <w:r>
         <w:rPr>
@@ -1018,7 +1007,7 @@
           <w:szCs w:val="26"/>
           <w:rtl w:val="0"/>
         </w:rPr>
-        <w:t xml:space="preserve">{/}{#estado==”en proceso”}. Se informa que la misma arroja gran cantidad de horas para su finalización, por lo que se deja realizando de forma automatizada a puertas cerradas, para ingreso a la sala de duplicación solo por personal autorizado.</w:t>
+        <w:t xml:space="preserve">{/}{#estadoDisco==”en proceso”} Se informa que la misma arroja gran cantidad de horas para su finalización, por lo que se deja realizando de forma automatizada a puertas cerradas, para ingreso a la sala de duplicación solo por personal autorizado.</w:t>
       </w:r>
       <w:r>
         <w:rPr>
@@ -1057,6 +1046,7 @@
           <w:rFonts w:ascii="Calibri" w:cs="Calibri" w:eastAsia="Calibri" w:hAnsi="Calibri"/>
           <w:sz w:val="26"/>
           <w:szCs w:val="26"/>
+          <w:highlight w:val="yellow"/>
           <w:rtl w:val="0"/>
         </w:rPr>
         <w:t xml:space="preserve">{#tipoDeElemento==“celular”}Un (01) teléfono celular,{#marca==””} sin marca visible{/}{#marca!=””} marca {marca}{/},{#modelo==””} sin modelo visible{/}{#modelo!=””} modelo {modelo}{/},{#imei==“”} IMEI no visible{/}{#imei!==“”} IMEI Nº {imei}{/}, color {color}.{#processToCompleteEfecto==”false”} El cual fue descripto y peritado en la jornada anterior.{/}{#processToCompleteEfecto==””} Respecto del equipo de telefonía celular,</w:t>
@@ -1066,6 +1056,7 @@
           <w:rFonts w:ascii="Calibri" w:cs="Calibri" w:eastAsia="Calibri" w:hAnsi="Calibri"/>
           <w:sz w:val="26"/>
           <w:szCs w:val="26"/>
+          <w:highlight w:val="yellow"/>
           <w:rtl w:val="0"/>
         </w:rPr>
         <w:t xml:space="preserve">{#encendido==”si”}</w:t>
@@ -1075,6 +1066,7 @@
           <w:rFonts w:ascii="Calibri" w:cs="Calibri" w:eastAsia="Calibri" w:hAnsi="Calibri"/>
           <w:sz w:val="26"/>
           <w:szCs w:val="26"/>
+          <w:highlight w:val="yellow"/>
           <w:rtl w:val="0"/>
         </w:rPr>
         <w:t xml:space="preserve"> luego de brindarle energía y encenderlo,{#elementoFallado==”si”} se conectó a  el software forense aportado por la empresa {herramientaSoft} pero tuvo una falla, {observacionFalla}, por lo que no se adopta otro temperamento debido a fallas técnicas del elemento.{/}{#elementoFallado==”no”} se procedió a realizar una tarea técnica utilizando el software forense aportado por la empresa {herramientaSoft}</w:t>
@@ -1085,6 +1077,7 @@
           <w:b w:val="1"/>
           <w:sz w:val="26"/>
           <w:szCs w:val="26"/>
+          <w:highlight w:val="yellow"/>
           <w:rtl w:val="0"/>
         </w:rPr>
         <w:t xml:space="preserve">.</w:t>
@@ -1094,6 +1087,7 @@
           <w:rFonts w:ascii="Calibri" w:cs="Calibri" w:eastAsia="Calibri" w:hAnsi="Calibri"/>
           <w:sz w:val="26"/>
           <w:szCs w:val="26"/>
+          <w:highlight w:val="yellow"/>
           <w:rtl w:val="0"/>
         </w:rPr>
         <w:t xml:space="preserve"> Conforme a la marca, modelo y su versión de seguridad se pudo advertir qué el mismo{#tipoSeguridad==”ninguna”} no poseía bloqueo, por lo tanto, el software ofrecía extracciones y finalmente se logró realizar una extracción {tipoExtraccion} de su contenido con éxito.{/}{#tipoSeguridad!=“ninguna”} poseía {tipoSeguridad}, sin embargo,{#desbloqueo==“no”} el software no ofrecía extracciones con esta seguridad activa, por lo tanto no se logró realizar ninguna tarea técnica.{/}{#desbloqueo==“si”} el software ofrecía extracciones con esta seguridad activa y finalmente se logró realizar una extracción {tipoExtraccion} de su contenido con éxito.{/}{/}{/}{/}{#encendido==”no”} se procedió a conectarlo a un cargador de este Laboratorio, observando que el mismo no enciende, {observacionEncendido}, por lo que no se adopta temperamento alguno sobre el elemento.{/} {#Sims.length!=0}{#Sims} Dentro del mismo, se encontró una tarjeta SIM{#empresaSim==””} sin empresa visible,{/}{#empresaSim!=””} de la empresa {empresaSim}{/} Nº{#serialSim==””} no visible,{/}{#serialSim!=””} {serialSim}.{/} Respecto de la misma,{#tipoExtraccionSim==”ninguna”} no se logró realizar ninguna tarea técnica.{/}{#tipoExtraccionSim!=“ninguna”} se logró realizar una extracción {tipoExtraccionSim} de su contenido de manera exitosa.{/}{/Sims}{/}{#Sds.length!=0}{#Sds} Dentro del mismo, se encontró una tarjeta micro SD,{#marca==””} sin marca visible,{/}{#marca!=””} marca {marca},{/}{#modelo==””} modelo no visible,{/}{#modelo!=””</w:t>
@@ -1103,6 +1097,7 @@
           <w:rFonts w:ascii="Calibri" w:cs="Calibri" w:eastAsia="Calibri" w:hAnsi="Calibri"/>
           <w:sz w:val="26"/>
           <w:szCs w:val="26"/>
+          <w:highlight w:val="yellow"/>
           <w:rtl w:val="0"/>
         </w:rPr>
         <w:t xml:space="preserve">} modelo</w:t>
@@ -1112,6 +1107,7 @@
           <w:rFonts w:ascii="Calibri" w:cs="Calibri" w:eastAsia="Calibri" w:hAnsi="Calibri"/>
           <w:sz w:val="26"/>
           <w:szCs w:val="26"/>
+          <w:highlight w:val="yellow"/>
           <w:rtl w:val="0"/>
         </w:rPr>
         <w:t xml:space="preserve"> {modelo},{/} de {almacenamiento} de almacenamiento. Respecto de la misma,{#tipoExtraccionSd==”ninguna”} no se logró realizar ninguna tarea técnica.{/}{#tipoExtraccionSd!=“ninguna”} se logró realizar una extracción {tipoExtraccionSd} de su contenido de manera exitosa.{/}{/Sds}{/} La totalidad de las extracciones fueron alojadas en el servidor de este laboratorio de informática forense.</w:t>
@@ -1122,6 +1118,7 @@
           <w:b w:val="1"/>
           <w:sz w:val="26"/>
           <w:szCs w:val="26"/>
+          <w:highlight w:val="yellow"/>
           <w:rtl w:val="0"/>
         </w:rPr>
         <w:t xml:space="preserve">----</w:t>
@@ -1131,6 +1128,7 @@
           <w:rFonts w:ascii="Calibri" w:cs="Calibri" w:eastAsia="Calibri" w:hAnsi="Calibri"/>
           <w:sz w:val="26"/>
           <w:szCs w:val="26"/>
+          <w:highlight w:val="yellow"/>
           <w:rtl w:val="0"/>
         </w:rPr>
         <w:t xml:space="preserve">{/}</w:t>
@@ -1140,9 +1138,19 @@
           <w:rFonts w:ascii="Calibri" w:cs="Calibri" w:eastAsia="Calibri" w:hAnsi="Calibri"/>
           <w:sz w:val="26"/>
           <w:szCs w:val="26"/>
-          <w:rtl w:val="0"/>
-        </w:rPr>
-        <w:t xml:space="preserve">{/}{/}{/efectos}</w:t>
+          <w:highlight w:val="yellow"/>
+          <w:rtl w:val="0"/>
+        </w:rPr>
+        <w:t xml:space="preserve">{/}</w:t>
+      </w:r>
+      <w:r>
+        <w:rPr>
+          <w:rFonts w:ascii="Calibri" w:cs="Calibri" w:eastAsia="Calibri" w:hAnsi="Calibri"/>
+          <w:sz w:val="26"/>
+          <w:szCs w:val="26"/>
+          <w:rtl w:val="0"/>
+        </w:rPr>
+        <w:t xml:space="preserve">{/}{/efectos}</w:t>
       </w:r>
     </w:p>
     <w:p>
@@ -2070,7 +2078,7 @@
 
 <file path=customXML/item1.xml><?xml version="1.0" encoding="utf-8"?>
 <go:gDocsCustomXmlDataStorage xmlns:go="http://customooxmlschemas.google.com/" xmlns:r="http://schemas.openxmlformats.org/officeDocument/2006/relationships" uri="GoogleDocsCustomDataVersion1">
-  <go:docsCustomData xmlns:go="http://customooxmlschemas.google.com/" roundtripDataSignature="AMtx7mhavCh7qaUFOBNFno6HDQd242k4IQ==">AMUW2mUXVF1NV8xy4lSjwYB+tMWtH65vroWHUkifaS8MwkTNQA65jAQt5huv2LOiTy6ibREM+SvDUfX/eprdLJx8GDZ1B6s3qW1mkWYgkdnPmieFn5XcSUC65hDXWGnGNhINJGT2sRyB2iWHTFT+hONXl5AG8dhsfh9y+ONFuKTTXCQGJZo7NjJgps9xifIgizkzmwhNjqnSd0vdHaMdWp5HeYj0OoOMAlpMtjFv+l+yjbaRFu7mBwQKlUBuzGHw6wM6cam3Qi2cgq9TeD72rrBjL0bHm6wnJmdsaUfQiVCPk40yYPFAnZ/W9/owbfDEk4w9QtvWl0TbvLGzla9QULvl/jyGlV9iXBFCe8Ih6FaPRp2cAagYFjg3QvhvjYIdeE5/cDdeUPg0Mk01l7pHvTLNvNXDD+UfalWdZrPsjjZhkSA2aWmXQgk=</go:docsCustomData>
+  <go:docsCustomData xmlns:go="http://customooxmlschemas.google.com/" roundtripDataSignature="AMtx7mgr8/TOgXdUF3B0EKCujzUFlmmuMg==">AMUW2mWryYTxN7XmT4DJ7g65K8lcQl13dBjo1nsY1Xj5x8/q/EMiK9GYrUZlK9SPbW9uou04RLkvRAIRx4N9FY5l3whPlO7Z/ywbVAri21cPNyAmV1LgImAwM6O8VjEMfjcZo1gg18m1FtvwMoKXN1EA8EGkoIr/Y0i6VZsgrXLOJvDj7mg72slHUgCnsFvzlnHkCmthP/qljxPwLXccT7Yq/Mt3OrZY9AVIsygz6EdDHOI+L07UlOcGFnARlfNO5wlU9TEQHegTomfKlAB+VE+REem+DCuNT63c24AApBRcQ6dgXOwsZ15236p2+KOntcgqNmcHFPbel6bszjwLM8YiPHRBncmiETh2oZz8QNBuyLVXMPPibRtMBeoUGlqDKh5I5F2C92wFcDK5E9JVDl93kU3Tk+q0CrBuuEvpu4+neCv3H/SCl8E=</go:docsCustomData>
 </go:gDocsCustomXmlDataStorage>
 </file>
 

</xml_diff>

<commit_message>
Update templat and update integrantes texts
</commit_message>
<xml_diff>
--- a/src/Assets/template.docx
+++ b/src/Assets/template.docx
@@ -1046,7 +1046,6 @@
           <w:rFonts w:ascii="Calibri" w:cs="Calibri" w:eastAsia="Calibri" w:hAnsi="Calibri"/>
           <w:sz w:val="26"/>
           <w:szCs w:val="26"/>
-          <w:highlight w:val="yellow"/>
           <w:rtl w:val="0"/>
         </w:rPr>
         <w:t xml:space="preserve">{#tipoDeElemento==“celular”}Un (01) teléfono celular,{#marca==””} sin marca visible{/}{#marca!=””} marca {marca}{/},{#modelo==””} sin modelo visible{/}{#modelo!=””} modelo {modelo}{/},{#imei==“”} IMEI no visible{/}{#imei!==“”} IMEI Nº {imei}{/}, color {color}.{#processToCompleteEfecto==”false”} El cual fue descripto y peritado en la jornada anterior.{/}{#processToCompleteEfecto==””} Respecto del equipo de telefonía celular,</w:t>
@@ -1056,7 +1055,6 @@
           <w:rFonts w:ascii="Calibri" w:cs="Calibri" w:eastAsia="Calibri" w:hAnsi="Calibri"/>
           <w:sz w:val="26"/>
           <w:szCs w:val="26"/>
-          <w:highlight w:val="yellow"/>
           <w:rtl w:val="0"/>
         </w:rPr>
         <w:t xml:space="preserve">{#encendido==”si”}</w:t>
@@ -1066,7 +1064,6 @@
           <w:rFonts w:ascii="Calibri" w:cs="Calibri" w:eastAsia="Calibri" w:hAnsi="Calibri"/>
           <w:sz w:val="26"/>
           <w:szCs w:val="26"/>
-          <w:highlight w:val="yellow"/>
           <w:rtl w:val="0"/>
         </w:rPr>
         <w:t xml:space="preserve"> luego de brindarle energía y encenderlo,{#elementoFallado==”si”} se conectó a  el software forense aportado por la empresa {herramientaSoft} pero tuvo una falla, {observacionFalla}, por lo que no se adopta otro temperamento debido a fallas técnicas del elemento.{/}{#elementoFallado==”no”} se procedió a realizar una tarea técnica utilizando el software forense aportado por la empresa {herramientaSoft}</w:t>
@@ -1077,7 +1074,6 @@
           <w:b w:val="1"/>
           <w:sz w:val="26"/>
           <w:szCs w:val="26"/>
-          <w:highlight w:val="yellow"/>
           <w:rtl w:val="0"/>
         </w:rPr>
         <w:t xml:space="preserve">.</w:t>
@@ -1087,7 +1083,6 @@
           <w:rFonts w:ascii="Calibri" w:cs="Calibri" w:eastAsia="Calibri" w:hAnsi="Calibri"/>
           <w:sz w:val="26"/>
           <w:szCs w:val="26"/>
-          <w:highlight w:val="yellow"/>
           <w:rtl w:val="0"/>
         </w:rPr>
         <w:t xml:space="preserve"> Conforme a la marca, modelo y su versión de seguridad se pudo advertir qué el mismo{#tipoSeguridad==”ninguna”} no poseía bloqueo, por lo tanto, el software ofrecía extracciones y finalmente se logró realizar una extracción {tipoExtraccion} de su contenido con éxito.{/}{#tipoSeguridad!=“ninguna”} poseía {tipoSeguridad}, sin embargo,{#desbloqueo==“no”} el software no ofrecía extracciones con esta seguridad activa, por lo tanto no se logró realizar ninguna tarea técnica.{/}{#desbloqueo==“si”} el software ofrecía extracciones con esta seguridad activa y finalmente se logró realizar una extracción {tipoExtraccion} de su contenido con éxito.{/}{/}{/}{/}{#encendido==”no”} se procedió a conectarlo a un cargador de este Laboratorio, observando que el mismo no enciende, {observacionEncendido}, por lo que no se adopta temperamento alguno sobre el elemento.{/} {#Sims.length!=0}{#Sims} Dentro del mismo, se encontró una tarjeta SIM{#empresaSim==””} sin empresa visible,{/}{#empresaSim!=””} de la empresa {empresaSim}{/} Nº{#serialSim==””} no visible,{/}{#serialSim!=””} {serialSim}.{/} Respecto de la misma,{#tipoExtraccionSim==”ninguna”} no se logró realizar ninguna tarea técnica.{/}{#tipoExtraccionSim!=“ninguna”} se logró realizar una extracción {tipoExtraccionSim} de su contenido de manera exitosa.{/}{/Sims}{/}{#Sds.length!=0}{#Sds} Dentro del mismo, se encontró una tarjeta micro SD,{#marca==””} sin marca visible,{/}{#marca!=””} marca {marca},{/}{#modelo==””} modelo no visible,{/}{#modelo!=””</w:t>
@@ -1097,7 +1092,6 @@
           <w:rFonts w:ascii="Calibri" w:cs="Calibri" w:eastAsia="Calibri" w:hAnsi="Calibri"/>
           <w:sz w:val="26"/>
           <w:szCs w:val="26"/>
-          <w:highlight w:val="yellow"/>
           <w:rtl w:val="0"/>
         </w:rPr>
         <w:t xml:space="preserve">} modelo</w:t>
@@ -1107,7 +1101,6 @@
           <w:rFonts w:ascii="Calibri" w:cs="Calibri" w:eastAsia="Calibri" w:hAnsi="Calibri"/>
           <w:sz w:val="26"/>
           <w:szCs w:val="26"/>
-          <w:highlight w:val="yellow"/>
           <w:rtl w:val="0"/>
         </w:rPr>
         <w:t xml:space="preserve"> {modelo},{/} de {almacenamiento} de almacenamiento. Respecto de la misma,{#tipoExtraccionSd==”ninguna”} no se logró realizar ninguna tarea técnica.{/}{#tipoExtraccionSd!=“ninguna”} se logró realizar una extracción {tipoExtraccionSd} de su contenido de manera exitosa.{/}{/Sds}{/} La totalidad de las extracciones fueron alojadas en el servidor de este laboratorio de informática forense.</w:t>
@@ -1118,7 +1111,6 @@
           <w:b w:val="1"/>
           <w:sz w:val="26"/>
           <w:szCs w:val="26"/>
-          <w:highlight w:val="yellow"/>
           <w:rtl w:val="0"/>
         </w:rPr>
         <w:t xml:space="preserve">----</w:t>
@@ -1128,7 +1120,6 @@
           <w:rFonts w:ascii="Calibri" w:cs="Calibri" w:eastAsia="Calibri" w:hAnsi="Calibri"/>
           <w:sz w:val="26"/>
           <w:szCs w:val="26"/>
-          <w:highlight w:val="yellow"/>
           <w:rtl w:val="0"/>
         </w:rPr>
         <w:t xml:space="preserve">{/}</w:t>
@@ -1138,7 +1129,6 @@
           <w:rFonts w:ascii="Calibri" w:cs="Calibri" w:eastAsia="Calibri" w:hAnsi="Calibri"/>
           <w:sz w:val="26"/>
           <w:szCs w:val="26"/>
-          <w:highlight w:val="yellow"/>
           <w:rtl w:val="0"/>
         </w:rPr>
         <w:t xml:space="preserve">{/}</w:t>
@@ -2078,7 +2068,7 @@
 
 <file path=customXML/item1.xml><?xml version="1.0" encoding="utf-8"?>
 <go:gDocsCustomXmlDataStorage xmlns:go="http://customooxmlschemas.google.com/" xmlns:r="http://schemas.openxmlformats.org/officeDocument/2006/relationships" uri="GoogleDocsCustomDataVersion1">
-  <go:docsCustomData xmlns:go="http://customooxmlschemas.google.com/" roundtripDataSignature="AMtx7mgr8/TOgXdUF3B0EKCujzUFlmmuMg==">AMUW2mWryYTxN7XmT4DJ7g65K8lcQl13dBjo1nsY1Xj5x8/q/EMiK9GYrUZlK9SPbW9uou04RLkvRAIRx4N9FY5l3whPlO7Z/ywbVAri21cPNyAmV1LgImAwM6O8VjEMfjcZo1gg18m1FtvwMoKXN1EA8EGkoIr/Y0i6VZsgrXLOJvDj7mg72slHUgCnsFvzlnHkCmthP/qljxPwLXccT7Yq/Mt3OrZY9AVIsygz6EdDHOI+L07UlOcGFnARlfNO5wlU9TEQHegTomfKlAB+VE+REem+DCuNT63c24AApBRcQ6dgXOwsZ15236p2+KOntcgqNmcHFPbel6bszjwLM8YiPHRBncmiETh2oZz8QNBuyLVXMPPibRtMBeoUGlqDKh5I5F2C92wFcDK5E9JVDl93kU3Tk+q0CrBuuEvpu4+neCv3H/SCl8E=</go:docsCustomData>
+  <go:docsCustomData xmlns:go="http://customooxmlschemas.google.com/" roundtripDataSignature="AMtx7mgr8/TOgXdUF3B0EKCujzUFlmmuMg==">AMUW2mU41NkHZc1ttEn7LvD3mwzoHYRRWihv0pp0SiLx5pzWnBUsGEw7yOlSwiYH6nAd9XYAXq2b/Q6gz1lKlO9gJ3D2kR0QkrPU86ZLeQ+yaQyNJ6rZ72cTnHsu1HEPyxiJ5eVE7z6kancsczz+kBkH2PtH6JQG4oOqrmPSy+1Cya1Ku857vCXBBzDfUokNm/D6YYtWWgL2/vis+Jn4ubqyjVvuCs0g+cuC/WpDl9XJySQKRRWS9XXugUfb0NPH7w9DVKs5YTxiIiNnyUG22Yly8USo21aipRFqRZQuCVNIBZCP0t4obxFq5P1veZkMkCmbbm6J7Nlz0xGnTsKwBbUhgioYM3bgosaeRBpP9MNKeulQS9QmHMCc9IqejZxUcnawwF4bzAV5+RV5E2awCG67r5dLnyJM1Cd7qGLiu0pjGy8Hi9ihlk4=</go:docsCustomData>
 </go:gDocsCustomXmlDataStorage>
 </file>
 

</xml_diff>

<commit_message>
Update unidad de almacenamiento & fix placeholders
</commit_message>
<xml_diff>
--- a/src/Assets/template.docx
+++ b/src/Assets/template.docx
@@ -925,7 +925,7 @@
           <w:szCs w:val="26"/>
           <w:rtl w:val="0"/>
         </w:rPr>
-        <w:t xml:space="preserve">{#tipoDeElemento==”unidad de almacenamiento flash”}Una (01) Unidad de Almacenamiento Flash,{#marca==””} sin marca visible{/}{#marca!=””} marca {marca}{/},{#modelo==””} sin modelo visible{/}{#modelo!=””} modelo {modelo}{/},{#serialNumber==“”} Sin S/N visible{/}{#serialNumber!=“”} con S/N: {serialNumber}{/},{#almacenamiento==””} sin almacenamiento visible{/}{#almacenamiento!=””} de {almacenamiento} de almacenamiento{/}, color {color}.{#elementoFallado==”si”} Respecto del mismo se informa que tuvo una falla, {observacionFalla}, por lo que no se adopta otro temperamento debido a fallas técnicas del elemento.{/}{#elementoFallado==”no”}  Respecto del mismo se procedió a realizar una tarea técnica utilizando el software forense aportado por la empresa {herramientaSoft}. Finalmente se logró realizar una extracción {tipoExtraccion} de su contenido con éxito.{#estado==”completo”} la cual finalizó de manera exitosa y fue alojada en el servidor de este laboratorio. Se adjunta su correspondiente reporte de copiado junto a la presente acta.----{/}{#estado==”en proceso”}. Se informa que la misma arroja gran cantidad de horas para su finalización, por lo que se deja realizando de forma automatizada a puertas cerradas, para ingreso a la sala de duplicación solo por personal autorizado.----{/}{/}{/}</w:t>
+        <w:t xml:space="preserve">{#tipoDeElemento==”unidad de almacenamiento”}Una (01) Unidad de Almacenamiento,,{#marca==””} sin marca visible{/}{#marca!=””} marca {marca}{/},{#modelo==””} sin modelo visible{/}{#modelo!=””} modelo {modelo}{/},{#serialNumber==“”} Sin S/N visible{/}{#serialNumber!=“”} con S/N: {serialNumber}{/},{#almacenamiento==””} sin almacenamiento visible{/}{#almacenamiento!=””} de {almacenamiento} de almacenamiento{/}, color {color}.{#elementoFallado==”si”} Respecto del mismo se informa que tuvo una falla, {observacionFalla}, por lo que no se adopta otro temperamento debido a fallas técnicas del elemento.{/}{#elementoFallado==”no”}  Respecto del mismo se procedió a realizar una tarea técnica utilizando el software forense aportado por la empresa {herramientaSoft}. Finalmente se logró realizar una extracción {tipoExtraccion} de su contenido con éxito.{#estado==”completo”} la cual finalizó de manera exitosa y fue alojada en el servidor de este laboratorio. Se adjunta su correspondiente reporte de copiado junto a la presente acta.----{/}{#estado==”en proceso”}. Se informa que la misma arroja gran cantidad de horas para su finalización, por lo que se deja realizando de forma automatizada a puertas cerradas, para ingreso a la sala de duplicación solo por personal autorizado.----{/}{/}{/}</w:t>
       </w:r>
     </w:p>
     <w:p>
@@ -2068,7 +2068,7 @@
 
 <file path=customXML/item1.xml><?xml version="1.0" encoding="utf-8"?>
 <go:gDocsCustomXmlDataStorage xmlns:go="http://customooxmlschemas.google.com/" xmlns:r="http://schemas.openxmlformats.org/officeDocument/2006/relationships" uri="GoogleDocsCustomDataVersion1">
-  <go:docsCustomData xmlns:go="http://customooxmlschemas.google.com/" roundtripDataSignature="AMtx7mgr8/TOgXdUF3B0EKCujzUFlmmuMg==">AMUW2mU41NkHZc1ttEn7LvD3mwzoHYRRWihv0pp0SiLx5pzWnBUsGEw7yOlSwiYH6nAd9XYAXq2b/Q6gz1lKlO9gJ3D2kR0QkrPU86ZLeQ+yaQyNJ6rZ72cTnHsu1HEPyxiJ5eVE7z6kancsczz+kBkH2PtH6JQG4oOqrmPSy+1Cya1Ku857vCXBBzDfUokNm/D6YYtWWgL2/vis+Jn4ubqyjVvuCs0g+cuC/WpDl9XJySQKRRWS9XXugUfb0NPH7w9DVKs5YTxiIiNnyUG22Yly8USo21aipRFqRZQuCVNIBZCP0t4obxFq5P1veZkMkCmbbm6J7Nlz0xGnTsKwBbUhgioYM3bgosaeRBpP9MNKeulQS9QmHMCc9IqejZxUcnawwF4bzAV5+RV5E2awCG67r5dLnyJM1Cd7qGLiu0pjGy8Hi9ihlk4=</go:docsCustomData>
+  <go:docsCustomData xmlns:go="http://customooxmlschemas.google.com/" roundtripDataSignature="AMtx7mgr8/TOgXdUF3B0EKCujzUFlmmuMg==">AMUW2mX5nJqtnP+jnAe/L9xdIM2ixJ71RuAQjLb2noJIxoheohWZum5rlbpvM+xqlgKV4ixMJSd4PHvuFOLPJ2+ZeXKoVMPvq13ZVj/Nu16zYu3CzFhNSdh8Gz5fkXxKEQg+q4Zed5/UsAmgGYhv9JVGdGwo/VrW/k1/88KYkERM+MiTP4Xse0d/is1iHizyqBENgTuSXxKexy/SkejjEnt3LpdqMJGDifqeAWmR7ZXT6xxiO6qGKWotWLpo/f18ycIVlj9ODx07us9kXtstq4hMe5wKl7bT2ckYDY//XoO3fftYvEhhDKzczu/XqhmIZ7E8mca1bMFss1z80WsLOlXrieR6pir86OID2WWe+AE4IXtirl/vH9fsvgePZQcVyps28hR3lDRmMvCpZk1NxFnyxqAZSaifTlf34rU13jJjO0ISFGHcxhs=</go:docsCustomData>
 </go:gDocsCustomXmlDataStorage>
 </file>
 

</xml_diff>

<commit_message>
Add sd serialNumber and change colors background
</commit_message>
<xml_diff>
--- a/src/Assets/template.docx
+++ b/src/Assets/template.docx
@@ -875,7 +875,7 @@
           <w:szCs w:val="26"/>
           <w:rtl w:val="0"/>
         </w:rPr>
-        <w:t xml:space="preserve"> Conforme a la marca, modelo y su versión de seguridad se pudo advertir  qué el mismo{#tipoSeguridad==”ninguna”} no poseía bloqueo, por lo tanto, el software ofrecía extracciones y finalmente se logró realizar una extracción {tipoExtraccion} de su contenido con éxito.{/}{#tipoSeguridad!=“ninguna”} poseía {tipoSeguridad}, sin embargo, {#desbloqueo==“no”} el software no ofrecía extracciones con esta seguridad activa, por lo tanto no se logró realizar ninguna tarea técnica.{/}{#desbloqueo==“si”} el software ofrecía extracciones con esta seguridad activa y finalmente se logró realizar una extracción {tipoExtraccion} de su contenido con éxito.{/}{/}{/}{/}{#encendido==”no”} se procedió a conectarla a un cargador de este Laboratorio, observando que la misma no enciende, {observacionEncendido}, por lo que no se adopta temperamento alguno sobre el elemento.{/}{#Sims.length!=0}{#Sims}  Dentro de la misma, se encontró una tarjeta SIM{#empresaSim==””} sin empresa visible,{/}{#empresaSim!=””} {empresaSim}{/}, Nº{#serialSim==””} no visible{/}.{#serialSim!=””} {serialSim}{/}. Respecto de la misma,{#tipoExtraccionSim==”ninguna”} no se logró realizar ninguna tarea técnica.{/}{#tipoExtraccionSim!=“ninguna”} se logró realizar una extracción {tipoExtraccionSim} de su contenido de manera exitosa.{/}{/Sims}{/}{#Sds.length!=0}{#Sds} Dentro de la misma, se encontró una tarjeta micro SD,{#marca==””} sin marca visible{/},{#marca!=””} marca {marca}{/},{#modelo==””} sin modelo visible{/},{#modelo!=””} modelo {modelo}{/}, de {almacenamiento}. Respecto de la misma de {almacenamiento},{#tipoExtraccionSd==”ninguna”} no se logró realizar ninguna tarea técnica.{/}{#tipoExtraccionSd!=“ninguna”} se logró realizar una extracción {tipoExtraccionSd} de su contenido de manera exitosa.{/}{/Sds}{/} La totalidad de las extracciones fueron alojadas en el servidor de este laboratorio de informática forense.</w:t>
+        <w:t xml:space="preserve"> Conforme a la marca, modelo y su versión de seguridad se pudo advertir  qué el mismo{#tipoSeguridad==”ninguna”} no poseía bloqueo, por lo tanto, el software ofrecía extracciones y finalmente se logró realizar una extracción {tipoExtraccion} de su contenido con éxito.{/}{#tipoSeguridad!=“ninguna”} poseía {tipoSeguridad}, sin embargo, {#desbloqueo==“no”} el software no ofrecía extracciones con esta seguridad activa, por lo tanto no se logró realizar ninguna tarea técnica.{/}{#desbloqueo==“si”} el software ofrecía extracciones con esta seguridad activa y finalmente se logró realizar una extracción {tipoExtraccion} de su contenido con éxito.{/}{/}{/}{/}{#encendido==”no”} se procedió a conectarla a un cargador de este Laboratorio, observando que la misma no enciende, {observacionEncendido}, por lo que no se adopta temperamento alguno sobre el elemento.{/}{#Sims.length!=0}{#Sims}  Dentro de la misma, se encontró una tarjeta SIM{#empresaSim==””} sin empresa visible,{/}{#empresaSim!=””} {empresaSim}{/}, Nº{#serialSim==””} no visible{/}.{#serialSim!=””} {serialSim}{/}. Respecto de la misma,{#tipoExtraccionSim==”ninguna”} no se logró realizar ninguna tarea técnica.{/}{#tipoExtraccionSim!=“ninguna”} se logró realizar una extracción {tipoExtraccionSim} de su contenido de manera exitosa.{/}{/Sims}{/}{#Sds.length!=0}{#Sds} Dentro de la misma, se encontró una tarjeta micro SD,{#marca==””} sin marca visible{/},{#marca!=””} marca {marca}{/},{#serialNumber==””} sin S/N visible{/},{#serialNumber!=””} S/N {serialNumber}{/}, de {almacenamiento}. Respecto de la misma de {almacenamiento},{#tipoExtraccionSd==”ninguna”} no se logró realizar ninguna tarea técnica.{/}{#tipoExtraccionSd!=“ninguna”} se logró realizar una extracción {tipoExtraccionSd} de su contenido de manera exitosa.{/}{/Sds}{/} La totalidad de las extracciones fueron alojadas en el servidor de este laboratorio de informática forense.</w:t>
       </w:r>
       <w:r>
         <w:rPr>
@@ -1085,25 +1085,7 @@
           <w:szCs w:val="26"/>
           <w:rtl w:val="0"/>
         </w:rPr>
-        <w:t xml:space="preserve"> Conforme a la marca, modelo y su versión de seguridad se pudo advertir qué el mismo{#tipoSeguridad==”ninguna”} no poseía bloqueo, por lo tanto, el software ofrecía extracciones y finalmente se logró realizar una extracción {tipoExtraccion} de su contenido con éxito.{/}{#tipoSeguridad!=“ninguna”} poseía {tipoSeguridad}, sin embargo,{#desbloqueo==“no”} el software no ofrecía extracciones con esta seguridad activa, por lo tanto no se logró realizar ninguna tarea técnica.{/}{#desbloqueo==“si”} el software ofrecía extracciones con esta seguridad activa y finalmente se logró realizar una extracción {tipoExtraccion} de su contenido con éxito.{/}{/}{/}{/}{#encendido==”no”} se procedió a conectarlo a un cargador de este Laboratorio, observando que el mismo no enciende, {observacionEncendido}, por lo que no se adopta temperamento alguno sobre el elemento.{/} {#Sims.length!=0}{#Sims} Dentro del mismo, se encontró una tarjeta SIM{#empresaSim==””} sin empresa visible,{/}{#empresaSim!=””} de la empresa {empresaSim}{/} Nº{#serialSim==””} no visible,{/}{#serialSim!=””} {serialSim}.{/} Respecto de la misma,{#tipoExtraccionSim==”ninguna”} no se logró realizar ninguna tarea técnica.{/}{#tipoExtraccionSim!=“ninguna”} se logró realizar una extracción {tipoExtraccionSim} de su contenido de manera exitosa.{/}{/Sims}{/}{#Sds.length!=0}{#Sds} Dentro del mismo, se encontró una tarjeta micro SD,{#marca==””} sin marca visible,{/}{#marca!=””} marca {marca},{/}{#modelo==””} modelo no visible,{/}{#modelo!=””</w:t>
-      </w:r>
-      <w:r>
-        <w:rPr>
-          <w:rFonts w:ascii="Calibri" w:cs="Calibri" w:eastAsia="Calibri" w:hAnsi="Calibri"/>
-          <w:sz w:val="26"/>
-          <w:szCs w:val="26"/>
-          <w:rtl w:val="0"/>
-        </w:rPr>
-        <w:t xml:space="preserve">} modelo</w:t>
-      </w:r>
-      <w:r>
-        <w:rPr>
-          <w:rFonts w:ascii="Calibri" w:cs="Calibri" w:eastAsia="Calibri" w:hAnsi="Calibri"/>
-          <w:sz w:val="26"/>
-          <w:szCs w:val="26"/>
-          <w:rtl w:val="0"/>
-        </w:rPr>
-        <w:t xml:space="preserve"> {modelo},{/} de {almacenamiento} de almacenamiento. Respecto de la misma,{#tipoExtraccionSd==”ninguna”} no se logró realizar ninguna tarea técnica.{/}{#tipoExtraccionSd!=“ninguna”} se logró realizar una extracción {tipoExtraccionSd} de su contenido de manera exitosa.{/}{/Sds}{/} La totalidad de las extracciones fueron alojadas en el servidor de este laboratorio de informática forense.</w:t>
+        <w:t xml:space="preserve"> Conforme a la marca, modelo y su versión de seguridad se pudo advertir qué el mismo{#tipoSeguridad==”ninguna”} no poseía bloqueo, por lo tanto, el software ofrecía extracciones y finalmente se logró realizar una extracción {tipoExtraccion} de su contenido con éxito.{/}{#tipoSeguridad!=“ninguna”} poseía {tipoSeguridad}, sin embargo,{#desbloqueo==“no”} el software no ofrecía extracciones con esta seguridad activa, por lo tanto no se logró realizar ninguna tarea técnica.{/}{#desbloqueo==“si”} el software ofrecía extracciones con esta seguridad activa y finalmente se logró realizar una extracción {tipoExtraccion} de su contenido con éxito.{/}{/}{/}{/}{#encendido==”no”} se procedió a conectarlo a un cargador de este Laboratorio, observando que el mismo no enciende, {observacionEncendido}, por lo que no se adopta temperamento alguno sobre el elemento.{/} {#Sims.length!=0}{#Sims} Dentro del mismo, se encontró una tarjeta SIM{#empresaSim==””} sin empresa visible,{/}{#empresaSim!=””} de la empresa {empresaSim}{/} Nº{#serialSim==””} no visible,{/}{#serialSim!=””} {serialSim}.{/} Respecto de la misma,{#tipoExtraccionSim==”ninguna”} no se logró realizar ninguna tarea técnica.{/}{#tipoExtraccionSim!=“ninguna”} se logró realizar una extracción {tipoExtraccionSim} de su contenido de manera exitosa.{/}{/Sims}{/}{#Sds.length!=0}{#Sds} Dentro del mismo, se encontró una tarjeta micro SD,{#marca==””} sin marca visible,{/}{#marca!=””} marca {marca},{/}{#serialNumber==””} sin S/N visible{/}{#serialNumber!=””} S/N {serialNumber}{/}, de {almacenamiento} de almacenamiento. Respecto de la misma,{#tipoExtraccionSd==”ninguna”} no se logró realizar ninguna tarea técnica.{/}{#tipoExtraccionSd!=“ninguna”} se logró realizar una extracción {tipoExtraccionSd} de su contenido de manera exitosa.{/}{/Sds}{/} La totalidad de las extracciones fueron alojadas en el servidor de este laboratorio de informática forense.</w:t>
       </w:r>
       <w:r>
         <w:rPr>
@@ -2068,7 +2050,7 @@
 
 <file path=customXML/item1.xml><?xml version="1.0" encoding="utf-8"?>
 <go:gDocsCustomXmlDataStorage xmlns:go="http://customooxmlschemas.google.com/" xmlns:r="http://schemas.openxmlformats.org/officeDocument/2006/relationships" uri="GoogleDocsCustomDataVersion1">
-  <go:docsCustomData xmlns:go="http://customooxmlschemas.google.com/" roundtripDataSignature="AMtx7mgr8/TOgXdUF3B0EKCujzUFlmmuMg==">AMUW2mX5nJqtnP+jnAe/L9xdIM2ixJ71RuAQjLb2noJIxoheohWZum5rlbpvM+xqlgKV4ixMJSd4PHvuFOLPJ2+ZeXKoVMPvq13ZVj/Nu16zYu3CzFhNSdh8Gz5fkXxKEQg+q4Zed5/UsAmgGYhv9JVGdGwo/VrW/k1/88KYkERM+MiTP4Xse0d/is1iHizyqBENgTuSXxKexy/SkejjEnt3LpdqMJGDifqeAWmR7ZXT6xxiO6qGKWotWLpo/f18ycIVlj9ODx07us9kXtstq4hMe5wKl7bT2ckYDY//XoO3fftYvEhhDKzczu/XqhmIZ7E8mca1bMFss1z80WsLOlXrieR6pir86OID2WWe+AE4IXtirl/vH9fsvgePZQcVyps28hR3lDRmMvCpZk1NxFnyxqAZSaifTlf34rU13jJjO0ISFGHcxhs=</go:docsCustomData>
+  <go:docsCustomData xmlns:go="http://customooxmlschemas.google.com/" roundtripDataSignature="AMtx7mgr8/TOgXdUF3B0EKCujzUFlmmuMg==">AMUW2mXdnUpU6MxtNhYWXFS+OgwWRwSWk1mvo2uLV0ZKQgToUIcIIl5BEmRaE3QLfgCz8GxZMgCEMWuZ2vBAukcKj7iskwGbOwlk9Ck90U9wp5faq7Y1CdfWmT2nuKEtvmLve1lHFJjatRmi8H5Vkoz9uKCwIfWTRqGuhMBjUFGshfBSLTBK9qc21RGfKxzu5J9XP9Xp3BMyCBwro2/oTseP08BfUbwAlaI9+Bncj5yimAoV4cm/NQFMczoYCWyJZTDfKBMcqwh0kMfj0HV6TbMommyapQDDOdNpcyJZbUbzAHIhUShWDz2JX5BlJwtvHCyVPALrQwgMD1NS+5OpH5Lues/LVTn6cBaM8dw64I8k4oL1j47Mr7cYvJYm2/TmGqpmLHzdzJsm2l6m4czl93NcavhntsShvpU5ihF8+2mgKinBvLez57s=</go:docsCustomData>
 </go:gDocsCustomXmlDataStorage>
 </file>
 

</xml_diff>

<commit_message>
Add no interes to tipoExtraccion Sd & sims
</commit_message>
<xml_diff>
--- a/src/Assets/template.docx
+++ b/src/Assets/template.docx
@@ -875,7 +875,7 @@
           <w:szCs w:val="26"/>
           <w:rtl w:val="0"/>
         </w:rPr>
-        <w:t xml:space="preserve"> Conforme a la marca, modelo y su versión de seguridad se pudo advertir  qué el mismo{#tipoSeguridad==”ninguna”} no poseía bloqueo, por lo tanto, el software ofrecía extracciones y finalmente se logró realizar una extracción {tipoExtraccion} de su contenido con éxito.{/}{#tipoSeguridad!=“ninguna”} poseía {tipoSeguridad}, sin embargo, {#desbloqueo==“no”} el software no ofrecía extracciones con esta seguridad activa, por lo tanto no se logró realizar ninguna tarea técnica.{/}{#desbloqueo==“si”} el software ofrecía extracciones con esta seguridad activa y finalmente se logró realizar una extracción {tipoExtraccion} de su contenido con éxito.{/}{/}{/}{/}{#encendido==”no”} se procedió a conectarla a un cargador de este Laboratorio, observando que la misma no enciende, {observacionEncendido}, por lo que no se adopta temperamento alguno sobre el elemento.{/}{#Sims.length!=0}{#Sims}  Dentro de la misma, se encontró una tarjeta SIM{#empresaSim==””} sin empresa visible,{/}{#empresaSim!=””} {empresaSim}{/}, Nº{#serialSim==””} no visible{/}.{#serialSim!=””} {serialSim}{/}. Respecto de la misma,{#tipoExtraccionSim==”ninguna”} no se logró realizar ninguna tarea técnica.{/}{#tipoExtraccionSim!=“ninguna”} se logró realizar una extracción {tipoExtraccionSim} de su contenido de manera exitosa.{/}{/Sims}{/}{#Sds.length!=0}{#Sds} Dentro de la misma, se encontró una tarjeta micro SD,{#marca==””} sin marca visible{/},{#marca!=””} marca {marca}{/},{#serialNumber==””} sin S/N visible{/},{#serialNumber!=””} S/N {serialNumber}{/}, de {almacenamiento}. Respecto de la misma de {almacenamiento},{#tipoExtraccionSd==”ninguna”} no se logró realizar ninguna tarea técnica.{/}{#tipoExtraccionSd!=“ninguna”} se logró realizar una extracción {tipoExtraccionSd} de su contenido de manera exitosa.{/}{/Sds}{/} La totalidad de las extracciones fueron alojadas en el servidor de este laboratorio de informática forense.</w:t>
+        <w:t xml:space="preserve"> Conforme a la marca, modelo y su versión de seguridad se pudo advertir  qué el mismo{#tipoSeguridad==”ninguna”} no poseía bloqueo, por lo tanto, el software ofrecía extracciones y finalmente se logró realizar una extracción {tipoExtraccion} de su contenido con éxito.{/}{#tipoSeguridad!=“ninguna”} poseía {tipoSeguridad}, sin embargo, {#desbloqueo==“no”} el software no ofrecía extracciones con esta seguridad activa, por lo tanto no se logró realizar ninguna tarea técnica.{/}{#desbloqueo==“si”} el software ofrecía extracciones con esta seguridad activa y finalmente se logró realizar una extracción {tipoExtraccion} de su contenido con éxito.{/}{/}{/}{/}{#encendido==”no”} se procedió a conectarla a un cargador de este Laboratorio, observando que la misma no enciende, {observacionEncendido}, por lo que no se adopta temperamento alguno sobre el elemento.{/}{#Sims.length!=0}{#Sims} Dentro de la misma, se encontró una tarjeta SIM{#empresaSim==""} sin empresa visible,{/}{#empresaSim!=""} {empresaSim}{/}, Nº{#serialSim==""} no visible{/}.{#serialSim!=""} {serialSim}{/}. Respecto de la misma,{#tipoExtraccionSim=="ninguna"} no se logró realizar ninguna tarea técnica.{/}{#tipoExtraccionSim!="ninguna" &amp;&amp; tipoExtraccionSim!="no interes"} se logró realizar una extracción {tipoExtraccionSim} de su contenido de manera exitosa.{/}{#tipoExtraccionSim=="no interes"} no se adopta temperamento alguno, ya que no posee información relevante para los hechos que se investigan.{/}{/Sims}{/}{#Sds.length!=0}{#Sds} Dentro de la misma, se encontró una tarjeta micro SD,{#marca==""} sin marca visible{/}{#marca!=""} marca {marca}{/},{#serialNumber==""} sin S/N visible{/}{#serialNumber!=""} S/N {serialNumber}{/}, de {almacenamiento}. Respecto de la misma,{#tipoExtraccionSd=="ninguna"} no se logró realizar ninguna tarea técnica.{/}{#tipoExtraccionSd=="no interes"} no se adopta temperamento alguno, ya que no posee información relevante para los hechos que se investigan.{/}{#tipoExtraccionSd!="ninguna" &amp;&amp; tipoExtraccionSd!="no interes"} se logró realizar una extracción {tipoExtraccionSd} de su contenido de manera exitosa.{/}{/Sds}{/} La totalidad de las extracciones fueron alojadas en el servidor de este laboratorio de informática forense.</w:t>
       </w:r>
       <w:r>
         <w:rPr>
@@ -1085,7 +1085,7 @@
           <w:szCs w:val="26"/>
           <w:rtl w:val="0"/>
         </w:rPr>
-        <w:t xml:space="preserve"> Conforme a la marca, modelo y su versión de seguridad se pudo advertir qué el mismo{#tipoSeguridad==”ninguna”} no poseía bloqueo, por lo tanto, el software ofrecía extracciones y finalmente se logró realizar una extracción {tipoExtraccion} de su contenido con éxito.{/}{#tipoSeguridad!=“ninguna”} poseía {tipoSeguridad}, sin embargo,{#desbloqueo==“no”} el software no ofrecía extracciones con esta seguridad activa, por lo tanto no se logró realizar ninguna tarea técnica.{/}{#desbloqueo==“si”} el software ofrecía extracciones con esta seguridad activa y finalmente se logró realizar una extracción {tipoExtraccion} de su contenido con éxito.{/}{/}{/}{/}{#encendido==”no”} se procedió a conectarlo a un cargador de este Laboratorio, observando que el mismo no enciende, {observacionEncendido}, por lo que no se adopta temperamento alguno sobre el elemento.{/} {#Sims.length!=0}{#Sims} Dentro del mismo, se encontró una tarjeta SIM{#empresaSim==””} sin empresa visible,{/}{#empresaSim!=””} de la empresa {empresaSim}{/} Nº{#serialSim==””} no visible,{/}{#serialSim!=””} {serialSim}.{/} Respecto de la misma,{#tipoExtraccionSim==”ninguna”} no se logró realizar ninguna tarea técnica.{/}{#tipoExtraccionSim!=“ninguna”} se logró realizar una extracción {tipoExtraccionSim} de su contenido de manera exitosa.{/}{/Sims}{/}{#Sds.length!=0}{#Sds} Dentro del mismo, se encontró una tarjeta micro SD,{#marca==””} sin marca visible,{/}{#marca!=””} marca {marca},{/}{#serialNumber==””} sin S/N visible{/}{#serialNumber!=””} S/N {serialNumber}{/}, de {almacenamiento} de almacenamiento. Respecto de la misma,{#tipoExtraccionSd==”ninguna”} no se logró realizar ninguna tarea técnica.{/}{#tipoExtraccionSd!=“ninguna”} se logró realizar una extracción {tipoExtraccionSd} de su contenido de manera exitosa.{/}{/Sds}{/} La totalidad de las extracciones fueron alojadas en el servidor de este laboratorio de informática forense.</w:t>
+        <w:t xml:space="preserve"> Conforme a la marca, modelo y su versión de seguridad se pudo advertir qué el mismo{#tipoSeguridad==”ninguna”} no poseía bloqueo, por lo tanto, el software ofrecía extracciones y finalmente se logró realizar una extracción {tipoExtraccion} de su contenido con éxito.{/}{#tipoSeguridad!=“ninguna”} poseía {tipoSeguridad}, sin embargo,{#desbloqueo==“no”} el software no ofrecía extracciones con esta seguridad activa, por lo tanto no se logró realizar ninguna tarea técnica.{/}{#desbloqueo==“si”} el software ofrecía extracciones con esta seguridad activa y finalmente se logró realizar una extracción {tipoExtraccion} de su contenido con éxito.{/}{/}{/}{/}{#encendido==”no”} se procedió a conectarlo a un cargador de este Laboratorio, observando que el mismo no enciende, {observacionEncendido}, por lo que no se adopta temperamento alguno sobre el elemento.{/} {#Sims.length!=0}{#Sims} Dentro de la misma, se encontró una tarjeta SIM{#empresaSim==""} sin empresa visible,{/}{#empresaSim!=""} {empresaSim}{/}, Nº{#serialSim==""} no visible{/}.{#serialSim!=""} {serialSim}{/}. Respecto de la misma,{#tipoExtraccionSim=="ninguna"} no se logró realizar ninguna tarea técnica.{/}{#tipoExtraccionSim!="ninguna" &amp;&amp; tipoExtraccionSim!="no interes"} se logró realizar una extracción {tipoExtraccionSim} de su contenido de manera exitosa.{/}{#tipoExtraccionSim=="no interes"} no se adopta temperamento alguno, ya que no posee información relevante para los hechos que se investigan.{/}{/Sims}{/}{#Sds.length!=0}{#Sds} Dentro de la misma, se encontró una tarjeta micro SD,{#marca==""} sin marca visible{/}{#marca!=""} marca {marca}{/},{#serialNumber==""} sin S/N visible{/}{#serialNumber!=""} S/N {serialNumber}{/}, de {almacenamiento}. Respecto de la misma,{#tipoExtraccionSd=="ninguna"} no se logró realizar ninguna tarea técnica.{/}{#tipoExtraccionSd=="no interes"} no se adopta temperamento alguno, ya que no posee información relevante para los hechos que se investigan.{/}{#tipoExtraccionSd!="ninguna" &amp;&amp; tipoExtraccionSd!="no interes"} se logró realizar una extracción {tipoExtraccionSd} de su contenido de manera exitosa.{/}{/Sds}{/} La totalidad de las extracciones fueron alojadas en el servidor de este laboratorio de informática forense.</w:t>
       </w:r>
       <w:r>
         <w:rPr>
@@ -2050,7 +2050,7 @@
 
 <file path=customXML/item1.xml><?xml version="1.0" encoding="utf-8"?>
 <go:gDocsCustomXmlDataStorage xmlns:go="http://customooxmlschemas.google.com/" xmlns:r="http://schemas.openxmlformats.org/officeDocument/2006/relationships" uri="GoogleDocsCustomDataVersion1">
-  <go:docsCustomData xmlns:go="http://customooxmlschemas.google.com/" roundtripDataSignature="AMtx7mgr8/TOgXdUF3B0EKCujzUFlmmuMg==">AMUW2mXdnUpU6MxtNhYWXFS+OgwWRwSWk1mvo2uLV0ZKQgToUIcIIl5BEmRaE3QLfgCz8GxZMgCEMWuZ2vBAukcKj7iskwGbOwlk9Ck90U9wp5faq7Y1CdfWmT2nuKEtvmLve1lHFJjatRmi8H5Vkoz9uKCwIfWTRqGuhMBjUFGshfBSLTBK9qc21RGfKxzu5J9XP9Xp3BMyCBwro2/oTseP08BfUbwAlaI9+Bncj5yimAoV4cm/NQFMczoYCWyJZTDfKBMcqwh0kMfj0HV6TbMommyapQDDOdNpcyJZbUbzAHIhUShWDz2JX5BlJwtvHCyVPALrQwgMD1NS+5OpH5Lues/LVTn6cBaM8dw64I8k4oL1j47Mr7cYvJYm2/TmGqpmLHzdzJsm2l6m4czl93NcavhntsShvpU5ihF8+2mgKinBvLez57s=</go:docsCustomData>
+  <go:docsCustomData xmlns:go="http://customooxmlschemas.google.com/" roundtripDataSignature="AMtx7mgr8/TOgXdUF3B0EKCujzUFlmmuMg==">AMUW2mX7Rxu0QzDt42ABl33QudUNK93/q+HcatvA7U288uGuNslxpUZpYbTd1Y6MDNYwzxmHmYNi8CsQjS5FbRN+1k67B93+OFZ3uLtwu144APPEp8lAaBvIPDDPCAIKfOfdBxEAIgpt1A0DOSu001dfibSiLMAhm32TbFhWRZAP2ae2fpsOpmEK6PRj57Z2t/w0rqLUfIvVmG7cTaBQwAW10vob7pl0Z2v+lKXTQmKf5vX4muSv8pVCglgrXB7eX6ZJIYomRaC2BPCvkXMW8psegFmzclvYvjr5PisHRPXDSeFg6L/p97FMo6EoBhbke774/Ucily3DxYhgtVs7fgkLS+nl75txKVOaUyw3+QP19qgRZwvWso1nbujYmw0lFf259pAea6hJKwOv8RwLJr1+jIxX20nTzXyAR0zASzwfZnV0VDikrWI=</go:docsCustomData>
 </go:gDocsCustomXmlDataStorage>
 </file>
 

</xml_diff>

<commit_message>
Add detalle of unidad de almacenamiento
</commit_message>
<xml_diff>
--- a/src/Assets/template.docx
+++ b/src/Assets/template.docx
@@ -925,7 +925,7 @@
           <w:szCs w:val="26"/>
           <w:rtl w:val="0"/>
         </w:rPr>
-        <w:t xml:space="preserve">{#tipoDeElemento==”unidad de almacenamiento”}Una (01) Unidad de Almacenamiento,,{#marca==””} sin marca visible{/}{#marca!=””} marca {marca}{/},{#modelo==””} sin modelo visible{/}{#modelo!=””} modelo {modelo}{/},{#serialNumber==“”} Sin S/N visible{/}{#serialNumber!=“”} con S/N: {serialNumber}{/},{#almacenamiento==””} sin almacenamiento visible{/}{#almacenamiento!=””} de {almacenamiento} de almacenamiento{/}, color {color}.{#elementoFallado==”si”} Respecto del mismo se informa que tuvo una falla, {observacionFalla}, por lo que no se adopta otro temperamento debido a fallas técnicas del elemento.{/}{#elementoFallado==”no”}  Respecto del mismo se procedió a realizar una tarea técnica utilizando el software forense aportado por la empresa {herramientaSoft}. Finalmente se logró realizar una extracción {tipoExtraccion} de su contenido con éxito.{#estado==”completo”} la cual finalizó de manera exitosa y fue alojada en el servidor de este laboratorio. Se adjunta su correspondiente reporte de copiado junto a la presente acta.----{/}{#estado==”en proceso”}. Se informa que la misma arroja gran cantidad de horas para su finalización, por lo que se deja realizando de forma automatizada a puertas cerradas, para ingreso a la sala de duplicación solo por personal autorizado.----{/}{/}{/}</w:t>
+        <w:t xml:space="preserve">{#tipoDeElemento==”unidad de almacenamiento”}Una (01) Unidad de Almacenamiento, {unidadAlmacenamientoDetalle},{#marca==””} sin marca visible{/}{#marca!=””} marca {marca}{/},{#modelo==””} sin modelo visible{/}{#modelo!=””} modelo {modelo}{/},{#serialNumber==“”} Sin S/N visible{/}{#serialNumber!=“”} con S/N: {serialNumber}{/},{#almacenamiento==””} sin almacenamiento visible{/}{#almacenamiento!=””} de {almacenamiento} de almacenamiento{/}, color {color}.{#elementoFallado==”si”} Respecto del mismo se informa que tuvo una falla, {observacionFalla}, por lo que no se adopta otro temperamento debido a fallas técnicas del elemento.{/}{#elementoFallado==”no”}  Respecto del mismo se procedió a realizar una tarea técnica utilizando el software forense aportado por la empresa {herramientaSoft}. Finalmente se logró realizar una extracción {tipoExtraccion} de su contenido con éxito.{#estado==”completo”} la cual finalizó de manera exitosa y fue alojada en el servidor de este laboratorio. Se adjunta su correspondiente reporte de copiado junto a la presente acta.----{/}{#estado==”en proceso”}. Se informa que la misma arroja gran cantidad de horas para su finalización, por lo que se deja realizando de forma automatizada a puertas cerradas, para ingreso a la sala de duplicación solo por personal autorizado.----{/}{/}{/}</w:t>
       </w:r>
     </w:p>
     <w:p>
@@ -2050,7 +2050,7 @@
 
 <file path=customXML/item1.xml><?xml version="1.0" encoding="utf-8"?>
 <go:gDocsCustomXmlDataStorage xmlns:go="http://customooxmlschemas.google.com/" xmlns:r="http://schemas.openxmlformats.org/officeDocument/2006/relationships" uri="GoogleDocsCustomDataVersion1">
-  <go:docsCustomData xmlns:go="http://customooxmlschemas.google.com/" roundtripDataSignature="AMtx7mgr8/TOgXdUF3B0EKCujzUFlmmuMg==">AMUW2mX7Rxu0QzDt42ABl33QudUNK93/q+HcatvA7U288uGuNslxpUZpYbTd1Y6MDNYwzxmHmYNi8CsQjS5FbRN+1k67B93+OFZ3uLtwu144APPEp8lAaBvIPDDPCAIKfOfdBxEAIgpt1A0DOSu001dfibSiLMAhm32TbFhWRZAP2ae2fpsOpmEK6PRj57Z2t/w0rqLUfIvVmG7cTaBQwAW10vob7pl0Z2v+lKXTQmKf5vX4muSv8pVCglgrXB7eX6ZJIYomRaC2BPCvkXMW8psegFmzclvYvjr5PisHRPXDSeFg6L/p97FMo6EoBhbke774/Ucily3DxYhgtVs7fgkLS+nl75txKVOaUyw3+QP19qgRZwvWso1nbujYmw0lFf259pAea6hJKwOv8RwLJr1+jIxX20nTzXyAR0zASzwfZnV0VDikrWI=</go:docsCustomData>
+  <go:docsCustomData xmlns:go="http://customooxmlschemas.google.com/" roundtripDataSignature="AMtx7mgr8/TOgXdUF3B0EKCujzUFlmmuMg==">AMUW2mWQMu2FT2surwGyJ2ldb33vWjZ/yRmyJZ3mBQQmokBGcg8bGLNaihHPo885l5DiiYjy9y4DziZe9brrAc6hM03wmFaTuMSV8hg04ZWtUbjXxYTylYyXHvPzzJgA47rbiQsTSAiwu9FV8anuH/QVJZ7Tp5gsn5NO0sHn6ewh/oa63JQpckbpWWHxdM/ge3aLvG+84THcsZ5rIKd4b3lUkRREcK83F13O24y2knEBisZ8UF+vGZk3eeWXG25MGXXy0RsTnQ15bQw2u4FsLIfUCquDGALGHqZ/CslUjj1e3xR6MboyVmf4G7RV65EEvYProhdXL2+BdC8S6k3X9RnqzyubbhMCErEHk3weerO2X+amkzoP91ofVF7swojLg5slzlDKyY55XrwyBaTGWHrl/eT2QefTZcxPLOry2w6Cp5BWNTvK1s8=</go:docsCustomData>
 </go:gDocsCustomXmlDataStorage>
 </file>
 

</xml_diff>

<commit_message>
Fix some things and add marks of required fields
</commit_message>
<xml_diff>
--- a/src/Assets/template.docx
+++ b/src/Assets/template.docx
@@ -875,7 +875,7 @@
           <w:szCs w:val="26"/>
           <w:rtl w:val="0"/>
         </w:rPr>
-        <w:t xml:space="preserve"> Conforme a la marca, modelo y su versión de seguridad se pudo advertir  qué el mismo{#tipoSeguridad==”ninguna”} no poseía bloqueo, por lo tanto, el software ofrecía extracciones y finalmente se logró realizar una extracción {tipoExtraccion} de su contenido con éxito.{/}{#tipoSeguridad!=“ninguna”} poseía {tipoSeguridad}, sin embargo, {#desbloqueo==“no”} el software no ofrecía extracciones con esta seguridad activa, por lo tanto no se logró realizar ninguna tarea técnica.{/}{#desbloqueo==“si”} el software ofrecía extracciones con esta seguridad activa y finalmente se logró realizar una extracción {tipoExtraccion} de su contenido con éxito.{/}{/}{/}{/}{#encendido==”no”} se procedió a conectarla a un cargador de este Laboratorio, observando que la misma no enciende, {observacionEncendido}, por lo que no se adopta temperamento alguno sobre el elemento.{/}{#Sims.length!=0}{#Sims} Dentro de la misma, se encontró una tarjeta SIM{#empresaSim==""} sin empresa visible,{/}{#empresaSim!=""} {empresaSim}{/}, Nº{#serialSim==""} no visible{/}.{#serialSim!=""} {serialSim}{/}. Respecto de la misma,{#tipoExtraccionSim=="ninguna"} no se logró realizar ninguna tarea técnica.{/}{#tipoExtraccionSim!="ninguna" &amp;&amp; tipoExtraccionSim!="no interes"} se logró realizar una extracción {tipoExtraccionSim} de su contenido de manera exitosa.{/}{#tipoExtraccionSim=="no interes"} no se adopta temperamento alguno, ya que no posee información relevante para los hechos que se investigan.{/}{/Sims}{/}{#Sds.length!=0}{#Sds} Dentro de la misma, se encontró una tarjeta micro SD,{#marca==""} sin marca visible{/}{#marca!=""} marca {marca}{/},{#serialNumber==""} sin S/N visible{/}{#serialNumber!=""} S/N {serialNumber}{/}, de {almacenamiento}. Respecto de la misma,{#tipoExtraccionSd=="ninguna"} no se logró realizar ninguna tarea técnica.{/}{#tipoExtraccionSd=="no interes"} no se adopta temperamento alguno, ya que no posee información relevante para los hechos que se investigan.{/}{#tipoExtraccionSd!="ninguna" &amp;&amp; tipoExtraccionSd!="no interes"} se logró realizar una extracción {tipoExtraccionSd} de su contenido de manera exitosa.{/}{/Sds}{/} La totalidad de las extracciones fueron alojadas en el servidor de este laboratorio de informática forense.</w:t>
+        <w:t xml:space="preserve"> Conforme a la marca, modelo y su versión de seguridad se pudo advertir  qué el mismo{#tipoSeguridad==”ninguna”} no poseía bloqueo, por lo tanto, el software ofrecía extracciones{#tipoExtraccion==”ninguna”||tipoExtraccion==”” }, sin embargo, no se hizo ninguna tarea tecnica.{/}{#tipoExtraccion!=””&amp;&amp;tipoExtraccion!=””} y finalmente se logró realizar una extracción {tipoExtraccion} de su contenido con éxito.{/}{/}{#tipoSeguridad!=“ninguna”} poseía {tipoSeguridad}, sin embargo, {#desbloqueo==“no”} el software no ofrecía extracciones con esta seguridad activa, por lo tanto no se logró realizar ninguna tarea técnica.{/}{#desbloqueo==“si”} el software ofrecía extracciones con esta seguridad activa y finalmente se logró realizar una extracción {tipoExtraccion} de su contenido con éxito.{/}{/}{/}{/}{#encendido==”no”} se procedió a conectarla a un cargador de este Laboratorio, observando que la misma no enciende, {observacionEncendido}, por lo que no se adopta temperamento alguno sobre el elemento.{/}{#Sims.length!=0}{#Sims} Dentro de la misma, se encontró una tarjeta SIM{#empresaSim==""} sin empresa visible,{/}{#empresaSim!=""} {empresaSim}{/}, Nº{#serialSim==""} no visible{/}.{#serialSim!=""} {serialSim}{/}. Respecto de la misma,{#tipoExtraccionSim=="ninguna"} no se logró realizar ninguna tarea técnica.{/}{#tipoExtraccionSim!="ninguna" &amp;&amp; tipoExtraccionSim!="no interes"} se logró realizar una extracción {tipoExtraccionSim} de su contenido de manera exitosa.{/}{#tipoExtraccionSim=="no interes"} no se adopta temperamento alguno, ya que no posee información relevante para los hechos que se investigan.{/}{/Sims}{/}{#Sds.length!=0}{#Sds} Dentro de la misma, se encontró una tarjeta micro SD,{#marca==""} sin marca visible{/}{#marca!=""} marca {marca}{/},{#serialNumber==""} sin S/N visible{/}{#serialNumber!=""} S/N {serialNumber}{/}, de {almacenamiento}. Respecto de la misma,{#tipoExtraccionSd=="ninguna"} no se logró realizar ninguna tarea técnica.{/}{#tipoExtraccionSd=="no interes"} no se adopta temperamento alguno, ya que no posee información relevante para los hechos que se investigan.{/}{#tipoExtraccionSd!="ninguna" &amp;&amp; tipoExtraccionSd!="no interes"} se logró realizar una extracción {tipoExtraccionSd} de su contenido de manera exitosa.{/}{/Sds}{/} La totalidad de las extracciones fueron alojadas en el servidor de este laboratorio de informática forense.</w:t>
       </w:r>
       <w:r>
         <w:rPr>
@@ -1085,7 +1085,7 @@
           <w:szCs w:val="26"/>
           <w:rtl w:val="0"/>
         </w:rPr>
-        <w:t xml:space="preserve"> Conforme a la marca, modelo y su versión de seguridad se pudo advertir qué el mismo{#tipoSeguridad==”ninguna”} no poseía bloqueo, por lo tanto, el software ofrecía extracciones y finalmente se logró realizar una extracción {tipoExtraccion} de su contenido con éxito.{/}{#tipoSeguridad!=“ninguna”} poseía {tipoSeguridad}, sin embargo,{#desbloqueo==“no”} el software no ofrecía extracciones con esta seguridad activa, por lo tanto no se logró realizar ninguna tarea técnica.{/}{#desbloqueo==“si”} el software ofrecía extracciones con esta seguridad activa y finalmente se logró realizar una extracción {tipoExtraccion} de su contenido con éxito.{/}{/}{/}{/}{#encendido==”no”} se procedió a conectarlo a un cargador de este Laboratorio, observando que el mismo no enciende, {observacionEncendido}, por lo que no se adopta temperamento alguno sobre el elemento.{/} {#Sims.length!=0}{#Sims} Dentro de la misma, se encontró una tarjeta SIM{#empresaSim==""} sin empresa visible,{/}{#empresaSim!=""} {empresaSim}{/}, Nº{#serialSim==""} no visible{/}.{#serialSim!=""} {serialSim}{/}. Respecto de la misma,{#tipoExtraccionSim=="ninguna"} no se logró realizar ninguna tarea técnica.{/}{#tipoExtraccionSim!="ninguna" &amp;&amp; tipoExtraccionSim!="no interes"} se logró realizar una extracción {tipoExtraccionSim} de su contenido de manera exitosa.{/}{#tipoExtraccionSim=="no interes"} no se adopta temperamento alguno, ya que no posee información relevante para los hechos que se investigan.{/}{/Sims}{/}{#Sds.length!=0}{#Sds} Dentro de la misma, se encontró una tarjeta micro SD,{#marca==""} sin marca visible{/}{#marca!=""} marca {marca}{/},{#serialNumber==""} sin S/N visible{/}{#serialNumber!=""} S/N {serialNumber}{/}, de {almacenamiento}. Respecto de la misma,{#tipoExtraccionSd=="ninguna"} no se logró realizar ninguna tarea técnica.{/}{#tipoExtraccionSd=="no interes"} no se adopta temperamento alguno, ya que no posee información relevante para los hechos que se investigan.{/}{#tipoExtraccionSd!="ninguna" &amp;&amp; tipoExtraccionSd!="no interes"} se logró realizar una extracción {tipoExtraccionSd} de su contenido de manera exitosa.{/}{/Sds}{/} La totalidad de las extracciones fueron alojadas en el servidor de este laboratorio de informática forense.</w:t>
+        <w:t xml:space="preserve"> Conforme a la marca, modelo y su versión de seguridad se pudo advertir qué el mismo{#tipoSeguridad==”ninguna”} no poseía bloqueo, por lo tanto, el software ofrecía extracciones{#tipoExtraccion==”ninguna”||tipoExtraccion==”” }, sin embargo, no se hizo ninguna tarea tecnica.{/}{#tipoExtraccion!=””&amp;&amp;tipoExtraccion!=””} y finalmente se logró realizar una extracción {tipoExtraccion} de su contenido con éxito.{/}{/}{#tipoSeguridad!=“ninguna”} poseía {tipoSeguridad}, sin embargo,{#desbloqueo==“no”} el software no ofrecía extracciones con esta seguridad activa, por lo tanto no se logró realizar ninguna tarea técnica.{/}{#desbloqueo==“si”} el software ofrecía extracciones con esta seguridad activa y finalmente se logró realizar una extracción {tipoExtraccion} de su contenido con éxito.{/}{/}{/}{/}{#encendido==”no”} se procedió a conectarlo a un cargador de este Laboratorio, observando que el mismo no enciende, {observacionEncendido}, por lo que no se adopta temperamento alguno sobre el elemento.{/} {#Sims.length!=0}{#Sims} Dentro de la misma, se encontró una tarjeta SIM{#empresaSim==""} sin empresa visible,{/}{#empresaSim!=""} {empresaSim}{/}, Nº{#serialSim==""} no visible{/}.{#serialSim!=""} {serialSim}{/}. Respecto de la misma,{#tipoExtraccionSim=="ninguna"} no se logró realizar ninguna tarea técnica.{/}{#tipoExtraccionSim!="ninguna" &amp;&amp; tipoExtraccionSim!="no interes"} se logró realizar una extracción {tipoExtraccionSim} de su contenido de manera exitosa.{/}{#tipoExtraccionSim=="no interes"} no se adopta temperamento alguno, ya que no posee información relevante para los hechos que se investigan.{/}{/Sims}{/}{#Sds.length!=0}{#Sds} Dentro de la misma, se encontró una tarjeta micro SD,{#marca==""} sin marca visible{/}{#marca!=""} marca {marca}{/},{#serialNumber==""} sin S/N visible{/}{#serialNumber!=""} S/N {serialNumber}{/}, de {almacenamiento}. Respecto de la misma,{#tipoExtraccionSd=="ninguna"} no se logró realizar ninguna tarea técnica.{/}{#tipoExtraccionSd=="no interes"} no se adopta temperamento alguno, ya que no posee información relevante para los hechos que se investigan.{/}{#tipoExtraccionSd!="ninguna" &amp;&amp; tipoExtraccionSd!="no interes"} se logró realizar una extracción {tipoExtraccionSd} de su contenido de manera exitosa.{/}{/Sds}{/} La totalidad de las extracciones fueron alojadas en el servidor de este laboratorio de informática forense.</w:t>
       </w:r>
       <w:r>
         <w:rPr>
@@ -2050,7 +2050,7 @@
 
 <file path=customXML/item1.xml><?xml version="1.0" encoding="utf-8"?>
 <go:gDocsCustomXmlDataStorage xmlns:go="http://customooxmlschemas.google.com/" xmlns:r="http://schemas.openxmlformats.org/officeDocument/2006/relationships" uri="GoogleDocsCustomDataVersion1">
-  <go:docsCustomData xmlns:go="http://customooxmlschemas.google.com/" roundtripDataSignature="AMtx7mgr8/TOgXdUF3B0EKCujzUFlmmuMg==">AMUW2mWQMu2FT2surwGyJ2ldb33vWjZ/yRmyJZ3mBQQmokBGcg8bGLNaihHPo885l5DiiYjy9y4DziZe9brrAc6hM03wmFaTuMSV8hg04ZWtUbjXxYTylYyXHvPzzJgA47rbiQsTSAiwu9FV8anuH/QVJZ7Tp5gsn5NO0sHn6ewh/oa63JQpckbpWWHxdM/ge3aLvG+84THcsZ5rIKd4b3lUkRREcK83F13O24y2knEBisZ8UF+vGZk3eeWXG25MGXXy0RsTnQ15bQw2u4FsLIfUCquDGALGHqZ/CslUjj1e3xR6MboyVmf4G7RV65EEvYProhdXL2+BdC8S6k3X9RnqzyubbhMCErEHk3weerO2X+amkzoP91ofVF7swojLg5slzlDKyY55XrwyBaTGWHrl/eT2QefTZcxPLOry2w6Cp5BWNTvK1s8=</go:docsCustomData>
+  <go:docsCustomData xmlns:go="http://customooxmlschemas.google.com/" roundtripDataSignature="AMtx7mgr8/TOgXdUF3B0EKCujzUFlmmuMg==">AMUW2mVWxa5xIPV78E3vFbj2DWdWcaSor50DJ4kh9gkLIcphdveZZTsb6dt28zaULdZ/r6BEoLuxo5pJmPWzlIQGRe7t3JWHdTagt5u9rm3WfIndFTeMlAlPueMlOctYlrQh4AAGpyXPsFhIC9tIJ9C6TgYM1ghjG0ueS6DfYFzDoXWMKTyW51iBoQqfi7QbwAuAHpUiCg3Qb63nvS72+1WQ3zILIc0XJlaeCksUzhYCjYCfdneD95j2sFXooc8xe8fSaGQUd9l9GIKDVoVcXscnUAguP0w1MKLMJDiQwt3J2FQMfusBoEi4BzlWkt1fP6uqbwBJmPsxUAaW8xZHs6da50Fb/2TcPLyo0KA7VM0YXYzXoDQzWC9bMPF3wR28iIDRJ5xnVxwB8lnmJL+bMXQYRFbhwtwh7dBqwoHeJQy3hZ2bP18zDWY=</go:docsCustomData>
 </go:gDocsCustomXmlDataStorage>
 </file>
 

</xml_diff>

<commit_message>
Update template and fix a texts
</commit_message>
<xml_diff>
--- a/src/Assets/template.docx
+++ b/src/Assets/template.docx
@@ -154,16 +154,7 @@
           <w:szCs w:val="26"/>
           <w:rtl w:val="0"/>
         </w:rPr>
-        <w:t xml:space="preserve">, legajo {legajo}, –{cargo}–</w:t>
-      </w:r>
-      <w:r>
-        <w:rPr>
-          <w:rFonts w:ascii="Calibri" w:cs="Calibri" w:eastAsia="Calibri" w:hAnsi="Calibri"/>
-          <w:sz w:val="26"/>
-          <w:szCs w:val="26"/>
-          <w:rtl w:val="0"/>
-        </w:rPr>
-        <w:t xml:space="preserve"> en carácter de perito informático.{/peritos}{#integrantes.length!=0}{#integrantes} {nombreYApellido}, con matrícula Nº {legajoOMatricula}, con el cargo de {cargo},{#locacion==”presencial”} encontrándose en el Laboratorio de Informática forense del CIJ{/}{#locacion==”videollamada”} por videollamada a través de la plataforma de videoconferencia WebEx{/}.{/integrantes}{/} La presente acta se labra acorde a lo normado en el Capítulo 4°, artículos 56 y 57 del Código Procesal Penal de la Ciudad Autónoma de Buenos Aires, con el objeto de describir las tareas a desarrollar.</w:t>
+        <w:t xml:space="preserve">, legajo {legajo}, –{cargo}– en carácter de perito informático.{/peritos}{#integrantes.length!=0}{#integrantes} {nombreYApellido}, con matrícula Nº {legajoOMatricula}, con el cargo de {cargo},{#locacion==”presencial”} encontrándose en el Laboratorio de Informática forense del CIJ{/}{#locacion==”videollamada”} por videollamada a través de la plataforma de videoconferencia WebEx{/}.{/integrantes}{/} La presente acta se labra acorde a lo normado en el Capítulo 4°, artículos 56 y 57 del Código Procesal Penal de la Ciudad Autónoma de Buenos Aires, con el objeto de describir las tareas a desarrollar.</w:t>
       </w:r>
       <w:r>
         <w:rPr>
@@ -194,16 +185,7 @@
           <w:szCs w:val="26"/>
           <w:rtl w:val="0"/>
         </w:rPr>
-        <w:t xml:space="preserve">{#processToComplete=="false"}</w:t>
-      </w:r>
-      <w:r>
-        <w:rPr>
-          <w:rFonts w:ascii="Calibri" w:cs="Calibri" w:eastAsia="Calibri" w:hAnsi="Calibri"/>
-          <w:sz w:val="26"/>
-          <w:szCs w:val="26"/>
-          <w:rtl w:val="0"/>
-        </w:rPr>
-        <w:t xml:space="preserve">Atento a lo mencionado anteriormente y a fin de dar comienzo al procedimiento pericial:</w:t>
+        <w:t xml:space="preserve">{#processToComplete=="false"}Atento a lo mencionado anteriormente y a fin de dar comienzo al procedimiento pericial:</w:t>
       </w:r>
       <w:r>
         <w:rPr>
@@ -241,16 +223,7 @@
           <w:szCs w:val="26"/>
           <w:rtl w:val="0"/>
         </w:rPr>
-        <w:t xml:space="preserve">{/}</w:t>
-      </w:r>
-      <w:r>
-        <w:rPr>
-          <w:rFonts w:ascii="Calibri" w:cs="Calibri" w:eastAsia="Calibri" w:hAnsi="Calibri"/>
-          <w:sz w:val="26"/>
-          <w:szCs w:val="26"/>
-          <w:rtl w:val="0"/>
-        </w:rPr>
-        <w:t xml:space="preserve">{#bolsas}{#processToComplete=="false"}</w:t>
+        <w:t xml:space="preserve">{/}{#bolsas}{#processToComplete=="false"}</w:t>
       </w:r>
     </w:p>
     <w:p>
@@ -271,16 +244,7 @@
           <w:szCs w:val="26"/>
           <w:rtl w:val="0"/>
         </w:rPr>
-        <w:t xml:space="preserve">Se da apertura a una{/}{#processToComplete=="true"} Que de la{/} bolsa plástica transparente del CIJ cerrada </w:t>
-      </w:r>
-      <w:r>
-        <w:rPr>
-          <w:rFonts w:ascii="Calibri" w:cs="Calibri" w:eastAsia="Calibri" w:hAnsi="Calibri"/>
-          <w:sz w:val="26"/>
-          <w:szCs w:val="26"/>
-          <w:rtl w:val="0"/>
-        </w:rPr>
-        <w:t xml:space="preserve">con </w:t>
+        <w:t xml:space="preserve">Se da apertura a una{/}{#processToComplete=="true"} Que de la{/} bolsa plástica transparente del CIJ cerrada con </w:t>
       </w:r>
       <w:r>
         <w:rPr>
@@ -356,16 +320,7 @@
           <w:szCs w:val="26"/>
           <w:rtl w:val="0"/>
         </w:rPr>
-        <w:t xml:space="preserve">{/}</w:t>
-      </w:r>
-      <w:r>
-        <w:rPr>
-          <w:rFonts w:ascii="Calibri" w:cs="Calibri" w:eastAsia="Calibri" w:hAnsi="Calibri"/>
-          <w:sz w:val="26"/>
-          <w:szCs w:val="26"/>
-          <w:rtl w:val="0"/>
-        </w:rPr>
-        <w:t xml:space="preserve">{#efectos}{#nroPrecintoBolsa==nroPrecinto}{#tipoDeElemento==”disco”}</w:t>
+        <w:t xml:space="preserve">{/}{#efectos}{#nroPrecintoBolsa==nroPrecinto}{#tipoDeElemento==”disco”}</w:t>
       </w:r>
     </w:p>
     <w:p>
@@ -406,16 +361,7 @@
           <w:szCs w:val="26"/>
           <w:rtl w:val="0"/>
         </w:rPr>
-        <w:t xml:space="preserve"> F</w:t>
-      </w:r>
-      <w:r>
-        <w:rPr>
-          <w:rFonts w:ascii="Calibri" w:cs="Calibri" w:eastAsia="Calibri" w:hAnsi="Calibri"/>
-          <w:sz w:val="26"/>
-          <w:szCs w:val="26"/>
-          <w:rtl w:val="0"/>
-        </w:rPr>
-        <w:t xml:space="preserve">inalmente se logró realizar una extracción {tipoExtraccion} de su contenido con éxito.{#estado==”completo”} la cual finalizó de manera exitosa y fue alojada en el servidor de este laboratorio. Se adjunta su correspondiente reporte de copiado junto a la presente acta.</w:t>
+        <w:t xml:space="preserve"> Finalmente se logró realizar una extracción {tipoExtraccion} de su contenido con éxito.{#estado==”completo”} la cual finalizó de manera exitosa y fue alojada en el servidor de este laboratorio. Se adjunta su correspondiente reporte de copiado junto a la presente acta.</w:t>
       </w:r>
       <w:r>
         <w:rPr>
@@ -642,25 +588,7 @@
           <w:szCs w:val="26"/>
           <w:rtl w:val="0"/>
         </w:rPr>
-        <w:t xml:space="preserve">{#tipoDeElemento==“gabinete”}Un (01) gabinete, color {color},{#marca==””} sin marca visible{/}{#marca!=””} marca {marca}{/},{#modelo==””} sin modelo visible{/}{#modelo!=””} modelo {modelo}{/},{#serialNumber==“”} Sin S/N visible{/}{#serialNumber!=“”} con S/N: {serialNumber}{/}{#</w:t>
-      </w:r>
-      <w:r>
-        <w:rPr>
-          <w:rFonts w:ascii="Calibri" w:cs="Calibri" w:eastAsia="Calibri" w:hAnsi="Calibri"/>
-          <w:sz w:val="26"/>
-          <w:szCs w:val="26"/>
-          <w:rtl w:val="0"/>
-        </w:rPr>
-        <w:t xml:space="preserve">Discos</w:t>
-      </w:r>
-      <w:r>
-        <w:rPr>
-          <w:rFonts w:ascii="Calibri" w:cs="Calibri" w:eastAsia="Calibri" w:hAnsi="Calibri"/>
-          <w:sz w:val="26"/>
-          <w:szCs w:val="26"/>
-          <w:rtl w:val="0"/>
-        </w:rPr>
-        <w:t xml:space="preserve">.length==0}, sin Discos, por lo que no se adopta temperamento alguno sobre el elemento.{/}{#Discos.length!=0}, de su interior se extrae:</w:t>
+        <w:t xml:space="preserve">{#tipoDeElemento==“gabinete”}Un (01) gabinete, color {color},{#marca==””} sin marca visible{/}{#marca!=””} marca {marca}{/},{#modelo==””} sin modelo visible{/}{#modelo!=””} modelo {modelo}{/},{#serialNumber==“”} Sin S/N visible{/}{#serialNumber!=“”} con S/N: {serialNumber}{/}{#Discos.length==0}, sin Discos, por lo que no se adopta temperamento alguno sobre el elemento.{/}{#Discos.length!=0}, de su interior se extrae:</w:t>
       </w:r>
       <w:r>
         <w:rPr>
@@ -692,8 +620,6 @@
           <w:szCs w:val="26"/>
         </w:rPr>
       </w:pPr>
-      <w:bookmarkStart w:colFirst="0" w:colLast="0" w:name="_heading=h.vdl86ixgpufx" w:id="0"/>
-      <w:bookmarkEnd w:id="0"/>
       <w:r>
         <w:rPr>
           <w:rFonts w:ascii="Calibri" w:cs="Calibri" w:eastAsia="Calibri" w:hAnsi="Calibri"/>
@@ -780,16 +706,7 @@
           <w:szCs w:val="26"/>
           <w:rtl w:val="0"/>
         </w:rPr>
-        <w:t xml:space="preserve">{/Discos}{/}</w:t>
-      </w:r>
-      <w:r>
-        <w:rPr>
-          <w:rFonts w:ascii="Calibri" w:cs="Calibri" w:eastAsia="Calibri" w:hAnsi="Calibri"/>
-          <w:sz w:val="26"/>
-          <w:szCs w:val="26"/>
-          <w:rtl w:val="0"/>
-        </w:rPr>
-        <w:t xml:space="preserve">{/}</w:t>
+        <w:t xml:space="preserve">{/Discos}{/}{/}</w:t>
       </w:r>
     </w:p>
     <w:p>
@@ -811,52 +728,7 @@
           <w:szCs w:val="26"/>
           <w:rtl w:val="0"/>
         </w:rPr>
-        <w:t xml:space="preserve">{#tipoDeElemento==”tablet”}Una (01) Tablet,</w:t>
-      </w:r>
-      <w:r>
-        <w:rPr>
-          <w:rFonts w:ascii="Calibri" w:cs="Calibri" w:eastAsia="Calibri" w:hAnsi="Calibri"/>
-          <w:sz w:val="26"/>
-          <w:szCs w:val="26"/>
-          <w:rtl w:val="0"/>
-        </w:rPr>
-        <w:t xml:space="preserve">{#marca==””} sin marca visible{/}{#marca!=””} marca {marca}{/},{#modelo==””} sin modelo visible{/}{#modelo!=””} modelo {modelo}{/},{#serialNumber==“”} Sin S/N visible{/}{#serialNumber!=“”} con S/N: {serialNumber}{/}, </w:t>
-      </w:r>
-      <w:r>
-        <w:rPr>
-          <w:rFonts w:ascii="Calibri" w:cs="Calibri" w:eastAsia="Calibri" w:hAnsi="Calibri"/>
-          <w:sz w:val="26"/>
-          <w:szCs w:val="26"/>
-          <w:rtl w:val="0"/>
-        </w:rPr>
-        <w:t xml:space="preserve">color {color}.</w:t>
-      </w:r>
-      <w:r>
-        <w:rPr>
-          <w:rFonts w:ascii="Calibri" w:cs="Calibri" w:eastAsia="Calibri" w:hAnsi="Calibri"/>
-          <w:sz w:val="26"/>
-          <w:szCs w:val="26"/>
-          <w:rtl w:val="0"/>
-        </w:rPr>
-        <w:t xml:space="preserve">{#processToCompleteEfecto==”false”} El cual fue descripto y peritado en la jornada anterior.{/}{#processToCompleteEfecto==””}</w:t>
-      </w:r>
-      <w:r>
-        <w:rPr>
-          <w:rFonts w:ascii="Calibri" w:cs="Calibri" w:eastAsia="Calibri" w:hAnsi="Calibri"/>
-          <w:sz w:val="26"/>
-          <w:szCs w:val="26"/>
-          <w:rtl w:val="0"/>
-        </w:rPr>
-        <w:t xml:space="preserve"> Respecto de la misma,{#encendido==”si”} </w:t>
-      </w:r>
-      <w:r>
-        <w:rPr>
-          <w:rFonts w:ascii="Calibri" w:cs="Calibri" w:eastAsia="Calibri" w:hAnsi="Calibri"/>
-          <w:sz w:val="26"/>
-          <w:szCs w:val="26"/>
-          <w:rtl w:val="0"/>
-        </w:rPr>
-        <w:t xml:space="preserve">luego de brindarle energía y encenderla,{#elementoFallado==”si”} se conectó a  el software forense aportado por la empresa {herramientaSoft} pero tuvo una falla, {observacionFalla}, por lo que no se adopta otro temperamento debido a fallas técnicas del elemento.{/}{#elementoFallado==”no”} se procedió a realizar una tarea técnica utilizando el software forense aportado por la empresa {herramientaSoft}</w:t>
+        <w:t xml:space="preserve">{#tipoDeElemento==”tablet”}Una (01) Tablet,{#marca==””} sin marca visible{/}{#marca!=””} marca {marca}{/},{#modelo==””} sin modelo visible{/}{#modelo!=””} modelo {modelo}{/},{#serialNumber==“”} Sin S/N visible{/}{#serialNumber!=“”} con S/N: {serialNumber}{/}, color {color}.{#processToCompleteEfecto==”false”} El cual fue descripto y peritado en la jornada anterior.{/}{#processToCompleteEfecto==””} Respecto de la misma,{#encendido==”si”} luego de brindarle energía y encenderla,{#elementoFallado==”si”} se conectó a  el software forense aportado por la empresa {herramientaSoft} pero tuvo una falla, {observacionFalla}, por lo que no se adopta otro temperamento debido a fallas técnicas del elemento.{/}{#elementoFallado==”no”} se procedió a realizar una tarea técnica utilizando el software forense aportado por la empresa {herramientaSoft}</w:t>
       </w:r>
       <w:r>
         <w:rPr>
@@ -894,16 +766,7 @@
           <w:szCs w:val="26"/>
           <w:rtl w:val="0"/>
         </w:rPr>
-        <w:t xml:space="preserve">{/}</w:t>
-      </w:r>
-      <w:r>
-        <w:rPr>
-          <w:rFonts w:ascii="Calibri" w:cs="Calibri" w:eastAsia="Calibri" w:hAnsi="Calibri"/>
-          <w:sz w:val="26"/>
-          <w:szCs w:val="26"/>
-          <w:rtl w:val="0"/>
-        </w:rPr>
-        <w:t xml:space="preserve">{/}</w:t>
+        <w:t xml:space="preserve">{/}{/}</w:t>
       </w:r>
     </w:p>
     <w:p>
@@ -1046,53 +909,18 @@
           <w:rFonts w:ascii="Calibri" w:cs="Calibri" w:eastAsia="Calibri" w:hAnsi="Calibri"/>
           <w:sz w:val="26"/>
           <w:szCs w:val="26"/>
-          <w:rtl w:val="0"/>
-        </w:rPr>
-        <w:t xml:space="preserve">{#tipoDeElemento==“celular”}Un (01) teléfono celular,{#marca==””} sin marca visible{/}{#marca!=””} marca {marca}{/},{#modelo==””} sin modelo visible{/}{#modelo!=””} modelo {modelo}{/},{#imei==“”} IMEI no visible{/}{#imei!==“”} IMEI Nº {imei}{/}, color {color}.{#processToCompleteEfecto==”false”} El cual fue descripto y peritado en la jornada anterior.{/}{#processToCompleteEfecto==””} Respecto del equipo de telefonía celular,</w:t>
-      </w:r>
-      <w:r>
-        <w:rPr>
-          <w:rFonts w:ascii="Calibri" w:cs="Calibri" w:eastAsia="Calibri" w:hAnsi="Calibri"/>
-          <w:sz w:val="26"/>
-          <w:szCs w:val="26"/>
-          <w:rtl w:val="0"/>
-        </w:rPr>
-        <w:t xml:space="preserve">{#encendido==”si”}</w:t>
-      </w:r>
-      <w:r>
-        <w:rPr>
-          <w:rFonts w:ascii="Calibri" w:cs="Calibri" w:eastAsia="Calibri" w:hAnsi="Calibri"/>
-          <w:sz w:val="26"/>
-          <w:szCs w:val="26"/>
-          <w:rtl w:val="0"/>
-        </w:rPr>
-        <w:t xml:space="preserve"> luego de brindarle energía y encenderlo,{#elementoFallado==”si”} se conectó a  el software forense aportado por la empresa {herramientaSoft} pero tuvo una falla, {observacionFalla}, por lo que no se adopta otro temperamento debido a fallas técnicas del elemento.{/}{#elementoFallado==”no”} se procedió a realizar una tarea técnica utilizando el software forense aportado por la empresa {herramientaSoft}</w:t>
-      </w:r>
-      <w:r>
-        <w:rPr>
-          <w:rFonts w:ascii="Calibri" w:cs="Calibri" w:eastAsia="Calibri" w:hAnsi="Calibri"/>
-          <w:b w:val="1"/>
-          <w:sz w:val="26"/>
-          <w:szCs w:val="26"/>
-          <w:rtl w:val="0"/>
-        </w:rPr>
-        <w:t xml:space="preserve">.</w:t>
-      </w:r>
-      <w:r>
-        <w:rPr>
-          <w:rFonts w:ascii="Calibri" w:cs="Calibri" w:eastAsia="Calibri" w:hAnsi="Calibri"/>
-          <w:sz w:val="26"/>
-          <w:szCs w:val="26"/>
-          <w:rtl w:val="0"/>
-        </w:rPr>
-        <w:t xml:space="preserve"> Conforme a la marca, modelo y su versión de seguridad se pudo advertir qué el mismo{#tipoSeguridad==”ninguna”} no poseía bloqueo, por lo tanto, el software ofrecía extracciones{#tipoExtraccion==”ninguna”||tipoExtraccion==”” }, sin embargo, no se hizo ninguna tarea tecnica.{/}{#tipoExtraccion!=””&amp;&amp;tipoExtraccion!=””} y finalmente se logró realizar una extracción {tipoExtraccion} de su contenido con éxito.{/}{/}{#tipoSeguridad!=“ninguna”} poseía {tipoSeguridad}, sin embargo,{#desbloqueo==“no”} el software no ofrecía extracciones con esta seguridad activa, por lo tanto no se logró realizar ninguna tarea técnica.{/}{#desbloqueo==“si”} el software ofrecía extracciones con esta seguridad activa y finalmente se logró realizar una extracción {tipoExtraccion} de su contenido con éxito.{/}{/}{/}{/}{#encendido==”no”} se procedió a conectarlo a un cargador de este Laboratorio, observando que el mismo no enciende, {observacionEncendido}, por lo que no se adopta temperamento alguno sobre el elemento.{/} {#Sims.length!=0}{#Sims} Dentro de la misma, se encontró una tarjeta SIM{#empresaSim==""} sin empresa visible,{/}{#empresaSim!=""} {empresaSim}{/}, Nº{#serialSim==""} no visible{/}.{#serialSim!=""} {serialSim}{/}. Respecto de la misma,{#tipoExtraccionSim=="ninguna"} no se logró realizar ninguna tarea técnica.{/}{#tipoExtraccionSim!="ninguna" &amp;&amp; tipoExtraccionSim!="no interes"} se logró realizar una extracción {tipoExtraccionSim} de su contenido de manera exitosa.{/}{#tipoExtraccionSim=="no interes"} no se adopta temperamento alguno, ya que no posee información relevante para los hechos que se investigan.{/}{/Sims}{/}{#Sds.length!=0}{#Sds} Dentro de la misma, se encontró una tarjeta micro SD,{#marca==""} sin marca visible{/}{#marca!=""} marca {marca}{/},{#serialNumber==""} sin S/N visible{/}{#serialNumber!=""} S/N {serialNumber}{/}, de {almacenamiento}. Respecto de la misma,{#tipoExtraccionSd=="ninguna"} no se logró realizar ninguna tarea técnica.{/}{#tipoExtraccionSd=="no interes"} no se adopta temperamento alguno, ya que no posee información relevante para los hechos que se investigan.{/}{#tipoExtraccionSd!="ninguna" &amp;&amp; tipoExtraccionSd!="no interes"} se logró realizar una extracción {tipoExtraccionSd} de su contenido de manera exitosa.{/}{/Sds}{/} La totalidad de las extracciones fueron alojadas en el servidor de este laboratorio de informática forense.</w:t>
-      </w:r>
-      <w:r>
-        <w:rPr>
-          <w:rFonts w:ascii="Calibri" w:cs="Calibri" w:eastAsia="Calibri" w:hAnsi="Calibri"/>
-          <w:b w:val="1"/>
-          <w:sz w:val="26"/>
-          <w:szCs w:val="26"/>
+          <w:highlight w:val="yellow"/>
+          <w:rtl w:val="0"/>
+        </w:rPr>
+        <w:t xml:space="preserve">{#tipoDeElemento==“celular”}Un (01) teléfono celular,{#marca==””} sin marca visible{/}{#marca!=””} marca {marca}{/},{#modelo==””} sin modelo visible{/}{#modelo!=””} modelo {modelo}{/},{#imei==“”} IMEI no visible{/}{#imei!==“”} IMEI Nº {imei}{/}, color {color}.{#processToCompleteEfecto==”false”} El cual fue descripto y peritado en la jornada anterior.{/}{#processToCompleteEfecto==””} Respecto del equipo de telefonía celular,{#encendido==”si”} luego de brindarle energía y encenderlo,{#elementoFallado==”si”} se conectó a  el software forense aportado por la empresa {herramientaSoft} pero tuvo una falla, {observacionFalla}, por lo que no se adopta otro temperamento debido a fallas técnicas del elemento.{/}{#elementoFallado==”no”} se procedió a realizar una tarea técnica utilizando el software forense aportado por la empresa {herramientaSoft}. Conforme a la marca, modelo y su versión de seguridad se pudo advertir qué el mismo{#tipoSeguridad==”ninguna”} no poseía bloqueo, por lo tanto, el software ofrecía extracciones{#tipoExtraccion==”ninguna”||tipoExtraccion==”” }, sin embargo, no se hizo ninguna tarea tecnica.{/}{#tipoExtraccion!=””&amp;&amp;tipoExtraccion!=””} y finalmente se logró realizar una extracción {tipoExtraccion} de su contenido con éxito.{/}{/}{#tipoSeguridad!=“ninguna”} poseía {tipoSeguridad}, sin embargo,{#desbloqueo==“no”} el software no ofrecía extracciones con esta seguridad activa, por lo tanto no se logró realizar ninguna tarea técnica.{/}{#desbloqueo==“si”} el software ofrecía extracciones con esta seguridad activa y finalmente se logró realizar una extracción {tipoExtraccion} de su contenido con éxito.{/}{/}{/}{/}{#encendido==”no”} se procedió a conectarlo a un cargador de este Laboratorio, observando que el mismo no enciende, {observacionEncendido}, por lo que no se adopta temperamento alguno sobre el elemento.{/} {#Sims.length!=0}{#Sims} Dentro del misml, se encontró una tarjeta SIM{#empresaSim==""} sin empresa visible,{/}{#empresaSim!=""} {empresaSim}{/}, Nº{#serialSim==""} no visible{/}.{#serialSim!=""} {serialSim}{/}. Respecto de la misma,{#tipoExtraccionSim=="ninguna"} no se logró realizar ninguna tarea técnica.{/}{#tipoExtraccionSim!="ninguna" &amp;&amp; tipoExtraccionSim!="no interes"} se logró realizar una extracción {tipoExtraccionSim} de su contenido de manera exitosa.{/}{#tipoExtraccionSim=="no interes"} no se adopta temperamento alguno, ya que no posee información relevante para los hechos que se investigan.{/}{/Sims}{/}{#Sds.length!=0}{#Sds} Dentro del mismo, se encontró una tarjeta micro SD,{#marca==""} sin marca visible{/}{#marca!=""} marca {marca}{/},{#serialNumber==""} sin S/N visible{/}{#serialNumber!=""} S/N {serialNumber}{/}, de {almacenamiento}. Respecto de la misma,{#tipoExtraccionSd=="ninguna"} no se logró realizar ninguna tarea técnica.{/}{#tipoExtraccionSd=="no interes"} no se adopta temperamento alguno, ya que no posee información relevante para los hechos que se investigan.{/}{#tipoExtraccionSd!="ninguna" &amp;&amp; tipoExtraccionSd!="no interes"} se logró realizar una extracción {tipoExtraccionSd} de su contenido de manera exitosa.{/}{/Sds}{/}{#estado==”en proceso”} queda en proceso pendiente de realizarse una extracción para la siguiente jornada{/}{#estado==”completo”} La totalidad de las extracciones fueron alojadas en el servidor de este laboratorio de informática forense.</w:t>
+      </w:r>
+      <w:r>
+        <w:rPr>
+          <w:rFonts w:ascii="Calibri" w:cs="Calibri" w:eastAsia="Calibri" w:hAnsi="Calibri"/>
+          <w:b w:val="1"/>
+          <w:sz w:val="26"/>
+          <w:szCs w:val="26"/>
+          <w:highlight w:val="yellow"/>
           <w:rtl w:val="0"/>
         </w:rPr>
         <w:t xml:space="preserve">----</w:t>
@@ -1102,18 +930,10 @@
           <w:rFonts w:ascii="Calibri" w:cs="Calibri" w:eastAsia="Calibri" w:hAnsi="Calibri"/>
           <w:sz w:val="26"/>
           <w:szCs w:val="26"/>
-          <w:rtl w:val="0"/>
-        </w:rPr>
-        <w:t xml:space="preserve">{/}</w:t>
-      </w:r>
-      <w:r>
-        <w:rPr>
-          <w:rFonts w:ascii="Calibri" w:cs="Calibri" w:eastAsia="Calibri" w:hAnsi="Calibri"/>
-          <w:sz w:val="26"/>
-          <w:szCs w:val="26"/>
-          <w:rtl w:val="0"/>
-        </w:rPr>
-        <w:t xml:space="preserve">{/}</w:t>
+          <w:highlight w:val="yellow"/>
+          <w:rtl w:val="0"/>
+        </w:rPr>
+        <w:t xml:space="preserve">{/}{/}{/}</w:t>
       </w:r>
       <w:r>
         <w:rPr>
@@ -1223,16 +1043,7 @@
           <w:szCs w:val="26"/>
           <w:rtl w:val="0"/>
         </w:rPr>
-        <w:t xml:space="preserve">{/}</w:t>
-      </w:r>
-      <w:r>
-        <w:rPr>
-          <w:rFonts w:ascii="Calibri" w:cs="Calibri" w:eastAsia="Calibri" w:hAnsi="Calibri"/>
-          <w:sz w:val="26"/>
-          <w:szCs w:val="26"/>
-          <w:rtl w:val="0"/>
-        </w:rPr>
-        <w:t xml:space="preserve">{/bolsas}</w:t>
+        <w:t xml:space="preserve">{/}{/bolsas}</w:t>
       </w:r>
     </w:p>
     <w:p>
@@ -1336,7 +1147,7 @@
         <wp:inline distB="114300" distT="114300" distL="114300" distR="114300">
           <wp:extent cx="3606800" cy="825500"/>
           <wp:effectExtent b="0" l="0" r="0" t="0"/>
-          <wp:docPr id="2" name="image1.png"/>
+          <wp:docPr id="3" name="image1.png"/>
           <a:graphic>
             <a:graphicData uri="http://schemas.openxmlformats.org/drawingml/2006/picture">
               <pic:pic>
@@ -1523,6 +1334,111 @@
     </w:rPr>
   </w:style>
   <w:style w:type="paragraph" w:styleId="Normal" w:default="1">
+    <w:name w:val="normal"/>
+  </w:style>
+  <w:style w:type="table" w:styleId="TableNormal" w:default="1">
+    <w:name w:val="Table Normal"/>
+  </w:style>
+  <w:style w:type="paragraph" w:styleId="Heading1">
+    <w:name w:val="heading 1"/>
+    <w:basedOn w:val="Normal"/>
+    <w:next w:val="Normal"/>
+    <w:pPr>
+      <w:keepNext w:val="1"/>
+      <w:keepLines w:val="1"/>
+      <w:spacing w:after="120" w:before="400" w:lineRule="auto"/>
+    </w:pPr>
+    <w:rPr>
+      <w:sz w:val="40"/>
+      <w:szCs w:val="40"/>
+    </w:rPr>
+  </w:style>
+  <w:style w:type="paragraph" w:styleId="Heading2">
+    <w:name w:val="heading 2"/>
+    <w:basedOn w:val="Normal"/>
+    <w:next w:val="Normal"/>
+    <w:pPr>
+      <w:keepNext w:val="1"/>
+      <w:keepLines w:val="1"/>
+      <w:spacing w:after="120" w:before="360" w:lineRule="auto"/>
+    </w:pPr>
+    <w:rPr>
+      <w:sz w:val="32"/>
+      <w:szCs w:val="32"/>
+    </w:rPr>
+  </w:style>
+  <w:style w:type="paragraph" w:styleId="Heading3">
+    <w:name w:val="heading 3"/>
+    <w:basedOn w:val="Normal"/>
+    <w:next w:val="Normal"/>
+    <w:pPr>
+      <w:keepNext w:val="1"/>
+      <w:keepLines w:val="1"/>
+      <w:spacing w:after="80" w:before="320" w:lineRule="auto"/>
+    </w:pPr>
+    <w:rPr>
+      <w:color w:val="434343"/>
+      <w:sz w:val="28"/>
+      <w:szCs w:val="28"/>
+    </w:rPr>
+  </w:style>
+  <w:style w:type="paragraph" w:styleId="Heading4">
+    <w:name w:val="heading 4"/>
+    <w:basedOn w:val="Normal"/>
+    <w:next w:val="Normal"/>
+    <w:pPr>
+      <w:keepNext w:val="1"/>
+      <w:keepLines w:val="1"/>
+      <w:spacing w:after="80" w:before="280" w:lineRule="auto"/>
+    </w:pPr>
+    <w:rPr>
+      <w:color w:val="666666"/>
+      <w:sz w:val="24"/>
+      <w:szCs w:val="24"/>
+    </w:rPr>
+  </w:style>
+  <w:style w:type="paragraph" w:styleId="Heading5">
+    <w:name w:val="heading 5"/>
+    <w:basedOn w:val="Normal"/>
+    <w:next w:val="Normal"/>
+    <w:pPr>
+      <w:keepNext w:val="1"/>
+      <w:keepLines w:val="1"/>
+      <w:spacing w:after="80" w:before="240" w:lineRule="auto"/>
+    </w:pPr>
+    <w:rPr>
+      <w:color w:val="666666"/>
+    </w:rPr>
+  </w:style>
+  <w:style w:type="paragraph" w:styleId="Heading6">
+    <w:name w:val="heading 6"/>
+    <w:basedOn w:val="Normal"/>
+    <w:next w:val="Normal"/>
+    <w:pPr>
+      <w:keepNext w:val="1"/>
+      <w:keepLines w:val="1"/>
+      <w:spacing w:after="80" w:before="240" w:lineRule="auto"/>
+    </w:pPr>
+    <w:rPr>
+      <w:i w:val="1"/>
+      <w:color w:val="666666"/>
+    </w:rPr>
+  </w:style>
+  <w:style w:type="paragraph" w:styleId="Title">
+    <w:name w:val="Title"/>
+    <w:basedOn w:val="Normal"/>
+    <w:next w:val="Normal"/>
+    <w:pPr>
+      <w:keepNext w:val="1"/>
+      <w:keepLines w:val="1"/>
+      <w:spacing w:after="60" w:lineRule="auto"/>
+    </w:pPr>
+    <w:rPr>
+      <w:sz w:val="52"/>
+      <w:szCs w:val="52"/>
+    </w:rPr>
+  </w:style>
+  <w:style w:type="paragraph" w:styleId="Normal" w:default="1">
     <w:name w:val="Normal"/>
     <w:qFormat w:val="1"/>
   </w:style>
@@ -1703,6 +1619,21 @@
       <w:keepNext w:val="1"/>
       <w:keepLines w:val="1"/>
       <w:spacing w:after="320"/>
+    </w:pPr>
+    <w:rPr>
+      <w:color w:val="666666"/>
+      <w:sz w:val="30"/>
+      <w:szCs w:val="30"/>
+    </w:rPr>
+  </w:style>
+  <w:style w:type="paragraph" w:styleId="Subtitle">
+    <w:name w:val="Subtitle"/>
+    <w:basedOn w:val="Normal"/>
+    <w:next w:val="Normal"/>
+    <w:pPr>
+      <w:keepNext w:val="1"/>
+      <w:keepLines w:val="1"/>
+      <w:spacing w:after="320" w:lineRule="auto"/>
     </w:pPr>
     <w:rPr>
       <w:color w:val="666666"/>
@@ -2050,7 +1981,7 @@
 
 <file path=customXML/item1.xml><?xml version="1.0" encoding="utf-8"?>
 <go:gDocsCustomXmlDataStorage xmlns:go="http://customooxmlschemas.google.com/" xmlns:r="http://schemas.openxmlformats.org/officeDocument/2006/relationships" uri="GoogleDocsCustomDataVersion1">
-  <go:docsCustomData xmlns:go="http://customooxmlschemas.google.com/" roundtripDataSignature="AMtx7mgr8/TOgXdUF3B0EKCujzUFlmmuMg==">AMUW2mVWxa5xIPV78E3vFbj2DWdWcaSor50DJ4kh9gkLIcphdveZZTsb6dt28zaULdZ/r6BEoLuxo5pJmPWzlIQGRe7t3JWHdTagt5u9rm3WfIndFTeMlAlPueMlOctYlrQh4AAGpyXPsFhIC9tIJ9C6TgYM1ghjG0ueS6DfYFzDoXWMKTyW51iBoQqfi7QbwAuAHpUiCg3Qb63nvS72+1WQ3zILIc0XJlaeCksUzhYCjYCfdneD95j2sFXooc8xe8fSaGQUd9l9GIKDVoVcXscnUAguP0w1MKLMJDiQwt3J2FQMfusBoEi4BzlWkt1fP6uqbwBJmPsxUAaW8xZHs6da50Fb/2TcPLyo0KA7VM0YXYzXoDQzWC9bMPF3wR28iIDRJ5xnVxwB8lnmJL+bMXQYRFbhwtwh7dBqwoHeJQy3hZ2bP18zDWY=</go:docsCustomData>
+  <go:docsCustomData xmlns:go="http://customooxmlschemas.google.com/" roundtripDataSignature="AMtx7mjHAfbN5+bZsOQjAUVPDh9yn1d+iA==">AMUW2mWk+RwzbLTFIcxheNsVKVEYD0W7hKPk4GAzMiW3UiIG6K6PvFLhWGBZNzNQbqMGYQ/IrT5T2sNxEjZPj/N5bXcIT6v72HpTYc5Rz4nUfw4LL2alfZs6SYilvlxeQdvIIGWBk3B47EMKO1WkLlHuMuIxTgWDjeeyIx7yajazr+DJOr5gvPdzkL88hbGCoR2ozqNbTW4oTIbZfl4MGacg5ZoPLZqWgvq0ilc8R2EsDwy82tyG1lxe6yv4kGdf48HMiE8NSEqbsh/TiOW/y2NW8NjhAJio6G31Gbmq7H+V79R31nv3RYR0mdFZ8jvq4jfhZdoMmyZlqtC6Ld+Av/hw/dR7PVt9NDZ8d2vRmorzO6N1leYzmbUxUg67x1yCXuHYXz7UgS5o4VNrRhdMLT+cAdTtSnzzTg==</go:docsCustomData>
 </go:gDocsCustomXmlDataStorage>
 </file>
 

</xml_diff>

<commit_message>
Add icon to redirect, update template
</commit_message>
<xml_diff>
--- a/src/Assets/template.docx
+++ b/src/Assets/template.docx
@@ -185,7 +185,7 @@
           <w:szCs w:val="26"/>
           <w:rtl w:val="0"/>
         </w:rPr>
-        <w:t xml:space="preserve">{#processToComplete=="false"}Atento a lo mencionado anteriormente y a fin de dar comienzo al procedimiento pericial:</w:t>
+        <w:t xml:space="preserve">{#processToComplete=="false"}Atento a lo mencionado anteriormente y a fin de dar comienzo al procedimiento pericial{/}{#processToComplete=="true"}Atento a lo realizado en la jornada anterior, se procedió a verificar el estado de los elementos que se dejaron en proceso, para luego proceder al cierre del procedimiento pericial:</w:t>
       </w:r>
       <w:r>
         <w:rPr>
@@ -204,7 +204,64 @@
           <w:szCs w:val="26"/>
           <w:rtl w:val="0"/>
         </w:rPr>
-        <w:t xml:space="preserve">{/}{#processToComplete=="true"}Atento a lo mencionado anteriormente, se procedió a verificar el estado de los elementos que se dejaron en proceso para luego dar cierre de la totalidad de los elementos:</w:t>
+        <w:t xml:space="preserve">{/}{#bolsas}{#processToComplete=="false"} se da apertura a una{/}{#processToComplete=="true"} Con respecto a la{/} bolsa plástica transparente del CIJ cerrada con </w:t>
+      </w:r>
+      <w:r>
+        <w:rPr>
+          <w:rFonts w:ascii="Calibri" w:cs="Calibri" w:eastAsia="Calibri" w:hAnsi="Calibri"/>
+          <w:b w:val="1"/>
+          <w:sz w:val="26"/>
+          <w:szCs w:val="26"/>
+          <w:rtl w:val="0"/>
+        </w:rPr>
+        <w:t xml:space="preserve">precinto color {colorPrecinto} Nº {nroPrecinto}</w:t>
+      </w:r>
+      <w:r>
+        <w:rPr>
+          <w:rFonts w:ascii="Calibri" w:cs="Calibri" w:eastAsia="Calibri" w:hAnsi="Calibri"/>
+          <w:sz w:val="26"/>
+          <w:szCs w:val="26"/>
+          <w:rtl w:val="0"/>
+        </w:rPr>
+        <w:t xml:space="preserve">.{#processToComplete=="false"} de su interior se extrae</w:t>
+      </w:r>
+      <w:r>
+        <w:rPr>
+          <w:rFonts w:ascii="Calibri" w:cs="Calibri" w:eastAsia="Calibri" w:hAnsi="Calibri"/>
+          <w:b w:val="1"/>
+          <w:sz w:val="26"/>
+          <w:szCs w:val="26"/>
+          <w:rtl w:val="0"/>
+        </w:rPr>
+        <w:t xml:space="preserve"> </w:t>
+      </w:r>
+      <w:r>
+        <w:rPr>
+          <w:rFonts w:ascii="Calibri" w:cs="Calibri" w:eastAsia="Calibri" w:hAnsi="Calibri"/>
+          <w:sz w:val="26"/>
+          <w:szCs w:val="26"/>
+          <w:rtl w:val="0"/>
+        </w:rPr>
+        <w:t xml:space="preserve">{observaciones}:</w:t>
+      </w:r>
+      <w:r>
+        <w:rPr>
+          <w:rFonts w:ascii="Calibri" w:cs="Calibri" w:eastAsia="Calibri" w:hAnsi="Calibri"/>
+          <w:b w:val="1"/>
+          <w:sz w:val="26"/>
+          <w:szCs w:val="26"/>
+          <w:rtl w:val="0"/>
+        </w:rPr>
+        <w:t xml:space="preserve">----</w:t>
+      </w:r>
+      <w:r>
+        <w:rPr>
+          <w:rFonts w:ascii="Calibri" w:cs="Calibri" w:eastAsia="Calibri" w:hAnsi="Calibri"/>
+          <w:sz w:val="26"/>
+          <w:szCs w:val="26"/>
+          <w:rtl w:val="0"/>
+        </w:rPr>
+        <w:t xml:space="preserve">{/}{#processToComplete=="true"} La cual fue abierta el {fecha} y contenía {observaciones}:</w:t>
       </w:r>
       <w:r>
         <w:rPr>
@@ -223,7 +280,7 @@
           <w:szCs w:val="26"/>
           <w:rtl w:val="0"/>
         </w:rPr>
-        <w:t xml:space="preserve">{/}{#bolsas}{#processToComplete=="false"}</w:t>
+        <w:t xml:space="preserve">{/}{#efectos}{#nroPrecintoBolsa==nroPrecinto}{#tipoDeElemento==”disco”}</w:t>
       </w:r>
     </w:p>
     <w:p>
@@ -235,54 +292,57 @@
           <w:rFonts w:ascii="Calibri" w:cs="Calibri" w:eastAsia="Calibri" w:hAnsi="Calibri"/>
           <w:sz w:val="26"/>
           <w:szCs w:val="26"/>
-        </w:rPr>
-      </w:pPr>
-      <w:r>
-        <w:rPr>
-          <w:rFonts w:ascii="Calibri" w:cs="Calibri" w:eastAsia="Calibri" w:hAnsi="Calibri"/>
-          <w:sz w:val="26"/>
-          <w:szCs w:val="26"/>
-          <w:rtl w:val="0"/>
-        </w:rPr>
-        <w:t xml:space="preserve">Se da apertura a una{/}{#processToComplete=="true"} Que de la{/} bolsa plástica transparente del CIJ cerrada con </w:t>
-      </w:r>
-      <w:r>
-        <w:rPr>
-          <w:rFonts w:ascii="Calibri" w:cs="Calibri" w:eastAsia="Calibri" w:hAnsi="Calibri"/>
-          <w:b w:val="1"/>
-          <w:sz w:val="26"/>
-          <w:szCs w:val="26"/>
-          <w:rtl w:val="0"/>
-        </w:rPr>
-        <w:t xml:space="preserve">precinto color {colorPrecinto} Nº {nroPrecinto}</w:t>
-      </w:r>
-      <w:r>
-        <w:rPr>
-          <w:rFonts w:ascii="Calibri" w:cs="Calibri" w:eastAsia="Calibri" w:hAnsi="Calibri"/>
-          <w:sz w:val="26"/>
-          <w:szCs w:val="26"/>
-          <w:rtl w:val="0"/>
-        </w:rPr>
-        <w:t xml:space="preserve">.{#processToComplete=="false"} de su interior se extrae</w:t>
-      </w:r>
-      <w:r>
-        <w:rPr>
-          <w:rFonts w:ascii="Calibri" w:cs="Calibri" w:eastAsia="Calibri" w:hAnsi="Calibri"/>
-          <w:b w:val="1"/>
-          <w:sz w:val="26"/>
-          <w:szCs w:val="26"/>
-          <w:rtl w:val="0"/>
-        </w:rPr>
-        <w:t xml:space="preserve"> </w:t>
-      </w:r>
-      <w:r>
-        <w:rPr>
-          <w:rFonts w:ascii="Calibri" w:cs="Calibri" w:eastAsia="Calibri" w:hAnsi="Calibri"/>
-          <w:sz w:val="26"/>
-          <w:szCs w:val="26"/>
-          <w:rtl w:val="0"/>
-        </w:rPr>
-        <w:t xml:space="preserve">{observaciones}:</w:t>
+          <w:highlight w:val="green"/>
+        </w:rPr>
+      </w:pPr>
+      <w:r>
+        <w:rPr>
+          <w:rFonts w:ascii="Calibri" w:cs="Calibri" w:eastAsia="Calibri" w:hAnsi="Calibri"/>
+          <w:sz w:val="26"/>
+          <w:szCs w:val="26"/>
+          <w:rtl w:val="0"/>
+        </w:rPr>
+        <w:t xml:space="preserve">Un (01) {tipoDeDisco} suelto,{#marca==””} sin marca visible{/}{#marca!=””} marca {marca}{/},{#modelo==””} sin modelo visible{/}{#modelo!=””} modelo {modelo}{/},{#serialNumber==“”} Sin S/N visible{/}{#serialNumber!=“”} con S/N: {serialNumber}{/},{#almacenamiento==””} sin almacenamiento visible{/}{#almacenamiento!=””} de {almacenamiento} de capacidad{/}. Respecto de este elemento,{#elementoFallado==”si”} tuvo una falla, {observacionFalla}, por lo que no se adopta otro temperamento debido a fallas técnicas del elemento.{/}{#elementoFallado==”no”} se procedió a realizar una tarea técnica utilizando el software forense aportado por la empresa {herramientaSoft}.</w:t>
+      </w:r>
+      <w:sdt>
+        <w:sdtPr>
+          <w:tag w:val="goog_rdk_0"/>
+        </w:sdtPr>
+        <w:sdtContent>
+          <w:commentRangeStart w:id="0"/>
+        </w:sdtContent>
+      </w:sdt>
+      <w:r>
+        <w:rPr>
+          <w:rFonts w:ascii="Calibri" w:cs="Calibri" w:eastAsia="Calibri" w:hAnsi="Calibri"/>
+          <w:sz w:val="26"/>
+          <w:szCs w:val="26"/>
+          <w:highlight w:val="yellow"/>
+          <w:rtl w:val="0"/>
+        </w:rPr>
+        <w:t xml:space="preserve">{#adquisicion==”con exito”}</w:t>
+      </w:r>
+      <w:r>
+        <w:rPr>
+          <w:rFonts w:ascii="Calibri" w:cs="Calibri" w:eastAsia="Calibri" w:hAnsi="Calibri"/>
+          <w:sz w:val="26"/>
+          <w:szCs w:val="26"/>
+          <w:rtl w:val="0"/>
+        </w:rPr>
+        <w:t xml:space="preserve"> Finalmente se logró realizar una adquisición forense de su contenido con éxito</w:t>
+      </w:r>
+      <w:commentRangeEnd w:id="0"/>
+      <w:r>
+        <w:commentReference w:id="0"/>
+      </w:r>
+      <w:r>
+        <w:rPr>
+          <w:rFonts w:ascii="Calibri" w:cs="Calibri" w:eastAsia="Calibri" w:hAnsi="Calibri"/>
+          <w:sz w:val="26"/>
+          <w:szCs w:val="26"/>
+          <w:rtl w:val="0"/>
+        </w:rPr>
+        <w:t xml:space="preserve">.{#estado==”completo”} La cual fue alojada en el servidor de este laboratorio. Se adjunta su correspondiente reporte de copiado junto a la presente acta.</w:t>
       </w:r>
       <w:r>
         <w:rPr>
@@ -301,26 +361,81 @@
           <w:szCs w:val="26"/>
           <w:rtl w:val="0"/>
         </w:rPr>
-        <w:t xml:space="preserve">{/}{#processToComplete=="true"} La cual fue abierta el {fecha} y contenía {observaciones}:</w:t>
-      </w:r>
-      <w:r>
-        <w:rPr>
-          <w:rFonts w:ascii="Calibri" w:cs="Calibri" w:eastAsia="Calibri" w:hAnsi="Calibri"/>
-          <w:b w:val="1"/>
-          <w:sz w:val="26"/>
-          <w:szCs w:val="26"/>
-          <w:rtl w:val="0"/>
-        </w:rPr>
-        <w:t xml:space="preserve">-----</w:t>
-      </w:r>
-      <w:r>
-        <w:rPr>
-          <w:rFonts w:ascii="Calibri" w:cs="Calibri" w:eastAsia="Calibri" w:hAnsi="Calibri"/>
-          <w:sz w:val="26"/>
-          <w:szCs w:val="26"/>
-          <w:rtl w:val="0"/>
-        </w:rPr>
-        <w:t xml:space="preserve">{/}{#efectos}{#nroPrecintoBolsa==nroPrecinto}{#tipoDeElemento==”disco”}</w:t>
+        <w:t xml:space="preserve">{/}{#estado==”en proceso”} Se informa que la misma arroja gran cantidad de horas para su finalización, por lo que se deja realizando de forma automatizada a puertas cerradas, para ingreso a la sala de duplicación solo por personal autorizado.</w:t>
+      </w:r>
+      <w:r>
+        <w:rPr>
+          <w:rFonts w:ascii="Calibri" w:cs="Calibri" w:eastAsia="Calibri" w:hAnsi="Calibri"/>
+          <w:b w:val="1"/>
+          <w:sz w:val="26"/>
+          <w:szCs w:val="26"/>
+          <w:rtl w:val="0"/>
+        </w:rPr>
+        <w:t xml:space="preserve">----</w:t>
+      </w:r>
+      <w:r>
+        <w:rPr>
+          <w:rFonts w:ascii="Calibri" w:cs="Calibri" w:eastAsia="Calibri" w:hAnsi="Calibri"/>
+          <w:sz w:val="26"/>
+          <w:szCs w:val="26"/>
+          <w:rtl w:val="0"/>
+        </w:rPr>
+        <w:t xml:space="preserve">{/}</w:t>
+      </w:r>
+      <w:sdt>
+        <w:sdtPr>
+          <w:tag w:val="goog_rdk_1"/>
+        </w:sdtPr>
+        <w:sdtContent>
+          <w:commentRangeStart w:id="1"/>
+        </w:sdtContent>
+      </w:sdt>
+      <w:r>
+        <w:rPr>
+          <w:rFonts w:ascii="Calibri" w:cs="Calibri" w:eastAsia="Calibri" w:hAnsi="Calibri"/>
+          <w:sz w:val="26"/>
+          <w:szCs w:val="26"/>
+          <w:highlight w:val="yellow"/>
+          <w:rtl w:val="0"/>
+        </w:rPr>
+        <w:t xml:space="preserve">{/}{#adquisicion==”fallo”}</w:t>
+      </w:r>
+      <w:r>
+        <w:rPr>
+          <w:rFonts w:ascii="Calibri" w:cs="Calibri" w:eastAsia="Calibri" w:hAnsi="Calibri"/>
+          <w:sz w:val="26"/>
+          <w:szCs w:val="26"/>
+          <w:rtl w:val="0"/>
+        </w:rPr>
+        <w:t xml:space="preserve"> Finalmente se pudo advertir que la misma fallo luego de varios intentos durante el proceso de adquisición.</w:t>
+      </w:r>
+      <w:r>
+        <w:rPr>
+          <w:rFonts w:ascii="Calibri" w:cs="Calibri" w:eastAsia="Calibri" w:hAnsi="Calibri"/>
+          <w:sz w:val="26"/>
+          <w:szCs w:val="26"/>
+          <w:highlight w:val="yellow"/>
+          <w:rtl w:val="0"/>
+        </w:rPr>
+        <w:t xml:space="preserve">{/}</w:t>
+      </w:r>
+      <w:commentRangeEnd w:id="1"/>
+      <w:r>
+        <w:commentReference w:id="1"/>
+      </w:r>
+      <w:r>
+        <w:rPr>
+          <w:rFonts w:ascii="Calibri" w:cs="Calibri" w:eastAsia="Calibri" w:hAnsi="Calibri"/>
+          <w:sz w:val="26"/>
+          <w:szCs w:val="26"/>
+          <w:rtl w:val="0"/>
+        </w:rPr>
+        <w:t xml:space="preserve">{/}{/}</w:t>
+      </w:r>
+      <w:r>
+        <w:rPr>
+          <w:rtl w:val="0"/>
+        </w:rPr>
       </w:r>
     </w:p>
     <w:p>
@@ -332,79 +447,16 @@
           <w:rFonts w:ascii="Calibri" w:cs="Calibri" w:eastAsia="Calibri" w:hAnsi="Calibri"/>
           <w:sz w:val="26"/>
           <w:szCs w:val="26"/>
-          <w:highlight w:val="green"/>
-        </w:rPr>
-      </w:pPr>
-      <w:r>
-        <w:rPr>
-          <w:rFonts w:ascii="Calibri" w:cs="Calibri" w:eastAsia="Calibri" w:hAnsi="Calibri"/>
-          <w:sz w:val="26"/>
-          <w:szCs w:val="26"/>
-          <w:rtl w:val="0"/>
-        </w:rPr>
-        <w:t xml:space="preserve">Un (01) {tipoDeDisco} suelto,{#marca==””} sin marca visible{/}{#marca!=””} marca {marca}{/},{#modelo==””} sin modelo visible{/}{#modelo!=””} modelo {modelo}{/},{#serialNumber==“”} Sin S/N visible{/}{#serialNumber!=“”} con S/N: {serialNumber}{/},{#almacenamiento==””} sin almacenamiento visible{/}{#almacenamiento!=””} de {almacenamiento} de capacidad{/}. Respecto de este elemento,{#elementoFallado==”si”} tuvo una falla, {observacionFalla}, por lo que no se adopta otro temperamento debido a fallas técnicas del elemento.{/}{#elementoFallado==”no”} se procedió a realizar una tarea técnica utilizando el software forense aportado por la empresa {herramientaSoft}</w:t>
-      </w:r>
-      <w:r>
-        <w:rPr>
-          <w:rFonts w:ascii="Calibri" w:cs="Calibri" w:eastAsia="Calibri" w:hAnsi="Calibri"/>
-          <w:b w:val="1"/>
-          <w:sz w:val="26"/>
-          <w:szCs w:val="26"/>
-          <w:rtl w:val="0"/>
-        </w:rPr>
-        <w:t xml:space="preserve">.</w:t>
-      </w:r>
-      <w:r>
-        <w:rPr>
-          <w:rFonts w:ascii="Calibri" w:cs="Calibri" w:eastAsia="Calibri" w:hAnsi="Calibri"/>
-          <w:sz w:val="26"/>
-          <w:szCs w:val="26"/>
-          <w:rtl w:val="0"/>
-        </w:rPr>
-        <w:t xml:space="preserve"> Finalmente se logró realizar una extracción {tipoExtraccion} de su contenido con éxito.{#estado==”completo”} la cual finalizó de manera exitosa y fue alojada en el servidor de este laboratorio. Se adjunta su correspondiente reporte de copiado junto a la presente acta.</w:t>
-      </w:r>
-      <w:r>
-        <w:rPr>
-          <w:rFonts w:ascii="Calibri" w:cs="Calibri" w:eastAsia="Calibri" w:hAnsi="Calibri"/>
-          <w:b w:val="1"/>
-          <w:sz w:val="26"/>
-          <w:szCs w:val="26"/>
-          <w:rtl w:val="0"/>
-        </w:rPr>
-        <w:t xml:space="preserve">----</w:t>
-      </w:r>
-      <w:r>
-        <w:rPr>
-          <w:rFonts w:ascii="Calibri" w:cs="Calibri" w:eastAsia="Calibri" w:hAnsi="Calibri"/>
-          <w:sz w:val="26"/>
-          <w:szCs w:val="26"/>
-          <w:rtl w:val="0"/>
-        </w:rPr>
-        <w:t xml:space="preserve">{/}{#estado==”en proceso”}. Se informa que la misma arroja gran cantidad de horas para su finalización, por lo que se deja realizando de forma automatizada a puertas cerradas, para ingreso a la sala de duplicación solo por personal autorizado.</w:t>
-      </w:r>
-      <w:r>
-        <w:rPr>
-          <w:rFonts w:ascii="Calibri" w:cs="Calibri" w:eastAsia="Calibri" w:hAnsi="Calibri"/>
-          <w:b w:val="1"/>
-          <w:sz w:val="26"/>
-          <w:szCs w:val="26"/>
-          <w:rtl w:val="0"/>
-        </w:rPr>
-        <w:t xml:space="preserve">----</w:t>
-      </w:r>
-      <w:r>
-        <w:rPr>
-          <w:rFonts w:ascii="Calibri" w:cs="Calibri" w:eastAsia="Calibri" w:hAnsi="Calibri"/>
-          <w:sz w:val="26"/>
-          <w:szCs w:val="26"/>
-          <w:rtl w:val="0"/>
-        </w:rPr>
-        <w:t xml:space="preserve">{/}{/}{/}</w:t>
-      </w:r>
-      <w:r>
-        <w:rPr>
-          <w:rtl w:val="0"/>
-        </w:rPr>
+        </w:rPr>
+      </w:pPr>
+      <w:r>
+        <w:rPr>
+          <w:rFonts w:ascii="Calibri" w:cs="Calibri" w:eastAsia="Calibri" w:hAnsi="Calibri"/>
+          <w:sz w:val="26"/>
+          <w:szCs w:val="26"/>
+          <w:rtl w:val="0"/>
+        </w:rPr>
+        <w:t xml:space="preserve">{#tipoDeElemento==“dvr”}</w:t>
       </w:r>
     </w:p>
     <w:p>
@@ -425,13 +477,31 @@
           <w:szCs w:val="26"/>
           <w:rtl w:val="0"/>
         </w:rPr>
-        <w:t xml:space="preserve">{#tipoDeElemento==“dvr”}</w:t>
+        <w:t xml:space="preserve">Un (01) DVR,{#marca==””} sin marca visible{/}{#marca!=””} marca {marca}{/},{#modelo==””} sin modelo visible{/}{#modelo!=””} modelo {modelo}{/},{#serialNumber==“”} Sin S/N visible{/}{#serialNumber!=“”} con S/N: {serialNumber}{/},{#Discos.length==0} sin Disco, por lo que no se adopta temperamento alguno sobre el elemento.{/}{#Discos.length!=0}, de su interior se extrae:</w:t>
+      </w:r>
+      <w:r>
+        <w:rPr>
+          <w:rFonts w:ascii="Calibri" w:cs="Calibri" w:eastAsia="Calibri" w:hAnsi="Calibri"/>
+          <w:b w:val="1"/>
+          <w:sz w:val="26"/>
+          <w:szCs w:val="26"/>
+          <w:rtl w:val="0"/>
+        </w:rPr>
+        <w:t xml:space="preserve">---</w:t>
+      </w:r>
+      <w:r>
+        <w:rPr>
+          <w:rFonts w:ascii="Calibri" w:cs="Calibri" w:eastAsia="Calibri" w:hAnsi="Calibri"/>
+          <w:sz w:val="26"/>
+          <w:szCs w:val="26"/>
+          <w:rtl w:val="0"/>
+        </w:rPr>
+        <w:t xml:space="preserve">{#Discos}</w:t>
       </w:r>
     </w:p>
     <w:p>
       <w:pPr>
         <w:spacing w:line="276" w:lineRule="auto"/>
-        <w:ind w:left="0" w:firstLine="0"/>
         <w:jc w:val="both"/>
         <w:rPr>
           <w:rFonts w:ascii="Calibri" w:cs="Calibri" w:eastAsia="Calibri" w:hAnsi="Calibri"/>
@@ -439,33 +509,73 @@
           <w:szCs w:val="26"/>
         </w:rPr>
       </w:pPr>
-      <w:r>
-        <w:rPr>
-          <w:rFonts w:ascii="Calibri" w:cs="Calibri" w:eastAsia="Calibri" w:hAnsi="Calibri"/>
-          <w:sz w:val="26"/>
-          <w:szCs w:val="26"/>
-          <w:rtl w:val="0"/>
-        </w:rPr>
-        <w:t xml:space="preserve">Un (01) DVR,{#marca==””} sin marca visible{/}{#marca!=””} marca {marca}{/},{#modelo==””} sin modelo visible{/}{#modelo!=””} modelo {modelo}{/},{#serialNumber==“”} Sin S/N visible{/}{#serialNumber!=“”} con S/N: {serialNumber}{/},{#Discos.length==0} sin Disco, por lo que no se adopta temperamento alguno sobre el elemento.{/}{#Discos.length!=0}, de su interior se extrae:</w:t>
-      </w:r>
-      <w:r>
-        <w:rPr>
-          <w:rFonts w:ascii="Calibri" w:cs="Calibri" w:eastAsia="Calibri" w:hAnsi="Calibri"/>
-          <w:b w:val="1"/>
-          <w:sz w:val="26"/>
-          <w:szCs w:val="26"/>
-          <w:rtl w:val="0"/>
-        </w:rPr>
-        <w:t xml:space="preserve">---</w:t>
-      </w:r>
-      <w:r>
-        <w:rPr>
-          <w:rFonts w:ascii="Calibri" w:cs="Calibri" w:eastAsia="Calibri" w:hAnsi="Calibri"/>
-          <w:sz w:val="26"/>
-          <w:szCs w:val="26"/>
-          <w:rtl w:val="0"/>
-        </w:rPr>
-        <w:t xml:space="preserve">{#Discos}</w:t>
+      <w:bookmarkStart w:colFirst="0" w:colLast="0" w:name="_heading=h.vdl86ixgpufx" w:id="0"/>
+      <w:bookmarkEnd w:id="0"/>
+      <w:r>
+        <w:rPr>
+          <w:rFonts w:ascii="Calibri" w:cs="Calibri" w:eastAsia="Calibri" w:hAnsi="Calibri"/>
+          <w:sz w:val="26"/>
+          <w:szCs w:val="26"/>
+          <w:rtl w:val="0"/>
+        </w:rPr>
+        <w:t xml:space="preserve">Un (01) {tipoDeDisco},{#marca==””} sin marca visible{/}{#marca!=””} marca {marca}{/},{#modelo==””} sin modelo visible{/}{#modelo!=””} modelo {modelo}{/},{#serialNumber==“”} Sin S/N visible{/}{#serialNumber!=“”} con S/N: {serialNumber}{/},{#almacenamiento==””} sin almacenamiento visible{/}{#almacenamiento!=””} de {almacenamiento} de capacidad{/}. Respecto de este elemento,{#discoFallado==”si”} tuvo una falla, {observacionFallaDisco}, por lo que no se adopta otro temperamento debido a fallas técnicas del elemento.{/}{#discoFallado==”no”} se procedió a realizar una tarea técnica utilizando el software forense aportado por la empresa {herramientaSoftDisco}</w:t>
+      </w:r>
+      <w:r>
+        <w:rPr>
+          <w:rFonts w:ascii="Calibri" w:cs="Calibri" w:eastAsia="Calibri" w:hAnsi="Calibri"/>
+          <w:b w:val="1"/>
+          <w:sz w:val="26"/>
+          <w:szCs w:val="26"/>
+          <w:rtl w:val="0"/>
+        </w:rPr>
+        <w:t xml:space="preserve">.</w:t>
+      </w:r>
+      <w:r>
+        <w:rPr>
+          <w:rFonts w:ascii="Calibri" w:cs="Calibri" w:eastAsia="Calibri" w:hAnsi="Calibri"/>
+          <w:sz w:val="26"/>
+          <w:szCs w:val="26"/>
+          <w:rtl w:val="0"/>
+        </w:rPr>
+        <w:t xml:space="preserve"> Finalmente se logró realizar una extracción {tipoExtraccionDisco} de su contenido con éxito.{#estado==”completo”} la cual finalizó de manera exitosa y fue alojada en el servidor de este laboratorio. Se adjunta su correspondiente reporte de copiado junto a la presente acta.</w:t>
+      </w:r>
+      <w:r>
+        <w:rPr>
+          <w:rFonts w:ascii="Calibri" w:cs="Calibri" w:eastAsia="Calibri" w:hAnsi="Calibri"/>
+          <w:b w:val="1"/>
+          <w:sz w:val="26"/>
+          <w:szCs w:val="26"/>
+          <w:rtl w:val="0"/>
+        </w:rPr>
+        <w:t xml:space="preserve">----</w:t>
+      </w:r>
+      <w:r>
+        <w:rPr>
+          <w:rFonts w:ascii="Calibri" w:cs="Calibri" w:eastAsia="Calibri" w:hAnsi="Calibri"/>
+          <w:sz w:val="26"/>
+          <w:szCs w:val="26"/>
+          <w:rtl w:val="0"/>
+        </w:rPr>
+        <w:t xml:space="preserve">{/}{#estado==”en proceso”}. Se informa que la misma arroja gran cantidad de horas para su finalización, por lo que se deja realizando de forma automatizada a puertas cerradas, para ingreso a la sala de duplicación solo por personal autorizado.</w:t>
+      </w:r>
+      <w:r>
+        <w:rPr>
+          <w:rFonts w:ascii="Calibri" w:cs="Calibri" w:eastAsia="Calibri" w:hAnsi="Calibri"/>
+          <w:b w:val="1"/>
+          <w:sz w:val="26"/>
+          <w:szCs w:val="26"/>
+          <w:rtl w:val="0"/>
+        </w:rPr>
+        <w:t xml:space="preserve">----</w:t>
+      </w:r>
+      <w:r>
+        <w:rPr>
+          <w:rFonts w:ascii="Calibri" w:cs="Calibri" w:eastAsia="Calibri" w:hAnsi="Calibri"/>
+          <w:sz w:val="26"/>
+          <w:szCs w:val="26"/>
+          <w:rtl w:val="0"/>
+        </w:rPr>
+        <w:t xml:space="preserve">{/}{/}</w:t>
       </w:r>
     </w:p>
     <w:p>
@@ -478,73 +588,16 @@
           <w:szCs w:val="26"/>
         </w:rPr>
       </w:pPr>
-      <w:bookmarkStart w:colFirst="0" w:colLast="0" w:name="_heading=h.vdl86ixgpufx" w:id="0"/>
-      <w:bookmarkEnd w:id="0"/>
-      <w:r>
-        <w:rPr>
-          <w:rFonts w:ascii="Calibri" w:cs="Calibri" w:eastAsia="Calibri" w:hAnsi="Calibri"/>
-          <w:sz w:val="26"/>
-          <w:szCs w:val="26"/>
-          <w:rtl w:val="0"/>
-        </w:rPr>
-        <w:t xml:space="preserve">Un (01) {tipoDeDisco},{#marca==””} sin marca visible{/}{#marca!=””} marca {marca}{/},{#modelo==””} sin modelo visible{/}{#modelo!=””} modelo {modelo}{/},{#serialNumber==“”} Sin S/N visible{/}{#serialNumber!=“”} con S/N: {serialNumber}{/},{#almacenamiento==””} sin almacenamiento visible{/}{#almacenamiento!=””} de {almacenamiento} de capacidad{/}. Respecto de este elemento,{#discoFallado==”si”} tuvo una falla, {observacionFallaDisco}, por lo que no se adopta otro temperamento debido a fallas técnicas del elemento.{/}{#discoFallado==”no”} se procedió a realizar una tarea técnica utilizando el software forense aportado por la empresa {herramientaSoftDisco}</w:t>
-      </w:r>
-      <w:r>
-        <w:rPr>
-          <w:rFonts w:ascii="Calibri" w:cs="Calibri" w:eastAsia="Calibri" w:hAnsi="Calibri"/>
-          <w:b w:val="1"/>
-          <w:sz w:val="26"/>
-          <w:szCs w:val="26"/>
-          <w:rtl w:val="0"/>
-        </w:rPr>
-        <w:t xml:space="preserve">.</w:t>
-      </w:r>
-      <w:r>
-        <w:rPr>
-          <w:rFonts w:ascii="Calibri" w:cs="Calibri" w:eastAsia="Calibri" w:hAnsi="Calibri"/>
-          <w:sz w:val="26"/>
-          <w:szCs w:val="26"/>
-          <w:rtl w:val="0"/>
-        </w:rPr>
-        <w:t xml:space="preserve"> Finalmente se logró realizar una extracción {tipoExtraccionDisco} de su contenido con éxito.{#estado==”completo”} la cual finalizó de manera exitosa y fue alojada en el servidor de este laboratorio. Se adjunta su correspondiente reporte de copiado junto a la presente acta.</w:t>
-      </w:r>
-      <w:r>
-        <w:rPr>
-          <w:rFonts w:ascii="Calibri" w:cs="Calibri" w:eastAsia="Calibri" w:hAnsi="Calibri"/>
-          <w:b w:val="1"/>
-          <w:sz w:val="26"/>
-          <w:szCs w:val="26"/>
-          <w:rtl w:val="0"/>
-        </w:rPr>
-        <w:t xml:space="preserve">----</w:t>
-      </w:r>
-      <w:r>
-        <w:rPr>
-          <w:rFonts w:ascii="Calibri" w:cs="Calibri" w:eastAsia="Calibri" w:hAnsi="Calibri"/>
-          <w:sz w:val="26"/>
-          <w:szCs w:val="26"/>
-          <w:rtl w:val="0"/>
-        </w:rPr>
-        <w:t xml:space="preserve">{/}{#estado==”en proceso”}. Se informa que la misma arroja gran cantidad de horas para su finalización, por lo que se deja realizando de forma automatizada a puertas cerradas, para ingreso a la sala de duplicación solo por personal autorizado.</w:t>
-      </w:r>
-      <w:r>
-        <w:rPr>
-          <w:rFonts w:ascii="Calibri" w:cs="Calibri" w:eastAsia="Calibri" w:hAnsi="Calibri"/>
-          <w:b w:val="1"/>
-          <w:sz w:val="26"/>
-          <w:szCs w:val="26"/>
-          <w:rtl w:val="0"/>
-        </w:rPr>
-        <w:t xml:space="preserve">----</w:t>
-      </w:r>
-      <w:r>
-        <w:rPr>
-          <w:rFonts w:ascii="Calibri" w:cs="Calibri" w:eastAsia="Calibri" w:hAnsi="Calibri"/>
-          <w:sz w:val="26"/>
-          <w:szCs w:val="26"/>
-          <w:rtl w:val="0"/>
-        </w:rPr>
-        <w:t xml:space="preserve">{/}{/}</w:t>
+      <w:bookmarkStart w:colFirst="0" w:colLast="0" w:name="_heading=h.qkb6sa1h02no" w:id="1"/>
+      <w:bookmarkEnd w:id="1"/>
+      <w:r>
+        <w:rPr>
+          <w:rFonts w:ascii="Calibri" w:cs="Calibri" w:eastAsia="Calibri" w:hAnsi="Calibri"/>
+          <w:sz w:val="26"/>
+          <w:szCs w:val="26"/>
+          <w:rtl w:val="0"/>
+        </w:rPr>
+        <w:t xml:space="preserve">{/Discos}{/}{/}</w:t>
       </w:r>
     </w:p>
     <w:p>
@@ -557,16 +610,35 @@
           <w:szCs w:val="26"/>
         </w:rPr>
       </w:pPr>
-      <w:bookmarkStart w:colFirst="0" w:colLast="0" w:name="_heading=h.qkb6sa1h02no" w:id="1"/>
-      <w:bookmarkEnd w:id="1"/>
-      <w:r>
-        <w:rPr>
-          <w:rFonts w:ascii="Calibri" w:cs="Calibri" w:eastAsia="Calibri" w:hAnsi="Calibri"/>
-          <w:sz w:val="26"/>
-          <w:szCs w:val="26"/>
-          <w:rtl w:val="0"/>
-        </w:rPr>
-        <w:t xml:space="preserve">{/Discos}{/}{/}</w:t>
+      <w:bookmarkStart w:colFirst="0" w:colLast="0" w:name="_heading=h.gkbt0cf6mv0y" w:id="2"/>
+      <w:bookmarkEnd w:id="2"/>
+      <w:r>
+        <w:rPr>
+          <w:rFonts w:ascii="Calibri" w:cs="Calibri" w:eastAsia="Calibri" w:hAnsi="Calibri"/>
+          <w:sz w:val="26"/>
+          <w:szCs w:val="26"/>
+          <w:rtl w:val="0"/>
+        </w:rPr>
+        <w:t xml:space="preserve">{#tipoDeElemento==“gabinete”}Un (01) gabinete, color {color},{#marca==””} sin marca visible{/}{#marca!=””} marca {marca}{/},{#modelo==””} sin modelo visible{/}{#modelo!=””} modelo {modelo}{/},{#serialNumber==“”} Sin S/N visible{/}{#serialNumber!=“”} con S/N: {serialNumber}{/}{#Discos.length==0}, sin Discos, por lo que no se adopta temperamento alguno sobre el elemento.{/}{#Discos.length!=0}, de su interior se extrae:</w:t>
+      </w:r>
+      <w:r>
+        <w:rPr>
+          <w:rFonts w:ascii="Calibri" w:cs="Calibri" w:eastAsia="Calibri" w:hAnsi="Calibri"/>
+          <w:b w:val="1"/>
+          <w:sz w:val="26"/>
+          <w:szCs w:val="26"/>
+          <w:rtl w:val="0"/>
+        </w:rPr>
+        <w:t xml:space="preserve">---</w:t>
+      </w:r>
+      <w:r>
+        <w:rPr>
+          <w:rFonts w:ascii="Calibri" w:cs="Calibri" w:eastAsia="Calibri" w:hAnsi="Calibri"/>
+          <w:sz w:val="26"/>
+          <w:szCs w:val="26"/>
+          <w:rtl w:val="0"/>
+        </w:rPr>
+        <w:t xml:space="preserve">{#Discos}</w:t>
       </w:r>
     </w:p>
     <w:p>
@@ -579,35 +651,71 @@
           <w:szCs w:val="26"/>
         </w:rPr>
       </w:pPr>
-      <w:bookmarkStart w:colFirst="0" w:colLast="0" w:name="_heading=h.gkbt0cf6mv0y" w:id="2"/>
-      <w:bookmarkEnd w:id="2"/>
-      <w:r>
-        <w:rPr>
-          <w:rFonts w:ascii="Calibri" w:cs="Calibri" w:eastAsia="Calibri" w:hAnsi="Calibri"/>
-          <w:sz w:val="26"/>
-          <w:szCs w:val="26"/>
-          <w:rtl w:val="0"/>
-        </w:rPr>
-        <w:t xml:space="preserve">{#tipoDeElemento==“gabinete”}Un (01) gabinete, color {color},{#marca==””} sin marca visible{/}{#marca!=””} marca {marca}{/},{#modelo==””} sin modelo visible{/}{#modelo!=””} modelo {modelo}{/},{#serialNumber==“”} Sin S/N visible{/}{#serialNumber!=“”} con S/N: {serialNumber}{/}{#Discos.length==0}, sin Discos, por lo que no se adopta temperamento alguno sobre el elemento.{/}{#Discos.length!=0}, de su interior se extrae:</w:t>
-      </w:r>
-      <w:r>
-        <w:rPr>
-          <w:rFonts w:ascii="Calibri" w:cs="Calibri" w:eastAsia="Calibri" w:hAnsi="Calibri"/>
-          <w:b w:val="1"/>
-          <w:sz w:val="26"/>
-          <w:szCs w:val="26"/>
-          <w:rtl w:val="0"/>
-        </w:rPr>
-        <w:t xml:space="preserve">---</w:t>
-      </w:r>
-      <w:r>
-        <w:rPr>
-          <w:rFonts w:ascii="Calibri" w:cs="Calibri" w:eastAsia="Calibri" w:hAnsi="Calibri"/>
-          <w:sz w:val="26"/>
-          <w:szCs w:val="26"/>
-          <w:rtl w:val="0"/>
-        </w:rPr>
-        <w:t xml:space="preserve">{#Discos}</w:t>
+      <w:r>
+        <w:rPr>
+          <w:rFonts w:ascii="Calibri" w:cs="Calibri" w:eastAsia="Calibri" w:hAnsi="Calibri"/>
+          <w:sz w:val="26"/>
+          <w:szCs w:val="26"/>
+          <w:rtl w:val="0"/>
+        </w:rPr>
+        <w:t xml:space="preserve">Un (01) {tipoDeDisco},{#marca==””} sin marca visible{/}{#marca!=””} marca {marca}{/},{#modelo==””} sin modelo visible{/}{#modelo!=””} modelo {modelo}{/},{#serialNumber==“”} Sin S/N visible{/}{#serialNumber!=“”} con S/N: {serialNumber}{/},{#almacenamiento==””} sin almacenamiento visible{/}{#almacenamiento!=””} de {almacenamiento} de capacidad{/}. Respecto de este elemento,{#discoFallado==”si”} tuvo una falla, {observacionFallaDisco}, por lo que no se adopta otro temperamento debido a fallas técnicas del elemento.{/}{#discoFallado==”no”} se procedió a realizar una tarea técnica utilizando el software forense aportado por la empresa {herramientaSoftDisco}</w:t>
+      </w:r>
+      <w:r>
+        <w:rPr>
+          <w:rFonts w:ascii="Calibri" w:cs="Calibri" w:eastAsia="Calibri" w:hAnsi="Calibri"/>
+          <w:b w:val="1"/>
+          <w:sz w:val="26"/>
+          <w:szCs w:val="26"/>
+          <w:rtl w:val="0"/>
+        </w:rPr>
+        <w:t xml:space="preserve">.</w:t>
+      </w:r>
+      <w:r>
+        <w:rPr>
+          <w:rFonts w:ascii="Calibri" w:cs="Calibri" w:eastAsia="Calibri" w:hAnsi="Calibri"/>
+          <w:sz w:val="26"/>
+          <w:szCs w:val="26"/>
+          <w:rtl w:val="0"/>
+        </w:rPr>
+        <w:t xml:space="preserve"> Finalmente se logró realizar una extracción {tipoExtraccionDisco} de su contenido con éxito.{#estado==”completo”} la cual finalizó de manera exitosa y fue alojada en el servidor de este laboratorio. Se adjunta su correspondiente reporte de copiado junto a la presente acta.</w:t>
+      </w:r>
+      <w:r>
+        <w:rPr>
+          <w:rFonts w:ascii="Calibri" w:cs="Calibri" w:eastAsia="Calibri" w:hAnsi="Calibri"/>
+          <w:b w:val="1"/>
+          <w:sz w:val="26"/>
+          <w:szCs w:val="26"/>
+          <w:rtl w:val="0"/>
+        </w:rPr>
+        <w:t xml:space="preserve">----</w:t>
+      </w:r>
+      <w:r>
+        <w:rPr>
+          <w:rFonts w:ascii="Calibri" w:cs="Calibri" w:eastAsia="Calibri" w:hAnsi="Calibri"/>
+          <w:sz w:val="26"/>
+          <w:szCs w:val="26"/>
+          <w:rtl w:val="0"/>
+        </w:rPr>
+        <w:t xml:space="preserve">{/}{#estado==”en proceso”}. Se informa que la misma arroja gran cantidad de horas para su finalización, por lo que se deja realizando de forma automatizada a puertas cerradas, para ingreso a la sala de duplicación solo por personal autorizado.</w:t>
+      </w:r>
+      <w:r>
+        <w:rPr>
+          <w:rFonts w:ascii="Calibri" w:cs="Calibri" w:eastAsia="Calibri" w:hAnsi="Calibri"/>
+          <w:b w:val="1"/>
+          <w:sz w:val="26"/>
+          <w:szCs w:val="26"/>
+          <w:rtl w:val="0"/>
+        </w:rPr>
+        <w:t xml:space="preserve">----</w:t>
+      </w:r>
+      <w:r>
+        <w:rPr>
+          <w:rFonts w:ascii="Calibri" w:cs="Calibri" w:eastAsia="Calibri" w:hAnsi="Calibri"/>
+          <w:sz w:val="26"/>
+          <w:szCs w:val="26"/>
+          <w:rtl w:val="0"/>
+        </w:rPr>
+        <w:t xml:space="preserve">{/}{/}</w:t>
       </w:r>
     </w:p>
     <w:p>
@@ -620,71 +728,16 @@
           <w:szCs w:val="26"/>
         </w:rPr>
       </w:pPr>
-      <w:r>
-        <w:rPr>
-          <w:rFonts w:ascii="Calibri" w:cs="Calibri" w:eastAsia="Calibri" w:hAnsi="Calibri"/>
-          <w:sz w:val="26"/>
-          <w:szCs w:val="26"/>
-          <w:rtl w:val="0"/>
-        </w:rPr>
-        <w:t xml:space="preserve">Un (01) {tipoDeDisco},{#marca==””} sin marca visible{/}{#marca!=””} marca {marca}{/},{#modelo==””} sin modelo visible{/}{#modelo!=””} modelo {modelo}{/},{#serialNumber==“”} Sin S/N visible{/}{#serialNumber!=“”} con S/N: {serialNumber}{/},{#almacenamiento==””} sin almacenamiento visible{/}{#almacenamiento!=””} de {almacenamiento} de capacidad{/}. Respecto de este elemento,{#discoFallado==”si”} tuvo una falla, {observacionFallaDisco}, por lo que no se adopta otro temperamento debido a fallas técnicas del elemento.{/}{#discoFallado==”no”} se procedió a realizar una tarea técnica utilizando el software forense aportado por la empresa {herramientaSoftDisco}</w:t>
-      </w:r>
-      <w:r>
-        <w:rPr>
-          <w:rFonts w:ascii="Calibri" w:cs="Calibri" w:eastAsia="Calibri" w:hAnsi="Calibri"/>
-          <w:b w:val="1"/>
-          <w:sz w:val="26"/>
-          <w:szCs w:val="26"/>
-          <w:rtl w:val="0"/>
-        </w:rPr>
-        <w:t xml:space="preserve">.</w:t>
-      </w:r>
-      <w:r>
-        <w:rPr>
-          <w:rFonts w:ascii="Calibri" w:cs="Calibri" w:eastAsia="Calibri" w:hAnsi="Calibri"/>
-          <w:sz w:val="26"/>
-          <w:szCs w:val="26"/>
-          <w:rtl w:val="0"/>
-        </w:rPr>
-        <w:t xml:space="preserve"> Finalmente se logró realizar una extracción {tipoExtraccionDisco} de su contenido con éxito.{#estado==”completo”} la cual finalizó de manera exitosa y fue alojada en el servidor de este laboratorio. Se adjunta su correspondiente reporte de copiado junto a la presente acta.</w:t>
-      </w:r>
-      <w:r>
-        <w:rPr>
-          <w:rFonts w:ascii="Calibri" w:cs="Calibri" w:eastAsia="Calibri" w:hAnsi="Calibri"/>
-          <w:b w:val="1"/>
-          <w:sz w:val="26"/>
-          <w:szCs w:val="26"/>
-          <w:rtl w:val="0"/>
-        </w:rPr>
-        <w:t xml:space="preserve">----</w:t>
-      </w:r>
-      <w:r>
-        <w:rPr>
-          <w:rFonts w:ascii="Calibri" w:cs="Calibri" w:eastAsia="Calibri" w:hAnsi="Calibri"/>
-          <w:sz w:val="26"/>
-          <w:szCs w:val="26"/>
-          <w:rtl w:val="0"/>
-        </w:rPr>
-        <w:t xml:space="preserve">{/}{#estado==”en proceso”}. Se informa que la misma arroja gran cantidad de horas para su finalización, por lo que se deja realizando de forma automatizada a puertas cerradas, para ingreso a la sala de duplicación solo por personal autorizado.</w:t>
-      </w:r>
-      <w:r>
-        <w:rPr>
-          <w:rFonts w:ascii="Calibri" w:cs="Calibri" w:eastAsia="Calibri" w:hAnsi="Calibri"/>
-          <w:b w:val="1"/>
-          <w:sz w:val="26"/>
-          <w:szCs w:val="26"/>
-          <w:rtl w:val="0"/>
-        </w:rPr>
-        <w:t xml:space="preserve">----</w:t>
-      </w:r>
-      <w:r>
-        <w:rPr>
-          <w:rFonts w:ascii="Calibri" w:cs="Calibri" w:eastAsia="Calibri" w:hAnsi="Calibri"/>
-          <w:sz w:val="26"/>
-          <w:szCs w:val="26"/>
-          <w:rtl w:val="0"/>
-        </w:rPr>
-        <w:t xml:space="preserve">{/}{/}</w:t>
+      <w:bookmarkStart w:colFirst="0" w:colLast="0" w:name="_heading=h.1v7vwaqqd0k8" w:id="3"/>
+      <w:bookmarkEnd w:id="3"/>
+      <w:r>
+        <w:rPr>
+          <w:rFonts w:ascii="Calibri" w:cs="Calibri" w:eastAsia="Calibri" w:hAnsi="Calibri"/>
+          <w:sz w:val="26"/>
+          <w:szCs w:val="26"/>
+          <w:rtl w:val="0"/>
+        </w:rPr>
+        <w:t xml:space="preserve">{/Discos}{/}{/}</w:t>
       </w:r>
     </w:p>
     <w:p>
@@ -697,16 +750,54 @@
           <w:szCs w:val="26"/>
         </w:rPr>
       </w:pPr>
-      <w:bookmarkStart w:colFirst="0" w:colLast="0" w:name="_heading=h.1v7vwaqqd0k8" w:id="3"/>
-      <w:bookmarkEnd w:id="3"/>
-      <w:r>
-        <w:rPr>
-          <w:rFonts w:ascii="Calibri" w:cs="Calibri" w:eastAsia="Calibri" w:hAnsi="Calibri"/>
-          <w:sz w:val="26"/>
-          <w:szCs w:val="26"/>
-          <w:rtl w:val="0"/>
-        </w:rPr>
-        <w:t xml:space="preserve">{/Discos}{/}{/}</w:t>
+      <w:bookmarkStart w:colFirst="0" w:colLast="0" w:name="_heading=h.eb1dueok7zqb" w:id="4"/>
+      <w:bookmarkEnd w:id="4"/>
+      <w:r>
+        <w:rPr>
+          <w:rFonts w:ascii="Calibri" w:cs="Calibri" w:eastAsia="Calibri" w:hAnsi="Calibri"/>
+          <w:sz w:val="26"/>
+          <w:szCs w:val="26"/>
+          <w:rtl w:val="0"/>
+        </w:rPr>
+        <w:t xml:space="preserve">{#tipoDeElemento==”tablet”}Una (01) Tablet,{#marca==””} sin marca visible{/}{#marca!=””} marca {marca}{/},{#modelo==””} sin modelo visible{/}{#modelo!=””} modelo {modelo}{/},{#serialNumber==“”} Sin S/N visible{/}{#serialNumber!=“”} con S/N: {serialNumber}{/}, color {color}.{#processToCompleteEfecto==”false”} El cual fue descripto y peritado en la jornada anterior.{/}{#processToCompleteEfecto==””} Respecto de la misma,{#encendido==”si”} luego de brindarle energía y encenderla,{#elementoFallado==”si”} se conectó a  el software forense aportado por la empresa {herramientaSoft} pero tuvo una falla, {observacionFalla}, por lo que no se adopta otro temperamento debido a fallas técnicas del elemento.{/}{#elementoFallado==”no”} se procedió a realizar una tarea técnica utilizando el software forense aportado por la empresa {herramientaSoft}</w:t>
+      </w:r>
+      <w:r>
+        <w:rPr>
+          <w:rFonts w:ascii="Calibri" w:cs="Calibri" w:eastAsia="Calibri" w:hAnsi="Calibri"/>
+          <w:b w:val="1"/>
+          <w:sz w:val="26"/>
+          <w:szCs w:val="26"/>
+          <w:rtl w:val="0"/>
+        </w:rPr>
+        <w:t xml:space="preserve">.</w:t>
+      </w:r>
+      <w:r>
+        <w:rPr>
+          <w:rFonts w:ascii="Calibri" w:cs="Calibri" w:eastAsia="Calibri" w:hAnsi="Calibri"/>
+          <w:sz w:val="26"/>
+          <w:szCs w:val="26"/>
+          <w:rtl w:val="0"/>
+        </w:rPr>
+        <w:t xml:space="preserve"> Conforme a la marca, modelo y su versión de seguridad se pudo advertir  qué el mismo{#tipoSeguridad==”ninguna”} no poseía bloqueo, por lo tanto, el software ofrecía extracciones{#tipoExtraccion==”ninguna”||tipoExtraccion==”” }, sin embargo, no se hizo ninguna tarea tecnica.{/}{#tipoExtraccion!=””&amp;&amp;tipoExtraccion!=””} y finalmente se logró realizar una extracción {tipoExtraccion} de su contenido con éxito.{/}{/}{#tipoSeguridad!=“ninguna”} poseía {tipoSeguridad}, sin embargo, {#desbloqueo==“no”} el software no ofrecía extracciones con esta seguridad activa, por lo tanto no se logró realizar ninguna tarea técnica.{/}{#desbloqueo==“si”} el software ofrecía extracciones con esta seguridad activa y finalmente se logró realizar una extracción {tipoExtraccion} de su contenido con éxito.{/}{/}{/}{/}{#encendido==”no”} se procedió a conectarla a un cargador de este Laboratorio, observando que la misma no enciende, {observacionEncendido}, por lo que no se adopta temperamento alguno sobre el elemento.{/}{#Sims.length!=0}{#Sims} Dentro de la misma, se encontró una tarjeta SIM{#empresaSim==""} sin empresa visible,{/}{#empresaSim!=""} {empresaSim}{/}, Nº{#serialSim==""} no visible{/}.{#serialSim!=""} {serialSim}{/}. Respecto de la misma,{#tipoExtraccionSim=="ninguna"} no se logró realizar ninguna tarea técnica.{/}{#tipoExtraccionSim!="ninguna" &amp;&amp; tipoExtraccionSim!="no interes"} se logró realizar una extracción {tipoExtraccionSim} de su contenido de manera exitosa.{/}{#tipoExtraccionSim=="no interes"} no se adopta temperamento alguno, ya que no posee información relevante para los hechos que se investigan.{/}{/Sims}{/}{#Sds.length!=0}{#Sds} Dentro de la misma, se encontró una tarjeta micro SD,{#marca==""} sin marca visible{/}{#marca!=""} marca {marca}{/},{#serialNumber==""} sin S/N visible{/}{#serialNumber!=""} S/N {serialNumber}{/}, de {almacenamiento}. Respecto de la misma,{#tipoExtraccionSd=="ninguna"} no se logró realizar ninguna tarea técnica.{/}{#tipoExtraccionSd=="no interes"} no se adopta temperamento alguno, ya que no posee información relevante para los hechos que se investigan.{/}{#tipoExtraccionSd!="ninguna" &amp;&amp; tipoExtraccionSd!="no interes"} se logró realizar una extracción {tipoExtraccionSd} de su contenido de manera exitosa.{/}{/Sds}{/} La totalidad de las extracciones fueron alojadas en el servidor de este laboratorio de informática forense.</w:t>
+      </w:r>
+      <w:r>
+        <w:rPr>
+          <w:rFonts w:ascii="Calibri" w:cs="Calibri" w:eastAsia="Calibri" w:hAnsi="Calibri"/>
+          <w:b w:val="1"/>
+          <w:sz w:val="26"/>
+          <w:szCs w:val="26"/>
+          <w:rtl w:val="0"/>
+        </w:rPr>
+        <w:t xml:space="preserve">----</w:t>
+      </w:r>
+      <w:r>
+        <w:rPr>
+          <w:rFonts w:ascii="Calibri" w:cs="Calibri" w:eastAsia="Calibri" w:hAnsi="Calibri"/>
+          <w:sz w:val="26"/>
+          <w:szCs w:val="26"/>
+          <w:rtl w:val="0"/>
+        </w:rPr>
+        <w:t xml:space="preserve">{/}{/}</w:t>
       </w:r>
     </w:p>
     <w:p>
@@ -719,54 +810,16 @@
           <w:szCs w:val="26"/>
         </w:rPr>
       </w:pPr>
-      <w:bookmarkStart w:colFirst="0" w:colLast="0" w:name="_heading=h.eb1dueok7zqb" w:id="4"/>
-      <w:bookmarkEnd w:id="4"/>
-      <w:r>
-        <w:rPr>
-          <w:rFonts w:ascii="Calibri" w:cs="Calibri" w:eastAsia="Calibri" w:hAnsi="Calibri"/>
-          <w:sz w:val="26"/>
-          <w:szCs w:val="26"/>
-          <w:rtl w:val="0"/>
-        </w:rPr>
-        <w:t xml:space="preserve">{#tipoDeElemento==”tablet”}Una (01) Tablet,{#marca==””} sin marca visible{/}{#marca!=””} marca {marca}{/},{#modelo==””} sin modelo visible{/}{#modelo!=””} modelo {modelo}{/},{#serialNumber==“”} Sin S/N visible{/}{#serialNumber!=“”} con S/N: {serialNumber}{/}, color {color}.{#processToCompleteEfecto==”false”} El cual fue descripto y peritado en la jornada anterior.{/}{#processToCompleteEfecto==””} Respecto de la misma,{#encendido==”si”} luego de brindarle energía y encenderla,{#elementoFallado==”si”} se conectó a  el software forense aportado por la empresa {herramientaSoft} pero tuvo una falla, {observacionFalla}, por lo que no se adopta otro temperamento debido a fallas técnicas del elemento.{/}{#elementoFallado==”no”} se procedió a realizar una tarea técnica utilizando el software forense aportado por la empresa {herramientaSoft}</w:t>
-      </w:r>
-      <w:r>
-        <w:rPr>
-          <w:rFonts w:ascii="Calibri" w:cs="Calibri" w:eastAsia="Calibri" w:hAnsi="Calibri"/>
-          <w:b w:val="1"/>
-          <w:sz w:val="26"/>
-          <w:szCs w:val="26"/>
-          <w:rtl w:val="0"/>
-        </w:rPr>
-        <w:t xml:space="preserve">.</w:t>
-      </w:r>
-      <w:r>
-        <w:rPr>
-          <w:rFonts w:ascii="Calibri" w:cs="Calibri" w:eastAsia="Calibri" w:hAnsi="Calibri"/>
-          <w:sz w:val="26"/>
-          <w:szCs w:val="26"/>
-          <w:rtl w:val="0"/>
-        </w:rPr>
-        <w:t xml:space="preserve"> Conforme a la marca, modelo y su versión de seguridad se pudo advertir  qué el mismo{#tipoSeguridad==”ninguna”} no poseía bloqueo, por lo tanto, el software ofrecía extracciones{#tipoExtraccion==”ninguna”||tipoExtraccion==”” }, sin embargo, no se hizo ninguna tarea tecnica.{/}{#tipoExtraccion!=””&amp;&amp;tipoExtraccion!=””} y finalmente se logró realizar una extracción {tipoExtraccion} de su contenido con éxito.{/}{/}{#tipoSeguridad!=“ninguna”} poseía {tipoSeguridad}, sin embargo, {#desbloqueo==“no”} el software no ofrecía extracciones con esta seguridad activa, por lo tanto no se logró realizar ninguna tarea técnica.{/}{#desbloqueo==“si”} el software ofrecía extracciones con esta seguridad activa y finalmente se logró realizar una extracción {tipoExtraccion} de su contenido con éxito.{/}{/}{/}{/}{#encendido==”no”} se procedió a conectarla a un cargador de este Laboratorio, observando que la misma no enciende, {observacionEncendido}, por lo que no se adopta temperamento alguno sobre el elemento.{/}{#Sims.length!=0}{#Sims} Dentro de la misma, se encontró una tarjeta SIM{#empresaSim==""} sin empresa visible,{/}{#empresaSim!=""} {empresaSim}{/}, Nº{#serialSim==""} no visible{/}.{#serialSim!=""} {serialSim}{/}. Respecto de la misma,{#tipoExtraccionSim=="ninguna"} no se logró realizar ninguna tarea técnica.{/}{#tipoExtraccionSim!="ninguna" &amp;&amp; tipoExtraccionSim!="no interes"} se logró realizar una extracción {tipoExtraccionSim} de su contenido de manera exitosa.{/}{#tipoExtraccionSim=="no interes"} no se adopta temperamento alguno, ya que no posee información relevante para los hechos que se investigan.{/}{/Sims}{/}{#Sds.length!=0}{#Sds} Dentro de la misma, se encontró una tarjeta micro SD,{#marca==""} sin marca visible{/}{#marca!=""} marca {marca}{/},{#serialNumber==""} sin S/N visible{/}{#serialNumber!=""} S/N {serialNumber}{/}, de {almacenamiento}. Respecto de la misma,{#tipoExtraccionSd=="ninguna"} no se logró realizar ninguna tarea técnica.{/}{#tipoExtraccionSd=="no interes"} no se adopta temperamento alguno, ya que no posee información relevante para los hechos que se investigan.{/}{#tipoExtraccionSd!="ninguna" &amp;&amp; tipoExtraccionSd!="no interes"} se logró realizar una extracción {tipoExtraccionSd} de su contenido de manera exitosa.{/}{/Sds}{/} La totalidad de las extracciones fueron alojadas en el servidor de este laboratorio de informática forense.</w:t>
-      </w:r>
-      <w:r>
-        <w:rPr>
-          <w:rFonts w:ascii="Calibri" w:cs="Calibri" w:eastAsia="Calibri" w:hAnsi="Calibri"/>
-          <w:b w:val="1"/>
-          <w:sz w:val="26"/>
-          <w:szCs w:val="26"/>
-          <w:rtl w:val="0"/>
-        </w:rPr>
-        <w:t xml:space="preserve">----</w:t>
-      </w:r>
-      <w:r>
-        <w:rPr>
-          <w:rFonts w:ascii="Calibri" w:cs="Calibri" w:eastAsia="Calibri" w:hAnsi="Calibri"/>
-          <w:sz w:val="26"/>
-          <w:szCs w:val="26"/>
-          <w:rtl w:val="0"/>
-        </w:rPr>
-        <w:t xml:space="preserve">{/}{/}</w:t>
+      <w:bookmarkStart w:colFirst="0" w:colLast="0" w:name="_heading=h.rg53elgrcdpy" w:id="5"/>
+      <w:bookmarkEnd w:id="5"/>
+      <w:r>
+        <w:rPr>
+          <w:rFonts w:ascii="Calibri" w:cs="Calibri" w:eastAsia="Calibri" w:hAnsi="Calibri"/>
+          <w:sz w:val="26"/>
+          <w:szCs w:val="26"/>
+          <w:rtl w:val="0"/>
+        </w:rPr>
+        <w:t xml:space="preserve">{#tipoDeElemento==”unidad de almacenamiento”}Una (01) Unidad de Almacenamiento, {unidadAlmacenamientoDetalle},{#marca==””} sin marca visible{/}{#marca!=””} marca {marca}{/},{#modelo==””} sin modelo visible{/}{#modelo!=””} modelo {modelo}{/},{#serialNumber==“”} Sin S/N visible{/}{#serialNumber!=“”} con S/N: {serialNumber}{/},{#almacenamiento==””} sin almacenamiento visible{/}{#almacenamiento!=””} de {almacenamiento} de almacenamiento{/}, color {color}.{#elementoFallado==”si”} Respecto del mismo se informa que tuvo una falla, {observacionFalla}, por lo que no se adopta otro temperamento debido a fallas técnicas del elemento.{/}{#elementoFallado==”no”}  Respecto del mismo se procedió a realizar una tarea técnica utilizando el software forense aportado por la empresa {herramientaSoft}. Finalmente se logró realizar una extracción {tipoExtraccion} de su contenido con éxito.{#estado==”completo”} la cual finalizó de manera exitosa y fue alojada en el servidor de este laboratorio. Se adjunta su correspondiente reporte de copiado junto a la presente acta.----{/}{#estado==”en proceso”}. Se informa que la misma arroja gran cantidad de horas para su finalización, por lo que se deja realizando de forma automatizada a puertas cerradas, para ingreso a la sala de duplicación solo por personal autorizado.----{/}{/}{/}</w:t>
       </w:r>
     </w:p>
     <w:p>
@@ -779,16 +832,35 @@
           <w:szCs w:val="26"/>
         </w:rPr>
       </w:pPr>
-      <w:bookmarkStart w:colFirst="0" w:colLast="0" w:name="_heading=h.rg53elgrcdpy" w:id="5"/>
-      <w:bookmarkEnd w:id="5"/>
-      <w:r>
-        <w:rPr>
-          <w:rFonts w:ascii="Calibri" w:cs="Calibri" w:eastAsia="Calibri" w:hAnsi="Calibri"/>
-          <w:sz w:val="26"/>
-          <w:szCs w:val="26"/>
-          <w:rtl w:val="0"/>
-        </w:rPr>
-        <w:t xml:space="preserve">{#tipoDeElemento==”unidad de almacenamiento”}Una (01) Unidad de Almacenamiento, {unidadAlmacenamientoDetalle},{#marca==””} sin marca visible{/}{#marca!=””} marca {marca}{/},{#modelo==””} sin modelo visible{/}{#modelo!=””} modelo {modelo}{/},{#serialNumber==“”} Sin S/N visible{/}{#serialNumber!=“”} con S/N: {serialNumber}{/},{#almacenamiento==””} sin almacenamiento visible{/}{#almacenamiento!=””} de {almacenamiento} de almacenamiento{/}, color {color}.{#elementoFallado==”si”} Respecto del mismo se informa que tuvo una falla, {observacionFalla}, por lo que no se adopta otro temperamento debido a fallas técnicas del elemento.{/}{#elementoFallado==”no”}  Respecto del mismo se procedió a realizar una tarea técnica utilizando el software forense aportado por la empresa {herramientaSoft}. Finalmente se logró realizar una extracción {tipoExtraccion} de su contenido con éxito.{#estado==”completo”} la cual finalizó de manera exitosa y fue alojada en el servidor de este laboratorio. Se adjunta su correspondiente reporte de copiado junto a la presente acta.----{/}{#estado==”en proceso”}. Se informa que la misma arroja gran cantidad de horas para su finalización, por lo que se deja realizando de forma automatizada a puertas cerradas, para ingreso a la sala de duplicación solo por personal autorizado.----{/}{/}{/}</w:t>
+      <w:bookmarkStart w:colFirst="0" w:colLast="0" w:name="_heading=h.4j9xyqd4zej2" w:id="6"/>
+      <w:bookmarkEnd w:id="6"/>
+      <w:r>
+        <w:rPr>
+          <w:rFonts w:ascii="Calibri" w:cs="Calibri" w:eastAsia="Calibri" w:hAnsi="Calibri"/>
+          <w:sz w:val="26"/>
+          <w:szCs w:val="26"/>
+          <w:rtl w:val="0"/>
+        </w:rPr>
+        <w:t xml:space="preserve">{#tipoDeElemento==“notebook”}Un (01) ordenador portátil,{#marca==””} sin marca visible{/}{#marca!=””} marca {marca}{/},{#modelo==””} sin modelo visible{/}{#modelo!=””} modelo {modelo}{/},{#serialNumber==“”} sin S/N visible{/}{#serialNumber!=“”} con S/N: {serialNumber}{/},{#color==””} sin color visible.{/}{#color!=””} color {color}.{/}{#Discos.length==0} Sin discos, por lo que no se adopta temperamento alguno sobre el elemento.{/}{#processToCompleteEfecto==”false”} El cual fue descripto y peritado en la jornada anterior.{/}{#processToCompleteEfecto==””}{#Discos.length!=0} De su interior se extrae:</w:t>
+      </w:r>
+      <w:r>
+        <w:rPr>
+          <w:rFonts w:ascii="Calibri" w:cs="Calibri" w:eastAsia="Calibri" w:hAnsi="Calibri"/>
+          <w:b w:val="1"/>
+          <w:sz w:val="26"/>
+          <w:szCs w:val="26"/>
+          <w:rtl w:val="0"/>
+        </w:rPr>
+        <w:t xml:space="preserve">----</w:t>
+      </w:r>
+      <w:r>
+        <w:rPr>
+          <w:rFonts w:ascii="Calibri" w:cs="Calibri" w:eastAsia="Calibri" w:hAnsi="Calibri"/>
+          <w:sz w:val="26"/>
+          <w:szCs w:val="26"/>
+          <w:rtl w:val="0"/>
+        </w:rPr>
+        <w:t xml:space="preserve">{#Discos}</w:t>
       </w:r>
     </w:p>
     <w:p>
@@ -801,16 +873,16 @@
           <w:szCs w:val="26"/>
         </w:rPr>
       </w:pPr>
-      <w:bookmarkStart w:colFirst="0" w:colLast="0" w:name="_heading=h.4j9xyqd4zej2" w:id="6"/>
-      <w:bookmarkEnd w:id="6"/>
-      <w:r>
-        <w:rPr>
-          <w:rFonts w:ascii="Calibri" w:cs="Calibri" w:eastAsia="Calibri" w:hAnsi="Calibri"/>
-          <w:sz w:val="26"/>
-          <w:szCs w:val="26"/>
-          <w:rtl w:val="0"/>
-        </w:rPr>
-        <w:t xml:space="preserve">{#tipoDeElemento==“notebook”}Un (01) ordenador portátil,{#marca==””} sin marca visible{/}{#marca!=””} marca {marca}{/},{#modelo==””} sin modelo visible{/}{#modelo!=””} modelo {modelo}{/},{#serialNumber==“”} sin S/N visible{/}{#serialNumber!=“”} con S/N: {serialNumber}{/},{#color==””} sin color visible.{/}{#color!=””} color {color}.{/}{#Discos.length==0} Sin discos, por lo que no se adopta temperamento alguno sobre el elemento.{/}{#processToCompleteEfecto==”false”} El cual fue descripto y peritado en la jornada anterior.{/}{#processToCompleteEfecto==””}{#Discos.length!=0} De su interior se extrae:</w:t>
+      <w:bookmarkStart w:colFirst="0" w:colLast="0" w:name="_heading=h.u9eoou2v0rfx" w:id="7"/>
+      <w:bookmarkEnd w:id="7"/>
+      <w:r>
+        <w:rPr>
+          <w:rFonts w:ascii="Calibri" w:cs="Calibri" w:eastAsia="Calibri" w:hAnsi="Calibri"/>
+          <w:sz w:val="26"/>
+          <w:szCs w:val="26"/>
+          <w:rtl w:val="0"/>
+        </w:rPr>
+        <w:t xml:space="preserve">Un (01) {tipoDeDisco},{#marca==””} sin marca visible{/}{#marca!=””} marca {marca}{/},{#modelo==””} sin modelo visible{/}{#modelo!=””} modelo {modelo}{/},{#serialNumber==“”} Sin S/N visible{/}{#serialNumber!=“”} con S/N: {serialNumber}{/},{#almacenamiento==””} sin almacenamiento visible{/}{#almacenamiento!=””} de {almacenamiento} de capacidad{/}. Respecto de este elemento,{#discoFallado==”si”} se conectó a  el software forense aportado por la empresa {herramientaSoftDisco} pero tuvo una falla, {observacionFallaDisco}, por lo que no se adopta otro temperamento debido a fallas técnicas del elemento.{/}{#discoFallado==”no”} se procedió a realizar una tarea técnica utilizando el software forense aportado por la empresa {herramientaSoftDisco}. {#estadoDisco==”completo”}Finalmente se logró realizar una extracción {tipoExtraccionDisco} de su contenido con éxito. la cual finalizó de manera exitosa y fue alojada en el servidor de este laboratorio. Se adjunta su correspondiente reporte de copiado junto a la presente acta.</w:t>
       </w:r>
       <w:r>
         <w:rPr>
@@ -829,7 +901,26 @@
           <w:szCs w:val="26"/>
           <w:rtl w:val="0"/>
         </w:rPr>
-        <w:t xml:space="preserve">{#Discos}</w:t>
+        <w:t xml:space="preserve">{/}{#estadoDisco==”en proceso”} Se informa que la misma arroja gran cantidad de horas para su finalización, por lo que se deja realizando de forma automatizada a puertas cerradas, para ingreso a la sala de duplicación solo por personal autorizado.</w:t>
+      </w:r>
+      <w:r>
+        <w:rPr>
+          <w:rFonts w:ascii="Calibri" w:cs="Calibri" w:eastAsia="Calibri" w:hAnsi="Calibri"/>
+          <w:b w:val="1"/>
+          <w:sz w:val="26"/>
+          <w:szCs w:val="26"/>
+          <w:rtl w:val="0"/>
+        </w:rPr>
+        <w:t xml:space="preserve">----</w:t>
+      </w:r>
+      <w:r>
+        <w:rPr>
+          <w:rFonts w:ascii="Calibri" w:cs="Calibri" w:eastAsia="Calibri" w:hAnsi="Calibri"/>
+          <w:sz w:val="26"/>
+          <w:szCs w:val="26"/>
+          <w:rtl w:val="0"/>
+        </w:rPr>
+        <w:t xml:space="preserve">{/}{/}{/Discos}{/}{/}{/}</w:t>
       </w:r>
     </w:p>
     <w:p>
@@ -842,23 +933,25 @@
           <w:szCs w:val="26"/>
         </w:rPr>
       </w:pPr>
-      <w:bookmarkStart w:colFirst="0" w:colLast="0" w:name="_heading=h.u9eoou2v0rfx" w:id="7"/>
-      <w:bookmarkEnd w:id="7"/>
-      <w:r>
-        <w:rPr>
-          <w:rFonts w:ascii="Calibri" w:cs="Calibri" w:eastAsia="Calibri" w:hAnsi="Calibri"/>
-          <w:sz w:val="26"/>
-          <w:szCs w:val="26"/>
-          <w:rtl w:val="0"/>
-        </w:rPr>
-        <w:t xml:space="preserve">Un (01) {tipoDeDisco},{#marca==””} sin marca visible{/}{#marca!=””} marca {marca}{/},{#modelo==””} sin modelo visible{/}{#modelo!=””} modelo {modelo}{/},{#serialNumber==“”} Sin S/N visible{/}{#serialNumber!=“”} con S/N: {serialNumber}{/},{#almacenamiento==””} sin almacenamiento visible{/}{#almacenamiento!=””} de {almacenamiento} de capacidad{/}. Respecto de este elemento,{#discoFallado==”si”} se conectó a  el software forense aportado por la empresa {herramientaSoftDisco} pero tuvo una falla, {observacionFallaDisco}, por lo que no se adopta otro temperamento debido a fallas técnicas del elemento.{/}{#discoFallado==”no”} se procedió a realizar una tarea técnica utilizando el software forense aportado por la empresa {herramientaSoftDisco}. {#estadoDisco==”completo”}Finalmente se logró realizar una extracción {tipoExtraccionDisco} de su contenido con éxito. la cual finalizó de manera exitosa y fue alojada en el servidor de este laboratorio. Se adjunta su correspondiente reporte de copiado junto a la presente acta.</w:t>
-      </w:r>
-      <w:r>
-        <w:rPr>
-          <w:rFonts w:ascii="Calibri" w:cs="Calibri" w:eastAsia="Calibri" w:hAnsi="Calibri"/>
-          <w:b w:val="1"/>
-          <w:sz w:val="26"/>
-          <w:szCs w:val="26"/>
+      <w:bookmarkStart w:colFirst="0" w:colLast="0" w:name="_heading=h.zc7v9zxln099" w:id="8"/>
+      <w:bookmarkEnd w:id="8"/>
+      <w:r>
+        <w:rPr>
+          <w:rFonts w:ascii="Calibri" w:cs="Calibri" w:eastAsia="Calibri" w:hAnsi="Calibri"/>
+          <w:sz w:val="26"/>
+          <w:szCs w:val="26"/>
+          <w:highlight w:val="yellow"/>
+          <w:rtl w:val="0"/>
+        </w:rPr>
+        <w:t xml:space="preserve">{#tipoDeElemento==“celular”}Un (01) teléfono celular,{#marca==””} sin marca visible{/}{#marca!=””} marca {marca}{/},{#modelo==””} sin modelo visible{/}{#modelo!=””} modelo {modelo}{/},{#imei==“”} IMEI no visible{/}{#imei!==“”} IMEI Nº {imei}{/}, color {color}.{#processToCompleteEfecto==”false”} El cual fue descripto y peritado en la jornada anterior.{/}{#processToCompleteEfecto==””} Respecto del equipo de telefonía celular,{#encendido==”si”} luego de brindarle energía y encenderlo,{#elementoFallado==”si”} se conectó a  el software forense aportado por la empresa {herramientaSoft} pero tuvo una falla, {observacionFalla}, por lo que no se adopta otro temperamento debido a fallas técnicas del elemento.{/}{#elementoFallado==”no”} se procedió a realizar una tarea técnica utilizando el software forense aportado por la empresa {herramientaSoft}. Conforme a la marca, modelo y su versión de seguridad se pudo advertir qué el mismo{#tipoSeguridad==”ninguna”} no poseía bloqueo, por lo tanto, el software ofrecía extracciones{#tipoExtraccion==”ninguna”||tipoExtraccion==”” }, sin embargo, no se hizo ninguna tarea tecnica.{/}{#tipoExtraccion!=””&amp;&amp;tipoExtraccion!=””} y finalmente se logró realizar una extracción {tipoExtraccion} de su contenido con éxito.{/}{/}{#tipoSeguridad!=“ninguna”} poseía {tipoSeguridad}, sin embargo,{#desbloqueo==“no”} el software no ofrecía extracciones con esta seguridad activa, por lo tanto no se logró realizar ninguna tarea técnica.{/}{#desbloqueo==“si”} el software ofrecía extracciones con esta seguridad activa y finalmente se logró realizar una extracción {tipoExtraccion} de su contenido con éxito.{/}{/}{/}{/}{#encendido==”no”} se procedió a conectarlo a un cargador de este Laboratorio, observando que el mismo no enciende, {observacionEncendido}, por lo que no se adopta temperamento alguno sobre el elemento.{/} {#Sims.length!=0}{#Sims} Dentro del misml, se encontró una tarjeta SIM{#empresaSim==""} sin empresa visible,{/}{#empresaSim!=""} {empresaSim}{/}, Nº{#serialSim==""} no visible{/}.{#serialSim!=""} {serialSim}{/}. Respecto de la misma,{#tipoExtraccionSim=="ninguna"} no se logró realizar ninguna tarea técnica.{/}{#tipoExtraccionSim!="ninguna" &amp;&amp; tipoExtraccionSim!="no interes"} se logró realizar una extracción {tipoExtraccionSim} de su contenido de manera exitosa.{/}{#tipoExtraccionSim=="no interes"} no se adopta temperamento alguno, ya que no posee información relevante para los hechos que se investigan.{/}{/Sims}{/}{#Sds.length!=0}{#Sds} Dentro del mismo, se encontró una tarjeta micro SD,{#marca==""} sin marca visible{/}{#marca!=""} marca {marca}{/},{#serialNumber==""} sin S/N visible{/}{#serialNumber!=""} S/N {serialNumber}{/}, de {almacenamiento}. Respecto de la misma,{#tipoExtraccionSd=="ninguna"} no se logró realizar ninguna tarea técnica.{/}{#tipoExtraccionSd=="no interes"} no se adopta temperamento alguno, ya que no posee información relevante para los hechos que se investigan.{/}{#tipoExtraccionSd!="ninguna" &amp;&amp; tipoExtraccionSd!="no interes"} se logró realizar una extracción {tipoExtraccionSd} de su contenido de manera exitosa.{/}{/Sds}{/}{#estado==”en proceso”} queda en proceso pendiente de realizarse una extracción para la siguiente jornada{/}{#estado==”completo”} La totalidad de las extracciones fueron alojadas en el servidor de este laboratorio de informática forense.</w:t>
+      </w:r>
+      <w:r>
+        <w:rPr>
+          <w:rFonts w:ascii="Calibri" w:cs="Calibri" w:eastAsia="Calibri" w:hAnsi="Calibri"/>
+          <w:b w:val="1"/>
+          <w:sz w:val="26"/>
+          <w:szCs w:val="26"/>
+          <w:highlight w:val="yellow"/>
           <w:rtl w:val="0"/>
         </w:rPr>
         <w:t xml:space="preserve">----</w:t>
@@ -868,28 +961,19 @@
           <w:rFonts w:ascii="Calibri" w:cs="Calibri" w:eastAsia="Calibri" w:hAnsi="Calibri"/>
           <w:sz w:val="26"/>
           <w:szCs w:val="26"/>
-          <w:rtl w:val="0"/>
-        </w:rPr>
-        <w:t xml:space="preserve">{/}{#estadoDisco==”en proceso”} Se informa que la misma arroja gran cantidad de horas para su finalización, por lo que se deja realizando de forma automatizada a puertas cerradas, para ingreso a la sala de duplicación solo por personal autorizado.</w:t>
-      </w:r>
-      <w:r>
-        <w:rPr>
-          <w:rFonts w:ascii="Calibri" w:cs="Calibri" w:eastAsia="Calibri" w:hAnsi="Calibri"/>
-          <w:b w:val="1"/>
-          <w:sz w:val="26"/>
-          <w:szCs w:val="26"/>
-          <w:rtl w:val="0"/>
-        </w:rPr>
-        <w:t xml:space="preserve">----</w:t>
-      </w:r>
-      <w:r>
-        <w:rPr>
-          <w:rFonts w:ascii="Calibri" w:cs="Calibri" w:eastAsia="Calibri" w:hAnsi="Calibri"/>
-          <w:sz w:val="26"/>
-          <w:szCs w:val="26"/>
-          <w:rtl w:val="0"/>
-        </w:rPr>
-        <w:t xml:space="preserve">{/}{/}{/Discos}{/}{/}{/}</w:t>
+          <w:highlight w:val="yellow"/>
+          <w:rtl w:val="0"/>
+        </w:rPr>
+        <w:t xml:space="preserve">{/}{/}{/}</w:t>
+      </w:r>
+      <w:r>
+        <w:rPr>
+          <w:rFonts w:ascii="Calibri" w:cs="Calibri" w:eastAsia="Calibri" w:hAnsi="Calibri"/>
+          <w:sz w:val="26"/>
+          <w:szCs w:val="26"/>
+          <w:rtl w:val="0"/>
+        </w:rPr>
+        <w:t xml:space="preserve">{/}{/efectos}</w:t>
       </w:r>
     </w:p>
     <w:p>
@@ -902,25 +986,23 @@
           <w:szCs w:val="26"/>
         </w:rPr>
       </w:pPr>
-      <w:bookmarkStart w:colFirst="0" w:colLast="0" w:name="_heading=h.zc7v9zxln099" w:id="8"/>
-      <w:bookmarkEnd w:id="8"/>
-      <w:r>
-        <w:rPr>
-          <w:rFonts w:ascii="Calibri" w:cs="Calibri" w:eastAsia="Calibri" w:hAnsi="Calibri"/>
-          <w:sz w:val="26"/>
-          <w:szCs w:val="26"/>
-          <w:highlight w:val="yellow"/>
-          <w:rtl w:val="0"/>
-        </w:rPr>
-        <w:t xml:space="preserve">{#tipoDeElemento==“celular”}Un (01) teléfono celular,{#marca==””} sin marca visible{/}{#marca!=””} marca {marca}{/},{#modelo==””} sin modelo visible{/}{#modelo!=””} modelo {modelo}{/},{#imei==“”} IMEI no visible{/}{#imei!==“”} IMEI Nº {imei}{/}, color {color}.{#processToCompleteEfecto==”false”} El cual fue descripto y peritado en la jornada anterior.{/}{#processToCompleteEfecto==””} Respecto del equipo de telefonía celular,{#encendido==”si”} luego de brindarle energía y encenderlo,{#elementoFallado==”si”} se conectó a  el software forense aportado por la empresa {herramientaSoft} pero tuvo una falla, {observacionFalla}, por lo que no se adopta otro temperamento debido a fallas técnicas del elemento.{/}{#elementoFallado==”no”} se procedió a realizar una tarea técnica utilizando el software forense aportado por la empresa {herramientaSoft}. Conforme a la marca, modelo y su versión de seguridad se pudo advertir qué el mismo{#tipoSeguridad==”ninguna”} no poseía bloqueo, por lo tanto, el software ofrecía extracciones{#tipoExtraccion==”ninguna”||tipoExtraccion==”” }, sin embargo, no se hizo ninguna tarea tecnica.{/}{#tipoExtraccion!=””&amp;&amp;tipoExtraccion!=””} y finalmente se logró realizar una extracción {tipoExtraccion} de su contenido con éxito.{/}{/}{#tipoSeguridad!=“ninguna”} poseía {tipoSeguridad}, sin embargo,{#desbloqueo==“no”} el software no ofrecía extracciones con esta seguridad activa, por lo tanto no se logró realizar ninguna tarea técnica.{/}{#desbloqueo==“si”} el software ofrecía extracciones con esta seguridad activa y finalmente se logró realizar una extracción {tipoExtraccion} de su contenido con éxito.{/}{/}{/}{/}{#encendido==”no”} se procedió a conectarlo a un cargador de este Laboratorio, observando que el mismo no enciende, {observacionEncendido}, por lo que no se adopta temperamento alguno sobre el elemento.{/} {#Sims.length!=0}{#Sims} Dentro del misml, se encontró una tarjeta SIM{#empresaSim==""} sin empresa visible,{/}{#empresaSim!=""} {empresaSim}{/}, Nº{#serialSim==""} no visible{/}.{#serialSim!=""} {serialSim}{/}. Respecto de la misma,{#tipoExtraccionSim=="ninguna"} no se logró realizar ninguna tarea técnica.{/}{#tipoExtraccionSim!="ninguna" &amp;&amp; tipoExtraccionSim!="no interes"} se logró realizar una extracción {tipoExtraccionSim} de su contenido de manera exitosa.{/}{#tipoExtraccionSim=="no interes"} no se adopta temperamento alguno, ya que no posee información relevante para los hechos que se investigan.{/}{/Sims}{/}{#Sds.length!=0}{#Sds} Dentro del mismo, se encontró una tarjeta micro SD,{#marca==""} sin marca visible{/}{#marca!=""} marca {marca}{/},{#serialNumber==""} sin S/N visible{/}{#serialNumber!=""} S/N {serialNumber}{/}, de {almacenamiento}. Respecto de la misma,{#tipoExtraccionSd=="ninguna"} no se logró realizar ninguna tarea técnica.{/}{#tipoExtraccionSd=="no interes"} no se adopta temperamento alguno, ya que no posee información relevante para los hechos que se investigan.{/}{#tipoExtraccionSd!="ninguna" &amp;&amp; tipoExtraccionSd!="no interes"} se logró realizar una extracción {tipoExtraccionSd} de su contenido de manera exitosa.{/}{/Sds}{/}{#estado==”en proceso”} queda en proceso pendiente de realizarse una extracción para la siguiente jornada{/}{#estado==”completo”} La totalidad de las extracciones fueron alojadas en el servidor de este laboratorio de informática forense.</w:t>
-      </w:r>
-      <w:r>
-        <w:rPr>
-          <w:rFonts w:ascii="Calibri" w:cs="Calibri" w:eastAsia="Calibri" w:hAnsi="Calibri"/>
-          <w:b w:val="1"/>
-          <w:sz w:val="26"/>
-          <w:szCs w:val="26"/>
-          <w:highlight w:val="yellow"/>
+      <w:bookmarkStart w:colFirst="0" w:colLast="0" w:name="_heading=h.sz7cxhcg6kc2" w:id="9"/>
+      <w:bookmarkEnd w:id="9"/>
+      <w:r>
+        <w:rPr>
+          <w:rFonts w:ascii="Calibri" w:cs="Calibri" w:eastAsia="Calibri" w:hAnsi="Calibri"/>
+          <w:sz w:val="26"/>
+          <w:szCs w:val="26"/>
+          <w:rtl w:val="0"/>
+        </w:rPr>
+        <w:t xml:space="preserve">{#estado==”cerrada en proceso”}{leyenda}.</w:t>
+      </w:r>
+      <w:r>
+        <w:rPr>
+          <w:rFonts w:ascii="Calibri" w:cs="Calibri" w:eastAsia="Calibri" w:hAnsi="Calibri"/>
+          <w:b w:val="1"/>
+          <w:sz w:val="26"/>
+          <w:szCs w:val="26"/>
           <w:rtl w:val="0"/>
         </w:rPr>
         <w:t xml:space="preserve">----</w:t>
@@ -930,19 +1012,9 @@
           <w:rFonts w:ascii="Calibri" w:cs="Calibri" w:eastAsia="Calibri" w:hAnsi="Calibri"/>
           <w:sz w:val="26"/>
           <w:szCs w:val="26"/>
-          <w:highlight w:val="yellow"/>
-          <w:rtl w:val="0"/>
-        </w:rPr>
-        <w:t xml:space="preserve">{/}{/}{/}</w:t>
-      </w:r>
-      <w:r>
-        <w:rPr>
-          <w:rFonts w:ascii="Calibri" w:cs="Calibri" w:eastAsia="Calibri" w:hAnsi="Calibri"/>
-          <w:sz w:val="26"/>
-          <w:szCs w:val="26"/>
-          <w:rtl w:val="0"/>
-        </w:rPr>
-        <w:t xml:space="preserve">{/}{/efectos}</w:t>
+          <w:rtl w:val="0"/>
+        </w:rPr>
+        <w:t xml:space="preserve">{/}{#estado==”cerrada”}</w:t>
       </w:r>
     </w:p>
     <w:p>
@@ -955,16 +1027,35 @@
           <w:szCs w:val="26"/>
         </w:rPr>
       </w:pPr>
-      <w:bookmarkStart w:colFirst="0" w:colLast="0" w:name="_heading=h.sz7cxhcg6kc2" w:id="9"/>
-      <w:bookmarkEnd w:id="9"/>
-      <w:r>
-        <w:rPr>
-          <w:rFonts w:ascii="Calibri" w:cs="Calibri" w:eastAsia="Calibri" w:hAnsi="Calibri"/>
-          <w:sz w:val="26"/>
-          <w:szCs w:val="26"/>
-          <w:rtl w:val="0"/>
-        </w:rPr>
-        <w:t xml:space="preserve">{#estado==”cerrada en proceso”}{leyenda}.</w:t>
+      <w:bookmarkStart w:colFirst="0" w:colLast="0" w:name="_heading=h.uibdvvkg7zr" w:id="10"/>
+      <w:bookmarkEnd w:id="10"/>
+      <w:r>
+        <w:rPr>
+          <w:rFonts w:ascii="Calibri" w:cs="Calibri" w:eastAsia="Calibri" w:hAnsi="Calibri"/>
+          <w:sz w:val="26"/>
+          <w:szCs w:val="26"/>
+          <w:rtl w:val="0"/>
+        </w:rPr>
+        <w:t xml:space="preserve">Finalizadas las tareas con los elementos descriptos, se procedió a resguardar los mismos, en una nueva bolsa transparente del CIJ, junto con sus envoltorios y precinto de apertura, cerrada con el </w:t>
+      </w:r>
+      <w:r>
+        <w:rPr>
+          <w:rFonts w:ascii="Calibri" w:cs="Calibri" w:eastAsia="Calibri" w:hAnsi="Calibri"/>
+          <w:b w:val="1"/>
+          <w:sz w:val="26"/>
+          <w:szCs w:val="26"/>
+          <w:rtl w:val="0"/>
+        </w:rPr>
+        <w:t xml:space="preserve">precinto blanco Nº {nroPrecintoBlanco}</w:t>
+      </w:r>
+      <w:r>
+        <w:rPr>
+          <w:rFonts w:ascii="Calibri" w:cs="Calibri" w:eastAsia="Calibri" w:hAnsi="Calibri"/>
+          <w:sz w:val="26"/>
+          <w:szCs w:val="26"/>
+          <w:rtl w:val="0"/>
+        </w:rPr>
+        <w:t xml:space="preserve">.</w:t>
       </w:r>
       <w:r>
         <w:rPr>
@@ -983,7 +1074,7 @@
           <w:szCs w:val="26"/>
           <w:rtl w:val="0"/>
         </w:rPr>
-        <w:t xml:space="preserve">{/}{#estado==”cerrada”}</w:t>
+        <w:t xml:space="preserve">{/}{/bolsas}</w:t>
       </w:r>
     </w:p>
     <w:p>
@@ -996,54 +1087,16 @@
           <w:szCs w:val="26"/>
         </w:rPr>
       </w:pPr>
-      <w:bookmarkStart w:colFirst="0" w:colLast="0" w:name="_heading=h.uibdvvkg7zr" w:id="10"/>
-      <w:bookmarkEnd w:id="10"/>
-      <w:r>
-        <w:rPr>
-          <w:rFonts w:ascii="Calibri" w:cs="Calibri" w:eastAsia="Calibri" w:hAnsi="Calibri"/>
-          <w:sz w:val="26"/>
-          <w:szCs w:val="26"/>
-          <w:rtl w:val="0"/>
-        </w:rPr>
-        <w:t xml:space="preserve">Finalizadas las tareas con los elementos descriptos, se procedió a resguardar los mismos, en una nueva bolsa transparente del CIJ, junto con sus envoltorios y precinto de apertura, cerrada con el </w:t>
-      </w:r>
-      <w:r>
-        <w:rPr>
-          <w:rFonts w:ascii="Calibri" w:cs="Calibri" w:eastAsia="Calibri" w:hAnsi="Calibri"/>
-          <w:b w:val="1"/>
-          <w:sz w:val="26"/>
-          <w:szCs w:val="26"/>
-          <w:rtl w:val="0"/>
-        </w:rPr>
-        <w:t xml:space="preserve">precinto blanco Nº {nroPrecintoBlanco}</w:t>
-      </w:r>
-      <w:r>
-        <w:rPr>
-          <w:rFonts w:ascii="Calibri" w:cs="Calibri" w:eastAsia="Calibri" w:hAnsi="Calibri"/>
-          <w:sz w:val="26"/>
-          <w:szCs w:val="26"/>
-          <w:rtl w:val="0"/>
-        </w:rPr>
-        <w:t xml:space="preserve">.</w:t>
-      </w:r>
-      <w:r>
-        <w:rPr>
-          <w:rFonts w:ascii="Calibri" w:cs="Calibri" w:eastAsia="Calibri" w:hAnsi="Calibri"/>
-          <w:b w:val="1"/>
-          <w:sz w:val="26"/>
-          <w:szCs w:val="26"/>
-          <w:rtl w:val="0"/>
-        </w:rPr>
-        <w:t xml:space="preserve">----</w:t>
-      </w:r>
-      <w:r>
-        <w:rPr>
-          <w:rFonts w:ascii="Calibri" w:cs="Calibri" w:eastAsia="Calibri" w:hAnsi="Calibri"/>
-          <w:sz w:val="26"/>
-          <w:szCs w:val="26"/>
-          <w:rtl w:val="0"/>
-        </w:rPr>
-        <w:t xml:space="preserve">{/}{/bolsas}</w:t>
+      <w:bookmarkStart w:colFirst="0" w:colLast="0" w:name="_heading=h.k0zo42cq9c04" w:id="11"/>
+      <w:bookmarkEnd w:id="11"/>
+      <w:r>
+        <w:rPr>
+          <w:rFonts w:ascii="Calibri" w:cs="Calibri" w:eastAsia="Calibri" w:hAnsi="Calibri"/>
+          <w:sz w:val="26"/>
+          <w:szCs w:val="26"/>
+          <w:rtl w:val="0"/>
+        </w:rPr>
+        <w:t xml:space="preserve">{#observaciones!=null}{observaciones}.{/} </w:t>
       </w:r>
     </w:p>
     <w:p>
@@ -1056,57 +1109,35 @@
           <w:szCs w:val="26"/>
         </w:rPr>
       </w:pPr>
-      <w:bookmarkStart w:colFirst="0" w:colLast="0" w:name="_heading=h.k0zo42cq9c04" w:id="11"/>
-      <w:bookmarkEnd w:id="11"/>
-      <w:r>
-        <w:rPr>
-          <w:rFonts w:ascii="Calibri" w:cs="Calibri" w:eastAsia="Calibri" w:hAnsi="Calibri"/>
-          <w:sz w:val="26"/>
-          <w:szCs w:val="26"/>
-          <w:rtl w:val="0"/>
-        </w:rPr>
-        <w:t xml:space="preserve">{#observaciones!=null}{observaciones}.{/} </w:t>
+      <w:bookmarkStart w:colFirst="0" w:colLast="0" w:name="_heading=h.kocc0851mwi9" w:id="12"/>
+      <w:bookmarkEnd w:id="12"/>
+      <w:r>
+        <w:rPr>
+          <w:rFonts w:ascii="Calibri" w:cs="Calibri" w:eastAsia="Calibri" w:hAnsi="Calibri"/>
+          <w:sz w:val="26"/>
+          <w:szCs w:val="26"/>
+          <w:rtl w:val="0"/>
+        </w:rPr>
+        <w:t xml:space="preserve">{#processToComplete=="false"}Con lo que no siendo para más,{/}{#processToComplete=="true"}Habiendo concretado la totalidad de las copias posibles de los elementos secuestrados,{/} se da por finalizado el acto, firmando los presentes para constancia y por ante mí que doy fe.</w:t>
+      </w:r>
+      <w:r>
+        <w:rPr>
+          <w:rFonts w:ascii="Calibri" w:cs="Calibri" w:eastAsia="Calibri" w:hAnsi="Calibri"/>
+          <w:b w:val="1"/>
+          <w:sz w:val="26"/>
+          <w:szCs w:val="26"/>
+          <w:rtl w:val="0"/>
+        </w:rPr>
+        <w:t xml:space="preserve">----</w:t>
+      </w:r>
+      <w:r>
+        <w:rPr>
+          <w:rtl w:val="0"/>
+        </w:rPr>
       </w:r>
     </w:p>
     <w:p>
       <w:pPr>
-        <w:spacing w:line="276" w:lineRule="auto"/>
-        <w:jc w:val="both"/>
-        <w:rPr>
-          <w:rFonts w:ascii="Calibri" w:cs="Calibri" w:eastAsia="Calibri" w:hAnsi="Calibri"/>
-          <w:sz w:val="26"/>
-          <w:szCs w:val="26"/>
-        </w:rPr>
-      </w:pPr>
-      <w:bookmarkStart w:colFirst="0" w:colLast="0" w:name="_heading=h.kocc0851mwi9" w:id="12"/>
-      <w:bookmarkEnd w:id="12"/>
-      <w:r>
-        <w:rPr>
-          <w:rFonts w:ascii="Calibri" w:cs="Calibri" w:eastAsia="Calibri" w:hAnsi="Calibri"/>
-          <w:sz w:val="26"/>
-          <w:szCs w:val="26"/>
-          <w:rtl w:val="0"/>
-        </w:rPr>
-        <w:t xml:space="preserve">{#processToComplete=="false"}Con lo que no siendo para más,{/}{#processToComplete=="true"}Habiendo concretado la totalidad de las copias posibles de los elementos secuestrados,{/} se da por finalizado el acto, firmando los presentes para constancia y por ante mí que doy fe.</w:t>
-      </w:r>
-      <w:r>
-        <w:rPr>
-          <w:rFonts w:ascii="Calibri" w:cs="Calibri" w:eastAsia="Calibri" w:hAnsi="Calibri"/>
-          <w:b w:val="1"/>
-          <w:sz w:val="26"/>
-          <w:szCs w:val="26"/>
-          <w:rtl w:val="0"/>
-        </w:rPr>
-        <w:t xml:space="preserve">----</w:t>
-      </w:r>
-      <w:r>
-        <w:rPr>
-          <w:rtl w:val="0"/>
-        </w:rPr>
-      </w:r>
-    </w:p>
-    <w:p>
-      <w:pPr>
         <w:spacing w:line="360" w:lineRule="auto"/>
         <w:jc w:val="both"/>
         <w:rPr>
@@ -1124,13 +1155,127 @@
       </w:r>
     </w:p>
     <w:sectPr>
-      <w:headerReference r:id="rId7" w:type="default"/>
+      <w:headerReference r:id="rId9" w:type="default"/>
       <w:pgSz w:h="16834" w:w="11909" w:orient="portrait"/>
       <w:pgMar w:bottom="1440" w:top="1440" w:left="1440" w:right="1440" w:header="720" w:footer="720"/>
       <w:pgNumType w:start="1"/>
     </w:sectPr>
   </w:body>
 </w:document>
+</file>
+
+<file path=word/comments.xml><?xml version="1.0" encoding="utf-8"?>
+<w:comments xmlns:mc="http://schemas.openxmlformats.org/markup-compatibility/2006" xmlns:o="urn:schemas-microsoft-com:office:office" xmlns:r="http://schemas.openxmlformats.org/officeDocument/2006/relationships" xmlns:m="http://schemas.openxmlformats.org/officeDocument/2006/math" xmlns:v="urn:schemas-microsoft-com:vml" xmlns:wp="http://schemas.openxmlformats.org/drawingml/2006/wordprocessingDrawing" xmlns:w10="urn:schemas-microsoft-com:office:word" xmlns:w="http://schemas.openxmlformats.org/wordprocessingml/2006/main" xmlns:wne="http://schemas.microsoft.com/office/word/2006/wordml" xmlns:sl="http://schemas.openxmlformats.org/schemaLibrary/2006/main" xmlns:a="http://schemas.openxmlformats.org/drawingml/2006/main" xmlns:pic="http://schemas.openxmlformats.org/drawingml/2006/picture" xmlns:c="http://schemas.openxmlformats.org/drawingml/2006/chart" xmlns:lc="http://schemas.openxmlformats.org/drawingml/2006/lockedCanvas" xmlns:dgm="http://schemas.openxmlformats.org/drawingml/2006/diagram" xmlns:wps="http://schemas.microsoft.com/office/word/2010/wordprocessingShape" xmlns:wpg="http://schemas.microsoft.com/office/word/2010/wordprocessingGroup" xmlns:w14="http://schemas.microsoft.com/office/word/2010/wordml" xmlns:w15="http://schemas.microsoft.com/office/word/2012/wordml">
+  <w:comment w:author="Ramiro Fazio Dattoli" w:id="0" w:date="2023-05-08T15:03:49Z">
+    <w:p>
+      <w:pPr>
+        <w:keepNext w:val="0"/>
+        <w:keepLines w:val="0"/>
+        <w:pageBreakBefore w:val="0"/>
+        <w:widowControl w:val="0"/>
+        <w:pBdr>
+          <w:top w:space="0" w:sz="0" w:val="nil"/>
+          <w:left w:space="0" w:sz="0" w:val="nil"/>
+          <w:bottom w:space="0" w:sz="0" w:val="nil"/>
+          <w:right w:space="0" w:sz="0" w:val="nil"/>
+          <w:between w:space="0" w:sz="0" w:val="nil"/>
+        </w:pBdr>
+        <w:shd w:fill="auto" w:val="clear"/>
+        <w:spacing w:after="0" w:before="0" w:line="240" w:lineRule="auto"/>
+        <w:ind w:left="0" w:right="0" w:firstLine="0"/>
+        <w:jc w:val="left"/>
+        <w:rPr>
+          <w:rFonts w:ascii="Arial" w:cs="Arial" w:eastAsia="Arial" w:hAnsi="Arial"/>
+          <w:b w:val="0"/>
+          <w:i w:val="0"/>
+          <w:smallCaps w:val="0"/>
+          <w:strike w:val="0"/>
+          <w:color w:val="000000"/>
+          <w:sz w:val="22"/>
+          <w:szCs w:val="22"/>
+          <w:u w:val="none"/>
+          <w:shd w:fill="auto" w:val="clear"/>
+          <w:vertAlign w:val="baseline"/>
+        </w:rPr>
+      </w:pPr>
+      <w:r>
+        <w:rPr>
+          <w:rFonts w:ascii="Arial" w:cs="Arial" w:eastAsia="Arial" w:hAnsi="Arial"/>
+          <w:b w:val="0"/>
+          <w:i w:val="0"/>
+          <w:smallCaps w:val="0"/>
+          <w:strike w:val="0"/>
+          <w:color w:val="000000"/>
+          <w:sz w:val="22"/>
+          <w:szCs w:val="22"/>
+          <w:u w:val="none"/>
+          <w:shd w:fill="auto" w:val="clear"/>
+          <w:vertAlign w:val="baseline"/>
+          <w:rtl w:val="0"/>
+        </w:rPr>
+        <w:t xml:space="preserve">Agregar Adquisicion a codigo ! ! !</w:t>
+      </w:r>
+    </w:p>
+  </w:comment>
+  <w:comment w:author="Ramiro Fazio Dattoli" w:id="1" w:date="2023-05-08T15:03:49Z">
+    <w:p>
+      <w:pPr>
+        <w:keepNext w:val="0"/>
+        <w:keepLines w:val="0"/>
+        <w:pageBreakBefore w:val="0"/>
+        <w:widowControl w:val="0"/>
+        <w:pBdr>
+          <w:top w:space="0" w:sz="0" w:val="nil"/>
+          <w:left w:space="0" w:sz="0" w:val="nil"/>
+          <w:bottom w:space="0" w:sz="0" w:val="nil"/>
+          <w:right w:space="0" w:sz="0" w:val="nil"/>
+          <w:between w:space="0" w:sz="0" w:val="nil"/>
+        </w:pBdr>
+        <w:shd w:fill="auto" w:val="clear"/>
+        <w:spacing w:after="0" w:before="0" w:line="240" w:lineRule="auto"/>
+        <w:ind w:left="0" w:right="0" w:firstLine="0"/>
+        <w:jc w:val="left"/>
+        <w:rPr>
+          <w:rFonts w:ascii="Arial" w:cs="Arial" w:eastAsia="Arial" w:hAnsi="Arial"/>
+          <w:b w:val="0"/>
+          <w:i w:val="0"/>
+          <w:smallCaps w:val="0"/>
+          <w:strike w:val="0"/>
+          <w:color w:val="000000"/>
+          <w:sz w:val="22"/>
+          <w:szCs w:val="22"/>
+          <w:u w:val="none"/>
+          <w:shd w:fill="auto" w:val="clear"/>
+          <w:vertAlign w:val="baseline"/>
+        </w:rPr>
+      </w:pPr>
+      <w:r>
+        <w:rPr>
+          <w:rFonts w:ascii="Arial" w:cs="Arial" w:eastAsia="Arial" w:hAnsi="Arial"/>
+          <w:b w:val="0"/>
+          <w:i w:val="0"/>
+          <w:smallCaps w:val="0"/>
+          <w:strike w:val="0"/>
+          <w:color w:val="000000"/>
+          <w:sz w:val="22"/>
+          <w:szCs w:val="22"/>
+          <w:u w:val="none"/>
+          <w:shd w:fill="auto" w:val="clear"/>
+          <w:vertAlign w:val="baseline"/>
+          <w:rtl w:val="0"/>
+        </w:rPr>
+        <w:t xml:space="preserve">Agregar Adquisicion a codigo ! ! !</w:t>
+      </w:r>
+    </w:p>
+  </w:comment>
+</w:comments>
+</file>
+
+<file path=word/commentsExtended.xml><?xml version="1.0" encoding="utf-8"?>
+<w15:commentsEx xmlns:mc="http://schemas.openxmlformats.org/markup-compatibility/2006" xmlns:o="urn:schemas-microsoft-com:office:office" xmlns:r="http://schemas.openxmlformats.org/officeDocument/2006/relationships" xmlns:m="http://schemas.openxmlformats.org/officeDocument/2006/math" xmlns:v="urn:schemas-microsoft-com:vml" xmlns:wp="http://schemas.openxmlformats.org/drawingml/2006/wordprocessingDrawing" xmlns:w10="urn:schemas-microsoft-com:office:word" xmlns:w="http://schemas.openxmlformats.org/wordprocessingml/2006/main" xmlns:wne="http://schemas.microsoft.com/office/word/2006/wordml" xmlns:sl="http://schemas.openxmlformats.org/schemaLibrary/2006/main" xmlns:a="http://schemas.openxmlformats.org/drawingml/2006/main" xmlns:pic="http://schemas.openxmlformats.org/drawingml/2006/picture" xmlns:c="http://schemas.openxmlformats.org/drawingml/2006/chart" xmlns:lc="http://schemas.openxmlformats.org/drawingml/2006/lockedCanvas" xmlns:dgm="http://schemas.openxmlformats.org/drawingml/2006/diagram" xmlns:wps="http://schemas.microsoft.com/office/word/2010/wordprocessingShape" xmlns:wpg="http://schemas.microsoft.com/office/word/2010/wordprocessingGroup" xmlns:w14="http://schemas.microsoft.com/office/word/2010/wordml" xmlns:w15="http://schemas.microsoft.com/office/word/2012/wordml">
+  <w15:commentEx w15:paraId="00000018" w15:done="0"/>
+  <w15:commentEx w15:paraId="00000019" w15:done="0"/>
+</w15:commentsEx>
 </file>
 
 <file path=word/header1.xml><?xml version="1.0" encoding="utf-8"?>
@@ -1981,7 +2126,7 @@
 
 <file path=customXML/item1.xml><?xml version="1.0" encoding="utf-8"?>
 <go:gDocsCustomXmlDataStorage xmlns:go="http://customooxmlschemas.google.com/" xmlns:r="http://schemas.openxmlformats.org/officeDocument/2006/relationships" uri="GoogleDocsCustomDataVersion1">
-  <go:docsCustomData xmlns:go="http://customooxmlschemas.google.com/" roundtripDataSignature="AMtx7mjHAfbN5+bZsOQjAUVPDh9yn1d+iA==">AMUW2mWk+RwzbLTFIcxheNsVKVEYD0W7hKPk4GAzMiW3UiIG6K6PvFLhWGBZNzNQbqMGYQ/IrT5T2sNxEjZPj/N5bXcIT6v72HpTYc5Rz4nUfw4LL2alfZs6SYilvlxeQdvIIGWBk3B47EMKO1WkLlHuMuIxTgWDjeeyIx7yajazr+DJOr5gvPdzkL88hbGCoR2ozqNbTW4oTIbZfl4MGacg5ZoPLZqWgvq0ilc8R2EsDwy82tyG1lxe6yv4kGdf48HMiE8NSEqbsh/TiOW/y2NW8NjhAJio6G31Gbmq7H+V79R31nv3RYR0mdFZ8jvq4jfhZdoMmyZlqtC6Ld+Av/hw/dR7PVt9NDZ8d2vRmorzO6N1leYzmbUxUg67x1yCXuHYXz7UgS5o4VNrRhdMLT+cAdTtSnzzTg==</go:docsCustomData>
+  <go:docsCustomData xmlns:go="http://customooxmlschemas.google.com/" roundtripDataSignature="AMtx7mgu4mHLC9KM2GVnlk+USYlgDJIPaA==">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</go:docsCustomData>
 </go:gDocsCustomXmlDataStorage>
 </file>
 

</xml_diff>

<commit_message>
App migrated to tailwind
</commit_message>
<xml_diff>
--- a/src/Assets/template.docx
+++ b/src/Assets/template.docx
@@ -975,6 +975,7 @@
           <w:rFonts w:ascii="Calibri" w:cs="Calibri" w:eastAsia="Calibri" w:hAnsi="Calibri"/>
           <w:sz w:val="26"/>
           <w:szCs w:val="26"/>
+          <w:highlight w:val="yellow"/>
           <w:rtl w:val="0"/>
         </w:rPr>
         <w:t xml:space="preserve">{#tipoDeElemento==“celular”}Un (01) teléfono celular,{#marca==””} sin marca visible{/}{#marca!=””} marca {marca}{/},{#modelo==””} sin modelo visible{/}{#modelo!=””} modelo {modelo}{/},{#imei==“”} IMEI no visible{/}{#imei!==“”} IMEI Nº {imei}{/}, color {color}.{#processToCompleteEfecto==”false”} El cual fue descripto y peritado en la jornada anterior.{/}{#processToCompleteEfecto==””} Respecto del equipo de telefonía celular,{#encendido==”si”} luego de brindarle energía y encenderlo,{#elementoFallado==”si”} se conectó a  el software forense aportado por la empresa {herramientaSoft} pero tuvo una falla, {observacionFalla}, por lo que no se adopta otro temperamento debido a fallas técnicas del elemento.{/}{#elementoFallado==”no”} se procedió a realizar una tarea técnica utilizando el software forense aportado por la empresa {herramientaSoft}. Conforme a la marca, modelo y su versión de seguridad se pudo advertir qué el mismo{#tipoSeguridad==”ninguna”} no poseía bloqueo, por lo tanto, el software ofrecía extracciones{#tipoExtraccion==”ninguna”||tipoExtraccion==”” }, sin embargo, no se hizo ninguna tarea tecnica.{/}{#tipoExtraccion!=””&amp;&amp;tipoExtraccion!=””} y finalmente se logró realizar una extracción {tipoExtraccion} de su contenido con éxito.{/}{/}{#tipoSeguridad!=“ninguna”} poseía {tipoSeguridad}, sin embargo,{#desbloqueo==“no”} el software no ofrecía extracciones con esta seguridad activa, por lo tanto no se logró realizar ninguna tarea técnica.{/}{#desbloqueo==“si”} el software ofrecía extracciones con esta seguridad activa y finalmente se logró realizar una extracción {tipoExtraccion} de su contenido con éxito.{/}{/}{/}{/}{#encendido==”no”} se procedió a conectarlo a un cargador de este Laboratorio, observando que el mismo no enciende, {observacionEncendido}, por lo que no se adopta temperamento alguno sobre el elemento.{/} {#Sims.length!=0}{#Sims} Dentro del mismo, se encontró una tarjeta SIM{#empresaSim==""} sin empresa visible,{/}{#empresaSim!=""} {empresaSim}{/}, Nº{#serialSim==""} no visible{/}.{#serialSim!=""} {serialSim}{/}. Respecto de la misma,{#tipoExtraccionSim=="ninguna"} no se logró realizar ninguna tarea técnica.{/}{#tipoExtraccionSim!="ninguna" &amp;&amp; tipoExtraccionSim!="no interes"} se logró realizar una extracción {tipoExtraccionSim} de su contenido de manera exitosa.{/}{#tipoExtraccionSim=="no interes"} no se adopta temperamento alguno, ya que no posee información relevante para los hechos que se investigan.{/}{/Sims}{/}{#Sds.length!=0}{#Sds} Dentro del mismo, se encontró una tarjeta micro SD,{#marca==""} sin marca visible{/}{#marca!=""} marca {marca}{/},{#serialNumber==""} sin S/N visible{/}{#serialNumber!=""} S/N {serialNumber}{/}, de {almacenamiento}. Respecto de la misma,{#tipoExtraccionSd=="ninguna"} no se logró realizar ninguna tarea técnica.{/}{#tipoExtraccionSd=="no interes"} no se adopta temperamento alguno, ya que no posee información relevante para los hechos que se investigan.{/}{#tipoExtraccionSd!="ninguna" &amp;&amp; tipoExtraccionSd!="no interes"} se logró realizar una extracción {tipoExtraccionSd} de su contenido de manera exitosa.{/}{/Sds}{/}{#estado==”en proceso”} queda en proceso pendiente de realizarse una extracción para la siguiente jornada{/}{#estado==”completo”} La totalidad de las extracciones fueron alojadas en el servidor de este laboratorio de informática forense.</w:t>
@@ -985,6 +986,7 @@
           <w:b w:val="1"/>
           <w:sz w:val="26"/>
           <w:szCs w:val="26"/>
+          <w:highlight w:val="yellow"/>
           <w:rtl w:val="0"/>
         </w:rPr>
         <w:t xml:space="preserve">----</w:t>
@@ -994,9 +996,19 @@
           <w:rFonts w:ascii="Calibri" w:cs="Calibri" w:eastAsia="Calibri" w:hAnsi="Calibri"/>
           <w:sz w:val="26"/>
           <w:szCs w:val="26"/>
-          <w:rtl w:val="0"/>
-        </w:rPr>
-        <w:t xml:space="preserve">{/}{/}{/}{/}{/efectos}</w:t>
+          <w:highlight w:val="yellow"/>
+          <w:rtl w:val="0"/>
+        </w:rPr>
+        <w:t xml:space="preserve">{/}{/}{/}</w:t>
+      </w:r>
+      <w:r>
+        <w:rPr>
+          <w:rFonts w:ascii="Calibri" w:cs="Calibri" w:eastAsia="Calibri" w:hAnsi="Calibri"/>
+          <w:sz w:val="26"/>
+          <w:szCs w:val="26"/>
+          <w:rtl w:val="0"/>
+        </w:rPr>
+        <w:t xml:space="preserve">{/}{/efectos}</w:t>
       </w:r>
     </w:p>
     <w:p>
@@ -2035,7 +2047,7 @@
 
 <file path=customXML/item1.xml><?xml version="1.0" encoding="utf-8"?>
 <go:gDocsCustomXmlDataStorage xmlns:go="http://customooxmlschemas.google.com/" xmlns:r="http://schemas.openxmlformats.org/officeDocument/2006/relationships" uri="GoogleDocsCustomDataVersion1">
-  <go:docsCustomData xmlns:go="http://customooxmlschemas.google.com/" roundtripDataSignature="AMtx7mjHAfbN5+bZsOQjAUVPDh9yn1d+iA==">AMUW2mVlvL8nfVd7W65U41JSV33wUB4/TgvItgMvX1CguRSZq1gvbVEoZqzfrXb8gWUumYnEp0upsz5kpGaup/LntKS/YdxvOp17YEAfsVdGRVLDTtfyvt6fwqHDd36ncVgtfdiRZ9/+Ul1quG8Y+52zZqTQSPeoF2Q4ohUOYQ1l98lTwO3xIX4+zDaKiCrveyEgC6BL1pDvSKrrc1Nt8M2FNhJCHF8dlKb1VYCcBXMq6bd97M620BH+qKyxTU28nkJUEjkxqOcs+n+lfGTwglGKh3dRY8W+rDlzBCFQ3hdGfRJLLrMdpZeH/O0vQ4FgoMNHsYeAcRNuPn4BXMbWrQCyFpdLAo23Sb8tb8lSOVIPRvbm3f+22gZOCd6ZrcMhLY1kpBMrNoF+JQo+ii8/hOKdbh+bKCa+Uw==</go:docsCustomData>
+  <go:docsCustomData xmlns:go="http://customooxmlschemas.google.com/" roundtripDataSignature="AMtx7mjHAfbN5+bZsOQjAUVPDh9yn1d+iA==">AMUW2mVD2QqP4qLtPNy/xwUlh8O6LVJGfIjsb5q4UVBHWHjTCqlIMGSlZhUg5RMNMK/OHq7tBohD+Go4XIprJqCm6veAgAK+h/NoTQwXOYP7blR1/s+IAdj1GWwQLWcJLQ/0nEtEW2o4j/GREyIF01SxiWQAYKt3It6Ajj1IWFNodp/Iql9EHfBAL1ZVJDa6S5hY+CHb/af1sTlza+rRAASudysM5ug6K6eonRs6l+2EgVqY+trjvQMn6iPjR3d4rZK4UB4S0ZmtJkkohRjg7cWC+rO3pCkM9Y7FZtdt2c3Ckz1SdRiiHrTr9H+nQWZl6i/hCGMYAPBvi3xe65kLbpBFKYUUGaDqGwq0tG07U0EeV5PQS6lUJVPp3dN7+Cbe0D0GuorQCTLL4Qn8s25gR+x9e7TtplMvng==</go:docsCustomData>
 </go:gDocsCustomXmlDataStorage>
 </file>
 

</xml_diff>

<commit_message>
Reunion con Sam Lunes
</commit_message>
<xml_diff>
--- a/src/Assets/template.docx
+++ b/src/Assets/template.docx
@@ -5,7 +5,7 @@
     <w:p>
       <w:pPr>
         <w:spacing w:line="276" w:lineRule="auto"/>
-        <w:ind w:left="0" w:firstLine="0"/>
+        <w:ind w:left="0" w:firstLine="720"/>
         <w:jc w:val="both"/>
         <w:rPr>
           <w:rFonts w:ascii="Calibri" w:cs="Calibri" w:eastAsia="Calibri" w:hAnsi="Calibri"/>
@@ -966,6 +966,7 @@
           <w:rFonts w:ascii="Calibri" w:cs="Calibri" w:eastAsia="Calibri" w:hAnsi="Calibri"/>
           <w:sz w:val="26"/>
           <w:szCs w:val="26"/>
+          <w:highlight w:val="yellow"/>
         </w:rPr>
       </w:pPr>
       <w:bookmarkStart w:colFirst="0" w:colLast="0" w:name="_heading=h.zc7v9zxln099" w:id="8"/>
@@ -978,15 +979,95 @@
           <w:highlight w:val="yellow"/>
           <w:rtl w:val="0"/>
         </w:rPr>
-        <w:t xml:space="preserve">{#tipoDeElemento==“celular”}Un (01) teléfono celular,{#marca==””} sin marca visible{/}{#marca!=””} marca {marca}{/},{#modelo==””} sin modelo visible{/}{#modelo!=””} modelo {modelo}{/},{#imei==“”} IMEI no visible{/}{#imei!==“”} IMEI Nº {imei}{/}, color {color}.{#processToCompleteEfecto==”false”} El cual fue descripto y peritado en la jornada anterior.{/}{#processToCompleteEfecto==””} Respecto del equipo de telefonía celular,{#encendido==”si”} luego de brindarle energía y encenderlo,{#elementoFallado==”si”} se conectó a  el software forense aportado por la empresa {herramientaSoft} pero tuvo una falla, {observacionFalla}, por lo que no se adopta otro temperamento debido a fallas técnicas del elemento.{/}{#elementoFallado==”no”} se procedió a realizar una tarea técnica utilizando el software forense aportado por la empresa {herramientaSoft}. Conforme a la marca, modelo y su versión de seguridad se pudo advertir qué el mismo{#tipoSeguridad==”ninguna”} no poseía bloqueo, por lo tanto, el software ofrecía extracciones{#tipoExtraccion==”ninguna”||tipoExtraccion==”” }, sin embargo, no se hizo ninguna tarea tecnica.{/}{#tipoExtraccion!=””&amp;&amp;tipoExtraccion!=””} y finalmente se logró realizar una extracción {tipoExtraccion} de su contenido con éxito.{/}{/}{#tipoSeguridad!=“ninguna”} poseía {tipoSeguridad}, sin embargo,{#desbloqueo==“no”} el software no ofrecía extracciones con esta seguridad activa, por lo tanto no se logró realizar ninguna tarea técnica.{/}{#desbloqueo==“si”} el software ofrecía extracciones con esta seguridad activa y finalmente se logró realizar una extracción {tipoExtraccion} de su contenido con éxito.{/}{/}{/}{/}{#encendido==”no”} se procedió a conectarlo a un cargador de este Laboratorio, observando que el mismo no enciende, {observacionEncendido}, por lo que no se adopta temperamento alguno sobre el elemento.{/} {#Sims.length!=0}{#Sims} Dentro del mismo, se encontró una tarjeta SIM{#empresaSim==""} sin empresa visible,{/}{#empresaSim!=""} {empresaSim}{/}, Nº{#serialSim==""} no visible{/}.{#serialSim!=""} {serialSim}{/}. Respecto de la misma,{#tipoExtraccionSim=="ninguna"} no se logró realizar ninguna tarea técnica.{/}{#tipoExtraccionSim!="ninguna" &amp;&amp; tipoExtraccionSim!="no interes"} se logró realizar una extracción {tipoExtraccionSim} de su contenido de manera exitosa.{/}{#tipoExtraccionSim=="no interes"} no se adopta temperamento alguno, ya que no posee información relevante para los hechos que se investigan.{/}{/Sims}{/}{#Sds.length!=0}{#Sds} Dentro del mismo, se encontró una tarjeta micro SD,{#marca==""} sin marca visible{/}{#marca!=""} marca {marca}{/},{#serialNumber==""} sin S/N visible{/}{#serialNumber!=""} S/N {serialNumber}{/}, de {almacenamiento}. Respecto de la misma,{#tipoExtraccionSd=="ninguna"} no se logró realizar ninguna tarea técnica.{/}{#tipoExtraccionSd=="no interes"} no se adopta temperamento alguno, ya que no posee información relevante para los hechos que se investigan.{/}{#tipoExtraccionSd!="ninguna" &amp;&amp; tipoExtraccionSd!="no interes"} se logró realizar una extracción {tipoExtraccionSd} de su contenido de manera exitosa.{/}{/Sds}{/}{#estado==”en proceso”} queda en proceso pendiente de realizarse una extracción para la siguiente jornada{/}{#estado==”completo”} La totalidad de las extracciones fueron alojadas en el servidor de este laboratorio de informática forense.</w:t>
-      </w:r>
-      <w:r>
-        <w:rPr>
-          <w:rFonts w:ascii="Calibri" w:cs="Calibri" w:eastAsia="Calibri" w:hAnsi="Calibri"/>
-          <w:b w:val="1"/>
+        <w:t xml:space="preserve">{#tipoDeElemento==“celular”}Un (01) teléfono celular,{#marca==””} sin marca visible{/}{#marca!=””} marca {marca}{/},{#modelo==””} sin modelo visible{/}{#modelo!=””} modelo {modelo}{/},{#imei==“”} IMEI no visible{/}{#imei!==“”} IMEI Nº {imei}{/}, color {color}.{#processToCompleteEfecto==”false”} El cual fue descripto y peritado en la jornada anterior.{/}{#processToCompleteEfecto==””} Respecto del equipo de telefonía celular,{#encendido==”si”} luego de brindarle energía y encenderlo,{#elementoFallado==”si”} se pudo advertir, {observacionFalla}, por lo que no se adopta otro temperamento debido a fallas técnicas del elemento.{/}{#elementoFallado==”no”}</w:t>
+      </w:r>
+    </w:p>
+    <w:p>
+      <w:pPr>
+        <w:spacing w:line="276" w:lineRule="auto"/>
+        <w:jc w:val="both"/>
+        <w:rPr>
+          <w:rFonts w:ascii="Calibri" w:cs="Calibri" w:eastAsia="Calibri" w:hAnsi="Calibri"/>
           <w:sz w:val="26"/>
           <w:szCs w:val="26"/>
           <w:highlight w:val="yellow"/>
+        </w:rPr>
+      </w:pPr>
+      <w:bookmarkStart w:colFirst="0" w:colLast="0" w:name="_heading=h.eciyydvstfmp" w:id="9"/>
+      <w:bookmarkEnd w:id="9"/>
+      <w:r>
+        <w:rPr>
+          <w:rtl w:val="0"/>
+        </w:rPr>
+      </w:r>
+    </w:p>
+    <w:p>
+      <w:pPr>
+        <w:spacing w:line="276" w:lineRule="auto"/>
+        <w:jc w:val="both"/>
+        <w:rPr>
+          <w:rFonts w:ascii="Calibri" w:cs="Calibri" w:eastAsia="Calibri" w:hAnsi="Calibri"/>
+          <w:sz w:val="26"/>
+          <w:szCs w:val="26"/>
+          <w:highlight w:val="yellow"/>
+        </w:rPr>
+      </w:pPr>
+      <w:bookmarkStart w:colFirst="0" w:colLast="0" w:name="_heading=h.e9jqkct71bgx" w:id="10"/>
+      <w:bookmarkEnd w:id="10"/>
+      <w:r>
+        <w:rPr>
+          <w:rtl w:val="0"/>
+        </w:rPr>
+      </w:r>
+    </w:p>
+    <w:p>
+      <w:pPr>
+        <w:spacing w:line="276" w:lineRule="auto"/>
+        <w:jc w:val="both"/>
+        <w:rPr>
+          <w:rFonts w:ascii="Calibri" w:cs="Calibri" w:eastAsia="Calibri" w:hAnsi="Calibri"/>
+          <w:sz w:val="26"/>
+          <w:szCs w:val="26"/>
+          <w:highlight w:val="yellow"/>
+        </w:rPr>
+      </w:pPr>
+      <w:bookmarkStart w:colFirst="0" w:colLast="0" w:name="_heading=h.crpdplifr6vi" w:id="11"/>
+      <w:bookmarkEnd w:id="11"/>
+      <w:r>
+        <w:rPr>
+          <w:rtl w:val="0"/>
+        </w:rPr>
+      </w:r>
+    </w:p>
+    <w:p>
+      <w:pPr>
+        <w:spacing w:line="276" w:lineRule="auto"/>
+        <w:jc w:val="both"/>
+        <w:rPr>
+          <w:rFonts w:ascii="Calibri" w:cs="Calibri" w:eastAsia="Calibri" w:hAnsi="Calibri"/>
+          <w:sz w:val="26"/>
+          <w:szCs w:val="26"/>
+        </w:rPr>
+      </w:pPr>
+      <w:bookmarkStart w:colFirst="0" w:colLast="0" w:name="_heading=h.n5l9crq9hi0j" w:id="12"/>
+      <w:bookmarkEnd w:id="12"/>
+      <w:r>
+        <w:rPr>
+          <w:rFonts w:ascii="Calibri" w:cs="Calibri" w:eastAsia="Calibri" w:hAnsi="Calibri"/>
+          <w:sz w:val="26"/>
+          <w:szCs w:val="26"/>
+          <w:highlight w:val="yellow"/>
+          <w:rtl w:val="0"/>
+        </w:rPr>
+        <w:t xml:space="preserve"> {/}{/}{#encendido==”no”} se procedió a conectarlo a un cargador de este Laboratorio, observando que el mismo no enciende, {observacionEncendido}, por lo que no se adopta temperamento alguno sobre el elemento.{/} {#Sims.length!=0}{#Sims} Dentro del mismo, se encontró una tarjeta SIM{#empresaSim==""} sin empresa visible,{/}{#empresaSim!=""} {empresaSim}{/}, Nº{#serialSim==""} no visible{/}.{#serialSim!=""} {serialSim}{/}. Respecto de la misma,{#tipoExtraccionSim=="ninguna"} no se logró realizar ninguna tarea técnica.{/}{#tipoExtraccionSim!="ninguna" &amp;&amp; tipoExtraccionSim!="no interes"} se logró realizar una extracción {tipoExtraccionSim} de su contenido de manera exitosa.{/}{#tipoExtraccionSim=="no interes"} no se adopta temperamento alguno, ya que no posee información relevante para los hechos que se investigan.{/}{/Sims}{/}{#Sds.length!=0}{#Sds} Dentro del mismo, se encontró una tarjeta micro SD,{#marca==""} sin marca visible{/}{#marca!=""} marca {marca}{/},{#serialNumber==""} sin S/N visible{/}{#serialNumber!=""} S/N {serialNumber}{/}, de {almacenamiento}. Respecto de la misma,{#tipoExtraccionSd=="ninguna"} no se logró realizar ninguna tarea técnica.{/}{#tipoExtraccionSd=="no interes"} no se adopta temperamento alguno, ya que no posee información relevante para los hechos que se investigan.{/}{#tipoExtraccionSd!="ninguna" &amp;&amp; tipoExtraccionSd!="no interes"} se logró realizar una extracción {tipoExtraccionSd} de su contenido de manera exitosa.{/}{/Sds}{/}{#estado==”en proceso”} queda en proceso pendiente de realizarse una extracción para la siguiente jornada{/}{#estado==”completo”} La totalidad de las extracciones fueron alojadas en el servidor de este laboratorio de informática forense.</w:t>
+      </w:r>
+      <w:r>
+        <w:rPr>
+          <w:rFonts w:ascii="Calibri" w:cs="Calibri" w:eastAsia="Calibri" w:hAnsi="Calibri"/>
+          <w:b w:val="1"/>
+          <w:sz w:val="26"/>
+          <w:szCs w:val="26"/>
+          <w:highlight w:val="yellow"/>
           <w:rtl w:val="0"/>
         </w:rPr>
         <w:t xml:space="preserve">----</w:t>
@@ -1021,8 +1102,8 @@
           <w:szCs w:val="26"/>
         </w:rPr>
       </w:pPr>
-      <w:bookmarkStart w:colFirst="0" w:colLast="0" w:name="_heading=h.sz7cxhcg6kc2" w:id="9"/>
-      <w:bookmarkEnd w:id="9"/>
+      <w:bookmarkStart w:colFirst="0" w:colLast="0" w:name="_heading=h.sz7cxhcg6kc2" w:id="13"/>
+      <w:bookmarkEnd w:id="13"/>
       <w:r>
         <w:rPr>
           <w:rFonts w:ascii="Calibri" w:cs="Calibri" w:eastAsia="Calibri" w:hAnsi="Calibri"/>
@@ -1062,8 +1143,8 @@
           <w:szCs w:val="26"/>
         </w:rPr>
       </w:pPr>
-      <w:bookmarkStart w:colFirst="0" w:colLast="0" w:name="_heading=h.uibdvvkg7zr" w:id="10"/>
-      <w:bookmarkEnd w:id="10"/>
+      <w:bookmarkStart w:colFirst="0" w:colLast="0" w:name="_heading=h.uibdvvkg7zr" w:id="14"/>
+      <w:bookmarkEnd w:id="14"/>
       <w:r>
         <w:rPr>
           <w:rFonts w:ascii="Calibri" w:cs="Calibri" w:eastAsia="Calibri" w:hAnsi="Calibri"/>
@@ -1122,8 +1203,8 @@
           <w:szCs w:val="26"/>
         </w:rPr>
       </w:pPr>
-      <w:bookmarkStart w:colFirst="0" w:colLast="0" w:name="_heading=h.k0zo42cq9c04" w:id="11"/>
-      <w:bookmarkEnd w:id="11"/>
+      <w:bookmarkStart w:colFirst="0" w:colLast="0" w:name="_heading=h.k0zo42cq9c04" w:id="15"/>
+      <w:bookmarkEnd w:id="15"/>
       <w:r>
         <w:rPr>
           <w:rFonts w:ascii="Calibri" w:cs="Calibri" w:eastAsia="Calibri" w:hAnsi="Calibri"/>
@@ -1144,8 +1225,8 @@
           <w:szCs w:val="26"/>
         </w:rPr>
       </w:pPr>
-      <w:bookmarkStart w:colFirst="0" w:colLast="0" w:name="_heading=h.kocc0851mwi9" w:id="12"/>
-      <w:bookmarkEnd w:id="12"/>
+      <w:bookmarkStart w:colFirst="0" w:colLast="0" w:name="_heading=h.kocc0851mwi9" w:id="16"/>
+      <w:bookmarkEnd w:id="16"/>
       <w:r>
         <w:rPr>
           <w:rFonts w:ascii="Calibri" w:cs="Calibri" w:eastAsia="Calibri" w:hAnsi="Calibri"/>
@@ -1181,8 +1262,8 @@
           <w:szCs w:val="26"/>
         </w:rPr>
       </w:pPr>
-      <w:bookmarkStart w:colFirst="0" w:colLast="0" w:name="_heading=h.vbq7guhlvm6f" w:id="13"/>
-      <w:bookmarkEnd w:id="13"/>
+      <w:bookmarkStart w:colFirst="0" w:colLast="0" w:name="_heading=h.vbq7guhlvm6f" w:id="17"/>
+      <w:bookmarkEnd w:id="17"/>
       <w:r>
         <w:rPr>
           <w:rtl w:val="0"/>
@@ -2047,7 +2128,7 @@
 
 <file path=customXML/item1.xml><?xml version="1.0" encoding="utf-8"?>
 <go:gDocsCustomXmlDataStorage xmlns:go="http://customooxmlschemas.google.com/" xmlns:r="http://schemas.openxmlformats.org/officeDocument/2006/relationships" uri="GoogleDocsCustomDataVersion1">
-  <go:docsCustomData xmlns:go="http://customooxmlschemas.google.com/" roundtripDataSignature="AMtx7mjHAfbN5+bZsOQjAUVPDh9yn1d+iA==">AMUW2mVD2QqP4qLtPNy/xwUlh8O6LVJGfIjsb5q4UVBHWHjTCqlIMGSlZhUg5RMNMK/OHq7tBohD+Go4XIprJqCm6veAgAK+h/NoTQwXOYP7blR1/s+IAdj1GWwQLWcJLQ/0nEtEW2o4j/GREyIF01SxiWQAYKt3It6Ajj1IWFNodp/Iql9EHfBAL1ZVJDa6S5hY+CHb/af1sTlza+rRAASudysM5ug6K6eonRs6l+2EgVqY+trjvQMn6iPjR3d4rZK4UB4S0ZmtJkkohRjg7cWC+rO3pCkM9Y7FZtdt2c3Ckz1SdRiiHrTr9H+nQWZl6i/hCGMYAPBvi3xe65kLbpBFKYUUGaDqGwq0tG07U0EeV5PQS6lUJVPp3dN7+Cbe0D0GuorQCTLL4Qn8s25gR+x9e7TtplMvng==</go:docsCustomData>
+  <go:docsCustomData xmlns:go="http://customooxmlschemas.google.com/" roundtripDataSignature="AMtx7mhO3AnRWli0m22g2UTIDBxBGmHfSw==">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</go:docsCustomData>
 </go:gDocsCustomXmlDataStorage>
 </file>
 

</xml_diff>

<commit_message>
add more validations to add extracciones
</commit_message>
<xml_diff>
--- a/src/Assets/template.docx
+++ b/src/Assets/template.docx
@@ -729,7 +729,6 @@
           <w:rFonts w:ascii="Calibri" w:cs="Calibri" w:eastAsia="Calibri" w:hAnsi="Calibri"/>
           <w:sz w:val="26"/>
           <w:szCs w:val="26"/>
-          <w:highlight w:val="yellow"/>
         </w:rPr>
       </w:pPr>
       <w:bookmarkStart w:colFirst="0" w:colLast="0" w:name="_heading=h.zc7v9zxln099" w:id="4"/>
@@ -739,7 +738,6 @@
           <w:rFonts w:ascii="Calibri" w:cs="Calibri" w:eastAsia="Calibri" w:hAnsi="Calibri"/>
           <w:sz w:val="26"/>
           <w:szCs w:val="26"/>
-          <w:highlight w:val="yellow"/>
           <w:rtl w:val="0"/>
         </w:rPr>
         <w:t xml:space="preserve">{#tipoDeElemento==“tablet”}Una (01) tablet,{#marca==””} sin marca visible{/}{#marca!=””} marca {marca}{/},{#modelo==””} sin modelo visible{/}{#modelo!=””} modelo {modelo}{/},{#imei==“”} IMEI no visible{/}{#imei!==“”} IMEI Nº {imei}{/}, color {color}.{#processToCompleteEfecto==”false”} El cual fue descripto y peritado en la jornada anterior.{/}{#processToCompleteEfecto==””} Respecto de la misma,{#encendido==”si”} luego de brindarle energía y encenderla,{#elementoFallado==”si”} se pudo advertir, {observacionFalla}, por lo que no se adopta otro temperamento debido a fallas técnicas del elemento.{/}{#elementoFallado==”no”} conforme a la marca, modelo y su versión de seguridad se pudo advertir qué la misma{#tipoSeguridad==”ninguna”} no poseía una seguridad activa.{/}{#tipoSeguridad!=”ninguna”} poseía {tipoSeguridad} como seguridad activa,{#desbloqueo==”prueba aleatoria”} Razón por la cual se procedió a probar combinaciones aleatorias de desbloqueo con éxito. </w:t>
@@ -750,7 +748,6 @@
           <w:b w:val="1"/>
           <w:sz w:val="26"/>
           <w:szCs w:val="26"/>
-          <w:highlight w:val="yellow"/>
           <w:rtl w:val="0"/>
         </w:rPr>
         <w:t xml:space="preserve">(PONER COMBINACIÓN ACA)</w:t>
@@ -760,7 +757,6 @@
           <w:rFonts w:ascii="Calibri" w:cs="Calibri" w:eastAsia="Calibri" w:hAnsi="Calibri"/>
           <w:sz w:val="26"/>
           <w:szCs w:val="26"/>
-          <w:highlight w:val="yellow"/>
           <w:rtl w:val="0"/>
         </w:rPr>
         <w:t xml:space="preserve">{/}{/}{#Extraccions.length!=0}{#Extraccions} </w:t>
@@ -773,7 +769,6 @@
           <w:rFonts w:ascii="Calibri" w:cs="Calibri" w:eastAsia="Calibri" w:hAnsi="Calibri"/>
           <w:sz w:val="26"/>
           <w:szCs w:val="26"/>
-          <w:highlight w:val="yellow"/>
         </w:rPr>
       </w:pPr>
       <w:bookmarkStart w:colFirst="0" w:colLast="0" w:name="_heading=h.1d31m2odf7gf" w:id="5"/>
@@ -783,17 +778,16 @@
           <w:rFonts w:ascii="Calibri" w:cs="Calibri" w:eastAsia="Calibri" w:hAnsi="Calibri"/>
           <w:sz w:val="26"/>
           <w:szCs w:val="26"/>
-          <w:highlight w:val="yellow"/>
-          <w:rtl w:val="0"/>
-        </w:rPr>
-        <w:t xml:space="preserve">Se procedió a realizar una extracción utilizando el software forense aportado por {herramientaSoft}, con el cual se logró:{#TipoExtraccions}</w:t>
+          <w:rtl w:val="0"/>
+        </w:rPr>
+        <w:t xml:space="preserve">Se procedió a realizar una extracción utilizando el software forense aportado por {herramientaSoft}, con el cual se logró:{#TipoExtraccions}{#nombre==”ninguna”}</w:t>
       </w:r>
     </w:p>
     <w:p>
       <w:pPr>
         <w:numPr>
           <w:ilvl w:val="0"/>
-          <w:numId w:val="1"/>
+          <w:numId w:val="4"/>
         </w:numPr>
         <w:ind w:left="720" w:hanging="360"/>
         <w:jc w:val="both"/>
@@ -801,62 +795,29 @@
           <w:rFonts w:ascii="Calibri" w:cs="Calibri" w:eastAsia="Calibri" w:hAnsi="Calibri"/>
           <w:sz w:val="26"/>
           <w:szCs w:val="26"/>
-          <w:highlight w:val="yellow"/>
-        </w:rPr>
-      </w:pPr>
-      <w:bookmarkStart w:colFirst="0" w:colLast="0" w:name="_heading=h.ixf0ypp0x4cm" w:id="6"/>
+          <w:u w:val="none"/>
+        </w:rPr>
+      </w:pPr>
+      <w:bookmarkStart w:colFirst="0" w:colLast="0" w:name="_heading=h.mat8ktj9fyha" w:id="6"/>
       <w:bookmarkEnd w:id="6"/>
       <w:r>
         <w:rPr>
           <w:rFonts w:ascii="Calibri" w:cs="Calibri" w:eastAsia="Calibri" w:hAnsi="Calibri"/>
           <w:sz w:val="26"/>
           <w:szCs w:val="26"/>
-          <w:highlight w:val="yellow"/>
-          <w:rtl w:val="0"/>
-        </w:rPr>
-        <w:t xml:space="preserve">Una extracción </w:t>
-      </w:r>
-      <w:r>
-        <w:rPr>
-          <w:rFonts w:ascii="Calibri" w:cs="Calibri" w:eastAsia="Calibri" w:hAnsi="Calibri"/>
-          <w:b w:val="1"/>
-          <w:sz w:val="26"/>
-          <w:szCs w:val="26"/>
-          <w:highlight w:val="yellow"/>
-          <w:rtl w:val="0"/>
-        </w:rPr>
-        <w:t xml:space="preserve">{nombre}</w:t>
-      </w:r>
-      <w:r>
-        <w:rPr>
-          <w:rFonts w:ascii="Calibri" w:cs="Calibri" w:eastAsia="Calibri" w:hAnsi="Calibri"/>
-          <w:sz w:val="26"/>
-          <w:szCs w:val="26"/>
-          <w:highlight w:val="yellow"/>
-          <w:rtl w:val="0"/>
-        </w:rPr>
-        <w:t xml:space="preserve"> la cual {#estado==”completo”} finalizó correctamente{/}{#estado==”fallo”} tuvo una falla, {observacionFalla}{/}{#estado==”en proceso”}no pudo finalizar en esta jornada y queda en proceso a ser completado en la siguiente{/}.</w:t>
-      </w:r>
-      <w:r>
-        <w:rPr>
-          <w:rFonts w:ascii="Calibri" w:cs="Calibri" w:eastAsia="Calibri" w:hAnsi="Calibri"/>
-          <w:b w:val="1"/>
-          <w:sz w:val="26"/>
-          <w:szCs w:val="26"/>
-          <w:highlight w:val="yellow"/>
+          <w:rtl w:val="0"/>
+        </w:rPr>
+        <w:t xml:space="preserve">No se pudo realizar ninguna extracción.</w:t>
+      </w:r>
+      <w:r>
+        <w:rPr>
+          <w:rFonts w:ascii="Calibri" w:cs="Calibri" w:eastAsia="Calibri" w:hAnsi="Calibri"/>
+          <w:b w:val="1"/>
+          <w:sz w:val="26"/>
+          <w:szCs w:val="26"/>
           <w:rtl w:val="0"/>
         </w:rPr>
         <w:t xml:space="preserve">----</w:t>
-      </w:r>
-      <w:r>
-        <w:rPr>
-          <w:rFonts w:ascii="Calibri" w:cs="Calibri" w:eastAsia="Calibri" w:hAnsi="Calibri"/>
-          <w:sz w:val="26"/>
-          <w:szCs w:val="26"/>
-          <w:highlight w:val="yellow"/>
-          <w:rtl w:val="0"/>
-        </w:rPr>
-        <w:t xml:space="preserve">{/TipoExtraccions}{/Extraccions}{/}{/}{/}</w:t>
       </w:r>
     </w:p>
     <w:p>
@@ -866,45 +827,110 @@
           <w:rFonts w:ascii="Calibri" w:cs="Calibri" w:eastAsia="Calibri" w:hAnsi="Calibri"/>
           <w:sz w:val="26"/>
           <w:szCs w:val="26"/>
-          <w:highlight w:val="yellow"/>
-        </w:rPr>
-      </w:pPr>
-      <w:bookmarkStart w:colFirst="0" w:colLast="0" w:name="_heading=h.x3yjduj9pfw4" w:id="7"/>
+        </w:rPr>
+      </w:pPr>
+      <w:bookmarkStart w:colFirst="0" w:colLast="0" w:name="_heading=h.9y2l8nq2dujl" w:id="7"/>
       <w:bookmarkEnd w:id="7"/>
       <w:r>
         <w:rPr>
           <w:rFonts w:ascii="Calibri" w:cs="Calibri" w:eastAsia="Calibri" w:hAnsi="Calibri"/>
           <w:sz w:val="26"/>
           <w:szCs w:val="26"/>
-          <w:highlight w:val="yellow"/>
-          <w:rtl w:val="0"/>
-        </w:rPr>
-        <w:t xml:space="preserve">{#encendido==”no”} se procedió a conectarla a un cargador de este Laboratorio, observando que la misma no enciende, {observacionEncendido}, por lo que no se adopta temperamento alguno sobre el elemento.{/} {#Sims.length!=0}{#Sims} Dentro de la misma, se encontró una tarjeta SIM{#empresaSim==""} sin empresa visible,{/}{#empresaSim!=""} {empresaSim}{/}, Nº{#serialSim==""} no visible{/}.{#serialSim!=""} {serialSim}{/}. Respecto de la misma,{#tipoExtraccionSim=="ninguna"} no se logró realizar ninguna tarea técnica.{/}{#tipoExtraccionSim!="ninguna" &amp;&amp; tipoExtraccionSim!="no interes"} se logró realizar una extracción {tipoExtraccionSim} de su contenido de manera exitosa.{/}{#tipoExtraccionSim=="no interes"} no se adopta temperamento alguno, ya que no posee información relevante para los hechos que se investigan.{/}{/Sims}{/}{#Sds.length!=0}{#Sds} Dentro de la misma, se encontró una tarjeta micro SD,{#marca==""} sin marca visible{/}{#marca!=""} marca {marca}{/},{#serialNumber==""} sin S/N visible{/}{#serialNumber!=""} S/N {serialNumber}{/}, de {almacenamiento}. Respecto de la misma,{#tipoExtraccionSd=="ninguna"} no se logró realizar ninguna tarea técnica.{/}{#tipoExtraccionSd=="no interes"} no se adopta temperamento alguno, ya que no posee información relevante para los hechos que se investigan.{/}{#tipoExtraccionSd!="ninguna" &amp;&amp; tipoExtraccionSd!="no interes"} se logró realizar una extracción {tipoExtraccionSd} de su contenido de manera exitosa.{/}{/Sds}{/}{#estado==”en proceso”} queda en proceso pendiente de realizarse una extracción para la siguiente jornada{/}{#estado==”completo”} La totalidad de las extracciones fueron alojadas en el servidor de este laboratorio de informática forense.</w:t>
-      </w:r>
-      <w:r>
-        <w:rPr>
-          <w:rFonts w:ascii="Calibri" w:cs="Calibri" w:eastAsia="Calibri" w:hAnsi="Calibri"/>
-          <w:b w:val="1"/>
-          <w:sz w:val="26"/>
-          <w:szCs w:val="26"/>
-          <w:highlight w:val="yellow"/>
-          <w:rtl w:val="0"/>
-        </w:rPr>
-        <w:t xml:space="preserve">----</w:t>
-      </w:r>
-      <w:r>
-        <w:rPr>
-          <w:rFonts w:ascii="Calibri" w:cs="Calibri" w:eastAsia="Calibri" w:hAnsi="Calibri"/>
-          <w:sz w:val="26"/>
-          <w:szCs w:val="26"/>
-          <w:highlight w:val="yellow"/>
-          <w:rtl w:val="0"/>
-        </w:rPr>
-        <w:t xml:space="preserve">{/}{/}{/}</w:t>
+          <w:rtl w:val="0"/>
+        </w:rPr>
+        <w:t xml:space="preserve">{/}{#nombre!=”ninguna”}</w:t>
       </w:r>
     </w:p>
     <w:p>
       <w:pPr>
+        <w:numPr>
+          <w:ilvl w:val="0"/>
+          <w:numId w:val="2"/>
+        </w:numPr>
+        <w:ind w:left="720" w:hanging="360"/>
+        <w:jc w:val="both"/>
+        <w:rPr>
+          <w:rFonts w:ascii="Calibri" w:cs="Calibri" w:eastAsia="Calibri" w:hAnsi="Calibri"/>
+          <w:sz w:val="26"/>
+          <w:szCs w:val="26"/>
+          <w:u w:val="none"/>
+        </w:rPr>
+      </w:pPr>
+      <w:bookmarkStart w:colFirst="0" w:colLast="0" w:name="_heading=h.xlj4o42nw81u" w:id="8"/>
+      <w:bookmarkEnd w:id="8"/>
+      <w:r>
+        <w:rPr>
+          <w:rFonts w:ascii="Calibri" w:cs="Calibri" w:eastAsia="Calibri" w:hAnsi="Calibri"/>
+          <w:sz w:val="26"/>
+          <w:szCs w:val="26"/>
+          <w:rtl w:val="0"/>
+        </w:rPr>
+        <w:t xml:space="preserve">Una extracción {nombre} la cual {#estado==”completo”} finalizó correctamente{/}{#estado==”fallo”} tuvo una falla, {observacionFalla}{/}{#estado==”en proceso”}no pudo finalizar en esta jornada y queda en proceso a ser completado en la siguiente{/}{/}.----{/TipoExtraccions}</w:t>
+      </w:r>
+    </w:p>
+    <w:p>
+      <w:pPr>
+        <w:jc w:val="both"/>
+        <w:rPr>
+          <w:rFonts w:ascii="Calibri" w:cs="Calibri" w:eastAsia="Calibri" w:hAnsi="Calibri"/>
+          <w:sz w:val="26"/>
+          <w:szCs w:val="26"/>
+        </w:rPr>
+      </w:pPr>
+      <w:bookmarkStart w:colFirst="0" w:colLast="0" w:name="_heading=h.ws15k7hhoffd" w:id="9"/>
+      <w:bookmarkEnd w:id="9"/>
+      <w:r>
+        <w:rPr>
+          <w:rFonts w:ascii="Calibri" w:cs="Calibri" w:eastAsia="Calibri" w:hAnsi="Calibri"/>
+          <w:sz w:val="26"/>
+          <w:szCs w:val="26"/>
+          <w:rtl w:val="0"/>
+        </w:rPr>
+        <w:t xml:space="preserve">{/Extraccions}{/}{/}{/}</w:t>
+      </w:r>
+    </w:p>
+    <w:p>
+      <w:pPr>
+        <w:jc w:val="both"/>
+        <w:rPr>
+          <w:rFonts w:ascii="Calibri" w:cs="Calibri" w:eastAsia="Calibri" w:hAnsi="Calibri"/>
+          <w:sz w:val="26"/>
+          <w:szCs w:val="26"/>
+        </w:rPr>
+      </w:pPr>
+      <w:bookmarkStart w:colFirst="0" w:colLast="0" w:name="_heading=h.x3yjduj9pfw4" w:id="10"/>
+      <w:bookmarkEnd w:id="10"/>
+      <w:r>
+        <w:rPr>
+          <w:rFonts w:ascii="Calibri" w:cs="Calibri" w:eastAsia="Calibri" w:hAnsi="Calibri"/>
+          <w:sz w:val="26"/>
+          <w:szCs w:val="26"/>
+          <w:rtl w:val="0"/>
+        </w:rPr>
+        <w:t xml:space="preserve">{#encendido==”no”} se procedió a conectarla a un cargador de este Laboratorio, observando que la misma no enciende, {observacionEncendido}, por lo que no se adopta temperamento alguno sobre el elemento.{/} {#Sims.length!=0}{#Sims} Dentro de la misma, se encontró una tarjeta SIM{#empresaSim==""} sin empresa visible,{/}{#empresaSim!=""} {empresaSim}{/}, Nº{#serialSim==""} no visible{/}.{#serialSim!=""} {serialSim}{/}. Respecto de la misma,{#tipoExtraccionSim=="ninguna"} no se logró realizar ninguna tarea técnica.{/}{#tipoExtraccionSim!="ninguna" &amp;&amp; tipoExtraccionSim!="no interes"} se logró realizar una extracción {tipoExtraccionSim} de su contenido de manera exitosa.{/}{#tipoExtraccionSim=="no interes"} no se adopta temperamento alguno, ya que no posee información relevante para los hechos que se investigan.{/}{/Sims}{/}{#Sds.length!=0}{#Sds} Dentro de la misma, se encontró una tarjeta micro SD,{#marca==""} sin marca visible{/}{#marca!=""} marca {marca}{/},{#serialNumber==""} sin S/N visible{/}{#serialNumber!=""} S/N {serialNumber}{/}, de {almacenamiento}. Respecto de la misma,{#tipoExtraccionSd=="ninguna"} no se logró realizar ninguna tarea técnica.{/}{#tipoExtraccionSd=="no interes"} no se adopta temperamento alguno, ya que no posee información relevante para los hechos que se investigan.{/}{#tipoExtraccionSd!="ninguna" &amp;&amp; tipoExtraccionSd!="no interes"} se logró realizar una extracción {tipoExtraccionSd} de su contenido de manera exitosa.{/}{/Sds}{/}{#estado==”en proceso”} queda en proceso pendiente de realizarse una extracción para la siguiente jornada{/}{#estado==”completo”} La totalidad de las extracciones fueron alojadas en el servidor de este laboratorio de informática forense.</w:t>
+      </w:r>
+      <w:r>
+        <w:rPr>
+          <w:rFonts w:ascii="Calibri" w:cs="Calibri" w:eastAsia="Calibri" w:hAnsi="Calibri"/>
+          <w:b w:val="1"/>
+          <w:sz w:val="26"/>
+          <w:szCs w:val="26"/>
+          <w:rtl w:val="0"/>
+        </w:rPr>
+        <w:t xml:space="preserve">----</w:t>
+      </w:r>
+      <w:r>
+        <w:rPr>
+          <w:rFonts w:ascii="Calibri" w:cs="Calibri" w:eastAsia="Calibri" w:hAnsi="Calibri"/>
+          <w:sz w:val="26"/>
+          <w:szCs w:val="26"/>
+          <w:rtl w:val="0"/>
+        </w:rPr>
+        <w:t xml:space="preserve">{/}{/}{/}</w:t>
+      </w:r>
+    </w:p>
+    <w:p>
+      <w:pPr>
         <w:spacing w:line="276" w:lineRule="auto"/>
         <w:jc w:val="both"/>
         <w:rPr>
@@ -913,8 +939,8 @@
           <w:szCs w:val="26"/>
         </w:rPr>
       </w:pPr>
-      <w:bookmarkStart w:colFirst="0" w:colLast="0" w:name="_heading=h.rg53elgrcdpy" w:id="8"/>
-      <w:bookmarkEnd w:id="8"/>
+      <w:bookmarkStart w:colFirst="0" w:colLast="0" w:name="_heading=h.rg53elgrcdpy" w:id="11"/>
+      <w:bookmarkEnd w:id="11"/>
       <w:r>
         <w:rPr>
           <w:rFonts w:ascii="Calibri" w:cs="Calibri" w:eastAsia="Calibri" w:hAnsi="Calibri"/>
@@ -935,8 +961,8 @@
           <w:szCs w:val="26"/>
         </w:rPr>
       </w:pPr>
-      <w:bookmarkStart w:colFirst="0" w:colLast="0" w:name="_heading=h.4j9xyqd4zej2" w:id="9"/>
-      <w:bookmarkEnd w:id="9"/>
+      <w:bookmarkStart w:colFirst="0" w:colLast="0" w:name="_heading=h.4j9xyqd4zej2" w:id="12"/>
+      <w:bookmarkEnd w:id="12"/>
       <w:r>
         <w:rPr>
           <w:rFonts w:ascii="Calibri" w:cs="Calibri" w:eastAsia="Calibri" w:hAnsi="Calibri"/>
@@ -976,8 +1002,8 @@
           <w:szCs w:val="26"/>
         </w:rPr>
       </w:pPr>
-      <w:bookmarkStart w:colFirst="0" w:colLast="0" w:name="_heading=h.u9eoou2v0rfx" w:id="10"/>
-      <w:bookmarkEnd w:id="10"/>
+      <w:bookmarkStart w:colFirst="0" w:colLast="0" w:name="_heading=h.u9eoou2v0rfx" w:id="13"/>
+      <w:bookmarkEnd w:id="13"/>
       <w:r>
         <w:rPr>
           <w:rFonts w:ascii="Calibri" w:cs="Calibri" w:eastAsia="Calibri" w:hAnsi="Calibri"/>
@@ -1070,7 +1096,6 @@
           <w:rFonts w:ascii="Calibri" w:cs="Calibri" w:eastAsia="Calibri" w:hAnsi="Calibri"/>
           <w:sz w:val="26"/>
           <w:szCs w:val="26"/>
-          <w:shd w:fill="cccccc" w:val="clear"/>
         </w:rPr>
       </w:pPr>
       <w:bookmarkStart w:colFirst="0" w:colLast="0" w:name="_heading=h.zc7v9zxln099" w:id="4"/>
@@ -1089,7 +1114,6 @@
           <w:rFonts w:ascii="Calibri" w:cs="Calibri" w:eastAsia="Calibri" w:hAnsi="Calibri"/>
           <w:sz w:val="26"/>
           <w:szCs w:val="26"/>
-          <w:shd w:fill="cccccc" w:val="clear"/>
           <w:rtl w:val="0"/>
         </w:rPr>
         <w:t xml:space="preserve">conforme a la marca, modelo y su versión de seguridad se pudo advertir qué el mismo{#tipoSeguridad==”ninguna”} no poseía una seguridad activa.{/}{#tipoSeguridad!=”ninguna”} poseía {tipoSeguridad} como seguridad activa,{#desbloqueo==”prueba aleatoria”} Razón por la cual se procedió a probar combinaciones aleatorias de desbloqueo con éxito. </w:t>
@@ -1100,7 +1124,6 @@
           <w:b w:val="1"/>
           <w:sz w:val="26"/>
           <w:szCs w:val="26"/>
-          <w:shd w:fill="cccccc" w:val="clear"/>
           <w:rtl w:val="0"/>
         </w:rPr>
         <w:t xml:space="preserve">(PONER COMBINACIÓN ACA)</w:t>
@@ -1110,34 +1133,9 @@
           <w:rFonts w:ascii="Calibri" w:cs="Calibri" w:eastAsia="Calibri" w:hAnsi="Calibri"/>
           <w:sz w:val="26"/>
           <w:szCs w:val="26"/>
-          <w:shd w:fill="cccccc" w:val="clear"/>
-          <w:rtl w:val="0"/>
-        </w:rPr>
-        <w:t xml:space="preserve">{/}{/}{#Extraccions.length!=0}{#Extraccions} </w:t>
-      </w:r>
-    </w:p>
-    <w:p>
-      <w:pPr>
-        <w:spacing w:line="276" w:lineRule="auto"/>
-        <w:jc w:val="both"/>
-        <w:rPr>
-          <w:rFonts w:ascii="Calibri" w:cs="Calibri" w:eastAsia="Calibri" w:hAnsi="Calibri"/>
-          <w:sz w:val="26"/>
-          <w:szCs w:val="26"/>
-          <w:shd w:fill="cccccc" w:val="clear"/>
-        </w:rPr>
-      </w:pPr>
-      <w:bookmarkStart w:colFirst="0" w:colLast="0" w:name="_heading=h.1d31m2odf7gf" w:id="5"/>
-      <w:bookmarkEnd w:id="5"/>
-      <w:r>
-        <w:rPr>
-          <w:rFonts w:ascii="Calibri" w:cs="Calibri" w:eastAsia="Calibri" w:hAnsi="Calibri"/>
-          <w:sz w:val="26"/>
-          <w:szCs w:val="26"/>
-          <w:shd w:fill="cccccc" w:val="clear"/>
-          <w:rtl w:val="0"/>
-        </w:rPr>
-        <w:t xml:space="preserve">Se procedió a realizar una extracción utilizando el software forense aportado por {herramientaSoft}, con el cual se logró:{#TipoExtraccions}</w:t>
+          <w:rtl w:val="0"/>
+        </w:rPr>
+        <w:t xml:space="preserve">{/}{/}{#Extraccions.length!=0}{#Extraccions} Se procedió a realizar una extracción utilizando el software forense aportado por {herramientaSoft}, con el cual se logró:{#TipoExtraccions}{#nombre==”ninguna”}</w:t>
       </w:r>
     </w:p>
     <w:p>
@@ -1154,62 +1152,33 @@
           <w:sz w:val="26"/>
           <w:szCs w:val="26"/>
           <w:u w:val="none"/>
-          <w:shd w:fill="cccccc" w:val="clear"/>
-        </w:rPr>
-      </w:pPr>
-      <w:bookmarkStart w:colFirst="0" w:colLast="0" w:name="_heading=h.ixf0ypp0x4cm" w:id="6"/>
-      <w:bookmarkEnd w:id="6"/>
-      <w:r>
-        <w:rPr>
-          <w:rFonts w:ascii="Calibri" w:cs="Calibri" w:eastAsia="Calibri" w:hAnsi="Calibri"/>
-          <w:sz w:val="26"/>
-          <w:szCs w:val="26"/>
-          <w:shd w:fill="cccccc" w:val="clear"/>
-          <w:rtl w:val="0"/>
-        </w:rPr>
-        <w:t xml:space="preserve">Una extracción </w:t>
-      </w:r>
-      <w:r>
-        <w:rPr>
-          <w:rFonts w:ascii="Calibri" w:cs="Calibri" w:eastAsia="Calibri" w:hAnsi="Calibri"/>
-          <w:b w:val="1"/>
-          <w:sz w:val="26"/>
-          <w:szCs w:val="26"/>
-          <w:shd w:fill="cccccc" w:val="clear"/>
-          <w:rtl w:val="0"/>
-        </w:rPr>
-        <w:t xml:space="preserve">{nombre}</w:t>
-      </w:r>
-      <w:r>
-        <w:rPr>
-          <w:rFonts w:ascii="Calibri" w:cs="Calibri" w:eastAsia="Calibri" w:hAnsi="Calibri"/>
-          <w:sz w:val="26"/>
-          <w:szCs w:val="26"/>
-          <w:shd w:fill="cccccc" w:val="clear"/>
-          <w:rtl w:val="0"/>
-        </w:rPr>
-        <w:t xml:space="preserve"> la cual {#estado==”completo”} finalizó correctamente{/}{#estado==”fallo”} tuvo una falla, {observacionFalla}{/}{#estado==”en proceso”}no pudo finalizar en esta jornada y queda en proceso a ser completado en la siguiente{/}.</w:t>
-      </w:r>
-      <w:r>
-        <w:rPr>
-          <w:rFonts w:ascii="Calibri" w:cs="Calibri" w:eastAsia="Calibri" w:hAnsi="Calibri"/>
-          <w:b w:val="1"/>
-          <w:sz w:val="26"/>
-          <w:szCs w:val="26"/>
-          <w:shd w:fill="cccccc" w:val="clear"/>
+        </w:rPr>
+      </w:pPr>
+      <w:bookmarkStart w:colFirst="0" w:colLast="0" w:name="_heading=h.oiy6ka8owmdn" w:id="14"/>
+      <w:bookmarkEnd w:id="14"/>
+      <w:r>
+        <w:rPr>
+          <w:rFonts w:ascii="Calibri" w:cs="Calibri" w:eastAsia="Calibri" w:hAnsi="Calibri"/>
+          <w:sz w:val="26"/>
+          <w:szCs w:val="26"/>
+          <w:rtl w:val="0"/>
+        </w:rPr>
+        <w:t xml:space="preserve">No se pudo realizar ninguna extracción.</w:t>
+      </w:r>
+      <w:r>
+        <w:rPr>
+          <w:rFonts w:ascii="Calibri" w:cs="Calibri" w:eastAsia="Calibri" w:hAnsi="Calibri"/>
+          <w:b w:val="1"/>
+          <w:sz w:val="26"/>
+          <w:szCs w:val="26"/>
           <w:rtl w:val="0"/>
         </w:rPr>
         <w:t xml:space="preserve">----</w:t>
       </w:r>
       <w:r>
         <w:rPr>
-          <w:rFonts w:ascii="Calibri" w:cs="Calibri" w:eastAsia="Calibri" w:hAnsi="Calibri"/>
-          <w:sz w:val="26"/>
-          <w:szCs w:val="26"/>
-          <w:shd w:fill="cccccc" w:val="clear"/>
-          <w:rtl w:val="0"/>
-        </w:rPr>
-        <w:t xml:space="preserve">{/TipoExtraccions}{/Extraccions}{/}{/}{/}</w:t>
+          <w:rtl w:val="0"/>
+        </w:rPr>
       </w:r>
     </w:p>
     <w:p>
@@ -1223,39 +1192,128 @@
           <w:szCs w:val="26"/>
         </w:rPr>
       </w:pPr>
-      <w:bookmarkStart w:colFirst="0" w:colLast="0" w:name="_heading=h.x3yjduj9pfw4" w:id="7"/>
-      <w:bookmarkEnd w:id="7"/>
-      <w:r>
-        <w:rPr>
-          <w:rFonts w:ascii="Calibri" w:cs="Calibri" w:eastAsia="Calibri" w:hAnsi="Calibri"/>
-          <w:sz w:val="26"/>
-          <w:szCs w:val="26"/>
-          <w:rtl w:val="0"/>
-        </w:rPr>
-        <w:t xml:space="preserve">{#encendido==”no”} se procedió a conectarlo a un cargador de este Laboratorio, observando que el mismo no enciende, {observacionEncendido}, por lo que no se adopta temperamento alguno sobre el elemento.{/} {#Sims.length!=0}{#Sims} Dentro del mismo, se encontró una tarjeta SIM{#empresaSim==""} sin empresa visible,{/}{#empresaSim!=""} {empresaSim}{/}, Nº{#serialSim==""} no visible{/}.{#serialSim!=""} {serialSim}{/}. Respecto de la misma,{#tipoExtraccionSim=="ninguna"} no se logró realizar ninguna tarea técnica.{/}{#tipoExtraccionSim!="ninguna" &amp;&amp; tipoExtraccionSim!="no interes"} se logró realizar una extracción {tipoExtraccionSim} de su contenido de manera exitosa.{/}{#tipoExtraccionSim=="no interes"} no se adopta temperamento alguno, ya que no posee información relevante para los hechos que se investigan.{/}{/Sims}{/}{#Sds.length!=0}{#Sds} Dentro del mismo, se encontró una tarjeta micro SD,{#marca==""} sin marca visible{/}{#marca!=""} marca {marca}{/},{#serialNumber==""} sin S/N visible{/}{#serialNumber!=""} S/N {serialNumber}{/}, de {almacenamiento}. Respecto de la misma,{#tipoExtraccionSd=="ninguna"} no se logró realizar ninguna tarea técnica.{/}{#tipoExtraccionSd=="no interes"} no se adopta temperamento alguno, ya que no posee información relevante para los hechos que se investigan.{/}{#tipoExtraccionSd!="ninguna" &amp;&amp; tipoExtraccionSd!="no interes"} se logró realizar una extracción {tipoExtraccionSd} de su contenido de manera exitosa.{/}{/Sds}{/}{#estado==”en proceso”} queda en proceso pendiente de realizarse una extracción para la siguiente jornada{/}{#estado==”completo”} La totalidad de las extracciones fueron alojadas en el servidor de este laboratorio de informática forense.</w:t>
-      </w:r>
-      <w:r>
-        <w:rPr>
-          <w:rFonts w:ascii="Calibri" w:cs="Calibri" w:eastAsia="Calibri" w:hAnsi="Calibri"/>
-          <w:b w:val="1"/>
-          <w:sz w:val="26"/>
-          <w:szCs w:val="26"/>
-          <w:rtl w:val="0"/>
-        </w:rPr>
-        <w:t xml:space="preserve">----</w:t>
-      </w:r>
-      <w:r>
-        <w:rPr>
-          <w:rFonts w:ascii="Calibri" w:cs="Calibri" w:eastAsia="Calibri" w:hAnsi="Calibri"/>
-          <w:sz w:val="26"/>
-          <w:szCs w:val="26"/>
-          <w:rtl w:val="0"/>
-        </w:rPr>
-        <w:t xml:space="preserve">{/}{/}{/}{/}{/efectos}</w:t>
+      <w:bookmarkStart w:colFirst="0" w:colLast="0" w:name="_heading=h.megm0atusdik" w:id="15"/>
+      <w:bookmarkEnd w:id="15"/>
+      <w:r>
+        <w:rPr>
+          <w:rFonts w:ascii="Calibri" w:cs="Calibri" w:eastAsia="Calibri" w:hAnsi="Calibri"/>
+          <w:sz w:val="26"/>
+          <w:szCs w:val="26"/>
+          <w:rtl w:val="0"/>
+        </w:rPr>
+        <w:t xml:space="preserve">{/}{#nombre!=”ninguna”}</w:t>
       </w:r>
     </w:p>
     <w:p>
       <w:pPr>
+        <w:numPr>
+          <w:ilvl w:val="0"/>
+          <w:numId w:val="3"/>
+        </w:numPr>
+        <w:spacing w:line="276" w:lineRule="auto"/>
+        <w:ind w:left="720" w:hanging="360"/>
+        <w:jc w:val="both"/>
+        <w:rPr>
+          <w:rFonts w:ascii="Calibri" w:cs="Calibri" w:eastAsia="Calibri" w:hAnsi="Calibri"/>
+          <w:sz w:val="26"/>
+          <w:szCs w:val="26"/>
+          <w:u w:val="none"/>
+        </w:rPr>
+      </w:pPr>
+      <w:bookmarkStart w:colFirst="0" w:colLast="0" w:name="_heading=h.ixf0ypp0x4cm" w:id="16"/>
+      <w:bookmarkEnd w:id="16"/>
+      <w:r>
+        <w:rPr>
+          <w:rFonts w:ascii="Calibri" w:cs="Calibri" w:eastAsia="Calibri" w:hAnsi="Calibri"/>
+          <w:sz w:val="26"/>
+          <w:szCs w:val="26"/>
+          <w:rtl w:val="0"/>
+        </w:rPr>
+        <w:t xml:space="preserve">Una extracción </w:t>
+      </w:r>
+      <w:r>
+        <w:rPr>
+          <w:rFonts w:ascii="Calibri" w:cs="Calibri" w:eastAsia="Calibri" w:hAnsi="Calibri"/>
+          <w:b w:val="1"/>
+          <w:sz w:val="26"/>
+          <w:szCs w:val="26"/>
+          <w:rtl w:val="0"/>
+        </w:rPr>
+        <w:t xml:space="preserve">{nombre}</w:t>
+      </w:r>
+      <w:r>
+        <w:rPr>
+          <w:rFonts w:ascii="Calibri" w:cs="Calibri" w:eastAsia="Calibri" w:hAnsi="Calibri"/>
+          <w:sz w:val="26"/>
+          <w:szCs w:val="26"/>
+          <w:rtl w:val="0"/>
+        </w:rPr>
+        <w:t xml:space="preserve"> la cual {#estado==”completo”} finalizó correctamente{/}{#estado==”fallo”} tuvo una falla, {observacionFalla}{/}{#estado==”en proceso”}no pudo finalizar en esta jornada y queda en proceso a ser completado en la siguiente{/}{/}.</w:t>
+      </w:r>
+      <w:r>
+        <w:rPr>
+          <w:rFonts w:ascii="Calibri" w:cs="Calibri" w:eastAsia="Calibri" w:hAnsi="Calibri"/>
+          <w:b w:val="1"/>
+          <w:sz w:val="26"/>
+          <w:szCs w:val="26"/>
+          <w:rtl w:val="0"/>
+        </w:rPr>
+        <w:t xml:space="preserve">----</w:t>
+      </w:r>
+      <w:r>
+        <w:rPr>
+          <w:rFonts w:ascii="Calibri" w:cs="Calibri" w:eastAsia="Calibri" w:hAnsi="Calibri"/>
+          <w:sz w:val="26"/>
+          <w:szCs w:val="26"/>
+          <w:rtl w:val="0"/>
+        </w:rPr>
+        <w:t xml:space="preserve">{/TipoExtraccions}{/Extraccions}{/}{/}{/}</w:t>
+      </w:r>
+    </w:p>
+    <w:p>
+      <w:pPr>
+        <w:spacing w:line="276" w:lineRule="auto"/>
+        <w:ind w:left="0" w:firstLine="0"/>
+        <w:jc w:val="both"/>
+        <w:rPr>
+          <w:rFonts w:ascii="Calibri" w:cs="Calibri" w:eastAsia="Calibri" w:hAnsi="Calibri"/>
+          <w:sz w:val="26"/>
+          <w:szCs w:val="26"/>
+        </w:rPr>
+      </w:pPr>
+      <w:bookmarkStart w:colFirst="0" w:colLast="0" w:name="_heading=h.x3yjduj9pfw4" w:id="10"/>
+      <w:bookmarkEnd w:id="10"/>
+      <w:r>
+        <w:rPr>
+          <w:rFonts w:ascii="Calibri" w:cs="Calibri" w:eastAsia="Calibri" w:hAnsi="Calibri"/>
+          <w:sz w:val="26"/>
+          <w:szCs w:val="26"/>
+          <w:rtl w:val="0"/>
+        </w:rPr>
+        <w:t xml:space="preserve">{#encendido==”no”} se procedió a conectarlo a un cargador de este Laboratorio, observando que el mismo no enciende, {observacionEncendido}, por lo que no se adopta temperamento alguno sobre el elemento.{/} {#Sims.length!=0}{#Sims} Dentro del mismo, se encontró una tarjeta SIM{#empresaSim==""} sin empresa visible,{/}{#empresaSim!=""} {empresaSim}{/}, Nº{#serialSim==""} no visible{/}.{#serialSim!=""} {serialSim}{/}. Respecto de la misma,{#tipoExtraccionSim=="ninguna"} no se logró realizar ninguna tarea técnica.{/}{#tipoExtraccionSim!="ninguna" &amp;&amp; tipoExtraccionSim!="no interes"} se logró realizar una extracción {tipoExtraccionSim} de su contenido de manera exitosa.{/}{#tipoExtraccionSim=="no interes"} no se adopta temperamento alguno, ya que no posee información relevante para los hechos que se investigan.{/}{/Sims}{/}{#Sds.length!=0}{#Sds} Dentro del mismo, se encontró una tarjeta micro SD,{#marca==""} sin marca visible{/}{#marca!=""} marca {marca}{/},{#serialNumber==""} sin S/N visible{/}{#serialNumber!=""} S/N {serialNumber}{/}, de {almacenamiento}. Respecto de la misma,{#tipoExtraccionSd=="ninguna"} no se logró realizar ninguna tarea técnica.{/}{#tipoExtraccionSd=="no interes"} no se adopta temperamento alguno, ya que no posee información relevante para los hechos que se investigan.{/}{#tipoExtraccionSd!="ninguna" &amp;&amp; tipoExtraccionSd!="no interes"} se logró realizar una extracción {tipoExtraccionSd} de su contenido de manera exitosa.{/}{/Sds}{/}{#estado==”en proceso”} queda en proceso pendiente de realizarse una extracción para la siguiente jornada{/}{#estado==”completo”} La totalidad de las extracciones fueron alojadas en el servidor de este laboratorio de informática forense.</w:t>
+      </w:r>
+      <w:r>
+        <w:rPr>
+          <w:rFonts w:ascii="Calibri" w:cs="Calibri" w:eastAsia="Calibri" w:hAnsi="Calibri"/>
+          <w:b w:val="1"/>
+          <w:sz w:val="26"/>
+          <w:szCs w:val="26"/>
+          <w:rtl w:val="0"/>
+        </w:rPr>
+        <w:t xml:space="preserve">----</w:t>
+      </w:r>
+      <w:r>
+        <w:rPr>
+          <w:rFonts w:ascii="Calibri" w:cs="Calibri" w:eastAsia="Calibri" w:hAnsi="Calibri"/>
+          <w:sz w:val="26"/>
+          <w:szCs w:val="26"/>
+          <w:rtl w:val="0"/>
+        </w:rPr>
+        <w:t xml:space="preserve">{/}{/}{/}{/}{/efectos}</w:t>
+      </w:r>
+    </w:p>
+    <w:p>
+      <w:pPr>
         <w:spacing w:line="276" w:lineRule="auto"/>
         <w:jc w:val="both"/>
         <w:rPr>
@@ -1264,8 +1322,8 @@
           <w:szCs w:val="26"/>
         </w:rPr>
       </w:pPr>
-      <w:bookmarkStart w:colFirst="0" w:colLast="0" w:name="_heading=h.sz7cxhcg6kc2" w:id="11"/>
-      <w:bookmarkEnd w:id="11"/>
+      <w:bookmarkStart w:colFirst="0" w:colLast="0" w:name="_heading=h.sz7cxhcg6kc2" w:id="17"/>
+      <w:bookmarkEnd w:id="17"/>
       <w:r>
         <w:rPr>
           <w:rFonts w:ascii="Calibri" w:cs="Calibri" w:eastAsia="Calibri" w:hAnsi="Calibri"/>
@@ -1305,8 +1363,8 @@
           <w:szCs w:val="26"/>
         </w:rPr>
       </w:pPr>
-      <w:bookmarkStart w:colFirst="0" w:colLast="0" w:name="_heading=h.uibdvvkg7zr" w:id="12"/>
-      <w:bookmarkEnd w:id="12"/>
+      <w:bookmarkStart w:colFirst="0" w:colLast="0" w:name="_heading=h.uibdvvkg7zr" w:id="18"/>
+      <w:bookmarkEnd w:id="18"/>
       <w:r>
         <w:rPr>
           <w:rFonts w:ascii="Calibri" w:cs="Calibri" w:eastAsia="Calibri" w:hAnsi="Calibri"/>
@@ -1365,8 +1423,8 @@
           <w:szCs w:val="26"/>
         </w:rPr>
       </w:pPr>
-      <w:bookmarkStart w:colFirst="0" w:colLast="0" w:name="_heading=h.k0zo42cq9c04" w:id="13"/>
-      <w:bookmarkEnd w:id="13"/>
+      <w:bookmarkStart w:colFirst="0" w:colLast="0" w:name="_heading=h.k0zo42cq9c04" w:id="19"/>
+      <w:bookmarkEnd w:id="19"/>
       <w:r>
         <w:rPr>
           <w:rFonts w:ascii="Calibri" w:cs="Calibri" w:eastAsia="Calibri" w:hAnsi="Calibri"/>
@@ -1387,8 +1445,8 @@
           <w:szCs w:val="26"/>
         </w:rPr>
       </w:pPr>
-      <w:bookmarkStart w:colFirst="0" w:colLast="0" w:name="_heading=h.kocc0851mwi9" w:id="14"/>
-      <w:bookmarkEnd w:id="14"/>
+      <w:bookmarkStart w:colFirst="0" w:colLast="0" w:name="_heading=h.kocc0851mwi9" w:id="20"/>
+      <w:bookmarkEnd w:id="20"/>
       <w:r>
         <w:rPr>
           <w:rFonts w:ascii="Calibri" w:cs="Calibri" w:eastAsia="Calibri" w:hAnsi="Calibri"/>
@@ -1424,8 +1482,8 @@
           <w:szCs w:val="26"/>
         </w:rPr>
       </w:pPr>
-      <w:bookmarkStart w:colFirst="0" w:colLast="0" w:name="_heading=h.vbq7guhlvm6f" w:id="15"/>
-      <w:bookmarkEnd w:id="15"/>
+      <w:bookmarkStart w:colFirst="0" w:colLast="0" w:name="_heading=h.vbq7guhlvm6f" w:id="21"/>
+      <w:bookmarkEnd w:id="21"/>
       <w:r>
         <w:rPr>
           <w:rtl w:val="0"/>
@@ -1628,8 +1686,347 @@
       </w:rPr>
     </w:lvl>
   </w:abstractNum>
+  <w:abstractNum w:abstractNumId="2">
+    <w:lvl w:ilvl="0">
+      <w:start w:val="1"/>
+      <w:numFmt w:val="bullet"/>
+      <w:lvlText w:val="-"/>
+      <w:lvlJc w:val="left"/>
+      <w:pPr>
+        <w:ind w:left="720" w:hanging="360"/>
+      </w:pPr>
+      <w:rPr>
+        <w:u w:val="none"/>
+      </w:rPr>
+    </w:lvl>
+    <w:lvl w:ilvl="1">
+      <w:start w:val="1"/>
+      <w:numFmt w:val="bullet"/>
+      <w:lvlText w:val="-"/>
+      <w:lvlJc w:val="left"/>
+      <w:pPr>
+        <w:ind w:left="1440" w:hanging="360"/>
+      </w:pPr>
+      <w:rPr>
+        <w:u w:val="none"/>
+      </w:rPr>
+    </w:lvl>
+    <w:lvl w:ilvl="2">
+      <w:start w:val="1"/>
+      <w:numFmt w:val="bullet"/>
+      <w:lvlText w:val="-"/>
+      <w:lvlJc w:val="left"/>
+      <w:pPr>
+        <w:ind w:left="2160" w:hanging="360"/>
+      </w:pPr>
+      <w:rPr>
+        <w:u w:val="none"/>
+      </w:rPr>
+    </w:lvl>
+    <w:lvl w:ilvl="3">
+      <w:start w:val="1"/>
+      <w:numFmt w:val="bullet"/>
+      <w:lvlText w:val="-"/>
+      <w:lvlJc w:val="left"/>
+      <w:pPr>
+        <w:ind w:left="2880" w:hanging="360"/>
+      </w:pPr>
+      <w:rPr>
+        <w:u w:val="none"/>
+      </w:rPr>
+    </w:lvl>
+    <w:lvl w:ilvl="4">
+      <w:start w:val="1"/>
+      <w:numFmt w:val="bullet"/>
+      <w:lvlText w:val="-"/>
+      <w:lvlJc w:val="left"/>
+      <w:pPr>
+        <w:ind w:left="3600" w:hanging="360"/>
+      </w:pPr>
+      <w:rPr>
+        <w:u w:val="none"/>
+      </w:rPr>
+    </w:lvl>
+    <w:lvl w:ilvl="5">
+      <w:start w:val="1"/>
+      <w:numFmt w:val="bullet"/>
+      <w:lvlText w:val="-"/>
+      <w:lvlJc w:val="left"/>
+      <w:pPr>
+        <w:ind w:left="4320" w:hanging="360"/>
+      </w:pPr>
+      <w:rPr>
+        <w:u w:val="none"/>
+      </w:rPr>
+    </w:lvl>
+    <w:lvl w:ilvl="6">
+      <w:start w:val="1"/>
+      <w:numFmt w:val="bullet"/>
+      <w:lvlText w:val="-"/>
+      <w:lvlJc w:val="left"/>
+      <w:pPr>
+        <w:ind w:left="5040" w:hanging="360"/>
+      </w:pPr>
+      <w:rPr>
+        <w:u w:val="none"/>
+      </w:rPr>
+    </w:lvl>
+    <w:lvl w:ilvl="7">
+      <w:start w:val="1"/>
+      <w:numFmt w:val="bullet"/>
+      <w:lvlText w:val="-"/>
+      <w:lvlJc w:val="left"/>
+      <w:pPr>
+        <w:ind w:left="5760" w:hanging="360"/>
+      </w:pPr>
+      <w:rPr>
+        <w:u w:val="none"/>
+      </w:rPr>
+    </w:lvl>
+    <w:lvl w:ilvl="8">
+      <w:start w:val="1"/>
+      <w:numFmt w:val="bullet"/>
+      <w:lvlText w:val="-"/>
+      <w:lvlJc w:val="left"/>
+      <w:pPr>
+        <w:ind w:left="6480" w:hanging="360"/>
+      </w:pPr>
+      <w:rPr>
+        <w:u w:val="none"/>
+      </w:rPr>
+    </w:lvl>
+  </w:abstractNum>
+  <w:abstractNum w:abstractNumId="3">
+    <w:lvl w:ilvl="0">
+      <w:start w:val="1"/>
+      <w:numFmt w:val="bullet"/>
+      <w:lvlText w:val="-"/>
+      <w:lvlJc w:val="left"/>
+      <w:pPr>
+        <w:ind w:left="720" w:hanging="360"/>
+      </w:pPr>
+      <w:rPr>
+        <w:u w:val="none"/>
+      </w:rPr>
+    </w:lvl>
+    <w:lvl w:ilvl="1">
+      <w:start w:val="1"/>
+      <w:numFmt w:val="bullet"/>
+      <w:lvlText w:val="-"/>
+      <w:lvlJc w:val="left"/>
+      <w:pPr>
+        <w:ind w:left="1440" w:hanging="360"/>
+      </w:pPr>
+      <w:rPr>
+        <w:u w:val="none"/>
+      </w:rPr>
+    </w:lvl>
+    <w:lvl w:ilvl="2">
+      <w:start w:val="1"/>
+      <w:numFmt w:val="bullet"/>
+      <w:lvlText w:val="-"/>
+      <w:lvlJc w:val="left"/>
+      <w:pPr>
+        <w:ind w:left="2160" w:hanging="360"/>
+      </w:pPr>
+      <w:rPr>
+        <w:u w:val="none"/>
+      </w:rPr>
+    </w:lvl>
+    <w:lvl w:ilvl="3">
+      <w:start w:val="1"/>
+      <w:numFmt w:val="bullet"/>
+      <w:lvlText w:val="-"/>
+      <w:lvlJc w:val="left"/>
+      <w:pPr>
+        <w:ind w:left="2880" w:hanging="360"/>
+      </w:pPr>
+      <w:rPr>
+        <w:u w:val="none"/>
+      </w:rPr>
+    </w:lvl>
+    <w:lvl w:ilvl="4">
+      <w:start w:val="1"/>
+      <w:numFmt w:val="bullet"/>
+      <w:lvlText w:val="-"/>
+      <w:lvlJc w:val="left"/>
+      <w:pPr>
+        <w:ind w:left="3600" w:hanging="360"/>
+      </w:pPr>
+      <w:rPr>
+        <w:u w:val="none"/>
+      </w:rPr>
+    </w:lvl>
+    <w:lvl w:ilvl="5">
+      <w:start w:val="1"/>
+      <w:numFmt w:val="bullet"/>
+      <w:lvlText w:val="-"/>
+      <w:lvlJc w:val="left"/>
+      <w:pPr>
+        <w:ind w:left="4320" w:hanging="360"/>
+      </w:pPr>
+      <w:rPr>
+        <w:u w:val="none"/>
+      </w:rPr>
+    </w:lvl>
+    <w:lvl w:ilvl="6">
+      <w:start w:val="1"/>
+      <w:numFmt w:val="bullet"/>
+      <w:lvlText w:val="-"/>
+      <w:lvlJc w:val="left"/>
+      <w:pPr>
+        <w:ind w:left="5040" w:hanging="360"/>
+      </w:pPr>
+      <w:rPr>
+        <w:u w:val="none"/>
+      </w:rPr>
+    </w:lvl>
+    <w:lvl w:ilvl="7">
+      <w:start w:val="1"/>
+      <w:numFmt w:val="bullet"/>
+      <w:lvlText w:val="-"/>
+      <w:lvlJc w:val="left"/>
+      <w:pPr>
+        <w:ind w:left="5760" w:hanging="360"/>
+      </w:pPr>
+      <w:rPr>
+        <w:u w:val="none"/>
+      </w:rPr>
+    </w:lvl>
+    <w:lvl w:ilvl="8">
+      <w:start w:val="1"/>
+      <w:numFmt w:val="bullet"/>
+      <w:lvlText w:val="-"/>
+      <w:lvlJc w:val="left"/>
+      <w:pPr>
+        <w:ind w:left="6480" w:hanging="360"/>
+      </w:pPr>
+      <w:rPr>
+        <w:u w:val="none"/>
+      </w:rPr>
+    </w:lvl>
+  </w:abstractNum>
+  <w:abstractNum w:abstractNumId="4">
+    <w:lvl w:ilvl="0">
+      <w:start w:val="1"/>
+      <w:numFmt w:val="bullet"/>
+      <w:lvlText w:val="-"/>
+      <w:lvlJc w:val="left"/>
+      <w:pPr>
+        <w:ind w:left="720" w:hanging="360"/>
+      </w:pPr>
+      <w:rPr>
+        <w:u w:val="none"/>
+      </w:rPr>
+    </w:lvl>
+    <w:lvl w:ilvl="1">
+      <w:start w:val="1"/>
+      <w:numFmt w:val="bullet"/>
+      <w:lvlText w:val="-"/>
+      <w:lvlJc w:val="left"/>
+      <w:pPr>
+        <w:ind w:left="1440" w:hanging="360"/>
+      </w:pPr>
+      <w:rPr>
+        <w:u w:val="none"/>
+      </w:rPr>
+    </w:lvl>
+    <w:lvl w:ilvl="2">
+      <w:start w:val="1"/>
+      <w:numFmt w:val="bullet"/>
+      <w:lvlText w:val="-"/>
+      <w:lvlJc w:val="left"/>
+      <w:pPr>
+        <w:ind w:left="2160" w:hanging="360"/>
+      </w:pPr>
+      <w:rPr>
+        <w:u w:val="none"/>
+      </w:rPr>
+    </w:lvl>
+    <w:lvl w:ilvl="3">
+      <w:start w:val="1"/>
+      <w:numFmt w:val="bullet"/>
+      <w:lvlText w:val="-"/>
+      <w:lvlJc w:val="left"/>
+      <w:pPr>
+        <w:ind w:left="2880" w:hanging="360"/>
+      </w:pPr>
+      <w:rPr>
+        <w:u w:val="none"/>
+      </w:rPr>
+    </w:lvl>
+    <w:lvl w:ilvl="4">
+      <w:start w:val="1"/>
+      <w:numFmt w:val="bullet"/>
+      <w:lvlText w:val="-"/>
+      <w:lvlJc w:val="left"/>
+      <w:pPr>
+        <w:ind w:left="3600" w:hanging="360"/>
+      </w:pPr>
+      <w:rPr>
+        <w:u w:val="none"/>
+      </w:rPr>
+    </w:lvl>
+    <w:lvl w:ilvl="5">
+      <w:start w:val="1"/>
+      <w:numFmt w:val="bullet"/>
+      <w:lvlText w:val="-"/>
+      <w:lvlJc w:val="left"/>
+      <w:pPr>
+        <w:ind w:left="4320" w:hanging="360"/>
+      </w:pPr>
+      <w:rPr>
+        <w:u w:val="none"/>
+      </w:rPr>
+    </w:lvl>
+    <w:lvl w:ilvl="6">
+      <w:start w:val="1"/>
+      <w:numFmt w:val="bullet"/>
+      <w:lvlText w:val="-"/>
+      <w:lvlJc w:val="left"/>
+      <w:pPr>
+        <w:ind w:left="5040" w:hanging="360"/>
+      </w:pPr>
+      <w:rPr>
+        <w:u w:val="none"/>
+      </w:rPr>
+    </w:lvl>
+    <w:lvl w:ilvl="7">
+      <w:start w:val="1"/>
+      <w:numFmt w:val="bullet"/>
+      <w:lvlText w:val="-"/>
+      <w:lvlJc w:val="left"/>
+      <w:pPr>
+        <w:ind w:left="5760" w:hanging="360"/>
+      </w:pPr>
+      <w:rPr>
+        <w:u w:val="none"/>
+      </w:rPr>
+    </w:lvl>
+    <w:lvl w:ilvl="8">
+      <w:start w:val="1"/>
+      <w:numFmt w:val="bullet"/>
+      <w:lvlText w:val="-"/>
+      <w:lvlJc w:val="left"/>
+      <w:pPr>
+        <w:ind w:left="6480" w:hanging="360"/>
+      </w:pPr>
+      <w:rPr>
+        <w:u w:val="none"/>
+      </w:rPr>
+    </w:lvl>
+  </w:abstractNum>
   <w:num w:numId="1">
     <w:abstractNumId w:val="1"/>
+  </w:num>
+  <w:num w:numId="2">
+    <w:abstractNumId w:val="2"/>
+  </w:num>
+  <w:num w:numId="3">
+    <w:abstractNumId w:val="3"/>
+  </w:num>
+  <w:num w:numId="4">
+    <w:abstractNumId w:val="4"/>
   </w:num>
 </w:numbering>
 </file>
@@ -2404,7 +2801,7 @@
 
 <file path=customXML/item1.xml><?xml version="1.0" encoding="utf-8"?>
 <go:gDocsCustomXmlDataStorage xmlns:go="http://customooxmlschemas.google.com/" xmlns:r="http://schemas.openxmlformats.org/officeDocument/2006/relationships" uri="GoogleDocsCustomDataVersion2">
-  <go:docsCustomData xmlns:go="http://customooxmlschemas.google.com/" roundtripDataSignature="AMtx7mgwchI2A2FTr2ULmwbc6ueo5Jifog==">CgMxLjAyDmgudmRsODZpeGdwdWZ4Mg5oLnFrYjZzYTFoMDJubzIOaC5na2J0MGNmNm12MHkyDmguMXY3dndhcXFkMGs4Mg5oLnpjN3Y5enhsbjA5OTIOaC4xZDMxbTJvZGY3Z2YyDmguaXhmMHlwcDB4NGNtMg5oLngzeWpkdWo5cGZ3NDIOaC5yZzUzZWxncmNkcHkyDmguNGo5eHlxZDR6ZWoyMg5oLnU5ZW9vdTJ2MHJmeDIOaC56Yzd2OXp4bG4wOTkyDmguMWQzMW0yb2RmN2dmMg5oLml4ZjB5cHAweDRjbTIOaC54M3lqZHVqOXBmdzQyDmguc3o3Y3hoY2c2a2MyMg1oLnVpYmR2dmtnN3pyMg5oLmswem80MmNxOWMwNDIOaC5rb2NjMDg1MW13aTkyDmgudmJxN2d1aGx2bTZmOAByITFJOGthR2RFUEdaZnFRTzVQRy1XRDhpYjhxR3V6MkVueQ==</go:docsCustomData>
+  <go:docsCustomData xmlns:go="http://customooxmlschemas.google.com/" roundtripDataSignature="AMtx7mgRrqB213PjrR/j8Ad67ymOP0OuSQ==">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</go:docsCustomData>
 </go:gDocsCustomXmlDataStorage>
 </file>
 

</xml_diff>

<commit_message>
Fix herramientaSoft on Disco and Prendrive
</commit_message>
<xml_diff>
--- a/src/Assets/template.docx
+++ b/src/Assets/template.docx
@@ -5,7 +5,7 @@
     <w:p>
       <w:pPr>
         <w:spacing w:line="276" w:lineRule="auto"/>
-        <w:ind w:left="0" w:firstLine="720"/>
+        <w:ind w:left="0" w:firstLine="0"/>
         <w:jc w:val="both"/>
         <w:rPr>
           <w:rFonts w:ascii="Calibri" w:cs="Calibri" w:eastAsia="Calibri" w:hAnsi="Calibri"/>
@@ -185,7 +185,26 @@
           <w:szCs w:val="26"/>
           <w:rtl w:val="0"/>
         </w:rPr>
-        <w:t xml:space="preserve">{#processToComplete=="false"}Atento a lo mencionado anteriormente y a fin de dar comienzo al procedimiento pericial{/}{#processToComplete=="true"}Atento a lo realizado en la jornada anterior, se procedió a verificar el estado de los elementos que se dejaron en proceso, para luego proceder al cierre del procedimiento pericial:</w:t>
+        <w:t xml:space="preserve">{#processToComplete=="false"}Atento a lo mencionado anteriormente y a fin de dar comienzo al procedimiento pericial:</w:t>
+      </w:r>
+      <w:r>
+        <w:rPr>
+          <w:rFonts w:ascii="Calibri" w:cs="Calibri" w:eastAsia="Calibri" w:hAnsi="Calibri"/>
+          <w:b w:val="1"/>
+          <w:sz w:val="26"/>
+          <w:szCs w:val="26"/>
+          <w:rtl w:val="0"/>
+        </w:rPr>
+        <w:t xml:space="preserve">----</w:t>
+      </w:r>
+      <w:r>
+        <w:rPr>
+          <w:rFonts w:ascii="Calibri" w:cs="Calibri" w:eastAsia="Calibri" w:hAnsi="Calibri"/>
+          <w:sz w:val="26"/>
+          <w:szCs w:val="26"/>
+          <w:rtl w:val="0"/>
+        </w:rPr>
+        <w:t xml:space="preserve">{/}{#processToComplete=="true"}Atento a lo realizado en la jornada anterior, se procedió a verificar el estado de los elementos que se dejaron en proceso, para luego proceder al cierre del procedimiento pericial:</w:t>
       </w:r>
       <w:r>
         <w:rPr>
@@ -223,7 +242,7 @@
           <w:szCs w:val="26"/>
           <w:rtl w:val="0"/>
         </w:rPr>
-        <w:t xml:space="preserve">.{#processToComplete=="false"} de su interior se extrae</w:t>
+        <w:t xml:space="preserve">,{#processToComplete=="false"} de su interior se extrae</w:t>
       </w:r>
       <w:r>
         <w:rPr>
@@ -740,17 +759,17 @@
           <w:szCs w:val="26"/>
           <w:rtl w:val="0"/>
         </w:rPr>
-        <w:t xml:space="preserve">{#tipoDeElemento==“tablet”}Una (01) tablet,{#marca==””} sin marca visible{/}{#marca!=””} marca {marca}{/},{#modelo==””} sin modelo visible{/}{#modelo!=””} modelo {modelo}{/},{#imei==“”} IMEI no visible{/}{#imei!==“”} IMEI Nº {imei}{/}, color {color}.{#processToCompleteEfecto==”false”} El cual fue descripto y peritado en la jornada anterior.{/}{#processToCompleteEfecto==””} Respecto de la misma,{#encendido==”si”} luego de brindarle energía y encenderla,{#elementoFallado==”si”} se pudo advertir, {observacionFalla}, por lo que no se adopta otro temperamento debido a fallas técnicas del elemento.{/}{#elementoFallado==”no”} conforme a la marca, modelo y su versión de seguridad se pudo advertir qué la misma{#tipoSeguridad==”ninguna”} no poseía una seguridad activa.{/}{#tipoSeguridad!=”ninguna”} poseía {tipoSeguridad} como seguridad activa,{#desbloqueo==”prueba aleatoria”} Razón por la cual se procedió a probar combinaciones aleatorias de desbloqueo con éxito. </w:t>
-      </w:r>
-      <w:r>
-        <w:rPr>
-          <w:rFonts w:ascii="Calibri" w:cs="Calibri" w:eastAsia="Calibri" w:hAnsi="Calibri"/>
-          <w:b w:val="1"/>
-          <w:sz w:val="26"/>
-          <w:szCs w:val="26"/>
-          <w:rtl w:val="0"/>
-        </w:rPr>
-        <w:t xml:space="preserve">(PONER COMBINACIÓN ACA)</w:t>
+        <w:t xml:space="preserve">{#tipoDeElemento==“tablet”}Una (01) tablet,{#marca==””} sin marca visible{/}{#marca!=””} marca {marca}{/},{#modelo==””} sin modelo visible{/}{#modelo!=””} modelo {modelo}{/},{#imei==“”} IMEI no visible{/}{#imei!==“”} IMEI Nº {imei}{/}, color {color}.{#processToCompleteEfecto==”false”} El cual fue descripto y peritado en la jornada anterior.{/}{#processToCompleteEfecto==””} Respecto de la misma,{#encendido==”si”} luego de brindarle energía y encenderla,{#elementoFallado==”si”} se pudo advertir, {observacionFalla}, por lo que no se adopta otro temperamento debido a fallas técnicas del elemento.{/}{#elementoFallado==”no”} conforme a la marca, modelo y su versión de seguridad se pudo advertir qué la misma{#tipoSeguridad==”ninguna”} no poseía una seguridad activa.{/}{#tipoSeguridad!=”ninguna”} poseía {tipoSeguridad} como seguridad activa,{#desbloqueo==”prueba aleatoria”} Razón por la cual se procedió a probar combinaciones aleatorias de desbloqueo con éxito.</w:t>
+      </w:r>
+      <w:r>
+        <w:rPr>
+          <w:rFonts w:ascii="Calibri" w:cs="Calibri" w:eastAsia="Calibri" w:hAnsi="Calibri"/>
+          <w:b w:val="1"/>
+          <w:sz w:val="26"/>
+          <w:szCs w:val="26"/>
+          <w:rtl w:val="0"/>
+        </w:rPr>
+        <w:t xml:space="preserve">(PONER COMBINACIÓN ACA).----</w:t>
       </w:r>
       <w:r>
         <w:rPr>
@@ -781,64 +800,6 @@
           <w:rtl w:val="0"/>
         </w:rPr>
         <w:t xml:space="preserve">Se procedió a realizar una extracción utilizando el software forense aportado por {herramientaSoft}, con el cual se logró:{#TipoExtraccions}{#nombre==”ninguna”}</w:t>
-      </w:r>
-    </w:p>
-    <w:p>
-      <w:pPr>
-        <w:numPr>
-          <w:ilvl w:val="0"/>
-          <w:numId w:val="4"/>
-        </w:numPr>
-        <w:ind w:left="720" w:hanging="360"/>
-        <w:jc w:val="both"/>
-        <w:rPr>
-          <w:rFonts w:ascii="Calibri" w:cs="Calibri" w:eastAsia="Calibri" w:hAnsi="Calibri"/>
-          <w:sz w:val="26"/>
-          <w:szCs w:val="26"/>
-          <w:u w:val="none"/>
-        </w:rPr>
-      </w:pPr>
-      <w:bookmarkStart w:colFirst="0" w:colLast="0" w:name="_heading=h.mat8ktj9fyha" w:id="6"/>
-      <w:bookmarkEnd w:id="6"/>
-      <w:r>
-        <w:rPr>
-          <w:rFonts w:ascii="Calibri" w:cs="Calibri" w:eastAsia="Calibri" w:hAnsi="Calibri"/>
-          <w:sz w:val="26"/>
-          <w:szCs w:val="26"/>
-          <w:rtl w:val="0"/>
-        </w:rPr>
-        <w:t xml:space="preserve">No se pudo realizar ninguna extracción.</w:t>
-      </w:r>
-      <w:r>
-        <w:rPr>
-          <w:rFonts w:ascii="Calibri" w:cs="Calibri" w:eastAsia="Calibri" w:hAnsi="Calibri"/>
-          <w:b w:val="1"/>
-          <w:sz w:val="26"/>
-          <w:szCs w:val="26"/>
-          <w:rtl w:val="0"/>
-        </w:rPr>
-        <w:t xml:space="preserve">----</w:t>
-      </w:r>
-    </w:p>
-    <w:p>
-      <w:pPr>
-        <w:jc w:val="both"/>
-        <w:rPr>
-          <w:rFonts w:ascii="Calibri" w:cs="Calibri" w:eastAsia="Calibri" w:hAnsi="Calibri"/>
-          <w:sz w:val="26"/>
-          <w:szCs w:val="26"/>
-        </w:rPr>
-      </w:pPr>
-      <w:bookmarkStart w:colFirst="0" w:colLast="0" w:name="_heading=h.9y2l8nq2dujl" w:id="7"/>
-      <w:bookmarkEnd w:id="7"/>
-      <w:r>
-        <w:rPr>
-          <w:rFonts w:ascii="Calibri" w:cs="Calibri" w:eastAsia="Calibri" w:hAnsi="Calibri"/>
-          <w:sz w:val="26"/>
-          <w:szCs w:val="26"/>
-          <w:rtl w:val="0"/>
-        </w:rPr>
-        <w:t xml:space="preserve">{/}{#nombre!=”ninguna”}</w:t>
       </w:r>
     </w:p>
     <w:p>
@@ -856,58 +817,16 @@
           <w:u w:val="none"/>
         </w:rPr>
       </w:pPr>
-      <w:bookmarkStart w:colFirst="0" w:colLast="0" w:name="_heading=h.xlj4o42nw81u" w:id="8"/>
-      <w:bookmarkEnd w:id="8"/>
-      <w:r>
-        <w:rPr>
-          <w:rFonts w:ascii="Calibri" w:cs="Calibri" w:eastAsia="Calibri" w:hAnsi="Calibri"/>
-          <w:sz w:val="26"/>
-          <w:szCs w:val="26"/>
-          <w:rtl w:val="0"/>
-        </w:rPr>
-        <w:t xml:space="preserve">Una extracción {nombre} la cual {#estado==”completo”} finalizó correctamente{/}{#estado==”fallo”} tuvo una falla, {observacionFalla}{/}{#estado==”en proceso”}no pudo finalizar en esta jornada y queda en proceso a ser completado en la siguiente{/}{/}.----{/TipoExtraccions}</w:t>
-      </w:r>
-    </w:p>
-    <w:p>
-      <w:pPr>
-        <w:jc w:val="both"/>
-        <w:rPr>
-          <w:rFonts w:ascii="Calibri" w:cs="Calibri" w:eastAsia="Calibri" w:hAnsi="Calibri"/>
-          <w:sz w:val="26"/>
-          <w:szCs w:val="26"/>
-        </w:rPr>
-      </w:pPr>
-      <w:bookmarkStart w:colFirst="0" w:colLast="0" w:name="_heading=h.ws15k7hhoffd" w:id="9"/>
-      <w:bookmarkEnd w:id="9"/>
-      <w:r>
-        <w:rPr>
-          <w:rFonts w:ascii="Calibri" w:cs="Calibri" w:eastAsia="Calibri" w:hAnsi="Calibri"/>
-          <w:sz w:val="26"/>
-          <w:szCs w:val="26"/>
-          <w:rtl w:val="0"/>
-        </w:rPr>
-        <w:t xml:space="preserve">{/Extraccions}{/}{/}{/}</w:t>
-      </w:r>
-    </w:p>
-    <w:p>
-      <w:pPr>
-        <w:jc w:val="both"/>
-        <w:rPr>
-          <w:rFonts w:ascii="Calibri" w:cs="Calibri" w:eastAsia="Calibri" w:hAnsi="Calibri"/>
-          <w:sz w:val="26"/>
-          <w:szCs w:val="26"/>
-        </w:rPr>
-      </w:pPr>
-      <w:bookmarkStart w:colFirst="0" w:colLast="0" w:name="_heading=h.x3yjduj9pfw4" w:id="10"/>
-      <w:bookmarkEnd w:id="10"/>
-      <w:r>
-        <w:rPr>
-          <w:rFonts w:ascii="Calibri" w:cs="Calibri" w:eastAsia="Calibri" w:hAnsi="Calibri"/>
-          <w:sz w:val="26"/>
-          <w:szCs w:val="26"/>
-          <w:rtl w:val="0"/>
-        </w:rPr>
-        <w:t xml:space="preserve">{#encendido==”no”} se procedió a conectarla a un cargador de este Laboratorio, observando que la misma no enciende, {observacionEncendido}, por lo que no se adopta temperamento alguno sobre el elemento.{/} {#Sims.length!=0}{#Sims} Dentro de la misma, se encontró una tarjeta SIM{#empresaSim==""} sin empresa visible,{/}{#empresaSim!=""} {empresaSim}{/}, Nº{#serialSim==""} no visible{/}.{#serialSim!=""} {serialSim}{/}. Respecto de la misma,{#tipoExtraccionSim=="ninguna"} no se logró realizar ninguna tarea técnica.{/}{#tipoExtraccionSim!="ninguna" &amp;&amp; tipoExtraccionSim!="no interes"} se logró realizar una extracción {tipoExtraccionSim} de su contenido de manera exitosa.{/}{#tipoExtraccionSim=="no interes"} no se adopta temperamento alguno, ya que no posee información relevante para los hechos que se investigan.{/}{/Sims}{/}{#Sds.length!=0}{#Sds} Dentro de la misma, se encontró una tarjeta micro SD,{#marca==""} sin marca visible{/}{#marca!=""} marca {marca}{/},{#serialNumber==""} sin S/N visible{/}{#serialNumber!=""} S/N {serialNumber}{/}, de {almacenamiento}. Respecto de la misma,{#tipoExtraccionSd=="ninguna"} no se logró realizar ninguna tarea técnica.{/}{#tipoExtraccionSd=="no interes"} no se adopta temperamento alguno, ya que no posee información relevante para los hechos que se investigan.{/}{#tipoExtraccionSd!="ninguna" &amp;&amp; tipoExtraccionSd!="no interes"} se logró realizar una extracción {tipoExtraccionSd} de su contenido de manera exitosa.{/}{/Sds}{/}{#estado==”en proceso”} queda en proceso pendiente de realizarse una extracción para la siguiente jornada{/}{#estado==”completo”} La totalidad de las extracciones fueron alojadas en el servidor de este laboratorio de informática forense.</w:t>
+      <w:bookmarkStart w:colFirst="0" w:colLast="0" w:name="_heading=h.mat8ktj9fyha" w:id="6"/>
+      <w:bookmarkEnd w:id="6"/>
+      <w:r>
+        <w:rPr>
+          <w:rFonts w:ascii="Calibri" w:cs="Calibri" w:eastAsia="Calibri" w:hAnsi="Calibri"/>
+          <w:sz w:val="26"/>
+          <w:szCs w:val="26"/>
+          <w:rtl w:val="0"/>
+        </w:rPr>
+        <w:t xml:space="preserve">No se pudo realizar ninguna extracción.</w:t>
       </w:r>
       <w:r>
         <w:rPr>
@@ -919,223 +838,26 @@
         </w:rPr>
         <w:t xml:space="preserve">----</w:t>
       </w:r>
-      <w:r>
-        <w:rPr>
-          <w:rFonts w:ascii="Calibri" w:cs="Calibri" w:eastAsia="Calibri" w:hAnsi="Calibri"/>
-          <w:sz w:val="26"/>
-          <w:szCs w:val="26"/>
-          <w:rtl w:val="0"/>
-        </w:rPr>
-        <w:t xml:space="preserve">{/}{/}{/}</w:t>
-      </w:r>
-    </w:p>
-    <w:p>
-      <w:pPr>
-        <w:spacing w:line="276" w:lineRule="auto"/>
-        <w:jc w:val="both"/>
-        <w:rPr>
-          <w:rFonts w:ascii="Calibri" w:cs="Calibri" w:eastAsia="Calibri" w:hAnsi="Calibri"/>
-          <w:sz w:val="26"/>
-          <w:szCs w:val="26"/>
-        </w:rPr>
-      </w:pPr>
-      <w:bookmarkStart w:colFirst="0" w:colLast="0" w:name="_heading=h.rg53elgrcdpy" w:id="11"/>
-      <w:bookmarkEnd w:id="11"/>
-      <w:r>
-        <w:rPr>
-          <w:rFonts w:ascii="Calibri" w:cs="Calibri" w:eastAsia="Calibri" w:hAnsi="Calibri"/>
-          <w:sz w:val="26"/>
-          <w:szCs w:val="26"/>
-          <w:rtl w:val="0"/>
-        </w:rPr>
-        <w:t xml:space="preserve">{#tipoDeElemento==”unidad de almacenamiento”}Una (01) Unidad de Almacenamiento, {unidadAlmacenamientoDetalle},{#marca==””} sin marca visible{/}{#marca!=””} marca {marca}{/},{#modelo==””} sin modelo visible{/}{#modelo!=””} modelo {modelo}{/},{#serialNumber==“”} Sin S/N visible{/}{#serialNumber!=“”} con S/N: {serialNumber}{/},{#almacenamiento==””} sin almacenamiento visible{/}{#almacenamiento!=””} de {almacenamiento} de almacenamiento{/}, color {color}.{#elementoFallado==”si”} Respecto del mismo se informa que tuvo una falla, {observacionFalla}, por lo que no se adopta otro temperamento debido a fallas técnicas del elemento.{/}{#elementoFallado==”no”}  Respecto del mismo se procedió a realizar una tarea técnica utilizando el software forense aportado por la empresa {herramientaSoft}. Finalmente se logró realizar una extracción {tipoExtraccion} de su contenido con éxito.{#estado==”completo”} la cual finalizó de manera exitosa y fue alojada en el servidor de este laboratorio. Se adjunta su correspondiente reporte de copiado junto a la presente acta.----{/}{#estado==”en proceso”}. Se informa que la misma arroja gran cantidad de horas para su finalización, por lo que se deja realizando de forma automatizada a puertas cerradas, para ingreso a la sala de duplicación solo por personal autorizado.----{/}{/}{/}</w:t>
-      </w:r>
-    </w:p>
-    <w:p>
-      <w:pPr>
-        <w:spacing w:line="276" w:lineRule="auto"/>
-        <w:jc w:val="both"/>
-        <w:rPr>
-          <w:rFonts w:ascii="Calibri" w:cs="Calibri" w:eastAsia="Calibri" w:hAnsi="Calibri"/>
-          <w:sz w:val="26"/>
-          <w:szCs w:val="26"/>
-        </w:rPr>
-      </w:pPr>
-      <w:bookmarkStart w:colFirst="0" w:colLast="0" w:name="_heading=h.4j9xyqd4zej2" w:id="12"/>
-      <w:bookmarkEnd w:id="12"/>
-      <w:r>
-        <w:rPr>
-          <w:rFonts w:ascii="Calibri" w:cs="Calibri" w:eastAsia="Calibri" w:hAnsi="Calibri"/>
-          <w:sz w:val="26"/>
-          <w:szCs w:val="26"/>
-          <w:rtl w:val="0"/>
-        </w:rPr>
-        <w:t xml:space="preserve">{#tipoDeElemento==“notebook”}Un (01) ordenador portátil,{#marca==””} sin marca visible{/}{#marca!=””} marca {marca}{/},{#modelo==””} sin modelo visible{/}{#modelo!=””} modelo {modelo}{/},{#serialNumber==“”} sin S/N visible{/}{#serialNumber!=“”} con S/N: {serialNumber}{/},{#color==””} sin color visible.{/}{#color!=””} color {color}.{/}{#Discos.length==0} Sin discos, por lo que no se adopta temperamento alguno sobre el elemento.{/}{#processToCompleteEfecto==”false”} El cual fue descripto y peritado en la jornada anterior.{/}{#processToCompleteEfecto==””}{#Discos.length!=0} De su interior se extrae:</w:t>
-      </w:r>
-      <w:r>
-        <w:rPr>
-          <w:rFonts w:ascii="Calibri" w:cs="Calibri" w:eastAsia="Calibri" w:hAnsi="Calibri"/>
-          <w:b w:val="1"/>
-          <w:sz w:val="26"/>
-          <w:szCs w:val="26"/>
-          <w:rtl w:val="0"/>
-        </w:rPr>
-        <w:t xml:space="preserve">----</w:t>
-      </w:r>
-      <w:r>
-        <w:rPr>
-          <w:rFonts w:ascii="Calibri" w:cs="Calibri" w:eastAsia="Calibri" w:hAnsi="Calibri"/>
-          <w:sz w:val="26"/>
-          <w:szCs w:val="26"/>
-          <w:rtl w:val="0"/>
-        </w:rPr>
-        <w:t xml:space="preserve">{#Discos}</w:t>
-      </w:r>
-    </w:p>
-    <w:p>
-      <w:pPr>
-        <w:spacing w:line="276" w:lineRule="auto"/>
-        <w:jc w:val="both"/>
-        <w:rPr>
-          <w:rFonts w:ascii="Calibri" w:cs="Calibri" w:eastAsia="Calibri" w:hAnsi="Calibri"/>
-          <w:sz w:val="26"/>
-          <w:szCs w:val="26"/>
-        </w:rPr>
-      </w:pPr>
-      <w:bookmarkStart w:colFirst="0" w:colLast="0" w:name="_heading=h.u9eoou2v0rfx" w:id="13"/>
-      <w:bookmarkEnd w:id="13"/>
-      <w:r>
-        <w:rPr>
-          <w:rFonts w:ascii="Calibri" w:cs="Calibri" w:eastAsia="Calibri" w:hAnsi="Calibri"/>
-          <w:sz w:val="26"/>
-          <w:szCs w:val="26"/>
-          <w:rtl w:val="0"/>
-        </w:rPr>
-        <w:t xml:space="preserve">Un (01) {tipoDeDisco},{#marca==””} sin marca visible{/}{#marca!=””} marca {marca}{/},{#modelo==””} sin modelo visible{/}{#modelo!=””} modelo {modelo}{/},{#serialNumber==“”} Sin S/N visible{/}{#serialNumber!=“”} con S/N: {serialNumber}{/},{#almacenamiento==””} sin almacenamiento visible{/}{#almacenamiento!=””} de {almacenamiento} de capacidad{/}. Respecto de este elemento,{#discoFallado==”si”} se conectó a  el software forense aportado por la empresa {herramientaSoftDisco} pero tuvo una falla, {observacionFallaDisco}, por lo que no se adopta otro temperamento debido a fallas técnicas del elemento.{/}{#discoFallado==”no”} se procedió a realizar una tarea técnica utilizando el software forense aportado por la empresa {herramientaSoftDisco}.</w:t>
-      </w:r>
-      <w:r>
-        <w:rPr>
-          <w:rFonts w:ascii="Calibri" w:cs="Calibri" w:eastAsia="Calibri" w:hAnsi="Calibri"/>
-          <w:sz w:val="26"/>
-          <w:szCs w:val="26"/>
-          <w:rtl w:val="0"/>
-        </w:rPr>
-        <w:t xml:space="preserve">{#adquisicion==”con exito”} Finalmente se logró realizar una adquisición forense de su contenido con éxito</w:t>
-      </w:r>
-      <w:r>
-        <w:rPr>
-          <w:rFonts w:ascii="Calibri" w:cs="Calibri" w:eastAsia="Calibri" w:hAnsi="Calibri"/>
-          <w:sz w:val="26"/>
-          <w:szCs w:val="26"/>
-          <w:rtl w:val="0"/>
-        </w:rPr>
-        <w:t xml:space="preserve">.{#estado==”completo”} La cual fue alojada en el servidor de este laboratorio. Se adjunta su correspondiente reporte de copiado junto a la presente acta.</w:t>
-      </w:r>
-      <w:r>
-        <w:rPr>
-          <w:rFonts w:ascii="Calibri" w:cs="Calibri" w:eastAsia="Calibri" w:hAnsi="Calibri"/>
-          <w:b w:val="1"/>
-          <w:sz w:val="26"/>
-          <w:szCs w:val="26"/>
-          <w:rtl w:val="0"/>
-        </w:rPr>
-        <w:t xml:space="preserve">----</w:t>
-      </w:r>
-      <w:r>
-        <w:rPr>
-          <w:rFonts w:ascii="Calibri" w:cs="Calibri" w:eastAsia="Calibri" w:hAnsi="Calibri"/>
-          <w:sz w:val="26"/>
-          <w:szCs w:val="26"/>
-          <w:rtl w:val="0"/>
-        </w:rPr>
-        <w:t xml:space="preserve">{/}{#estado==”en proceso”} Se informa que la misma arroja gran cantidad de horas para su finalización, por lo que se deja realizando de forma automatizada a puertas cerradas, para ingreso a la sala de duplicación solo por personal autorizado.</w:t>
-      </w:r>
-      <w:r>
-        <w:rPr>
-          <w:rFonts w:ascii="Calibri" w:cs="Calibri" w:eastAsia="Calibri" w:hAnsi="Calibri"/>
-          <w:b w:val="1"/>
-          <w:sz w:val="26"/>
-          <w:szCs w:val="26"/>
-          <w:rtl w:val="0"/>
-        </w:rPr>
-        <w:t xml:space="preserve">----</w:t>
-      </w:r>
-      <w:r>
-        <w:rPr>
-          <w:rFonts w:ascii="Calibri" w:cs="Calibri" w:eastAsia="Calibri" w:hAnsi="Calibri"/>
-          <w:sz w:val="26"/>
-          <w:szCs w:val="26"/>
-          <w:rtl w:val="0"/>
-        </w:rPr>
-        <w:t xml:space="preserve">{/}</w:t>
-      </w:r>
-      <w:r>
-        <w:rPr>
-          <w:rFonts w:ascii="Calibri" w:cs="Calibri" w:eastAsia="Calibri" w:hAnsi="Calibri"/>
-          <w:sz w:val="26"/>
-          <w:szCs w:val="26"/>
-          <w:rtl w:val="0"/>
-        </w:rPr>
-        <w:t xml:space="preserve">{/}{#adquisicion==”fallo”} Finalmente se pudo advertir que la misma fallo luego de varios intentos durante el proceso de adquisición.{/}</w:t>
-      </w:r>
-      <w:r>
-        <w:rPr>
-          <w:rFonts w:ascii="Calibri" w:cs="Calibri" w:eastAsia="Calibri" w:hAnsi="Calibri"/>
-          <w:sz w:val="26"/>
-          <w:szCs w:val="26"/>
-          <w:rtl w:val="0"/>
-        </w:rPr>
-        <w:t xml:space="preserve">{/}{/Discos}{/}{/}{/}</w:t>
-      </w:r>
-    </w:p>
-    <w:p>
-      <w:pPr>
-        <w:spacing w:line="276" w:lineRule="auto"/>
-        <w:jc w:val="both"/>
-        <w:rPr>
-          <w:rFonts w:ascii="Calibri" w:cs="Calibri" w:eastAsia="Calibri" w:hAnsi="Calibri"/>
-          <w:sz w:val="26"/>
-          <w:szCs w:val="26"/>
-        </w:rPr>
-      </w:pPr>
-      <w:bookmarkStart w:colFirst="0" w:colLast="0" w:name="_heading=h.zc7v9zxln099" w:id="4"/>
-      <w:bookmarkEnd w:id="4"/>
-      <w:r>
-        <w:rPr>
-          <w:rFonts w:ascii="Calibri" w:cs="Calibri" w:eastAsia="Calibri" w:hAnsi="Calibri"/>
-          <w:sz w:val="26"/>
-          <w:szCs w:val="26"/>
-          <w:rtl w:val="0"/>
-        </w:rPr>
-        <w:t xml:space="preserve">{#tipoDeElemento==“celular”}Un (01) teléfono celular,{#marca==””} sin marca visible{/}{#marca!=””} marca {marca}{/},{#modelo==””} sin modelo visible{/}{#modelo!=””} modelo {modelo}{/},{#imei==“”} IMEI no visible{/}{#imei!==“”} IMEI Nº {imei}{/}, color {color}.{#processToCompleteEfecto==”false”} El cual fue descripto y peritado en la jornada anterior.{/}{#processToCompleteEfecto==””} Respecto del equipo de telefonía celular,{#encendido==”si”} luego de brindarle energía y encenderlo,{#elementoFallado==”si”} se pudo advertir, {observacionFalla}, por lo que no se adopta otro temperamento debido a fallas técnicas del elemento.{/}{#elementoFallado==”no”} </w:t>
-      </w:r>
-      <w:r>
-        <w:rPr>
-          <w:rFonts w:ascii="Calibri" w:cs="Calibri" w:eastAsia="Calibri" w:hAnsi="Calibri"/>
-          <w:sz w:val="26"/>
-          <w:szCs w:val="26"/>
-          <w:rtl w:val="0"/>
-        </w:rPr>
-        <w:t xml:space="preserve">conforme a la marca, modelo y su versión de seguridad se pudo advertir qué el mismo{#tipoSeguridad==”ninguna”} no poseía una seguridad activa.{/}{#tipoSeguridad!=”ninguna”} poseía {tipoSeguridad} como seguridad activa,{#desbloqueo==”prueba aleatoria”} Razón por la cual se procedió a probar combinaciones aleatorias de desbloqueo con éxito. </w:t>
-      </w:r>
-      <w:r>
-        <w:rPr>
-          <w:rFonts w:ascii="Calibri" w:cs="Calibri" w:eastAsia="Calibri" w:hAnsi="Calibri"/>
-          <w:b w:val="1"/>
-          <w:sz w:val="26"/>
-          <w:szCs w:val="26"/>
-          <w:rtl w:val="0"/>
-        </w:rPr>
-        <w:t xml:space="preserve">(PONER COMBINACIÓN ACA)</w:t>
-      </w:r>
-      <w:r>
-        <w:rPr>
-          <w:rFonts w:ascii="Calibri" w:cs="Calibri" w:eastAsia="Calibri" w:hAnsi="Calibri"/>
-          <w:sz w:val="26"/>
-          <w:szCs w:val="26"/>
-          <w:rtl w:val="0"/>
-        </w:rPr>
-        <w:t xml:space="preserve">{/}{/}{#Extraccions.length!=0}{#Extraccions} Se procedió a realizar una extracción utilizando el software forense aportado por {herramientaSoft}, con el cual se logró:{#TipoExtraccions}{#nombre==”ninguna”}</w:t>
+    </w:p>
+    <w:p>
+      <w:pPr>
+        <w:jc w:val="both"/>
+        <w:rPr>
+          <w:rFonts w:ascii="Calibri" w:cs="Calibri" w:eastAsia="Calibri" w:hAnsi="Calibri"/>
+          <w:sz w:val="26"/>
+          <w:szCs w:val="26"/>
+        </w:rPr>
+      </w:pPr>
+      <w:bookmarkStart w:colFirst="0" w:colLast="0" w:name="_heading=h.9y2l8nq2dujl" w:id="7"/>
+      <w:bookmarkEnd w:id="7"/>
+      <w:r>
+        <w:rPr>
+          <w:rFonts w:ascii="Calibri" w:cs="Calibri" w:eastAsia="Calibri" w:hAnsi="Calibri"/>
+          <w:sz w:val="26"/>
+          <w:szCs w:val="26"/>
+          <w:rtl w:val="0"/>
+        </w:rPr>
+        <w:t xml:space="preserve">{/}{#nombre!=”ninguna”}</w:t>
       </w:r>
     </w:p>
     <w:p>
@@ -1144,18 +866,345 @@
           <w:ilvl w:val="0"/>
           <w:numId w:val="1"/>
         </w:numPr>
+        <w:ind w:left="720" w:hanging="360"/>
+        <w:jc w:val="both"/>
+        <w:rPr>
+          <w:rFonts w:ascii="Calibri" w:cs="Calibri" w:eastAsia="Calibri" w:hAnsi="Calibri"/>
+          <w:sz w:val="26"/>
+          <w:szCs w:val="26"/>
+          <w:u w:val="none"/>
+        </w:rPr>
+      </w:pPr>
+      <w:bookmarkStart w:colFirst="0" w:colLast="0" w:name="_heading=h.xlj4o42nw81u" w:id="8"/>
+      <w:bookmarkEnd w:id="8"/>
+      <w:r>
+        <w:rPr>
+          <w:rFonts w:ascii="Calibri" w:cs="Calibri" w:eastAsia="Calibri" w:hAnsi="Calibri"/>
+          <w:sz w:val="26"/>
+          <w:szCs w:val="26"/>
+          <w:rtl w:val="0"/>
+        </w:rPr>
+        <w:t xml:space="preserve">Una extracción {nombre} la cual {#estado==”completo”} finalizó correctamente{/}{#estado==”fallo”} tuvo una falla, {observacionFalla}{/}{#estado==”en proceso”}no pudo finalizar en esta jornada y queda en proceso a ser completado en la siguiente{/}{/}.</w:t>
+      </w:r>
+      <w:r>
+        <w:rPr>
+          <w:rFonts w:ascii="Calibri" w:cs="Calibri" w:eastAsia="Calibri" w:hAnsi="Calibri"/>
+          <w:b w:val="1"/>
+          <w:sz w:val="26"/>
+          <w:szCs w:val="26"/>
+          <w:rtl w:val="0"/>
+        </w:rPr>
+        <w:t xml:space="preserve">----</w:t>
+      </w:r>
+      <w:r>
+        <w:rPr>
+          <w:rFonts w:ascii="Calibri" w:cs="Calibri" w:eastAsia="Calibri" w:hAnsi="Calibri"/>
+          <w:sz w:val="26"/>
+          <w:szCs w:val="26"/>
+          <w:rtl w:val="0"/>
+        </w:rPr>
+        <w:t xml:space="preserve">{/TipoExtraccions}</w:t>
+      </w:r>
+    </w:p>
+    <w:p>
+      <w:pPr>
+        <w:jc w:val="both"/>
+        <w:rPr>
+          <w:rFonts w:ascii="Calibri" w:cs="Calibri" w:eastAsia="Calibri" w:hAnsi="Calibri"/>
+          <w:sz w:val="26"/>
+          <w:szCs w:val="26"/>
+        </w:rPr>
+      </w:pPr>
+      <w:bookmarkStart w:colFirst="0" w:colLast="0" w:name="_heading=h.ws15k7hhoffd" w:id="9"/>
+      <w:bookmarkEnd w:id="9"/>
+      <w:r>
+        <w:rPr>
+          <w:rFonts w:ascii="Calibri" w:cs="Calibri" w:eastAsia="Calibri" w:hAnsi="Calibri"/>
+          <w:sz w:val="26"/>
+          <w:szCs w:val="26"/>
+          <w:rtl w:val="0"/>
+        </w:rPr>
+        <w:t xml:space="preserve">{/Extraccions}{/}{/}{/}</w:t>
+      </w:r>
+    </w:p>
+    <w:p>
+      <w:pPr>
+        <w:jc w:val="both"/>
+        <w:rPr>
+          <w:rFonts w:ascii="Calibri" w:cs="Calibri" w:eastAsia="Calibri" w:hAnsi="Calibri"/>
+          <w:sz w:val="26"/>
+          <w:szCs w:val="26"/>
+        </w:rPr>
+      </w:pPr>
+      <w:bookmarkStart w:colFirst="0" w:colLast="0" w:name="_heading=h.x3yjduj9pfw4" w:id="10"/>
+      <w:bookmarkEnd w:id="10"/>
+      <w:r>
+        <w:rPr>
+          <w:rFonts w:ascii="Calibri" w:cs="Calibri" w:eastAsia="Calibri" w:hAnsi="Calibri"/>
+          <w:sz w:val="26"/>
+          <w:szCs w:val="26"/>
+          <w:rtl w:val="0"/>
+        </w:rPr>
+        <w:t xml:space="preserve">{#encendido==”no”} se procedió a conectarla a un cargador de este Laboratorio, observando que la misma no enciende, {observacionEncendido}, por lo que no se adopta temperamento alguno sobre el elemento.{/} {#Sims.length!=0}{#Sims} Dentro de la misma, se encontró una tarjeta SIM{#empresaSim==""} sin empresa visible,{/}{#empresaSim!=""} {empresaSim}{/}, Nº{#serialSim==""} no visible{/}.{#serialSim!=""} {serialSim}{/}. Respecto de la misma,{#tipoExtraccionSim=="ninguna"} no se logró realizar ninguna tarea técnica.{/}{#tipoExtraccionSim!="ninguna" &amp;&amp; tipoExtraccionSim!="no interes"} se logró realizar una extracción {tipoExtraccionSim} de su contenido de manera exitosa.{/}{#tipoExtraccionSim=="no interes"} no se adopta temperamento alguno, ya que no posee información relevante para los hechos que se investigan.{/}{/Sims}{/}{#Sds.length!=0}{#Sds} Dentro de la misma, se encontró una tarjeta micro SD,{#marca==""} sin marca visible{/}{#marca!=""} marca {marca}{/},{#serialNumber==""} sin S/N visible{/}{#serialNumber!=""} S/N {serialNumber}{/}, de {almacenamiento}. Respecto de la misma,{#tipoExtraccionSd=="ninguna"} no se logró realizar ninguna tarea técnica.{/}{#tipoExtraccionSd=="no interes"} no se adopta temperamento alguno, ya que no posee información relevante para los hechos que se investigan.{/}{#tipoExtraccionSd!="ninguna" &amp;&amp; tipoExtraccionSd!="no interes"} se logró realizar una extracción {tipoExtraccionSd} de su contenido de manera exitosa.{/}{/Sds}{/}{#estado==”en proceso”} queda en proceso pendiente de realizarse una extracción para la siguiente jornada{/}{#estado==”completo”} La totalidad de las extracciones fueron alojadas en el servidor de este laboratorio de informática forense.</w:t>
+      </w:r>
+      <w:r>
+        <w:rPr>
+          <w:rFonts w:ascii="Calibri" w:cs="Calibri" w:eastAsia="Calibri" w:hAnsi="Calibri"/>
+          <w:b w:val="1"/>
+          <w:sz w:val="26"/>
+          <w:szCs w:val="26"/>
+          <w:rtl w:val="0"/>
+        </w:rPr>
+        <w:t xml:space="preserve">----</w:t>
+      </w:r>
+      <w:r>
+        <w:rPr>
+          <w:rFonts w:ascii="Calibri" w:cs="Calibri" w:eastAsia="Calibri" w:hAnsi="Calibri"/>
+          <w:sz w:val="26"/>
+          <w:szCs w:val="26"/>
+          <w:rtl w:val="0"/>
+        </w:rPr>
+        <w:t xml:space="preserve">{/}{/}{/}</w:t>
+      </w:r>
+    </w:p>
+    <w:p>
+      <w:pPr>
         <w:spacing w:line="276" w:lineRule="auto"/>
+        <w:jc w:val="both"/>
+        <w:rPr>
+          <w:rFonts w:ascii="Calibri" w:cs="Calibri" w:eastAsia="Calibri" w:hAnsi="Calibri"/>
+          <w:b w:val="1"/>
+          <w:sz w:val="26"/>
+          <w:szCs w:val="26"/>
+        </w:rPr>
+      </w:pPr>
+      <w:bookmarkStart w:colFirst="0" w:colLast="0" w:name="_heading=h.rg53elgrcdpy" w:id="11"/>
+      <w:bookmarkEnd w:id="11"/>
+      <w:r>
+        <w:rPr>
+          <w:rFonts w:ascii="Calibri" w:cs="Calibri" w:eastAsia="Calibri" w:hAnsi="Calibri"/>
+          <w:sz w:val="26"/>
+          <w:szCs w:val="26"/>
+          <w:rtl w:val="0"/>
+        </w:rPr>
+        <w:t xml:space="preserve">{#tipoDeElemento==”unidad de almacenamiento”}Una (01) Unidad de Almacenamiento, {unidadAlmacenamientoDetalle},{#marca==””} sin marca visible{/}{#marca!=””} marca {marca}{/},{#modelo==””} sin modelo visible{/}{#modelo!=””} modelo {modelo}{/},{#serialNumber==“”} Sin S/N visible{/}{#serialNumber!=“”} con S/N: {serialNumber}{/},{#almacenamiento==””} sin almacenamiento visible{/}{#almacenamiento!=””} de {almacenamiento} de almacenamiento{/}, color {color}. Respecto de este elemento,{#elementoFallado==”si”} tuvo una falla, {observacionFalla}, por lo que no se adopta otro temperamento debido a fallas técnicas del elemento.{/}{#elementoFallado==”no”} se procedió a realizar una tarea técnica utilizando el software forense aportado por la empresa {herramientaSoft}.{#adquisicion==”con exito”} Finalmente se logró realizar una adquisición forense de su contenido con éxito.{#estado==”completo”} La cual fue alojada en el servidor de este laboratorio. Se adjunta su correspondiente reporte de copiado junto a la presente acta.{/}{#estado==”en proceso”} Se informa que la misma arroja gran cantidad de horas para su finalización, por lo que se deja realizando de forma automatizada a puertas cerradas, para ingreso a la sala de duplicación solo por personal autorizado.{/}{/}{#adquisicion==”fallo”} Finalmente se pudo advertir que la misma fallo luego de varios intentos durante el proceso de adquisición.{/}{/}</w:t>
+      </w:r>
+      <w:r>
+        <w:rPr>
+          <w:rFonts w:ascii="Calibri" w:cs="Calibri" w:eastAsia="Calibri" w:hAnsi="Calibri"/>
+          <w:b w:val="1"/>
+          <w:sz w:val="26"/>
+          <w:szCs w:val="26"/>
+          <w:rtl w:val="0"/>
+        </w:rPr>
+        <w:t xml:space="preserve">----</w:t>
+      </w:r>
+      <w:r>
+        <w:rPr>
+          <w:rFonts w:ascii="Calibri" w:cs="Calibri" w:eastAsia="Calibri" w:hAnsi="Calibri"/>
+          <w:sz w:val="26"/>
+          <w:szCs w:val="26"/>
+          <w:rtl w:val="0"/>
+        </w:rPr>
+        <w:t xml:space="preserve">{/}</w:t>
+      </w:r>
+      <w:r>
+        <w:rPr>
+          <w:rtl w:val="0"/>
+        </w:rPr>
+      </w:r>
+    </w:p>
+    <w:p>
+      <w:pPr>
+        <w:spacing w:line="276" w:lineRule="auto"/>
+        <w:jc w:val="both"/>
+        <w:rPr>
+          <w:rFonts w:ascii="Calibri" w:cs="Calibri" w:eastAsia="Calibri" w:hAnsi="Calibri"/>
+          <w:sz w:val="26"/>
+          <w:szCs w:val="26"/>
+        </w:rPr>
+      </w:pPr>
+      <w:bookmarkStart w:colFirst="0" w:colLast="0" w:name="_heading=h.4j9xyqd4zej2" w:id="12"/>
+      <w:bookmarkEnd w:id="12"/>
+      <w:r>
+        <w:rPr>
+          <w:rFonts w:ascii="Calibri" w:cs="Calibri" w:eastAsia="Calibri" w:hAnsi="Calibri"/>
+          <w:sz w:val="26"/>
+          <w:szCs w:val="26"/>
+          <w:rtl w:val="0"/>
+        </w:rPr>
+        <w:t xml:space="preserve">{#tipoDeElemento==“notebook”}Un (01) ordenador portátil,{#marca==””} sin marca visible{/}{#marca!=””} marca {marca}{/},{#modelo==””} sin modelo visible{/}{#modelo!=””} modelo {modelo}{/},{#serialNumber==“”} sin S/N visible{/}{#serialNumber!=“”} con S/N: {serialNumber}{/},{#color==””} sin color visible.{/}{#color!=””} color {color}.{/}{#Discos.length==0} Sin discos, por lo que no se adopta temperamento alguno sobre el elemento.{/}{#processToCompleteEfecto==”false”} El cual fue descripto y peritado en la jornada anterior.{/}{#processToCompleteEfecto==””}{#Discos.length!=0} De su interior se extrae:</w:t>
+      </w:r>
+      <w:r>
+        <w:rPr>
+          <w:rFonts w:ascii="Calibri" w:cs="Calibri" w:eastAsia="Calibri" w:hAnsi="Calibri"/>
+          <w:b w:val="1"/>
+          <w:sz w:val="26"/>
+          <w:szCs w:val="26"/>
+          <w:rtl w:val="0"/>
+        </w:rPr>
+        <w:t xml:space="preserve">----</w:t>
+      </w:r>
+      <w:r>
+        <w:rPr>
+          <w:rFonts w:ascii="Calibri" w:cs="Calibri" w:eastAsia="Calibri" w:hAnsi="Calibri"/>
+          <w:sz w:val="26"/>
+          <w:szCs w:val="26"/>
+          <w:rtl w:val="0"/>
+        </w:rPr>
+        <w:t xml:space="preserve">{#Discos}</w:t>
+      </w:r>
+    </w:p>
+    <w:p>
+      <w:pPr>
+        <w:jc w:val="both"/>
+        <w:rPr>
+          <w:rFonts w:ascii="Calibri" w:cs="Calibri" w:eastAsia="Calibri" w:hAnsi="Calibri"/>
+          <w:sz w:val="26"/>
+          <w:szCs w:val="26"/>
+        </w:rPr>
+      </w:pPr>
+      <w:r>
+        <w:rPr>
+          <w:rFonts w:ascii="Calibri" w:cs="Calibri" w:eastAsia="Calibri" w:hAnsi="Calibri"/>
+          <w:sz w:val="26"/>
+          <w:szCs w:val="26"/>
+          <w:rtl w:val="0"/>
+        </w:rPr>
+        <w:t xml:space="preserve">Un (01) {tipoDeDisco},{#marca==””} sin marca visible{/}{#marca!=””} marca {marca}{/},{#modelo==””} sin modelo visible{/}{#modelo!=””} modelo {modelo}{/},{#serialNumber==“”} Sin S/N visible{/}{#serialNumber!=“”} con S/N: {serialNumber}{/},{#almacenamiento==””} sin almacenamiento visible{/}{#almacenamiento!=””} de {almacenamiento} de capacidad{/}. Respecto de este elemento,{#discoFallado==”si”} tuvo una falla, {observacionFallaDisco}, por lo que no se adopta otro temperamento debido a fallas técnicas del elemento.{/}{#discoFallado==”no”} se procedió a realizar una tarea técnica utilizando el software forense aportado por la empresa {herramientaSoftDisco}</w:t>
+      </w:r>
+      <w:r>
+        <w:rPr>
+          <w:rFonts w:ascii="Calibri" w:cs="Calibri" w:eastAsia="Calibri" w:hAnsi="Calibri"/>
+          <w:b w:val="1"/>
+          <w:sz w:val="26"/>
+          <w:szCs w:val="26"/>
+          <w:rtl w:val="0"/>
+        </w:rPr>
+        <w:t xml:space="preserve">.</w:t>
+      </w:r>
+      <w:r>
+        <w:rPr>
+          <w:rFonts w:ascii="Calibri" w:cs="Calibri" w:eastAsia="Calibri" w:hAnsi="Calibri"/>
+          <w:sz w:val="26"/>
+          <w:szCs w:val="26"/>
+          <w:rtl w:val="0"/>
+        </w:rPr>
+        <w:t xml:space="preserve">{#adquisicion==”con exito”} Finalmente se logró realizar una adquisición forense de su contenido con éxito</w:t>
+      </w:r>
+      <w:r>
+        <w:rPr>
+          <w:rFonts w:ascii="Calibri" w:cs="Calibri" w:eastAsia="Calibri" w:hAnsi="Calibri"/>
+          <w:sz w:val="26"/>
+          <w:szCs w:val="26"/>
+          <w:rtl w:val="0"/>
+        </w:rPr>
+        <w:t xml:space="preserve">.{#estado==”completo”} La cual fue alojada en el servidor de este laboratorio. Se adjunta su correspondiente reporte de copiado junto a la presente acta.{/}{#estado==”en proceso”} Se informa que la misma arroja gran cantidad de horas para su finalización, por lo que se deja realizando de forma automatizada a puertas cerradas, para ingreso a la sala de duplicación solo por personal autorizado.{/}</w:t>
+      </w:r>
+      <w:r>
+        <w:rPr>
+          <w:rFonts w:ascii="Calibri" w:cs="Calibri" w:eastAsia="Calibri" w:hAnsi="Calibri"/>
+          <w:sz w:val="26"/>
+          <w:szCs w:val="26"/>
+          <w:rtl w:val="0"/>
+        </w:rPr>
+        <w:t xml:space="preserve">{/}{#adquisicion==”fallo”} Finalmente se pudo advertir que la misma fallo luego de varios intentos durante el proceso de adquisición.{/}</w:t>
+      </w:r>
+      <w:r>
+        <w:rPr>
+          <w:rFonts w:ascii="Calibri" w:cs="Calibri" w:eastAsia="Calibri" w:hAnsi="Calibri"/>
+          <w:sz w:val="26"/>
+          <w:szCs w:val="26"/>
+          <w:rtl w:val="0"/>
+        </w:rPr>
+        <w:t xml:space="preserve">{/}{/Discos}{/}{/}</w:t>
+      </w:r>
+      <w:r>
+        <w:rPr>
+          <w:rFonts w:ascii="Calibri" w:cs="Calibri" w:eastAsia="Calibri" w:hAnsi="Calibri"/>
+          <w:b w:val="1"/>
+          <w:sz w:val="26"/>
+          <w:szCs w:val="26"/>
+          <w:rtl w:val="0"/>
+        </w:rPr>
+        <w:t xml:space="preserve">----</w:t>
+      </w:r>
+      <w:r>
+        <w:rPr>
+          <w:rFonts w:ascii="Calibri" w:cs="Calibri" w:eastAsia="Calibri" w:hAnsi="Calibri"/>
+          <w:sz w:val="26"/>
+          <w:szCs w:val="26"/>
+          <w:rtl w:val="0"/>
+        </w:rPr>
+        <w:t xml:space="preserve">{/}</w:t>
+      </w:r>
+    </w:p>
+    <w:p>
+      <w:pPr>
+        <w:spacing w:line="276" w:lineRule="auto"/>
+        <w:jc w:val="both"/>
+        <w:rPr>
+          <w:rFonts w:ascii="Calibri" w:cs="Calibri" w:eastAsia="Calibri" w:hAnsi="Calibri"/>
+          <w:sz w:val="26"/>
+          <w:szCs w:val="26"/>
+        </w:rPr>
+      </w:pPr>
+      <w:bookmarkStart w:colFirst="0" w:colLast="0" w:name="_heading=h.zc7v9zxln099" w:id="4"/>
+      <w:bookmarkEnd w:id="4"/>
+      <w:r>
+        <w:rPr>
+          <w:rFonts w:ascii="Calibri" w:cs="Calibri" w:eastAsia="Calibri" w:hAnsi="Calibri"/>
+          <w:sz w:val="26"/>
+          <w:szCs w:val="26"/>
+          <w:rtl w:val="0"/>
+        </w:rPr>
+        <w:t xml:space="preserve">{#tipoDeElemento==“celular”}Un (01) teléfono celular,{#marca==””} sin marca visible{/}{#marca!=””} marca {marca}{/},{#modelo==””} sin modelo visible{/}{#modelo!=””} modelo {modelo}{/},{#imei==“”} IMEI no visible{/}{#imei!==“”} IMEI Nº {imei}{/}, color {color}.{#processToCompleteEfecto==”false”} El cual fue descripto y peritado en la jornada anterior.{/}{#processToCompleteEfecto==””} Respecto del equipo de telefonía celular,{#encendido==”si”} luego de brindarle energía y encenderlo,{#elementoFallado==”si”} se pudo advertir, {observacionFalla}, por lo que no se adopta otro temperamento debido a fallas técnicas del elemento.{/}{#elementoFallado==”no”} </w:t>
+      </w:r>
+      <w:r>
+        <w:rPr>
+          <w:rFonts w:ascii="Calibri" w:cs="Calibri" w:eastAsia="Calibri" w:hAnsi="Calibri"/>
+          <w:sz w:val="26"/>
+          <w:szCs w:val="26"/>
+          <w:rtl w:val="0"/>
+        </w:rPr>
+        <w:t xml:space="preserve">conforme a la marca, modelo y su versión de seguridad se pudo advertir qué el mismo{#tipoSeguridad==”ninguna”} no poseía una seguridad activa.{/}{#tipoSeguridad!=”ninguna”} poseía {tipoSeguridad} como seguridad activa,{#desbloqueo==”prueba aleatoria”} razón por la cual se procedió a probar combinaciones aleatorias de desbloqueo con éxito. </w:t>
+      </w:r>
+      <w:r>
+        <w:rPr>
+          <w:rFonts w:ascii="Calibri" w:cs="Calibri" w:eastAsia="Calibri" w:hAnsi="Calibri"/>
+          <w:b w:val="1"/>
+          <w:sz w:val="26"/>
+          <w:szCs w:val="26"/>
+          <w:rtl w:val="0"/>
+        </w:rPr>
+        <w:t xml:space="preserve">(PONER COMBINACIÓN ACA)</w:t>
+      </w:r>
+      <w:r>
+        <w:rPr>
+          <w:rFonts w:ascii="Calibri" w:cs="Calibri" w:eastAsia="Calibri" w:hAnsi="Calibri"/>
+          <w:sz w:val="26"/>
+          <w:szCs w:val="26"/>
+          <w:rtl w:val="0"/>
+        </w:rPr>
+        <w:t xml:space="preserve">{/}{/}{#Extraccions.length!=0}{#Extraccions}Se procedió a realizar una extracción utilizando el software forense aportado por {herramientaSoft}, con el cual se logró:{#TipoExtraccions}{#nombre==”ninguna”}</w:t>
+      </w:r>
+    </w:p>
+    <w:p>
+      <w:pPr>
+        <w:numPr>
+          <w:ilvl w:val="0"/>
+          <w:numId w:val="2"/>
+        </w:numPr>
         <w:ind w:left="720" w:hanging="360"/>
         <w:jc w:val="both"/>
         <w:rPr>
           <w:rFonts w:ascii="Calibri" w:cs="Calibri" w:eastAsia="Calibri" w:hAnsi="Calibri"/>
           <w:sz w:val="26"/>
           <w:szCs w:val="26"/>
-          <w:u w:val="none"/>
-        </w:rPr>
-      </w:pPr>
-      <w:bookmarkStart w:colFirst="0" w:colLast="0" w:name="_heading=h.oiy6ka8owmdn" w:id="14"/>
-      <w:bookmarkEnd w:id="14"/>
+        </w:rPr>
+      </w:pPr>
+      <w:bookmarkStart w:colFirst="0" w:colLast="0" w:name="_heading=h.mat8ktj9fyha" w:id="6"/>
+      <w:bookmarkEnd w:id="6"/>
       <w:r>
         <w:rPr>
           <w:rFonts w:ascii="Calibri" w:cs="Calibri" w:eastAsia="Calibri" w:hAnsi="Calibri"/>
@@ -1175,10 +1224,93 @@
         </w:rPr>
         <w:t xml:space="preserve">----</w:t>
       </w:r>
-      <w:r>
-        <w:rPr>
-          <w:rtl w:val="0"/>
-        </w:rPr>
+    </w:p>
+    <w:p>
+      <w:pPr>
+        <w:jc w:val="both"/>
+        <w:rPr>
+          <w:rFonts w:ascii="Calibri" w:cs="Calibri" w:eastAsia="Calibri" w:hAnsi="Calibri"/>
+          <w:sz w:val="26"/>
+          <w:szCs w:val="26"/>
+        </w:rPr>
+      </w:pPr>
+      <w:bookmarkStart w:colFirst="0" w:colLast="0" w:name="_heading=h.9y2l8nq2dujl" w:id="7"/>
+      <w:bookmarkEnd w:id="7"/>
+      <w:r>
+        <w:rPr>
+          <w:rFonts w:ascii="Calibri" w:cs="Calibri" w:eastAsia="Calibri" w:hAnsi="Calibri"/>
+          <w:sz w:val="26"/>
+          <w:szCs w:val="26"/>
+          <w:rtl w:val="0"/>
+        </w:rPr>
+        <w:t xml:space="preserve">{/}{#nombre!=”ninguna”}</w:t>
+      </w:r>
+    </w:p>
+    <w:p>
+      <w:pPr>
+        <w:numPr>
+          <w:ilvl w:val="0"/>
+          <w:numId w:val="1"/>
+        </w:numPr>
+        <w:ind w:left="720" w:hanging="360"/>
+        <w:jc w:val="both"/>
+        <w:rPr>
+          <w:rFonts w:ascii="Calibri" w:cs="Calibri" w:eastAsia="Calibri" w:hAnsi="Calibri"/>
+          <w:sz w:val="26"/>
+          <w:szCs w:val="26"/>
+        </w:rPr>
+      </w:pPr>
+      <w:bookmarkStart w:colFirst="0" w:colLast="0" w:name="_heading=h.xlj4o42nw81u" w:id="8"/>
+      <w:bookmarkEnd w:id="8"/>
+      <w:r>
+        <w:rPr>
+          <w:rFonts w:ascii="Calibri" w:cs="Calibri" w:eastAsia="Calibri" w:hAnsi="Calibri"/>
+          <w:sz w:val="26"/>
+          <w:szCs w:val="26"/>
+          <w:rtl w:val="0"/>
+        </w:rPr>
+        <w:t xml:space="preserve">Una extracción {nombre} la cual {#estado==”completo”} finalizó correctamente{/}{#estado==”fallo”} tuvo una falla, {observacionFalla}{/}{#estado==”en proceso”}no pudo finalizar en esta jornada y queda en proceso a ser completado en la siguiente{/}{/}.</w:t>
+      </w:r>
+      <w:r>
+        <w:rPr>
+          <w:rFonts w:ascii="Calibri" w:cs="Calibri" w:eastAsia="Calibri" w:hAnsi="Calibri"/>
+          <w:b w:val="1"/>
+          <w:sz w:val="26"/>
+          <w:szCs w:val="26"/>
+          <w:rtl w:val="0"/>
+        </w:rPr>
+        <w:t xml:space="preserve">----</w:t>
+      </w:r>
+      <w:r>
+        <w:rPr>
+          <w:rFonts w:ascii="Calibri" w:cs="Calibri" w:eastAsia="Calibri" w:hAnsi="Calibri"/>
+          <w:sz w:val="26"/>
+          <w:szCs w:val="26"/>
+          <w:rtl w:val="0"/>
+        </w:rPr>
+        <w:t xml:space="preserve">{/TipoExtraccions}</w:t>
+      </w:r>
+    </w:p>
+    <w:p>
+      <w:pPr>
+        <w:spacing w:line="276" w:lineRule="auto"/>
+        <w:jc w:val="both"/>
+        <w:rPr>
+          <w:rFonts w:ascii="Calibri" w:cs="Calibri" w:eastAsia="Calibri" w:hAnsi="Calibri"/>
+          <w:sz w:val="26"/>
+          <w:szCs w:val="26"/>
+        </w:rPr>
+      </w:pPr>
+      <w:bookmarkStart w:colFirst="0" w:colLast="0" w:name="_heading=h.ywc1udwlnvz4" w:id="13"/>
+      <w:bookmarkEnd w:id="13"/>
+      <w:r>
+        <w:rPr>
+          <w:rFonts w:ascii="Calibri" w:cs="Calibri" w:eastAsia="Calibri" w:hAnsi="Calibri"/>
+          <w:sz w:val="26"/>
+          <w:szCs w:val="26"/>
+          <w:rtl w:val="0"/>
+        </w:rPr>
+        <w:t xml:space="preserve">{/Extraccions}{/}{/}{/}</w:t>
       </w:r>
     </w:p>
     <w:p>
@@ -1192,95 +1324,6 @@
           <w:szCs w:val="26"/>
         </w:rPr>
       </w:pPr>
-      <w:bookmarkStart w:colFirst="0" w:colLast="0" w:name="_heading=h.megm0atusdik" w:id="15"/>
-      <w:bookmarkEnd w:id="15"/>
-      <w:r>
-        <w:rPr>
-          <w:rFonts w:ascii="Calibri" w:cs="Calibri" w:eastAsia="Calibri" w:hAnsi="Calibri"/>
-          <w:sz w:val="26"/>
-          <w:szCs w:val="26"/>
-          <w:rtl w:val="0"/>
-        </w:rPr>
-        <w:t xml:space="preserve">{/}{#nombre!=”ninguna”}</w:t>
-      </w:r>
-    </w:p>
-    <w:p>
-      <w:pPr>
-        <w:numPr>
-          <w:ilvl w:val="0"/>
-          <w:numId w:val="3"/>
-        </w:numPr>
-        <w:spacing w:line="276" w:lineRule="auto"/>
-        <w:ind w:left="720" w:hanging="360"/>
-        <w:jc w:val="both"/>
-        <w:rPr>
-          <w:rFonts w:ascii="Calibri" w:cs="Calibri" w:eastAsia="Calibri" w:hAnsi="Calibri"/>
-          <w:sz w:val="26"/>
-          <w:szCs w:val="26"/>
-          <w:u w:val="none"/>
-        </w:rPr>
-      </w:pPr>
-      <w:bookmarkStart w:colFirst="0" w:colLast="0" w:name="_heading=h.ixf0ypp0x4cm" w:id="16"/>
-      <w:bookmarkEnd w:id="16"/>
-      <w:r>
-        <w:rPr>
-          <w:rFonts w:ascii="Calibri" w:cs="Calibri" w:eastAsia="Calibri" w:hAnsi="Calibri"/>
-          <w:sz w:val="26"/>
-          <w:szCs w:val="26"/>
-          <w:rtl w:val="0"/>
-        </w:rPr>
-        <w:t xml:space="preserve">Una extracción </w:t>
-      </w:r>
-      <w:r>
-        <w:rPr>
-          <w:rFonts w:ascii="Calibri" w:cs="Calibri" w:eastAsia="Calibri" w:hAnsi="Calibri"/>
-          <w:b w:val="1"/>
-          <w:sz w:val="26"/>
-          <w:szCs w:val="26"/>
-          <w:rtl w:val="0"/>
-        </w:rPr>
-        <w:t xml:space="preserve">{nombre}</w:t>
-      </w:r>
-      <w:r>
-        <w:rPr>
-          <w:rFonts w:ascii="Calibri" w:cs="Calibri" w:eastAsia="Calibri" w:hAnsi="Calibri"/>
-          <w:sz w:val="26"/>
-          <w:szCs w:val="26"/>
-          <w:rtl w:val="0"/>
-        </w:rPr>
-        <w:t xml:space="preserve"> la cual {#estado==”completo”} finalizó correctamente{/}{#estado==”fallo”} tuvo una falla, {observacionFalla}{/}{#estado==”en proceso”}no pudo finalizar en esta jornada y queda en proceso a ser completado en la siguiente{/}{/}.</w:t>
-      </w:r>
-      <w:r>
-        <w:rPr>
-          <w:rFonts w:ascii="Calibri" w:cs="Calibri" w:eastAsia="Calibri" w:hAnsi="Calibri"/>
-          <w:b w:val="1"/>
-          <w:sz w:val="26"/>
-          <w:szCs w:val="26"/>
-          <w:rtl w:val="0"/>
-        </w:rPr>
-        <w:t xml:space="preserve">----</w:t>
-      </w:r>
-      <w:r>
-        <w:rPr>
-          <w:rFonts w:ascii="Calibri" w:cs="Calibri" w:eastAsia="Calibri" w:hAnsi="Calibri"/>
-          <w:sz w:val="26"/>
-          <w:szCs w:val="26"/>
-          <w:rtl w:val="0"/>
-        </w:rPr>
-        <w:t xml:space="preserve">{/TipoExtraccions}{/Extraccions}{/}{/}{/}</w:t>
-      </w:r>
-    </w:p>
-    <w:p>
-      <w:pPr>
-        <w:spacing w:line="276" w:lineRule="auto"/>
-        <w:ind w:left="0" w:firstLine="0"/>
-        <w:jc w:val="both"/>
-        <w:rPr>
-          <w:rFonts w:ascii="Calibri" w:cs="Calibri" w:eastAsia="Calibri" w:hAnsi="Calibri"/>
-          <w:sz w:val="26"/>
-          <w:szCs w:val="26"/>
-        </w:rPr>
-      </w:pPr>
       <w:bookmarkStart w:colFirst="0" w:colLast="0" w:name="_heading=h.x3yjduj9pfw4" w:id="10"/>
       <w:bookmarkEnd w:id="10"/>
       <w:r>
@@ -1322,7 +1365,130 @@
           <w:szCs w:val="26"/>
         </w:rPr>
       </w:pPr>
-      <w:bookmarkStart w:colFirst="0" w:colLast="0" w:name="_heading=h.sz7cxhcg6kc2" w:id="17"/>
+      <w:bookmarkStart w:colFirst="0" w:colLast="0" w:name="_heading=h.sz7cxhcg6kc2" w:id="14"/>
+      <w:bookmarkEnd w:id="14"/>
+      <w:r>
+        <w:rPr>
+          <w:rFonts w:ascii="Calibri" w:cs="Calibri" w:eastAsia="Calibri" w:hAnsi="Calibri"/>
+          <w:sz w:val="26"/>
+          <w:szCs w:val="26"/>
+          <w:rtl w:val="0"/>
+        </w:rPr>
+        <w:t xml:space="preserve">{#estado==”cerrada en proceso”}{leyenda}.</w:t>
+      </w:r>
+      <w:r>
+        <w:rPr>
+          <w:rFonts w:ascii="Calibri" w:cs="Calibri" w:eastAsia="Calibri" w:hAnsi="Calibri"/>
+          <w:b w:val="1"/>
+          <w:sz w:val="26"/>
+          <w:szCs w:val="26"/>
+          <w:rtl w:val="0"/>
+        </w:rPr>
+        <w:t xml:space="preserve">----</w:t>
+      </w:r>
+      <w:r>
+        <w:rPr>
+          <w:rFonts w:ascii="Calibri" w:cs="Calibri" w:eastAsia="Calibri" w:hAnsi="Calibri"/>
+          <w:sz w:val="26"/>
+          <w:szCs w:val="26"/>
+          <w:rtl w:val="0"/>
+        </w:rPr>
+        <w:t xml:space="preserve">{/}{#estado==”cerrada”}</w:t>
+      </w:r>
+    </w:p>
+    <w:p>
+      <w:pPr>
+        <w:spacing w:line="276" w:lineRule="auto"/>
+        <w:jc w:val="both"/>
+        <w:rPr>
+          <w:rFonts w:ascii="Calibri" w:cs="Calibri" w:eastAsia="Calibri" w:hAnsi="Calibri"/>
+          <w:sz w:val="26"/>
+          <w:szCs w:val="26"/>
+        </w:rPr>
+      </w:pPr>
+      <w:bookmarkStart w:colFirst="0" w:colLast="0" w:name="_heading=h.uibdvvkg7zr" w:id="15"/>
+      <w:bookmarkEnd w:id="15"/>
+      <w:r>
+        <w:rPr>
+          <w:rFonts w:ascii="Calibri" w:cs="Calibri" w:eastAsia="Calibri" w:hAnsi="Calibri"/>
+          <w:sz w:val="26"/>
+          <w:szCs w:val="26"/>
+          <w:rtl w:val="0"/>
+        </w:rPr>
+        <w:t xml:space="preserve">Finalizadas las tareas con los elementos descritos, se procedió a resguardar los mismos, en una nueva bolsa transparente del CIJ, junto con sus envoltorios y precinto de apertura, cerrada con el </w:t>
+      </w:r>
+      <w:r>
+        <w:rPr>
+          <w:rFonts w:ascii="Calibri" w:cs="Calibri" w:eastAsia="Calibri" w:hAnsi="Calibri"/>
+          <w:b w:val="1"/>
+          <w:sz w:val="26"/>
+          <w:szCs w:val="26"/>
+          <w:rtl w:val="0"/>
+        </w:rPr>
+        <w:t xml:space="preserve">precinto blanco Nº {nroPrecintoBlanco}</w:t>
+      </w:r>
+      <w:r>
+        <w:rPr>
+          <w:rFonts w:ascii="Calibri" w:cs="Calibri" w:eastAsia="Calibri" w:hAnsi="Calibri"/>
+          <w:sz w:val="26"/>
+          <w:szCs w:val="26"/>
+          <w:rtl w:val="0"/>
+        </w:rPr>
+        <w:t xml:space="preserve">.</w:t>
+      </w:r>
+      <w:r>
+        <w:rPr>
+          <w:rFonts w:ascii="Calibri" w:cs="Calibri" w:eastAsia="Calibri" w:hAnsi="Calibri"/>
+          <w:b w:val="1"/>
+          <w:sz w:val="26"/>
+          <w:szCs w:val="26"/>
+          <w:rtl w:val="0"/>
+        </w:rPr>
+        <w:t xml:space="preserve">----</w:t>
+      </w:r>
+      <w:r>
+        <w:rPr>
+          <w:rFonts w:ascii="Calibri" w:cs="Calibri" w:eastAsia="Calibri" w:hAnsi="Calibri"/>
+          <w:sz w:val="26"/>
+          <w:szCs w:val="26"/>
+          <w:rtl w:val="0"/>
+        </w:rPr>
+        <w:t xml:space="preserve">{/}{/bolsas}</w:t>
+      </w:r>
+    </w:p>
+    <w:p>
+      <w:pPr>
+        <w:spacing w:line="276" w:lineRule="auto"/>
+        <w:jc w:val="both"/>
+        <w:rPr>
+          <w:rFonts w:ascii="Calibri" w:cs="Calibri" w:eastAsia="Calibri" w:hAnsi="Calibri"/>
+          <w:sz w:val="26"/>
+          <w:szCs w:val="26"/>
+        </w:rPr>
+      </w:pPr>
+      <w:bookmarkStart w:colFirst="0" w:colLast="0" w:name="_heading=h.k0zo42cq9c04" w:id="16"/>
+      <w:bookmarkEnd w:id="16"/>
+      <w:r>
+        <w:rPr>
+          <w:rFonts w:ascii="Calibri" w:cs="Calibri" w:eastAsia="Calibri" w:hAnsi="Calibri"/>
+          <w:sz w:val="26"/>
+          <w:szCs w:val="26"/>
+          <w:rtl w:val="0"/>
+        </w:rPr>
+        <w:t xml:space="preserve">{#observaciones!=null}{observaciones}.{/} </w:t>
+      </w:r>
+    </w:p>
+    <w:p>
+      <w:pPr>
+        <w:spacing w:line="276" w:lineRule="auto"/>
+        <w:jc w:val="both"/>
+        <w:rPr>
+          <w:rFonts w:ascii="Calibri" w:cs="Calibri" w:eastAsia="Calibri" w:hAnsi="Calibri"/>
+          <w:sz w:val="26"/>
+          <w:szCs w:val="26"/>
+        </w:rPr>
+      </w:pPr>
+      <w:bookmarkStart w:colFirst="0" w:colLast="0" w:name="_heading=h.kocc0851mwi9" w:id="17"/>
       <w:bookmarkEnd w:id="17"/>
       <w:r>
         <w:rPr>
@@ -1331,7 +1497,7 @@
           <w:szCs w:val="26"/>
           <w:rtl w:val="0"/>
         </w:rPr>
-        <w:t xml:space="preserve">{#estado==”cerrada en proceso”}{leyenda}.</w:t>
+        <w:t xml:space="preserve">{#processToComplete=="false"}Con lo que no siendo para más,{/}{#processToComplete=="true"}Habiendo concretado la totalidad de las copias posibles de los elementos secuestrados,{/} se da por finalizado el acto, firmando los presentes para constancia y por ante mí que doy fe.</w:t>
       </w:r>
       <w:r>
         <w:rPr>
@@ -1345,145 +1511,22 @@
       </w:r>
       <w:r>
         <w:rPr>
-          <w:rFonts w:ascii="Calibri" w:cs="Calibri" w:eastAsia="Calibri" w:hAnsi="Calibri"/>
-          <w:sz w:val="26"/>
-          <w:szCs w:val="26"/>
-          <w:rtl w:val="0"/>
-        </w:rPr>
-        <w:t xml:space="preserve">{/}{#estado==”cerrada”}</w:t>
-      </w:r>
-    </w:p>
-    <w:p>
-      <w:pPr>
-        <w:spacing w:line="276" w:lineRule="auto"/>
-        <w:jc w:val="both"/>
-        <w:rPr>
-          <w:rFonts w:ascii="Calibri" w:cs="Calibri" w:eastAsia="Calibri" w:hAnsi="Calibri"/>
-          <w:sz w:val="26"/>
-          <w:szCs w:val="26"/>
-        </w:rPr>
-      </w:pPr>
-      <w:bookmarkStart w:colFirst="0" w:colLast="0" w:name="_heading=h.uibdvvkg7zr" w:id="18"/>
+          <w:rtl w:val="0"/>
+        </w:rPr>
+      </w:r>
+    </w:p>
+    <w:p>
+      <w:pPr>
+        <w:spacing w:line="360" w:lineRule="auto"/>
+        <w:jc w:val="both"/>
+        <w:rPr>
+          <w:rFonts w:ascii="Calibri" w:cs="Calibri" w:eastAsia="Calibri" w:hAnsi="Calibri"/>
+          <w:sz w:val="26"/>
+          <w:szCs w:val="26"/>
+        </w:rPr>
+      </w:pPr>
+      <w:bookmarkStart w:colFirst="0" w:colLast="0" w:name="_heading=h.vbq7guhlvm6f" w:id="18"/>
       <w:bookmarkEnd w:id="18"/>
-      <w:r>
-        <w:rPr>
-          <w:rFonts w:ascii="Calibri" w:cs="Calibri" w:eastAsia="Calibri" w:hAnsi="Calibri"/>
-          <w:sz w:val="26"/>
-          <w:szCs w:val="26"/>
-          <w:rtl w:val="0"/>
-        </w:rPr>
-        <w:t xml:space="preserve">Finalizadas las tareas con los elementos descriptos, se procedió a resguardar los mismos, en una nueva bolsa transparente del CIJ, junto con sus envoltorios y precinto de apertura, cerrada con el </w:t>
-      </w:r>
-      <w:r>
-        <w:rPr>
-          <w:rFonts w:ascii="Calibri" w:cs="Calibri" w:eastAsia="Calibri" w:hAnsi="Calibri"/>
-          <w:b w:val="1"/>
-          <w:sz w:val="26"/>
-          <w:szCs w:val="26"/>
-          <w:rtl w:val="0"/>
-        </w:rPr>
-        <w:t xml:space="preserve">precinto blanco Nº {nroPrecintoBlanco}</w:t>
-      </w:r>
-      <w:r>
-        <w:rPr>
-          <w:rFonts w:ascii="Calibri" w:cs="Calibri" w:eastAsia="Calibri" w:hAnsi="Calibri"/>
-          <w:sz w:val="26"/>
-          <w:szCs w:val="26"/>
-          <w:rtl w:val="0"/>
-        </w:rPr>
-        <w:t xml:space="preserve">.</w:t>
-      </w:r>
-      <w:r>
-        <w:rPr>
-          <w:rFonts w:ascii="Calibri" w:cs="Calibri" w:eastAsia="Calibri" w:hAnsi="Calibri"/>
-          <w:b w:val="1"/>
-          <w:sz w:val="26"/>
-          <w:szCs w:val="26"/>
-          <w:rtl w:val="0"/>
-        </w:rPr>
-        <w:t xml:space="preserve">----</w:t>
-      </w:r>
-      <w:r>
-        <w:rPr>
-          <w:rFonts w:ascii="Calibri" w:cs="Calibri" w:eastAsia="Calibri" w:hAnsi="Calibri"/>
-          <w:sz w:val="26"/>
-          <w:szCs w:val="26"/>
-          <w:rtl w:val="0"/>
-        </w:rPr>
-        <w:t xml:space="preserve">{/}{/bolsas}</w:t>
-      </w:r>
-    </w:p>
-    <w:p>
-      <w:pPr>
-        <w:spacing w:line="276" w:lineRule="auto"/>
-        <w:jc w:val="both"/>
-        <w:rPr>
-          <w:rFonts w:ascii="Calibri" w:cs="Calibri" w:eastAsia="Calibri" w:hAnsi="Calibri"/>
-          <w:sz w:val="26"/>
-          <w:szCs w:val="26"/>
-        </w:rPr>
-      </w:pPr>
-      <w:bookmarkStart w:colFirst="0" w:colLast="0" w:name="_heading=h.k0zo42cq9c04" w:id="19"/>
-      <w:bookmarkEnd w:id="19"/>
-      <w:r>
-        <w:rPr>
-          <w:rFonts w:ascii="Calibri" w:cs="Calibri" w:eastAsia="Calibri" w:hAnsi="Calibri"/>
-          <w:sz w:val="26"/>
-          <w:szCs w:val="26"/>
-          <w:rtl w:val="0"/>
-        </w:rPr>
-        <w:t xml:space="preserve">{#observaciones!=null}{observaciones}.{/} </w:t>
-      </w:r>
-    </w:p>
-    <w:p>
-      <w:pPr>
-        <w:spacing w:line="276" w:lineRule="auto"/>
-        <w:jc w:val="both"/>
-        <w:rPr>
-          <w:rFonts w:ascii="Calibri" w:cs="Calibri" w:eastAsia="Calibri" w:hAnsi="Calibri"/>
-          <w:sz w:val="26"/>
-          <w:szCs w:val="26"/>
-        </w:rPr>
-      </w:pPr>
-      <w:bookmarkStart w:colFirst="0" w:colLast="0" w:name="_heading=h.kocc0851mwi9" w:id="20"/>
-      <w:bookmarkEnd w:id="20"/>
-      <w:r>
-        <w:rPr>
-          <w:rFonts w:ascii="Calibri" w:cs="Calibri" w:eastAsia="Calibri" w:hAnsi="Calibri"/>
-          <w:sz w:val="26"/>
-          <w:szCs w:val="26"/>
-          <w:rtl w:val="0"/>
-        </w:rPr>
-        <w:t xml:space="preserve">{#processToComplete=="false"}Con lo que no siendo para más,{/}{#processToComplete=="true"}Habiendo concretado la totalidad de las copias posibles de los elementos secuestrados,{/} se da por finalizado el acto, firmando los presentes para constancia y por ante mí que doy fe.</w:t>
-      </w:r>
-      <w:r>
-        <w:rPr>
-          <w:rFonts w:ascii="Calibri" w:cs="Calibri" w:eastAsia="Calibri" w:hAnsi="Calibri"/>
-          <w:b w:val="1"/>
-          <w:sz w:val="26"/>
-          <w:szCs w:val="26"/>
-          <w:rtl w:val="0"/>
-        </w:rPr>
-        <w:t xml:space="preserve">----</w:t>
-      </w:r>
-      <w:r>
-        <w:rPr>
-          <w:rtl w:val="0"/>
-        </w:rPr>
-      </w:r>
-    </w:p>
-    <w:p>
-      <w:pPr>
-        <w:spacing w:line="360" w:lineRule="auto"/>
-        <w:jc w:val="both"/>
-        <w:rPr>
-          <w:rFonts w:ascii="Calibri" w:cs="Calibri" w:eastAsia="Calibri" w:hAnsi="Calibri"/>
-          <w:sz w:val="26"/>
-          <w:szCs w:val="26"/>
-        </w:rPr>
-      </w:pPr>
-      <w:bookmarkStart w:colFirst="0" w:colLast="0" w:name="_heading=h.vbq7guhlvm6f" w:id="21"/>
-      <w:bookmarkEnd w:id="21"/>
       <w:r>
         <w:rPr>
           <w:rtl w:val="0"/>
@@ -1796,237 +1839,11 @@
       </w:rPr>
     </w:lvl>
   </w:abstractNum>
-  <w:abstractNum w:abstractNumId="3">
-    <w:lvl w:ilvl="0">
-      <w:start w:val="1"/>
-      <w:numFmt w:val="bullet"/>
-      <w:lvlText w:val="-"/>
-      <w:lvlJc w:val="left"/>
-      <w:pPr>
-        <w:ind w:left="720" w:hanging="360"/>
-      </w:pPr>
-      <w:rPr>
-        <w:u w:val="none"/>
-      </w:rPr>
-    </w:lvl>
-    <w:lvl w:ilvl="1">
-      <w:start w:val="1"/>
-      <w:numFmt w:val="bullet"/>
-      <w:lvlText w:val="-"/>
-      <w:lvlJc w:val="left"/>
-      <w:pPr>
-        <w:ind w:left="1440" w:hanging="360"/>
-      </w:pPr>
-      <w:rPr>
-        <w:u w:val="none"/>
-      </w:rPr>
-    </w:lvl>
-    <w:lvl w:ilvl="2">
-      <w:start w:val="1"/>
-      <w:numFmt w:val="bullet"/>
-      <w:lvlText w:val="-"/>
-      <w:lvlJc w:val="left"/>
-      <w:pPr>
-        <w:ind w:left="2160" w:hanging="360"/>
-      </w:pPr>
-      <w:rPr>
-        <w:u w:val="none"/>
-      </w:rPr>
-    </w:lvl>
-    <w:lvl w:ilvl="3">
-      <w:start w:val="1"/>
-      <w:numFmt w:val="bullet"/>
-      <w:lvlText w:val="-"/>
-      <w:lvlJc w:val="left"/>
-      <w:pPr>
-        <w:ind w:left="2880" w:hanging="360"/>
-      </w:pPr>
-      <w:rPr>
-        <w:u w:val="none"/>
-      </w:rPr>
-    </w:lvl>
-    <w:lvl w:ilvl="4">
-      <w:start w:val="1"/>
-      <w:numFmt w:val="bullet"/>
-      <w:lvlText w:val="-"/>
-      <w:lvlJc w:val="left"/>
-      <w:pPr>
-        <w:ind w:left="3600" w:hanging="360"/>
-      </w:pPr>
-      <w:rPr>
-        <w:u w:val="none"/>
-      </w:rPr>
-    </w:lvl>
-    <w:lvl w:ilvl="5">
-      <w:start w:val="1"/>
-      <w:numFmt w:val="bullet"/>
-      <w:lvlText w:val="-"/>
-      <w:lvlJc w:val="left"/>
-      <w:pPr>
-        <w:ind w:left="4320" w:hanging="360"/>
-      </w:pPr>
-      <w:rPr>
-        <w:u w:val="none"/>
-      </w:rPr>
-    </w:lvl>
-    <w:lvl w:ilvl="6">
-      <w:start w:val="1"/>
-      <w:numFmt w:val="bullet"/>
-      <w:lvlText w:val="-"/>
-      <w:lvlJc w:val="left"/>
-      <w:pPr>
-        <w:ind w:left="5040" w:hanging="360"/>
-      </w:pPr>
-      <w:rPr>
-        <w:u w:val="none"/>
-      </w:rPr>
-    </w:lvl>
-    <w:lvl w:ilvl="7">
-      <w:start w:val="1"/>
-      <w:numFmt w:val="bullet"/>
-      <w:lvlText w:val="-"/>
-      <w:lvlJc w:val="left"/>
-      <w:pPr>
-        <w:ind w:left="5760" w:hanging="360"/>
-      </w:pPr>
-      <w:rPr>
-        <w:u w:val="none"/>
-      </w:rPr>
-    </w:lvl>
-    <w:lvl w:ilvl="8">
-      <w:start w:val="1"/>
-      <w:numFmt w:val="bullet"/>
-      <w:lvlText w:val="-"/>
-      <w:lvlJc w:val="left"/>
-      <w:pPr>
-        <w:ind w:left="6480" w:hanging="360"/>
-      </w:pPr>
-      <w:rPr>
-        <w:u w:val="none"/>
-      </w:rPr>
-    </w:lvl>
-  </w:abstractNum>
-  <w:abstractNum w:abstractNumId="4">
-    <w:lvl w:ilvl="0">
-      <w:start w:val="1"/>
-      <w:numFmt w:val="bullet"/>
-      <w:lvlText w:val="-"/>
-      <w:lvlJc w:val="left"/>
-      <w:pPr>
-        <w:ind w:left="720" w:hanging="360"/>
-      </w:pPr>
-      <w:rPr>
-        <w:u w:val="none"/>
-      </w:rPr>
-    </w:lvl>
-    <w:lvl w:ilvl="1">
-      <w:start w:val="1"/>
-      <w:numFmt w:val="bullet"/>
-      <w:lvlText w:val="-"/>
-      <w:lvlJc w:val="left"/>
-      <w:pPr>
-        <w:ind w:left="1440" w:hanging="360"/>
-      </w:pPr>
-      <w:rPr>
-        <w:u w:val="none"/>
-      </w:rPr>
-    </w:lvl>
-    <w:lvl w:ilvl="2">
-      <w:start w:val="1"/>
-      <w:numFmt w:val="bullet"/>
-      <w:lvlText w:val="-"/>
-      <w:lvlJc w:val="left"/>
-      <w:pPr>
-        <w:ind w:left="2160" w:hanging="360"/>
-      </w:pPr>
-      <w:rPr>
-        <w:u w:val="none"/>
-      </w:rPr>
-    </w:lvl>
-    <w:lvl w:ilvl="3">
-      <w:start w:val="1"/>
-      <w:numFmt w:val="bullet"/>
-      <w:lvlText w:val="-"/>
-      <w:lvlJc w:val="left"/>
-      <w:pPr>
-        <w:ind w:left="2880" w:hanging="360"/>
-      </w:pPr>
-      <w:rPr>
-        <w:u w:val="none"/>
-      </w:rPr>
-    </w:lvl>
-    <w:lvl w:ilvl="4">
-      <w:start w:val="1"/>
-      <w:numFmt w:val="bullet"/>
-      <w:lvlText w:val="-"/>
-      <w:lvlJc w:val="left"/>
-      <w:pPr>
-        <w:ind w:left="3600" w:hanging="360"/>
-      </w:pPr>
-      <w:rPr>
-        <w:u w:val="none"/>
-      </w:rPr>
-    </w:lvl>
-    <w:lvl w:ilvl="5">
-      <w:start w:val="1"/>
-      <w:numFmt w:val="bullet"/>
-      <w:lvlText w:val="-"/>
-      <w:lvlJc w:val="left"/>
-      <w:pPr>
-        <w:ind w:left="4320" w:hanging="360"/>
-      </w:pPr>
-      <w:rPr>
-        <w:u w:val="none"/>
-      </w:rPr>
-    </w:lvl>
-    <w:lvl w:ilvl="6">
-      <w:start w:val="1"/>
-      <w:numFmt w:val="bullet"/>
-      <w:lvlText w:val="-"/>
-      <w:lvlJc w:val="left"/>
-      <w:pPr>
-        <w:ind w:left="5040" w:hanging="360"/>
-      </w:pPr>
-      <w:rPr>
-        <w:u w:val="none"/>
-      </w:rPr>
-    </w:lvl>
-    <w:lvl w:ilvl="7">
-      <w:start w:val="1"/>
-      <w:numFmt w:val="bullet"/>
-      <w:lvlText w:val="-"/>
-      <w:lvlJc w:val="left"/>
-      <w:pPr>
-        <w:ind w:left="5760" w:hanging="360"/>
-      </w:pPr>
-      <w:rPr>
-        <w:u w:val="none"/>
-      </w:rPr>
-    </w:lvl>
-    <w:lvl w:ilvl="8">
-      <w:start w:val="1"/>
-      <w:numFmt w:val="bullet"/>
-      <w:lvlText w:val="-"/>
-      <w:lvlJc w:val="left"/>
-      <w:pPr>
-        <w:ind w:left="6480" w:hanging="360"/>
-      </w:pPr>
-      <w:rPr>
-        <w:u w:val="none"/>
-      </w:rPr>
-    </w:lvl>
-  </w:abstractNum>
   <w:num w:numId="1">
     <w:abstractNumId w:val="1"/>
   </w:num>
   <w:num w:numId="2">
     <w:abstractNumId w:val="2"/>
-  </w:num>
-  <w:num w:numId="3">
-    <w:abstractNumId w:val="3"/>
-  </w:num>
-  <w:num w:numId="4">
-    <w:abstractNumId w:val="4"/>
   </w:num>
 </w:numbering>
 </file>
@@ -2801,7 +2618,7 @@
 
 <file path=customXML/item1.xml><?xml version="1.0" encoding="utf-8"?>
 <go:gDocsCustomXmlDataStorage xmlns:go="http://customooxmlschemas.google.com/" xmlns:r="http://schemas.openxmlformats.org/officeDocument/2006/relationships" uri="GoogleDocsCustomDataVersion2">
-  <go:docsCustomData xmlns:go="http://customooxmlschemas.google.com/" roundtripDataSignature="AMtx7mgRrqB213PjrR/j8Ad67ymOP0OuSQ==">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</go:docsCustomData>
+  <go:docsCustomData xmlns:go="http://customooxmlschemas.google.com/" roundtripDataSignature="AMtx7mjSMfjnIBEku24vFd9agHeIP3blBw==">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</go:docsCustomData>
 </go:gDocsCustomXmlDataStorage>
 </file>
 

</xml_diff>

<commit_message>
Add sims sueltos and details
</commit_message>
<xml_diff>
--- a/src/Assets/template.docx
+++ b/src/Assets/template.docx
@@ -299,7 +299,7 @@
           <w:szCs w:val="26"/>
           <w:rtl w:val="0"/>
         </w:rPr>
-        <w:t xml:space="preserve">{/}{#efectos}{#nroPrecintoBolsa==nroPrecinto}{#tipoDeElemento==”disco”}</w:t>
+        <w:t xml:space="preserve">{/}{#efectos}{#nroPrecintoBolsa==nroPrecinto}</w:t>
       </w:r>
     </w:p>
     <w:p>
@@ -320,25 +320,25 @@
           <w:szCs w:val="26"/>
           <w:rtl w:val="0"/>
         </w:rPr>
-        <w:t xml:space="preserve">Un (01) {tipoDeDisco} suelto,{#marca==””} sin marca visible{/}{#marca!=””} marca {marca}{/},{#modelo==””} sin modelo visible{/}{#modelo!=””} modelo {modelo}{/},{#serialNumber==“”} Sin S/N visible{/}{#serialNumber!=“”} con S/N: {serialNumber}{/},{#almacenamiento==””} sin almacenamiento visible{/}{#almacenamiento!=””} de {almacenamiento} de capacidad{/}. Respecto de este elemento,{#elementoFallado==”si”} tuvo una falla, {observacionFalla}, por lo que no se adopta otro temperamento debido a fallas técnicas del elemento.{/}{#elementoFallado==”no”} se procedió a realizar una tarea técnica utilizando el software forense aportado por la empresa {herramientaSoft}.</w:t>
-      </w:r>
-      <w:r>
-        <w:rPr>
-          <w:rFonts w:ascii="Calibri" w:cs="Calibri" w:eastAsia="Calibri" w:hAnsi="Calibri"/>
-          <w:sz w:val="26"/>
-          <w:szCs w:val="26"/>
-          <w:rtl w:val="0"/>
-        </w:rPr>
-        <w:t xml:space="preserve">{#adquisicion==”con exito”} Finalmente se logró realizar una adquisición forense de su contenido con éxito</w:t>
-      </w:r>
-      <w:r>
-        <w:rPr>
-          <w:rFonts w:ascii="Calibri" w:cs="Calibri" w:eastAsia="Calibri" w:hAnsi="Calibri"/>
-          <w:sz w:val="26"/>
-          <w:szCs w:val="26"/>
-          <w:rtl w:val="0"/>
-        </w:rPr>
-        <w:t xml:space="preserve">.{#estado==”completo”} La cual fue alojada en el servidor de este laboratorio. Se adjunta su correspondiente reporte de copiado junto a la presente acta.</w:t>
+        <w:t xml:space="preserve">{#tipoDeElemento==”sim”} Una (01) Tarjeta SIM suelta{#empresa==""} sin empresa visible,{/}{#empresa!=""} {empresa}{/}, Nº{#serialNumber==""} no visible{/}.{#serialNumber!=""} {serialNumber}{/}. Respecto de la misma,  se procedió a realizar una tarea técnica utilizando el software forense aportado por la empresa {herramientaSoft}.{#estado==”en proceso”} Se informa que la misma arroja gran cantidad de horas para su finalización, por lo que se deja realizando de forma automatizada a puertas cerradas, para ingreso a la sala de duplicación solo por personal autorizado, quedando en proceso pendiente a finalizar la jornada siguiente.{/}{#estado==”completo”}</w:t>
+      </w:r>
+      <w:r>
+        <w:rPr>
+          <w:rFonts w:ascii="Calibri" w:cs="Calibri" w:eastAsia="Calibri" w:hAnsi="Calibri"/>
+          <w:sz w:val="26"/>
+          <w:szCs w:val="26"/>
+          <w:rtl w:val="0"/>
+        </w:rPr>
+        <w:t xml:space="preserve"> Con el cual se logró una extracción {tipoExtraccion} de manera exitosa. La cual fue alojada en el servidor de este laboratorio. Se adjunta su correspondiente reporte de copia junto a la presente acta.</w:t>
+      </w:r>
+      <w:r>
+        <w:rPr>
+          <w:rFonts w:ascii="Calibri" w:cs="Calibri" w:eastAsia="Calibri" w:hAnsi="Calibri"/>
+          <w:sz w:val="26"/>
+          <w:szCs w:val="26"/>
+          <w:rtl w:val="0"/>
+        </w:rPr>
+        <w:t xml:space="preserve">{/}</w:t>
       </w:r>
       <w:r>
         <w:rPr>
@@ -357,53 +357,7 @@
           <w:szCs w:val="26"/>
           <w:rtl w:val="0"/>
         </w:rPr>
-        <w:t xml:space="preserve">{/}{#estado==”en proceso”} Se informa que la misma arroja gran cantidad de horas para su finalización, por lo que se deja realizando de forma automatizada a puertas cerradas, para ingreso a la sala de duplicación solo por personal autorizado.</w:t>
-      </w:r>
-      <w:r>
-        <w:rPr>
-          <w:rFonts w:ascii="Calibri" w:cs="Calibri" w:eastAsia="Calibri" w:hAnsi="Calibri"/>
-          <w:b w:val="1"/>
-          <w:sz w:val="26"/>
-          <w:szCs w:val="26"/>
-          <w:rtl w:val="0"/>
-        </w:rPr>
-        <w:t xml:space="preserve">----</w:t>
-      </w:r>
-      <w:r>
-        <w:rPr>
-          <w:rFonts w:ascii="Calibri" w:cs="Calibri" w:eastAsia="Calibri" w:hAnsi="Calibri"/>
-          <w:sz w:val="26"/>
-          <w:szCs w:val="26"/>
-          <w:rtl w:val="0"/>
-        </w:rPr>
         <w:t xml:space="preserve">{/}</w:t>
-      </w:r>
-      <w:r>
-        <w:rPr>
-          <w:rFonts w:ascii="Calibri" w:cs="Calibri" w:eastAsia="Calibri" w:hAnsi="Calibri"/>
-          <w:sz w:val="26"/>
-          <w:szCs w:val="26"/>
-          <w:rtl w:val="0"/>
-        </w:rPr>
-        <w:t xml:space="preserve">{/}{#adquisicion==”fallo”} Finalmente se pudo advertir que la misma fallo luego de varios intentos durante el proceso de adquisición.{/}</w:t>
-      </w:r>
-      <w:r>
-        <w:rPr>
-          <w:rFonts w:ascii="Calibri" w:cs="Calibri" w:eastAsia="Calibri" w:hAnsi="Calibri"/>
-          <w:sz w:val="26"/>
-          <w:szCs w:val="26"/>
-          <w:rtl w:val="0"/>
-        </w:rPr>
-        <w:t xml:space="preserve">{/}{/}</w:t>
-      </w:r>
-      <w:r>
-        <w:rPr>
-          <w:rFonts w:ascii="Calibri" w:cs="Calibri" w:eastAsia="Calibri" w:hAnsi="Calibri"/>
-          <w:sz w:val="26"/>
-          <w:szCs w:val="26"/>
-          <w:rtl w:val="0"/>
-        </w:rPr>
-        <w:t xml:space="preserve">{#tipoDeElemento==“dvr”}</w:t>
       </w:r>
     </w:p>
     <w:p>
@@ -424,6 +378,110 @@
           <w:szCs w:val="26"/>
           <w:rtl w:val="0"/>
         </w:rPr>
+        <w:t xml:space="preserve">{#tipoDeElemento==”disco”}Un (01) {tipoDeDisco} suelto,{#marca==””} sin marca visible{/}{#marca!=””} marca {marca}{/},{#modelo==””} sin modelo visible{/}{#modelo!=””} modelo {modelo}{/},{#serialNumber==“”} Sin S/N visible{/}{#serialNumber!=“”} con S/N: {serialNumber}{/},{#almacenamiento==””} sin almacenamiento visible{/}{#almacenamiento!=””} de {almacenamiento} de capacidad{/}. Respecto de este elemento,{#elementoFallado==”si”} tuvo una falla, {observacionFalla}, por lo que no se adopta otro temperamento debido a fallas técnicas del elemento.{/}{#elementoFallado==”no”} se procedió a realizar una tarea técnica utilizando el software forense aportado por la empresa {herramientaSoft}.</w:t>
+      </w:r>
+      <w:r>
+        <w:rPr>
+          <w:rFonts w:ascii="Calibri" w:cs="Calibri" w:eastAsia="Calibri" w:hAnsi="Calibri"/>
+          <w:sz w:val="26"/>
+          <w:szCs w:val="26"/>
+          <w:rtl w:val="0"/>
+        </w:rPr>
+        <w:t xml:space="preserve">{#adquisicion==”con exito”} Finalmente se logró realizar una adquisición forense de su contenido con éxito</w:t>
+      </w:r>
+      <w:r>
+        <w:rPr>
+          <w:rFonts w:ascii="Calibri" w:cs="Calibri" w:eastAsia="Calibri" w:hAnsi="Calibri"/>
+          <w:sz w:val="26"/>
+          <w:szCs w:val="26"/>
+          <w:rtl w:val="0"/>
+        </w:rPr>
+        <w:t xml:space="preserve">.{#estado==”completo”} La cual fue alojada en el servidor de este laboratorio. Se adjunta su correspondiente reporte de copiado junto a la presente acta.</w:t>
+      </w:r>
+      <w:r>
+        <w:rPr>
+          <w:rFonts w:ascii="Calibri" w:cs="Calibri" w:eastAsia="Calibri" w:hAnsi="Calibri"/>
+          <w:b w:val="1"/>
+          <w:sz w:val="26"/>
+          <w:szCs w:val="26"/>
+          <w:rtl w:val="0"/>
+        </w:rPr>
+        <w:t xml:space="preserve">----</w:t>
+      </w:r>
+      <w:r>
+        <w:rPr>
+          <w:rFonts w:ascii="Calibri" w:cs="Calibri" w:eastAsia="Calibri" w:hAnsi="Calibri"/>
+          <w:sz w:val="26"/>
+          <w:szCs w:val="26"/>
+          <w:rtl w:val="0"/>
+        </w:rPr>
+        <w:t xml:space="preserve">{/}{#estado==”en proceso”} Se informa que la misma arroja gran cantidad de horas para su finalización, por lo que se deja realizando de forma automatizada a puertas cerradas, para ingreso a la sala de duplicación solo por personal autorizado, quedando en proceso pendiente a finalizar la jornada siguiente.</w:t>
+      </w:r>
+      <w:r>
+        <w:rPr>
+          <w:rFonts w:ascii="Calibri" w:cs="Calibri" w:eastAsia="Calibri" w:hAnsi="Calibri"/>
+          <w:b w:val="1"/>
+          <w:sz w:val="26"/>
+          <w:szCs w:val="26"/>
+          <w:rtl w:val="0"/>
+        </w:rPr>
+        <w:t xml:space="preserve">----</w:t>
+      </w:r>
+      <w:r>
+        <w:rPr>
+          <w:rFonts w:ascii="Calibri" w:cs="Calibri" w:eastAsia="Calibri" w:hAnsi="Calibri"/>
+          <w:sz w:val="26"/>
+          <w:szCs w:val="26"/>
+          <w:rtl w:val="0"/>
+        </w:rPr>
+        <w:t xml:space="preserve">{/}</w:t>
+      </w:r>
+      <w:r>
+        <w:rPr>
+          <w:rFonts w:ascii="Calibri" w:cs="Calibri" w:eastAsia="Calibri" w:hAnsi="Calibri"/>
+          <w:sz w:val="26"/>
+          <w:szCs w:val="26"/>
+          <w:rtl w:val="0"/>
+        </w:rPr>
+        <w:t xml:space="preserve">{/}{#adquisicion==”fallo”} Finalmente se pudo advertir que la misma fallo luego de varios intentos durante el proceso de adquisición.{/}</w:t>
+      </w:r>
+      <w:r>
+        <w:rPr>
+          <w:rFonts w:ascii="Calibri" w:cs="Calibri" w:eastAsia="Calibri" w:hAnsi="Calibri"/>
+          <w:sz w:val="26"/>
+          <w:szCs w:val="26"/>
+          <w:rtl w:val="0"/>
+        </w:rPr>
+        <w:t xml:space="preserve">{/}{/}</w:t>
+      </w:r>
+      <w:r>
+        <w:rPr>
+          <w:rFonts w:ascii="Calibri" w:cs="Calibri" w:eastAsia="Calibri" w:hAnsi="Calibri"/>
+          <w:sz w:val="26"/>
+          <w:szCs w:val="26"/>
+          <w:rtl w:val="0"/>
+        </w:rPr>
+        <w:t xml:space="preserve">{#tipoDeElemento==“dvr”}</w:t>
+      </w:r>
+    </w:p>
+    <w:p>
+      <w:pPr>
+        <w:spacing w:line="276" w:lineRule="auto"/>
+        <w:ind w:left="0" w:firstLine="0"/>
+        <w:jc w:val="both"/>
+        <w:rPr>
+          <w:rFonts w:ascii="Calibri" w:cs="Calibri" w:eastAsia="Calibri" w:hAnsi="Calibri"/>
+          <w:sz w:val="26"/>
+          <w:szCs w:val="26"/>
+        </w:rPr>
+      </w:pPr>
+      <w:r>
+        <w:rPr>
+          <w:rFonts w:ascii="Calibri" w:cs="Calibri" w:eastAsia="Calibri" w:hAnsi="Calibri"/>
+          <w:sz w:val="26"/>
+          <w:szCs w:val="26"/>
+          <w:rtl w:val="0"/>
+        </w:rPr>
         <w:t xml:space="preserve">Un (01) DVR,{#marca==””} sin marca visible{/}{#marca!=””} marca {marca}{/},{#modelo==””} sin modelo visible{/}{#modelo!=””} modelo {modelo}{/},{#serialNumber==“”} Sin S/N visible{/}{#serialNumber!=“”} con S/N: {serialNumber}{/},{#Discos.length==0} sin Disco, por lo que no se adopta temperamento alguno sobre el elemento.{/}{#Discos.length!=0}, de su interior se extrae:</w:t>
       </w:r>
       <w:r>
@@ -512,7 +570,7 @@
           <w:szCs w:val="26"/>
           <w:rtl w:val="0"/>
         </w:rPr>
-        <w:t xml:space="preserve">{/}{#estado==”en proceso”} Se informa que la misma arroja gran cantidad de horas para su finalización, por lo que se deja realizando de forma automatizada a puertas cerradas, para ingreso a la sala de duplicación solo por personal autorizado.</w:t>
+        <w:t xml:space="preserve">{/}{#estado==”en proceso”} Se informa que la misma arroja gran cantidad de horas para su finalización, por lo que se deja realizando de forma automatizada a puertas cerradas, para ingreso a la sala de duplicación solo por personal autorizado, quedando en proceso pendiente a finalizar la jornada siguiente.</w:t>
       </w:r>
       <w:r>
         <w:rPr>
@@ -679,7 +737,7 @@
           <w:szCs w:val="26"/>
           <w:rtl w:val="0"/>
         </w:rPr>
-        <w:t xml:space="preserve">{/}{#estado==”en proceso”} Se informa que la misma arroja gran cantidad de horas para su finalización, por lo que se deja realizando de forma automatizada a puertas cerradas, para ingreso a la sala de duplicación solo por personal autorizado.</w:t>
+        <w:t xml:space="preserve">{/}{#estado==”en proceso”} Se informa que la misma arroja gran cantidad de horas para su finalización, por lo que se deja realizando de forma automatizada a puertas cerradas, para ingreso a la sala de duplicación solo por personal autorizado, quedando en proceso pendiente a finalizar la jornada siguiente.</w:t>
       </w:r>
       <w:r>
         <w:rPr>
@@ -884,7 +942,7 @@
           <w:szCs w:val="26"/>
           <w:rtl w:val="0"/>
         </w:rPr>
-        <w:t xml:space="preserve">Una extracción {nombre} la cual {#estado==”completo”} finalizó correctamente{/}{#estado==”fallo”} tuvo una falla, {observacionFalla}{/}{#estado==”en proceso”}no pudo finalizar en esta jornada y queda en proceso a ser completado en la siguiente{/}{/}.</w:t>
+        <w:t xml:space="preserve">Una extracción {nombre} la cual{#estado==”completo”} finalizó correctamente{/}{#estado==”fallo”} tuvo una falla, {observacionFalla}{/}{#estado==”en proceso”} no pudo finalizar en esta jornada y queda en proceso a ser completado en la siguiente{/}{/}.</w:t>
       </w:r>
       <w:r>
         <w:rPr>
@@ -945,7 +1003,7 @@
           <w:szCs w:val="26"/>
           <w:rtl w:val="0"/>
         </w:rPr>
-        <w:t xml:space="preserve">{#encendido==”no”} se procedió a conectarla a un cargador de este Laboratorio, observando que la misma no enciende, {observacionEncendido}, por lo que no se adopta temperamento alguno sobre el elemento.{/} {#Sims.length!=0}{#Sims} Dentro de la misma, se encontró una tarjeta SIM{#empresaSim==""} sin empresa visible,{/}{#empresaSim!=""} {empresaSim}{/}, Nº{#serialSim==""} no visible{/}.{#serialSim!=""} {serialSim}{/}. Respecto de la misma,{#tipoExtraccionSim=="ninguna"} no se logró realizar ninguna tarea técnica.{/}{#tipoExtraccionSim!="ninguna" &amp;&amp; tipoExtraccionSim!="no interes"} se logró realizar una extracción {tipoExtraccionSim} de su contenido de manera exitosa.{/}{#tipoExtraccionSim=="no interes"} no se adopta temperamento alguno, ya que no posee información relevante para los hechos que se investigan.{/}{/Sims}{/}{#Sds.length!=0}{#Sds} Dentro de la misma, se encontró una tarjeta micro SD,{#marca==""} sin marca visible{/}{#marca!=""} marca {marca}{/},{#serialNumber==""} sin S/N visible{/}{#serialNumber!=""} S/N {serialNumber}{/}, de {almacenamiento}. Respecto de la misma,{#tipoExtraccionSd=="ninguna"} no se logró realizar ninguna tarea técnica.{/}{#tipoExtraccionSd=="no interes"} no se adopta temperamento alguno, ya que no posee información relevante para los hechos que se investigan.{/}{#tipoExtraccionSd!="ninguna" &amp;&amp; tipoExtraccionSd!="no interes"} se logró realizar una extracción {tipoExtraccionSd} de su contenido de manera exitosa.{/}{/Sds}{/}{#estado==”en proceso”} queda en proceso pendiente de realizarse una extracción para la siguiente jornada{/}{#estado==”completo”} La totalidad de las extracciones fueron alojadas en el servidor de este laboratorio de informática forense.</w:t>
+        <w:t xml:space="preserve">{#encendido==”no”} se procedió a conectarla a un cargador de este Laboratorio, observando que la misma no enciende, {observacionEncendido}, por lo que no se adopta temperamento alguno sobre el elemento.{/} {#Sims.length!=0}{#Sims} La misma contenía una Tarjeta SIM{#empresaSim==""} sin empresa visible,{/}{#empresaSim!=""} {empresaSim}{/}, Nº{#serialSim==""} no visible{/}.{#serialSim!=""} {serialSim}{/}. Respecto de la misma,{#tipoExtraccionSim=="ninguna"} no se logró realizar ninguna tarea técnica.{/}{#tipoExtraccionSim!="ninguna" &amp;&amp; tipoExtraccionSim!="no interes"} se logró realizar una extracción {tipoExtraccionSim} de su contenido de manera exitosa.{/}{#tipoExtraccionSim=="no interes"} no se adopta temperamento alguno, ya que no posee información relevante para los hechos que se investigan.{/}{/Sims}{/}{#Sds.length!=0}{#Sds} La misma contenía una Tarjeta micro SD,{#marca==""} sin marca visible{/}{#marca!=""} marca {marca}{/},{#serialNumber==""} sin S/N visible{/}{#serialNumber!=""} S/N {serialNumber}{/}, de {almacenamiento}. Respecto de la misma,{#tipoExtraccionSd=="ninguna"} no se logró realizar ninguna tarea técnica.{/}{#tipoExtraccionSd=="no interes"} no se adopta temperamento alguno, ya que no posee información relevante para los hechos que se investigan.{/}{#tipoExtraccionSd!="ninguna" &amp;&amp; tipoExtraccionSd!="no interes"} se logró realizar una extracción {tipoExtraccionSd} de su contenido de manera exitosa.{/}{/Sds}{/}{#estado==”en proceso”} queda en proceso pendiente de realizarse la tarea técnica la jornada siguiente.{/}{#estado==”completo”} La totalidad de las extracciones fueron alojadas en el servidor de este laboratorio de informática forense.{/}{/}</w:t>
       </w:r>
       <w:r>
         <w:rPr>
@@ -964,7 +1022,7 @@
           <w:szCs w:val="26"/>
           <w:rtl w:val="0"/>
         </w:rPr>
-        <w:t xml:space="preserve">{/}{/}{/}</w:t>
+        <w:t xml:space="preserve">{/}</w:t>
       </w:r>
     </w:p>
     <w:p>
@@ -987,7 +1045,7 @@
           <w:szCs w:val="26"/>
           <w:rtl w:val="0"/>
         </w:rPr>
-        <w:t xml:space="preserve">{#tipoDeElemento==”unidad de almacenamiento”}Una (01) Unidad de Almacenamiento, {unidadAlmacenamientoDetalle},{#marca==””} sin marca visible{/}{#marca!=””} marca {marca}{/},{#modelo==””} sin modelo visible{/}{#modelo!=””} modelo {modelo}{/},{#serialNumber==“”} Sin S/N visible{/}{#serialNumber!=“”} con S/N: {serialNumber}{/},{#almacenamiento==””} sin almacenamiento visible{/}{#almacenamiento!=””} de {almacenamiento} de almacenamiento{/}, color {color}. Respecto de este elemento,{#elementoFallado==”si”} tuvo una falla, {observacionFalla}, por lo que no se adopta otro temperamento debido a fallas técnicas del elemento.{/}{#elementoFallado==”no”} se procedió a realizar una tarea técnica utilizando el software forense aportado por la empresa {herramientaSoft}.{#adquisicion==”con exito”} Finalmente se logró realizar una adquisición forense de su contenido con éxito.{#estado==”completo”} La cual fue alojada en el servidor de este laboratorio. Se adjunta su correspondiente reporte de copiado junto a la presente acta.{/}{#estado==”en proceso”} Se informa que la misma arroja gran cantidad de horas para su finalización, por lo que se deja realizando de forma automatizada a puertas cerradas, para ingreso a la sala de duplicación solo por personal autorizado.{/}{/}{#adquisicion==”fallo”} Finalmente se pudo advertir que la misma fallo luego de varios intentos durante el proceso de adquisición.{/}{/}</w:t>
+        <w:t xml:space="preserve">{#tipoDeElemento==”unidad de almacenamiento”}Una (01) Unidad de Almacenamiento, {unidadAlmacenamientoDetalle},{#marca==””} sin marca visible{/}{#marca!=””} marca {marca}{/},{#modelo==””} sin modelo visible{/}{#modelo!=””} modelo {modelo}{/},{#serialNumber==“”} Sin S/N visible{/}{#serialNumber!=“”} con S/N: {serialNumber}{/},{#almacenamiento==””} sin almacenamiento visible{/}{#almacenamiento!=””} de {almacenamiento} de almacenamiento{/}, color {color}. Respecto de este elemento,{#elementoFallado==”si”} tuvo una falla, {observacionFalla}, por lo que no se adopta otro temperamento debido a fallas técnicas del elemento.{/}{#elementoFallado==”no”} se procedió a realizar una tarea técnica utilizando el software forense aportado por la empresa {herramientaSoft}.{#adquisicion==”con exito”} Finalmente se logró realizar una adquisición forense de su contenido con éxito.{#estado==”completo”} La cual fue alojada en el servidor de este laboratorio. Se adjunta su correspondiente reporte de copiado junto a la presente acta.{/}{#estado==”en proceso”} Se informa que la misma arroja gran cantidad de horas para su finalización, por lo que se deja realizando de forma automatizada a puertas cerradas, para ingreso a la sala de duplicación solo por personal autorizado, quedando en proceso pendiente a finalizar la jornada siguiente.{/}{/}{#adquisicion==”fallo”} Finalmente se pudo advertir que la misma fallo luego de varios intentos durante el proceso de adquisición.{/}{/}</w:t>
       </w:r>
       <w:r>
         <w:rPr>
@@ -1099,7 +1157,7 @@
           <w:szCs w:val="26"/>
           <w:rtl w:val="0"/>
         </w:rPr>
-        <w:t xml:space="preserve">.{#estado==”completo”} La cual fue alojada en el servidor de este laboratorio. Se adjunta su correspondiente reporte de copiado junto a la presente acta.{/}{#estado==”en proceso”} Se informa que la misma arroja gran cantidad de horas para su finalización, por lo que se deja realizando de forma automatizada a puertas cerradas, para ingreso a la sala de duplicación solo por personal autorizado.{/}</w:t>
+        <w:t xml:space="preserve">.{#estado==”completo”} La cual fue alojada en el servidor de este laboratorio. Se adjunta su correspondiente reporte de copiado junto a la presente acta.{/}{#estado==”en proceso”} Se informa que la misma arroja gran cantidad de horas para su finalización, por lo que se deja realizando de forma automatizada a puertas cerradas, para ingreso a la sala de duplicación solo por personal autorizado, quedando en proceso pendiente a finalizar la jornada siguiente.{/}</w:t>
       </w:r>
       <w:r>
         <w:rPr>
@@ -1269,7 +1327,7 @@
           <w:szCs w:val="26"/>
           <w:rtl w:val="0"/>
         </w:rPr>
-        <w:t xml:space="preserve">Una extracción {nombre} la cual {#estado==”completo”} finalizó correctamente{/}{#estado==”fallo”} tuvo una falla, {observacionFalla}{/}{#estado==”en proceso”}no pudo finalizar en esta jornada y queda en proceso a ser completado en la siguiente{/}{/}.</w:t>
+        <w:t xml:space="preserve">Una extracción {nombre} la cual{#estado==”completo”} finalizó correctamente{/}{#estado==”fallo”} tuvo una falla, {observacionFalla}{/}{#estado==”en proceso”} no pudo finalizar en esta jornada y queda en proceso a ser completado en la siguiente{/}{/}.</w:t>
       </w:r>
       <w:r>
         <w:rPr>
@@ -1333,7 +1391,7 @@
           <w:szCs w:val="26"/>
           <w:rtl w:val="0"/>
         </w:rPr>
-        <w:t xml:space="preserve">{#encendido==”no”} se procedió a conectarlo a un cargador de este Laboratorio, observando que el mismo no enciende, {observacionEncendido}, por lo que no se adopta temperamento alguno sobre el elemento.{/} {#Sims.length!=0}{#Sims} Dentro del mismo, se encontró una tarjeta SIM{#empresaSim==""} sin empresa visible,{/}{#empresaSim!=""} {empresaSim}{/}, Nº{#serialSim==""} no visible{/}.{#serialSim!=""} {serialSim}{/}. Respecto de la misma,{#tipoExtraccionSim=="ninguna"} no se logró realizar ninguna tarea técnica.{/}{#tipoExtraccionSim!="ninguna" &amp;&amp; tipoExtraccionSim!="no interes"} se logró realizar una extracción {tipoExtraccionSim} de su contenido de manera exitosa.{/}{#tipoExtraccionSim=="no interes"} no se adopta temperamento alguno, ya que no posee información relevante para los hechos que se investigan.{/}{/Sims}{/}{#Sds.length!=0}{#Sds} Dentro del mismo, se encontró una tarjeta micro SD,{#marca==""} sin marca visible{/}{#marca!=""} marca {marca}{/},{#serialNumber==""} sin S/N visible{/}{#serialNumber!=""} S/N {serialNumber}{/}, de {almacenamiento}. Respecto de la misma,{#tipoExtraccionSd=="ninguna"} no se logró realizar ninguna tarea técnica.{/}{#tipoExtraccionSd=="no interes"} no se adopta temperamento alguno, ya que no posee información relevante para los hechos que se investigan.{/}{#tipoExtraccionSd!="ninguna" &amp;&amp; tipoExtraccionSd!="no interes"} se logró realizar una extracción {tipoExtraccionSd} de su contenido de manera exitosa.{/}{/Sds}{/}{#estado==”en proceso”} queda en proceso pendiente de realizarse una extracción para la siguiente jornada{/}{#estado==”completo”} La totalidad de las extracciones fueron alojadas en el servidor de este laboratorio de informática forense.</w:t>
+        <w:t xml:space="preserve">{#encendido==”no”} se procedió a conectarlo a un cargador de este Laboratorio, observando que el mismo no enciende, {observacionEncendido}, por lo que no se adopta temperamento alguno sobre el elemento.{/} {#Sims.length!=0}{#Sims} El mismo contenía una Tarjeta SIM{#empresaSim==""} sin empresa visible,{/}{#empresaSim!=""} {empresaSim}{/}, Nº{#serialSim==""} no visible{/}.{#serialSim!=""} {serialSim}{/}. Respecto de la misma,{#tipoExtraccionSim=="ninguna"} no se logró realizar ninguna tarea técnica.{/}{#tipoExtraccionSim!="ninguna" &amp;&amp; tipoExtraccionSim!="no interes"} se logró realizar una extracción {tipoExtraccionSim} de su contenido de manera exitosa.{/}{#tipoExtraccionSim=="no interes"} no se adopta temperamento alguno, ya que no posee información relevante para los hechos que se investigan.{/}{/Sims}{/}{#Sds.length!=0}{#Sds} El mismo contenía una Tarjeta micro SD,{#marca==""} sin marca visible{/}{#marca!=""} marca {marca}{/},{#serialNumber==""} sin S/N visible{/}{#serialNumber!=""} S/N {serialNumber}{/}, de {almacenamiento}. Respecto de la misma,{#tipoExtraccionSd=="ninguna"} no se logró realizar ninguna tarea técnica.{/}{#tipoExtraccionSd=="no interes"} no se adopta temperamento alguno, ya que no posee información relevante para los hechos que se investigan.{/}{#tipoExtraccionSd!="ninguna" &amp;&amp; tipoExtraccionSd!="no interes"} se logró realizar una extracción {tipoExtraccionSd} de su contenido de manera exitosa.{/}{/Sds}{/}{#estado==”en proceso”} queda en proceso pendiente de realizarse la tarea técnica la jornada siguiente{/}{#estado==”completo”} La totalidad de las extracciones fueron alojadas en el servidor de este laboratorio de informática forense.{/}{/}</w:t>
       </w:r>
       <w:r>
         <w:rPr>
@@ -1352,7 +1410,7 @@
           <w:szCs w:val="26"/>
           <w:rtl w:val="0"/>
         </w:rPr>
-        <w:t xml:space="preserve">{/}{/}{/}{/}{/efectos}</w:t>
+        <w:t xml:space="preserve">{/}{/}{/efectos}</w:t>
       </w:r>
     </w:p>
     <w:p>

</xml_diff>

<commit_message>
Update texts, template and host
</commit_message>
<xml_diff>
--- a/src/Assets/template.docx
+++ b/src/Assets/template.docx
@@ -320,7 +320,7 @@
           <w:szCs w:val="26"/>
           <w:rtl w:val="0"/>
         </w:rPr>
-        <w:t xml:space="preserve">{#tipoDeElemento==”sim”} Una (01) Tarjeta SIM suelta{#empresa==""} sin empresa visible,{/}{#empresa!=""} {empresa}{/}, Nº{#serialNumber==""} no visible{/}.{#serialNumber!=""} {serialNumber}{/}. Respecto de la misma,  se procedió a realizar una tarea técnica utilizando el software forense aportado por la empresa {herramientaSoft}.{#estado==”en proceso”} Se informa que la misma arroja gran cantidad de horas para su finalización, por lo que se deja realizando de forma automatizada a puertas cerradas, para ingreso a la sala de duplicación solo por personal autorizado, quedando en proceso pendiente a finalizar la jornada siguiente.{/}{#estado==”completo”}</w:t>
+        <w:t xml:space="preserve">{#tipoDeElemento==”sim”} Una (01) Tarjeta SIM suelta{#empresa==""} sin empresa visible,{/}{#empresa!=""} {empresa}{/}, Nº{#serialNumber==""} no visible{/}{#serialNumber!=""} {serialNumber}{/}. Respecto de la misma,  se procedió a realizar una tarea técnica utilizando el software forense aportado por la empresa {herramientaSoft}.{#estado==”en proceso”} Se informa que la misma arroja gran cantidad de horas para su finalización, por lo que se deja realizando de forma automatizada a puertas cerradas, para ingreso a la sala de duplicación solo por personal autorizado, quedando en proceso pendiente a finalizar la jornada siguiente.{/}{#estado==”completo”}</w:t>
       </w:r>
       <w:r>
         <w:rPr>
@@ -857,65 +857,28 @@
           <w:szCs w:val="26"/>
           <w:rtl w:val="0"/>
         </w:rPr>
-        <w:t xml:space="preserve">Se procedió a realizar una extracción utilizando el software forense aportado por {herramientaSoft}, con el cual se logró:{#TipoExtraccions}{#nombre==”ninguna”}</w:t>
-      </w:r>
-    </w:p>
-    <w:p>
-      <w:pPr>
-        <w:numPr>
-          <w:ilvl w:val="0"/>
-          <w:numId w:val="2"/>
-        </w:numPr>
-        <w:ind w:left="720" w:hanging="360"/>
-        <w:jc w:val="both"/>
-        <w:rPr>
-          <w:rFonts w:ascii="Calibri" w:cs="Calibri" w:eastAsia="Calibri" w:hAnsi="Calibri"/>
-          <w:sz w:val="26"/>
-          <w:szCs w:val="26"/>
-          <w:u w:val="none"/>
-        </w:rPr>
-      </w:pPr>
-      <w:bookmarkStart w:colFirst="0" w:colLast="0" w:name="_heading=h.mat8ktj9fyha" w:id="6"/>
-      <w:bookmarkEnd w:id="6"/>
-      <w:r>
-        <w:rPr>
-          <w:rFonts w:ascii="Calibri" w:cs="Calibri" w:eastAsia="Calibri" w:hAnsi="Calibri"/>
-          <w:sz w:val="26"/>
-          <w:szCs w:val="26"/>
-          <w:rtl w:val="0"/>
-        </w:rPr>
-        <w:t xml:space="preserve">No se pudo realizar ninguna extracción.</w:t>
-      </w:r>
-      <w:r>
-        <w:rPr>
-          <w:rFonts w:ascii="Calibri" w:cs="Calibri" w:eastAsia="Calibri" w:hAnsi="Calibri"/>
-          <w:b w:val="1"/>
-          <w:sz w:val="26"/>
-          <w:szCs w:val="26"/>
-          <w:rtl w:val="0"/>
-        </w:rPr>
-        <w:t xml:space="preserve">----</w:t>
-      </w:r>
-    </w:p>
-    <w:p>
-      <w:pPr>
-        <w:jc w:val="both"/>
-        <w:rPr>
-          <w:rFonts w:ascii="Calibri" w:cs="Calibri" w:eastAsia="Calibri" w:hAnsi="Calibri"/>
-          <w:sz w:val="26"/>
-          <w:szCs w:val="26"/>
-        </w:rPr>
-      </w:pPr>
-      <w:bookmarkStart w:colFirst="0" w:colLast="0" w:name="_heading=h.9y2l8nq2dujl" w:id="7"/>
-      <w:bookmarkEnd w:id="7"/>
-      <w:r>
-        <w:rPr>
-          <w:rFonts w:ascii="Calibri" w:cs="Calibri" w:eastAsia="Calibri" w:hAnsi="Calibri"/>
-          <w:sz w:val="26"/>
-          <w:szCs w:val="26"/>
-          <w:rtl w:val="0"/>
-        </w:rPr>
-        <w:t xml:space="preserve">{/}{#nombre!=”ninguna”}</w:t>
+        <w:t xml:space="preserve">Se procedió a realizar una extracción utilizando el software forense aportado por {herramientaSoft},{#TipoExtraccions}{#nombre==”ninguna”} con el cual el software no pudo realizar ninguna extracción.{/}{#nombre!=”ninguna”}</w:t>
+      </w:r>
+    </w:p>
+    <w:p>
+      <w:pPr>
+        <w:jc w:val="both"/>
+        <w:rPr>
+          <w:rFonts w:ascii="Calibri" w:cs="Calibri" w:eastAsia="Calibri" w:hAnsi="Calibri"/>
+          <w:sz w:val="26"/>
+          <w:szCs w:val="26"/>
+        </w:rPr>
+      </w:pPr>
+      <w:bookmarkStart w:colFirst="0" w:colLast="0" w:name="_heading=h.1d31m2odf7gf" w:id="5"/>
+      <w:bookmarkEnd w:id="5"/>
+      <w:r>
+        <w:rPr>
+          <w:rFonts w:ascii="Calibri" w:cs="Calibri" w:eastAsia="Calibri" w:hAnsi="Calibri"/>
+          <w:sz w:val="26"/>
+          <w:szCs w:val="26"/>
+          <w:rtl w:val="0"/>
+        </w:rPr>
+        <w:t xml:space="preserve"> con el cual se logró:</w:t>
       </w:r>
     </w:p>
     <w:p>
@@ -933,7 +896,68 @@
           <w:u w:val="none"/>
         </w:rPr>
       </w:pPr>
-      <w:bookmarkStart w:colFirst="0" w:colLast="0" w:name="_heading=h.xlj4o42nw81u" w:id="8"/>
+      <w:bookmarkStart w:colFirst="0" w:colLast="0" w:name="_heading=h.xlj4o42nw81u" w:id="6"/>
+      <w:bookmarkEnd w:id="6"/>
+      <w:r>
+        <w:rPr>
+          <w:rFonts w:ascii="Calibri" w:cs="Calibri" w:eastAsia="Calibri" w:hAnsi="Calibri"/>
+          <w:sz w:val="26"/>
+          <w:szCs w:val="26"/>
+          <w:rtl w:val="0"/>
+        </w:rPr>
+        <w:t xml:space="preserve">Una extracción {nombre} la cual{#estado==”completo”} finalizó correctamente{/}{#estado==”fallo”} tuvo una falla, {observacionFalla}{/}{#estado==”en proceso”} no pudo finalizar en esta jornada y queda en proceso a ser completado en la siguiente{/}{/}.</w:t>
+      </w:r>
+      <w:r>
+        <w:rPr>
+          <w:rFonts w:ascii="Calibri" w:cs="Calibri" w:eastAsia="Calibri" w:hAnsi="Calibri"/>
+          <w:b w:val="1"/>
+          <w:sz w:val="26"/>
+          <w:szCs w:val="26"/>
+          <w:rtl w:val="0"/>
+        </w:rPr>
+        <w:t xml:space="preserve">----</w:t>
+      </w:r>
+      <w:r>
+        <w:rPr>
+          <w:rFonts w:ascii="Calibri" w:cs="Calibri" w:eastAsia="Calibri" w:hAnsi="Calibri"/>
+          <w:sz w:val="26"/>
+          <w:szCs w:val="26"/>
+          <w:rtl w:val="0"/>
+        </w:rPr>
+        <w:t xml:space="preserve">{/TipoExtraccions}</w:t>
+      </w:r>
+    </w:p>
+    <w:p>
+      <w:pPr>
+        <w:jc w:val="both"/>
+        <w:rPr>
+          <w:rFonts w:ascii="Calibri" w:cs="Calibri" w:eastAsia="Calibri" w:hAnsi="Calibri"/>
+          <w:sz w:val="26"/>
+          <w:szCs w:val="26"/>
+        </w:rPr>
+      </w:pPr>
+      <w:bookmarkStart w:colFirst="0" w:colLast="0" w:name="_heading=h.ws15k7hhoffd" w:id="7"/>
+      <w:bookmarkEnd w:id="7"/>
+      <w:r>
+        <w:rPr>
+          <w:rFonts w:ascii="Calibri" w:cs="Calibri" w:eastAsia="Calibri" w:hAnsi="Calibri"/>
+          <w:sz w:val="26"/>
+          <w:szCs w:val="26"/>
+          <w:rtl w:val="0"/>
+        </w:rPr>
+        <w:t xml:space="preserve">{/Extraccions}{/}{/}{/}</w:t>
+      </w:r>
+    </w:p>
+    <w:p>
+      <w:pPr>
+        <w:jc w:val="both"/>
+        <w:rPr>
+          <w:rFonts w:ascii="Calibri" w:cs="Calibri" w:eastAsia="Calibri" w:hAnsi="Calibri"/>
+          <w:sz w:val="26"/>
+          <w:szCs w:val="26"/>
+        </w:rPr>
+      </w:pPr>
+      <w:bookmarkStart w:colFirst="0" w:colLast="0" w:name="_heading=h.x3yjduj9pfw4" w:id="8"/>
       <w:bookmarkEnd w:id="8"/>
       <w:r>
         <w:rPr>
@@ -942,7 +966,7 @@
           <w:szCs w:val="26"/>
           <w:rtl w:val="0"/>
         </w:rPr>
-        <w:t xml:space="preserve">Una extracción {nombre} la cual{#estado==”completo”} finalizó correctamente{/}{#estado==”fallo”} tuvo una falla, {observacionFalla}{/}{#estado==”en proceso”} no pudo finalizar en esta jornada y queda en proceso a ser completado en la siguiente{/}{/}.</w:t>
+        <w:t xml:space="preserve">{#encendido==”no”} se procedió a conectarla a un cargador de este Laboratorio, observando que la misma no enciende, {observacionEncendido}, por lo que no se adopta temperamento alguno sobre el elemento.{/} {#Sims.length!=0}{#Sims} La misma contenía una Tarjeta SIM{#empresaSim==""} sin empresa visible,{/}{#empresaSim!=""} {empresaSim}{/}, Nº{#serialSim==""} no visible{/}.{#serialSim!=""} {serialSim}{/}. Respecto de la misma,{#tipoExtraccionSim=="ninguna"} no se logró realizar ninguna tarea técnica.{/}{#tipoExtraccionSim!="ninguna" &amp;&amp; tipoExtraccionSim!="no interes"} se logró realizar una extracción {tipoExtraccionSim} de su contenido de manera exitosa.{/}{#tipoExtraccionSim=="no interes"} no se adopta temperamento alguno, ya que no posee información relevante para los hechos que se investigan.{/}{/Sims}{/}{#Sds.length!=0}{#Sds} La misma contenía una Tarjeta micro SD,{#marca==""} sin marca visible{/}{#marca!=""} marca {marca}{/},{#serialNumber==""} sin S/N visible{/}{#serialNumber!=""} S/N {serialNumber}{/}, de {almacenamiento}. Respecto de la misma,{#tipoExtraccionSd=="ninguna"} no se logró realizar ninguna tarea técnica.{/}{#tipoExtraccionSd=="no interes"} no se adopta temperamento alguno, ya que no posee información relevante para los hechos que se investigan.{/}{#tipoExtraccionSd!="ninguna" &amp;&amp; tipoExtraccionSd!="no interes"} se logró realizar una extracción {tipoExtraccionSd} de su contenido de manera exitosa.{/}{/Sds}{/}{#estado==”en proceso”} queda en proceso pendiente de realizarse la tarea técnica la jornada siguiente.{/}{#estado==”completo”} La totalidad de las extracciones fueron alojadas en el servidor de este laboratorio de informática forense.{/}{/}</w:t>
       </w:r>
       <w:r>
         <w:rPr>
@@ -961,19 +985,21 @@
           <w:szCs w:val="26"/>
           <w:rtl w:val="0"/>
         </w:rPr>
-        <w:t xml:space="preserve">{/TipoExtraccions}</w:t>
-      </w:r>
-    </w:p>
-    <w:p>
-      <w:pPr>
-        <w:jc w:val="both"/>
-        <w:rPr>
-          <w:rFonts w:ascii="Calibri" w:cs="Calibri" w:eastAsia="Calibri" w:hAnsi="Calibri"/>
-          <w:sz w:val="26"/>
-          <w:szCs w:val="26"/>
-        </w:rPr>
-      </w:pPr>
-      <w:bookmarkStart w:colFirst="0" w:colLast="0" w:name="_heading=h.ws15k7hhoffd" w:id="9"/>
+        <w:t xml:space="preserve">{/}</w:t>
+      </w:r>
+    </w:p>
+    <w:p>
+      <w:pPr>
+        <w:spacing w:line="276" w:lineRule="auto"/>
+        <w:jc w:val="both"/>
+        <w:rPr>
+          <w:rFonts w:ascii="Calibri" w:cs="Calibri" w:eastAsia="Calibri" w:hAnsi="Calibri"/>
+          <w:b w:val="1"/>
+          <w:sz w:val="26"/>
+          <w:szCs w:val="26"/>
+        </w:rPr>
+      </w:pPr>
+      <w:bookmarkStart w:colFirst="0" w:colLast="0" w:name="_heading=h.rg53elgrcdpy" w:id="9"/>
       <w:bookmarkEnd w:id="9"/>
       <w:r>
         <w:rPr>
@@ -982,108 +1008,45 @@
           <w:szCs w:val="26"/>
           <w:rtl w:val="0"/>
         </w:rPr>
-        <w:t xml:space="preserve">{/Extraccions}{/}{/}{/}</w:t>
-      </w:r>
-    </w:p>
-    <w:p>
-      <w:pPr>
-        <w:jc w:val="both"/>
-        <w:rPr>
-          <w:rFonts w:ascii="Calibri" w:cs="Calibri" w:eastAsia="Calibri" w:hAnsi="Calibri"/>
-          <w:sz w:val="26"/>
-          <w:szCs w:val="26"/>
-        </w:rPr>
-      </w:pPr>
-      <w:bookmarkStart w:colFirst="0" w:colLast="0" w:name="_heading=h.x3yjduj9pfw4" w:id="10"/>
+        <w:t xml:space="preserve">{#tipoDeElemento==”unidad de almacenamiento”}Una (01) Unidad de Almacenamiento, {unidadAlmacenamientoDetalle},{#marca==””} sin marca visible{/}{#marca!=””} marca {marca}{/},{#modelo==””} sin modelo visible{/}{#modelo!=””} modelo {modelo}{/},{#serialNumber==“”} Sin S/N visible{/}{#serialNumber!=“”} con S/N: {serialNumber}{/},{#almacenamiento==””} sin almacenamiento visible{/}{#almacenamiento!=””} de {almacenamiento} de almacenamiento{/}, color {color}. Respecto de este elemento,{#elementoFallado==”si”} tuvo una falla, {observacionFalla}, por lo que no se adopta otro temperamento debido a fallas técnicas del elemento.{/}{#elementoFallado==”no”} se procedió a realizar una tarea técnica utilizando el software forense aportado por la empresa {herramientaSoft}.{#adquisicion==”con exito”} Finalmente se logró realizar una adquisición forense de su contenido con éxito.{#estado==”completo”} La cual fue alojada en el servidor de este laboratorio. Se adjunta su correspondiente reporte de copiado junto a la presente acta.{/}{#estado==”en proceso”} Se informa que la misma arroja gran cantidad de horas para su finalización, por lo que se deja realizando de forma automatizada a puertas cerradas, para ingreso a la sala de duplicación solo por personal autorizado, quedando en proceso pendiente a finalizar la jornada siguiente.{/}{/}{#adquisicion==”fallo”} Finalmente se pudo advertir que la misma fallo luego de varios intentos durante el proceso de adquisición.{/}{/}</w:t>
+      </w:r>
+      <w:r>
+        <w:rPr>
+          <w:rFonts w:ascii="Calibri" w:cs="Calibri" w:eastAsia="Calibri" w:hAnsi="Calibri"/>
+          <w:b w:val="1"/>
+          <w:sz w:val="26"/>
+          <w:szCs w:val="26"/>
+          <w:rtl w:val="0"/>
+        </w:rPr>
+        <w:t xml:space="preserve">----</w:t>
+      </w:r>
+      <w:r>
+        <w:rPr>
+          <w:rFonts w:ascii="Calibri" w:cs="Calibri" w:eastAsia="Calibri" w:hAnsi="Calibri"/>
+          <w:sz w:val="26"/>
+          <w:szCs w:val="26"/>
+          <w:rtl w:val="0"/>
+        </w:rPr>
+        <w:t xml:space="preserve">{/}</w:t>
+      </w:r>
+      <w:r>
+        <w:rPr>
+          <w:rtl w:val="0"/>
+        </w:rPr>
+      </w:r>
+    </w:p>
+    <w:p>
+      <w:pPr>
+        <w:spacing w:line="276" w:lineRule="auto"/>
+        <w:jc w:val="both"/>
+        <w:rPr>
+          <w:rFonts w:ascii="Calibri" w:cs="Calibri" w:eastAsia="Calibri" w:hAnsi="Calibri"/>
+          <w:sz w:val="26"/>
+          <w:szCs w:val="26"/>
+        </w:rPr>
+      </w:pPr>
+      <w:bookmarkStart w:colFirst="0" w:colLast="0" w:name="_heading=h.4j9xyqd4zej2" w:id="10"/>
       <w:bookmarkEnd w:id="10"/>
-      <w:r>
-        <w:rPr>
-          <w:rFonts w:ascii="Calibri" w:cs="Calibri" w:eastAsia="Calibri" w:hAnsi="Calibri"/>
-          <w:sz w:val="26"/>
-          <w:szCs w:val="26"/>
-          <w:rtl w:val="0"/>
-        </w:rPr>
-        <w:t xml:space="preserve">{#encendido==”no”} se procedió a conectarla a un cargador de este Laboratorio, observando que la misma no enciende, {observacionEncendido}, por lo que no se adopta temperamento alguno sobre el elemento.{/} {#Sims.length!=0}{#Sims} La misma contenía una Tarjeta SIM{#empresaSim==""} sin empresa visible,{/}{#empresaSim!=""} {empresaSim}{/}, Nº{#serialSim==""} no visible{/}.{#serialSim!=""} {serialSim}{/}. Respecto de la misma,{#tipoExtraccionSim=="ninguna"} no se logró realizar ninguna tarea técnica.{/}{#tipoExtraccionSim!="ninguna" &amp;&amp; tipoExtraccionSim!="no interes"} se logró realizar una extracción {tipoExtraccionSim} de su contenido de manera exitosa.{/}{#tipoExtraccionSim=="no interes"} no se adopta temperamento alguno, ya que no posee información relevante para los hechos que se investigan.{/}{/Sims}{/}{#Sds.length!=0}{#Sds} La misma contenía una Tarjeta micro SD,{#marca==""} sin marca visible{/}{#marca!=""} marca {marca}{/},{#serialNumber==""} sin S/N visible{/}{#serialNumber!=""} S/N {serialNumber}{/}, de {almacenamiento}. Respecto de la misma,{#tipoExtraccionSd=="ninguna"} no se logró realizar ninguna tarea técnica.{/}{#tipoExtraccionSd=="no interes"} no se adopta temperamento alguno, ya que no posee información relevante para los hechos que se investigan.{/}{#tipoExtraccionSd!="ninguna" &amp;&amp; tipoExtraccionSd!="no interes"} se logró realizar una extracción {tipoExtraccionSd} de su contenido de manera exitosa.{/}{/Sds}{/}{#estado==”en proceso”} queda en proceso pendiente de realizarse la tarea técnica la jornada siguiente.{/}{#estado==”completo”} La totalidad de las extracciones fueron alojadas en el servidor de este laboratorio de informática forense.{/}{/}</w:t>
-      </w:r>
-      <w:r>
-        <w:rPr>
-          <w:rFonts w:ascii="Calibri" w:cs="Calibri" w:eastAsia="Calibri" w:hAnsi="Calibri"/>
-          <w:b w:val="1"/>
-          <w:sz w:val="26"/>
-          <w:szCs w:val="26"/>
-          <w:rtl w:val="0"/>
-        </w:rPr>
-        <w:t xml:space="preserve">----</w:t>
-      </w:r>
-      <w:r>
-        <w:rPr>
-          <w:rFonts w:ascii="Calibri" w:cs="Calibri" w:eastAsia="Calibri" w:hAnsi="Calibri"/>
-          <w:sz w:val="26"/>
-          <w:szCs w:val="26"/>
-          <w:rtl w:val="0"/>
-        </w:rPr>
-        <w:t xml:space="preserve">{/}</w:t>
-      </w:r>
-    </w:p>
-    <w:p>
-      <w:pPr>
-        <w:spacing w:line="276" w:lineRule="auto"/>
-        <w:jc w:val="both"/>
-        <w:rPr>
-          <w:rFonts w:ascii="Calibri" w:cs="Calibri" w:eastAsia="Calibri" w:hAnsi="Calibri"/>
-          <w:b w:val="1"/>
-          <w:sz w:val="26"/>
-          <w:szCs w:val="26"/>
-        </w:rPr>
-      </w:pPr>
-      <w:bookmarkStart w:colFirst="0" w:colLast="0" w:name="_heading=h.rg53elgrcdpy" w:id="11"/>
-      <w:bookmarkEnd w:id="11"/>
-      <w:r>
-        <w:rPr>
-          <w:rFonts w:ascii="Calibri" w:cs="Calibri" w:eastAsia="Calibri" w:hAnsi="Calibri"/>
-          <w:sz w:val="26"/>
-          <w:szCs w:val="26"/>
-          <w:rtl w:val="0"/>
-        </w:rPr>
-        <w:t xml:space="preserve">{#tipoDeElemento==”unidad de almacenamiento”}Una (01) Unidad de Almacenamiento, {unidadAlmacenamientoDetalle},{#marca==””} sin marca visible{/}{#marca!=””} marca {marca}{/},{#modelo==””} sin modelo visible{/}{#modelo!=””} modelo {modelo}{/},{#serialNumber==“”} Sin S/N visible{/}{#serialNumber!=“”} con S/N: {serialNumber}{/},{#almacenamiento==””} sin almacenamiento visible{/}{#almacenamiento!=””} de {almacenamiento} de almacenamiento{/}, color {color}. Respecto de este elemento,{#elementoFallado==”si”} tuvo una falla, {observacionFalla}, por lo que no se adopta otro temperamento debido a fallas técnicas del elemento.{/}{#elementoFallado==”no”} se procedió a realizar una tarea técnica utilizando el software forense aportado por la empresa {herramientaSoft}.{#adquisicion==”con exito”} Finalmente se logró realizar una adquisición forense de su contenido con éxito.{#estado==”completo”} La cual fue alojada en el servidor de este laboratorio. Se adjunta su correspondiente reporte de copiado junto a la presente acta.{/}{#estado==”en proceso”} Se informa que la misma arroja gran cantidad de horas para su finalización, por lo que se deja realizando de forma automatizada a puertas cerradas, para ingreso a la sala de duplicación solo por personal autorizado, quedando en proceso pendiente a finalizar la jornada siguiente.{/}{/}{#adquisicion==”fallo”} Finalmente se pudo advertir que la misma fallo luego de varios intentos durante el proceso de adquisición.{/}{/}</w:t>
-      </w:r>
-      <w:r>
-        <w:rPr>
-          <w:rFonts w:ascii="Calibri" w:cs="Calibri" w:eastAsia="Calibri" w:hAnsi="Calibri"/>
-          <w:b w:val="1"/>
-          <w:sz w:val="26"/>
-          <w:szCs w:val="26"/>
-          <w:rtl w:val="0"/>
-        </w:rPr>
-        <w:t xml:space="preserve">----</w:t>
-      </w:r>
-      <w:r>
-        <w:rPr>
-          <w:rFonts w:ascii="Calibri" w:cs="Calibri" w:eastAsia="Calibri" w:hAnsi="Calibri"/>
-          <w:sz w:val="26"/>
-          <w:szCs w:val="26"/>
-          <w:rtl w:val="0"/>
-        </w:rPr>
-        <w:t xml:space="preserve">{/}</w:t>
-      </w:r>
-      <w:r>
-        <w:rPr>
-          <w:rtl w:val="0"/>
-        </w:rPr>
-      </w:r>
-    </w:p>
-    <w:p>
-      <w:pPr>
-        <w:spacing w:line="276" w:lineRule="auto"/>
-        <w:jc w:val="both"/>
-        <w:rPr>
-          <w:rFonts w:ascii="Calibri" w:cs="Calibri" w:eastAsia="Calibri" w:hAnsi="Calibri"/>
-          <w:sz w:val="26"/>
-          <w:szCs w:val="26"/>
-        </w:rPr>
-      </w:pPr>
-      <w:bookmarkStart w:colFirst="0" w:colLast="0" w:name="_heading=h.4j9xyqd4zej2" w:id="12"/>
-      <w:bookmarkEnd w:id="12"/>
       <w:r>
         <w:rPr>
           <w:rFonts w:ascii="Calibri" w:cs="Calibri" w:eastAsia="Calibri" w:hAnsi="Calibri"/>
@@ -1216,7 +1179,26 @@
           <w:szCs w:val="26"/>
           <w:rtl w:val="0"/>
         </w:rPr>
-        <w:t xml:space="preserve">{#tipoDeElemento==“celular”}Un (01) teléfono celular,{#marca==””} sin marca visible{/}{#marca!=””} marca {marca}{/},{#modelo==””} sin modelo visible{/}{#modelo!=””} modelo {modelo}{/},{#imei==“”} IMEI no visible{/}{#imei!==“”} IMEI Nº {imei}{/}, color {color}.{#processToCompleteEfecto==”false”} El cual fue descripto y peritado en la jornada anterior.{/}{#processToCompleteEfecto==””} Respecto del equipo de telefonía celular,{#encendido==”si”} luego de brindarle energía y encenderlo,{#elementoFallado==”si”} se pudo advertir, {observacionFalla}, por lo que no se adopta otro temperamento debido a fallas técnicas del elemento.{/}{#elementoFallado==”no”} </w:t>
+        <w:t xml:space="preserve">{#tipoDeElemento==“celular”}Un (01) teléfono celular,{#marca==””} sin marca visible{/}{#marca!=””} marca {marca}{/},{#modelo==””} sin modelo visible{/}{#modelo!=””} modelo {modelo}{/},{#imei==“”} IMEI no visible{/}{#imei!==“”} IMEI Nº {imei}{/}, color {color}</w:t>
+      </w:r>
+      <w:r>
+        <w:rPr>
+          <w:rFonts w:ascii="Calibri" w:cs="Calibri" w:eastAsia="Calibri" w:hAnsi="Calibri"/>
+          <w:sz w:val="26"/>
+          <w:szCs w:val="26"/>
+          <w:highlight w:val="yellow"/>
+          <w:rtl w:val="0"/>
+        </w:rPr>
+        <w:t xml:space="preserve">, {descripcionElemento}</w:t>
+      </w:r>
+      <w:r>
+        <w:rPr>
+          <w:rFonts w:ascii="Calibri" w:cs="Calibri" w:eastAsia="Calibri" w:hAnsi="Calibri"/>
+          <w:sz w:val="26"/>
+          <w:szCs w:val="26"/>
+          <w:rtl w:val="0"/>
+        </w:rPr>
+        <w:t xml:space="preserve">.{#processToCompleteEfecto==”false”} El cual fue descripto y peritado en la jornada anterior.{/}{#processToCompleteEfecto==””} Respecto del equipo de telefonía celular,{#encendido==”si”} luego de brindarle energía y encenderlo,{#elementoFallado==”si”} se pudo advertir, {observacionFalla}, por lo que no se adopta otro temperamento debido a fallas técnicas del elemento.{/}{#elementoFallado==”no”} </w:t>
       </w:r>
       <w:r>
         <w:rPr>
@@ -1244,64 +1226,49 @@
           <w:szCs w:val="26"/>
           <w:rtl w:val="0"/>
         </w:rPr>
-        <w:t xml:space="preserve">{/}{/}{#Extraccions.length!=0}{#Extraccions}Se procedió a realizar una extracción utilizando el software forense aportado por {herramientaSoft}, con el cual se logró:{#TipoExtraccions}{#nombre==”ninguna”}</w:t>
-      </w:r>
-    </w:p>
-    <w:p>
-      <w:pPr>
-        <w:numPr>
-          <w:ilvl w:val="0"/>
-          <w:numId w:val="2"/>
-        </w:numPr>
-        <w:ind w:left="720" w:hanging="360"/>
-        <w:jc w:val="both"/>
-        <w:rPr>
-          <w:rFonts w:ascii="Calibri" w:cs="Calibri" w:eastAsia="Calibri" w:hAnsi="Calibri"/>
-          <w:sz w:val="26"/>
-          <w:szCs w:val="26"/>
-        </w:rPr>
-      </w:pPr>
-      <w:bookmarkStart w:colFirst="0" w:colLast="0" w:name="_heading=h.mat8ktj9fyha" w:id="6"/>
-      <w:bookmarkEnd w:id="6"/>
-      <w:r>
-        <w:rPr>
-          <w:rFonts w:ascii="Calibri" w:cs="Calibri" w:eastAsia="Calibri" w:hAnsi="Calibri"/>
-          <w:sz w:val="26"/>
-          <w:szCs w:val="26"/>
-          <w:rtl w:val="0"/>
-        </w:rPr>
-        <w:t xml:space="preserve">No se pudo realizar ninguna extracción.</w:t>
-      </w:r>
-      <w:r>
-        <w:rPr>
-          <w:rFonts w:ascii="Calibri" w:cs="Calibri" w:eastAsia="Calibri" w:hAnsi="Calibri"/>
-          <w:b w:val="1"/>
-          <w:sz w:val="26"/>
-          <w:szCs w:val="26"/>
-          <w:rtl w:val="0"/>
-        </w:rPr>
-        <w:t xml:space="preserve">----</w:t>
-      </w:r>
-    </w:p>
-    <w:p>
-      <w:pPr>
-        <w:jc w:val="both"/>
-        <w:rPr>
-          <w:rFonts w:ascii="Calibri" w:cs="Calibri" w:eastAsia="Calibri" w:hAnsi="Calibri"/>
-          <w:sz w:val="26"/>
-          <w:szCs w:val="26"/>
-        </w:rPr>
-      </w:pPr>
-      <w:bookmarkStart w:colFirst="0" w:colLast="0" w:name="_heading=h.9y2l8nq2dujl" w:id="7"/>
-      <w:bookmarkEnd w:id="7"/>
-      <w:r>
-        <w:rPr>
-          <w:rFonts w:ascii="Calibri" w:cs="Calibri" w:eastAsia="Calibri" w:hAnsi="Calibri"/>
-          <w:sz w:val="26"/>
-          <w:szCs w:val="26"/>
-          <w:rtl w:val="0"/>
-        </w:rPr>
-        <w:t xml:space="preserve">{/}{#nombre!=”ninguna”}</w:t>
+        <w:t xml:space="preserve">{/}{/}{#Extraccions.length!=0}{#Extraccions} </w:t>
+      </w:r>
+    </w:p>
+    <w:p>
+      <w:pPr>
+        <w:jc w:val="both"/>
+        <w:rPr>
+          <w:rFonts w:ascii="Calibri" w:cs="Calibri" w:eastAsia="Calibri" w:hAnsi="Calibri"/>
+          <w:sz w:val="26"/>
+          <w:szCs w:val="26"/>
+        </w:rPr>
+      </w:pPr>
+      <w:bookmarkStart w:colFirst="0" w:colLast="0" w:name="_heading=h.1d31m2odf7gf" w:id="5"/>
+      <w:bookmarkEnd w:id="5"/>
+      <w:r>
+        <w:rPr>
+          <w:rFonts w:ascii="Calibri" w:cs="Calibri" w:eastAsia="Calibri" w:hAnsi="Calibri"/>
+          <w:sz w:val="26"/>
+          <w:szCs w:val="26"/>
+          <w:rtl w:val="0"/>
+        </w:rPr>
+        <w:t xml:space="preserve">Se procedió a realizar una extracción utilizando el software forense aportado por {herramientaSoft},{#TipoExtraccions}{#nombre==”ninguna”} con el cual el software no pudo realizar ninguna extracción.{/}{#nombre!=”ninguna”}</w:t>
+      </w:r>
+    </w:p>
+    <w:p>
+      <w:pPr>
+        <w:jc w:val="both"/>
+        <w:rPr>
+          <w:rFonts w:ascii="Calibri" w:cs="Calibri" w:eastAsia="Calibri" w:hAnsi="Calibri"/>
+          <w:sz w:val="26"/>
+          <w:szCs w:val="26"/>
+        </w:rPr>
+      </w:pPr>
+      <w:bookmarkStart w:colFirst="0" w:colLast="0" w:name="_heading=h.1d31m2odf7gf" w:id="5"/>
+      <w:bookmarkEnd w:id="5"/>
+      <w:r>
+        <w:rPr>
+          <w:rFonts w:ascii="Calibri" w:cs="Calibri" w:eastAsia="Calibri" w:hAnsi="Calibri"/>
+          <w:sz w:val="26"/>
+          <w:szCs w:val="26"/>
+          <w:rtl w:val="0"/>
+        </w:rPr>
+        <w:t xml:space="preserve"> con el cual se logró:</w:t>
       </w:r>
     </w:p>
     <w:p>
@@ -1318,8 +1285,8 @@
           <w:szCs w:val="26"/>
         </w:rPr>
       </w:pPr>
-      <w:bookmarkStart w:colFirst="0" w:colLast="0" w:name="_heading=h.xlj4o42nw81u" w:id="8"/>
-      <w:bookmarkEnd w:id="8"/>
+      <w:bookmarkStart w:colFirst="0" w:colLast="0" w:name="_heading=h.xlj4o42nw81u" w:id="6"/>
+      <w:bookmarkEnd w:id="6"/>
       <w:r>
         <w:rPr>
           <w:rFonts w:ascii="Calibri" w:cs="Calibri" w:eastAsia="Calibri" w:hAnsi="Calibri"/>
@@ -1359,8 +1326,8 @@
           <w:szCs w:val="26"/>
         </w:rPr>
       </w:pPr>
-      <w:bookmarkStart w:colFirst="0" w:colLast="0" w:name="_heading=h.ywc1udwlnvz4" w:id="13"/>
-      <w:bookmarkEnd w:id="13"/>
+      <w:bookmarkStart w:colFirst="0" w:colLast="0" w:name="_heading=h.6walcuazkil5" w:id="11"/>
+      <w:bookmarkEnd w:id="11"/>
       <w:r>
         <w:rPr>
           <w:rFonts w:ascii="Calibri" w:cs="Calibri" w:eastAsia="Calibri" w:hAnsi="Calibri"/>
@@ -1382,8 +1349,8 @@
           <w:szCs w:val="26"/>
         </w:rPr>
       </w:pPr>
-      <w:bookmarkStart w:colFirst="0" w:colLast="0" w:name="_heading=h.x3yjduj9pfw4" w:id="10"/>
-      <w:bookmarkEnd w:id="10"/>
+      <w:bookmarkStart w:colFirst="0" w:colLast="0" w:name="_heading=h.x3yjduj9pfw4" w:id="8"/>
+      <w:bookmarkEnd w:id="8"/>
       <w:r>
         <w:rPr>
           <w:rFonts w:ascii="Calibri" w:cs="Calibri" w:eastAsia="Calibri" w:hAnsi="Calibri"/>
@@ -1423,7 +1390,108 @@
           <w:szCs w:val="26"/>
         </w:rPr>
       </w:pPr>
-      <w:bookmarkStart w:colFirst="0" w:colLast="0" w:name="_heading=h.sz7cxhcg6kc2" w:id="14"/>
+      <w:bookmarkStart w:colFirst="0" w:colLast="0" w:name="_heading=h.sz7cxhcg6kc2" w:id="12"/>
+      <w:bookmarkEnd w:id="12"/>
+      <w:r>
+        <w:rPr>
+          <w:rFonts w:ascii="Calibri" w:cs="Calibri" w:eastAsia="Calibri" w:hAnsi="Calibri"/>
+          <w:sz w:val="26"/>
+          <w:szCs w:val="26"/>
+          <w:rtl w:val="0"/>
+        </w:rPr>
+        <w:t xml:space="preserve">{#estado==”cerrada en proceso”}{leyenda}.</w:t>
+      </w:r>
+      <w:r>
+        <w:rPr>
+          <w:rFonts w:ascii="Calibri" w:cs="Calibri" w:eastAsia="Calibri" w:hAnsi="Calibri"/>
+          <w:b w:val="1"/>
+          <w:sz w:val="26"/>
+          <w:szCs w:val="26"/>
+          <w:rtl w:val="0"/>
+        </w:rPr>
+        <w:t xml:space="preserve">----</w:t>
+      </w:r>
+      <w:r>
+        <w:rPr>
+          <w:rFonts w:ascii="Calibri" w:cs="Calibri" w:eastAsia="Calibri" w:hAnsi="Calibri"/>
+          <w:sz w:val="26"/>
+          <w:szCs w:val="26"/>
+          <w:rtl w:val="0"/>
+        </w:rPr>
+        <w:t xml:space="preserve">{/}{#estado==”cerrada”}</w:t>
+      </w:r>
+    </w:p>
+    <w:p>
+      <w:pPr>
+        <w:spacing w:line="276" w:lineRule="auto"/>
+        <w:jc w:val="both"/>
+        <w:rPr>
+          <w:rFonts w:ascii="Calibri" w:cs="Calibri" w:eastAsia="Calibri" w:hAnsi="Calibri"/>
+          <w:sz w:val="26"/>
+          <w:szCs w:val="26"/>
+        </w:rPr>
+      </w:pPr>
+      <w:bookmarkStart w:colFirst="0" w:colLast="0" w:name="_heading=h.uibdvvkg7zr" w:id="13"/>
+      <w:bookmarkEnd w:id="13"/>
+      <w:r>
+        <w:rPr>
+          <w:rFonts w:ascii="Calibri" w:cs="Calibri" w:eastAsia="Calibri" w:hAnsi="Calibri"/>
+          <w:sz w:val="26"/>
+          <w:szCs w:val="26"/>
+          <w:rtl w:val="0"/>
+        </w:rPr>
+        <w:t xml:space="preserve">Finalizadas las tareas con los elementos descritos, se procedió a resguardar los mismos, en una nueva bolsa transparente del CIJ, junto con sus envoltorios y precinto de apertura, cerrada con el </w:t>
+      </w:r>
+      <w:r>
+        <w:rPr>
+          <w:rFonts w:ascii="Calibri" w:cs="Calibri" w:eastAsia="Calibri" w:hAnsi="Calibri"/>
+          <w:b w:val="1"/>
+          <w:sz w:val="26"/>
+          <w:szCs w:val="26"/>
+          <w:rtl w:val="0"/>
+        </w:rPr>
+        <w:t xml:space="preserve">precinto blanco Nº {nroPrecintoBlanco}</w:t>
+      </w:r>
+      <w:r>
+        <w:rPr>
+          <w:rFonts w:ascii="Calibri" w:cs="Calibri" w:eastAsia="Calibri" w:hAnsi="Calibri"/>
+          <w:sz w:val="26"/>
+          <w:szCs w:val="26"/>
+          <w:rtl w:val="0"/>
+        </w:rPr>
+        <w:t xml:space="preserve">.</w:t>
+      </w:r>
+      <w:r>
+        <w:rPr>
+          <w:rFonts w:ascii="Calibri" w:cs="Calibri" w:eastAsia="Calibri" w:hAnsi="Calibri"/>
+          <w:b w:val="1"/>
+          <w:sz w:val="26"/>
+          <w:szCs w:val="26"/>
+          <w:rtl w:val="0"/>
+        </w:rPr>
+        <w:t xml:space="preserve">----</w:t>
+      </w:r>
+      <w:r>
+        <w:rPr>
+          <w:rFonts w:ascii="Calibri" w:cs="Calibri" w:eastAsia="Calibri" w:hAnsi="Calibri"/>
+          <w:sz w:val="26"/>
+          <w:szCs w:val="26"/>
+          <w:rtl w:val="0"/>
+        </w:rPr>
+        <w:t xml:space="preserve">{/}{/bolsas}</w:t>
+      </w:r>
+    </w:p>
+    <w:p>
+      <w:pPr>
+        <w:spacing w:line="276" w:lineRule="auto"/>
+        <w:jc w:val="both"/>
+        <w:rPr>
+          <w:rFonts w:ascii="Calibri" w:cs="Calibri" w:eastAsia="Calibri" w:hAnsi="Calibri"/>
+          <w:sz w:val="26"/>
+          <w:szCs w:val="26"/>
+        </w:rPr>
+      </w:pPr>
+      <w:bookmarkStart w:colFirst="0" w:colLast="0" w:name="_heading=h.k0zo42cq9c04" w:id="14"/>
       <w:bookmarkEnd w:id="14"/>
       <w:r>
         <w:rPr>
@@ -1432,7 +1500,29 @@
           <w:szCs w:val="26"/>
           <w:rtl w:val="0"/>
         </w:rPr>
-        <w:t xml:space="preserve">{#estado==”cerrada en proceso”}{leyenda}.</w:t>
+        <w:t xml:space="preserve">{#observaciones!=null}{observaciones}.{/} </w:t>
+      </w:r>
+    </w:p>
+    <w:p>
+      <w:pPr>
+        <w:spacing w:line="276" w:lineRule="auto"/>
+        <w:jc w:val="both"/>
+        <w:rPr>
+          <w:rFonts w:ascii="Calibri" w:cs="Calibri" w:eastAsia="Calibri" w:hAnsi="Calibri"/>
+          <w:sz w:val="26"/>
+          <w:szCs w:val="26"/>
+        </w:rPr>
+      </w:pPr>
+      <w:bookmarkStart w:colFirst="0" w:colLast="0" w:name="_heading=h.kocc0851mwi9" w:id="15"/>
+      <w:bookmarkEnd w:id="15"/>
+      <w:r>
+        <w:rPr>
+          <w:rFonts w:ascii="Calibri" w:cs="Calibri" w:eastAsia="Calibri" w:hAnsi="Calibri"/>
+          <w:sz w:val="26"/>
+          <w:szCs w:val="26"/>
+          <w:rtl w:val="0"/>
+        </w:rPr>
+        <w:t xml:space="preserve">{#processToComplete=="false"}Con lo que no siendo para más,{/}{#processToComplete=="true"}Habiendo concretado la totalidad de las copias posibles de los elementos secuestrados,{/} se da por finalizado el acto, firmando los presentes para constancia y por ante mí que doy fe.</w:t>
       </w:r>
       <w:r>
         <w:rPr>
@@ -1446,145 +1536,22 @@
       </w:r>
       <w:r>
         <w:rPr>
-          <w:rFonts w:ascii="Calibri" w:cs="Calibri" w:eastAsia="Calibri" w:hAnsi="Calibri"/>
-          <w:sz w:val="26"/>
-          <w:szCs w:val="26"/>
-          <w:rtl w:val="0"/>
-        </w:rPr>
-        <w:t xml:space="preserve">{/}{#estado==”cerrada”}</w:t>
-      </w:r>
-    </w:p>
-    <w:p>
-      <w:pPr>
-        <w:spacing w:line="276" w:lineRule="auto"/>
-        <w:jc w:val="both"/>
-        <w:rPr>
-          <w:rFonts w:ascii="Calibri" w:cs="Calibri" w:eastAsia="Calibri" w:hAnsi="Calibri"/>
-          <w:sz w:val="26"/>
-          <w:szCs w:val="26"/>
-        </w:rPr>
-      </w:pPr>
-      <w:bookmarkStart w:colFirst="0" w:colLast="0" w:name="_heading=h.uibdvvkg7zr" w:id="15"/>
-      <w:bookmarkEnd w:id="15"/>
-      <w:r>
-        <w:rPr>
-          <w:rFonts w:ascii="Calibri" w:cs="Calibri" w:eastAsia="Calibri" w:hAnsi="Calibri"/>
-          <w:sz w:val="26"/>
-          <w:szCs w:val="26"/>
-          <w:rtl w:val="0"/>
-        </w:rPr>
-        <w:t xml:space="preserve">Finalizadas las tareas con los elementos descritos, se procedió a resguardar los mismos, en una nueva bolsa transparente del CIJ, junto con sus envoltorios y precinto de apertura, cerrada con el </w:t>
-      </w:r>
-      <w:r>
-        <w:rPr>
-          <w:rFonts w:ascii="Calibri" w:cs="Calibri" w:eastAsia="Calibri" w:hAnsi="Calibri"/>
-          <w:b w:val="1"/>
-          <w:sz w:val="26"/>
-          <w:szCs w:val="26"/>
-          <w:rtl w:val="0"/>
-        </w:rPr>
-        <w:t xml:space="preserve">precinto blanco Nº {nroPrecintoBlanco}</w:t>
-      </w:r>
-      <w:r>
-        <w:rPr>
-          <w:rFonts w:ascii="Calibri" w:cs="Calibri" w:eastAsia="Calibri" w:hAnsi="Calibri"/>
-          <w:sz w:val="26"/>
-          <w:szCs w:val="26"/>
-          <w:rtl w:val="0"/>
-        </w:rPr>
-        <w:t xml:space="preserve">.</w:t>
-      </w:r>
-      <w:r>
-        <w:rPr>
-          <w:rFonts w:ascii="Calibri" w:cs="Calibri" w:eastAsia="Calibri" w:hAnsi="Calibri"/>
-          <w:b w:val="1"/>
-          <w:sz w:val="26"/>
-          <w:szCs w:val="26"/>
-          <w:rtl w:val="0"/>
-        </w:rPr>
-        <w:t xml:space="preserve">----</w:t>
-      </w:r>
-      <w:r>
-        <w:rPr>
-          <w:rFonts w:ascii="Calibri" w:cs="Calibri" w:eastAsia="Calibri" w:hAnsi="Calibri"/>
-          <w:sz w:val="26"/>
-          <w:szCs w:val="26"/>
-          <w:rtl w:val="0"/>
-        </w:rPr>
-        <w:t xml:space="preserve">{/}{/bolsas}</w:t>
-      </w:r>
-    </w:p>
-    <w:p>
-      <w:pPr>
-        <w:spacing w:line="276" w:lineRule="auto"/>
-        <w:jc w:val="both"/>
-        <w:rPr>
-          <w:rFonts w:ascii="Calibri" w:cs="Calibri" w:eastAsia="Calibri" w:hAnsi="Calibri"/>
-          <w:sz w:val="26"/>
-          <w:szCs w:val="26"/>
-        </w:rPr>
-      </w:pPr>
-      <w:bookmarkStart w:colFirst="0" w:colLast="0" w:name="_heading=h.k0zo42cq9c04" w:id="16"/>
+          <w:rtl w:val="0"/>
+        </w:rPr>
+      </w:r>
+    </w:p>
+    <w:p>
+      <w:pPr>
+        <w:spacing w:line="360" w:lineRule="auto"/>
+        <w:jc w:val="both"/>
+        <w:rPr>
+          <w:rFonts w:ascii="Calibri" w:cs="Calibri" w:eastAsia="Calibri" w:hAnsi="Calibri"/>
+          <w:sz w:val="26"/>
+          <w:szCs w:val="26"/>
+        </w:rPr>
+      </w:pPr>
+      <w:bookmarkStart w:colFirst="0" w:colLast="0" w:name="_heading=h.vbq7guhlvm6f" w:id="16"/>
       <w:bookmarkEnd w:id="16"/>
-      <w:r>
-        <w:rPr>
-          <w:rFonts w:ascii="Calibri" w:cs="Calibri" w:eastAsia="Calibri" w:hAnsi="Calibri"/>
-          <w:sz w:val="26"/>
-          <w:szCs w:val="26"/>
-          <w:rtl w:val="0"/>
-        </w:rPr>
-        <w:t xml:space="preserve">{#observaciones!=null}{observaciones}.{/} </w:t>
-      </w:r>
-    </w:p>
-    <w:p>
-      <w:pPr>
-        <w:spacing w:line="276" w:lineRule="auto"/>
-        <w:jc w:val="both"/>
-        <w:rPr>
-          <w:rFonts w:ascii="Calibri" w:cs="Calibri" w:eastAsia="Calibri" w:hAnsi="Calibri"/>
-          <w:sz w:val="26"/>
-          <w:szCs w:val="26"/>
-        </w:rPr>
-      </w:pPr>
-      <w:bookmarkStart w:colFirst="0" w:colLast="0" w:name="_heading=h.kocc0851mwi9" w:id="17"/>
-      <w:bookmarkEnd w:id="17"/>
-      <w:r>
-        <w:rPr>
-          <w:rFonts w:ascii="Calibri" w:cs="Calibri" w:eastAsia="Calibri" w:hAnsi="Calibri"/>
-          <w:sz w:val="26"/>
-          <w:szCs w:val="26"/>
-          <w:rtl w:val="0"/>
-        </w:rPr>
-        <w:t xml:space="preserve">{#processToComplete=="false"}Con lo que no siendo para más,{/}{#processToComplete=="true"}Habiendo concretado la totalidad de las copias posibles de los elementos secuestrados,{/} se da por finalizado el acto, firmando los presentes para constancia y por ante mí que doy fe.</w:t>
-      </w:r>
-      <w:r>
-        <w:rPr>
-          <w:rFonts w:ascii="Calibri" w:cs="Calibri" w:eastAsia="Calibri" w:hAnsi="Calibri"/>
-          <w:b w:val="1"/>
-          <w:sz w:val="26"/>
-          <w:szCs w:val="26"/>
-          <w:rtl w:val="0"/>
-        </w:rPr>
-        <w:t xml:space="preserve">----</w:t>
-      </w:r>
-      <w:r>
-        <w:rPr>
-          <w:rtl w:val="0"/>
-        </w:rPr>
-      </w:r>
-    </w:p>
-    <w:p>
-      <w:pPr>
-        <w:spacing w:line="360" w:lineRule="auto"/>
-        <w:jc w:val="both"/>
-        <w:rPr>
-          <w:rFonts w:ascii="Calibri" w:cs="Calibri" w:eastAsia="Calibri" w:hAnsi="Calibri"/>
-          <w:sz w:val="26"/>
-          <w:szCs w:val="26"/>
-        </w:rPr>
-      </w:pPr>
-      <w:bookmarkStart w:colFirst="0" w:colLast="0" w:name="_heading=h.vbq7guhlvm6f" w:id="18"/>
-      <w:bookmarkEnd w:id="18"/>
       <w:r>
         <w:rPr>
           <w:rtl w:val="0"/>
@@ -1787,121 +1754,8 @@
       </w:rPr>
     </w:lvl>
   </w:abstractNum>
-  <w:abstractNum w:abstractNumId="2">
-    <w:lvl w:ilvl="0">
-      <w:start w:val="1"/>
-      <w:numFmt w:val="bullet"/>
-      <w:lvlText w:val="-"/>
-      <w:lvlJc w:val="left"/>
-      <w:pPr>
-        <w:ind w:left="720" w:hanging="360"/>
-      </w:pPr>
-      <w:rPr>
-        <w:u w:val="none"/>
-      </w:rPr>
-    </w:lvl>
-    <w:lvl w:ilvl="1">
-      <w:start w:val="1"/>
-      <w:numFmt w:val="bullet"/>
-      <w:lvlText w:val="-"/>
-      <w:lvlJc w:val="left"/>
-      <w:pPr>
-        <w:ind w:left="1440" w:hanging="360"/>
-      </w:pPr>
-      <w:rPr>
-        <w:u w:val="none"/>
-      </w:rPr>
-    </w:lvl>
-    <w:lvl w:ilvl="2">
-      <w:start w:val="1"/>
-      <w:numFmt w:val="bullet"/>
-      <w:lvlText w:val="-"/>
-      <w:lvlJc w:val="left"/>
-      <w:pPr>
-        <w:ind w:left="2160" w:hanging="360"/>
-      </w:pPr>
-      <w:rPr>
-        <w:u w:val="none"/>
-      </w:rPr>
-    </w:lvl>
-    <w:lvl w:ilvl="3">
-      <w:start w:val="1"/>
-      <w:numFmt w:val="bullet"/>
-      <w:lvlText w:val="-"/>
-      <w:lvlJc w:val="left"/>
-      <w:pPr>
-        <w:ind w:left="2880" w:hanging="360"/>
-      </w:pPr>
-      <w:rPr>
-        <w:u w:val="none"/>
-      </w:rPr>
-    </w:lvl>
-    <w:lvl w:ilvl="4">
-      <w:start w:val="1"/>
-      <w:numFmt w:val="bullet"/>
-      <w:lvlText w:val="-"/>
-      <w:lvlJc w:val="left"/>
-      <w:pPr>
-        <w:ind w:left="3600" w:hanging="360"/>
-      </w:pPr>
-      <w:rPr>
-        <w:u w:val="none"/>
-      </w:rPr>
-    </w:lvl>
-    <w:lvl w:ilvl="5">
-      <w:start w:val="1"/>
-      <w:numFmt w:val="bullet"/>
-      <w:lvlText w:val="-"/>
-      <w:lvlJc w:val="left"/>
-      <w:pPr>
-        <w:ind w:left="4320" w:hanging="360"/>
-      </w:pPr>
-      <w:rPr>
-        <w:u w:val="none"/>
-      </w:rPr>
-    </w:lvl>
-    <w:lvl w:ilvl="6">
-      <w:start w:val="1"/>
-      <w:numFmt w:val="bullet"/>
-      <w:lvlText w:val="-"/>
-      <w:lvlJc w:val="left"/>
-      <w:pPr>
-        <w:ind w:left="5040" w:hanging="360"/>
-      </w:pPr>
-      <w:rPr>
-        <w:u w:val="none"/>
-      </w:rPr>
-    </w:lvl>
-    <w:lvl w:ilvl="7">
-      <w:start w:val="1"/>
-      <w:numFmt w:val="bullet"/>
-      <w:lvlText w:val="-"/>
-      <w:lvlJc w:val="left"/>
-      <w:pPr>
-        <w:ind w:left="5760" w:hanging="360"/>
-      </w:pPr>
-      <w:rPr>
-        <w:u w:val="none"/>
-      </w:rPr>
-    </w:lvl>
-    <w:lvl w:ilvl="8">
-      <w:start w:val="1"/>
-      <w:numFmt w:val="bullet"/>
-      <w:lvlText w:val="-"/>
-      <w:lvlJc w:val="left"/>
-      <w:pPr>
-        <w:ind w:left="6480" w:hanging="360"/>
-      </w:pPr>
-      <w:rPr>
-        <w:u w:val="none"/>
-      </w:rPr>
-    </w:lvl>
-  </w:abstractNum>
   <w:num w:numId="1">
     <w:abstractNumId w:val="1"/>
-  </w:num>
-  <w:num w:numId="2">
-    <w:abstractNumId w:val="2"/>
   </w:num>
 </w:numbering>
 </file>
@@ -2676,7 +2530,7 @@
 
 <file path=customXML/item1.xml><?xml version="1.0" encoding="utf-8"?>
 <go:gDocsCustomXmlDataStorage xmlns:go="http://customooxmlschemas.google.com/" xmlns:r="http://schemas.openxmlformats.org/officeDocument/2006/relationships" uri="GoogleDocsCustomDataVersion2">
-  <go:docsCustomData xmlns:go="http://customooxmlschemas.google.com/" roundtripDataSignature="AMtx7mjSMfjnIBEku24vFd9agHeIP3blBw==">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</go:docsCustomData>
+  <go:docsCustomData xmlns:go="http://customooxmlschemas.google.com/" roundtripDataSignature="AMtx7miQNgqEtsXIAPSsjEGh0auzw2Rc4g==">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</go:docsCustomData>
 </go:gDocsCustomXmlDataStorage>
 </file>
 

</xml_diff>

<commit_message>
Add descripcion elemento to efectos
</commit_message>
<xml_diff>
--- a/src/Assets/template.docx
+++ b/src/Assets/template.docx
@@ -320,7 +320,7 @@
           <w:szCs w:val="26"/>
           <w:rtl w:val="0"/>
         </w:rPr>
-        <w:t xml:space="preserve">{#tipoDeElemento==”sim”} Una (01) Tarjeta SIM suelta{#empresa==""} sin empresa visible,{/}{#empresa!=""} {empresa}{/}, Nº{#serialNumber==""} no visible{/}{#serialNumber!=""} {serialNumber}{/}. Respecto de la misma,  se procedió a realizar una tarea técnica utilizando el software forense aportado por la empresa {herramientaSoft}.{#estado==”en proceso”} Se informa que la misma arroja gran cantidad de horas para su finalización, por lo que se deja realizando de forma automatizada a puertas cerradas, para ingreso a la sala de duplicación solo por personal autorizado, quedando en proceso pendiente a finalizar la jornada siguiente.{/}{#estado==”completo”}</w:t>
+        <w:t xml:space="preserve">{#tipoDeElemento==”sim”} Una (01) Tarjeta SIM suelta{#empresa==""} sin empresa visible,{/}{#empresa!=""} {empresa}{/}, Nº{#serialNumber==""} no visible{/}{#serialNumber!=""} {serialNumber}{/}, {descripcionElemento}. Respecto de la misma,  se procedió a realizar una tarea técnica utilizando el software forense aportado por la empresa {herramientaSoft}.{#estado==”en proceso”} Se informa que la misma arroja gran cantidad de horas para su finalización, por lo que se deja realizando de forma automatizada a puertas cerradas, para ingreso a la sala de duplicación solo por personal autorizado, quedando en proceso pendiente a finalizar la jornada siguiente.{/}{#estado==”completo”}</w:t>
       </w:r>
       <w:r>
         <w:rPr>
@@ -378,7 +378,7 @@
           <w:szCs w:val="26"/>
           <w:rtl w:val="0"/>
         </w:rPr>
-        <w:t xml:space="preserve">{#tipoDeElemento==”disco”}Un (01) {tipoDeDisco} suelto,{#marca==””} sin marca visible{/}{#marca!=””} marca {marca}{/},{#modelo==””} sin modelo visible{/}{#modelo!=””} modelo {modelo}{/},{#serialNumber==“”} Sin S/N visible{/}{#serialNumber!=“”} con S/N: {serialNumber}{/},{#almacenamiento==””} sin almacenamiento visible{/}{#almacenamiento!=””} de {almacenamiento} de capacidad{/}. Respecto de este elemento,{#elementoFallado==”si”} tuvo una falla, {observacionFalla}, por lo que no se adopta otro temperamento debido a fallas técnicas del elemento.{/}{#elementoFallado==”no”} se procedió a realizar una tarea técnica utilizando el software forense aportado por la empresa {herramientaSoft}.</w:t>
+        <w:t xml:space="preserve">{#tipoDeElemento==”disco”}Un (01) {tipoDeDisco} suelto,{#marca==””} sin marca visible{/}{#marca!=””} marca {marca}{/},{#modelo==””} sin modelo visible{/}{#modelo!=””} modelo {modelo}{/},{#serialNumber==“”} Sin S/N visible{/}{#serialNumber!=“”} con S/N: {serialNumber}{/},{#almacenamiento==””} sin almacenamiento visible{/}{#almacenamiento!=””} de {almacenamiento} de capacidad{/}, {descripcionElemento}. Respecto de este elemento,{#elementoFallado==”si”} tuvo una falla, {observacionFalla}, por lo que no se adopta otro temperamento debido a fallas técnicas del elemento.{/}{#elementoFallado==”no”} se procedió a realizar una tarea técnica utilizando el software forense aportado por la empresa {herramientaSoft}.</w:t>
       </w:r>
       <w:r>
         <w:rPr>
@@ -482,7 +482,7 @@
           <w:szCs w:val="26"/>
           <w:rtl w:val="0"/>
         </w:rPr>
-        <w:t xml:space="preserve">Un (01) DVR,{#marca==””} sin marca visible{/}{#marca!=””} marca {marca}{/},{#modelo==””} sin modelo visible{/}{#modelo!=””} modelo {modelo}{/},{#serialNumber==“”} Sin S/N visible{/}{#serialNumber!=“”} con S/N: {serialNumber}{/},{#Discos.length==0} sin Disco, por lo que no se adopta temperamento alguno sobre el elemento.{/}{#Discos.length!=0}, de su interior se extrae:</w:t>
+        <w:t xml:space="preserve">Un (01) DVR,{#marca==””} sin marca visible{/}{#marca!=””} marca {marca}{/},{#modelo==””} sin modelo visible{/}{#modelo!=””} modelo {modelo}{/},{#serialNumber==“”} Sin S/N visible{/}{#serialNumber!=“”} con S/N: {serialNumber}{/}, {descripcionElemento},{#Discos.length==0} sin Disco, por lo que no se adopta temperamento alguno sobre el elemento.{/}{#Discos.length!=0}, de su interior se extrae:</w:t>
       </w:r>
       <w:r>
         <w:rPr>
@@ -651,7 +651,7 @@
           <w:szCs w:val="26"/>
           <w:rtl w:val="0"/>
         </w:rPr>
-        <w:t xml:space="preserve">{#tipoDeElemento==“gabinete”}Un (01) gabinete, color {color},{#marca==””} sin marca visible{/}{#marca!=””} marca {marca}{/},{#modelo==””} sin modelo visible{/}{#modelo!=””} modelo {modelo}{/},{#serialNumber==“”} Sin S/N visible{/}{#serialNumber!=“”} con S/N: {serialNumber}{/}{#Discos.length==0}, sin Discos, por lo que no se adopta temperamento alguno sobre el elemento.{/}{#Discos.length!=0}, de su interior se extrae:</w:t>
+        <w:t xml:space="preserve">{#tipoDeElemento==“gabinete”}Un (01) gabinete, color {color},{#marca==””} sin marca visible{/}{#marca!=””} marca {marca}{/},{#modelo==””} sin modelo visible{/}{#modelo!=””} modelo {modelo}{/},{#serialNumber==“”} Sin S/N visible{/}{#serialNumber!=“”} con S/N: {serialNumber}{/}, {descripcionElemento}{#Discos.length==0}, sin Discos, por lo que no se adopta temperamento alguno sobre el elemento.{/}{#Discos.length!=0}, de su interior se extrae:</w:t>
       </w:r>
       <w:r>
         <w:rPr>
@@ -817,7 +817,7 @@
           <w:szCs w:val="26"/>
           <w:rtl w:val="0"/>
         </w:rPr>
-        <w:t xml:space="preserve">{#tipoDeElemento==“tablet”}Una (01) tablet,{#marca==””} sin marca visible{/}{#marca!=””} marca {marca}{/},{#modelo==””} sin modelo visible{/}{#modelo!=””} modelo {modelo}{/},{#imei==“”} IMEI no visible{/}{#imei!==“”} IMEI Nº {imei}{/}, color {color}.{#processToCompleteEfecto==”false”} El cual fue descripto y peritado en la jornada anterior.{/}{#processToCompleteEfecto==””} Respecto de la misma,{#encendido==”si”} luego de brindarle energía y encenderla,{#elementoFallado==”si”} se pudo advertir, {observacionFalla}, por lo que no se adopta otro temperamento debido a fallas técnicas del elemento.{/}{#elementoFallado==”no”} conforme a la marca, modelo y su versión de seguridad se pudo advertir qué la misma{#tipoSeguridad==”ninguna”} no poseía una seguridad activa.{/}{#tipoSeguridad!=”ninguna”} poseía {tipoSeguridad} como seguridad activa,{#desbloqueo==”prueba aleatoria”} Razón por la cual se procedió a probar combinaciones aleatorias de desbloqueo con éxito.</w:t>
+        <w:t xml:space="preserve">{#tipoDeElemento==“tablet”}Una (01) tablet,{#marca==””} sin marca visible{/}{#marca!=””} marca {marca}{/},{#modelo==””} sin modelo visible{/}{#modelo!=””} modelo {modelo}{/},{#imei==“”} IMEI no visible{/}{#imei!==“”} IMEI Nº {imei}{/}, color {color}, {descripcionElemento}.{#processToCompleteEfecto==”false”} El cual fue descripto y peritado en la jornada anterior.{/}{#processToCompleteEfecto==””} Respecto de la misma,{#encendido==”si”} luego de brindarle energía y encenderla,{#elementoFallado==”si”} se pudo advertir, {observacionFalla}, por lo que no se adopta otro temperamento debido a fallas técnicas del elemento.{/}{#elementoFallado==”no”} conforme a la marca, modelo y su versión de seguridad se pudo advertir qué la misma{#tipoSeguridad==”ninguna”} no poseía una seguridad activa.{/}{#tipoSeguridad!=”ninguna”} poseía {tipoSeguridad} como seguridad activa,{#desbloqueo==”prueba aleatoria”} Razón por la cual se procedió a probar combinaciones aleatorias de desbloqueo con éxito.</w:t>
       </w:r>
       <w:r>
         <w:rPr>
@@ -857,28 +857,7 @@
           <w:szCs w:val="26"/>
           <w:rtl w:val="0"/>
         </w:rPr>
-        <w:t xml:space="preserve">Se procedió a realizar una extracción utilizando el software forense aportado por {herramientaSoft},{#TipoExtraccions}{#nombre==”ninguna”} con el cual el software no pudo realizar ninguna extracción.{/}{#nombre!=”ninguna”}</w:t>
-      </w:r>
-    </w:p>
-    <w:p>
-      <w:pPr>
-        <w:jc w:val="both"/>
-        <w:rPr>
-          <w:rFonts w:ascii="Calibri" w:cs="Calibri" w:eastAsia="Calibri" w:hAnsi="Calibri"/>
-          <w:sz w:val="26"/>
-          <w:szCs w:val="26"/>
-        </w:rPr>
-      </w:pPr>
-      <w:bookmarkStart w:colFirst="0" w:colLast="0" w:name="_heading=h.1d31m2odf7gf" w:id="5"/>
-      <w:bookmarkEnd w:id="5"/>
-      <w:r>
-        <w:rPr>
-          <w:rFonts w:ascii="Calibri" w:cs="Calibri" w:eastAsia="Calibri" w:hAnsi="Calibri"/>
-          <w:sz w:val="26"/>
-          <w:szCs w:val="26"/>
-          <w:rtl w:val="0"/>
-        </w:rPr>
-        <w:t xml:space="preserve"> con el cual se logró:</w:t>
+        <w:t xml:space="preserve">Se procedió a realizar una extracción utilizando el software forense aportado por {herramientaSoft}:{#TipoExtraccions}{#nombre==”ninguna”} Con el cual el software no pudo realizar ninguna extracción.{/}{#nombre!=”ninguna”}</w:t>
       </w:r>
     </w:p>
     <w:p>
@@ -905,7 +884,7 @@
           <w:szCs w:val="26"/>
           <w:rtl w:val="0"/>
         </w:rPr>
-        <w:t xml:space="preserve">Una extracción {nombre} la cual{#estado==”completo”} finalizó correctamente{/}{#estado==”fallo”} tuvo una falla, {observacionFalla}{/}{#estado==”en proceso”} no pudo finalizar en esta jornada y queda en proceso a ser completado en la siguiente{/}{/}.</w:t>
+        <w:t xml:space="preserve">Se logró una extracción {nombre} la cual{#estado==”completo”} finalizó correctamente{/}{#estado==”fallo”} tuvo una falla, {observacionFalla}{/}{#estado==”en proceso”} no pudo finalizar en esta jornada y queda en proceso a ser completado en la siguiente{/}{/}.</w:t>
       </w:r>
       <w:r>
         <w:rPr>
@@ -1008,7 +987,7 @@
           <w:szCs w:val="26"/>
           <w:rtl w:val="0"/>
         </w:rPr>
-        <w:t xml:space="preserve">{#tipoDeElemento==”unidad de almacenamiento”}Una (01) Unidad de Almacenamiento, {unidadAlmacenamientoDetalle},{#marca==””} sin marca visible{/}{#marca!=””} marca {marca}{/},{#modelo==””} sin modelo visible{/}{#modelo!=””} modelo {modelo}{/},{#serialNumber==“”} Sin S/N visible{/}{#serialNumber!=“”} con S/N: {serialNumber}{/},{#almacenamiento==””} sin almacenamiento visible{/}{#almacenamiento!=””} de {almacenamiento} de almacenamiento{/}, color {color}. Respecto de este elemento,{#elementoFallado==”si”} tuvo una falla, {observacionFalla}, por lo que no se adopta otro temperamento debido a fallas técnicas del elemento.{/}{#elementoFallado==”no”} se procedió a realizar una tarea técnica utilizando el software forense aportado por la empresa {herramientaSoft}.{#adquisicion==”con exito”} Finalmente se logró realizar una adquisición forense de su contenido con éxito.{#estado==”completo”} La cual fue alojada en el servidor de este laboratorio. Se adjunta su correspondiente reporte de copiado junto a la presente acta.{/}{#estado==”en proceso”} Se informa que la misma arroja gran cantidad de horas para su finalización, por lo que se deja realizando de forma automatizada a puertas cerradas, para ingreso a la sala de duplicación solo por personal autorizado, quedando en proceso pendiente a finalizar la jornada siguiente.{/}{/}{#adquisicion==”fallo”} Finalmente se pudo advertir que la misma fallo luego de varios intentos durante el proceso de adquisición.{/}{/}</w:t>
+        <w:t xml:space="preserve">{#tipoDeElemento==”unidad de almacenamiento”}Una (01) Unidad de Almacenamiento, {unidadAlmacenamientoDetalle},{#marca==””} sin marca visible{/}{#marca!=””} marca {marca}{/},{#modelo==””} sin modelo visible{/}{#modelo!=””} modelo {modelo}{/},{#serialNumber==“”} Sin S/N visible{/}{#serialNumber!=“”} con S/N: {serialNumber}{/},{#almacenamiento==””} sin almacenamiento visible{/}{#almacenamiento!=””} de {almacenamiento} de almacenamiento{/}, color {color}, {descripcionElemento}. Respecto de este elemento,{#elementoFallado==”si”} tuvo una falla, {observacionFalla}, por lo que no se adopta otro temperamento debido a fallas técnicas del elemento.{/}{#elementoFallado==”no”} se procedió a realizar una tarea técnica utilizando el software forense aportado por la empresa {herramientaSoft}.{#adquisicion==”con exito”} Finalmente se logró realizar una adquisición forense de su contenido con éxito.{#estado==”completo”} La cual fue alojada en el servidor de este laboratorio. Se adjunta su correspondiente reporte de copiado junto a la presente acta.{/}{#estado==”en proceso”} Se informa que la misma arroja gran cantidad de horas para su finalización, por lo que se deja realizando de forma automatizada a puertas cerradas, para ingreso a la sala de duplicación solo por personal autorizado, quedando en proceso pendiente a finalizar la jornada siguiente.{/}{/}{#adquisicion==”fallo”} Finalmente se pudo advertir que la misma fallo luego de varios intentos durante el proceso de adquisición.{/}{/}</w:t>
       </w:r>
       <w:r>
         <w:rPr>
@@ -1054,7 +1033,7 @@
           <w:szCs w:val="26"/>
           <w:rtl w:val="0"/>
         </w:rPr>
-        <w:t xml:space="preserve">{#tipoDeElemento==“notebook”}Un (01) ordenador portátil,{#marca==””} sin marca visible{/}{#marca!=””} marca {marca}{/},{#modelo==””} sin modelo visible{/}{#modelo!=””} modelo {modelo}{/},{#serialNumber==“”} sin S/N visible{/}{#serialNumber!=“”} con S/N: {serialNumber}{/},{#color==””} sin color visible.{/}{#color!=””} color {color}.{/}{#Discos.length==0} Sin discos, por lo que no se adopta temperamento alguno sobre el elemento.{/}{#processToCompleteEfecto==”false”} El cual fue descripto y peritado en la jornada anterior.{/}{#processToCompleteEfecto==””}{#Discos.length!=0} De su interior se extrae:</w:t>
+        <w:t xml:space="preserve">{#tipoDeElemento==“notebook”}Un (01) ordenador portátil,{#marca==””} sin marca visible{/}{#marca!=””} marca {marca}{/},{#modelo==””} sin modelo visible{/}{#modelo!=””} modelo {modelo}{/},{#serialNumber==“”} sin S/N visible{/}{#serialNumber!=“”} con S/N: {serialNumber}{/},{#color==””} sin color visible.{/}{#color!=””} color {color}, {descripcionElemento}.{/}{#Discos.length==0} Sin discos, por lo que no se adopta temperamento alguno sobre el elemento.{/}{#processToCompleteEfecto==”false”} El cual fue descripto y peritado en la jornada anterior.{/}{#processToCompleteEfecto==””}{#Discos.length!=0} De su interior se extrae:</w:t>
       </w:r>
       <w:r>
         <w:rPr>
@@ -1179,26 +1158,7 @@
           <w:szCs w:val="26"/>
           <w:rtl w:val="0"/>
         </w:rPr>
-        <w:t xml:space="preserve">{#tipoDeElemento==“celular”}Un (01) teléfono celular,{#marca==””} sin marca visible{/}{#marca!=””} marca {marca}{/},{#modelo==””} sin modelo visible{/}{#modelo!=””} modelo {modelo}{/},{#imei==“”} IMEI no visible{/}{#imei!==“”} IMEI Nº {imei}{/}, color {color}</w:t>
-      </w:r>
-      <w:r>
-        <w:rPr>
-          <w:rFonts w:ascii="Calibri" w:cs="Calibri" w:eastAsia="Calibri" w:hAnsi="Calibri"/>
-          <w:sz w:val="26"/>
-          <w:szCs w:val="26"/>
-          <w:highlight w:val="yellow"/>
-          <w:rtl w:val="0"/>
-        </w:rPr>
-        <w:t xml:space="preserve">, {descripcionElemento}</w:t>
-      </w:r>
-      <w:r>
-        <w:rPr>
-          <w:rFonts w:ascii="Calibri" w:cs="Calibri" w:eastAsia="Calibri" w:hAnsi="Calibri"/>
-          <w:sz w:val="26"/>
-          <w:szCs w:val="26"/>
-          <w:rtl w:val="0"/>
-        </w:rPr>
-        <w:t xml:space="preserve">.{#processToCompleteEfecto==”false”} El cual fue descripto y peritado en la jornada anterior.{/}{#processToCompleteEfecto==””} Respecto del equipo de telefonía celular,{#encendido==”si”} luego de brindarle energía y encenderlo,{#elementoFallado==”si”} se pudo advertir, {observacionFalla}, por lo que no se adopta otro temperamento debido a fallas técnicas del elemento.{/}{#elementoFallado==”no”} </w:t>
+        <w:t xml:space="preserve">{#tipoDeElemento==“celular”}Un (01) teléfono celular,{#marca==””} sin marca visible{/}{#marca!=””} marca {marca}{/},{#modelo==””} sin modelo visible{/}{#modelo!=””} modelo {modelo}{/},{#imei==“”} IMEI no visible{/}{#imei!==“”} IMEI Nº {imei}{/}, color {color}, {descripcionElemento}.{#processToCompleteEfecto==”false”} El cual fue descripto y peritado en la jornada anterior.{/}{#processToCompleteEfecto==””} Respecto del equipo de telefonía celular,{#encendido==”si”} luego de brindarle energía y encenderlo,{#elementoFallado==”si”} se pudo advertir, {observacionFalla}, por lo que no se adopta otro temperamento debido a fallas técnicas del elemento.{/}{#elementoFallado==”no”} </w:t>
       </w:r>
       <w:r>
         <w:rPr>
@@ -1247,28 +1207,7 @@
           <w:szCs w:val="26"/>
           <w:rtl w:val="0"/>
         </w:rPr>
-        <w:t xml:space="preserve">Se procedió a realizar una extracción utilizando el software forense aportado por {herramientaSoft},{#TipoExtraccions}{#nombre==”ninguna”} con el cual el software no pudo realizar ninguna extracción.{/}{#nombre!=”ninguna”}</w:t>
-      </w:r>
-    </w:p>
-    <w:p>
-      <w:pPr>
-        <w:jc w:val="both"/>
-        <w:rPr>
-          <w:rFonts w:ascii="Calibri" w:cs="Calibri" w:eastAsia="Calibri" w:hAnsi="Calibri"/>
-          <w:sz w:val="26"/>
-          <w:szCs w:val="26"/>
-        </w:rPr>
-      </w:pPr>
-      <w:bookmarkStart w:colFirst="0" w:colLast="0" w:name="_heading=h.1d31m2odf7gf" w:id="5"/>
-      <w:bookmarkEnd w:id="5"/>
-      <w:r>
-        <w:rPr>
-          <w:rFonts w:ascii="Calibri" w:cs="Calibri" w:eastAsia="Calibri" w:hAnsi="Calibri"/>
-          <w:sz w:val="26"/>
-          <w:szCs w:val="26"/>
-          <w:rtl w:val="0"/>
-        </w:rPr>
-        <w:t xml:space="preserve"> con el cual se logró:</w:t>
+        <w:t xml:space="preserve">Se procedió a realizar una extracción utilizando el software forense aportado por {herramientaSoft}:{#TipoExtraccions}{#nombre==”ninguna”} Con el cual el software no pudo realizar ninguna extracción.{/}{#nombre!=”ninguna”}</w:t>
       </w:r>
     </w:p>
     <w:p>
@@ -1294,7 +1233,7 @@
           <w:szCs w:val="26"/>
           <w:rtl w:val="0"/>
         </w:rPr>
-        <w:t xml:space="preserve">Una extracción {nombre} la cual{#estado==”completo”} finalizó correctamente{/}{#estado==”fallo”} tuvo una falla, {observacionFalla}{/}{#estado==”en proceso”} no pudo finalizar en esta jornada y queda en proceso a ser completado en la siguiente{/}{/}.</w:t>
+        <w:t xml:space="preserve">Se logró una extracción {nombre} la cual{#estado==”completo”} finalizó correctamente{/}{#estado==”fallo”} tuvo una falla, {observacionFalla}{/}{#estado==”en proceso”} no pudo finalizar en esta jornada y queda en proceso a ser completado en la siguiente{/}{/}.</w:t>
       </w:r>
       <w:r>
         <w:rPr>
@@ -2530,7 +2469,7 @@
 
 <file path=customXML/item1.xml><?xml version="1.0" encoding="utf-8"?>
 <go:gDocsCustomXmlDataStorage xmlns:go="http://customooxmlschemas.google.com/" xmlns:r="http://schemas.openxmlformats.org/officeDocument/2006/relationships" uri="GoogleDocsCustomDataVersion2">
-  <go:docsCustomData xmlns:go="http://customooxmlschemas.google.com/" roundtripDataSignature="AMtx7miQNgqEtsXIAPSsjEGh0auzw2Rc4g==">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</go:docsCustomData>
+  <go:docsCustomData xmlns:go="http://customooxmlschemas.google.com/" roundtripDataSignature="AMtx7mhc8noYTp6sTdkGOEPuirUQE2hX8w==">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</go:docsCustomData>
 </go:gDocsCustomXmlDataStorage>
 </file>
 

</xml_diff>

<commit_message>
Add no peritable element and update template
</commit_message>
<xml_diff>
--- a/src/Assets/template.docx
+++ b/src/Assets/template.docx
@@ -300,6 +300,29 @@
           <w:rtl w:val="0"/>
         </w:rPr>
         <w:t xml:space="preserve">{/}{#efectos}{#nroPrecintoBolsa==nroPrecinto}</w:t>
+      </w:r>
+    </w:p>
+    <w:p>
+      <w:pPr>
+        <w:spacing w:line="276" w:lineRule="auto"/>
+        <w:ind w:left="0" w:firstLine="0"/>
+        <w:jc w:val="both"/>
+        <w:rPr>
+          <w:rFonts w:ascii="Calibri" w:cs="Calibri" w:eastAsia="Calibri" w:hAnsi="Calibri"/>
+          <w:sz w:val="26"/>
+          <w:szCs w:val="26"/>
+          <w:highlight w:val="yellow"/>
+        </w:rPr>
+      </w:pPr>
+      <w:r>
+        <w:rPr>
+          <w:rFonts w:ascii="Calibri" w:cs="Calibri" w:eastAsia="Calibri" w:hAnsi="Calibri"/>
+          <w:sz w:val="26"/>
+          <w:szCs w:val="26"/>
+          <w:highlight w:val="yellow"/>
+          <w:rtl w:val="0"/>
+        </w:rPr>
+        <w:t xml:space="preserve">{#tipoDeElemento==”no peritable”} {descripcionElemento} {/}</w:t>
       </w:r>
     </w:p>
     <w:p>

</xml_diff>

<commit_message>
Update template and fix some bugs
</commit_message>
<xml_diff>
--- a/src/Assets/template.docx
+++ b/src/Assets/template.docx
@@ -311,18 +311,35 @@
           <w:rFonts w:ascii="Calibri" w:cs="Calibri" w:eastAsia="Calibri" w:hAnsi="Calibri"/>
           <w:sz w:val="26"/>
           <w:szCs w:val="26"/>
-          <w:highlight w:val="yellow"/>
-        </w:rPr>
-      </w:pPr>
-      <w:r>
-        <w:rPr>
-          <w:rFonts w:ascii="Calibri" w:cs="Calibri" w:eastAsia="Calibri" w:hAnsi="Calibri"/>
-          <w:sz w:val="26"/>
-          <w:szCs w:val="26"/>
-          <w:highlight w:val="yellow"/>
-          <w:rtl w:val="0"/>
-        </w:rPr>
-        <w:t xml:space="preserve">{#tipoDeElemento==”no peritable”} {descripcionElemento} {/}</w:t>
+        </w:rPr>
+      </w:pPr>
+      <w:r>
+        <w:rPr>
+          <w:rFonts w:ascii="Calibri" w:cs="Calibri" w:eastAsia="Calibri" w:hAnsi="Calibri"/>
+          <w:sz w:val="26"/>
+          <w:szCs w:val="26"/>
+          <w:rtl w:val="0"/>
+        </w:rPr>
+        <w:t xml:space="preserve">{#tipoDeElemento==”no peritable”} Un (01) {descripcionElemento}, sobre dicho elemento no se adopta temperamento alguno, ya que no posee información para extraer.</w:t>
+      </w:r>
+      <w:r>
+        <w:rPr>
+          <w:rFonts w:ascii="Calibri" w:cs="Calibri" w:eastAsia="Calibri" w:hAnsi="Calibri"/>
+          <w:b w:val="1"/>
+          <w:sz w:val="26"/>
+          <w:szCs w:val="26"/>
+          <w:rtl w:val="0"/>
+        </w:rPr>
+        <w:t xml:space="preserve">----</w:t>
+      </w:r>
+      <w:r>
+        <w:rPr>
+          <w:rFonts w:ascii="Calibri" w:cs="Calibri" w:eastAsia="Calibri" w:hAnsi="Calibri"/>
+          <w:sz w:val="26"/>
+          <w:szCs w:val="26"/>
+          <w:rtl w:val="0"/>
+        </w:rPr>
+        <w:t xml:space="preserve">{/}</w:t>
       </w:r>
     </w:p>
     <w:p>
@@ -352,7 +369,7 @@
           <w:szCs w:val="26"/>
           <w:rtl w:val="0"/>
         </w:rPr>
-        <w:t xml:space="preserve"> Con el cual se logró una extracción {tipoExtraccion} de manera exitosa. La cual fue alojada en el servidor de este laboratorio. Se adjunta su correspondiente reporte de copia junto a la presente acta.</w:t>
+        <w:t xml:space="preserve"> Con el cual se logró una extracción {tipoExtraccion} de manera exitosa.</w:t>
       </w:r>
       <w:r>
         <w:rPr>
@@ -419,26 +436,7 @@
           <w:szCs w:val="26"/>
           <w:rtl w:val="0"/>
         </w:rPr>
-        <w:t xml:space="preserve">.{#estado==”completo”} La cual fue alojada en el servidor de este laboratorio. Se adjunta su correspondiente reporte de copiado junto a la presente acta.</w:t>
-      </w:r>
-      <w:r>
-        <w:rPr>
-          <w:rFonts w:ascii="Calibri" w:cs="Calibri" w:eastAsia="Calibri" w:hAnsi="Calibri"/>
-          <w:b w:val="1"/>
-          <w:sz w:val="26"/>
-          <w:szCs w:val="26"/>
-          <w:rtl w:val="0"/>
-        </w:rPr>
-        <w:t xml:space="preserve">----</w:t>
-      </w:r>
-      <w:r>
-        <w:rPr>
-          <w:rFonts w:ascii="Calibri" w:cs="Calibri" w:eastAsia="Calibri" w:hAnsi="Calibri"/>
-          <w:sz w:val="26"/>
-          <w:szCs w:val="26"/>
-          <w:rtl w:val="0"/>
-        </w:rPr>
-        <w:t xml:space="preserve">{/}{#estado==”en proceso”} Se informa que la misma arroja gran cantidad de horas para su finalización, por lo que se deja realizando de forma automatizada a puertas cerradas, para ingreso a la sala de duplicación solo por personal autorizado, quedando en proceso pendiente a finalizar la jornada siguiente.</w:t>
+        <w:t xml:space="preserve">.{#estado==”en proceso”} Se informa que la misma arroja gran cantidad de horas para su finalización, por lo que se deja realizando de forma automatizada a puertas cerradas, para ingreso a la sala de duplicación solo por personal autorizado, quedando en proceso pendiente a finalizar la jornada siguiente.</w:t>
       </w:r>
       <w:r>
         <w:rPr>
@@ -574,26 +572,7 @@
           <w:szCs w:val="26"/>
           <w:rtl w:val="0"/>
         </w:rPr>
-        <w:t xml:space="preserve">.{#estado==”completo”} La cual fue alojada en el servidor de este laboratorio. Se adjunta su correspondiente reporte de copiado junto a la presente acta.</w:t>
-      </w:r>
-      <w:r>
-        <w:rPr>
-          <w:rFonts w:ascii="Calibri" w:cs="Calibri" w:eastAsia="Calibri" w:hAnsi="Calibri"/>
-          <w:b w:val="1"/>
-          <w:sz w:val="26"/>
-          <w:szCs w:val="26"/>
-          <w:rtl w:val="0"/>
-        </w:rPr>
-        <w:t xml:space="preserve">----</w:t>
-      </w:r>
-      <w:r>
-        <w:rPr>
-          <w:rFonts w:ascii="Calibri" w:cs="Calibri" w:eastAsia="Calibri" w:hAnsi="Calibri"/>
-          <w:sz w:val="26"/>
-          <w:szCs w:val="26"/>
-          <w:rtl w:val="0"/>
-        </w:rPr>
-        <w:t xml:space="preserve">{/}{#estado==”en proceso”} Se informa que la misma arroja gran cantidad de horas para su finalización, por lo que se deja realizando de forma automatizada a puertas cerradas, para ingreso a la sala de duplicación solo por personal autorizado, quedando en proceso pendiente a finalizar la jornada siguiente.</w:t>
+        <w:t xml:space="preserve">.{#estado==”en proceso”} Se informa que la misma arroja gran cantidad de horas para su finalización, por lo que se deja realizando de forma automatizada a puertas cerradas, para ingreso a la sala de duplicación solo por personal autorizado, quedando en proceso pendiente a finalizar la jornada siguiente.</w:t>
       </w:r>
       <w:r>
         <w:rPr>
@@ -741,26 +720,7 @@
           <w:szCs w:val="26"/>
           <w:rtl w:val="0"/>
         </w:rPr>
-        <w:t xml:space="preserve">.{#estado==”completo”} La cual fue alojada en el servidor de este laboratorio. Se adjunta su correspondiente reporte de copiado junto a la presente acta.</w:t>
-      </w:r>
-      <w:r>
-        <w:rPr>
-          <w:rFonts w:ascii="Calibri" w:cs="Calibri" w:eastAsia="Calibri" w:hAnsi="Calibri"/>
-          <w:b w:val="1"/>
-          <w:sz w:val="26"/>
-          <w:szCs w:val="26"/>
-          <w:rtl w:val="0"/>
-        </w:rPr>
-        <w:t xml:space="preserve">----</w:t>
-      </w:r>
-      <w:r>
-        <w:rPr>
-          <w:rFonts w:ascii="Calibri" w:cs="Calibri" w:eastAsia="Calibri" w:hAnsi="Calibri"/>
-          <w:sz w:val="26"/>
-          <w:szCs w:val="26"/>
-          <w:rtl w:val="0"/>
-        </w:rPr>
-        <w:t xml:space="preserve">{/}{#estado==”en proceso”} Se informa que la misma arroja gran cantidad de horas para su finalización, por lo que se deja realizando de forma automatizada a puertas cerradas, para ingreso a la sala de duplicación solo por personal autorizado, quedando en proceso pendiente a finalizar la jornada siguiente.</w:t>
+        <w:t xml:space="preserve">.{#estado==”en proceso”} Se informa que la misma arroja gran cantidad de horas para su finalización, por lo que se deja realizando de forma automatizada a puertas cerradas, para ingreso a la sala de duplicación solo por personal autorizado, quedando en proceso pendiente a finalizar la jornada siguiente.</w:t>
       </w:r>
       <w:r>
         <w:rPr>
@@ -968,7 +928,7 @@
           <w:szCs w:val="26"/>
           <w:rtl w:val="0"/>
         </w:rPr>
-        <w:t xml:space="preserve">{#encendido==”no”} se procedió a conectarla a un cargador de este Laboratorio, observando que la misma no enciende, {observacionEncendido}, por lo que no se adopta temperamento alguno sobre el elemento.{/} {#Sims.length!=0}{#Sims} La misma contenía una Tarjeta SIM{#empresaSim==""} sin empresa visible,{/}{#empresaSim!=""} {empresaSim}{/}, Nº{#serialSim==""} no visible{/}.{#serialSim!=""} {serialSim}{/}. Respecto de la misma,{#tipoExtraccionSim=="ninguna"} no se logró realizar ninguna tarea técnica.{/}{#tipoExtraccionSim!="ninguna" &amp;&amp; tipoExtraccionSim!="no interes"} se logró realizar una extracción {tipoExtraccionSim} de su contenido de manera exitosa.{/}{#tipoExtraccionSim=="no interes"} no se adopta temperamento alguno, ya que no posee información relevante para los hechos que se investigan.{/}{/Sims}{/}{#Sds.length!=0}{#Sds} La misma contenía una Tarjeta micro SD,{#marca==""} sin marca visible{/}{#marca!=""} marca {marca}{/},{#serialNumber==""} sin S/N visible{/}{#serialNumber!=""} S/N {serialNumber}{/}, de {almacenamiento}. Respecto de la misma,{#tipoExtraccionSd=="ninguna"} no se logró realizar ninguna tarea técnica.{/}{#tipoExtraccionSd=="no interes"} no se adopta temperamento alguno, ya que no posee información relevante para los hechos que se investigan.{/}{#tipoExtraccionSd!="ninguna" &amp;&amp; tipoExtraccionSd!="no interes"} se logró realizar una extracción {tipoExtraccionSd} de su contenido de manera exitosa.{/}{/Sds}{/}{#estado==”en proceso”} queda en proceso pendiente de realizarse la tarea técnica la jornada siguiente.{/}{#estado==”completo”} La totalidad de las extracciones fueron alojadas en el servidor de este laboratorio de informática forense.{/}{/}</w:t>
+        <w:t xml:space="preserve">{#encendido==”no”} se procedió a conectarla a un cargador de este Laboratorio, observando que la misma no enciende, {observacionEncendido}, por lo que no se adopta temperamento alguno sobre el elemento.{/} {#Sims.length!=0}{#Sims} La misma contenía una Tarjeta SIM{#empresaSim==""} sin empresa visible,{/}{#empresaSim!=""} {empresaSim}{/}, Nº{#serialSim==""} no visible{/}.{#serialSim!=""} {serialSim}{/}. Respecto de la misma,{#tipoExtraccionSim=="ninguna"} no se logró realizar ninguna tarea técnica.{/}{#tipoExtraccionSim!="ninguna" &amp;&amp; tipoExtraccionSim!="no interes"} se logró realizar una extracción {tipoExtraccionSim} de su contenido de manera exitosa.{/}{#tipoExtraccionSim=="no interes"} no se adopta temperamento alguno, ya que no posee información relevante para los hechos que se investigan.{/}{/Sims}{/}{#Sds.length!=0}{#Sds} La misma contenía una Tarjeta micro SD,{#marca==""} sin marca visible{/}{#marca!=""} marca {marca}{/},{#serialNumber==""} sin S/N visible{/}{#serialNumber!=""} S/N {serialNumber}{/}, de {almacenamiento}. Respecto de la misma,{#tipoExtraccionSd=="ninguna"} no se logró realizar ninguna tarea técnica.{/}{#tipoExtraccionSd=="no interes"} no se adopta temperamento alguno, ya que no posee información relevante para los hechos que se investigan.{/}{#tipoExtraccionSd!="ninguna" &amp;&amp; tipoExtraccionSd!="no interes"} se logró realizar una extracción {tipoExtraccionSd} de su contenido de manera exitosa.{/}{/Sds}{/}{#estado==”en proceso”} queda en proceso pendiente de realizarse la tarea técnica la jornada siguiente.{/}{/}</w:t>
       </w:r>
       <w:r>
         <w:rPr>
@@ -1010,7 +970,7 @@
           <w:szCs w:val="26"/>
           <w:rtl w:val="0"/>
         </w:rPr>
-        <w:t xml:space="preserve">{#tipoDeElemento==”unidad de almacenamiento”}Una (01) Unidad de Almacenamiento, {unidadAlmacenamientoDetalle},{#marca==””} sin marca visible{/}{#marca!=””} marca {marca}{/},{#modelo==””} sin modelo visible{/}{#modelo!=””} modelo {modelo}{/},{#serialNumber==“”} Sin S/N visible{/}{#serialNumber!=“”} con S/N: {serialNumber}{/},{#almacenamiento==””} sin almacenamiento visible{/}{#almacenamiento!=””} de {almacenamiento} de almacenamiento{/}, color {color}, {descripcionElemento}. Respecto de este elemento,{#elementoFallado==”si”} tuvo una falla, {observacionFalla}, por lo que no se adopta otro temperamento debido a fallas técnicas del elemento.{/}{#elementoFallado==”no”} se procedió a realizar una tarea técnica utilizando el software forense aportado por la empresa {herramientaSoft}.{#adquisicion==”con exito”} Finalmente se logró realizar una adquisición forense de su contenido con éxito.{#estado==”completo”} La cual fue alojada en el servidor de este laboratorio. Se adjunta su correspondiente reporte de copiado junto a la presente acta.{/}{#estado==”en proceso”} Se informa que la misma arroja gran cantidad de horas para su finalización, por lo que se deja realizando de forma automatizada a puertas cerradas, para ingreso a la sala de duplicación solo por personal autorizado, quedando en proceso pendiente a finalizar la jornada siguiente.{/}{/}{#adquisicion==”fallo”} Finalmente se pudo advertir que la misma fallo luego de varios intentos durante el proceso de adquisición.{/}{/}</w:t>
+        <w:t xml:space="preserve">{#tipoDeElemento==”unidad de almacenamiento”}Una (01) Unidad de Almacenamiento, {unidadAlmacenamientoDetalle},{#marca==””} sin marca visible{/}{#marca!=””} marca {marca}{/},{#modelo==””} sin modelo visible{/}{#modelo!=””} modelo {modelo}{/},{#serialNumber==“”} Sin S/N visible{/}{#serialNumber!=“”} con S/N: {serialNumber}{/},{#almacenamiento==””} sin almacenamiento visible{/}{#almacenamiento!=””} de {almacenamiento} de almacenamiento{/}, color {color}, {descripcionElemento}. Respecto de este elemento,{#elementoFallado==”si”} tuvo una falla, {observacionFalla}, por lo que no se adopta otro temperamento debido a fallas técnicas del elemento.{/}{#elementoFallado==”no”} se procedió a realizar una tarea técnica utilizando el software forense aportado por la empresa {herramientaSoft}.{#adquisicion==”con exito”} Finalmente se logró realizar una adquisición forense de su contenido con éxito.{#estado==”en proceso”} Se informa que la misma arroja gran cantidad de horas para su finalización, por lo que se deja realizando de forma automatizada a puertas cerradas, para ingreso a la sala de duplicación solo por personal autorizado, quedando en proceso pendiente a finalizar la jornada siguiente.{/}{/}{#adquisicion==”fallo”} Finalmente se pudo advertir que la misma fallo luego de varios intentos durante el proceso de adquisición.{/}{/}</w:t>
       </w:r>
       <w:r>
         <w:rPr>
@@ -1122,7 +1082,7 @@
           <w:szCs w:val="26"/>
           <w:rtl w:val="0"/>
         </w:rPr>
-        <w:t xml:space="preserve">.{#estado==”completo”} La cual fue alojada en el servidor de este laboratorio. Se adjunta su correspondiente reporte de copiado junto a la presente acta.{/}{#estado==”en proceso”} Se informa que la misma arroja gran cantidad de horas para su finalización, por lo que se deja realizando de forma automatizada a puertas cerradas, para ingreso a la sala de duplicación solo por personal autorizado, quedando en proceso pendiente a finalizar la jornada siguiente.{/}</w:t>
+        <w:t xml:space="preserve">.{#estado==”en proceso”} Se informa que la misma arroja gran cantidad de horas para su finalización, por lo que se deja realizando de forma automatizada a puertas cerradas, para ingreso a la sala de duplicación solo por personal autorizado, quedando en proceso pendiente a finalizar la jornada siguiente.{/}</w:t>
       </w:r>
       <w:r>
         <w:rPr>
@@ -1320,7 +1280,7 @@
           <w:szCs w:val="26"/>
           <w:rtl w:val="0"/>
         </w:rPr>
-        <w:t xml:space="preserve">{#encendido==”no”} se procedió a conectarlo a un cargador de este Laboratorio, observando que el mismo no enciende, {observacionEncendido}, por lo que no se adopta temperamento alguno sobre el elemento.{/} {#Sims.length!=0}{#Sims} El mismo contenía una Tarjeta SIM{#empresaSim==""} sin empresa visible,{/}{#empresaSim!=""} {empresaSim}{/}, Nº{#serialSim==""} no visible{/}.{#serialSim!=""} {serialSim}{/}. Respecto de la misma,{#tipoExtraccionSim=="ninguna"} no se logró realizar ninguna tarea técnica.{/}{#tipoExtraccionSim!="ninguna" &amp;&amp; tipoExtraccionSim!="no interes"} se logró realizar una extracción {tipoExtraccionSim} de su contenido de manera exitosa.{/}{#tipoExtraccionSim=="no interes"} no se adopta temperamento alguno, ya que no posee información relevante para los hechos que se investigan.{/}{/Sims}{/}{#Sds.length!=0}{#Sds} El mismo contenía una Tarjeta micro SD,{#marca==""} sin marca visible{/}{#marca!=""} marca {marca}{/},{#serialNumber==""} sin S/N visible{/}{#serialNumber!=""} S/N {serialNumber}{/}, de {almacenamiento}. Respecto de la misma,{#tipoExtraccionSd=="ninguna"} no se logró realizar ninguna tarea técnica.{/}{#tipoExtraccionSd=="no interes"} no se adopta temperamento alguno, ya que no posee información relevante para los hechos que se investigan.{/}{#tipoExtraccionSd!="ninguna" &amp;&amp; tipoExtraccionSd!="no interes"} se logró realizar una extracción {tipoExtraccionSd} de su contenido de manera exitosa.{/}{/Sds}{/}{#estado==”en proceso”} queda en proceso pendiente de realizarse la tarea técnica la jornada siguiente{/}{#estado==”completo”} La totalidad de las extracciones fueron alojadas en el servidor de este laboratorio de informática forense.{/}{/}</w:t>
+        <w:t xml:space="preserve">{#encendido==”no”} se procedió a conectarlo a un cargador de este Laboratorio, observando que el mismo no enciende, {observacionEncendido}, por lo que no se adopta temperamento alguno sobre el elemento.{/} {#Sims.length!=0}{#Sims} El mismo contenía una Tarjeta SIM{#empresaSim==""} sin empresa visible,{/}{#empresaSim!=""} {empresaSim}{/}, Nº{#serialSim==""} no visible{/}.{#serialSim!=""} {serialSim}{/}. Respecto de la misma,{#tipoExtraccionSim=="ninguna"} no se logró realizar ninguna tarea técnica.{/}{#tipoExtraccionSim!="ninguna" &amp;&amp; tipoExtraccionSim!="no interes"} se logró realizar una extracción {tipoExtraccionSim} de su contenido de manera exitosa.{/}{#tipoExtraccionSim=="no interes"} no se adopta temperamento alguno, ya que no posee información relevante para los hechos que se investigan.{/}{/Sims}{/}{#Sds.length!=0}{#Sds} El mismo contenía una Tarjeta micro SD,{#marca==""} sin marca visible{/}{#marca!=""} marca {marca}{/},{#serialNumber==""} sin S/N visible{/}{#serialNumber!=""} S/N {serialNumber}{/}, de {almacenamiento}. Respecto de la misma,{#tipoExtraccionSd=="ninguna"} no se logró realizar ninguna tarea técnica.{/}{#tipoExtraccionSd=="no interes"} no se adopta temperamento alguno, ya que no posee información relevante para los hechos que se investigan.{/}{#tipoExtraccionSd!="ninguna" &amp;&amp; tipoExtraccionSd!="no interes"} se logró realizar una extracción {tipoExtraccionSd} de su contenido de manera exitosa.{/}{/Sds}{/}{#estado==”en proceso”} queda en proceso pendiente de realizarse la tarea técnica la jornada siguiente{/}{/}</w:t>
       </w:r>
       <w:r>
         <w:rPr>
@@ -1421,7 +1381,7 @@
           <w:szCs w:val="26"/>
           <w:rtl w:val="0"/>
         </w:rPr>
-        <w:t xml:space="preserve">.</w:t>
+        <w:t xml:space="preserve">. La totalidad de las extracciones fueron alojadas en el servidor de este laboratorio de informática forense.</w:t>
       </w:r>
       <w:r>
         <w:rPr>
@@ -1440,7 +1400,7 @@
           <w:szCs w:val="26"/>
           <w:rtl w:val="0"/>
         </w:rPr>
-        <w:t xml:space="preserve">{/}{#estado=="abierta en proceso con elementos completos"}leyenda bolsa en proceso elementos completos.</w:t>
+        <w:t xml:space="preserve">{/}{#estado=="abierta en proceso con elementos completos"} Debido a la finalización de la jornada laboral, se deja los elementos anteriormente descriptos a resguardo a puertas cerradas, bajo filmación las 24 hs. y con ingreso al recinto con datos biométricos para el cierre de precintos en la próxima jornada.</w:t>
       </w:r>
       <w:r>
         <w:rPr>

</xml_diff>

<commit_message>
Remove "no interes" option on extracciones
</commit_message>
<xml_diff>
--- a/src/Assets/template.docx
+++ b/src/Assets/template.docx
@@ -928,7 +928,7 @@
           <w:szCs w:val="26"/>
           <w:rtl w:val="0"/>
         </w:rPr>
-        <w:t xml:space="preserve">{#encendido==”no”} se procedió a conectarla a un cargador de este Laboratorio, observando que la misma no enciende, {observacionEncendido}, por lo que no se adopta temperamento alguno sobre el elemento.{/} {#Sims.length!=0}{#Sims} La misma contenía una Tarjeta SIM{#empresaSim==""} sin empresa visible,{/}{#empresaSim!=""} {empresaSim}{/}, Nº{#serialSim==""} no visible{/}.{#serialSim!=""} {serialSim}{/}. Respecto de la misma,{#tipoExtraccionSim=="ninguna"} no se logró realizar ninguna tarea técnica.{/}{#tipoExtraccionSim!="ninguna" &amp;&amp; tipoExtraccionSim!="no interes"} se logró realizar una extracción {tipoExtraccionSim} de su contenido de manera exitosa.{/}{#tipoExtraccionSim=="no interes"} no se adopta temperamento alguno, ya que no posee información relevante para los hechos que se investigan.{/}{/Sims}{/}{#Sds.length!=0}{#Sds} La misma contenía una Tarjeta micro SD,{#marca==""} sin marca visible{/}{#marca!=""} marca {marca}{/},{#serialNumber==""} sin S/N visible{/}{#serialNumber!=""} S/N {serialNumber}{/}, de {almacenamiento}. Respecto de la misma,{#tipoExtraccionSd=="ninguna"} no se logró realizar ninguna tarea técnica.{/}{#tipoExtraccionSd=="no interes"} no se adopta temperamento alguno, ya que no posee información relevante para los hechos que se investigan.{/}{#tipoExtraccionSd!="ninguna" &amp;&amp; tipoExtraccionSd!="no interes"} se logró realizar una extracción {tipoExtraccionSd} de su contenido de manera exitosa.{/}{/Sds}{/}{#estado==”en proceso”} queda en proceso pendiente de realizarse la tarea técnica la jornada siguiente.{/}{/}</w:t>
+        <w:t xml:space="preserve">{#encendido==”no”} se procedió a conectarla a un cargador de este Laboratorio, observando que la misma no enciende, {observacionEncendido}, por lo que no se adopta temperamento alguno sobre el elemento.{/} {#Sims.length!=0}{#Sims} La misma contenía una Tarjeta SIM{#empresaSim==""} sin empresa visible,{/}{#empresaSim!=""} {empresaSim}{/}, Nº{#serialSim==""} no visible{/}.{#serialSim!=""} {serialSim}{/}. Respecto de la misma,{#tipoExtraccionSim=="ninguna"} no se logró realizar ninguna tarea técnica.{/}{#tipoExtraccionSim!="ninguna"} se logró realizar una extracción {tipoExtraccionSim} de su contenido de manera exitosa.{/}{/Sims}{/}{#Sds.length!=0}{#Sds} La misma contenía una Tarjeta micro SD,{#marca==""} sin marca visible{/}{#marca!=""} marca {marca}{/},{#serialNumber==""} sin S/N visible{/}{#serialNumber!=""} S/N {serialNumber}{/}, de {almacenamiento}. Respecto de la misma,{#tipoExtraccionSd=="ninguna"} no se logró realizar ninguna tarea técnica.{/}{#tipoExtraccionSd!="ninguna"} se logró realizar una extracción {tipoExtraccionSd} de su contenido de manera exitosa.{/}{/Sds}{/}{#estado==”en proceso”} queda en proceso pendiente de realizarse la tarea técnica la jornada siguiente.{/}{/}</w:t>
       </w:r>
       <w:r>
         <w:rPr>
@@ -1280,7 +1280,7 @@
           <w:szCs w:val="26"/>
           <w:rtl w:val="0"/>
         </w:rPr>
-        <w:t xml:space="preserve">{#encendido==”no”} se procedió a conectarlo a un cargador de este Laboratorio, observando que el mismo no enciende, {observacionEncendido}, por lo que no se adopta temperamento alguno sobre el elemento.{/} {#Sims.length!=0}{#Sims} El mismo contenía una Tarjeta SIM{#empresaSim==""} sin empresa visible,{/}{#empresaSim!=""} {empresaSim}{/}, Nº{#serialSim==""} no visible{/}.{#serialSim!=""} {serialSim}{/}. Respecto de la misma,{#tipoExtraccionSim=="ninguna"} no se logró realizar ninguna tarea técnica.{/}{#tipoExtraccionSim!="ninguna" &amp;&amp; tipoExtraccionSim!="no interes"} se logró realizar una extracción {tipoExtraccionSim} de su contenido de manera exitosa.{/}{#tipoExtraccionSim=="no interes"} no se adopta temperamento alguno, ya que no posee información relevante para los hechos que se investigan.{/}{/Sims}{/}{#Sds.length!=0}{#Sds} El mismo contenía una Tarjeta micro SD,{#marca==""} sin marca visible{/}{#marca!=""} marca {marca}{/},{#serialNumber==""} sin S/N visible{/}{#serialNumber!=""} S/N {serialNumber}{/}, de {almacenamiento}. Respecto de la misma,{#tipoExtraccionSd=="ninguna"} no se logró realizar ninguna tarea técnica.{/}{#tipoExtraccionSd=="no interes"} no se adopta temperamento alguno, ya que no posee información relevante para los hechos que se investigan.{/}{#tipoExtraccionSd!="ninguna" &amp;&amp; tipoExtraccionSd!="no interes"} se logró realizar una extracción {tipoExtraccionSd} de su contenido de manera exitosa.{/}{/Sds}{/}{#estado==”en proceso”} queda en proceso pendiente de realizarse la tarea técnica la jornada siguiente{/}{/}</w:t>
+        <w:t xml:space="preserve">{#encendido==”no”} se procedió a conectarlo a un cargador de este Laboratorio, observando que el mismo no enciende, {observacionEncendido}, por lo que no se adopta temperamento alguno sobre el elemento.{/} {#Sims.length!=0}{#Sims} El mismo contenía una Tarjeta SIM{#empresaSim==""} sin empresa visible,{/}{#empresaSim!=""} {empresaSim}{/}, Nº{#serialSim==""} no visible{/}.{#serialSim!=""} {serialSim}{/}. Respecto de la misma,{#tipoExtraccionSim=="ninguna"} no se logró realizar ninguna tarea técnica.{/}{#tipoExtraccionSim!="ninguna"} se logró realizar una extracción {tipoExtraccionSim} de su contenido de manera exitosa.{/}{/Sims}{/}{#Sds.length!=0}{#Sds} El mismo contenía una Tarjeta micro SD,{#marca==""} sin marca visible{/}{#marca!=""} marca {marca}{/},{#serialNumber==""} sin S/N visible{/}{#serialNumber!=""} S/N {serialNumber}{/}, de {almacenamiento}. Respecto de la misma,{#tipoExtraccionSd=="ninguna"} no se logró realizar ninguna tarea técnica.{/}{#tipoExtraccionSd!="ninguna"} se logró realizar una extracción {tipoExtraccionSd} de su contenido de manera exitosa.{/}{/Sds}{/}{#estado==”en proceso”} queda en proceso pendiente de realizarse la tarea técnica la jornada siguiente{/}{/}</w:t>
       </w:r>
       <w:r>
         <w:rPr>

</xml_diff>

<commit_message>
Fixes and template update
</commit_message>
<xml_diff>
--- a/src/Assets/template.docx
+++ b/src/Assets/template.docx
@@ -9,7 +9,6 @@
         <w:jc w:val="both"/>
         <w:rPr>
           <w:rFonts w:ascii="Calibri" w:cs="Calibri" w:eastAsia="Calibri" w:hAnsi="Calibri"/>
-          <w:b w:val="1"/>
           <w:sz w:val="26"/>
           <w:szCs w:val="26"/>
         </w:rPr>
@@ -154,7 +153,45 @@
           <w:szCs w:val="26"/>
           <w:rtl w:val="0"/>
         </w:rPr>
-        <w:t xml:space="preserve">, legajo {legajo}, –{cargo}– en carácter de perito informático.{/peritos}{#integrantes.length!=0}{#integrantes} {nombreYApellido}, con matrícula Nº {legajoOMatricula}, con el cargo de {cargo},{#locacion==”presencial”} encontrándose en el Laboratorio de Informática forense del CIJ{/}{#locacion==”videollamada”} por videollamada a través de la plataforma de videoconferencia WebEx{/}.{/integrantes}{/} La presente acta se labra acorde a lo normado en el Capítulo 4°, artículos 56 y 57 del Código Procesal Penal de la Ciudad Autónoma de Buenos Aires, con el objeto de describir las tareas a desarrollar.</w:t>
+        <w:t xml:space="preserve">, legajo {legajo}, –{cargo}– en carácter de perito informático.{/peritos}{#integrantes.length!=0}{#integrantes} El señor {nombreYApellido}, con {legajoOMatricula}, con el cargo de {cargo},{#locacion==”presencial”} encontrándose en el Laboratorio de Informática forense del CIJ{/}{#locacion==”videollamada”} por videollamada a través de la plataforma de videoconferencia WebEx{/}.{/integrantes}{/} La presente acta se labra acorde a lo normado en el Capítulo 4°, artículos 56 y 57 del Código Procesal Penal de la Ciudad Autónoma de Buenos Aires, con el objeto de describir las tareas a desarrollar.{#processToComplete=="false"} Atento a lo mencionado anteriormente y a fin de dar comienzo al procedimiento pericial:{/}{#processToComplete=="true"}Atento a lo realizado en la jornada anterior, se procedió a verificar el estado de los elementos que se dejaron en proceso, para luego proceder al cierre del procedimiento pericial.{/}{#bolsas}{#processToComplete=="false"} Se da apertura a una{/}{#processToComplete=="true"} Con respecto a la{/} bolsa plástica transparente del CIJ cerrada con </w:t>
+      </w:r>
+      <w:r>
+        <w:rPr>
+          <w:rFonts w:ascii="Calibri" w:cs="Calibri" w:eastAsia="Calibri" w:hAnsi="Calibri"/>
+          <w:b w:val="1"/>
+          <w:sz w:val="26"/>
+          <w:szCs w:val="26"/>
+          <w:rtl w:val="0"/>
+        </w:rPr>
+        <w:t xml:space="preserve">precinto color {colorPrecinto} Nº {nroPrecinto}</w:t>
+      </w:r>
+      <w:r>
+        <w:rPr>
+          <w:rFonts w:ascii="Calibri" w:cs="Calibri" w:eastAsia="Calibri" w:hAnsi="Calibri"/>
+          <w:sz w:val="26"/>
+          <w:szCs w:val="26"/>
+          <w:rtl w:val="0"/>
+        </w:rPr>
+        <w:t xml:space="preserve">,{#processToComplete=="false"} de su interior se extrae</w:t>
+      </w:r>
+      <w:r>
+        <w:rPr>
+          <w:rFonts w:ascii="Calibri" w:cs="Calibri" w:eastAsia="Calibri" w:hAnsi="Calibri"/>
+          <w:b w:val="1"/>
+          <w:sz w:val="26"/>
+          <w:szCs w:val="26"/>
+          <w:rtl w:val="0"/>
+        </w:rPr>
+        <w:t xml:space="preserve"> </w:t>
+      </w:r>
+      <w:r>
+        <w:rPr>
+          <w:rFonts w:ascii="Calibri" w:cs="Calibri" w:eastAsia="Calibri" w:hAnsi="Calibri"/>
+          <w:sz w:val="26"/>
+          <w:szCs w:val="26"/>
+          <w:rtl w:val="0"/>
+        </w:rPr>
+        <w:t xml:space="preserve">{observaciones}:</w:t>
       </w:r>
       <w:r>
         <w:rPr>
@@ -165,6 +202,34 @@
           <w:rtl w:val="0"/>
         </w:rPr>
         <w:t xml:space="preserve">----</w:t>
+      </w:r>
+      <w:r>
+        <w:rPr>
+          <w:rFonts w:ascii="Calibri" w:cs="Calibri" w:eastAsia="Calibri" w:hAnsi="Calibri"/>
+          <w:sz w:val="26"/>
+          <w:szCs w:val="26"/>
+          <w:rtl w:val="0"/>
+        </w:rPr>
+        <w:t xml:space="preserve">{/}{#processToComplete=="true"} La cual fue abierta el {fecha} y contenía {observaciones}:</w:t>
+      </w:r>
+      <w:r>
+        <w:rPr>
+          <w:rFonts w:ascii="Calibri" w:cs="Calibri" w:eastAsia="Calibri" w:hAnsi="Calibri"/>
+          <w:b w:val="1"/>
+          <w:sz w:val="26"/>
+          <w:szCs w:val="26"/>
+          <w:rtl w:val="0"/>
+        </w:rPr>
+        <w:t xml:space="preserve">-----</w:t>
+      </w:r>
+      <w:r>
+        <w:rPr>
+          <w:rFonts w:ascii="Calibri" w:cs="Calibri" w:eastAsia="Calibri" w:hAnsi="Calibri"/>
+          <w:sz w:val="26"/>
+          <w:szCs w:val="26"/>
+          <w:rtl w:val="0"/>
+        </w:rPr>
+        <w:t xml:space="preserve">{/}{#efectos}{#nroPrecintoBolsa==nroPrecinto}</w:t>
       </w:r>
     </w:p>
     <w:p>
@@ -185,7 +250,7 @@
           <w:szCs w:val="26"/>
           <w:rtl w:val="0"/>
         </w:rPr>
-        <w:t xml:space="preserve">{#processToComplete=="false"}Atento a lo mencionado anteriormente y a fin de dar comienzo al procedimiento pericial:</w:t>
+        <w:t xml:space="preserve">{#tipoDeElemento==”no peritable”}- Un (01) {descripcionElemento}, sobre dicho elemento no se adopta temperamento alguno, ya que no posee información para extraer.</w:t>
       </w:r>
       <w:r>
         <w:rPr>
@@ -204,102 +269,7 @@
           <w:szCs w:val="26"/>
           <w:rtl w:val="0"/>
         </w:rPr>
-        <w:t xml:space="preserve">{/}{#processToComplete=="true"}Atento a lo realizado en la jornada anterior, se procedió a verificar el estado de los elementos que se dejaron en proceso, para luego proceder al cierre del procedimiento pericial:</w:t>
-      </w:r>
-      <w:r>
-        <w:rPr>
-          <w:rFonts w:ascii="Calibri" w:cs="Calibri" w:eastAsia="Calibri" w:hAnsi="Calibri"/>
-          <w:b w:val="1"/>
-          <w:sz w:val="26"/>
-          <w:szCs w:val="26"/>
-          <w:rtl w:val="0"/>
-        </w:rPr>
-        <w:t xml:space="preserve">-----</w:t>
-      </w:r>
-      <w:r>
-        <w:rPr>
-          <w:rFonts w:ascii="Calibri" w:cs="Calibri" w:eastAsia="Calibri" w:hAnsi="Calibri"/>
-          <w:sz w:val="26"/>
-          <w:szCs w:val="26"/>
-          <w:rtl w:val="0"/>
-        </w:rPr>
-        <w:t xml:space="preserve">{/}{#bolsas}{#processToComplete=="false"} Se da apertura a una{/}{#processToComplete=="true"} Con respecto a la{/} bolsa plástica transparente del CIJ cerrada con </w:t>
-      </w:r>
-      <w:r>
-        <w:rPr>
-          <w:rFonts w:ascii="Calibri" w:cs="Calibri" w:eastAsia="Calibri" w:hAnsi="Calibri"/>
-          <w:b w:val="1"/>
-          <w:sz w:val="26"/>
-          <w:szCs w:val="26"/>
-          <w:rtl w:val="0"/>
-        </w:rPr>
-        <w:t xml:space="preserve">precinto color {colorPrecinto} Nº {nroPrecinto}</w:t>
-      </w:r>
-      <w:r>
-        <w:rPr>
-          <w:rFonts w:ascii="Calibri" w:cs="Calibri" w:eastAsia="Calibri" w:hAnsi="Calibri"/>
-          <w:sz w:val="26"/>
-          <w:szCs w:val="26"/>
-          <w:rtl w:val="0"/>
-        </w:rPr>
-        <w:t xml:space="preserve">,{#processToComplete=="false"} de su interior se extrae</w:t>
-      </w:r>
-      <w:r>
-        <w:rPr>
-          <w:rFonts w:ascii="Calibri" w:cs="Calibri" w:eastAsia="Calibri" w:hAnsi="Calibri"/>
-          <w:b w:val="1"/>
-          <w:sz w:val="26"/>
-          <w:szCs w:val="26"/>
-          <w:rtl w:val="0"/>
-        </w:rPr>
-        <w:t xml:space="preserve"> </w:t>
-      </w:r>
-      <w:r>
-        <w:rPr>
-          <w:rFonts w:ascii="Calibri" w:cs="Calibri" w:eastAsia="Calibri" w:hAnsi="Calibri"/>
-          <w:sz w:val="26"/>
-          <w:szCs w:val="26"/>
-          <w:rtl w:val="0"/>
-        </w:rPr>
-        <w:t xml:space="preserve">{observaciones}:</w:t>
-      </w:r>
-      <w:r>
-        <w:rPr>
-          <w:rFonts w:ascii="Calibri" w:cs="Calibri" w:eastAsia="Calibri" w:hAnsi="Calibri"/>
-          <w:b w:val="1"/>
-          <w:sz w:val="26"/>
-          <w:szCs w:val="26"/>
-          <w:rtl w:val="0"/>
-        </w:rPr>
-        <w:t xml:space="preserve">----</w:t>
-      </w:r>
-      <w:r>
-        <w:rPr>
-          <w:rFonts w:ascii="Calibri" w:cs="Calibri" w:eastAsia="Calibri" w:hAnsi="Calibri"/>
-          <w:sz w:val="26"/>
-          <w:szCs w:val="26"/>
-          <w:rtl w:val="0"/>
-        </w:rPr>
-        <w:t xml:space="preserve">{/}{#processToComplete=="true"} La cual fue abierta el {fecha} y contenía {observaciones}:</w:t>
-      </w:r>
-      <w:r>
-        <w:rPr>
-          <w:rFonts w:ascii="Calibri" w:cs="Calibri" w:eastAsia="Calibri" w:hAnsi="Calibri"/>
-          <w:b w:val="1"/>
-          <w:sz w:val="26"/>
-          <w:szCs w:val="26"/>
-          <w:rtl w:val="0"/>
-        </w:rPr>
-        <w:t xml:space="preserve">-----</w:t>
-      </w:r>
-      <w:r>
-        <w:rPr>
-          <w:rFonts w:ascii="Calibri" w:cs="Calibri" w:eastAsia="Calibri" w:hAnsi="Calibri"/>
-          <w:sz w:val="26"/>
-          <w:szCs w:val="26"/>
-          <w:rtl w:val="0"/>
-        </w:rPr>
-        <w:t xml:space="preserve">{/}{#efectos}{#nroPrecintoBolsa==nroPrecinto}</w:t>
+        <w:t xml:space="preserve">{/}</w:t>
       </w:r>
     </w:p>
     <w:p>
@@ -320,7 +290,25 @@
           <w:szCs w:val="26"/>
           <w:rtl w:val="0"/>
         </w:rPr>
-        <w:t xml:space="preserve">{#tipoDeElemento==”no peritable”} Un (01) {descripcionElemento}, sobre dicho elemento no se adopta temperamento alguno, ya que no posee información para extraer.</w:t>
+        <w:t xml:space="preserve">{#tipoDeElemento==”sim”}- Una (01) Tarjeta SIM suelta{#empresa==""} empresa no visible,{/}{#empresa!=""} {empresa}{/}, Nº{#serialNumber==""} no visible{/}{#serialNumber!=""} {serialNumber}{/}, {descripcionElemento}. Respecto de la misma,  se procedió a realizar una tarea técnica utilizando el software forense aportado por la empresa {herramientaSoft}.{#estado==”en proceso”} Se informa que la misma arroja gran cantidad de horas para su finalización, por lo que se deja realizando de forma automatizada a puertas cerradas, para ingreso a la sala de duplicación solo por personal autorizado, quedando en proceso pendiente a finalizar la jornada siguiente.{/}{#estado==”completo”}</w:t>
+      </w:r>
+      <w:r>
+        <w:rPr>
+          <w:rFonts w:ascii="Calibri" w:cs="Calibri" w:eastAsia="Calibri" w:hAnsi="Calibri"/>
+          <w:sz w:val="26"/>
+          <w:szCs w:val="26"/>
+          <w:rtl w:val="0"/>
+        </w:rPr>
+        <w:t xml:space="preserve"> Con el cual se logró una extracción {tipoExtraccion} de manera exitosa.</w:t>
+      </w:r>
+      <w:r>
+        <w:rPr>
+          <w:rFonts w:ascii="Calibri" w:cs="Calibri" w:eastAsia="Calibri" w:hAnsi="Calibri"/>
+          <w:sz w:val="26"/>
+          <w:szCs w:val="26"/>
+          <w:rtl w:val="0"/>
+        </w:rPr>
+        <w:t xml:space="preserve">{/}</w:t>
       </w:r>
       <w:r>
         <w:rPr>
@@ -360,25 +348,34 @@
           <w:szCs w:val="26"/>
           <w:rtl w:val="0"/>
         </w:rPr>
-        <w:t xml:space="preserve">{#tipoDeElemento==”sim”} Una (01) Tarjeta SIM suelta{#empresa==""} empresa no visible,{/}{#empresa!=""} {empresa}{/}, Nº{#serialNumber==""} no visible{/}{#serialNumber!=""} {serialNumber}{/}, {descripcionElemento}. Respecto de la misma,  se procedió a realizar una tarea técnica utilizando el software forense aportado por la empresa {herramientaSoft}.{#estado==”en proceso”} Se informa que la misma arroja gran cantidad de horas para su finalización, por lo que se deja realizando de forma automatizada a puertas cerradas, para ingreso a la sala de duplicación solo por personal autorizado, quedando en proceso pendiente a finalizar la jornada siguiente.{/}{#estado==”completo”}</w:t>
-      </w:r>
-      <w:r>
-        <w:rPr>
-          <w:rFonts w:ascii="Calibri" w:cs="Calibri" w:eastAsia="Calibri" w:hAnsi="Calibri"/>
-          <w:sz w:val="26"/>
-          <w:szCs w:val="26"/>
-          <w:rtl w:val="0"/>
-        </w:rPr>
-        <w:t xml:space="preserve"> Con el cual se logró una extracción {tipoExtraccion} de manera exitosa.</w:t>
-      </w:r>
-      <w:r>
-        <w:rPr>
-          <w:rFonts w:ascii="Calibri" w:cs="Calibri" w:eastAsia="Calibri" w:hAnsi="Calibri"/>
-          <w:sz w:val="26"/>
-          <w:szCs w:val="26"/>
-          <w:rtl w:val="0"/>
-        </w:rPr>
-        <w:t xml:space="preserve">{/}</w:t>
+        <w:t xml:space="preserve">{#tipoDeElemento==”disco”}- Un (01) {tipoDeDisco} suelto,{#marca==””} marca no visible{/}{#marca!=””} marca {marca}{/},{#modelo==””} modelo no visible{/}{#modelo!=””} modelo {modelo}{/},{#serialNumber==“”} S/N no visible{/}{#serialNumber!=“”} con S/N: {serialNumber}{/},{#almacenamiento==””} almacenamiento no visible{/}{#almacenamiento!=””} de {almacenamiento} de capacidad{/}{#descripcionElemento!=””}, {descripcionElemento}{/}. Respecto de este elemento,{#elementoFallado==”si”} tuvo una falla, {observacionFalla}, por lo que no se adopta otro temperamento debido a fallas técnicas del elemento.{/}{#elementoFallado==”no”} se procedió a realizar una tarea técnica utilizando el software forense aportado por la empresa {herramientaSoft}.{#estado==”en proceso”} Se informa que la misma arroja gran cantidad de horas para su finalización, por lo que se deja realizando de forma automatizada a puertas cerradas, para ingreso a la sala de duplicación solo por personal autorizado, quedando en proceso pendiente a finalizar la jornada siguiente.{/}</w:t>
+      </w:r>
+      <w:r>
+        <w:rPr>
+          <w:rFonts w:ascii="Calibri" w:cs="Calibri" w:eastAsia="Calibri" w:hAnsi="Calibri"/>
+          <w:sz w:val="26"/>
+          <w:szCs w:val="26"/>
+          <w:rtl w:val="0"/>
+        </w:rPr>
+        <w:t xml:space="preserve">{#adquisicion==”con exito”} Finalmente se logró realizar una adquisición forense de su contenido con éxito</w:t>
+      </w:r>
+      <w:r>
+        <w:rPr>
+          <w:rFonts w:ascii="Calibri" w:cs="Calibri" w:eastAsia="Calibri" w:hAnsi="Calibri"/>
+          <w:sz w:val="26"/>
+          <w:szCs w:val="26"/>
+          <w:rtl w:val="0"/>
+        </w:rPr>
+        <w:t xml:space="preserve">.</w:t>
+      </w:r>
+      <w:r>
+        <w:rPr>
+          <w:rFonts w:ascii="Calibri" w:cs="Calibri" w:eastAsia="Calibri" w:hAnsi="Calibri"/>
+          <w:sz w:val="26"/>
+          <w:szCs w:val="26"/>
+          <w:rtl w:val="0"/>
+        </w:rPr>
+        <w:t xml:space="preserve">{/}{#adquisicion==”fallo”} Finalmente se pudo advertir que la misma fallo luego de varios intentos durante el proceso de adquisición.{/}</w:t>
       </w:r>
       <w:r>
         <w:rPr>
@@ -397,82 +394,6 @@
           <w:szCs w:val="26"/>
           <w:rtl w:val="0"/>
         </w:rPr>
-        <w:t xml:space="preserve">{/}</w:t>
-      </w:r>
-    </w:p>
-    <w:p>
-      <w:pPr>
-        <w:spacing w:line="276" w:lineRule="auto"/>
-        <w:ind w:left="0" w:firstLine="0"/>
-        <w:jc w:val="both"/>
-        <w:rPr>
-          <w:rFonts w:ascii="Calibri" w:cs="Calibri" w:eastAsia="Calibri" w:hAnsi="Calibri"/>
-          <w:sz w:val="26"/>
-          <w:szCs w:val="26"/>
-        </w:rPr>
-      </w:pPr>
-      <w:r>
-        <w:rPr>
-          <w:rFonts w:ascii="Calibri" w:cs="Calibri" w:eastAsia="Calibri" w:hAnsi="Calibri"/>
-          <w:sz w:val="26"/>
-          <w:szCs w:val="26"/>
-          <w:rtl w:val="0"/>
-        </w:rPr>
-        <w:t xml:space="preserve">{#tipoDeElemento==”disco”}Un (01) {tipoDeDisco} suelto,{#marca==””} marca no visible{/}{#marca!=””} marca {marca}{/},{#modelo==””} modelo no visible{/}{#modelo!=””} modelo {modelo}{/},{#serialNumber==“”} S/N no visible{/}{#serialNumber!=“”} con S/N: {serialNumber}{/},{#almacenamiento==””} almacenamiento no visible{/}{#almacenamiento!=””} de {almacenamiento} de capacidad{/}, {descripcionElemento}. Respecto de este elemento,{#elementoFallado==”si”} tuvo una falla, {observacionFalla}, por lo que no se adopta otro temperamento debido a fallas técnicas del elemento.{/}{#elementoFallado==”no”} se procedió a realizar una tarea técnica utilizando el software forense aportado por la empresa {herramientaSoft}.</w:t>
-      </w:r>
-      <w:r>
-        <w:rPr>
-          <w:rFonts w:ascii="Calibri" w:cs="Calibri" w:eastAsia="Calibri" w:hAnsi="Calibri"/>
-          <w:sz w:val="26"/>
-          <w:szCs w:val="26"/>
-          <w:rtl w:val="0"/>
-        </w:rPr>
-        <w:t xml:space="preserve">{#adquisicion==”con exito”} Finalmente se logró realizar una adquisición forense de su contenido con éxito</w:t>
-      </w:r>
-      <w:r>
-        <w:rPr>
-          <w:rFonts w:ascii="Calibri" w:cs="Calibri" w:eastAsia="Calibri" w:hAnsi="Calibri"/>
-          <w:sz w:val="26"/>
-          <w:szCs w:val="26"/>
-          <w:rtl w:val="0"/>
-        </w:rPr>
-        <w:t xml:space="preserve">.{#estado==”en proceso”} Se informa que la misma arroja gran cantidad de horas para su finalización, por lo que se deja realizando de forma automatizada a puertas cerradas, para ingreso a la sala de duplicación solo por personal autorizado, quedando en proceso pendiente a finalizar la jornada siguiente.</w:t>
-      </w:r>
-      <w:r>
-        <w:rPr>
-          <w:rFonts w:ascii="Calibri" w:cs="Calibri" w:eastAsia="Calibri" w:hAnsi="Calibri"/>
-          <w:b w:val="1"/>
-          <w:sz w:val="26"/>
-          <w:szCs w:val="26"/>
-          <w:rtl w:val="0"/>
-        </w:rPr>
-        <w:t xml:space="preserve">----</w:t>
-      </w:r>
-      <w:r>
-        <w:rPr>
-          <w:rFonts w:ascii="Calibri" w:cs="Calibri" w:eastAsia="Calibri" w:hAnsi="Calibri"/>
-          <w:sz w:val="26"/>
-          <w:szCs w:val="26"/>
-          <w:rtl w:val="0"/>
-        </w:rPr>
-        <w:t xml:space="preserve">{/}</w:t>
-      </w:r>
-      <w:r>
-        <w:rPr>
-          <w:rFonts w:ascii="Calibri" w:cs="Calibri" w:eastAsia="Calibri" w:hAnsi="Calibri"/>
-          <w:sz w:val="26"/>
-          <w:szCs w:val="26"/>
-          <w:rtl w:val="0"/>
-        </w:rPr>
-        <w:t xml:space="preserve">{/}{#adquisicion==”fallo”} Finalmente se pudo advertir que la misma fallo luego de varios intentos durante el proceso de adquisición.{/}</w:t>
-      </w:r>
-      <w:r>
-        <w:rPr>
-          <w:rFonts w:ascii="Calibri" w:cs="Calibri" w:eastAsia="Calibri" w:hAnsi="Calibri"/>
-          <w:sz w:val="26"/>
-          <w:szCs w:val="26"/>
-          <w:rtl w:val="0"/>
-        </w:rPr>
         <w:t xml:space="preserve">{/}{/}</w:t>
       </w:r>
       <w:r>
@@ -482,28 +403,7 @@
           <w:szCs w:val="26"/>
           <w:rtl w:val="0"/>
         </w:rPr>
-        <w:t xml:space="preserve">{#tipoDeElemento==“dvr”}</w:t>
-      </w:r>
-    </w:p>
-    <w:p>
-      <w:pPr>
-        <w:spacing w:line="276" w:lineRule="auto"/>
-        <w:ind w:left="0" w:firstLine="0"/>
-        <w:jc w:val="both"/>
-        <w:rPr>
-          <w:rFonts w:ascii="Calibri" w:cs="Calibri" w:eastAsia="Calibri" w:hAnsi="Calibri"/>
-          <w:sz w:val="26"/>
-          <w:szCs w:val="26"/>
-        </w:rPr>
-      </w:pPr>
-      <w:r>
-        <w:rPr>
-          <w:rFonts w:ascii="Calibri" w:cs="Calibri" w:eastAsia="Calibri" w:hAnsi="Calibri"/>
-          <w:sz w:val="26"/>
-          <w:szCs w:val="26"/>
-          <w:rtl w:val="0"/>
-        </w:rPr>
-        <w:t xml:space="preserve">Un (01) DVR,{#marca==””} marca no visible{/}{#marca!=””} marca {marca}{/},{#modelo==””} modelo no visible{/}{#modelo!=””} modelo {modelo}{/},{#serialNumber==“”} S/N no visible{/}{#serialNumber!=“”} con S/N: {serialNumber}{/}, {descripcionElemento},{#Discos.length==0} sin Disco, por lo que no se adopta temperamento alguno sobre el elemento.{/}{#Discos.length!=0}, de su interior se extrae:</w:t>
+        <w:t xml:space="preserve">{#tipoDeElemento==“dvr”}- Un (01) DVR,{#marca==””} marca no visible{/}{#marca!=””} marca {marca}{/},{#modelo==””} modelo no visible{/}{#modelo!=””} modelo {modelo}{/},{#serialNumber==“”} S/N no visible{/}{#serialNumber!=“”} con S/N: {serialNumber}{/}, {descripcionElemento},{#Discos.length==0} sin Disco, por lo que no se adopta temperamento alguno sobre el elemento.{/}{#Discos.length!=0}, de su interior se extrae:</w:t>
       </w:r>
       <w:r>
         <w:rPr>
@@ -659,7 +559,7 @@
           <w:szCs w:val="26"/>
           <w:rtl w:val="0"/>
         </w:rPr>
-        <w:t xml:space="preserve">{#tipoDeElemento==“gabinete”}Un (01) gabinete, color {color},{#marca==””} marca no visible{/}{#marca!=””} marca {marca}{/},{#modelo==””} modelo no visible{/}{#modelo!=””} modelo {modelo}{/},{#serialNumber==“”} S/N no visible{/}{#serialNumber!=“”} con S/N: {serialNumber}{/}, {descripcionElemento}{#Discos.length==0}, sin Discos, por lo que no se adopta temperamento alguno sobre el elemento.{/}{#Discos.length!=0}, de su interior se extrae:</w:t>
+        <w:t xml:space="preserve">{#tipoDeElemento==“gabinete”}- Un (01) gabinete, color {color},{#marca==””} marca no visible{/}{#marca!=””} marca {marca}{/},{#modelo==””} modelo no visible{/}{#modelo!=””} modelo {modelo}{/},{#serialNumber==“”} S/N no visible{/}{#serialNumber!=“”} con S/N: {serialNumber}{/}, {descripcionElemento}{#Discos.length==0}, sin Discos, por lo que no se adopta temperamento alguno sobre el elemento.{/}{#Discos.length!=0}, de su interior se extrae:</w:t>
       </w:r>
       <w:r>
         <w:rPr>
@@ -723,6 +623,15 @@
           <w:szCs w:val="26"/>
           <w:rtl w:val="0"/>
         </w:rPr>
+        <w:t xml:space="preserve">{#estadoDisco==”en proceso”} Se informa que la misma arroja gran cantidad de horas para su finalización, por lo que se deja realizando de forma automatizada a puertas cerradas, para ingreso a la sala de duplicación solo por personal autorizado, quedando en proceso pendiente a finalizar la jornada siguiente.{/}</w:t>
+      </w:r>
+      <w:r>
+        <w:rPr>
+          <w:rFonts w:ascii="Calibri" w:cs="Calibri" w:eastAsia="Calibri" w:hAnsi="Calibri"/>
+          <w:sz w:val="26"/>
+          <w:szCs w:val="26"/>
+          <w:rtl w:val="0"/>
+        </w:rPr>
         <w:t xml:space="preserve">{#adquisicion==”con exito”} Finalmente se logró realizar una adquisición forense de su contenido con éxito</w:t>
       </w:r>
       <w:r>
@@ -732,7 +641,16 @@
           <w:szCs w:val="26"/>
           <w:rtl w:val="0"/>
         </w:rPr>
-        <w:t xml:space="preserve">.{#estado==”en proceso”} Se informa que la misma arroja gran cantidad de horas para su finalización, por lo que se deja realizando de forma automatizada a puertas cerradas, para ingreso a la sala de duplicación solo por personal autorizado, quedando en proceso pendiente a finalizar la jornada siguiente.</w:t>
+        <w:t xml:space="preserve">.</w:t>
+      </w:r>
+      <w:r>
+        <w:rPr>
+          <w:rFonts w:ascii="Calibri" w:cs="Calibri" w:eastAsia="Calibri" w:hAnsi="Calibri"/>
+          <w:sz w:val="26"/>
+          <w:szCs w:val="26"/>
+          <w:rtl w:val="0"/>
+        </w:rPr>
+        <w:t xml:space="preserve">{/}{#adquisicion==”fallo”} Finalmente se pudo advertir que la misma fallo luego de varios intentos durante el proceso de adquisición.{/}</w:t>
       </w:r>
       <w:r>
         <w:rPr>
@@ -743,24 +661,6 @@
           <w:rtl w:val="0"/>
         </w:rPr>
         <w:t xml:space="preserve">----</w:t>
-      </w:r>
-      <w:r>
-        <w:rPr>
-          <w:rFonts w:ascii="Calibri" w:cs="Calibri" w:eastAsia="Calibri" w:hAnsi="Calibri"/>
-          <w:sz w:val="26"/>
-          <w:szCs w:val="26"/>
-          <w:rtl w:val="0"/>
-        </w:rPr>
-        <w:t xml:space="preserve">{/}</w:t>
-      </w:r>
-      <w:r>
-        <w:rPr>
-          <w:rFonts w:ascii="Calibri" w:cs="Calibri" w:eastAsia="Calibri" w:hAnsi="Calibri"/>
-          <w:sz w:val="26"/>
-          <w:szCs w:val="26"/>
-          <w:rtl w:val="0"/>
-        </w:rPr>
-        <w:t xml:space="preserve">{/}{#adquisicion==”fallo”} Finalmente se pudo advertir que la misma fallo luego de varios intentos durante el proceso de adquisición.{/}</w:t>
       </w:r>
       <w:r>
         <w:rPr>
@@ -800,12 +700,30 @@
           <w:szCs w:val="26"/>
           <w:rtl w:val="0"/>
         </w:rPr>
-        <w:t xml:space="preserve">{#tipoDeElemento==“tablet”}</w:t>
+        <w:t xml:space="preserve">{#tipoDeElemento==“tablet”}- Una (01) tablet,{#marca==””} marca no visible{/}{#marca!=””} marca {marca}{/},{#modelo==””} modelo no visible{/}{#modelo!=””} modelo {modelo}{/},{#imei==“”} IMEI no visible{/}{#imei!==“”} IMEI Nº {imei}{/}, color {color}{#processToCompleteEfecto==”false”}. El cual fue descripto y peritado en la jornada anterior.{/}{#processToCompleteEfecto==””}, {descripcionElemento}. Respecto de la misma,{#encendido==”si”} luego de brindarle energía y encenderla,{#elementoFallado==”si”} se pudo advertir, {observacionFalla}, por lo que no se adopta otro temperamento debido a fallas técnicas del elemento.{/}{#elementoFallado==”no”} conforme a la marca, modelo y su versión de seguridad se pudo advertir qué la misma{#tipoSeguridad==”ninguna”} no poseía una seguridad activa.{/}{#tipoSeguridad!=”ninguna”} poseía {tipoSeguridad} como seguridad activa.{#desbloqueo==”prueba aleatoria”} Razón por la cual se procedió a probar combinaciones aleatorias de desbloqueo con éxito.</w:t>
+      </w:r>
+      <w:r>
+        <w:rPr>
+          <w:rFonts w:ascii="Calibri" w:cs="Calibri" w:eastAsia="Calibri" w:hAnsi="Calibri"/>
+          <w:b w:val="1"/>
+          <w:sz w:val="26"/>
+          <w:szCs w:val="26"/>
+          <w:rtl w:val="0"/>
+        </w:rPr>
+        <w:t xml:space="preserve">(PONER COMBINACIÓN ACA).----</w:t>
+      </w:r>
+      <w:r>
+        <w:rPr>
+          <w:rFonts w:ascii="Calibri" w:cs="Calibri" w:eastAsia="Calibri" w:hAnsi="Calibri"/>
+          <w:sz w:val="26"/>
+          <w:szCs w:val="26"/>
+          <w:rtl w:val="0"/>
+        </w:rPr>
+        <w:t xml:space="preserve">{/}{/}{#Extraccions.length!=0}{#Extraccions} </w:t>
       </w:r>
     </w:p>
     <w:p>
       <w:pPr>
-        <w:spacing w:line="276" w:lineRule="auto"/>
         <w:jc w:val="both"/>
         <w:rPr>
           <w:rFonts w:ascii="Calibri" w:cs="Calibri" w:eastAsia="Calibri" w:hAnsi="Calibri"/>
@@ -813,48 +731,8 @@
           <w:szCs w:val="26"/>
         </w:rPr>
       </w:pPr>
-      <w:bookmarkStart w:colFirst="0" w:colLast="0" w:name="_heading=h.5ow0g6buuva8" w:id="4"/>
+      <w:bookmarkStart w:colFirst="0" w:colLast="0" w:name="_heading=h.1d31m2odf7gf" w:id="4"/>
       <w:bookmarkEnd w:id="4"/>
-      <w:r>
-        <w:rPr>
-          <w:rFonts w:ascii="Calibri" w:cs="Calibri" w:eastAsia="Calibri" w:hAnsi="Calibri"/>
-          <w:sz w:val="26"/>
-          <w:szCs w:val="26"/>
-          <w:rtl w:val="0"/>
-        </w:rPr>
-        <w:t xml:space="preserve">Una (01) tablet,{#marca==””} marca no visible{/}{#marca!=””} marca {marca}{/},{#modelo==””} modelo no visible{/}{#modelo!=””} modelo {modelo}{/},{#imei==“”} IMEI no visible{/}{#imei!==“”} IMEI Nº {imei}{/}, color {color}{#processToCompleteEfecto==”false”}. El cual fue descripto y peritado en la jornada anterior.{/}{#processToCompleteEfecto==””}, {descripcionElemento}. Respecto de la misma,{#encendido==”si”} luego de brindarle energía y encenderla,{#elementoFallado==”si”} se pudo advertir, {observacionFalla}, por lo que no se adopta otro temperamento debido a fallas técnicas del elemento.{/}{#elementoFallado==”no”} conforme a la marca, modelo y su versión de seguridad se pudo advertir qué la misma{#tipoSeguridad==”ninguna”} no poseía una seguridad activa.{/}{#tipoSeguridad!=”ninguna”} poseía {tipoSeguridad} como seguridad activa.{#desbloqueo==”prueba aleatoria”} Razón por la cual se procedió a probar combinaciones aleatorias de desbloqueo con éxito.</w:t>
-      </w:r>
-      <w:r>
-        <w:rPr>
-          <w:rFonts w:ascii="Calibri" w:cs="Calibri" w:eastAsia="Calibri" w:hAnsi="Calibri"/>
-          <w:b w:val="1"/>
-          <w:sz w:val="26"/>
-          <w:szCs w:val="26"/>
-          <w:rtl w:val="0"/>
-        </w:rPr>
-        <w:t xml:space="preserve">(PONER COMBINACIÓN ACA).----</w:t>
-      </w:r>
-      <w:r>
-        <w:rPr>
-          <w:rFonts w:ascii="Calibri" w:cs="Calibri" w:eastAsia="Calibri" w:hAnsi="Calibri"/>
-          <w:sz w:val="26"/>
-          <w:szCs w:val="26"/>
-          <w:rtl w:val="0"/>
-        </w:rPr>
-        <w:t xml:space="preserve">{/}{/}{#Extraccions.length!=0}{#Extraccions} </w:t>
-      </w:r>
-    </w:p>
-    <w:p>
-      <w:pPr>
-        <w:jc w:val="both"/>
-        <w:rPr>
-          <w:rFonts w:ascii="Calibri" w:cs="Calibri" w:eastAsia="Calibri" w:hAnsi="Calibri"/>
-          <w:sz w:val="26"/>
-          <w:szCs w:val="26"/>
-        </w:rPr>
-      </w:pPr>
-      <w:bookmarkStart w:colFirst="0" w:colLast="0" w:name="_heading=h.1d31m2odf7gf" w:id="5"/>
-      <w:bookmarkEnd w:id="5"/>
       <w:r>
         <w:rPr>
           <w:rFonts w:ascii="Calibri" w:cs="Calibri" w:eastAsia="Calibri" w:hAnsi="Calibri"/>
@@ -880,16 +758,16 @@
           <w:u w:val="none"/>
         </w:rPr>
       </w:pPr>
-      <w:bookmarkStart w:colFirst="0" w:colLast="0" w:name="_heading=h.xlj4o42nw81u" w:id="6"/>
-      <w:bookmarkEnd w:id="6"/>
-      <w:r>
-        <w:rPr>
-          <w:rFonts w:ascii="Calibri" w:cs="Calibri" w:eastAsia="Calibri" w:hAnsi="Calibri"/>
-          <w:sz w:val="26"/>
-          <w:szCs w:val="26"/>
-          <w:rtl w:val="0"/>
-        </w:rPr>
-        <w:t xml:space="preserve">Se hizo una extracción {nombre} la cual{#estado==”completo”} se logró  finalizar correctamente{/}{#estado==”fallo”} tuvo una falla, {observacionFalla}{/}{#estado==”en proceso”} no logró finalizar en esta jornada y queda en proceso a ser completado en la siguiente{/}{/}.</w:t>
+      <w:bookmarkStart w:colFirst="0" w:colLast="0" w:name="_heading=h.xlj4o42nw81u" w:id="5"/>
+      <w:bookmarkEnd w:id="5"/>
+      <w:r>
+        <w:rPr>
+          <w:rFonts w:ascii="Calibri" w:cs="Calibri" w:eastAsia="Calibri" w:hAnsi="Calibri"/>
+          <w:sz w:val="26"/>
+          <w:szCs w:val="26"/>
+          <w:rtl w:val="0"/>
+        </w:rPr>
+        <w:t xml:space="preserve">Se hizo una extracción {nombre} la cual{#estado==”completo”} logró finalizar correctamente{/}{#estado==”fallo”} tuvo una falla, {observacionFalla}{/}{#estado==”en proceso”} no logró finalizar en esta jornada y queda en proceso a ser completado en la siguiente{/}{/}.</w:t>
       </w:r>
       <w:r>
         <w:rPr>
@@ -920,8 +798,8 @@
           <w:szCs w:val="26"/>
         </w:rPr>
       </w:pPr>
-      <w:bookmarkStart w:colFirst="0" w:colLast="0" w:name="_heading=h.ws15k7hhoffd" w:id="7"/>
-      <w:bookmarkEnd w:id="7"/>
+      <w:bookmarkStart w:colFirst="0" w:colLast="0" w:name="_heading=h.ws15k7hhoffd" w:id="6"/>
+      <w:bookmarkEnd w:id="6"/>
       <w:r>
         <w:rPr>
           <w:rFonts w:ascii="Calibri" w:cs="Calibri" w:eastAsia="Calibri" w:hAnsi="Calibri"/>
@@ -941,16 +819,16 @@
           <w:szCs w:val="26"/>
         </w:rPr>
       </w:pPr>
-      <w:bookmarkStart w:colFirst="0" w:colLast="0" w:name="_heading=h.x3yjduj9pfw4" w:id="8"/>
-      <w:bookmarkEnd w:id="8"/>
-      <w:r>
-        <w:rPr>
-          <w:rFonts w:ascii="Calibri" w:cs="Calibri" w:eastAsia="Calibri" w:hAnsi="Calibri"/>
-          <w:sz w:val="26"/>
-          <w:szCs w:val="26"/>
-          <w:rtl w:val="0"/>
-        </w:rPr>
-        <w:t xml:space="preserve">{#encendido==”no”} se procedió a conectarla a un cargador de este Laboratorio, observando que la misma no enciende, {observacionEncendido}, por lo que no se adopta temperamento alguno sobre el elemento.{/} {#Sims.length!=0}{#Sims} La misma contenía una Tarjeta SIM{#empresaSim==""} empresa no visible,{/}{#empresaSim!=""} {empresaSim}{/}, Nº{#serialSim==""} no visible{/}.{#serialSim!=""} {serialSim}{/}. Respecto de la misma,{#tipoExtraccionSim=="ninguna"} no se logró realizar ninguna tarea técnica.{/}{#tipoExtraccionSim!="ninguna"} se logró realizar una extracción {tipoExtraccionSim} de su contenido de manera exitosa.{/}{/Sims}{/}{#Sds.length!=0}{#Sds} La misma contenía una Tarjeta micro SD,{#marca==""} marca no visible{/}{#marca!=""} marca {marca}{/},{#serialNumber==""} S/N no visible{/}{#serialNumber!=""} S/N {serialNumber}{/}, de {almacenamiento}. Respecto de la misma,{#tipoExtraccionSd=="ninguna"} no se logró realizar ninguna tarea técnica.{/}{#tipoExtraccionSd!="ninguna"} se logró realizar una extracción {tipoExtraccionSd} de su contenido de manera exitosa.{/}{/Sds}{/}{#estado==”en proceso”} queda en proceso pendiente de realizarse la tarea técnica la jornada siguiente.{/}{/}</w:t>
+      <w:bookmarkStart w:colFirst="0" w:colLast="0" w:name="_heading=h.x3yjduj9pfw4" w:id="7"/>
+      <w:bookmarkEnd w:id="7"/>
+      <w:r>
+        <w:rPr>
+          <w:rFonts w:ascii="Calibri" w:cs="Calibri" w:eastAsia="Calibri" w:hAnsi="Calibri"/>
+          <w:sz w:val="26"/>
+          <w:szCs w:val="26"/>
+          <w:rtl w:val="0"/>
+        </w:rPr>
+        <w:t xml:space="preserve">{#encendido==”no”} se procedió a conectarla a un cargador de este Laboratorio, observando que la misma no enciende, {observacionEncendido}, por lo que no se adopta temperamento alguno sobre el elemento.{/} {#Sims.length!=0}{#Sims} La misma contenía una Tarjeta SIM{#empresaSim==""} empresa no visible,{/}{#empresaSim!=""} {empresaSim}{/}, Nº{#serialSim==""} no visible{/}{#serialSim!=""} {serialSim}{/}. Respecto de la misma,{#tipoExtraccionSim==”en proceso”} queda en proceso pendiente de realizarse la tarea técnica la jornada siguiente.{/}{#tipoExtraccionSim=="ninguna"} no se logró realizar ninguna tarea técnica.{/}{#tipoExtraccionSim!="ninguna"} se logró realizar una extracción {tipoExtraccionSim} de su contenido de manera exitosa.{/}{/Sims}{/}{#Sds.length!=0}{#Sds} La misma contenía una Tarjeta micro SD,{#marca==""} marca no visible{/}{#marca!=""} marca {marca}{/},{#serialNumber==""} S/N no visible{/}{#serialNumber!=""} S/N {serialNumber}{/}, de {almacenamiento}. Respecto de la misma,{#tipoExtraccionSd=="ninguna"} no se logró realizar ninguna tarea técnica.{/}{#tipoExtraccionSd!="ninguna"} se logró realizar una extracción {tipoExtraccionSd} de su contenido de manera exitosa.{/}{/Sds}{/}{#estado==”en proceso”} queda en proceso pendiente de realizarse la tarea técnica la jornada siguiente.{/}{/}</w:t>
       </w:r>
       <w:r>
         <w:rPr>
@@ -983,16 +861,16 @@
           <w:szCs w:val="26"/>
         </w:rPr>
       </w:pPr>
-      <w:bookmarkStart w:colFirst="0" w:colLast="0" w:name="_heading=h.rg53elgrcdpy" w:id="9"/>
-      <w:bookmarkEnd w:id="9"/>
-      <w:r>
-        <w:rPr>
-          <w:rFonts w:ascii="Calibri" w:cs="Calibri" w:eastAsia="Calibri" w:hAnsi="Calibri"/>
-          <w:sz w:val="26"/>
-          <w:szCs w:val="26"/>
-          <w:rtl w:val="0"/>
-        </w:rPr>
-        <w:t xml:space="preserve">{#tipoDeElemento==”unidad de almacenamiento”}Una (01) Unidad de Almacenamiento, {unidadAlmacenamientoDetalle},{#marca==””} marca no visible{/}{#marca!=””} marca {marca}{/},{#modelo==””} modelo no visible{/}{#modelo!=””} modelo {modelo}{/},{#serialNumber==“”} S/N no visible{/}{#serialNumber!=“”} con S/N: {serialNumber}{/},{#almacenamiento==””} almacenamiento no visible{/}{#almacenamiento!=””} de {almacenamiento} de almacenamiento{/}, color {color}, {descripcionElemento}. Respecto de este elemento,{#elementoFallado==”si”} tuvo una falla, {observacionFalla}, por lo que no se adopta otro temperamento debido a fallas técnicas del elemento.{/}{#elementoFallado==”no”} se procedió a realizar una tarea técnica utilizando el software forense aportado por la empresa {herramientaSoft}.{#adquisicion==”con exito”} Finalmente se logró realizar una adquisición forense de su contenido con éxito.{#estado==”en proceso”} Se informa que la misma arroja gran cantidad de horas para su finalización, por lo que se deja realizando de forma automatizada a puertas cerradas, para ingreso a la sala de duplicación solo por personal autorizado, quedando en proceso pendiente a finalizar la jornada siguiente.{/}{/}{#adquisicion==”fallo”} Finalmente se pudo advertir que la misma fallo luego de varios intentos durante el proceso de adquisición.{/}{/}</w:t>
+      <w:bookmarkStart w:colFirst="0" w:colLast="0" w:name="_heading=h.rg53elgrcdpy" w:id="8"/>
+      <w:bookmarkEnd w:id="8"/>
+      <w:r>
+        <w:rPr>
+          <w:rFonts w:ascii="Calibri" w:cs="Calibri" w:eastAsia="Calibri" w:hAnsi="Calibri"/>
+          <w:sz w:val="26"/>
+          <w:szCs w:val="26"/>
+          <w:rtl w:val="0"/>
+        </w:rPr>
+        <w:t xml:space="preserve">{#tipoDeElemento==”unidad de almacenamiento”}- Una (01) Unidad de Almacenamiento, {unidadAlmacenamientoDetalle},{#marca==””} marca no visible{/}{#marca!=””} marca {marca}{/},{#modelo==””} modelo no visible{/}{#modelo!=””} modelo {modelo}{/},{#serialNumber==“”} S/N no visible{/}{#serialNumber!=“”} con S/N: {serialNumber}{/},{#almacenamiento==””} almacenamiento no visible{/}{#almacenamiento!=””} de {almacenamiento} de almacenamiento{/}, color {color}, {descripcionElemento}. Respecto de este elemento,{#elementoFallado==”si”} tuvo una falla, {observacionFalla}, por lo que no se adopta otro temperamento debido a fallas técnicas del elemento.{/}{#elementoFallado==”no”} se procedió a realizar una tarea técnica utilizando el software forense aportado por la empresa {herramientaSoft}.{#adquisicion==”con exito”} Finalmente se logró realizar una adquisición forense de su contenido con éxito.{#estado==”en proceso”} Se informa que la misma arroja gran cantidad de horas para su finalización, por lo que se deja realizando de forma automatizada a puertas cerradas, para ingreso a la sala de duplicación solo por personal autorizado, quedando en proceso pendiente a finalizar la jornada siguiente.{/}{/}{#adquisicion==”fallo”} Finalmente se pudo advertir que la misma fallo luego de varios intentos durante el proceso de adquisición.{/}{/}</w:t>
       </w:r>
       <w:r>
         <w:rPr>
@@ -1029,16 +907,16 @@
           <w:szCs w:val="26"/>
         </w:rPr>
       </w:pPr>
-      <w:bookmarkStart w:colFirst="0" w:colLast="0" w:name="_heading=h.4j9xyqd4zej2" w:id="10"/>
-      <w:bookmarkEnd w:id="10"/>
-      <w:r>
-        <w:rPr>
-          <w:rFonts w:ascii="Calibri" w:cs="Calibri" w:eastAsia="Calibri" w:hAnsi="Calibri"/>
-          <w:sz w:val="26"/>
-          <w:szCs w:val="26"/>
-          <w:rtl w:val="0"/>
-        </w:rPr>
-        <w:t xml:space="preserve">{#tipoDeElemento==“notebook”}Un (01) ordenador portátil,{#marca==””} marca no visible{/}{#marca!=””} marca {marca}{/},{#modelo==””} modelo no visible{/}{#modelo!=””} modelo {modelo}{/},{#serialNumber==“”} S/N no visible{/}{#serialNumber!=“”} con S/N: {serialNumber}{/}, color {color}, {descripcionElemento}.{#Discos.length==0} Sin discos, por lo que no se adopta temperamento alguno sobre el elemento.{/}{#processToCompleteEfecto==”false”} El cual fue descripto y peritado en la jornada anterior.{/}{#processToCompleteEfecto==””}{#Discos.length!=0} De su interior se extrae:</w:t>
+      <w:bookmarkStart w:colFirst="0" w:colLast="0" w:name="_heading=h.4j9xyqd4zej2" w:id="9"/>
+      <w:bookmarkEnd w:id="9"/>
+      <w:r>
+        <w:rPr>
+          <w:rFonts w:ascii="Calibri" w:cs="Calibri" w:eastAsia="Calibri" w:hAnsi="Calibri"/>
+          <w:sz w:val="26"/>
+          <w:szCs w:val="26"/>
+          <w:rtl w:val="0"/>
+        </w:rPr>
+        <w:t xml:space="preserve">{#tipoDeElemento==“notebook”}- Un (01) ordenador portátil,{#marca==””} marca no visible{/}{#marca!=””} marca {marca}{/},{#modelo==””} modelo no visible{/}{#modelo!=””} modelo {modelo}{/},{#serialNumber==“”} S/N no visible{/}{#serialNumber!=“”} con S/N: {serialNumber}{/}, color {color}, {descripcionElemento}.{#Discos.length==0} Sin discos, por lo que no se adopta temperamento alguno sobre el elemento.{/}{#processToCompleteEfecto==”false”} El cual fue descripto y peritado en la jornada anterior.{/}{#processToCompleteEfecto==””}{#Discos.length!=0} De su interior se extrae:</w:t>
       </w:r>
       <w:r>
         <w:rPr>
@@ -1160,25 +1038,25 @@
           <w:szCs w:val="26"/>
         </w:rPr>
       </w:pPr>
-      <w:bookmarkStart w:colFirst="0" w:colLast="0" w:name="_heading=h.zc7v9zxln099" w:id="11"/>
-      <w:bookmarkEnd w:id="11"/>
-      <w:r>
-        <w:rPr>
-          <w:rFonts w:ascii="Calibri" w:cs="Calibri" w:eastAsia="Calibri" w:hAnsi="Calibri"/>
-          <w:sz w:val="26"/>
-          <w:szCs w:val="26"/>
-          <w:rtl w:val="0"/>
-        </w:rPr>
-        <w:t xml:space="preserve">{#tipoDeElemento==“celular”}Un (01) teléfono celular,{#marca==””} marca no visible{/}{#marca!=””} marca {marca}{/},{#modelo==””} modelo no visible{/}{#modelo!=””} modelo {modelo}{/},{#imei==“”} IMEI no visible{/}{#imei!==“”} IMEI Nº {imei}{/}, color {color} {#processToCompleteEfecto==”false”}. El cual fue descripto y peritado en la jornada anterior.{/}{#processToCompleteEfecto==””}, {descripcionElemento}. Respecto del equipo de telefonía celular,{#encendido==”si”} luego de brindarle energía y encenderlo,{#elementoFallado==”si”} se pudo advertir, {observacionFalla}, por lo que no se adopta otro temperamento debido a fallas técnicas del elemento.{/}{#elementoFallado==”no”} </w:t>
-      </w:r>
-      <w:r>
-        <w:rPr>
-          <w:rFonts w:ascii="Calibri" w:cs="Calibri" w:eastAsia="Calibri" w:hAnsi="Calibri"/>
-          <w:sz w:val="26"/>
-          <w:szCs w:val="26"/>
-          <w:rtl w:val="0"/>
-        </w:rPr>
-        <w:t xml:space="preserve">conforme a la marca, modelo y su versión de seguridad se pudo advertir qué el mismo{#tipoSeguridad==”ninguna”} no poseía una seguridad activa.{/}{#tipoSeguridad!=”ninguna”} poseía {tipoSeguridad} como seguridad activa,{#desbloqueo==”prueba aleatoria”} razón por la cual se procedió a probar combinaciones aleatorias de desbloqueo con éxito. </w:t>
+      <w:bookmarkStart w:colFirst="0" w:colLast="0" w:name="_heading=h.zc7v9zxln099" w:id="10"/>
+      <w:bookmarkEnd w:id="10"/>
+      <w:r>
+        <w:rPr>
+          <w:rFonts w:ascii="Calibri" w:cs="Calibri" w:eastAsia="Calibri" w:hAnsi="Calibri"/>
+          <w:sz w:val="26"/>
+          <w:szCs w:val="26"/>
+          <w:rtl w:val="0"/>
+        </w:rPr>
+        <w:t xml:space="preserve">{#tipoDeElemento==“celular”}- Un (01) teléfono celular,{#marca==””} marca no visible{/}{#marca!=””} marca {marca}{/},{#modelo==””} modelo no visible{/}{#modelo!=””} modelo {modelo}{/},{#imei==“”} IMEI no visible{/}{#imei!==“”} IMEI Nº {imei}{/}, color {color}{#processToCompleteEfecto==”false”}. El cual fue descripto y peritado en la jornada anterior.{/}{#processToCompleteEfecto==””}, {descripcionElemento}. Respecto del equipo de telefonía celular,{#encendido==”si”} luego de brindarle energía y encenderlo,{#elementoFallado==”si”} se pudo advertir, {observacionFalla}, por lo que no se adopta otro temperamento debido a fallas técnicas del elemento.{/}{#elementoFallado==”no”} </w:t>
+      </w:r>
+      <w:r>
+        <w:rPr>
+          <w:rFonts w:ascii="Calibri" w:cs="Calibri" w:eastAsia="Calibri" w:hAnsi="Calibri"/>
+          <w:sz w:val="26"/>
+          <w:szCs w:val="26"/>
+          <w:rtl w:val="0"/>
+        </w:rPr>
+        <w:t xml:space="preserve">conforme a la marca, modelo y su versión de seguridad se pudo advertir qué el mismo{#tipoSeguridad==”ninguna”} no poseía una seguridad activa.{/}{#tipoSeguridad!=”ninguna”} poseía {tipoSeguridad} como seguridad activa{#desbloqueo==”prueba aleatoria”}, razón por la cual se procedió a probar combinaciones aleatorias de desbloqueo con éxito. </w:t>
       </w:r>
       <w:r>
         <w:rPr>
@@ -1197,28 +1075,7 @@
           <w:szCs w:val="26"/>
           <w:rtl w:val="0"/>
         </w:rPr>
-        <w:t xml:space="preserve">{/}{/}{#Extraccions.length!=0}{#Extraccions} </w:t>
-      </w:r>
-    </w:p>
-    <w:p>
-      <w:pPr>
-        <w:jc w:val="both"/>
-        <w:rPr>
-          <w:rFonts w:ascii="Calibri" w:cs="Calibri" w:eastAsia="Calibri" w:hAnsi="Calibri"/>
-          <w:sz w:val="26"/>
-          <w:szCs w:val="26"/>
-        </w:rPr>
-      </w:pPr>
-      <w:bookmarkStart w:colFirst="0" w:colLast="0" w:name="_heading=h.1d31m2odf7gf" w:id="5"/>
-      <w:bookmarkEnd w:id="5"/>
-      <w:r>
-        <w:rPr>
-          <w:rFonts w:ascii="Calibri" w:cs="Calibri" w:eastAsia="Calibri" w:hAnsi="Calibri"/>
-          <w:sz w:val="26"/>
-          <w:szCs w:val="26"/>
-          <w:rtl w:val="0"/>
-        </w:rPr>
-        <w:t xml:space="preserve">Se procedió a realizar una extracción utilizando el software forense aportado por {herramientaSoft}:{#TipoExtraccions}{#nombre==”ninguna”} Con el cual el software no pudo realizar ninguna extracción.{/}{#nombre!=”ninguna”}</w:t>
+        <w:t xml:space="preserve">{/}{/}{#Extraccions.length!=0}{#Extraccions} Se procedió a realizar una extracción utilizando el software forense aportado por {herramientaSoft}:{#TipoExtraccions}{#nombre==”ninguna”} Con el cual el software no pudo realizar ninguna extracción.{/}{#nombre!=”ninguna”}</w:t>
       </w:r>
     </w:p>
     <w:p>
@@ -1236,16 +1093,16 @@
           <w:u w:val="none"/>
         </w:rPr>
       </w:pPr>
-      <w:bookmarkStart w:colFirst="0" w:colLast="0" w:name="_heading=h.faeg98k2t968" w:id="12"/>
-      <w:bookmarkEnd w:id="12"/>
-      <w:r>
-        <w:rPr>
-          <w:rFonts w:ascii="Calibri" w:cs="Calibri" w:eastAsia="Calibri" w:hAnsi="Calibri"/>
-          <w:sz w:val="26"/>
-          <w:szCs w:val="26"/>
-          <w:rtl w:val="0"/>
-        </w:rPr>
-        <w:t xml:space="preserve">Se hizo una extracción {nombre} la cual{#estado==”completo”} se logró  finalizar correctamente{/}{#estado==”fallo”} tuvo una falla, {observacionFalla}{/}{#estado==”en proceso”} no logró finalizar en esta jornada y queda en proceso a ser completado en la siguiente{/}{/}.</w:t>
+      <w:bookmarkStart w:colFirst="0" w:colLast="0" w:name="_heading=h.faeg98k2t968" w:id="11"/>
+      <w:bookmarkEnd w:id="11"/>
+      <w:r>
+        <w:rPr>
+          <w:rFonts w:ascii="Calibri" w:cs="Calibri" w:eastAsia="Calibri" w:hAnsi="Calibri"/>
+          <w:sz w:val="26"/>
+          <w:szCs w:val="26"/>
+          <w:rtl w:val="0"/>
+        </w:rPr>
+        <w:t xml:space="preserve">Se hizo una extracción {nombre} la cual{#estado==”completo”} logró finalizar correctamente{/}{#estado==”fallo”} tuvo una falla, {observacionFalla}{/}{#estado==”en proceso”} no logró finalizar en esta jornada y queda en proceso a ser completado en la siguiente{/}{/}.</w:t>
       </w:r>
       <w:r>
         <w:rPr>
@@ -1277,8 +1134,8 @@
           <w:szCs w:val="26"/>
         </w:rPr>
       </w:pPr>
-      <w:bookmarkStart w:colFirst="0" w:colLast="0" w:name="_heading=h.6walcuazkil5" w:id="13"/>
-      <w:bookmarkEnd w:id="13"/>
+      <w:bookmarkStart w:colFirst="0" w:colLast="0" w:name="_heading=h.6walcuazkil5" w:id="12"/>
+      <w:bookmarkEnd w:id="12"/>
       <w:r>
         <w:rPr>
           <w:rFonts w:ascii="Calibri" w:cs="Calibri" w:eastAsia="Calibri" w:hAnsi="Calibri"/>
@@ -1287,12 +1144,39 @@
           <w:rtl w:val="0"/>
         </w:rPr>
         <w:t xml:space="preserve">{/Extraccions}{/}{/}{/}</w:t>
+      </w:r>
+      <w:r>
+        <w:rPr>
+          <w:rFonts w:ascii="Calibri" w:cs="Calibri" w:eastAsia="Calibri" w:hAnsi="Calibri"/>
+          <w:sz w:val="26"/>
+          <w:szCs w:val="26"/>
+          <w:rtl w:val="0"/>
+        </w:rPr>
+        <w:t xml:space="preserve">{#encendido==”no”} se procedió a conectarlo a un cargador de este Laboratorio, observando que el mismo no enciende, {observacionEncendido}, por lo que no se adopta temperamento alguno sobre el elemento.{/}{#estado==”en proceso”}. Queda en proceso pendiente de realizarse la tarea técnica la jornada siguiente.</w:t>
+      </w:r>
+      <w:r>
+        <w:rPr>
+          <w:rFonts w:ascii="Calibri" w:cs="Calibri" w:eastAsia="Calibri" w:hAnsi="Calibri"/>
+          <w:b w:val="1"/>
+          <w:sz w:val="26"/>
+          <w:szCs w:val="26"/>
+          <w:rtl w:val="0"/>
+        </w:rPr>
+        <w:t xml:space="preserve">----</w:t>
+      </w:r>
+      <w:r>
+        <w:rPr>
+          <w:rFonts w:ascii="Calibri" w:cs="Calibri" w:eastAsia="Calibri" w:hAnsi="Calibri"/>
+          <w:sz w:val="26"/>
+          <w:szCs w:val="26"/>
+          <w:rtl w:val="0"/>
+        </w:rPr>
+        <w:t xml:space="preserve">.{/}</w:t>
       </w:r>
     </w:p>
     <w:p>
       <w:pPr>
         <w:spacing w:line="276" w:lineRule="auto"/>
-        <w:ind w:left="0" w:firstLine="0"/>
         <w:jc w:val="both"/>
         <w:rPr>
           <w:rFonts w:ascii="Calibri" w:cs="Calibri" w:eastAsia="Calibri" w:hAnsi="Calibri"/>
@@ -1300,16 +1184,16 @@
           <w:szCs w:val="26"/>
         </w:rPr>
       </w:pPr>
-      <w:bookmarkStart w:colFirst="0" w:colLast="0" w:name="_heading=h.x3yjduj9pfw4" w:id="8"/>
-      <w:bookmarkEnd w:id="8"/>
-      <w:r>
-        <w:rPr>
-          <w:rFonts w:ascii="Calibri" w:cs="Calibri" w:eastAsia="Calibri" w:hAnsi="Calibri"/>
-          <w:sz w:val="26"/>
-          <w:szCs w:val="26"/>
-          <w:rtl w:val="0"/>
-        </w:rPr>
-        <w:t xml:space="preserve">{#encendido==”no”} se procedió a conectarlo a un cargador de este Laboratorio, observando que el mismo no enciende, {observacionEncendido}, por lo que no se adopta temperamento alguno sobre el elemento.{/} {#Sims.length!=0}{#Sims} El mismo contenía una Tarjeta SIM{#empresaSim==""} empresa no visible,{/}{#empresaSim!=""} {empresaSim}{/}, Nº{#serialSim==""} no visible{/}.{#serialSim!=""} {serialSim}{/}. Respecto de la misma,{#tipoExtraccionSim=="ninguna"} no se logró realizar ninguna tarea técnica.{/}{#tipoExtraccionSim!="ninguna"} se logró realizar una extracción {tipoExtraccionSim} de su contenido de manera exitosa.{/}{/Sims}{/}{#Sds.length!=0}{#Sds} El mismo contenía una Tarjeta micro SD,{#marca==""} marca no visible{/}{#marca!=""} marca {marca}{/},{#serialNumber==""} S/N no visible{/}{#serialNumber!=""} S/N {serialNumber}{/}, de {almacenamiento}. Respecto de la misma,{#tipoExtraccionSd=="ninguna"} no se logró realizar ninguna tarea técnica.{/}{#tipoExtraccionSd!="ninguna"} se logró realizar una extracción {tipoExtraccionSd} de su contenido de manera exitosa.{/}{/Sds}{/}{#estado==”en proceso”} queda en proceso pendiente de realizarse la tarea técnica la jornada siguiente{/}{/}</w:t>
+      <w:bookmarkStart w:colFirst="0" w:colLast="0" w:name="_heading=h.8vvsztg6u2cx" w:id="13"/>
+      <w:bookmarkEnd w:id="13"/>
+      <w:r>
+        <w:rPr>
+          <w:rFonts w:ascii="Calibri" w:cs="Calibri" w:eastAsia="Calibri" w:hAnsi="Calibri"/>
+          <w:sz w:val="26"/>
+          <w:szCs w:val="26"/>
+          <w:rtl w:val="0"/>
+        </w:rPr>
+        <w:t xml:space="preserve">{#Sims.length!=0}{#Sims}El mismo contenía una Tarjeta SIM{#empresaSim==""} empresa no visible,{/}{#empresaSim!=""} {empresaSim}{/}, Nº{#serialSim==""} no visible{/}.{#serialSim!=""} {serialSim}{/}. Respecto de la misma,{#tipoExtraccionSim==”en proceso”} queda en proceso pendiente de realizarse la tarea técnica la jornada siguiente.{/}{#tipoExtraccionSim=="ninguna"} no se logró realizar ninguna tarea técnica.{/}{#tipoExtraccionSim!="ninguna"} se logró realizar una extracción {tipoExtraccionSim} de su contenido de manera exitosa.{/}{/Sims}{/}{#Sds.length!=0}{#Sds} El mismo contenía una Tarjeta micro SD,{#marca==""} marca no visible{/}{#marca!=""} marca {marca}{/},{#serialNumber==""} S/N no visible{/}{#serialNumber!=""} S/N {serialNumber}{/}, de {almacenamiento}. Respecto de la misma,{#tipoExtraccionSd=="ninguna"} no se logró realizar ninguna tarea técnica.{/}{#tipoExtraccionSd!="ninguna"} se logró realizar una extracción {tipoExtraccionSd} de su contenido de manera exitosa.{/}{/Sds}{/}{/}</w:t>
       </w:r>
       <w:r>
         <w:rPr>
@@ -2952,7 +2836,7 @@
 
 <file path=customXML/item1.xml><?xml version="1.0" encoding="utf-8"?>
 <go:gDocsCustomXmlDataStorage xmlns:go="http://customooxmlschemas.google.com/" xmlns:r="http://schemas.openxmlformats.org/officeDocument/2006/relationships" uri="GoogleDocsCustomDataVersion2">
-  <go:docsCustomData xmlns:go="http://customooxmlschemas.google.com/" roundtripDataSignature="AMtx7mjBcSOuLNc2290s1D2i89zSA4TpVw==">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</go:docsCustomData>
+  <go:docsCustomData xmlns:go="http://customooxmlschemas.google.com/" roundtripDataSignature="AMtx7mgmHsWxTxwRsaoQFqPbIcoCmM9roA==">CgMxLjAyDmgudmRsODZpeGdwdWZ4Mg5oLnFrYjZzYTFoMDJubzIOaC5na2J0MGNmNm12MHkyDmguMXY3dndhcXFkMGs4Mg5oLjFkMzFtMm9kZjdnZjIOaC54bGo0bzQybnc4MXUyDmgud3MxNWs3aGhvZmZkMg5oLngzeWpkdWo5cGZ3NDIOaC5yZzUzZWxncmNkcHkyDmguNGo5eHlxZDR6ZWoyMg5oLnpjN3Y5enhsbjA5OTIOaC5mYWVnOThrMnQ5NjgyDmguNndhbGN1YXpraWw1Mg5oLjh2dnN6dGc2dTJjeDIOaC5zejdjeGhjZzZrYzIyDWgudWliZHZ2a2c3enIyDmguazB6bzQyY3E5YzA0Mg5oLmtvY2MwODUxbXdpOTIOaC52YnE3Z3VobHZtNmY4AHIhMUk4a2FHZEVQR1pmcVFPNVBHLVdEOGliOHFHdXoyRW55</go:docsCustomData>
 </go:gDocsCustomXmlDataStorage>
 </file>
 

</xml_diff>

<commit_message>
Update template and add in process to sd
</commit_message>
<xml_diff>
--- a/src/Assets/template.docx
+++ b/src/Assets/template.docx
@@ -828,7 +828,26 @@
           <w:szCs w:val="26"/>
           <w:rtl w:val="0"/>
         </w:rPr>
-        <w:t xml:space="preserve">{#encendido==”no”} se procedió a conectarla a un cargador de este Laboratorio, observando que la misma no enciende, {observacionEncendido}, por lo que no se adopta temperamento alguno sobre el elemento.{/} {#Sims.length!=0}{#Sims} La misma contenía una Tarjeta SIM{#empresaSim==""} empresa no visible,{/}{#empresaSim!=""} {empresaSim}{/}, Nº{#serialSim==""} no visible{/}{#serialSim!=""} {serialSim}{/}. Respecto de la misma,{#tipoExtraccionSim==”en proceso”} queda en proceso pendiente de realizarse la tarea técnica la jornada siguiente.{/}{#tipoExtraccionSim=="ninguna"} no se logró realizar ninguna tarea técnica.{/}{#tipoExtraccionSim!="ninguna"} se logró realizar una extracción {tipoExtraccionSim} de su contenido de manera exitosa.{/}{/Sims}{/}{#Sds.length!=0}{#Sds} La misma contenía una Tarjeta micro SD,{#marca==""} marca no visible{/}{#marca!=""} marca {marca}{/},{#serialNumber==""} S/N no visible{/}{#serialNumber!=""} S/N {serialNumber}{/}, de {almacenamiento}. Respecto de la misma,{#tipoExtraccionSd=="ninguna"} no se logró realizar ninguna tarea técnica.{/}{#tipoExtraccionSd!="ninguna"} se logró realizar una extracción {tipoExtraccionSd} de su contenido de manera exitosa.{/}{/Sds}{/}{#estado==”en proceso”} queda en proceso pendiente de realizarse la tarea técnica la jornada siguiente.{/}{/}</w:t>
+        <w:t xml:space="preserve">{#encendido==”no”} se procedió a conectarla a un cargador de este Laboratorio, observando que la misma no enciende, {observacionEncendido}, por lo que no se adopta temperamento alguno sobre el elemento.{/} {#Sims.length!=0}{#Sims} La misma contenía una Tarjeta SIM{#empresaSim==""} empresa no visible,{/}{#empresaSim!=""} {empresaSim}{/}, Nº{#serialSim==""} no visible{/}{#serialSim!=""} {serialSim}{/}. Respecto de la misma,{#tipoExtraccionSim==”en proceso”} queda en proceso pendiente de realizarse la tarea técnica la jornada siguiente.{/}{#tipoExtraccionSim=="ninguna"} no se logró realizar ninguna tarea técnica.{/}{#tipoExtraccionSim!="ninguna"} se logró realizar una extracción {tipoExtraccionSim} de su contenido de manera exitosa.{/}{/Sims}{/}{#Sds.length!=0}{#Sds} La misma contenía una Tarjeta micro SD,{#marca==""} marca no visible{/}{#marca!=""} marca {marca}{/},{#serialNumber==""} S/N no visible{/}{#serialNumber!=""} S/N {serialNumber}{/}, de {almacenamiento}. Respecto de la misma,{#tipoExtraccionSd=="ninguna"} no se logró realizar ninguna tarea técnica.{/}{#tipoExtraccionSd=="en proceso"} </w:t>
+      </w:r>
+      <w:r>
+        <w:rPr>
+          <w:rFonts w:ascii="Calibri" w:cs="Calibri" w:eastAsia="Calibri" w:hAnsi="Calibri"/>
+          <w:sz w:val="26"/>
+          <w:szCs w:val="26"/>
+          <w:highlight w:val="red"/>
+          <w:rtl w:val="0"/>
+        </w:rPr>
+        <w:t xml:space="preserve">LEYENDA SD EN PROCESO</w:t>
+      </w:r>
+      <w:r>
+        <w:rPr>
+          <w:rFonts w:ascii="Calibri" w:cs="Calibri" w:eastAsia="Calibri" w:hAnsi="Calibri"/>
+          <w:sz w:val="26"/>
+          <w:szCs w:val="26"/>
+          <w:rtl w:val="0"/>
+        </w:rPr>
+        <w:t xml:space="preserve">{/}{#tipoExtraccionSd!="ninguna"}{#tipoExtraccionSd!="en proceso"} se logró realizar una extracción {tipoExtraccionSd} de su contenido de manera exitosa.{/}{/}{/Sds}{/}{#estado==”en proceso”} queda en proceso pendiente de realizarse la tarea técnica la jornada siguiente.{/}{/}</w:t>
       </w:r>
       <w:r>
         <w:rPr>
@@ -1193,7 +1212,44 @@
           <w:szCs w:val="26"/>
           <w:rtl w:val="0"/>
         </w:rPr>
-        <w:t xml:space="preserve">{#Sims.length!=0}{#Sims}El mismo contenía una Tarjeta SIM{#empresaSim==""} empresa no visible,{/}{#empresaSim!=""} {empresaSim}{/}, Nº{#serialSim==""} no visible{/}.{#serialSim!=""} {serialSim}{/}. Respecto de la misma,{#tipoExtraccionSim==”en proceso”} queda en proceso pendiente de realizarse la tarea técnica la jornada siguiente.{/}{#tipoExtraccionSim=="ninguna"} no se logró realizar ninguna tarea técnica.{/}{#tipoExtraccionSim!="ninguna"} se logró realizar una extracción {tipoExtraccionSim} de su contenido de manera exitosa.{/}{/Sims}{/}{#Sds.length!=0}{#Sds} El mismo contenía una Tarjeta micro SD,{#marca==""} marca no visible{/}{#marca!=""} marca {marca}{/},{#serialNumber==""} S/N no visible{/}{#serialNumber!=""} S/N {serialNumber}{/}, de {almacenamiento}. Respecto de la misma,{#tipoExtraccionSd=="ninguna"} no se logró realizar ninguna tarea técnica.{/}{#tipoExtraccionSd!="ninguna"} se logró realizar una extracción {tipoExtraccionSd} de su contenido de manera exitosa.{/}{/Sds}{/}{/}</w:t>
+        <w:t xml:space="preserve">{#Sims.length!=0}{#Sims}El mismo contenía una Tarjeta SIM{#empresaSim==""} empresa no visible,{/}{#empresaSim!=""} {empresaSim}{/}, Nº{#serialSim==""} no visible{/}.{#serialSim!=""} {serialSim}{/}. Respecto de la misma,{#tipoExtraccionSim==”en proceso”} queda en proceso pendiente de realizarse la tarea técnica la jornada siguiente.{/}{#tipoExtraccionSim=="ninguna"} no se logró realizar ninguna tarea técnica.{/}{#tipoExtraccionSim!="ninguna" &amp;&amp; tipoExtraccionSim!="en proceso"} se logró realizar una extracción {tipoExtraccionSim} de su contenido de manera exitosa.{/}{/Sims}{/}{#Sds.length!=0}{#Sds} El mismo contenía una Tarjeta micro SD,{#marca==""} marca no visible{/}{#marca!=""} marca {marca}{/},{#serialNumber==""} S/N no visible{/}{#serialNumber!=""} S/N {serialNumber}{/}, de {almacenamiento}. Respecto de la misma,{#tipoExtraccionSd=="ninguna"} no se logró realizar ninguna tarea técnica.{/}{#tipoExtraccionSd=="en proceso"} </w:t>
+      </w:r>
+      <w:r>
+        <w:rPr>
+          <w:rFonts w:ascii="Calibri" w:cs="Calibri" w:eastAsia="Calibri" w:hAnsi="Calibri"/>
+          <w:sz w:val="26"/>
+          <w:szCs w:val="26"/>
+          <w:highlight w:val="red"/>
+          <w:rtl w:val="0"/>
+        </w:rPr>
+        <w:t xml:space="preserve">LEYENDA SD EN PROCESO</w:t>
+      </w:r>
+      <w:r>
+        <w:rPr>
+          <w:rFonts w:ascii="Calibri" w:cs="Calibri" w:eastAsia="Calibri" w:hAnsi="Calibri"/>
+          <w:sz w:val="26"/>
+          <w:szCs w:val="26"/>
+          <w:rtl w:val="0"/>
+        </w:rPr>
+        <w:t xml:space="preserve">{/}{#tipoExtraccionSd!="</w:t>
+      </w:r>
+      <w:r>
+        <w:rPr>
+          <w:rFonts w:ascii="Calibri" w:cs="Calibri" w:eastAsia="Calibri" w:hAnsi="Calibri"/>
+          <w:sz w:val="26"/>
+          <w:szCs w:val="26"/>
+          <w:rtl w:val="0"/>
+        </w:rPr>
+        <w:t xml:space="preserve">ninguna"}{#tipoExtraccionSd!="en proceso"} se logró realizar una extracción {tipoExtraccionSd} de su contenido de manera exitosa.{/}</w:t>
+      </w:r>
+      <w:r>
+        <w:rPr>
+          <w:rFonts w:ascii="Calibri" w:cs="Calibri" w:eastAsia="Calibri" w:hAnsi="Calibri"/>
+          <w:sz w:val="26"/>
+          <w:szCs w:val="26"/>
+          <w:rtl w:val="0"/>
+        </w:rPr>
+        <w:t xml:space="preserve">{/}{/Sds}{/}{/}</w:t>
       </w:r>
       <w:r>
         <w:rPr>

</xml_diff>